<commit_message>
report com secção apagada
</commit_message>
<xml_diff>
--- a/VI-A01-Report.docx
+++ b/VI-A01-Report.docx
@@ -1,6 +1,6 @@
 
 <file path=word/document.xml><?xml version="1.0" encoding="utf-8"?>
-<w:document xmlns:wpc="http://schemas.microsoft.com/office/word/2010/wordprocessingCanvas" xmlns:mc="http://schemas.openxmlformats.org/markup-compatibility/2006" xmlns:o="urn:schemas-microsoft-com:office:office" xmlns:r="http://schemas.openxmlformats.org/officeDocument/2006/relationships" xmlns:m="http://schemas.openxmlformats.org/officeDocument/2006/math" xmlns:v="urn:schemas-microsoft-com:vml" xmlns:wp14="http://schemas.microsoft.com/office/word/2010/wordprocessingDrawing" xmlns:wp="http://schemas.openxmlformats.org/drawingml/2006/wordprocessingDrawing" xmlns:w10="urn:schemas-microsoft-com:office:word" xmlns:w="http://schemas.openxmlformats.org/wordprocessingml/2006/main" xmlns:w14="http://schemas.microsoft.com/office/word/2010/wordml" xmlns:w15="http://schemas.microsoft.com/office/word/2012/wordml" xmlns:wpg="http://schemas.microsoft.com/office/word/2010/wordprocessingGroup" xmlns:wpi="http://schemas.microsoft.com/office/word/2010/wordprocessingInk" xmlns:wne="http://schemas.microsoft.com/office/word/2006/wordml" xmlns:wps="http://schemas.microsoft.com/office/word/2010/wordprocessingShape" mc:Ignorable="w14 w15 wp14">
+<w:document xmlns:wpc="http://schemas.microsoft.com/office/word/2010/wordprocessingCanvas" xmlns:mc="http://schemas.openxmlformats.org/markup-compatibility/2006" xmlns:o="urn:schemas-microsoft-com:office:office" xmlns:r="http://schemas.openxmlformats.org/officeDocument/2006/relationships" xmlns:m="http://schemas.openxmlformats.org/officeDocument/2006/math" xmlns:v="urn:schemas-microsoft-com:vml" xmlns:wp14="http://schemas.microsoft.com/office/word/2010/wordprocessingDrawing" xmlns:wp="http://schemas.openxmlformats.org/drawingml/2006/wordprocessingDrawing" xmlns:w10="urn:schemas-microsoft-com:office:word" xmlns:w="http://schemas.openxmlformats.org/wordprocessingml/2006/main" xmlns:w14="http://schemas.microsoft.com/office/word/2010/wordml" xmlns:wpg="http://schemas.microsoft.com/office/word/2010/wordprocessingGroup" xmlns:wpi="http://schemas.microsoft.com/office/word/2010/wordprocessingInk" xmlns:wne="http://schemas.microsoft.com/office/word/2006/wordml" xmlns:wps="http://schemas.microsoft.com/office/word/2010/wordprocessingShape" mc:Ignorable="w14 wp14">
   <w:body>
     <w:p>
       <w:pPr>
@@ -8,7 +8,7 @@
         <w:spacing w:before="0" w:beforeAutospacing="0" w:after="180"/>
       </w:pPr>
       <w:r>
-        <w:t>SIGCHI Conference Proceedings Format</w:t>
+        <w:t>Group 1 Information Visualization Report</w:t>
       </w:r>
     </w:p>
     <w:tbl>
@@ -251,552 +251,18 @@
     <w:p>
       <w:pPr>
         <w:pStyle w:val="Heading1"/>
-        <w:spacing w:before="0"/>
-      </w:pPr>
-      <w:r>
-        <w:rPr>
-          <w:noProof/>
-          <w:lang w:val="pt-PT" w:eastAsia="pt-PT"/>
-        </w:rPr>
+        <w:rPr>
+          <w:rStyle w:val="Hyperlink"/>
+        </w:rPr>
+      </w:pPr>
+      <w:r>
         <w:lastRenderedPageBreak/>
-        <mc:AlternateContent>
-          <mc:Choice Requires="wps">
-            <w:drawing>
-              <wp:anchor distT="0" distB="0" distL="114300" distR="114300" simplePos="0" relativeHeight="251658240" behindDoc="0" locked="1" layoutInCell="1" allowOverlap="0" wp14:anchorId="5E6106D7" wp14:editId="4B5044BD">
-                <wp:simplePos x="0" y="0"/>
-                <wp:positionH relativeFrom="margin">
-                  <wp:posOffset>0</wp:posOffset>
-                </wp:positionH>
-                <wp:positionV relativeFrom="margin">
-                  <wp:posOffset>6839585</wp:posOffset>
-                </wp:positionV>
-                <wp:extent cx="3044825" cy="1732915"/>
-                <wp:effectExtent l="0" t="0" r="0" b="0"/>
-                <wp:wrapSquare wrapText="bothSides"/>
-                <wp:docPr id="3" name="Text Box 2"/>
-                <wp:cNvGraphicFramePr>
-                  <a:graphicFrameLocks xmlns:a="http://schemas.openxmlformats.org/drawingml/2006/main"/>
-                </wp:cNvGraphicFramePr>
-                <a:graphic xmlns:a="http://schemas.openxmlformats.org/drawingml/2006/main">
-                  <a:graphicData uri="http://schemas.microsoft.com/office/word/2010/wordprocessingShape">
-                    <wps:wsp>
-                      <wps:cNvSpPr txBox="1">
-                        <a:spLocks noChangeArrowheads="1"/>
-                      </wps:cNvSpPr>
-                      <wps:spPr bwMode="auto">
-                        <a:xfrm>
-                          <a:off x="0" y="0"/>
-                          <a:ext cx="3044825" cy="1732915"/>
-                        </a:xfrm>
-                        <a:prstGeom prst="rect">
-                          <a:avLst/>
-                        </a:prstGeom>
-                        <a:solidFill>
-                          <a:srgbClr val="FFFFFF"/>
-                        </a:solidFill>
-                        <a:ln>
-                          <a:noFill/>
-                        </a:ln>
-                        <a:extLst>
-                          <a:ext uri="{91240B29-F687-4f45-9708-019B960494DF}">
-                            <a14:hiddenLine xmlns:a14="http://schemas.microsoft.com/office/drawing/2010/main" xmlns:w="http://schemas.openxmlformats.org/wordprocessingml/2006/main" xmlns:w10="urn:schemas-microsoft-com:office:word" xmlns:v="urn:schemas-microsoft-com:vml" xmlns:o="urn:schemas-microsoft-com:office:office" xmlns:mv="urn:schemas-microsoft-com:mac:vml" xmlns:mo="http://schemas.microsoft.com/office/mac/office/2008/main" xmlns="" w="9525">
-                              <a:solidFill>
-                                <a:srgbClr val="000000"/>
-                              </a:solidFill>
-                              <a:miter lim="800000"/>
-                              <a:headEnd/>
-                              <a:tailEnd/>
-                            </a14:hiddenLine>
-                          </a:ext>
-                        </a:extLst>
-                      </wps:spPr>
-                      <wps:txbx>
-                        <w:txbxContent>
-                          <w:p>
-                            <w:pPr>
-                              <w:autoSpaceDE w:val="0"/>
-                              <w:autoSpaceDN w:val="0"/>
-                              <w:adjustRightInd w:val="0"/>
-                              <w:spacing w:after="0"/>
-                              <w:rPr>
-                                <w:rFonts w:ascii="TimesNewRomanPSMT" w:hAnsi="TimesNewRomanPSMT" w:cs="TimesNewRomanPSMT"/>
-                                <w:sz w:val="16"/>
-                                <w:szCs w:val="16"/>
-                              </w:rPr>
-                            </w:pPr>
-                            <w:r>
-                              <w:rPr>
-                                <w:rFonts w:ascii="TimesNewRomanPSMT" w:hAnsi="TimesNewRomanPSMT" w:cs="TimesNewRomanPSMT"/>
-                                <w:sz w:val="16"/>
-                                <w:szCs w:val="16"/>
-                              </w:rPr>
-                              <w:t>Paste the appropriate copyright/license statement here. ACM now supports three different publication options:</w:t>
-                            </w:r>
-                          </w:p>
-                          <w:p>
-                            <w:pPr>
-                              <w:numPr>
-                                <w:ilvl w:val="0"/>
-                                <w:numId w:val="32"/>
-                              </w:numPr>
-                              <w:autoSpaceDE w:val="0"/>
-                              <w:autoSpaceDN w:val="0"/>
-                              <w:adjustRightInd w:val="0"/>
-                              <w:spacing w:after="0"/>
-                              <w:ind w:left="360" w:hanging="240"/>
-                              <w:rPr>
-                                <w:rFonts w:ascii="TimesNewRomanPSMT" w:hAnsi="TimesNewRomanPSMT" w:cs="TimesNewRomanPSMT"/>
-                                <w:sz w:val="16"/>
-                                <w:szCs w:val="16"/>
-                              </w:rPr>
-                            </w:pPr>
-                            <w:r>
-                              <w:rPr>
-                                <w:rFonts w:ascii="TimesNewRomanPSMT" w:hAnsi="TimesNewRomanPSMT" w:cs="TimesNewRomanPSMT"/>
-                                <w:sz w:val="16"/>
-                                <w:szCs w:val="16"/>
-                              </w:rPr>
-                              <w:t>ACM copyright: ACM holds the copyright on the work. This is the historical approach.</w:t>
-                            </w:r>
-                          </w:p>
-                          <w:p>
-                            <w:pPr>
-                              <w:numPr>
-                                <w:ilvl w:val="0"/>
-                                <w:numId w:val="32"/>
-                              </w:numPr>
-                              <w:autoSpaceDE w:val="0"/>
-                              <w:autoSpaceDN w:val="0"/>
-                              <w:adjustRightInd w:val="0"/>
-                              <w:spacing w:after="0"/>
-                              <w:ind w:left="360" w:hanging="240"/>
-                              <w:rPr>
-                                <w:rFonts w:ascii="TimesNewRomanPSMT" w:hAnsi="TimesNewRomanPSMT" w:cs="TimesNewRomanPSMT"/>
-                                <w:sz w:val="16"/>
-                                <w:szCs w:val="16"/>
-                              </w:rPr>
-                            </w:pPr>
-                            <w:r>
-                              <w:rPr>
-                                <w:rFonts w:ascii="TimesNewRomanPSMT" w:hAnsi="TimesNewRomanPSMT" w:cs="TimesNewRomanPSMT"/>
-                                <w:sz w:val="16"/>
-                                <w:szCs w:val="16"/>
-                              </w:rPr>
-                              <w:t>License: The author(s) retain copyright, but ACM receives an exclusive publication license.</w:t>
-                            </w:r>
-                          </w:p>
-                          <w:p>
-                            <w:pPr>
-                              <w:numPr>
-                                <w:ilvl w:val="0"/>
-                                <w:numId w:val="32"/>
-                              </w:numPr>
-                              <w:autoSpaceDE w:val="0"/>
-                              <w:autoSpaceDN w:val="0"/>
-                              <w:adjustRightInd w:val="0"/>
-                              <w:spacing w:after="0"/>
-                              <w:ind w:left="360" w:hanging="240"/>
-                              <w:rPr>
-                                <w:rFonts w:ascii="TimesNewRomanPSMT" w:hAnsi="TimesNewRomanPSMT" w:cs="TimesNewRomanPSMT"/>
-                                <w:sz w:val="16"/>
-                                <w:szCs w:val="16"/>
-                              </w:rPr>
-                            </w:pPr>
-                            <w:r>
-                              <w:rPr>
-                                <w:rFonts w:ascii="TimesNewRomanPSMT" w:hAnsi="TimesNewRomanPSMT" w:cs="TimesNewRomanPSMT"/>
-                                <w:sz w:val="16"/>
-                                <w:szCs w:val="16"/>
-                              </w:rPr>
-                              <w:t>Open Access: The author(s) wish to pay for the work to be open access. The additional fee must be paid to ACM.</w:t>
-                            </w:r>
-                          </w:p>
-                          <w:p>
-                            <w:pPr>
-                              <w:autoSpaceDE w:val="0"/>
-                              <w:autoSpaceDN w:val="0"/>
-                              <w:adjustRightInd w:val="0"/>
-                              <w:spacing w:after="0"/>
-                              <w:rPr>
-                                <w:rFonts w:ascii="TimesNewRomanPSMT" w:hAnsi="TimesNewRomanPSMT" w:cs="TimesNewRomanPSMT"/>
-                                <w:sz w:val="16"/>
-                                <w:szCs w:val="16"/>
-                              </w:rPr>
-                            </w:pPr>
-                            <w:r>
-                              <w:rPr>
-                                <w:rFonts w:ascii="TimesNewRomanPSMT" w:hAnsi="TimesNewRomanPSMT" w:cs="TimesNewRomanPSMT"/>
-                                <w:sz w:val="16"/>
-                                <w:szCs w:val="16"/>
-                              </w:rPr>
-                              <w:t>This text field is large enough to hold the appropriate release statement assuming it is single-spaced in Times New Roman 8-point font. Please do not change or modify the size of this text box.</w:t>
-                            </w:r>
-                          </w:p>
-                          <w:p>
-                            <w:pPr>
-                              <w:pStyle w:val="Copyright"/>
-                              <w:rPr>
-                                <w:szCs w:val="16"/>
-                              </w:rPr>
-                            </w:pPr>
-                            <w:r>
-                              <w:rPr>
-                                <w:szCs w:val="16"/>
-                              </w:rPr>
-                              <w:t>Each submission will be assigned a DOI string to be included here.</w:t>
-                            </w:r>
-                          </w:p>
-                        </w:txbxContent>
-                      </wps:txbx>
-                      <wps:bodyPr rot="0" vert="horz" wrap="square" lIns="0" tIns="45720" rIns="0" bIns="45720" anchor="t" anchorCtr="0" upright="1">
-                        <a:noAutofit/>
-                      </wps:bodyPr>
-                    </wps:wsp>
-                  </a:graphicData>
-                </a:graphic>
-                <wp14:sizeRelH relativeFrom="page">
-                  <wp14:pctWidth>0</wp14:pctWidth>
-                </wp14:sizeRelH>
-                <wp14:sizeRelV relativeFrom="page">
-                  <wp14:pctHeight>0</wp14:pctHeight>
-                </wp14:sizeRelV>
-              </wp:anchor>
-            </w:drawing>
-          </mc:Choice>
-          <mc:Fallback>
-            <w:pict>
-              <v:shapetype w14:anchorId="5E6106D7" id="_x0000_t202" coordsize="21600,21600" o:spt="202" path="m,l,21600r21600,l21600,xe">
-                <v:stroke joinstyle="miter"/>
-                <v:path gradientshapeok="t" o:connecttype="rect"/>
-              </v:shapetype>
-              <v:shape id="Text Box 2" o:spid="_x0000_s1026" type="#_x0000_t202" style="position:absolute;left:0;text-align:left;margin-left:0;margin-top:538.55pt;width:239.75pt;height:136.45pt;z-index:251658240;visibility:visible;mso-wrap-style:square;mso-width-percent:0;mso-height-percent:0;mso-wrap-distance-left:9pt;mso-wrap-distance-top:0;mso-wrap-distance-right:9pt;mso-wrap-distance-bottom:0;mso-position-horizontal:absolute;mso-position-horizontal-relative:margin;mso-position-vertical:absolute;mso-position-vertical-relative:margin;mso-width-percent:0;mso-height-percent:0;mso-width-relative:page;mso-height-relative:page;v-text-anchor:top" o:gfxdata="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" o:allowoverlap="f" stroked="f">
-                <v:textbox inset="0,,0">
-                  <w:txbxContent>
-                    <w:p>
-                      <w:pPr>
-                        <w:autoSpaceDE w:val="0"/>
-                        <w:autoSpaceDN w:val="0"/>
-                        <w:adjustRightInd w:val="0"/>
-                        <w:spacing w:after="0"/>
-                        <w:rPr>
-                          <w:rFonts w:ascii="TimesNewRomanPSMT" w:hAnsi="TimesNewRomanPSMT" w:cs="TimesNewRomanPSMT"/>
-                          <w:sz w:val="16"/>
-                          <w:szCs w:val="16"/>
-                        </w:rPr>
-                      </w:pPr>
-                      <w:r>
-                        <w:rPr>
-                          <w:rFonts w:ascii="TimesNewRomanPSMT" w:hAnsi="TimesNewRomanPSMT" w:cs="TimesNewRomanPSMT"/>
-                          <w:sz w:val="16"/>
-                          <w:szCs w:val="16"/>
-                        </w:rPr>
-                        <w:t>Paste the appropriate copyright/license statement here. ACM now supports three different publication options:</w:t>
-                      </w:r>
-                    </w:p>
-                    <w:p>
-                      <w:pPr>
-                        <w:numPr>
-                          <w:ilvl w:val="0"/>
-                          <w:numId w:val="32"/>
-                        </w:numPr>
-                        <w:autoSpaceDE w:val="0"/>
-                        <w:autoSpaceDN w:val="0"/>
-                        <w:adjustRightInd w:val="0"/>
-                        <w:spacing w:after="0"/>
-                        <w:ind w:left="360" w:hanging="240"/>
-                        <w:rPr>
-                          <w:rFonts w:ascii="TimesNewRomanPSMT" w:hAnsi="TimesNewRomanPSMT" w:cs="TimesNewRomanPSMT"/>
-                          <w:sz w:val="16"/>
-                          <w:szCs w:val="16"/>
-                        </w:rPr>
-                      </w:pPr>
-                      <w:r>
-                        <w:rPr>
-                          <w:rFonts w:ascii="TimesNewRomanPSMT" w:hAnsi="TimesNewRomanPSMT" w:cs="TimesNewRomanPSMT"/>
-                          <w:sz w:val="16"/>
-                          <w:szCs w:val="16"/>
-                        </w:rPr>
-                        <w:t>ACM copyright: ACM holds the copyright on the work. This is the historical approach.</w:t>
-                      </w:r>
-                    </w:p>
-                    <w:p>
-                      <w:pPr>
-                        <w:numPr>
-                          <w:ilvl w:val="0"/>
-                          <w:numId w:val="32"/>
-                        </w:numPr>
-                        <w:autoSpaceDE w:val="0"/>
-                        <w:autoSpaceDN w:val="0"/>
-                        <w:adjustRightInd w:val="0"/>
-                        <w:spacing w:after="0"/>
-                        <w:ind w:left="360" w:hanging="240"/>
-                        <w:rPr>
-                          <w:rFonts w:ascii="TimesNewRomanPSMT" w:hAnsi="TimesNewRomanPSMT" w:cs="TimesNewRomanPSMT"/>
-                          <w:sz w:val="16"/>
-                          <w:szCs w:val="16"/>
-                        </w:rPr>
-                      </w:pPr>
-                      <w:r>
-                        <w:rPr>
-                          <w:rFonts w:ascii="TimesNewRomanPSMT" w:hAnsi="TimesNewRomanPSMT" w:cs="TimesNewRomanPSMT"/>
-                          <w:sz w:val="16"/>
-                          <w:szCs w:val="16"/>
-                        </w:rPr>
-                        <w:t>License: The author(s) retain copyright, but ACM receives an exclusive publication license.</w:t>
-                      </w:r>
-                    </w:p>
-                    <w:p>
-                      <w:pPr>
-                        <w:numPr>
-                          <w:ilvl w:val="0"/>
-                          <w:numId w:val="32"/>
-                        </w:numPr>
-                        <w:autoSpaceDE w:val="0"/>
-                        <w:autoSpaceDN w:val="0"/>
-                        <w:adjustRightInd w:val="0"/>
-                        <w:spacing w:after="0"/>
-                        <w:ind w:left="360" w:hanging="240"/>
-                        <w:rPr>
-                          <w:rFonts w:ascii="TimesNewRomanPSMT" w:hAnsi="TimesNewRomanPSMT" w:cs="TimesNewRomanPSMT"/>
-                          <w:sz w:val="16"/>
-                          <w:szCs w:val="16"/>
-                        </w:rPr>
-                      </w:pPr>
-                      <w:r>
-                        <w:rPr>
-                          <w:rFonts w:ascii="TimesNewRomanPSMT" w:hAnsi="TimesNewRomanPSMT" w:cs="TimesNewRomanPSMT"/>
-                          <w:sz w:val="16"/>
-                          <w:szCs w:val="16"/>
-                        </w:rPr>
-                        <w:t>Open Access: The author(s) wish to pay for the work to be open access. The additional fee must be paid to ACM.</w:t>
-                      </w:r>
-                    </w:p>
-                    <w:p>
-                      <w:pPr>
-                        <w:autoSpaceDE w:val="0"/>
-                        <w:autoSpaceDN w:val="0"/>
-                        <w:adjustRightInd w:val="0"/>
-                        <w:spacing w:after="0"/>
-                        <w:rPr>
-                          <w:rFonts w:ascii="TimesNewRomanPSMT" w:hAnsi="TimesNewRomanPSMT" w:cs="TimesNewRomanPSMT"/>
-                          <w:sz w:val="16"/>
-                          <w:szCs w:val="16"/>
-                        </w:rPr>
-                      </w:pPr>
-                      <w:r>
-                        <w:rPr>
-                          <w:rFonts w:ascii="TimesNewRomanPSMT" w:hAnsi="TimesNewRomanPSMT" w:cs="TimesNewRomanPSMT"/>
-                          <w:sz w:val="16"/>
-                          <w:szCs w:val="16"/>
-                        </w:rPr>
-                        <w:t>This text field is large enough to hold the appropriate release statement assuming it is single-spaced in Times New Roman 8-point font. Please do not change or modify the size of this text box.</w:t>
-                      </w:r>
-                    </w:p>
-                    <w:p>
-                      <w:pPr>
-                        <w:pStyle w:val="Copyright"/>
-                        <w:rPr>
-                          <w:szCs w:val="16"/>
-                        </w:rPr>
-                      </w:pPr>
-                      <w:r>
-                        <w:rPr>
-                          <w:szCs w:val="16"/>
-                        </w:rPr>
-                        <w:t>Each submission will be assigned a DOI string to be included here.</w:t>
-                      </w:r>
-                    </w:p>
-                  </w:txbxContent>
-                </v:textbox>
-                <w10:wrap type="square" anchorx="margin" anchory="margin"/>
-                <w10:anchorlock/>
-              </v:shape>
-            </w:pict>
-          </mc:Fallback>
-        </mc:AlternateContent>
-      </w:r>
-      <w:r>
-        <w:t>A</w:t>
+        <w:t>INT</w:t>
       </w:r>
       <w:bookmarkStart w:id="0" w:name="_GoBack"/>
       <w:bookmarkEnd w:id="0"/>
       <w:r>
-        <w:t>BSTRACT</w:t>
-      </w:r>
-    </w:p>
-    <w:p>
-      <w:r>
-        <w:t>UPDATED—</w:t>
-      </w:r>
-      <w:r>
-        <w:fldChar w:fldCharType="begin"/>
-      </w:r>
-      <w:r>
-        <w:instrText xml:space="preserve"> TIME \@ "d MMMM yyyy" </w:instrText>
-      </w:r>
-      <w:r>
-        <w:fldChar w:fldCharType="separate"/>
-      </w:r>
-      <w:r>
-        <w:rPr>
-          <w:noProof/>
-        </w:rPr>
-        <w:t>12 December 2015</w:t>
-      </w:r>
-      <w:r>
-        <w:fldChar w:fldCharType="end"/>
-      </w:r>
-      <w:r>
-        <w:t>.</w:t>
-      </w:r>
-      <w:r>
-        <w:t xml:space="preserve"> </w:t>
-      </w:r>
-      <w:r>
-        <w:t>T</w:t>
-      </w:r>
-      <w:r>
-        <w:t xml:space="preserve">his </w:t>
-      </w:r>
-      <w:r>
-        <w:t xml:space="preserve">sample </w:t>
-      </w:r>
-      <w:r>
-        <w:t>paper</w:t>
-      </w:r>
-      <w:r>
-        <w:t xml:space="preserve"> </w:t>
-      </w:r>
-      <w:r>
-        <w:t>describe</w:t>
-      </w:r>
-      <w:r>
-        <w:t>s</w:t>
-      </w:r>
-      <w:r>
-        <w:t xml:space="preserve"> the formatting requirements for SIGCHI </w:t>
-      </w:r>
-      <w:r>
-        <w:t>c</w:t>
-      </w:r>
-      <w:r>
-        <w:t xml:space="preserve">onference </w:t>
-      </w:r>
-      <w:r>
-        <w:t>p</w:t>
-      </w:r>
-      <w:r>
-        <w:t>roceedings, and offer</w:t>
-      </w:r>
-      <w:r>
-        <w:t>s</w:t>
-      </w:r>
-      <w:r>
-        <w:t xml:space="preserve"> recommendations on writing for the worldwide SIGCHI readership</w:t>
-      </w:r>
-      <w:r>
-        <w:t xml:space="preserve">. </w:t>
-      </w:r>
-      <w:r>
-        <w:t>Please review this document even if you have submitted to SIGCHI conf</w:t>
-      </w:r>
-      <w:r>
-        <w:t xml:space="preserve">erences before, </w:t>
-      </w:r>
-      <w:r>
-        <w:t xml:space="preserve">as </w:t>
-      </w:r>
-      <w:r>
-        <w:t>some format details have cha</w:t>
-      </w:r>
-      <w:r>
-        <w:t>nged relative to previous years</w:t>
-      </w:r>
-      <w:r>
-        <w:t>.</w:t>
-      </w:r>
-      <w:r>
-        <w:t xml:space="preserve"> Abst</w:t>
-      </w:r>
-      <w:r>
-        <w:t>racts should be about 150 words and are required.</w:t>
-      </w:r>
-    </w:p>
-    <w:p>
-      <w:pPr>
-        <w:pStyle w:val="Heading2"/>
-      </w:pPr>
-      <w:r>
-        <w:t>Author Keywords</w:t>
-      </w:r>
-    </w:p>
-    <w:p>
-      <w:r>
-        <w:t xml:space="preserve">Authors’ choice; of terms; separated; by semicolons; commas, within terms only; </w:t>
-      </w:r>
-      <w:r>
-        <w:t xml:space="preserve">this section is </w:t>
-      </w:r>
-      <w:r>
-        <w:t xml:space="preserve">required. </w:t>
-      </w:r>
-    </w:p>
-    <w:p>
-      <w:pPr>
-        <w:pStyle w:val="Heading2"/>
-        <w:spacing w:before="0"/>
-        <w:jc w:val="left"/>
-      </w:pPr>
-      <w:r>
-        <w:t>ACM Classification Keywords</w:t>
-      </w:r>
-    </w:p>
-    <w:p>
-      <w:r>
-        <w:t>H.5.m. Information interfaces and presenta</w:t>
-      </w:r>
-      <w:r>
-        <w:t>tion (e.g., HCI): Miscellaneous;</w:t>
-      </w:r>
-      <w:r>
-        <w:t xml:space="preserve"> See</w:t>
-      </w:r>
-      <w:hyperlink r:id="rId8" w:history="1">
-        <w:r>
-          <w:rPr>
-            <w:rStyle w:val="Hyperlink"/>
-          </w:rPr>
-          <w:t xml:space="preserve"> http://acm.org/about/class/1998</w:t>
-        </w:r>
-      </w:hyperlink>
-      <w:r>
-        <w:t xml:space="preserve"> </w:t>
-      </w:r>
-      <w:r>
-        <w:t xml:space="preserve">for the </w:t>
-      </w:r>
-      <w:r>
-        <w:t>full list of ACM classifiers</w:t>
-      </w:r>
-      <w:r>
-        <w:t xml:space="preserve">. </w:t>
-      </w:r>
-      <w:r>
-        <w:t>This section is required</w:t>
-      </w:r>
-      <w:r>
-        <w:t>.</w:t>
-      </w:r>
-    </w:p>
-    <w:p>
-      <w:pPr>
-        <w:pStyle w:val="Heading1"/>
-        <w:rPr>
-          <w:rStyle w:val="Hyperlink"/>
-        </w:rPr>
-      </w:pPr>
-      <w:r>
-        <w:t>INTRODUCTION</w:t>
+        <w:t>RODUCTION</w:t>
       </w:r>
     </w:p>
     <w:p>
@@ -945,7 +411,6 @@
         <w:pStyle w:val="Heading1"/>
       </w:pPr>
       <w:r>
-        <w:lastRenderedPageBreak/>
         <w:t>TYPESET TEXT</w:t>
       </w:r>
     </w:p>
@@ -1195,6 +660,7 @@
         <w:t xml:space="preserve">Then </w:t>
       </w:r>
       <w:r>
+        <w:lastRenderedPageBreak/>
         <w:t>right-</w:t>
       </w:r>
       <w:r>
@@ -1408,7 +874,6 @@
         <w:t xml:space="preserve">Other than </w:t>
       </w:r>
       <w:r>
-        <w:lastRenderedPageBreak/>
         <w:t xml:space="preserve">Helvetica or </w:t>
       </w:r>
       <w:r>
@@ -1560,7 +1025,6 @@
       <w:r>
         <w:rPr>
           <w:noProof/>
-          <w:lang w:val="pt-PT" w:eastAsia="pt-PT"/>
         </w:rPr>
         <w:drawing>
           <wp:inline distT="0" distB="0" distL="0" distR="0" wp14:anchorId="79D3252F" wp14:editId="3A02A454">
@@ -1609,19 +1073,37 @@
       <w:pPr>
         <w:pStyle w:val="Caption"/>
       </w:pPr>
+      <w:proofErr w:type="gramStart"/>
       <w:r>
         <w:t xml:space="preserve">Figure </w:t>
       </w:r>
-      <w:fldSimple w:instr=" SEQ Figure \* ARABIC ">
-        <w:r>
-          <w:rPr>
-            <w:noProof/>
-          </w:rPr>
-          <w:t>1</w:t>
-        </w:r>
-      </w:fldSimple>
-      <w:r>
-        <w:t>. Use high-resolution images, 300+ dpi, legible if printed in color or black-and-white. Number all figures and include captions below, using Insert, Caption.</w:t>
+      <w:r>
+        <w:fldChar w:fldCharType="begin"/>
+      </w:r>
+      <w:r>
+        <w:instrText xml:space="preserve"> SEQ Figure \* ARABIC </w:instrText>
+      </w:r>
+      <w:r>
+        <w:fldChar w:fldCharType="separate"/>
+      </w:r>
+      <w:r>
+        <w:rPr>
+          <w:noProof/>
+        </w:rPr>
+        <w:t>1</w:t>
+      </w:r>
+      <w:r>
+        <w:rPr>
+          <w:noProof/>
+        </w:rPr>
+        <w:fldChar w:fldCharType="end"/>
+      </w:r>
+      <w:r>
+        <w:t>.</w:t>
+      </w:r>
+      <w:proofErr w:type="gramEnd"/>
+      <w:r>
+        <w:t xml:space="preserve"> Use high-resolution images, 300+ dpi, legible if printed in color or black-and-white. Number all figures and include captions below, using Insert, Caption.</w:t>
       </w:r>
     </w:p>
     <w:p>
@@ -1629,6 +1111,7 @@
         <w:pStyle w:val="Heading2"/>
       </w:pPr>
       <w:r>
+        <w:lastRenderedPageBreak/>
         <w:t>References and Citations</w:t>
       </w:r>
     </w:p>
@@ -1660,9 +1143,11 @@
       <w:r>
         <w:fldChar w:fldCharType="end"/>
       </w:r>
+      <w:proofErr w:type="gramStart"/>
       <w:r>
         <w:t>,</w:t>
       </w:r>
+      <w:proofErr w:type="gramEnd"/>
       <w:r>
         <w:fldChar w:fldCharType="begin"/>
       </w:r>
@@ -1936,19 +1421,37 @@
         <w:pStyle w:val="Caption"/>
       </w:pPr>
       <w:bookmarkStart w:id="1" w:name="_Ref279755490"/>
+      <w:proofErr w:type="gramStart"/>
       <w:r>
         <w:t xml:space="preserve">Table </w:t>
       </w:r>
-      <w:fldSimple w:instr=" SEQ Table \* ARABIC ">
-        <w:r>
-          <w:rPr>
-            <w:noProof/>
-          </w:rPr>
-          <w:t>1</w:t>
-        </w:r>
-      </w:fldSimple>
-      <w:r>
-        <w:t>. Table captions should be placed below the table. We recommend table lines be 1 point, 25% black. Minimize use of unnecessary table lines.</w:t>
+      <w:r>
+        <w:fldChar w:fldCharType="begin"/>
+      </w:r>
+      <w:r>
+        <w:instrText xml:space="preserve"> SEQ Table \* ARABIC </w:instrText>
+      </w:r>
+      <w:r>
+        <w:fldChar w:fldCharType="separate"/>
+      </w:r>
+      <w:r>
+        <w:rPr>
+          <w:noProof/>
+        </w:rPr>
+        <w:t>1</w:t>
+      </w:r>
+      <w:r>
+        <w:rPr>
+          <w:noProof/>
+        </w:rPr>
+        <w:fldChar w:fldCharType="end"/>
+      </w:r>
+      <w:r>
+        <w:t>.</w:t>
+      </w:r>
+      <w:proofErr w:type="gramEnd"/>
+      <w:r>
+        <w:t xml:space="preserve"> Table captions should be placed below the table. We recommend table lines be 1 point, 25% black. Minimize use of unnecessary table lines.</w:t>
       </w:r>
     </w:p>
     <w:bookmarkEnd w:id="1"/>
@@ -1974,16 +1477,17 @@
       <w:r>
         <w:t xml:space="preserve"> (e.g., “[</w:t>
       </w:r>
+      <w:proofErr w:type="spellStart"/>
       <w:r>
         <w:t>Borriello</w:t>
       </w:r>
+      <w:proofErr w:type="spellEnd"/>
       <w:r>
         <w:t>, personal communication]”).</w:t>
       </w:r>
     </w:p>
     <w:p>
       <w:r>
-        <w:lastRenderedPageBreak/>
         <w:t xml:space="preserve">References should be in </w:t>
       </w:r>
       <w:r>
@@ -2024,9 +1528,11 @@
       <w:r>
         <w:fldChar w:fldCharType="end"/>
       </w:r>
+      <w:proofErr w:type="gramStart"/>
       <w:r>
         <w:t>,</w:t>
       </w:r>
+      <w:proofErr w:type="gramEnd"/>
       <w:r>
         <w:fldChar w:fldCharType="begin"/>
       </w:r>
@@ -2172,6 +1678,7 @@
       <w:r>
         <w:t xml:space="preserve">). For sub-sections and sub-subsections, a word like </w:t>
       </w:r>
+      <w:proofErr w:type="gramStart"/>
       <w:r>
         <w:rPr>
           <w:i/>
@@ -2179,7 +1686,11 @@
         <w:t>the</w:t>
       </w:r>
       <w:r>
-        <w:t xml:space="preserve"> or </w:t>
+        <w:t xml:space="preserve"> or</w:t>
+      </w:r>
+      <w:proofErr w:type="gramEnd"/>
+      <w:r>
+        <w:t xml:space="preserve"> </w:t>
       </w:r>
       <w:r>
         <w:rPr>
@@ -2199,6 +1710,7 @@
         <w:pStyle w:val="Heading3"/>
       </w:pPr>
       <w:r>
+        <w:lastRenderedPageBreak/>
         <w:t>Sub-subsections</w:t>
       </w:r>
     </w:p>
@@ -2352,7 +1864,6 @@
       <w:r>
         <w:rPr>
           <w:noProof/>
-          <w:lang w:val="pt-PT" w:eastAsia="pt-PT"/>
         </w:rPr>
         <w:lastRenderedPageBreak/>
         <w:drawing>
@@ -2408,22 +1919,56 @@
       <w:pPr>
         <w:pStyle w:val="Caption"/>
       </w:pPr>
+      <w:proofErr w:type="gramStart"/>
       <w:r>
         <w:t xml:space="preserve">Figure </w:t>
       </w:r>
-      <w:fldSimple w:instr=" SEQ Figure \* ARABIC ">
-        <w:r>
-          <w:rPr>
-            <w:noProof/>
-          </w:rPr>
-          <w:t>2</w:t>
-        </w:r>
-      </w:fldSimple>
-      <w:r>
-        <w:t>. Sample of a wide figure. Be sure to place at the top or bottom of the page. Ensure that important information is legible in both black-and-white and color printing.</w:t>
-      </w:r>
-      <w:r>
-        <w:t xml:space="preserve"> Image: CC-BY-ND ayman on Flickr.</w:t>
+      <w:r>
+        <w:fldChar w:fldCharType="begin"/>
+      </w:r>
+      <w:r>
+        <w:instrText xml:space="preserve"> SEQ Figure \* ARABIC </w:instrText>
+      </w:r>
+      <w:r>
+        <w:fldChar w:fldCharType="separate"/>
+      </w:r>
+      <w:r>
+        <w:rPr>
+          <w:noProof/>
+        </w:rPr>
+        <w:t>2</w:t>
+      </w:r>
+      <w:r>
+        <w:rPr>
+          <w:noProof/>
+        </w:rPr>
+        <w:fldChar w:fldCharType="end"/>
+      </w:r>
+      <w:r>
+        <w:t>.</w:t>
+      </w:r>
+      <w:proofErr w:type="gramEnd"/>
+      <w:r>
+        <w:t xml:space="preserve"> </w:t>
+      </w:r>
+      <w:proofErr w:type="gramStart"/>
+      <w:r>
+        <w:t>Sample of a wide figure.</w:t>
+      </w:r>
+      <w:proofErr w:type="gramEnd"/>
+      <w:r>
+        <w:t xml:space="preserve"> Be sure to place at the top or bottom of the page. Ensure that important information is legible in both black-and-white and color printing.</w:t>
+      </w:r>
+      <w:r>
+        <w:t xml:space="preserve"> Image: CC-BY-ND </w:t>
+      </w:r>
+      <w:proofErr w:type="spellStart"/>
+      <w:r>
+        <w:t>ayman</w:t>
+      </w:r>
+      <w:proofErr w:type="spellEnd"/>
+      <w:r>
+        <w:t xml:space="preserve"> on Flickr.</w:t>
       </w:r>
     </w:p>
     <w:p>
@@ -2479,6 +2024,7 @@
         <w:t xml:space="preserve">n Word, use </w:t>
       </w:r>
       <w:r>
+        <w:lastRenderedPageBreak/>
         <w:t>Home</w:t>
       </w:r>
       <w:r>
@@ -2520,6 +2066,7 @@
     </w:p>
     <w:p>
       <w:r>
+        <w:lastRenderedPageBreak/>
         <w:fldChar w:fldCharType="end"/>
       </w:r>
       <w:r>
@@ -2613,7 +2160,15 @@
         <w:t xml:space="preserve">Explain “insider” comments. Ensure that your whole audience understands any reference whose meaning you do not describe (e.g., do not </w:t>
       </w:r>
       <w:r>
-        <w:t xml:space="preserve">assume that everyone has used an Android phone, </w:t>
+        <w:t xml:space="preserve">assume that everyone has used an Android </w:t>
+      </w:r>
+      <w:proofErr w:type="gramStart"/>
+      <w:r>
+        <w:t>phone,</w:t>
+      </w:r>
+      <w:proofErr w:type="gramEnd"/>
+      <w:r>
+        <w:t xml:space="preserve"> </w:t>
       </w:r>
       <w:r>
         <w:t>or a particular application).</w:t>
@@ -2638,304 +2193,354 @@
         <w:pStyle w:val="Bullet"/>
       </w:pPr>
       <w:r>
+        <w:t>Use unambiguous forms for culturally localized concepts, such as times, dates, currencies</w:t>
+      </w:r>
+      <w:r>
+        <w:t>,</w:t>
+      </w:r>
+      <w:r>
+        <w:t xml:space="preserve"> and numbers (e.g., “1-5- 97” or “5/1/97” may mean 5 January or 1 May, an</w:t>
+      </w:r>
+      <w:r>
+        <w:t>d “seven o’clock” may mean 7:00</w:t>
+      </w:r>
+      <w:r>
+        <w:t xml:space="preserve"> </w:t>
+      </w:r>
+      <w:r>
+        <w:t>am or 19:00)</w:t>
+      </w:r>
+      <w:r>
+        <w:t xml:space="preserve">. </w:t>
+      </w:r>
+      <w:r>
+        <w:t>For currencies, indicate equivalences</w:t>
+      </w:r>
+      <w:r>
+        <w:t xml:space="preserve">: </w:t>
+      </w:r>
+      <w:r>
+        <w:t xml:space="preserve">“Participants were paid </w:t>
+      </w:r>
+      <w:r>
+        <w:t>₩</w:t>
+      </w:r>
+      <w:r>
+        <w:t>22</w:t>
+      </w:r>
+      <w:r>
+        <w:t xml:space="preserve">, or roughly </w:t>
+      </w:r>
+      <w:r>
+        <w:t>US</w:t>
+      </w:r>
+      <w:r>
+        <w:t>$</w:t>
+      </w:r>
+      <w:r>
+        <w:t>29</w:t>
+      </w:r>
+      <w:r>
+        <w:t>.”</w:t>
+      </w:r>
+    </w:p>
+    <w:p>
+      <w:pPr>
+        <w:pStyle w:val="Bullet"/>
+      </w:pPr>
+      <w:r>
+        <w:t>Be careful with the use of gender-specific pronouns (</w:t>
+      </w:r>
+      <w:r>
+        <w:rPr>
+          <w:i/>
+        </w:rPr>
+        <w:t>he</w:t>
+      </w:r>
+      <w:r>
+        <w:t xml:space="preserve">, </w:t>
+      </w:r>
+      <w:r>
+        <w:rPr>
+          <w:i/>
+        </w:rPr>
+        <w:t>she</w:t>
+      </w:r>
+      <w:r>
+        <w:t>) and other gendered words (</w:t>
+      </w:r>
+      <w:r>
+        <w:rPr>
+          <w:i/>
+        </w:rPr>
+        <w:t>chairman</w:t>
+      </w:r>
+      <w:r>
+        <w:t xml:space="preserve">, </w:t>
+      </w:r>
+      <w:r>
+        <w:rPr>
+          <w:i/>
+        </w:rPr>
+        <w:t>manpower</w:t>
+      </w:r>
+      <w:r>
+        <w:t xml:space="preserve">, </w:t>
+      </w:r>
+      <w:r>
+        <w:rPr>
+          <w:i/>
+        </w:rPr>
+        <w:t>man-months</w:t>
+      </w:r>
+      <w:r>
+        <w:t xml:space="preserve">). Use inclusive language that is gender-neutral (e.g., </w:t>
+      </w:r>
+      <w:r>
+        <w:rPr>
+          <w:i/>
+        </w:rPr>
+        <w:t>she</w:t>
+      </w:r>
+      <w:r>
+        <w:t xml:space="preserve"> </w:t>
+      </w:r>
+      <w:r>
+        <w:rPr>
+          <w:i/>
+        </w:rPr>
+        <w:t>or</w:t>
+      </w:r>
+      <w:r>
+        <w:t xml:space="preserve"> </w:t>
+      </w:r>
+      <w:r>
+        <w:rPr>
+          <w:i/>
+        </w:rPr>
+        <w:t>he</w:t>
+      </w:r>
+      <w:r>
+        <w:t xml:space="preserve">, </w:t>
+      </w:r>
+      <w:r>
+        <w:rPr>
+          <w:i/>
+        </w:rPr>
+        <w:t>they</w:t>
+      </w:r>
+      <w:r>
+        <w:t>,</w:t>
+      </w:r>
+      <w:r>
+        <w:rPr>
+          <w:i/>
+        </w:rPr>
+        <w:t xml:space="preserve"> s/he</w:t>
+      </w:r>
+      <w:r>
+        <w:t xml:space="preserve">, </w:t>
+      </w:r>
+      <w:r>
+        <w:rPr>
+          <w:i/>
+        </w:rPr>
+        <w:t>chair</w:t>
+      </w:r>
+      <w:r>
+        <w:t xml:space="preserve">, </w:t>
+      </w:r>
+      <w:r>
+        <w:rPr>
+          <w:i/>
+        </w:rPr>
+        <w:t>staff</w:t>
+      </w:r>
+      <w:r>
+        <w:t xml:space="preserve">, </w:t>
+      </w:r>
+      <w:r>
+        <w:rPr>
+          <w:i/>
+        </w:rPr>
+        <w:t>staff-hours</w:t>
+      </w:r>
+      <w:r>
+        <w:t xml:space="preserve">, </w:t>
+      </w:r>
+      <w:r>
+        <w:rPr>
+          <w:i/>
+        </w:rPr>
+        <w:t>person-years</w:t>
+      </w:r>
+      <w:r>
+        <w:t>). See</w:t>
+      </w:r>
+      <w:r>
+        <w:t xml:space="preserve"> the </w:t>
+      </w:r>
+      <w:r>
+        <w:rPr>
+          <w:i/>
+        </w:rPr>
+        <w:t>Guidelines for Bias-Free Writing</w:t>
+      </w:r>
+      <w:r>
+        <w:t xml:space="preserve"> </w:t>
+      </w:r>
+      <w:r>
+        <w:t>for further advice and examples regarding gender and other personal attributes</w:t>
+      </w:r>
+      <w:r>
+        <w:t xml:space="preserve"> [</w:t>
+      </w:r>
+      <w:r>
+        <w:fldChar w:fldCharType="begin"/>
+      </w:r>
+      <w:r>
+        <w:instrText xml:space="preserve"> REF _Ref279752240 \r \h </w:instrText>
+      </w:r>
+      <w:r>
+        <w:fldChar w:fldCharType="separate"/>
+      </w:r>
+      <w:r>
+        <w:t>9</w:t>
+      </w:r>
+      <w:r>
+        <w:fldChar w:fldCharType="end"/>
+      </w:r>
+      <w:r>
+        <w:t>]</w:t>
+      </w:r>
+      <w:r>
+        <w:t>.</w:t>
+      </w:r>
+      <w:r>
+        <w:t xml:space="preserve"> Be particularly aware of considerations around writing about people with disabilities. </w:t>
+      </w:r>
+    </w:p>
+    <w:p>
+      <w:pPr>
+        <w:pStyle w:val="Bullet"/>
+      </w:pPr>
+      <w:r>
+        <w:t xml:space="preserve">If possible, use the full (extended) alphabetic character set for names of persons, institutions, and places (e.g., </w:t>
+      </w:r>
+      <w:proofErr w:type="spellStart"/>
+      <w:r>
+        <w:t>Grønbæk</w:t>
+      </w:r>
+      <w:proofErr w:type="spellEnd"/>
+      <w:r>
+        <w:t xml:space="preserve">, </w:t>
+      </w:r>
+      <w:proofErr w:type="spellStart"/>
+      <w:r>
+        <w:t>Lafreniére</w:t>
+      </w:r>
+      <w:proofErr w:type="spellEnd"/>
+      <w:r>
+        <w:t xml:space="preserve">, Sánchez, </w:t>
+      </w:r>
+      <w:proofErr w:type="spellStart"/>
+      <w:r>
+        <w:t>Nguyễn</w:t>
+      </w:r>
+      <w:proofErr w:type="spellEnd"/>
+      <w:r>
+        <w:t xml:space="preserve">, </w:t>
+      </w:r>
+      <w:proofErr w:type="spellStart"/>
+      <w:r>
+        <w:t>Universität</w:t>
+      </w:r>
+      <w:proofErr w:type="spellEnd"/>
+      <w:r>
+        <w:t xml:space="preserve">, </w:t>
+      </w:r>
+      <w:proofErr w:type="spellStart"/>
+      <w:r>
+        <w:t>Weißenbach</w:t>
+      </w:r>
+      <w:proofErr w:type="spellEnd"/>
+      <w:r>
+        <w:t xml:space="preserve">, </w:t>
+      </w:r>
+      <w:proofErr w:type="spellStart"/>
+      <w:r>
+        <w:t>Züllighoven</w:t>
+      </w:r>
+      <w:proofErr w:type="spellEnd"/>
+      <w:r>
+        <w:t xml:space="preserve">, </w:t>
+      </w:r>
+      <w:proofErr w:type="spellStart"/>
+      <w:r>
+        <w:t>Århus</w:t>
+      </w:r>
+      <w:proofErr w:type="spellEnd"/>
+      <w:r>
+        <w:t>, etc.)</w:t>
+      </w:r>
+      <w:r>
+        <w:t xml:space="preserve">. </w:t>
+      </w:r>
+      <w:r>
+        <w:t>These</w:t>
+      </w:r>
+      <w:r>
+        <w:t xml:space="preserve"> </w:t>
+      </w:r>
+      <w:r>
+        <w:t>characters</w:t>
+      </w:r>
+      <w:r>
+        <w:t xml:space="preserve"> </w:t>
+      </w:r>
+      <w:r>
+        <w:t>are</w:t>
+      </w:r>
+      <w:r>
+        <w:t xml:space="preserve"> </w:t>
+      </w:r>
+      <w:r>
+        <w:t>already</w:t>
+      </w:r>
+      <w:r>
+        <w:t xml:space="preserve"> in</w:t>
+      </w:r>
+      <w:r>
+        <w:t>cluded in most versions and variants of Times, Helvetica, and Arial fonts.</w:t>
+      </w:r>
+    </w:p>
+    <w:p>
+      <w:pPr>
+        <w:pStyle w:val="Heading1"/>
+      </w:pPr>
+      <w:r>
+        <w:t>Accessibility</w:t>
+      </w:r>
+    </w:p>
+    <w:p>
+      <w:r>
+        <w:t>The Executive Council of SIGCHI</w:t>
+      </w:r>
+      <w:r>
+        <w:t xml:space="preserve"> </w:t>
+      </w:r>
+      <w:r>
+        <w:t>ha</w:t>
+      </w:r>
+      <w:r>
+        <w:t>s</w:t>
+      </w:r>
+      <w:r>
+        <w:t xml:space="preserve"> committed to making SIGCHI conferences more inclusive for researchers, practitioners, and educators with disabilities. </w:t>
+      </w:r>
+      <w:r>
         <w:lastRenderedPageBreak/>
-        <w:t>Use unambiguous forms for culturally localized concepts, such as times, dates, currencies</w:t>
-      </w:r>
-      <w:r>
-        <w:t>,</w:t>
-      </w:r>
-      <w:r>
-        <w:t xml:space="preserve"> and numbers (e.g., “1-5- 97” or “5/1/97” may mean 5 January or 1 May, an</w:t>
-      </w:r>
-      <w:r>
-        <w:t>d “seven o’clock” may mean 7:00</w:t>
-      </w:r>
-      <w:r>
-        <w:t xml:space="preserve"> </w:t>
-      </w:r>
-      <w:r>
-        <w:t>am or 19:00)</w:t>
-      </w:r>
-      <w:r>
-        <w:t xml:space="preserve">. </w:t>
-      </w:r>
-      <w:r>
-        <w:t>For currencies, indicate equivalences</w:t>
-      </w:r>
-      <w:r>
-        <w:t xml:space="preserve">: </w:t>
-      </w:r>
-      <w:r>
-        <w:t xml:space="preserve">“Participants were paid </w:t>
-      </w:r>
-      <w:r>
-        <w:t>₩</w:t>
-      </w:r>
-      <w:r>
-        <w:t>22</w:t>
-      </w:r>
-      <w:r>
-        <w:t xml:space="preserve">, or roughly </w:t>
-      </w:r>
-      <w:r>
-        <w:t>US</w:t>
-      </w:r>
-      <w:r>
-        <w:t>$</w:t>
-      </w:r>
-      <w:r>
-        <w:t>29</w:t>
-      </w:r>
-      <w:r>
-        <w:t>.”</w:t>
-      </w:r>
-    </w:p>
-    <w:p>
-      <w:pPr>
-        <w:pStyle w:val="Bullet"/>
-      </w:pPr>
-      <w:r>
-        <w:t>Be careful with the use of gender-specific pronouns (</w:t>
-      </w:r>
-      <w:r>
-        <w:rPr>
-          <w:i/>
-        </w:rPr>
-        <w:t>he</w:t>
-      </w:r>
-      <w:r>
-        <w:t xml:space="preserve">, </w:t>
-      </w:r>
-      <w:r>
-        <w:rPr>
-          <w:i/>
-        </w:rPr>
-        <w:t>she</w:t>
-      </w:r>
-      <w:r>
-        <w:t>) and other gendered words (</w:t>
-      </w:r>
-      <w:r>
-        <w:rPr>
-          <w:i/>
-        </w:rPr>
-        <w:t>chairman</w:t>
-      </w:r>
-      <w:r>
-        <w:t xml:space="preserve">, </w:t>
-      </w:r>
-      <w:r>
-        <w:rPr>
-          <w:i/>
-        </w:rPr>
-        <w:t>manpower</w:t>
-      </w:r>
-      <w:r>
-        <w:t xml:space="preserve">, </w:t>
-      </w:r>
-      <w:r>
-        <w:rPr>
-          <w:i/>
-        </w:rPr>
-        <w:t>man-months</w:t>
-      </w:r>
-      <w:r>
-        <w:t xml:space="preserve">). Use inclusive language that is gender-neutral (e.g., </w:t>
-      </w:r>
-      <w:r>
-        <w:rPr>
-          <w:i/>
-        </w:rPr>
-        <w:t>she</w:t>
-      </w:r>
-      <w:r>
-        <w:t xml:space="preserve"> </w:t>
-      </w:r>
-      <w:r>
-        <w:rPr>
-          <w:i/>
-        </w:rPr>
-        <w:t>or</w:t>
-      </w:r>
-      <w:r>
-        <w:t xml:space="preserve"> </w:t>
-      </w:r>
-      <w:r>
-        <w:rPr>
-          <w:i/>
-        </w:rPr>
-        <w:t>he</w:t>
-      </w:r>
-      <w:r>
-        <w:t xml:space="preserve">, </w:t>
-      </w:r>
-      <w:r>
-        <w:rPr>
-          <w:i/>
-        </w:rPr>
-        <w:t>they</w:t>
-      </w:r>
-      <w:r>
-        <w:t>,</w:t>
-      </w:r>
-      <w:r>
-        <w:rPr>
-          <w:i/>
-        </w:rPr>
-        <w:t xml:space="preserve"> s/he</w:t>
-      </w:r>
-      <w:r>
-        <w:t xml:space="preserve">, </w:t>
-      </w:r>
-      <w:r>
-        <w:rPr>
-          <w:i/>
-        </w:rPr>
-        <w:t>chair</w:t>
-      </w:r>
-      <w:r>
-        <w:t xml:space="preserve">, </w:t>
-      </w:r>
-      <w:r>
-        <w:rPr>
-          <w:i/>
-        </w:rPr>
-        <w:t>staff</w:t>
-      </w:r>
-      <w:r>
-        <w:t xml:space="preserve">, </w:t>
-      </w:r>
-      <w:r>
-        <w:rPr>
-          <w:i/>
-        </w:rPr>
-        <w:t>staff-hours</w:t>
-      </w:r>
-      <w:r>
-        <w:t xml:space="preserve">, </w:t>
-      </w:r>
-      <w:r>
-        <w:rPr>
-          <w:i/>
-        </w:rPr>
-        <w:t>person-years</w:t>
-      </w:r>
-      <w:r>
-        <w:t>). See</w:t>
-      </w:r>
-      <w:r>
-        <w:t xml:space="preserve"> the </w:t>
-      </w:r>
-      <w:r>
-        <w:rPr>
-          <w:i/>
-        </w:rPr>
-        <w:t>Guidelines for Bias-Free Writing</w:t>
-      </w:r>
-      <w:r>
-        <w:t xml:space="preserve"> </w:t>
-      </w:r>
-      <w:r>
-        <w:t>for further advice and examples regarding gender and other personal attributes</w:t>
-      </w:r>
-      <w:r>
-        <w:t xml:space="preserve"> [</w:t>
-      </w:r>
-      <w:r>
-        <w:fldChar w:fldCharType="begin"/>
-      </w:r>
-      <w:r>
-        <w:instrText xml:space="preserve"> REF _Ref279752240 \r \h </w:instrText>
-      </w:r>
-      <w:r>
-        <w:fldChar w:fldCharType="separate"/>
-      </w:r>
-      <w:r>
-        <w:t>9</w:t>
-      </w:r>
-      <w:r>
-        <w:fldChar w:fldCharType="end"/>
-      </w:r>
-      <w:r>
-        <w:t>]</w:t>
-      </w:r>
-      <w:r>
-        <w:t>.</w:t>
-      </w:r>
-      <w:r>
-        <w:t xml:space="preserve"> Be particularly aware of considerations around writing about people with disabilities. </w:t>
-      </w:r>
-    </w:p>
-    <w:p>
-      <w:pPr>
-        <w:pStyle w:val="Bullet"/>
-      </w:pPr>
-      <w:r>
-        <w:t xml:space="preserve">If possible, use the full (extended) alphabetic character set for names of persons, institutions, and places (e.g., Grønbæk, Lafreniére, Sánchez, </w:t>
-      </w:r>
-      <w:r>
-        <w:t>Nguyễn</w:t>
-      </w:r>
-      <w:r>
-        <w:t xml:space="preserve">, </w:t>
-      </w:r>
-      <w:r>
-        <w:t>Universität, Weißenbach, Züllighoven, Århus, etc.)</w:t>
-      </w:r>
-      <w:r>
-        <w:t xml:space="preserve">. </w:t>
-      </w:r>
-      <w:r>
-        <w:t>These</w:t>
-      </w:r>
-      <w:r>
-        <w:t xml:space="preserve"> </w:t>
-      </w:r>
-      <w:r>
-        <w:t>characters</w:t>
-      </w:r>
-      <w:r>
-        <w:t xml:space="preserve"> </w:t>
-      </w:r>
-      <w:r>
-        <w:t>are</w:t>
-      </w:r>
-      <w:r>
-        <w:t xml:space="preserve"> </w:t>
-      </w:r>
-      <w:r>
-        <w:t>already</w:t>
-      </w:r>
-      <w:r>
-        <w:t xml:space="preserve"> in</w:t>
-      </w:r>
-      <w:r>
-        <w:t>cluded in most versions and variants of Times, Helvetica, and Arial fonts.</w:t>
-      </w:r>
-    </w:p>
-    <w:p>
-      <w:pPr>
-        <w:pStyle w:val="Heading1"/>
-      </w:pPr>
-      <w:r>
-        <w:t>Accessibility</w:t>
-      </w:r>
-    </w:p>
-    <w:p>
-      <w:r>
-        <w:t>The Executive Council of SIGCHI</w:t>
-      </w:r>
-      <w:r>
-        <w:t xml:space="preserve"> </w:t>
-      </w:r>
-      <w:r>
-        <w:t>ha</w:t>
-      </w:r>
-      <w:r>
-        <w:t>s</w:t>
-      </w:r>
-      <w:r>
-        <w:t xml:space="preserve"> committed to making SIGCHI conferences more inclusive for researchers, practitioners, and educators with disabilities. As a part of this goal, the all authors </w:t>
+        <w:t xml:space="preserve">As a part of this goal, the all authors </w:t>
       </w:r>
       <w:r>
         <w:t xml:space="preserve">are asked </w:t>
@@ -3044,7 +2649,6 @@
         <w:pStyle w:val="Heading1"/>
       </w:pPr>
       <w:r>
-        <w:lastRenderedPageBreak/>
         <w:t>Page Numbering, Headers</w:t>
       </w:r>
       <w:r>
@@ -3208,12 +2812,26 @@
         <w:rPr>
           <w:color w:val="000000"/>
         </w:rPr>
-        <w:t xml:space="preserve">dd-in, also called PDFMaker. </w:t>
-      </w:r>
+        <w:t xml:space="preserve">dd-in, also called </w:t>
+      </w:r>
+      <w:proofErr w:type="spellStart"/>
       <w:r>
         <w:rPr>
           <w:color w:val="000000"/>
         </w:rPr>
+        <w:t>PDFMaker</w:t>
+      </w:r>
+      <w:proofErr w:type="spellEnd"/>
+      <w:r>
+        <w:rPr>
+          <w:color w:val="000000"/>
+        </w:rPr>
+        <w:t xml:space="preserve">. </w:t>
+      </w:r>
+      <w:r>
+        <w:rPr>
+          <w:color w:val="000000"/>
+        </w:rPr>
         <w:t>S</w:t>
       </w:r>
       <w:r>
@@ -3454,6 +3072,7 @@
         <w:pStyle w:val="Heading1"/>
       </w:pPr>
       <w:r>
+        <w:lastRenderedPageBreak/>
         <w:t>ACKNOWLEDGMENTS</w:t>
       </w:r>
     </w:p>
@@ -3811,11 +3430,7 @@
         <w:t>edited</w:t>
       </w:r>
       <w:r>
-        <w:t xml:space="preserve"> </w:t>
-      </w:r>
-      <w:r>
-        <w:lastRenderedPageBreak/>
-        <w:t>version of the format automatically generated by the ACM Digital Library</w:t>
+        <w:t xml:space="preserve"> version of the format automatically generated by the ACM Digital Library</w:t>
       </w:r>
       <w:r>
         <w:t xml:space="preserve"> (</w:t>
@@ -3949,11 +3564,47 @@
       <w:r>
         <w:t xml:space="preserve">Ronald E. Anderson. 1992. Social impacts of computing: Codes of professional ethics. </w:t>
       </w:r>
+      <w:proofErr w:type="spellStart"/>
       <w:r>
         <w:rPr>
           <w:i/>
         </w:rPr>
-        <w:t>Soc Sci Comput Rev</w:t>
+        <w:t>Soc</w:t>
+      </w:r>
+      <w:proofErr w:type="spellEnd"/>
+      <w:r>
+        <w:rPr>
+          <w:i/>
+        </w:rPr>
+        <w:t xml:space="preserve"> </w:t>
+      </w:r>
+      <w:proofErr w:type="spellStart"/>
+      <w:r>
+        <w:rPr>
+          <w:i/>
+        </w:rPr>
+        <w:t>Sci</w:t>
+      </w:r>
+      <w:proofErr w:type="spellEnd"/>
+      <w:r>
+        <w:rPr>
+          <w:i/>
+        </w:rPr>
+        <w:t xml:space="preserve"> </w:t>
+      </w:r>
+      <w:proofErr w:type="spellStart"/>
+      <w:r>
+        <w:rPr>
+          <w:i/>
+        </w:rPr>
+        <w:t>Comput</w:t>
+      </w:r>
+      <w:proofErr w:type="spellEnd"/>
+      <w:r>
+        <w:rPr>
+          <w:i/>
+        </w:rPr>
+        <w:t xml:space="preserve"> Rev</w:t>
       </w:r>
       <w:r>
         <w:t xml:space="preserve"> 10, 2: 453-469.</w:t>
@@ -3969,7 +3620,23 @@
       </w:pPr>
       <w:bookmarkStart w:id="7" w:name="_Ref279753826"/>
       <w:r>
-        <w:t xml:space="preserve">Anna Cavender, Shari Trewin, Vicki Hanson. 2014. Accessible Writing Guide. Retrieved August 22, 2014 from </w:t>
+        <w:t xml:space="preserve">Anna </w:t>
+      </w:r>
+      <w:proofErr w:type="spellStart"/>
+      <w:r>
+        <w:t>Cavender</w:t>
+      </w:r>
+      <w:proofErr w:type="spellEnd"/>
+      <w:r>
+        <w:t xml:space="preserve">, Shari </w:t>
+      </w:r>
+      <w:proofErr w:type="spellStart"/>
+      <w:r>
+        <w:t>Trewin</w:t>
+      </w:r>
+      <w:proofErr w:type="spellEnd"/>
+      <w:r>
+        <w:t xml:space="preserve">, Vicki Hanson. 2014. Accessible Writing Guide. Retrieved August 22, 2014 from </w:t>
       </w:r>
       <w:hyperlink r:id="rId18" w:history="1">
         <w:r>
@@ -3994,7 +3661,23 @@
       <w:bookmarkStart w:id="9" w:name="_Ref279753241"/>
       <w:bookmarkStart w:id="10" w:name="_Ref279752204"/>
       <w:r>
-        <w:t xml:space="preserve">Morton L. Heilig. 1962. Sensorama Simulator, U.S. Patent 3,050,870, Filed </w:t>
+        <w:t xml:space="preserve">Morton L. </w:t>
+      </w:r>
+      <w:proofErr w:type="spellStart"/>
+      <w:r>
+        <w:t>Heilig</w:t>
+      </w:r>
+      <w:proofErr w:type="spellEnd"/>
+      <w:r>
+        <w:t xml:space="preserve">. 1962. </w:t>
+      </w:r>
+      <w:proofErr w:type="spellStart"/>
+      <w:r>
+        <w:t>Sensorama</w:t>
+      </w:r>
+      <w:proofErr w:type="spellEnd"/>
+      <w:r>
+        <w:t xml:space="preserve"> Simulator, U.S. Patent 3,050,870, Filed </w:t>
       </w:r>
       <w:r>
         <w:t>January 10, 1961</w:t>
@@ -4011,15 +3694,36 @@
       <w:bookmarkStart w:id="11" w:name="_Ref406944896"/>
       <w:bookmarkStart w:id="12" w:name="_Ref279753887"/>
       <w:bookmarkEnd w:id="9"/>
-      <w:r>
-        <w:t xml:space="preserve">Jofish Kaye and Paul Dourish. 2014. Special issue on science fiction and ubiquitous computing. </w:t>
+      <w:proofErr w:type="spellStart"/>
+      <w:r>
+        <w:t>Jofish</w:t>
+      </w:r>
+      <w:proofErr w:type="spellEnd"/>
+      <w:r>
+        <w:t xml:space="preserve"> Kaye and Paul </w:t>
+      </w:r>
+      <w:proofErr w:type="spellStart"/>
+      <w:r>
+        <w:t>Dourish</w:t>
+      </w:r>
+      <w:proofErr w:type="spellEnd"/>
+      <w:r>
+        <w:t xml:space="preserve">. 2014. Special issue on science fiction and ubiquitous computing. </w:t>
       </w:r>
       <w:r>
         <w:rPr>
           <w:i/>
         </w:rPr>
-        <w:t>Personal Ubiquitous Comput</w:t>
-      </w:r>
+        <w:t xml:space="preserve">Personal Ubiquitous </w:t>
+      </w:r>
+      <w:proofErr w:type="spellStart"/>
+      <w:r>
+        <w:rPr>
+          <w:i/>
+        </w:rPr>
+        <w:t>Comput</w:t>
+      </w:r>
+      <w:proofErr w:type="spellEnd"/>
       <w:r>
         <w:t xml:space="preserve">. 18, 4 (April 2014), 765-766. </w:t>
       </w:r>
@@ -4040,7 +3744,31 @@
       </w:pPr>
       <w:bookmarkStart w:id="13" w:name="_Ref406944911"/>
       <w:r>
-        <w:t xml:space="preserve">Scott R. Klemmer, Michael Thomsen, Ethan Phelps-Goodman, Robert Lee, and James A. Landay. 2002. Where do web sites come from?: capturing and interacting with design history. In </w:t>
+        <w:t xml:space="preserve">Scott R. </w:t>
+      </w:r>
+      <w:proofErr w:type="spellStart"/>
+      <w:r>
+        <w:t>Klemmer</w:t>
+      </w:r>
+      <w:proofErr w:type="spellEnd"/>
+      <w:r>
+        <w:t xml:space="preserve">, Michael Thomsen, Ethan Phelps-Goodman, Robert Lee, and James A. </w:t>
+      </w:r>
+      <w:proofErr w:type="spellStart"/>
+      <w:r>
+        <w:t>Landay</w:t>
+      </w:r>
+      <w:proofErr w:type="spellEnd"/>
+      <w:r>
+        <w:t>. 2002. Where do web sites come from</w:t>
+      </w:r>
+      <w:proofErr w:type="gramStart"/>
+      <w:r>
+        <w:t>?:</w:t>
+      </w:r>
+      <w:proofErr w:type="gramEnd"/>
+      <w:r>
+        <w:t xml:space="preserve"> capturing and interacting with design history. In </w:t>
       </w:r>
       <w:r>
         <w:rPr>
@@ -4078,8 +3806,22 @@
         <w:pStyle w:val="References"/>
       </w:pPr>
       <w:bookmarkStart w:id="14" w:name="_Ref279752219"/>
-      <w:r>
-        <w:t xml:space="preserve">Psy. 2012. Gangnam Style. Video. (15 July 2012.). Retrieved August 22, 2014 from </w:t>
+      <w:proofErr w:type="spellStart"/>
+      <w:r>
+        <w:lastRenderedPageBreak/>
+        <w:t>Psy</w:t>
+      </w:r>
+      <w:proofErr w:type="spellEnd"/>
+      <w:r>
+        <w:t xml:space="preserve">. 2012. </w:t>
+      </w:r>
+      <w:proofErr w:type="spellStart"/>
+      <w:r>
+        <w:t>Gangnam</w:t>
+      </w:r>
+      <w:proofErr w:type="spellEnd"/>
+      <w:r>
+        <w:t xml:space="preserve"> Style. Video. (15 July 2012.). Retrieved August 22, 2014 from </w:t>
       </w:r>
       <w:hyperlink r:id="rId21" w:history="1">
         <w:r>
@@ -4126,7 +3868,15 @@
         <w:t>Sketchpad, a Man-Machine Graphical Communication System</w:t>
       </w:r>
       <w:r>
-        <w:t>. Ph.D Dissertation. Massac</w:t>
+        <w:t xml:space="preserve">. </w:t>
+      </w:r>
+      <w:proofErr w:type="spellStart"/>
+      <w:r>
+        <w:t>Ph.D</w:t>
+      </w:r>
+      <w:proofErr w:type="spellEnd"/>
+      <w:r>
+        <w:t xml:space="preserve"> Dissertation. Massac</w:t>
       </w:r>
       <w:r>
         <w:t xml:space="preserve">husetts Institute of Technology, </w:t>
@@ -4151,13 +3901,34 @@
         <w:t>The Social Shaping of Technology</w:t>
       </w:r>
       <w:r>
-        <w:t xml:space="preserve"> (2nd. ed.), Donald MacKenzie and Judy Wajcman (</w:t>
-      </w:r>
+        <w:t xml:space="preserve"> (2nd. ed.), Donald </w:t>
+      </w:r>
+      <w:proofErr w:type="spellStart"/>
+      <w:r>
+        <w:t>MacKenzie</w:t>
+      </w:r>
+      <w:proofErr w:type="spellEnd"/>
+      <w:r>
+        <w:t xml:space="preserve"> and Judy </w:t>
+      </w:r>
+      <w:proofErr w:type="spellStart"/>
+      <w:r>
+        <w:t>Wajcman</w:t>
+      </w:r>
+      <w:proofErr w:type="spellEnd"/>
+      <w:r>
+        <w:t xml:space="preserve"> (</w:t>
+      </w:r>
+      <w:proofErr w:type="gramStart"/>
       <w:r>
         <w:t>e</w:t>
       </w:r>
       <w:r>
-        <w:t>ds.). Open University Press, Buckingham, UK, 28-40.</w:t>
+        <w:t>ds</w:t>
+      </w:r>
+      <w:proofErr w:type="gramEnd"/>
+      <w:r>
+        <w:t>.). Open University Press, Buckingham, UK, 28-40.</w:t>
       </w:r>
       <w:bookmarkEnd w:id="17"/>
     </w:p>
@@ -4173,7 +3944,7 @@
 </file>
 
 <file path=word/endnotes.xml><?xml version="1.0" encoding="utf-8"?>
-<w:endnotes xmlns:wpc="http://schemas.microsoft.com/office/word/2010/wordprocessingCanvas" xmlns:mc="http://schemas.openxmlformats.org/markup-compatibility/2006" xmlns:o="urn:schemas-microsoft-com:office:office" xmlns:r="http://schemas.openxmlformats.org/officeDocument/2006/relationships" xmlns:m="http://schemas.openxmlformats.org/officeDocument/2006/math" xmlns:v="urn:schemas-microsoft-com:vml" xmlns:wp14="http://schemas.microsoft.com/office/word/2010/wordprocessingDrawing" xmlns:wp="http://schemas.openxmlformats.org/drawingml/2006/wordprocessingDrawing" xmlns:w10="urn:schemas-microsoft-com:office:word" xmlns:w="http://schemas.openxmlformats.org/wordprocessingml/2006/main" xmlns:w14="http://schemas.microsoft.com/office/word/2010/wordml" xmlns:w15="http://schemas.microsoft.com/office/word/2012/wordml" xmlns:wpg="http://schemas.microsoft.com/office/word/2010/wordprocessingGroup" xmlns:wpi="http://schemas.microsoft.com/office/word/2010/wordprocessingInk" xmlns:wne="http://schemas.microsoft.com/office/word/2006/wordml" xmlns:wps="http://schemas.microsoft.com/office/word/2010/wordprocessingShape" mc:Ignorable="w14 w15 wp14">
+<w:endnotes xmlns:wpc="http://schemas.microsoft.com/office/word/2010/wordprocessingCanvas" xmlns:mc="http://schemas.openxmlformats.org/markup-compatibility/2006" xmlns:o="urn:schemas-microsoft-com:office:office" xmlns:r="http://schemas.openxmlformats.org/officeDocument/2006/relationships" xmlns:m="http://schemas.openxmlformats.org/officeDocument/2006/math" xmlns:v="urn:schemas-microsoft-com:vml" xmlns:wp14="http://schemas.microsoft.com/office/word/2010/wordprocessingDrawing" xmlns:wp="http://schemas.openxmlformats.org/drawingml/2006/wordprocessingDrawing" xmlns:w10="urn:schemas-microsoft-com:office:word" xmlns:w="http://schemas.openxmlformats.org/wordprocessingml/2006/main" xmlns:w14="http://schemas.microsoft.com/office/word/2010/wordml" xmlns:wpg="http://schemas.microsoft.com/office/word/2010/wordprocessingGroup" xmlns:wpi="http://schemas.microsoft.com/office/word/2010/wordprocessingInk" xmlns:wne="http://schemas.microsoft.com/office/word/2006/wordml" xmlns:wps="http://schemas.microsoft.com/office/word/2010/wordprocessingShape" mc:Ignorable="w14 wp14">
   <w:endnote w:type="separator" w:id="-1">
     <w:p>
       <w:r>
@@ -4192,7 +3963,7 @@
 </file>
 
 <file path=word/footnotes.xml><?xml version="1.0" encoding="utf-8"?>
-<w:footnotes xmlns:wpc="http://schemas.microsoft.com/office/word/2010/wordprocessingCanvas" xmlns:mc="http://schemas.openxmlformats.org/markup-compatibility/2006" xmlns:o="urn:schemas-microsoft-com:office:office" xmlns:r="http://schemas.openxmlformats.org/officeDocument/2006/relationships" xmlns:m="http://schemas.openxmlformats.org/officeDocument/2006/math" xmlns:v="urn:schemas-microsoft-com:vml" xmlns:wp14="http://schemas.microsoft.com/office/word/2010/wordprocessingDrawing" xmlns:wp="http://schemas.openxmlformats.org/drawingml/2006/wordprocessingDrawing" xmlns:w10="urn:schemas-microsoft-com:office:word" xmlns:w="http://schemas.openxmlformats.org/wordprocessingml/2006/main" xmlns:w14="http://schemas.microsoft.com/office/word/2010/wordml" xmlns:w15="http://schemas.microsoft.com/office/word/2012/wordml" xmlns:wpg="http://schemas.microsoft.com/office/word/2010/wordprocessingGroup" xmlns:wpi="http://schemas.microsoft.com/office/word/2010/wordprocessingInk" xmlns:wne="http://schemas.microsoft.com/office/word/2006/wordml" xmlns:wps="http://schemas.microsoft.com/office/word/2010/wordprocessingShape" mc:Ignorable="w14 w15 wp14">
+<w:footnotes xmlns:wpc="http://schemas.microsoft.com/office/word/2010/wordprocessingCanvas" xmlns:mc="http://schemas.openxmlformats.org/markup-compatibility/2006" xmlns:o="urn:schemas-microsoft-com:office:office" xmlns:r="http://schemas.openxmlformats.org/officeDocument/2006/relationships" xmlns:m="http://schemas.openxmlformats.org/officeDocument/2006/math" xmlns:v="urn:schemas-microsoft-com:vml" xmlns:wp14="http://schemas.microsoft.com/office/word/2010/wordprocessingDrawing" xmlns:wp="http://schemas.openxmlformats.org/drawingml/2006/wordprocessingDrawing" xmlns:w10="urn:schemas-microsoft-com:office:word" xmlns:w="http://schemas.openxmlformats.org/wordprocessingml/2006/main" xmlns:w14="http://schemas.microsoft.com/office/word/2010/wordml" xmlns:wpg="http://schemas.microsoft.com/office/word/2010/wordprocessingGroup" xmlns:wpi="http://schemas.microsoft.com/office/word/2010/wordprocessingInk" xmlns:wne="http://schemas.microsoft.com/office/word/2006/wordml" xmlns:wps="http://schemas.microsoft.com/office/word/2010/wordprocessingShape" mc:Ignorable="w14 wp14">
   <w:footnote w:type="separator" w:id="-1">
     <w:p>
       <w:pPr>
@@ -4217,7 +3988,7 @@
 </file>
 
 <file path=word/header1.xml><?xml version="1.0" encoding="utf-8"?>
-<w:hdr xmlns:wpc="http://schemas.microsoft.com/office/word/2010/wordprocessingCanvas" xmlns:mc="http://schemas.openxmlformats.org/markup-compatibility/2006" xmlns:o="urn:schemas-microsoft-com:office:office" xmlns:r="http://schemas.openxmlformats.org/officeDocument/2006/relationships" xmlns:m="http://schemas.openxmlformats.org/officeDocument/2006/math" xmlns:v="urn:schemas-microsoft-com:vml" xmlns:wp14="http://schemas.microsoft.com/office/word/2010/wordprocessingDrawing" xmlns:wp="http://schemas.openxmlformats.org/drawingml/2006/wordprocessingDrawing" xmlns:w10="urn:schemas-microsoft-com:office:word" xmlns:w="http://schemas.openxmlformats.org/wordprocessingml/2006/main" xmlns:w14="http://schemas.microsoft.com/office/word/2010/wordml" xmlns:w15="http://schemas.microsoft.com/office/word/2012/wordml" xmlns:wpg="http://schemas.microsoft.com/office/word/2010/wordprocessingGroup" xmlns:wpi="http://schemas.microsoft.com/office/word/2010/wordprocessingInk" xmlns:wne="http://schemas.microsoft.com/office/word/2006/wordml" xmlns:wps="http://schemas.microsoft.com/office/word/2010/wordprocessingShape" mc:Ignorable="w14 w15 wp14">
+<w:hdr xmlns:wpc="http://schemas.microsoft.com/office/word/2010/wordprocessingCanvas" xmlns:mc="http://schemas.openxmlformats.org/markup-compatibility/2006" xmlns:o="urn:schemas-microsoft-com:office:office" xmlns:r="http://schemas.openxmlformats.org/officeDocument/2006/relationships" xmlns:m="http://schemas.openxmlformats.org/officeDocument/2006/math" xmlns:v="urn:schemas-microsoft-com:vml" xmlns:wp14="http://schemas.microsoft.com/office/word/2010/wordprocessingDrawing" xmlns:wp="http://schemas.openxmlformats.org/drawingml/2006/wordprocessingDrawing" xmlns:w10="urn:schemas-microsoft-com:office:word" xmlns:w="http://schemas.openxmlformats.org/wordprocessingml/2006/main" xmlns:w14="http://schemas.microsoft.com/office/word/2010/wordml" xmlns:wpg="http://schemas.microsoft.com/office/word/2010/wordprocessingGroup" xmlns:wpi="http://schemas.microsoft.com/office/word/2010/wordprocessingInk" xmlns:wne="http://schemas.microsoft.com/office/word/2006/wordml" xmlns:wps="http://schemas.microsoft.com/office/word/2010/wordprocessingShape" mc:Ignorable="w14 wp14">
   <w:p>
     <w:pPr>
       <w:pStyle w:val="Header"/>
@@ -4233,7 +4004,7 @@
 </file>
 
 <file path=word/numbering.xml><?xml version="1.0" encoding="utf-8"?>
-<w:numbering xmlns:wpc="http://schemas.microsoft.com/office/word/2010/wordprocessingCanvas" xmlns:mc="http://schemas.openxmlformats.org/markup-compatibility/2006" xmlns:o="urn:schemas-microsoft-com:office:office" xmlns:r="http://schemas.openxmlformats.org/officeDocument/2006/relationships" xmlns:m="http://schemas.openxmlformats.org/officeDocument/2006/math" xmlns:v="urn:schemas-microsoft-com:vml" xmlns:wp14="http://schemas.microsoft.com/office/word/2010/wordprocessingDrawing" xmlns:wp="http://schemas.openxmlformats.org/drawingml/2006/wordprocessingDrawing" xmlns:w10="urn:schemas-microsoft-com:office:word" xmlns:w="http://schemas.openxmlformats.org/wordprocessingml/2006/main" xmlns:w14="http://schemas.microsoft.com/office/word/2010/wordml" xmlns:w15="http://schemas.microsoft.com/office/word/2012/wordml" xmlns:wpg="http://schemas.microsoft.com/office/word/2010/wordprocessingGroup" xmlns:wpi="http://schemas.microsoft.com/office/word/2010/wordprocessingInk" xmlns:wne="http://schemas.microsoft.com/office/word/2006/wordml" xmlns:wps="http://schemas.microsoft.com/office/word/2010/wordprocessingShape" mc:Ignorable="w14 w15 wp14">
+<w:numbering xmlns:wpc="http://schemas.microsoft.com/office/word/2010/wordprocessingCanvas" xmlns:mc="http://schemas.openxmlformats.org/markup-compatibility/2006" xmlns:o="urn:schemas-microsoft-com:office:office" xmlns:r="http://schemas.openxmlformats.org/officeDocument/2006/relationships" xmlns:m="http://schemas.openxmlformats.org/officeDocument/2006/math" xmlns:v="urn:schemas-microsoft-com:vml" xmlns:wp14="http://schemas.microsoft.com/office/word/2010/wordprocessingDrawing" xmlns:wp="http://schemas.openxmlformats.org/drawingml/2006/wordprocessingDrawing" xmlns:w10="urn:schemas-microsoft-com:office:word" xmlns:w="http://schemas.openxmlformats.org/wordprocessingml/2006/main" xmlns:w14="http://schemas.microsoft.com/office/word/2010/wordml" xmlns:wpg="http://schemas.microsoft.com/office/word/2010/wordprocessingGroup" xmlns:wpi="http://schemas.microsoft.com/office/word/2010/wordprocessingInk" xmlns:wne="http://schemas.microsoft.com/office/word/2006/wordml" xmlns:wps="http://schemas.microsoft.com/office/word/2010/wordprocessingShape" mc:Ignorable="w14 wp14">
   <w:abstractNum w:abstractNumId="0">
     <w:nsid w:val="FFFFFF1D"/>
     <w:multiLevelType w:val="multilevel"/>
@@ -5818,7 +5589,7 @@
 </file>
 
 <file path=word/styles.xml><?xml version="1.0" encoding="utf-8"?>
-<w:styles xmlns:mc="http://schemas.openxmlformats.org/markup-compatibility/2006" xmlns:r="http://schemas.openxmlformats.org/officeDocument/2006/relationships" xmlns:w="http://schemas.openxmlformats.org/wordprocessingml/2006/main" xmlns:w14="http://schemas.microsoft.com/office/word/2010/wordml" xmlns:w15="http://schemas.microsoft.com/office/word/2012/wordml" mc:Ignorable="w14 w15">
+<w:styles xmlns:mc="http://schemas.openxmlformats.org/markup-compatibility/2006" xmlns:r="http://schemas.openxmlformats.org/officeDocument/2006/relationships" xmlns:w="http://schemas.openxmlformats.org/wordprocessingml/2006/main" xmlns:w14="http://schemas.microsoft.com/office/word/2010/wordml" mc:Ignorable="w14">
   <w:docDefaults>
     <w:rPrDefault>
       <w:rPr>
@@ -5828,369 +5599,1351 @@
     </w:rPrDefault>
     <w:pPrDefault/>
   </w:docDefaults>
-  <w:latentStyles w:defLockedState="0" w:defUIPriority="99" w:defSemiHidden="0" w:defUnhideWhenUsed="0" w:defQFormat="0" w:count="371">
-    <w:lsdException w:name="Normal" w:uiPriority="0" w:qFormat="1"/>
-    <w:lsdException w:name="heading 1" w:uiPriority="0" w:qFormat="1"/>
-    <w:lsdException w:name="heading 2" w:uiPriority="9" w:qFormat="1"/>
-    <w:lsdException w:name="heading 3" w:uiPriority="9" w:qFormat="1"/>
-    <w:lsdException w:name="heading 4" w:uiPriority="9" w:qFormat="1"/>
-    <w:lsdException w:name="heading 5" w:uiPriority="9" w:qFormat="1"/>
-    <w:lsdException w:name="heading 6" w:uiPriority="9" w:qFormat="1"/>
-    <w:lsdException w:name="heading 7" w:uiPriority="9" w:qFormat="1"/>
-    <w:lsdException w:name="heading 8" w:uiPriority="9" w:qFormat="1"/>
-    <w:lsdException w:name="heading 9" w:uiPriority="9" w:qFormat="1"/>
-    <w:lsdException w:name="index 1" w:semiHidden="1" w:unhideWhenUsed="1"/>
-    <w:lsdException w:name="index 2" w:semiHidden="1" w:unhideWhenUsed="1"/>
-    <w:lsdException w:name="index 3" w:semiHidden="1" w:unhideWhenUsed="1"/>
-    <w:lsdException w:name="index 4" w:semiHidden="1" w:unhideWhenUsed="1"/>
-    <w:lsdException w:name="index 5" w:semiHidden="1" w:unhideWhenUsed="1"/>
-    <w:lsdException w:name="index 6" w:semiHidden="1" w:unhideWhenUsed="1"/>
-    <w:lsdException w:name="index 7" w:semiHidden="1" w:unhideWhenUsed="1"/>
-    <w:lsdException w:name="index 8" w:semiHidden="1" w:unhideWhenUsed="1"/>
-    <w:lsdException w:name="index 9" w:semiHidden="1" w:unhideWhenUsed="1"/>
-    <w:lsdException w:name="toc 1" w:semiHidden="1" w:uiPriority="39" w:unhideWhenUsed="1"/>
-    <w:lsdException w:name="toc 2" w:semiHidden="1" w:uiPriority="39" w:unhideWhenUsed="1"/>
-    <w:lsdException w:name="toc 3" w:semiHidden="1" w:uiPriority="39" w:unhideWhenUsed="1"/>
-    <w:lsdException w:name="toc 4" w:semiHidden="1" w:uiPriority="39" w:unhideWhenUsed="1"/>
-    <w:lsdException w:name="toc 5" w:semiHidden="1" w:uiPriority="39" w:unhideWhenUsed="1"/>
-    <w:lsdException w:name="toc 6" w:semiHidden="1" w:uiPriority="39" w:unhideWhenUsed="1"/>
-    <w:lsdException w:name="toc 7" w:semiHidden="1" w:uiPriority="39" w:unhideWhenUsed="1"/>
-    <w:lsdException w:name="toc 8" w:semiHidden="1" w:uiPriority="39" w:unhideWhenUsed="1"/>
-    <w:lsdException w:name="toc 9" w:semiHidden="1" w:uiPriority="39" w:unhideWhenUsed="1"/>
-    <w:lsdException w:name="Normal Indent" w:semiHidden="1" w:unhideWhenUsed="1"/>
-    <w:lsdException w:name="footnote text" w:semiHidden="1" w:unhideWhenUsed="1"/>
-    <w:lsdException w:name="annotation text" w:semiHidden="1" w:unhideWhenUsed="1"/>
-    <w:lsdException w:name="header" w:semiHidden="1" w:unhideWhenUsed="1"/>
-    <w:lsdException w:name="footer" w:semiHidden="1" w:unhideWhenUsed="1"/>
-    <w:lsdException w:name="index heading" w:semiHidden="1" w:unhideWhenUsed="1"/>
-    <w:lsdException w:name="caption" w:uiPriority="35" w:qFormat="1"/>
-    <w:lsdException w:name="table of figures" w:semiHidden="1" w:unhideWhenUsed="1"/>
-    <w:lsdException w:name="envelope address" w:semiHidden="1" w:unhideWhenUsed="1"/>
-    <w:lsdException w:name="envelope return" w:semiHidden="1" w:unhideWhenUsed="1"/>
-    <w:lsdException w:name="footnote reference" w:semiHidden="1" w:unhideWhenUsed="1"/>
-    <w:lsdException w:name="annotation reference" w:semiHidden="1" w:unhideWhenUsed="1"/>
-    <w:lsdException w:name="line number" w:semiHidden="1" w:unhideWhenUsed="1"/>
-    <w:lsdException w:name="page number" w:semiHidden="1" w:unhideWhenUsed="1"/>
-    <w:lsdException w:name="endnote reference" w:semiHidden="1" w:unhideWhenUsed="1"/>
-    <w:lsdException w:name="endnote text" w:semiHidden="1" w:unhideWhenUsed="1"/>
-    <w:lsdException w:name="table of authorities" w:semiHidden="1" w:unhideWhenUsed="1"/>
-    <w:lsdException w:name="macro" w:semiHidden="1" w:unhideWhenUsed="1"/>
-    <w:lsdException w:name="toa heading" w:semiHidden="1" w:unhideWhenUsed="1"/>
-    <w:lsdException w:name="List" w:semiHidden="1" w:unhideWhenUsed="1"/>
-    <w:lsdException w:name="List Bullet" w:semiHidden="1" w:unhideWhenUsed="1"/>
-    <w:lsdException w:name="List Number" w:semiHidden="1" w:unhideWhenUsed="1"/>
-    <w:lsdException w:name="List 2" w:semiHidden="1" w:unhideWhenUsed="1"/>
-    <w:lsdException w:name="List 3" w:semiHidden="1" w:unhideWhenUsed="1"/>
-    <w:lsdException w:name="List 4" w:semiHidden="1" w:unhideWhenUsed="1"/>
-    <w:lsdException w:name="List 5" w:semiHidden="1" w:unhideWhenUsed="1"/>
-    <w:lsdException w:name="List Bullet 2" w:semiHidden="1" w:unhideWhenUsed="1"/>
-    <w:lsdException w:name="List Bullet 3" w:semiHidden="1" w:unhideWhenUsed="1"/>
-    <w:lsdException w:name="List Bullet 4" w:semiHidden="1" w:unhideWhenUsed="1"/>
-    <w:lsdException w:name="List Bullet 5" w:semiHidden="1" w:unhideWhenUsed="1"/>
-    <w:lsdException w:name="List Number 2" w:semiHidden="1" w:unhideWhenUsed="1"/>
-    <w:lsdException w:name="List Number 3" w:semiHidden="1" w:unhideWhenUsed="1"/>
-    <w:lsdException w:name="List Number 4" w:semiHidden="1" w:unhideWhenUsed="1"/>
-    <w:lsdException w:name="List Number 5" w:semiHidden="1" w:unhideWhenUsed="1"/>
-    <w:lsdException w:name="Title" w:uiPriority="10" w:qFormat="1"/>
-    <w:lsdException w:name="Closing" w:semiHidden="1" w:unhideWhenUsed="1"/>
-    <w:lsdException w:name="Signature" w:semiHidden="1" w:unhideWhenUsed="1"/>
-    <w:lsdException w:name="Default Paragraph Font" w:semiHidden="1" w:uiPriority="1" w:unhideWhenUsed="1"/>
-    <w:lsdException w:name="Body Text" w:semiHidden="1" w:unhideWhenUsed="1"/>
-    <w:lsdException w:name="Body Text Indent" w:semiHidden="1" w:unhideWhenUsed="1"/>
-    <w:lsdException w:name="List Continue" w:semiHidden="1" w:unhideWhenUsed="1"/>
-    <w:lsdException w:name="List Continue 2" w:semiHidden="1" w:unhideWhenUsed="1"/>
-    <w:lsdException w:name="List Continue 3" w:semiHidden="1" w:unhideWhenUsed="1"/>
-    <w:lsdException w:name="List Continue 4" w:semiHidden="1" w:unhideWhenUsed="1"/>
-    <w:lsdException w:name="List Continue 5" w:semiHidden="1" w:unhideWhenUsed="1"/>
-    <w:lsdException w:name="Message Header" w:semiHidden="1" w:unhideWhenUsed="1"/>
-    <w:lsdException w:name="Subtitle" w:uiPriority="11" w:qFormat="1"/>
-    <w:lsdException w:name="Salutation" w:semiHidden="1" w:unhideWhenUsed="1"/>
-    <w:lsdException w:name="Date" w:semiHidden="1" w:unhideWhenUsed="1"/>
-    <w:lsdException w:name="Body Text First Indent" w:semiHidden="1" w:unhideWhenUsed="1"/>
-    <w:lsdException w:name="Body Text First Indent 2" w:semiHidden="1" w:unhideWhenUsed="1"/>
-    <w:lsdException w:name="Note Heading" w:semiHidden="1" w:unhideWhenUsed="1"/>
-    <w:lsdException w:name="Body Text 2" w:semiHidden="1" w:unhideWhenUsed="1"/>
-    <w:lsdException w:name="Body Text 3" w:semiHidden="1" w:unhideWhenUsed="1"/>
-    <w:lsdException w:name="Body Text Indent 2" w:semiHidden="1" w:unhideWhenUsed="1"/>
-    <w:lsdException w:name="Body Text Indent 3" w:semiHidden="1" w:unhideWhenUsed="1"/>
-    <w:lsdException w:name="Block Text" w:semiHidden="1" w:unhideWhenUsed="1"/>
-    <w:lsdException w:name="Hyperlink" w:semiHidden="1" w:uiPriority="0" w:unhideWhenUsed="1"/>
-    <w:lsdException w:name="FollowedHyperlink" w:semiHidden="1" w:unhideWhenUsed="1"/>
-    <w:lsdException w:name="Strong" w:uiPriority="22" w:qFormat="1"/>
-    <w:lsdException w:name="Emphasis" w:uiPriority="20" w:qFormat="1"/>
-    <w:lsdException w:name="Document Map" w:semiHidden="1" w:unhideWhenUsed="1"/>
-    <w:lsdException w:name="Plain Text" w:semiHidden="1" w:unhideWhenUsed="1"/>
-    <w:lsdException w:name="E-mail Signature" w:semiHidden="1" w:unhideWhenUsed="1"/>
-    <w:lsdException w:name="HTML Top of Form" w:semiHidden="1" w:unhideWhenUsed="1"/>
-    <w:lsdException w:name="HTML Bottom of Form" w:semiHidden="1" w:unhideWhenUsed="1"/>
-    <w:lsdException w:name="Normal (Web)" w:semiHidden="1" w:unhideWhenUsed="1"/>
-    <w:lsdException w:name="HTML Acronym" w:semiHidden="1" w:unhideWhenUsed="1"/>
-    <w:lsdException w:name="HTML Address" w:semiHidden="1" w:unhideWhenUsed="1"/>
-    <w:lsdException w:name="HTML Cite" w:semiHidden="1" w:unhideWhenUsed="1"/>
-    <w:lsdException w:name="HTML Code" w:semiHidden="1" w:unhideWhenUsed="1"/>
-    <w:lsdException w:name="HTML Definition" w:semiHidden="1" w:unhideWhenUsed="1"/>
-    <w:lsdException w:name="HTML Keyboard" w:semiHidden="1" w:unhideWhenUsed="1"/>
-    <w:lsdException w:name="HTML Preformatted" w:semiHidden="1" w:unhideWhenUsed="1"/>
-    <w:lsdException w:name="HTML Sample" w:semiHidden="1" w:unhideWhenUsed="1"/>
-    <w:lsdException w:name="HTML Typewriter" w:semiHidden="1" w:unhideWhenUsed="1"/>
-    <w:lsdException w:name="HTML Variable" w:semiHidden="1" w:unhideWhenUsed="1"/>
-    <w:lsdException w:name="Normal Table" w:semiHidden="1" w:unhideWhenUsed="1"/>
-    <w:lsdException w:name="annotation subject" w:semiHidden="1" w:unhideWhenUsed="1"/>
-    <w:lsdException w:name="No List" w:semiHidden="1" w:unhideWhenUsed="1"/>
-    <w:lsdException w:name="Outline List 1" w:semiHidden="1" w:unhideWhenUsed="1"/>
-    <w:lsdException w:name="Outline List 2" w:semiHidden="1" w:unhideWhenUsed="1"/>
-    <w:lsdException w:name="Outline List 3" w:semiHidden="1" w:unhideWhenUsed="1"/>
-    <w:lsdException w:name="Table Simple 1" w:semiHidden="1" w:unhideWhenUsed="1"/>
-    <w:lsdException w:name="Table Simple 2" w:semiHidden="1" w:unhideWhenUsed="1"/>
-    <w:lsdException w:name="Table Simple 3" w:semiHidden="1" w:unhideWhenUsed="1"/>
-    <w:lsdException w:name="Table Classic 1" w:semiHidden="1" w:unhideWhenUsed="1"/>
-    <w:lsdException w:name="Table Classic 2" w:semiHidden="1" w:unhideWhenUsed="1"/>
-    <w:lsdException w:name="Table Classic 3" w:semiHidden="1" w:unhideWhenUsed="1"/>
-    <w:lsdException w:name="Table Classic 4" w:semiHidden="1" w:unhideWhenUsed="1"/>
-    <w:lsdException w:name="Table Colorful 1" w:semiHidden="1" w:unhideWhenUsed="1"/>
-    <w:lsdException w:name="Table Colorful 2" w:semiHidden="1" w:unhideWhenUsed="1"/>
-    <w:lsdException w:name="Table Colorful 3" w:semiHidden="1" w:unhideWhenUsed="1"/>
-    <w:lsdException w:name="Table Columns 1" w:semiHidden="1" w:unhideWhenUsed="1"/>
-    <w:lsdException w:name="Table Columns 2" w:semiHidden="1" w:unhideWhenUsed="1"/>
-    <w:lsdException w:name="Table Columns 3" w:semiHidden="1" w:unhideWhenUsed="1"/>
-    <w:lsdException w:name="Table Columns 4" w:semiHidden="1" w:unhideWhenUsed="1"/>
-    <w:lsdException w:name="Table Columns 5" w:semiHidden="1" w:unhideWhenUsed="1"/>
-    <w:lsdException w:name="Table Grid 1" w:semiHidden="1" w:unhideWhenUsed="1"/>
-    <w:lsdException w:name="Table Grid 2" w:semiHidden="1" w:unhideWhenUsed="1"/>
-    <w:lsdException w:name="Table Grid 3" w:semiHidden="1" w:unhideWhenUsed="1"/>
-    <w:lsdException w:name="Table Grid 4" w:semiHidden="1" w:unhideWhenUsed="1"/>
-    <w:lsdException w:name="Table Grid 5" w:semiHidden="1" w:unhideWhenUsed="1"/>
-    <w:lsdException w:name="Table Grid 6" w:semiHidden="1" w:unhideWhenUsed="1"/>
-    <w:lsdException w:name="Table Grid 7" w:semiHidden="1" w:unhideWhenUsed="1"/>
-    <w:lsdException w:name="Table Grid 8" w:semiHidden="1" w:unhideWhenUsed="1"/>
-    <w:lsdException w:name="Table List 1" w:semiHidden="1" w:unhideWhenUsed="1"/>
-    <w:lsdException w:name="Table List 2" w:semiHidden="1" w:unhideWhenUsed="1"/>
-    <w:lsdException w:name="Table List 3" w:semiHidden="1" w:unhideWhenUsed="1"/>
-    <w:lsdException w:name="Table List 4" w:semiHidden="1" w:unhideWhenUsed="1"/>
-    <w:lsdException w:name="Table List 5" w:semiHidden="1" w:unhideWhenUsed="1"/>
-    <w:lsdException w:name="Table List 6" w:semiHidden="1" w:unhideWhenUsed="1"/>
-    <w:lsdException w:name="Table List 7" w:semiHidden="1" w:unhideWhenUsed="1"/>
-    <w:lsdException w:name="Table List 8" w:semiHidden="1" w:unhideWhenUsed="1"/>
-    <w:lsdException w:name="Table 3D effects 1" w:semiHidden="1" w:unhideWhenUsed="1"/>
-    <w:lsdException w:name="Table 3D effects 2" w:semiHidden="1" w:unhideWhenUsed="1"/>
-    <w:lsdException w:name="Table 3D effects 3" w:semiHidden="1" w:unhideWhenUsed="1"/>
-    <w:lsdException w:name="Table Contemporary" w:semiHidden="1" w:unhideWhenUsed="1"/>
-    <w:lsdException w:name="Table Elegant" w:semiHidden="1" w:unhideWhenUsed="1"/>
-    <w:lsdException w:name="Table Professional" w:semiHidden="1" w:unhideWhenUsed="1"/>
-    <w:lsdException w:name="Table Subtle 1" w:semiHidden="1" w:unhideWhenUsed="1"/>
-    <w:lsdException w:name="Table Subtle 2" w:semiHidden="1" w:unhideWhenUsed="1"/>
-    <w:lsdException w:name="Table Web 1" w:semiHidden="1" w:unhideWhenUsed="1"/>
-    <w:lsdException w:name="Table Web 2" w:semiHidden="1" w:unhideWhenUsed="1"/>
-    <w:lsdException w:name="Table Web 3" w:semiHidden="1" w:unhideWhenUsed="1"/>
-    <w:lsdException w:name="Balloon Text" w:semiHidden="1" w:unhideWhenUsed="1"/>
-    <w:lsdException w:name="Table Grid" w:uiPriority="59"/>
-    <w:lsdException w:name="Table Theme" w:semiHidden="1" w:unhideWhenUsed="1"/>
-    <w:lsdException w:name="Placeholder Text" w:semiHidden="1"/>
-    <w:lsdException w:name="No Spacing" w:uiPriority="1" w:qFormat="1"/>
-    <w:lsdException w:name="Light Shading" w:uiPriority="60"/>
-    <w:lsdException w:name="Light List" w:uiPriority="61"/>
-    <w:lsdException w:name="Light Grid" w:uiPriority="62"/>
-    <w:lsdException w:name="Medium Shading 1" w:uiPriority="63"/>
-    <w:lsdException w:name="Medium Shading 2" w:uiPriority="64"/>
-    <w:lsdException w:name="Medium List 1" w:uiPriority="65"/>
-    <w:lsdException w:name="Medium List 2" w:uiPriority="66"/>
-    <w:lsdException w:name="Medium Grid 1" w:uiPriority="67"/>
-    <w:lsdException w:name="Medium Grid 2" w:uiPriority="68"/>
-    <w:lsdException w:name="Medium Grid 3" w:uiPriority="69"/>
-    <w:lsdException w:name="Dark List" w:uiPriority="70"/>
-    <w:lsdException w:name="Colorful Shading" w:uiPriority="71"/>
-    <w:lsdException w:name="Colorful List" w:uiPriority="72" w:qFormat="1"/>
-    <w:lsdException w:name="Colorful Grid" w:uiPriority="73" w:qFormat="1"/>
-    <w:lsdException w:name="Light Shading Accent 1" w:uiPriority="60" w:qFormat="1"/>
-    <w:lsdException w:name="Light List Accent 1" w:uiPriority="61"/>
-    <w:lsdException w:name="Light Grid Accent 1" w:uiPriority="62"/>
-    <w:lsdException w:name="Medium Shading 1 Accent 1" w:uiPriority="63"/>
-    <w:lsdException w:name="Medium Shading 2 Accent 1" w:uiPriority="64"/>
-    <w:lsdException w:name="Medium List 1 Accent 1" w:uiPriority="65"/>
-    <w:lsdException w:name="Revision" w:semiHidden="1"/>
-    <w:lsdException w:name="List Paragraph" w:uiPriority="34" w:qFormat="1"/>
-    <w:lsdException w:name="Quote" w:uiPriority="29" w:qFormat="1"/>
-    <w:lsdException w:name="Intense Quote" w:uiPriority="30" w:qFormat="1"/>
-    <w:lsdException w:name="Medium List 2 Accent 1" w:uiPriority="66"/>
-    <w:lsdException w:name="Medium Grid 1 Accent 1" w:uiPriority="67"/>
-    <w:lsdException w:name="Medium Grid 2 Accent 1" w:uiPriority="68"/>
-    <w:lsdException w:name="Medium Grid 3 Accent 1" w:uiPriority="69"/>
-    <w:lsdException w:name="Dark List Accent 1" w:uiPriority="70"/>
-    <w:lsdException w:name="Colorful Shading Accent 1" w:uiPriority="71"/>
-    <w:lsdException w:name="Colorful List Accent 1" w:uiPriority="72"/>
-    <w:lsdException w:name="Colorful Grid Accent 1" w:uiPriority="73"/>
-    <w:lsdException w:name="Light Shading Accent 2" w:uiPriority="60"/>
-    <w:lsdException w:name="Light List Accent 2" w:uiPriority="61"/>
-    <w:lsdException w:name="Light Grid Accent 2" w:uiPriority="62"/>
-    <w:lsdException w:name="Medium Shading 1 Accent 2" w:uiPriority="63"/>
-    <w:lsdException w:name="Medium Shading 2 Accent 2" w:uiPriority="64"/>
-    <w:lsdException w:name="Medium List 1 Accent 2" w:uiPriority="65"/>
-    <w:lsdException w:name="Medium List 2 Accent 2" w:uiPriority="66"/>
-    <w:lsdException w:name="Medium Grid 1 Accent 2" w:uiPriority="67"/>
-    <w:lsdException w:name="Medium Grid 2 Accent 2" w:uiPriority="68"/>
-    <w:lsdException w:name="Medium Grid 3 Accent 2" w:uiPriority="69"/>
-    <w:lsdException w:name="Dark List Accent 2" w:uiPriority="70"/>
-    <w:lsdException w:name="Colorful Shading Accent 2" w:uiPriority="71"/>
-    <w:lsdException w:name="Colorful List Accent 2" w:uiPriority="72"/>
-    <w:lsdException w:name="Colorful Grid Accent 2" w:uiPriority="73"/>
-    <w:lsdException w:name="Light Shading Accent 3" w:uiPriority="60"/>
-    <w:lsdException w:name="Light List Accent 3" w:uiPriority="61"/>
-    <w:lsdException w:name="Light Grid Accent 3" w:uiPriority="62"/>
-    <w:lsdException w:name="Medium Shading 1 Accent 3" w:uiPriority="63"/>
-    <w:lsdException w:name="Medium Shading 2 Accent 3" w:uiPriority="64"/>
-    <w:lsdException w:name="Medium List 1 Accent 3" w:uiPriority="65"/>
-    <w:lsdException w:name="Medium List 2 Accent 3" w:uiPriority="66"/>
-    <w:lsdException w:name="Medium Grid 1 Accent 3" w:uiPriority="67"/>
-    <w:lsdException w:name="Medium Grid 2 Accent 3" w:uiPriority="68"/>
-    <w:lsdException w:name="Medium Grid 3 Accent 3" w:uiPriority="69"/>
-    <w:lsdException w:name="Dark List Accent 3" w:uiPriority="70"/>
-    <w:lsdException w:name="Colorful Shading Accent 3" w:uiPriority="71"/>
-    <w:lsdException w:name="Colorful List Accent 3" w:uiPriority="72"/>
-    <w:lsdException w:name="Colorful Grid Accent 3" w:uiPriority="73"/>
-    <w:lsdException w:name="Light Shading Accent 4" w:uiPriority="60"/>
-    <w:lsdException w:name="Light List Accent 4" w:uiPriority="61"/>
-    <w:lsdException w:name="Light Grid Accent 4" w:uiPriority="62"/>
-    <w:lsdException w:name="Medium Shading 1 Accent 4" w:uiPriority="63"/>
-    <w:lsdException w:name="Medium Shading 2 Accent 4" w:uiPriority="64"/>
-    <w:lsdException w:name="Medium List 1 Accent 4" w:uiPriority="65"/>
-    <w:lsdException w:name="Medium List 2 Accent 4" w:uiPriority="66"/>
-    <w:lsdException w:name="Medium Grid 1 Accent 4" w:uiPriority="67"/>
-    <w:lsdException w:name="Medium Grid 2 Accent 4" w:uiPriority="68"/>
-    <w:lsdException w:name="Medium Grid 3 Accent 4" w:uiPriority="69"/>
-    <w:lsdException w:name="Dark List Accent 4" w:uiPriority="70"/>
-    <w:lsdException w:name="Colorful Shading Accent 4" w:uiPriority="71"/>
-    <w:lsdException w:name="Colorful List Accent 4" w:uiPriority="72"/>
-    <w:lsdException w:name="Colorful Grid Accent 4" w:uiPriority="73"/>
-    <w:lsdException w:name="Light Shading Accent 5" w:uiPriority="60"/>
-    <w:lsdException w:name="Light List Accent 5" w:uiPriority="61"/>
-    <w:lsdException w:name="Light Grid Accent 5" w:uiPriority="62"/>
-    <w:lsdException w:name="Medium Shading 1 Accent 5" w:uiPriority="63"/>
-    <w:lsdException w:name="Medium Shading 2 Accent 5" w:uiPriority="64"/>
-    <w:lsdException w:name="Medium List 1 Accent 5" w:uiPriority="65"/>
-    <w:lsdException w:name="Medium List 2 Accent 5" w:uiPriority="66"/>
-    <w:lsdException w:name="Medium Grid 1 Accent 5" w:uiPriority="67"/>
-    <w:lsdException w:name="Medium Grid 2 Accent 5" w:uiPriority="68"/>
-    <w:lsdException w:name="Medium Grid 3 Accent 5" w:uiPriority="69"/>
-    <w:lsdException w:name="Dark List Accent 5" w:uiPriority="70"/>
-    <w:lsdException w:name="Colorful Shading Accent 5" w:uiPriority="71"/>
-    <w:lsdException w:name="Colorful List Accent 5" w:uiPriority="72"/>
-    <w:lsdException w:name="Colorful Grid Accent 5" w:uiPriority="73"/>
-    <w:lsdException w:name="Light Shading Accent 6" w:uiPriority="60"/>
-    <w:lsdException w:name="Light List Accent 6" w:uiPriority="61"/>
-    <w:lsdException w:name="Light Grid Accent 6" w:uiPriority="62"/>
-    <w:lsdException w:name="Medium Shading 1 Accent 6" w:uiPriority="63"/>
-    <w:lsdException w:name="Medium Shading 2 Accent 6" w:uiPriority="64"/>
-    <w:lsdException w:name="Medium List 1 Accent 6" w:uiPriority="65" w:qFormat="1"/>
-    <w:lsdException w:name="Medium List 2 Accent 6" w:uiPriority="66" w:qFormat="1"/>
-    <w:lsdException w:name="Medium Grid 1 Accent 6" w:uiPriority="67" w:qFormat="1"/>
-    <w:lsdException w:name="Medium Grid 2 Accent 6" w:uiPriority="68" w:qFormat="1"/>
-    <w:lsdException w:name="Medium Grid 3 Accent 6" w:uiPriority="69" w:qFormat="1"/>
-    <w:lsdException w:name="Dark List Accent 6" w:uiPriority="70"/>
-    <w:lsdException w:name="Colorful Shading Accent 6" w:uiPriority="71" w:qFormat="1"/>
-    <w:lsdException w:name="Colorful List Accent 6" w:uiPriority="72"/>
-    <w:lsdException w:name="Colorful Grid Accent 6" w:uiPriority="73"/>
-    <w:lsdException w:name="Subtle Emphasis" w:uiPriority="19" w:qFormat="1"/>
-    <w:lsdException w:name="Intense Emphasis" w:uiPriority="21" w:qFormat="1"/>
-    <w:lsdException w:name="Subtle Reference" w:uiPriority="31" w:qFormat="1"/>
-    <w:lsdException w:name="Intense Reference" w:uiPriority="32" w:qFormat="1"/>
-    <w:lsdException w:name="Book Title" w:uiPriority="33" w:qFormat="1"/>
-    <w:lsdException w:name="Bibliography" w:semiHidden="1" w:uiPriority="37" w:unhideWhenUsed="1"/>
-    <w:lsdException w:name="TOC Heading" w:semiHidden="1" w:uiPriority="39" w:unhideWhenUsed="1" w:qFormat="1"/>
-    <w:lsdException w:name="Grid Table 4" w:uiPriority="49"/>
-    <w:lsdException w:name="Grid Table 5 Dark" w:uiPriority="50"/>
-    <w:lsdException w:name="Grid Table 6 Colorful" w:uiPriority="51"/>
-    <w:lsdException w:name="Grid Table 7 Colorful" w:uiPriority="52"/>
-    <w:lsdException w:name="Grid Table 1 Light Accent 1" w:uiPriority="46"/>
-    <w:lsdException w:name="Grid Table 2 Accent 1" w:uiPriority="47"/>
-    <w:lsdException w:name="Grid Table 3 Accent 1" w:uiPriority="48"/>
-    <w:lsdException w:name="Grid Table 4 Accent 1" w:uiPriority="49"/>
-    <w:lsdException w:name="Grid Table 5 Dark Accent 1" w:uiPriority="50"/>
-    <w:lsdException w:name="Grid Table 6 Colorful Accent 1" w:uiPriority="51"/>
-    <w:lsdException w:name="Grid Table 7 Colorful Accent 1" w:uiPriority="52"/>
-    <w:lsdException w:name="Grid Table 1 Light Accent 2" w:uiPriority="46"/>
-    <w:lsdException w:name="Grid Table 2 Accent 2" w:uiPriority="47"/>
-    <w:lsdException w:name="Grid Table 3 Accent 2" w:uiPriority="48"/>
-    <w:lsdException w:name="Grid Table 4 Accent 2" w:uiPriority="49"/>
-    <w:lsdException w:name="Grid Table 5 Dark Accent 2" w:uiPriority="50"/>
-    <w:lsdException w:name="Grid Table 6 Colorful Accent 2" w:uiPriority="51"/>
-    <w:lsdException w:name="Grid Table 7 Colorful Accent 2" w:uiPriority="52"/>
-    <w:lsdException w:name="Grid Table 1 Light Accent 3" w:uiPriority="46"/>
-    <w:lsdException w:name="Grid Table 2 Accent 3" w:uiPriority="47"/>
-    <w:lsdException w:name="Grid Table 3 Accent 3" w:uiPriority="48"/>
-    <w:lsdException w:name="Grid Table 4 Accent 3" w:uiPriority="49"/>
-    <w:lsdException w:name="Grid Table 5 Dark Accent 3" w:uiPriority="50"/>
-    <w:lsdException w:name="Grid Table 6 Colorful Accent 3" w:uiPriority="51"/>
-    <w:lsdException w:name="Grid Table 7 Colorful Accent 3" w:uiPriority="52"/>
-    <w:lsdException w:name="Grid Table 1 Light Accent 4" w:uiPriority="46"/>
-    <w:lsdException w:name="Grid Table 2 Accent 4" w:uiPriority="47"/>
-    <w:lsdException w:name="Grid Table 3 Accent 4" w:uiPriority="48"/>
-    <w:lsdException w:name="Grid Table 4 Accent 4" w:uiPriority="49"/>
-    <w:lsdException w:name="Grid Table 5 Dark Accent 4" w:uiPriority="50"/>
-    <w:lsdException w:name="Grid Table 6 Colorful Accent 4" w:uiPriority="51"/>
-    <w:lsdException w:name="Grid Table 7 Colorful Accent 4" w:uiPriority="52"/>
-    <w:lsdException w:name="Grid Table 1 Light Accent 5" w:uiPriority="46"/>
-    <w:lsdException w:name="Grid Table 2 Accent 5" w:uiPriority="47"/>
-    <w:lsdException w:name="Grid Table 3 Accent 5" w:uiPriority="48"/>
-    <w:lsdException w:name="Grid Table 4 Accent 5" w:uiPriority="49"/>
-    <w:lsdException w:name="Grid Table 5 Dark Accent 5" w:uiPriority="50"/>
-    <w:lsdException w:name="Grid Table 6 Colorful Accent 5" w:uiPriority="51"/>
-    <w:lsdException w:name="Grid Table 7 Colorful Accent 5" w:uiPriority="52"/>
-    <w:lsdException w:name="Grid Table 1 Light Accent 6" w:uiPriority="46"/>
-    <w:lsdException w:name="Grid Table 2 Accent 6" w:uiPriority="47"/>
-    <w:lsdException w:name="Grid Table 3 Accent 6" w:uiPriority="48"/>
-    <w:lsdException w:name="Grid Table 4 Accent 6" w:uiPriority="49"/>
-    <w:lsdException w:name="Grid Table 5 Dark Accent 6" w:uiPriority="50"/>
-    <w:lsdException w:name="Grid Table 6 Colorful Accent 6" w:uiPriority="51"/>
-    <w:lsdException w:name="Grid Table 7 Colorful Accent 6" w:uiPriority="52"/>
-    <w:lsdException w:name="List Table 1 Light" w:uiPriority="46"/>
-    <w:lsdException w:name="List Table 2" w:uiPriority="47"/>
-    <w:lsdException w:name="List Table 3" w:uiPriority="48"/>
-    <w:lsdException w:name="List Table 4" w:uiPriority="49"/>
-    <w:lsdException w:name="List Table 5 Dark" w:uiPriority="50"/>
-    <w:lsdException w:name="List Table 6 Colorful" w:uiPriority="51"/>
-    <w:lsdException w:name="List Table 7 Colorful" w:uiPriority="52"/>
-    <w:lsdException w:name="List Table 1 Light Accent 1" w:uiPriority="46"/>
-    <w:lsdException w:name="List Table 2 Accent 1" w:uiPriority="47"/>
-    <w:lsdException w:name="List Table 3 Accent 1" w:uiPriority="48"/>
-    <w:lsdException w:name="List Table 4 Accent 1" w:uiPriority="49"/>
-    <w:lsdException w:name="List Table 5 Dark Accent 1" w:uiPriority="50"/>
-    <w:lsdException w:name="List Table 6 Colorful Accent 1" w:uiPriority="51"/>
-    <w:lsdException w:name="List Table 7 Colorful Accent 1" w:uiPriority="52"/>
-    <w:lsdException w:name="List Table 1 Light Accent 2" w:uiPriority="46"/>
-    <w:lsdException w:name="List Table 2 Accent 2" w:uiPriority="47"/>
-    <w:lsdException w:name="List Table 3 Accent 2" w:uiPriority="48"/>
-    <w:lsdException w:name="List Table 4 Accent 2" w:uiPriority="49"/>
-    <w:lsdException w:name="List Table 5 Dark Accent 2" w:uiPriority="50"/>
-    <w:lsdException w:name="List Table 6 Colorful Accent 2" w:uiPriority="51"/>
-    <w:lsdException w:name="List Table 7 Colorful Accent 2" w:uiPriority="52"/>
-    <w:lsdException w:name="List Table 1 Light Accent 3" w:uiPriority="46"/>
-    <w:lsdException w:name="List Table 2 Accent 3" w:uiPriority="47"/>
-    <w:lsdException w:name="List Table 3 Accent 3" w:uiPriority="48"/>
-    <w:lsdException w:name="List Table 4 Accent 3" w:uiPriority="49"/>
-    <w:lsdException w:name="List Table 5 Dark Accent 3" w:uiPriority="50"/>
-    <w:lsdException w:name="List Table 6 Colorful Accent 3" w:uiPriority="51"/>
-    <w:lsdException w:name="List Table 7 Colorful Accent 3" w:uiPriority="52"/>
-    <w:lsdException w:name="List Table 1 Light Accent 4" w:uiPriority="46"/>
-    <w:lsdException w:name="List Table 2 Accent 4" w:uiPriority="47"/>
-    <w:lsdException w:name="List Table 3 Accent 4" w:uiPriority="48"/>
-    <w:lsdException w:name="List Table 4 Accent 4" w:uiPriority="49"/>
-    <w:lsdException w:name="List Table 5 Dark Accent 4" w:uiPriority="50"/>
-    <w:lsdException w:name="List Table 6 Colorful Accent 4" w:uiPriority="51"/>
-    <w:lsdException w:name="List Table 7 Colorful Accent 4" w:uiPriority="52"/>
-    <w:lsdException w:name="List Table 1 Light Accent 5" w:uiPriority="46"/>
-    <w:lsdException w:name="List Table 2 Accent 5" w:uiPriority="47"/>
-    <w:lsdException w:name="List Table 3 Accent 5" w:uiPriority="48"/>
-    <w:lsdException w:name="List Table 4 Accent 5" w:uiPriority="49"/>
-    <w:lsdException w:name="List Table 5 Dark Accent 5" w:uiPriority="50"/>
-    <w:lsdException w:name="List Table 6 Colorful Accent 5" w:uiPriority="51"/>
-    <w:lsdException w:name="List Table 7 Colorful Accent 5" w:uiPriority="52"/>
-    <w:lsdException w:name="List Table 1 Light Accent 6" w:uiPriority="46"/>
-    <w:lsdException w:name="List Table 2 Accent 6" w:uiPriority="47"/>
-    <w:lsdException w:name="List Table 3 Accent 6" w:uiPriority="48"/>
-    <w:lsdException w:name="List Table 4 Accent 6" w:uiPriority="49"/>
-    <w:lsdException w:name="List Table 5 Dark Accent 6" w:uiPriority="50"/>
-    <w:lsdException w:name="List Table 6 Colorful Accent 6" w:uiPriority="51"/>
-    <w:lsdException w:name="List Table 7 Colorful Accent 6" w:uiPriority="52"/>
+  <w:latentStyles w:defLockedState="0" w:defUIPriority="99" w:defSemiHidden="1" w:defUnhideWhenUsed="1" w:defQFormat="0" w:count="267">
+    <w:lsdException w:name="Normal" w:semiHidden="0" w:uiPriority="0" w:unhideWhenUsed="0" w:qFormat="1"/>
+    <w:lsdException w:name="heading 1" w:semiHidden="0" w:uiPriority="0" w:unhideWhenUsed="0" w:qFormat="1"/>
+    <w:lsdException w:name="heading 2" w:semiHidden="0" w:uiPriority="9" w:unhideWhenUsed="0" w:qFormat="1"/>
+    <w:lsdException w:name="heading 3" w:semiHidden="0" w:uiPriority="9" w:unhideWhenUsed="0" w:qFormat="1"/>
+    <w:lsdException w:name="heading 4" w:semiHidden="0" w:uiPriority="9" w:unhideWhenUsed="0" w:qFormat="1"/>
+    <w:lsdException w:name="heading 5" w:semiHidden="0" w:uiPriority="9" w:unhideWhenUsed="0" w:qFormat="1"/>
+    <w:lsdException w:name="heading 6" w:semiHidden="0" w:uiPriority="9" w:unhideWhenUsed="0" w:qFormat="1"/>
+    <w:lsdException w:name="heading 7" w:semiHidden="0" w:uiPriority="9" w:unhideWhenUsed="0" w:qFormat="1"/>
+    <w:lsdException w:name="heading 8" w:semiHidden="0" w:uiPriority="9" w:unhideWhenUsed="0" w:qFormat="1"/>
+    <w:lsdException w:name="heading 9" w:semiHidden="0" w:uiPriority="9" w:unhideWhenUsed="0" w:qFormat="1"/>
+    <w:lsdException w:name="toc 1" w:uiPriority="39"/>
+    <w:lsdException w:name="toc 2" w:uiPriority="39"/>
+    <w:lsdException w:name="toc 3" w:uiPriority="39"/>
+    <w:lsdException w:name="toc 4" w:uiPriority="39"/>
+    <w:lsdException w:name="toc 5" w:uiPriority="39"/>
+    <w:lsdException w:name="toc 6" w:uiPriority="39"/>
+    <w:lsdException w:name="toc 7" w:uiPriority="39"/>
+    <w:lsdException w:name="toc 8" w:uiPriority="39"/>
+    <w:lsdException w:name="toc 9" w:uiPriority="39"/>
+    <w:lsdException w:name="caption" w:semiHidden="0" w:uiPriority="35" w:unhideWhenUsed="0" w:qFormat="1"/>
+    <w:lsdException w:name="Title" w:semiHidden="0" w:uiPriority="10" w:unhideWhenUsed="0" w:qFormat="1"/>
+    <w:lsdException w:name="Default Paragraph Font" w:uiPriority="1"/>
+    <w:lsdException w:name="Subtitle" w:semiHidden="0" w:uiPriority="11" w:unhideWhenUsed="0" w:qFormat="1"/>
+    <w:lsdException w:name="Hyperlink" w:uiPriority="0"/>
+    <w:lsdException w:name="Strong" w:semiHidden="0" w:uiPriority="22" w:unhideWhenUsed="0" w:qFormat="1"/>
+    <w:lsdException w:name="Emphasis" w:semiHidden="0" w:uiPriority="20" w:unhideWhenUsed="0" w:qFormat="1"/>
+    <w:lsdException w:name="Table Grid" w:semiHidden="0" w:uiPriority="59" w:unhideWhenUsed="0"/>
+    <w:lsdException w:name="Placeholder Text" w:unhideWhenUsed="0"/>
+    <w:lsdException w:name="No Spacing" w:semiHidden="0" w:uiPriority="1" w:unhideWhenUsed="0" w:qFormat="1"/>
+    <w:lsdException w:name="Light Shading" w:semiHidden="0" w:uiPriority="60" w:unhideWhenUsed="0"/>
+    <w:lsdException w:name="Light List" w:semiHidden="0" w:uiPriority="61" w:unhideWhenUsed="0"/>
+    <w:lsdException w:name="Light Grid" w:semiHidden="0" w:uiPriority="62" w:unhideWhenUsed="0"/>
+    <w:lsdException w:name="Medium Shading 1" w:semiHidden="0" w:uiPriority="63" w:unhideWhenUsed="0"/>
+    <w:lsdException w:name="Medium Shading 2" w:semiHidden="0" w:uiPriority="64" w:unhideWhenUsed="0"/>
+    <w:lsdException w:name="Medium List 1" w:semiHidden="0" w:uiPriority="65" w:unhideWhenUsed="0"/>
+    <w:lsdException w:name="Medium List 2" w:semiHidden="0" w:uiPriority="66" w:unhideWhenUsed="0"/>
+    <w:lsdException w:name="Medium Grid 1" w:semiHidden="0" w:uiPriority="67" w:unhideWhenUsed="0"/>
+    <w:lsdException w:name="Medium Grid 2" w:semiHidden="0" w:uiPriority="68" w:unhideWhenUsed="0"/>
+    <w:lsdException w:name="Medium Grid 3" w:semiHidden="0" w:uiPriority="69" w:unhideWhenUsed="0"/>
+    <w:lsdException w:name="Dark List" w:semiHidden="0" w:uiPriority="70" w:unhideWhenUsed="0"/>
+    <w:lsdException w:name="Colorful Shading" w:semiHidden="0" w:uiPriority="71" w:unhideWhenUsed="0"/>
+    <w:lsdException w:name="Colorful List" w:semiHidden="0" w:uiPriority="72" w:unhideWhenUsed="0" w:qFormat="1"/>
+    <w:lsdException w:name="Colorful Grid" w:semiHidden="0" w:uiPriority="73" w:unhideWhenUsed="0" w:qFormat="1"/>
+    <w:lsdException w:name="Light Shading Accent 1" w:semiHidden="0" w:uiPriority="60" w:unhideWhenUsed="0" w:qFormat="1"/>
+    <w:lsdException w:name="Light List Accent 1" w:semiHidden="0" w:uiPriority="61" w:unhideWhenUsed="0"/>
+    <w:lsdException w:name="Light Grid Accent 1" w:semiHidden="0" w:uiPriority="62" w:unhideWhenUsed="0"/>
+    <w:lsdException w:name="Medium Shading 1 Accent 1" w:semiHidden="0" w:uiPriority="63" w:unhideWhenUsed="0"/>
+    <w:lsdException w:name="Medium Shading 2 Accent 1" w:semiHidden="0" w:uiPriority="64" w:unhideWhenUsed="0"/>
+    <w:lsdException w:name="Medium List 1 Accent 1" w:semiHidden="0" w:uiPriority="65" w:unhideWhenUsed="0"/>
+    <w:lsdException w:name="Revision" w:unhideWhenUsed="0"/>
+    <w:lsdException w:name="List Paragraph" w:semiHidden="0" w:uiPriority="34" w:unhideWhenUsed="0" w:qFormat="1"/>
+    <w:lsdException w:name="Quote" w:semiHidden="0" w:uiPriority="29" w:unhideWhenUsed="0" w:qFormat="1"/>
+    <w:lsdException w:name="Intense Quote" w:semiHidden="0" w:uiPriority="30" w:unhideWhenUsed="0" w:qFormat="1"/>
+    <w:lsdException w:name="Medium List 2 Accent 1" w:semiHidden="0" w:uiPriority="66" w:unhideWhenUsed="0"/>
+    <w:lsdException w:name="Medium Grid 1 Accent 1" w:semiHidden="0" w:uiPriority="67" w:unhideWhenUsed="0"/>
+    <w:lsdException w:name="Medium Grid 2 Accent 1" w:semiHidden="0" w:uiPriority="68" w:unhideWhenUsed="0"/>
+    <w:lsdException w:name="Medium Grid 3 Accent 1" w:semiHidden="0" w:uiPriority="69" w:unhideWhenUsed="0"/>
+    <w:lsdException w:name="Dark List Accent 1" w:semiHidden="0" w:uiPriority="70" w:unhideWhenUsed="0"/>
+    <w:lsdException w:name="Colorful Shading Accent 1" w:semiHidden="0" w:uiPriority="71" w:unhideWhenUsed="0"/>
+    <w:lsdException w:name="Colorful List Accent 1" w:semiHidden="0" w:uiPriority="72" w:unhideWhenUsed="0"/>
+    <w:lsdException w:name="Colorful Grid Accent 1" w:semiHidden="0" w:uiPriority="73" w:unhideWhenUsed="0"/>
+    <w:lsdException w:name="Light Shading Accent 2" w:semiHidden="0" w:uiPriority="60" w:unhideWhenUsed="0"/>
+    <w:lsdException w:name="Light List Accent 2" w:semiHidden="0" w:uiPriority="61" w:unhideWhenUsed="0"/>
+    <w:lsdException w:name="Light Grid Accent 2" w:semiHidden="0" w:uiPriority="62" w:unhideWhenUsed="0"/>
+    <w:lsdException w:name="Medium Shading 1 Accent 2" w:semiHidden="0" w:uiPriority="63" w:unhideWhenUsed="0"/>
+    <w:lsdException w:name="Medium Shading 2 Accent 2" w:semiHidden="0" w:uiPriority="64" w:unhideWhenUsed="0"/>
+    <w:lsdException w:name="Medium List 1 Accent 2" w:semiHidden="0" w:uiPriority="65" w:unhideWhenUsed="0"/>
+    <w:lsdException w:name="Medium List 2 Accent 2" w:semiHidden="0" w:uiPriority="66" w:unhideWhenUsed="0"/>
+    <w:lsdException w:name="Medium Grid 1 Accent 2" w:semiHidden="0" w:uiPriority="67" w:unhideWhenUsed="0"/>
+    <w:lsdException w:name="Medium Grid 2 Accent 2" w:semiHidden="0" w:uiPriority="68" w:unhideWhenUsed="0"/>
+    <w:lsdException w:name="Medium Grid 3 Accent 2" w:semiHidden="0" w:uiPriority="69" w:unhideWhenUsed="0"/>
+    <w:lsdException w:name="Dark List Accent 2" w:semiHidden="0" w:uiPriority="70" w:unhideWhenUsed="0"/>
+    <w:lsdException w:name="Colorful Shading Accent 2" w:semiHidden="0" w:uiPriority="71" w:unhideWhenUsed="0"/>
+    <w:lsdException w:name="Colorful List Accent 2" w:semiHidden="0" w:uiPriority="72" w:unhideWhenUsed="0"/>
+    <w:lsdException w:name="Colorful Grid Accent 2" w:semiHidden="0" w:uiPriority="73" w:unhideWhenUsed="0"/>
+    <w:lsdException w:name="Light Shading Accent 3" w:semiHidden="0" w:uiPriority="60" w:unhideWhenUsed="0"/>
+    <w:lsdException w:name="Light List Accent 3" w:semiHidden="0" w:uiPriority="61" w:unhideWhenUsed="0"/>
+    <w:lsdException w:name="Light Grid Accent 3" w:semiHidden="0" w:uiPriority="62" w:unhideWhenUsed="0"/>
+    <w:lsdException w:name="Medium Shading 1 Accent 3" w:semiHidden="0" w:uiPriority="63" w:unhideWhenUsed="0"/>
+    <w:lsdException w:name="Medium Shading 2 Accent 3" w:semiHidden="0" w:uiPriority="64" w:unhideWhenUsed="0"/>
+    <w:lsdException w:name="Medium List 1 Accent 3" w:semiHidden="0" w:uiPriority="65" w:unhideWhenUsed="0"/>
+    <w:lsdException w:name="Medium List 2 Accent 3" w:semiHidden="0" w:uiPriority="66" w:unhideWhenUsed="0"/>
+    <w:lsdException w:name="Medium Grid 1 Accent 3" w:semiHidden="0" w:uiPriority="67" w:unhideWhenUsed="0"/>
+    <w:lsdException w:name="Medium Grid 2 Accent 3" w:semiHidden="0" w:uiPriority="68" w:unhideWhenUsed="0"/>
+    <w:lsdException w:name="Medium Grid 3 Accent 3" w:semiHidden="0" w:uiPriority="69" w:unhideWhenUsed="0"/>
+    <w:lsdException w:name="Dark List Accent 3" w:semiHidden="0" w:uiPriority="70" w:unhideWhenUsed="0"/>
+    <w:lsdException w:name="Colorful Shading Accent 3" w:semiHidden="0" w:uiPriority="71" w:unhideWhenUsed="0"/>
+    <w:lsdException w:name="Colorful List Accent 3" w:semiHidden="0" w:uiPriority="72" w:unhideWhenUsed="0"/>
+    <w:lsdException w:name="Colorful Grid Accent 3" w:semiHidden="0" w:uiPriority="73" w:unhideWhenUsed="0"/>
+    <w:lsdException w:name="Light Shading Accent 4" w:semiHidden="0" w:uiPriority="60" w:unhideWhenUsed="0"/>
+    <w:lsdException w:name="Light List Accent 4" w:semiHidden="0" w:uiPriority="61" w:unhideWhenUsed="0"/>
+    <w:lsdException w:name="Light Grid Accent 4" w:semiHidden="0" w:uiPriority="62" w:unhideWhenUsed="0"/>
+    <w:lsdException w:name="Medium Shading 1 Accent 4" w:semiHidden="0" w:uiPriority="63" w:unhideWhenUsed="0"/>
+    <w:lsdException w:name="Medium Shading 2 Accent 4" w:semiHidden="0" w:uiPriority="64" w:unhideWhenUsed="0"/>
+    <w:lsdException w:name="Medium List 1 Accent 4" w:semiHidden="0" w:uiPriority="65" w:unhideWhenUsed="0"/>
+    <w:lsdException w:name="Medium List 2 Accent 4" w:semiHidden="0" w:uiPriority="66" w:unhideWhenUsed="0"/>
+    <w:lsdException w:name="Medium Grid 1 Accent 4" w:semiHidden="0" w:uiPriority="67" w:unhideWhenUsed="0"/>
+    <w:lsdException w:name="Medium Grid 2 Accent 4" w:semiHidden="0" w:uiPriority="68" w:unhideWhenUsed="0"/>
+    <w:lsdException w:name="Medium Grid 3 Accent 4" w:semiHidden="0" w:uiPriority="69" w:unhideWhenUsed="0"/>
+    <w:lsdException w:name="Dark List Accent 4" w:semiHidden="0" w:uiPriority="70" w:unhideWhenUsed="0"/>
+    <w:lsdException w:name="Colorful Shading Accent 4" w:semiHidden="0" w:uiPriority="71" w:unhideWhenUsed="0"/>
+    <w:lsdException w:name="Colorful List Accent 4" w:semiHidden="0" w:uiPriority="72" w:unhideWhenUsed="0"/>
+    <w:lsdException w:name="Colorful Grid Accent 4" w:semiHidden="0" w:uiPriority="73" w:unhideWhenUsed="0"/>
+    <w:lsdException w:name="Light Shading Accent 5" w:semiHidden="0" w:uiPriority="60" w:unhideWhenUsed="0"/>
+    <w:lsdException w:name="Light List Accent 5" w:semiHidden="0" w:uiPriority="61" w:unhideWhenUsed="0"/>
+    <w:lsdException w:name="Light Grid Accent 5" w:semiHidden="0" w:uiPriority="62" w:unhideWhenUsed="0"/>
+    <w:lsdException w:name="Medium Shading 1 Accent 5" w:semiHidden="0" w:uiPriority="63" w:unhideWhenUsed="0"/>
+    <w:lsdException w:name="Medium Shading 2 Accent 5" w:semiHidden="0" w:uiPriority="64" w:unhideWhenUsed="0"/>
+    <w:lsdException w:name="Medium List 1 Accent 5" w:semiHidden="0" w:uiPriority="65" w:unhideWhenUsed="0"/>
+    <w:lsdException w:name="Medium List 2 Accent 5" w:semiHidden="0" w:uiPriority="66" w:unhideWhenUsed="0"/>
+    <w:lsdException w:name="Medium Grid 1 Accent 5" w:semiHidden="0" w:uiPriority="67" w:unhideWhenUsed="0"/>
+    <w:lsdException w:name="Medium Grid 2 Accent 5" w:semiHidden="0" w:uiPriority="68" w:unhideWhenUsed="0"/>
+    <w:lsdException w:name="Medium Grid 3 Accent 5" w:semiHidden="0" w:uiPriority="69" w:unhideWhenUsed="0"/>
+    <w:lsdException w:name="Dark List Accent 5" w:semiHidden="0" w:uiPriority="70" w:unhideWhenUsed="0"/>
+    <w:lsdException w:name="Colorful Shading Accent 5" w:semiHidden="0" w:uiPriority="71" w:unhideWhenUsed="0"/>
+    <w:lsdException w:name="Colorful List Accent 5" w:semiHidden="0" w:uiPriority="72" w:unhideWhenUsed="0"/>
+    <w:lsdException w:name="Colorful Grid Accent 5" w:semiHidden="0" w:uiPriority="73" w:unhideWhenUsed="0"/>
+    <w:lsdException w:name="Light Shading Accent 6" w:semiHidden="0" w:uiPriority="60" w:unhideWhenUsed="0"/>
+    <w:lsdException w:name="Light List Accent 6" w:semiHidden="0" w:uiPriority="61" w:unhideWhenUsed="0"/>
+    <w:lsdException w:name="Light Grid Accent 6" w:semiHidden="0" w:uiPriority="62" w:unhideWhenUsed="0"/>
+    <w:lsdException w:name="Medium Shading 1 Accent 6" w:semiHidden="0" w:uiPriority="63" w:unhideWhenUsed="0"/>
+    <w:lsdException w:name="Medium Shading 2 Accent 6" w:semiHidden="0" w:uiPriority="64" w:unhideWhenUsed="0"/>
+    <w:lsdException w:name="Medium List 1 Accent 6" w:semiHidden="0" w:uiPriority="65" w:unhideWhenUsed="0" w:qFormat="1"/>
+    <w:lsdException w:name="Medium List 2 Accent 6" w:semiHidden="0" w:uiPriority="66" w:unhideWhenUsed="0" w:qFormat="1"/>
+    <w:lsdException w:name="Medium Grid 1 Accent 6" w:semiHidden="0" w:uiPriority="67" w:unhideWhenUsed="0" w:qFormat="1"/>
+    <w:lsdException w:name="Medium Grid 2 Accent 6" w:semiHidden="0" w:uiPriority="68" w:unhideWhenUsed="0" w:qFormat="1"/>
+    <w:lsdException w:name="Medium Grid 3 Accent 6" w:semiHidden="0" w:uiPriority="69" w:unhideWhenUsed="0" w:qFormat="1"/>
+    <w:lsdException w:name="Dark List Accent 6" w:semiHidden="0" w:uiPriority="70" w:unhideWhenUsed="0"/>
+    <w:lsdException w:name="Colorful Shading Accent 6" w:semiHidden="0" w:uiPriority="71" w:unhideWhenUsed="0" w:qFormat="1"/>
+    <w:lsdException w:name="Colorful List Accent 6" w:semiHidden="0" w:uiPriority="72" w:unhideWhenUsed="0"/>
+    <w:lsdException w:name="Colorful Grid Accent 6" w:semiHidden="0" w:uiPriority="73" w:unhideWhenUsed="0"/>
+    <w:lsdException w:name="Subtle Emphasis" w:semiHidden="0" w:uiPriority="19" w:unhideWhenUsed="0" w:qFormat="1"/>
+    <w:lsdException w:name="Intense Emphasis" w:semiHidden="0" w:uiPriority="21" w:unhideWhenUsed="0" w:qFormat="1"/>
+    <w:lsdException w:name="Subtle Reference" w:semiHidden="0" w:uiPriority="31" w:unhideWhenUsed="0" w:qFormat="1"/>
+    <w:lsdException w:name="Intense Reference" w:semiHidden="0" w:uiPriority="32" w:unhideWhenUsed="0" w:qFormat="1"/>
+    <w:lsdException w:name="Book Title" w:semiHidden="0" w:uiPriority="33" w:unhideWhenUsed="0" w:qFormat="1"/>
+    <w:lsdException w:name="Bibliography" w:uiPriority="37"/>
+    <w:lsdException w:name="TOC Heading" w:uiPriority="39" w:qFormat="1"/>
+  </w:latentStyles>
+  <w:style w:type="paragraph" w:default="1" w:styleId="Normal">
+    <w:name w:val="Normal"/>
+    <w:qFormat/>
+    <w:pPr>
+      <w:spacing w:after="120"/>
+      <w:jc w:val="both"/>
+    </w:pPr>
+    <w:rPr>
+      <w:rFonts w:ascii="Times New Roman" w:eastAsia="Times New Roman" w:hAnsi="Times New Roman"/>
+    </w:rPr>
+  </w:style>
+  <w:style w:type="paragraph" w:styleId="Heading1">
+    <w:name w:val="heading 1"/>
+    <w:basedOn w:val="Normal"/>
+    <w:next w:val="Normal"/>
+    <w:qFormat/>
+    <w:pPr>
+      <w:keepNext/>
+      <w:keepLines/>
+      <w:spacing w:before="120" w:after="0"/>
+      <w:outlineLvl w:val="0"/>
+    </w:pPr>
+    <w:rPr>
+      <w:rFonts w:ascii="Arial" w:hAnsi="Arial"/>
+      <w:b/>
+      <w:caps/>
+      <w:kern w:val="32"/>
+      <w:sz w:val="18"/>
+    </w:rPr>
+  </w:style>
+  <w:style w:type="paragraph" w:styleId="Heading2">
+    <w:name w:val="heading 2"/>
+    <w:basedOn w:val="Heading1"/>
+    <w:next w:val="Normal"/>
+    <w:qFormat/>
+    <w:pPr>
+      <w:outlineLvl w:val="1"/>
+    </w:pPr>
+    <w:rPr>
+      <w:caps w:val="0"/>
+    </w:rPr>
+  </w:style>
+  <w:style w:type="paragraph" w:styleId="Heading3">
+    <w:name w:val="heading 3"/>
+    <w:basedOn w:val="Heading2"/>
+    <w:next w:val="Normal"/>
+    <w:qFormat/>
+    <w:pPr>
+      <w:outlineLvl w:val="2"/>
+    </w:pPr>
+    <w:rPr>
+      <w:b w:val="0"/>
+      <w:i/>
+    </w:rPr>
+  </w:style>
+  <w:style w:type="paragraph" w:styleId="Heading4">
+    <w:name w:val="heading 4"/>
+    <w:basedOn w:val="Normal"/>
+    <w:next w:val="Normal"/>
+    <w:qFormat/>
+    <w:pPr>
+      <w:keepNext/>
+      <w:numPr>
+        <w:ilvl w:val="3"/>
+        <w:numId w:val="23"/>
+      </w:numPr>
+      <w:spacing w:before="240" w:after="60"/>
+      <w:outlineLvl w:val="3"/>
+    </w:pPr>
+    <w:rPr>
+      <w:b/>
+      <w:sz w:val="28"/>
+    </w:rPr>
+  </w:style>
+  <w:style w:type="paragraph" w:styleId="Heading5">
+    <w:name w:val="heading 5"/>
+    <w:basedOn w:val="Normal"/>
+    <w:next w:val="Normal"/>
+    <w:qFormat/>
+    <w:pPr>
+      <w:numPr>
+        <w:ilvl w:val="4"/>
+        <w:numId w:val="23"/>
+      </w:numPr>
+      <w:spacing w:before="240" w:after="60"/>
+      <w:outlineLvl w:val="4"/>
+    </w:pPr>
+    <w:rPr>
+      <w:b/>
+      <w:i/>
+      <w:sz w:val="26"/>
+    </w:rPr>
+  </w:style>
+  <w:style w:type="paragraph" w:styleId="Heading6">
+    <w:name w:val="heading 6"/>
+    <w:basedOn w:val="Normal"/>
+    <w:next w:val="Normal"/>
+    <w:qFormat/>
+    <w:pPr>
+      <w:numPr>
+        <w:ilvl w:val="5"/>
+        <w:numId w:val="23"/>
+      </w:numPr>
+      <w:spacing w:before="240" w:after="60"/>
+      <w:outlineLvl w:val="5"/>
+    </w:pPr>
+    <w:rPr>
+      <w:b/>
+      <w:sz w:val="22"/>
+    </w:rPr>
+  </w:style>
+  <w:style w:type="paragraph" w:styleId="Heading7">
+    <w:name w:val="heading 7"/>
+    <w:basedOn w:val="Normal"/>
+    <w:next w:val="Normal"/>
+    <w:qFormat/>
+    <w:pPr>
+      <w:numPr>
+        <w:ilvl w:val="6"/>
+        <w:numId w:val="23"/>
+      </w:numPr>
+      <w:spacing w:before="240" w:after="60"/>
+      <w:outlineLvl w:val="6"/>
+    </w:pPr>
+  </w:style>
+  <w:style w:type="paragraph" w:styleId="Heading8">
+    <w:name w:val="heading 8"/>
+    <w:basedOn w:val="Normal"/>
+    <w:next w:val="Normal"/>
+    <w:qFormat/>
+    <w:pPr>
+      <w:numPr>
+        <w:ilvl w:val="7"/>
+        <w:numId w:val="23"/>
+      </w:numPr>
+      <w:spacing w:before="240" w:after="60"/>
+      <w:outlineLvl w:val="7"/>
+    </w:pPr>
+    <w:rPr>
+      <w:i/>
+    </w:rPr>
+  </w:style>
+  <w:style w:type="paragraph" w:styleId="Heading9">
+    <w:name w:val="heading 9"/>
+    <w:basedOn w:val="Normal"/>
+    <w:next w:val="Normal"/>
+    <w:qFormat/>
+    <w:pPr>
+      <w:numPr>
+        <w:ilvl w:val="8"/>
+        <w:numId w:val="23"/>
+      </w:numPr>
+      <w:spacing w:before="240" w:after="60"/>
+      <w:outlineLvl w:val="8"/>
+    </w:pPr>
+    <w:rPr>
+      <w:rFonts w:ascii="Arial" w:hAnsi="Arial"/>
+      <w:sz w:val="22"/>
+    </w:rPr>
+  </w:style>
+  <w:style w:type="character" w:default="1" w:styleId="DefaultParagraphFont">
+    <w:name w:val="Default Paragraph Font"/>
+    <w:uiPriority w:val="1"/>
+    <w:semiHidden/>
+    <w:unhideWhenUsed/>
+  </w:style>
+  <w:style w:type="table" w:default="1" w:styleId="TableNormal">
+    <w:name w:val="Normal Table"/>
+    <w:uiPriority w:val="99"/>
+    <w:semiHidden/>
+    <w:unhideWhenUsed/>
+    <w:tblPr>
+      <w:tblInd w:w="0" w:type="dxa"/>
+      <w:tblCellMar>
+        <w:top w:w="0" w:type="dxa"/>
+        <w:left w:w="108" w:type="dxa"/>
+        <w:bottom w:w="0" w:type="dxa"/>
+        <w:right w:w="108" w:type="dxa"/>
+      </w:tblCellMar>
+    </w:tblPr>
+  </w:style>
+  <w:style w:type="numbering" w:default="1" w:styleId="NoList">
+    <w:name w:val="No List"/>
+    <w:uiPriority w:val="99"/>
+    <w:semiHidden/>
+    <w:unhideWhenUsed/>
+  </w:style>
+  <w:style w:type="paragraph" w:styleId="Footer">
+    <w:name w:val="footer"/>
+    <w:basedOn w:val="Normal"/>
+    <w:pPr>
+      <w:tabs>
+        <w:tab w:val="center" w:pos="4320"/>
+        <w:tab w:val="right" w:pos="8640"/>
+      </w:tabs>
+    </w:pPr>
+  </w:style>
+  <w:style w:type="paragraph" w:styleId="Header">
+    <w:name w:val="header"/>
+    <w:basedOn w:val="Normal"/>
+    <w:pPr>
+      <w:tabs>
+        <w:tab w:val="center" w:pos="4320"/>
+        <w:tab w:val="right" w:pos="8640"/>
+      </w:tabs>
+    </w:pPr>
+    <w:rPr>
+      <w:rFonts w:ascii="Arial" w:hAnsi="Arial"/>
+    </w:rPr>
+  </w:style>
+  <w:style w:type="paragraph" w:customStyle="1" w:styleId="Author">
+    <w:name w:val="Author"/>
+    <w:basedOn w:val="Normal"/>
+    <w:link w:val="AuthorChar"/>
+    <w:pPr>
+      <w:spacing w:after="0"/>
+      <w:jc w:val="center"/>
+    </w:pPr>
+    <w:rPr>
+      <w:b/>
+      <w:color w:val="000000"/>
+      <w:sz w:val="24"/>
+    </w:rPr>
+  </w:style>
+  <w:style w:type="character" w:styleId="PageNumber">
+    <w:name w:val="page number"/>
+    <w:basedOn w:val="DefaultParagraphFont"/>
+  </w:style>
+  <w:style w:type="paragraph" w:styleId="Title">
+    <w:name w:val="Title"/>
+    <w:basedOn w:val="Normal"/>
+    <w:qFormat/>
+    <w:pPr>
+      <w:spacing w:before="100" w:beforeAutospacing="1"/>
+      <w:jc w:val="center"/>
+      <w:outlineLvl w:val="0"/>
+    </w:pPr>
+    <w:rPr>
+      <w:rFonts w:ascii="Arial" w:hAnsi="Arial"/>
+      <w:b/>
+      <w:kern w:val="28"/>
+      <w:sz w:val="36"/>
+    </w:rPr>
+  </w:style>
+  <w:style w:type="paragraph" w:styleId="BlockText">
+    <w:name w:val="Block Text"/>
+    <w:basedOn w:val="Normal"/>
+    <w:pPr>
+      <w:ind w:left="1440" w:right="1440"/>
+    </w:pPr>
+  </w:style>
+  <w:style w:type="paragraph" w:styleId="Caption">
+    <w:name w:val="caption"/>
+    <w:basedOn w:val="Normal"/>
+    <w:next w:val="Normal"/>
+    <w:qFormat/>
+    <w:rsid w:val="00D90F52"/>
+    <w:pPr>
+      <w:spacing w:before="60"/>
+      <w:jc w:val="center"/>
+    </w:pPr>
+    <w:rPr>
+      <w:b/>
+      <w:sz w:val="18"/>
+    </w:rPr>
+  </w:style>
+  <w:style w:type="paragraph" w:styleId="Closing">
+    <w:name w:val="Closing"/>
+    <w:basedOn w:val="Normal"/>
+    <w:pPr>
+      <w:ind w:left="4320"/>
+    </w:pPr>
+  </w:style>
+  <w:style w:type="paragraph" w:styleId="CommentText">
+    <w:name w:val="annotation text"/>
+    <w:basedOn w:val="Normal"/>
+    <w:semiHidden/>
+  </w:style>
+  <w:style w:type="paragraph" w:styleId="Date">
+    <w:name w:val="Date"/>
+    <w:basedOn w:val="Normal"/>
+    <w:next w:val="Normal"/>
+  </w:style>
+  <w:style w:type="paragraph" w:styleId="DocumentMap">
+    <w:name w:val="Document Map"/>
+    <w:basedOn w:val="Normal"/>
+    <w:semiHidden/>
+    <w:pPr>
+      <w:shd w:val="clear" w:color="auto" w:fill="000080"/>
+    </w:pPr>
+    <w:rPr>
+      <w:rFonts w:ascii="Tahoma" w:hAnsi="Tahoma"/>
+    </w:rPr>
+  </w:style>
+  <w:style w:type="paragraph" w:styleId="FootnoteText">
+    <w:name w:val="footnote text"/>
+    <w:basedOn w:val="Normal"/>
+    <w:semiHidden/>
+    <w:pPr>
+      <w:tabs>
+        <w:tab w:val="left" w:pos="360"/>
+      </w:tabs>
+    </w:pPr>
+  </w:style>
+  <w:style w:type="paragraph" w:styleId="Index1">
+    <w:name w:val="index 1"/>
+    <w:basedOn w:val="Normal"/>
+    <w:next w:val="Normal"/>
+    <w:autoRedefine/>
+    <w:semiHidden/>
+    <w:pPr>
+      <w:ind w:left="240" w:hanging="240"/>
+    </w:pPr>
+  </w:style>
+  <w:style w:type="paragraph" w:styleId="Index2">
+    <w:name w:val="index 2"/>
+    <w:basedOn w:val="Normal"/>
+    <w:next w:val="Normal"/>
+    <w:autoRedefine/>
+    <w:semiHidden/>
+    <w:pPr>
+      <w:ind w:left="480" w:hanging="240"/>
+    </w:pPr>
+  </w:style>
+  <w:style w:type="paragraph" w:styleId="Index3">
+    <w:name w:val="index 3"/>
+    <w:basedOn w:val="Normal"/>
+    <w:next w:val="Normal"/>
+    <w:autoRedefine/>
+    <w:semiHidden/>
+    <w:pPr>
+      <w:ind w:left="720" w:hanging="240"/>
+    </w:pPr>
+  </w:style>
+  <w:style w:type="paragraph" w:styleId="Index4">
+    <w:name w:val="index 4"/>
+    <w:basedOn w:val="Normal"/>
+    <w:next w:val="Normal"/>
+    <w:autoRedefine/>
+    <w:semiHidden/>
+    <w:pPr>
+      <w:ind w:left="960" w:hanging="240"/>
+    </w:pPr>
+  </w:style>
+  <w:style w:type="paragraph" w:styleId="Index5">
+    <w:name w:val="index 5"/>
+    <w:basedOn w:val="Normal"/>
+    <w:next w:val="Normal"/>
+    <w:autoRedefine/>
+    <w:semiHidden/>
+    <w:pPr>
+      <w:ind w:left="1200" w:hanging="240"/>
+    </w:pPr>
+  </w:style>
+  <w:style w:type="paragraph" w:styleId="Index6">
+    <w:name w:val="index 6"/>
+    <w:basedOn w:val="Normal"/>
+    <w:next w:val="Normal"/>
+    <w:autoRedefine/>
+    <w:semiHidden/>
+    <w:pPr>
+      <w:ind w:left="1440" w:hanging="240"/>
+    </w:pPr>
+  </w:style>
+  <w:style w:type="paragraph" w:styleId="Index7">
+    <w:name w:val="index 7"/>
+    <w:basedOn w:val="Normal"/>
+    <w:next w:val="Normal"/>
+    <w:autoRedefine/>
+    <w:semiHidden/>
+    <w:pPr>
+      <w:ind w:left="1680" w:hanging="240"/>
+    </w:pPr>
+  </w:style>
+  <w:style w:type="paragraph" w:styleId="Index8">
+    <w:name w:val="index 8"/>
+    <w:basedOn w:val="Normal"/>
+    <w:next w:val="Normal"/>
+    <w:autoRedefine/>
+    <w:semiHidden/>
+    <w:pPr>
+      <w:ind w:left="1920" w:hanging="240"/>
+    </w:pPr>
+  </w:style>
+  <w:style w:type="paragraph" w:styleId="Index9">
+    <w:name w:val="index 9"/>
+    <w:basedOn w:val="Normal"/>
+    <w:next w:val="Normal"/>
+    <w:autoRedefine/>
+    <w:semiHidden/>
+    <w:pPr>
+      <w:ind w:left="2160" w:hanging="240"/>
+    </w:pPr>
+  </w:style>
+  <w:style w:type="paragraph" w:styleId="IndexHeading">
+    <w:name w:val="index heading"/>
+    <w:basedOn w:val="Normal"/>
+    <w:next w:val="Index1"/>
+    <w:semiHidden/>
+    <w:rPr>
+      <w:rFonts w:ascii="Arial" w:hAnsi="Arial"/>
+      <w:b/>
+    </w:rPr>
+  </w:style>
+  <w:style w:type="paragraph" w:styleId="List">
+    <w:name w:val="List"/>
+    <w:basedOn w:val="Normal"/>
+    <w:pPr>
+      <w:ind w:left="360" w:hanging="360"/>
+    </w:pPr>
+  </w:style>
+  <w:style w:type="paragraph" w:styleId="List2">
+    <w:name w:val="List 2"/>
+    <w:basedOn w:val="Normal"/>
+    <w:pPr>
+      <w:ind w:left="720" w:hanging="360"/>
+    </w:pPr>
+  </w:style>
+  <w:style w:type="paragraph" w:styleId="List3">
+    <w:name w:val="List 3"/>
+    <w:basedOn w:val="Normal"/>
+    <w:pPr>
+      <w:ind w:left="1080" w:hanging="360"/>
+    </w:pPr>
+  </w:style>
+  <w:style w:type="paragraph" w:styleId="List4">
+    <w:name w:val="List 4"/>
+    <w:basedOn w:val="Normal"/>
+    <w:pPr>
+      <w:ind w:left="1440" w:hanging="360"/>
+    </w:pPr>
+  </w:style>
+  <w:style w:type="paragraph" w:styleId="List5">
+    <w:name w:val="List 5"/>
+    <w:basedOn w:val="Normal"/>
+    <w:pPr>
+      <w:ind w:left="1800" w:hanging="360"/>
+    </w:pPr>
+  </w:style>
+  <w:style w:type="paragraph" w:styleId="ListBullet">
+    <w:name w:val="List Bullet"/>
+    <w:basedOn w:val="Normal"/>
+    <w:autoRedefine/>
+    <w:pPr>
+      <w:numPr>
+        <w:numId w:val="11"/>
+      </w:numPr>
+    </w:pPr>
+  </w:style>
+  <w:style w:type="paragraph" w:styleId="ListBullet2">
+    <w:name w:val="List Bullet 2"/>
+    <w:basedOn w:val="Normal"/>
+    <w:autoRedefine/>
+    <w:pPr>
+      <w:numPr>
+        <w:numId w:val="12"/>
+      </w:numPr>
+    </w:pPr>
+  </w:style>
+  <w:style w:type="paragraph" w:styleId="ListBullet3">
+    <w:name w:val="List Bullet 3"/>
+    <w:basedOn w:val="Normal"/>
+    <w:autoRedefine/>
+    <w:pPr>
+      <w:numPr>
+        <w:numId w:val="13"/>
+      </w:numPr>
+    </w:pPr>
+  </w:style>
+  <w:style w:type="paragraph" w:styleId="ListBullet4">
+    <w:name w:val="List Bullet 4"/>
+    <w:basedOn w:val="Normal"/>
+    <w:autoRedefine/>
+    <w:pPr>
+      <w:numPr>
+        <w:numId w:val="14"/>
+      </w:numPr>
+    </w:pPr>
+  </w:style>
+  <w:style w:type="paragraph" w:styleId="ListBullet5">
+    <w:name w:val="List Bullet 5"/>
+    <w:basedOn w:val="Normal"/>
+    <w:autoRedefine/>
+    <w:pPr>
+      <w:numPr>
+        <w:numId w:val="15"/>
+      </w:numPr>
+    </w:pPr>
+  </w:style>
+  <w:style w:type="paragraph" w:styleId="ListContinue">
+    <w:name w:val="List Continue"/>
+    <w:basedOn w:val="Normal"/>
+    <w:pPr>
+      <w:ind w:left="360"/>
+    </w:pPr>
+  </w:style>
+  <w:style w:type="paragraph" w:styleId="ListContinue2">
+    <w:name w:val="List Continue 2"/>
+    <w:basedOn w:val="Normal"/>
+    <w:pPr>
+      <w:ind w:left="720"/>
+    </w:pPr>
+  </w:style>
+  <w:style w:type="paragraph" w:styleId="ListContinue3">
+    <w:name w:val="List Continue 3"/>
+    <w:basedOn w:val="Normal"/>
+    <w:pPr>
+      <w:ind w:left="1080"/>
+    </w:pPr>
+  </w:style>
+  <w:style w:type="paragraph" w:styleId="ListContinue4">
+    <w:name w:val="List Continue 4"/>
+    <w:basedOn w:val="Normal"/>
+    <w:pPr>
+      <w:ind w:left="1440"/>
+    </w:pPr>
+  </w:style>
+  <w:style w:type="paragraph" w:styleId="ListContinue5">
+    <w:name w:val="List Continue 5"/>
+    <w:basedOn w:val="Normal"/>
+    <w:pPr>
+      <w:ind w:left="1800"/>
+    </w:pPr>
+  </w:style>
+  <w:style w:type="paragraph" w:styleId="ListNumber">
+    <w:name w:val="List Number"/>
+    <w:basedOn w:val="Normal"/>
+    <w:pPr>
+      <w:numPr>
+        <w:numId w:val="16"/>
+      </w:numPr>
+    </w:pPr>
+  </w:style>
+  <w:style w:type="paragraph" w:styleId="ListNumber2">
+    <w:name w:val="List Number 2"/>
+    <w:basedOn w:val="Normal"/>
+    <w:pPr>
+      <w:numPr>
+        <w:numId w:val="17"/>
+      </w:numPr>
+    </w:pPr>
+  </w:style>
+  <w:style w:type="paragraph" w:styleId="ListNumber3">
+    <w:name w:val="List Number 3"/>
+    <w:basedOn w:val="Normal"/>
+    <w:pPr>
+      <w:numPr>
+        <w:numId w:val="18"/>
+      </w:numPr>
+    </w:pPr>
+  </w:style>
+  <w:style w:type="paragraph" w:styleId="ListNumber4">
+    <w:name w:val="List Number 4"/>
+    <w:basedOn w:val="Normal"/>
+    <w:pPr>
+      <w:numPr>
+        <w:numId w:val="19"/>
+      </w:numPr>
+    </w:pPr>
+  </w:style>
+  <w:style w:type="paragraph" w:styleId="ListNumber5">
+    <w:name w:val="List Number 5"/>
+    <w:basedOn w:val="Normal"/>
+    <w:pPr>
+      <w:numPr>
+        <w:numId w:val="20"/>
+      </w:numPr>
+    </w:pPr>
+  </w:style>
+  <w:style w:type="paragraph" w:styleId="MacroText">
+    <w:name w:val="macro"/>
+    <w:semiHidden/>
+    <w:pPr>
+      <w:tabs>
+        <w:tab w:val="left" w:pos="480"/>
+        <w:tab w:val="left" w:pos="960"/>
+        <w:tab w:val="left" w:pos="1440"/>
+        <w:tab w:val="left" w:pos="1920"/>
+        <w:tab w:val="left" w:pos="2400"/>
+        <w:tab w:val="left" w:pos="2880"/>
+        <w:tab w:val="left" w:pos="3360"/>
+        <w:tab w:val="left" w:pos="3840"/>
+        <w:tab w:val="left" w:pos="4320"/>
+      </w:tabs>
+    </w:pPr>
+    <w:rPr>
+      <w:rFonts w:ascii="Courier New" w:eastAsia="Times New Roman" w:hAnsi="Courier New"/>
+    </w:rPr>
+  </w:style>
+  <w:style w:type="paragraph" w:styleId="MessageHeader">
+    <w:name w:val="Message Header"/>
+    <w:basedOn w:val="Normal"/>
+    <w:pPr>
+      <w:pBdr>
+        <w:top w:val="single" w:sz="6" w:space="1" w:color="auto"/>
+        <w:left w:val="single" w:sz="6" w:space="1" w:color="auto"/>
+        <w:bottom w:val="single" w:sz="6" w:space="1" w:color="auto"/>
+        <w:right w:val="single" w:sz="6" w:space="1" w:color="auto"/>
+      </w:pBdr>
+      <w:shd w:val="pct20" w:color="auto" w:fill="auto"/>
+      <w:ind w:left="1080" w:hanging="1080"/>
+    </w:pPr>
+    <w:rPr>
+      <w:rFonts w:ascii="Arial" w:hAnsi="Arial"/>
+    </w:rPr>
+  </w:style>
+  <w:style w:type="paragraph" w:styleId="NormalIndent">
+    <w:name w:val="Normal Indent"/>
+    <w:basedOn w:val="Normal"/>
+    <w:pPr>
+      <w:ind w:left="720"/>
+    </w:pPr>
+  </w:style>
+  <w:style w:type="paragraph" w:styleId="NoteHeading">
+    <w:name w:val="Note Heading"/>
+    <w:basedOn w:val="Normal"/>
+    <w:next w:val="Normal"/>
+  </w:style>
+  <w:style w:type="paragraph" w:styleId="PlainText">
+    <w:name w:val="Plain Text"/>
+    <w:basedOn w:val="Normal"/>
+    <w:rPr>
+      <w:rFonts w:ascii="Courier New" w:hAnsi="Courier New"/>
+    </w:rPr>
+  </w:style>
+  <w:style w:type="paragraph" w:styleId="Salutation">
+    <w:name w:val="Salutation"/>
+    <w:basedOn w:val="Normal"/>
+    <w:next w:val="Normal"/>
+  </w:style>
+  <w:style w:type="paragraph" w:styleId="Signature">
+    <w:name w:val="Signature"/>
+    <w:basedOn w:val="Normal"/>
+    <w:pPr>
+      <w:ind w:left="4320"/>
+    </w:pPr>
+  </w:style>
+  <w:style w:type="paragraph" w:styleId="Subtitle">
+    <w:name w:val="Subtitle"/>
+    <w:basedOn w:val="Normal"/>
+    <w:qFormat/>
+    <w:pPr>
+      <w:spacing w:after="60"/>
+      <w:jc w:val="center"/>
+      <w:outlineLvl w:val="1"/>
+    </w:pPr>
+    <w:rPr>
+      <w:rFonts w:ascii="Arial" w:hAnsi="Arial"/>
+    </w:rPr>
+  </w:style>
+  <w:style w:type="paragraph" w:styleId="TOAHeading">
+    <w:name w:val="toa heading"/>
+    <w:basedOn w:val="Normal"/>
+    <w:next w:val="Normal"/>
+    <w:semiHidden/>
+    <w:pPr>
+      <w:spacing w:before="120"/>
+    </w:pPr>
+    <w:rPr>
+      <w:rFonts w:ascii="Arial" w:hAnsi="Arial"/>
+      <w:b/>
+    </w:rPr>
+  </w:style>
+  <w:style w:type="paragraph" w:styleId="TOC1">
+    <w:name w:val="toc 1"/>
+    <w:basedOn w:val="Normal"/>
+    <w:next w:val="Normal"/>
+    <w:autoRedefine/>
+    <w:semiHidden/>
+  </w:style>
+  <w:style w:type="paragraph" w:styleId="TOC2">
+    <w:name w:val="toc 2"/>
+    <w:basedOn w:val="Normal"/>
+    <w:next w:val="Normal"/>
+    <w:autoRedefine/>
+    <w:semiHidden/>
+    <w:pPr>
+      <w:ind w:left="240"/>
+    </w:pPr>
+  </w:style>
+  <w:style w:type="paragraph" w:styleId="TOC3">
+    <w:name w:val="toc 3"/>
+    <w:basedOn w:val="Normal"/>
+    <w:next w:val="Normal"/>
+    <w:autoRedefine/>
+    <w:semiHidden/>
+    <w:pPr>
+      <w:ind w:left="480"/>
+    </w:pPr>
+  </w:style>
+  <w:style w:type="paragraph" w:styleId="TOC4">
+    <w:name w:val="toc 4"/>
+    <w:basedOn w:val="Normal"/>
+    <w:next w:val="Normal"/>
+    <w:autoRedefine/>
+    <w:semiHidden/>
+    <w:pPr>
+      <w:ind w:left="720"/>
+    </w:pPr>
+  </w:style>
+  <w:style w:type="paragraph" w:styleId="TOC5">
+    <w:name w:val="toc 5"/>
+    <w:basedOn w:val="Normal"/>
+    <w:next w:val="Normal"/>
+    <w:autoRedefine/>
+    <w:semiHidden/>
+    <w:pPr>
+      <w:ind w:left="960"/>
+    </w:pPr>
+  </w:style>
+  <w:style w:type="paragraph" w:styleId="TOC6">
+    <w:name w:val="toc 6"/>
+    <w:basedOn w:val="Normal"/>
+    <w:next w:val="Normal"/>
+    <w:autoRedefine/>
+    <w:semiHidden/>
+    <w:pPr>
+      <w:ind w:left="1200"/>
+    </w:pPr>
+  </w:style>
+  <w:style w:type="paragraph" w:styleId="TOC7">
+    <w:name w:val="toc 7"/>
+    <w:basedOn w:val="Normal"/>
+    <w:next w:val="Normal"/>
+    <w:autoRedefine/>
+    <w:semiHidden/>
+    <w:pPr>
+      <w:ind w:left="1440"/>
+    </w:pPr>
+  </w:style>
+  <w:style w:type="paragraph" w:styleId="TOC8">
+    <w:name w:val="toc 8"/>
+    <w:basedOn w:val="Normal"/>
+    <w:next w:val="Normal"/>
+    <w:autoRedefine/>
+    <w:semiHidden/>
+    <w:pPr>
+      <w:ind w:left="1680"/>
+    </w:pPr>
+  </w:style>
+  <w:style w:type="paragraph" w:styleId="TOC9">
+    <w:name w:val="toc 9"/>
+    <w:basedOn w:val="Normal"/>
+    <w:next w:val="Normal"/>
+    <w:autoRedefine/>
+    <w:semiHidden/>
+    <w:pPr>
+      <w:ind w:left="1920"/>
+    </w:pPr>
+  </w:style>
+  <w:style w:type="character" w:styleId="FootnoteReference">
+    <w:name w:val="footnote reference"/>
+    <w:semiHidden/>
+    <w:rPr>
+      <w:vertAlign w:val="superscript"/>
+    </w:rPr>
+  </w:style>
+  <w:style w:type="paragraph" w:customStyle="1" w:styleId="Bullet">
+    <w:name w:val="Bullet"/>
+    <w:basedOn w:val="Normal"/>
+    <w:pPr>
+      <w:numPr>
+        <w:numId w:val="31"/>
+      </w:numPr>
+      <w:tabs>
+        <w:tab w:val="clear" w:pos="720"/>
+        <w:tab w:val="left" w:pos="180"/>
+      </w:tabs>
+      <w:overflowPunct w:val="0"/>
+      <w:autoSpaceDE w:val="0"/>
+      <w:autoSpaceDN w:val="0"/>
+      <w:adjustRightInd w:val="0"/>
+      <w:spacing w:after="80"/>
+      <w:ind w:left="180" w:hanging="180"/>
+      <w:textAlignment w:val="baseline"/>
+    </w:pPr>
+  </w:style>
+  <w:style w:type="paragraph" w:customStyle="1" w:styleId="Paper-Title">
+    <w:name w:val="Paper-Title"/>
+    <w:basedOn w:val="Normal"/>
+    <w:pPr>
+      <w:overflowPunct w:val="0"/>
+      <w:autoSpaceDE w:val="0"/>
+      <w:autoSpaceDN w:val="0"/>
+      <w:adjustRightInd w:val="0"/>
+      <w:jc w:val="center"/>
+      <w:textAlignment w:val="baseline"/>
+    </w:pPr>
+    <w:rPr>
+      <w:rFonts w:ascii="Helvetica" w:hAnsi="Helvetica"/>
+      <w:b/>
+      <w:sz w:val="36"/>
+    </w:rPr>
+  </w:style>
+  <w:style w:type="paragraph" w:customStyle="1" w:styleId="References">
+    <w:name w:val="References"/>
+    <w:basedOn w:val="Normal"/>
+    <w:rsid w:val="00853A06"/>
+    <w:pPr>
+      <w:numPr>
+        <w:numId w:val="44"/>
+      </w:numPr>
+      <w:overflowPunct w:val="0"/>
+      <w:autoSpaceDE w:val="0"/>
+      <w:autoSpaceDN w:val="0"/>
+      <w:adjustRightInd w:val="0"/>
+      <w:spacing w:after="80"/>
+      <w:ind w:left="360"/>
+      <w:jc w:val="left"/>
+      <w:textAlignment w:val="baseline"/>
+    </w:pPr>
+  </w:style>
+  <w:style w:type="character" w:styleId="CommentReference">
+    <w:name w:val="annotation reference"/>
+    <w:semiHidden/>
+    <w:rPr>
+      <w:sz w:val="16"/>
+    </w:rPr>
+  </w:style>
+  <w:style w:type="paragraph" w:customStyle="1" w:styleId="Abstract">
+    <w:name w:val="Abstract"/>
+    <w:basedOn w:val="Heading1"/>
+    <w:pPr>
+      <w:spacing w:before="40"/>
+      <w:outlineLvl w:val="9"/>
+    </w:pPr>
+    <w:rPr>
+      <w:rFonts w:ascii="Times New Roman" w:hAnsi="Times New Roman"/>
+      <w:kern w:val="28"/>
+      <w:sz w:val="24"/>
+    </w:rPr>
+  </w:style>
+  <w:style w:type="character" w:styleId="Hyperlink">
+    <w:name w:val="Hyperlink"/>
+    <w:rsid w:val="00480565"/>
+    <w:rPr>
+      <w:color w:val="4173AF"/>
+      <w:sz w:val="20"/>
+      <w:szCs w:val="20"/>
+    </w:rPr>
+  </w:style>
+  <w:style w:type="paragraph" w:customStyle="1" w:styleId="Affiliation">
+    <w:name w:val="Affiliation"/>
+    <w:basedOn w:val="Author"/>
+    <w:link w:val="AffiliationChar"/>
+    <w:rPr>
+      <w:b w:val="0"/>
+    </w:rPr>
+  </w:style>
+  <w:style w:type="paragraph" w:customStyle="1" w:styleId="Figure">
+    <w:name w:val="Figure"/>
+    <w:basedOn w:val="Normal"/>
+    <w:pPr>
+      <w:spacing w:after="0"/>
+    </w:pPr>
+  </w:style>
+  <w:style w:type="paragraph" w:customStyle="1" w:styleId="Copyright">
+    <w:name w:val="Copyright"/>
+    <w:basedOn w:val="Normal"/>
+    <w:pPr>
+      <w:framePr w:w="4680" w:h="1977" w:hRule="exact" w:hSpace="187" w:wrap="auto" w:vAnchor="page" w:hAnchor="page" w:x="1155" w:y="12605" w:anchorLock="1"/>
+      <w:spacing w:after="0"/>
+    </w:pPr>
+    <w:rPr>
+      <w:sz w:val="16"/>
+    </w:rPr>
+  </w:style>
+  <w:style w:type="paragraph" w:customStyle="1" w:styleId="cell">
+    <w:name w:val="cell"/>
+    <w:basedOn w:val="Normal"/>
+    <w:pPr>
+      <w:keepNext/>
+      <w:keepLines/>
+      <w:jc w:val="center"/>
+    </w:pPr>
+    <w:rPr>
+      <w:b/>
+    </w:rPr>
+  </w:style>
+  <w:style w:type="character" w:customStyle="1" w:styleId="v8n000000">
+    <w:name w:val="v8n000000"/>
+    <w:basedOn w:val="DefaultParagraphFont"/>
+  </w:style>
+  <w:style w:type="paragraph" w:customStyle="1" w:styleId="TableText">
+    <w:name w:val="Table Text"/>
+    <w:basedOn w:val="Normal"/>
+    <w:rsid w:val="00D90F52"/>
+    <w:pPr>
+      <w:keepLines/>
+      <w:spacing w:before="40" w:after="40"/>
+      <w:jc w:val="center"/>
+    </w:pPr>
+  </w:style>
+  <w:style w:type="character" w:styleId="FollowedHyperlink">
+    <w:name w:val="FollowedHyperlink"/>
+    <w:basedOn w:val="Hyperlink"/>
+    <w:rsid w:val="004F7A15"/>
+    <w:rPr>
+      <w:color w:val="4F81BD"/>
+      <w:sz w:val="20"/>
+      <w:szCs w:val="20"/>
+    </w:rPr>
+  </w:style>
+  <w:style w:type="paragraph" w:styleId="CommentSubject">
+    <w:name w:val="annotation subject"/>
+    <w:basedOn w:val="CommentText"/>
+    <w:next w:val="CommentText"/>
+    <w:semiHidden/>
+    <w:rsid w:val="006D66A4"/>
+    <w:rPr>
+      <w:b/>
+      <w:bCs/>
+    </w:rPr>
+  </w:style>
+  <w:style w:type="paragraph" w:styleId="BalloonText">
+    <w:name w:val="Balloon Text"/>
+    <w:basedOn w:val="Normal"/>
+    <w:semiHidden/>
+    <w:rsid w:val="006D66A4"/>
+    <w:rPr>
+      <w:rFonts w:ascii="Tahoma" w:hAnsi="Tahoma" w:cs="Tahoma"/>
+      <w:sz w:val="16"/>
+      <w:szCs w:val="16"/>
+    </w:rPr>
+  </w:style>
+  <w:style w:type="character" w:customStyle="1" w:styleId="q">
+    <w:name w:val="q"/>
+    <w:basedOn w:val="DefaultParagraphFont"/>
+    <w:rsid w:val="00F01986"/>
+  </w:style>
+  <w:style w:type="paragraph" w:customStyle="1" w:styleId="Link">
+    <w:name w:val="Link"/>
+    <w:basedOn w:val="Normal"/>
+    <w:link w:val="LinkChar"/>
+    <w:rsid w:val="00F100EF"/>
+    <w:rPr>
+      <w:color w:val="2E74B5"/>
+      <w:sz w:val="18"/>
+      <w:szCs w:val="18"/>
+    </w:rPr>
+  </w:style>
+  <w:style w:type="character" w:customStyle="1" w:styleId="LinkChar">
+    <w:name w:val="Link Char"/>
+    <w:link w:val="Link"/>
+    <w:rsid w:val="00F100EF"/>
+    <w:rPr>
+      <w:rFonts w:ascii="Times New Roman" w:eastAsia="Times New Roman" w:hAnsi="Times New Roman"/>
+      <w:color w:val="2E74B5"/>
+      <w:sz w:val="18"/>
+      <w:szCs w:val="18"/>
+    </w:rPr>
+  </w:style>
+  <w:style w:type="paragraph" w:customStyle="1" w:styleId="AuthorName">
+    <w:name w:val="Author Name"/>
+    <w:basedOn w:val="Author"/>
+    <w:link w:val="AuthorNameChar"/>
+    <w:qFormat/>
+    <w:rsid w:val="005A2C27"/>
+  </w:style>
+  <w:style w:type="paragraph" w:customStyle="1" w:styleId="AuthorAffiliation">
+    <w:name w:val="Author Affiliation"/>
+    <w:basedOn w:val="Affiliation"/>
+    <w:link w:val="AuthorAffiliationChar"/>
+    <w:qFormat/>
+    <w:rsid w:val="005A2C27"/>
+  </w:style>
+  <w:style w:type="character" w:customStyle="1" w:styleId="AuthorChar">
+    <w:name w:val="Author Char"/>
+    <w:basedOn w:val="DefaultParagraphFont"/>
+    <w:link w:val="Author"/>
+    <w:rsid w:val="005A2C27"/>
+    <w:rPr>
+      <w:rFonts w:ascii="Times New Roman" w:eastAsia="Times New Roman" w:hAnsi="Times New Roman"/>
+      <w:b/>
+      <w:color w:val="000000"/>
+      <w:sz w:val="24"/>
+    </w:rPr>
+  </w:style>
+  <w:style w:type="character" w:customStyle="1" w:styleId="AuthorNameChar">
+    <w:name w:val="Author Name Char"/>
+    <w:basedOn w:val="AuthorChar"/>
+    <w:link w:val="AuthorName"/>
+    <w:rsid w:val="005A2C27"/>
+    <w:rPr>
+      <w:rFonts w:ascii="Times New Roman" w:eastAsia="Times New Roman" w:hAnsi="Times New Roman"/>
+      <w:b/>
+      <w:color w:val="000000"/>
+      <w:sz w:val="24"/>
+    </w:rPr>
+  </w:style>
+  <w:style w:type="paragraph" w:customStyle="1" w:styleId="StyleDescription">
+    <w:name w:val="Style Description"/>
+    <w:basedOn w:val="Normal"/>
+    <w:link w:val="StyleDescriptionChar"/>
+    <w:qFormat/>
+    <w:rsid w:val="005A2C27"/>
+    <w:rPr>
+      <w:rFonts w:ascii="Courier New" w:hAnsi="Courier New"/>
+      <w:sz w:val="18"/>
+    </w:rPr>
+  </w:style>
+  <w:style w:type="character" w:customStyle="1" w:styleId="AffiliationChar">
+    <w:name w:val="Affiliation Char"/>
+    <w:basedOn w:val="AuthorChar"/>
+    <w:link w:val="Affiliation"/>
+    <w:rsid w:val="005A2C27"/>
+    <w:rPr>
+      <w:rFonts w:ascii="Times New Roman" w:eastAsia="Times New Roman" w:hAnsi="Times New Roman"/>
+      <w:b w:val="0"/>
+      <w:color w:val="000000"/>
+      <w:sz w:val="24"/>
+    </w:rPr>
+  </w:style>
+  <w:style w:type="character" w:customStyle="1" w:styleId="AuthorAffiliationChar">
+    <w:name w:val="Author Affiliation Char"/>
+    <w:basedOn w:val="AffiliationChar"/>
+    <w:link w:val="AuthorAffiliation"/>
+    <w:rsid w:val="005A2C27"/>
+    <w:rPr>
+      <w:rFonts w:ascii="Times New Roman" w:eastAsia="Times New Roman" w:hAnsi="Times New Roman"/>
+      <w:b w:val="0"/>
+      <w:color w:val="000000"/>
+      <w:sz w:val="24"/>
+    </w:rPr>
+  </w:style>
+  <w:style w:type="character" w:customStyle="1" w:styleId="StyleDescriptionChar">
+    <w:name w:val="Style Description Char"/>
+    <w:basedOn w:val="DefaultParagraphFont"/>
+    <w:link w:val="StyleDescription"/>
+    <w:rsid w:val="005A2C27"/>
+    <w:rPr>
+      <w:rFonts w:ascii="Courier New" w:eastAsia="Times New Roman" w:hAnsi="Courier New"/>
+      <w:sz w:val="18"/>
+    </w:rPr>
+  </w:style>
+  <w:style w:type="paragraph" w:customStyle="1" w:styleId="bulletlist">
+    <w:name w:val="bullet list"/>
+    <w:basedOn w:val="Normal"/>
+    <w:rsid w:val="00103A63"/>
+    <w:pPr>
+      <w:numPr>
+        <w:numId w:val="46"/>
+      </w:numPr>
+      <w:spacing w:before="60" w:after="0" w:line="240" w:lineRule="atLeast"/>
+      <w:jc w:val="left"/>
+    </w:pPr>
+    <w:rPr>
+      <w:rFonts w:ascii="Verdana" w:hAnsi="Verdana"/>
+      <w:kern w:val="18"/>
+      <w:sz w:val="17"/>
+    </w:rPr>
+  </w:style>
+</w:styles>
+</file>
+
+<file path=word/stylesWithEffects.xml><?xml version="1.0" encoding="utf-8"?>
+<w:styles xmlns:wpc="http://schemas.microsoft.com/office/word/2010/wordprocessingCanvas" xmlns:mc="http://schemas.openxmlformats.org/markup-compatibility/2006" xmlns:o="urn:schemas-microsoft-com:office:office" xmlns:r="http://schemas.openxmlformats.org/officeDocument/2006/relationships" xmlns:m="http://schemas.openxmlformats.org/officeDocument/2006/math" xmlns:v="urn:schemas-microsoft-com:vml" xmlns:wp14="http://schemas.microsoft.com/office/word/2010/wordprocessingDrawing" xmlns:wp="http://schemas.openxmlformats.org/drawingml/2006/wordprocessingDrawing" xmlns:w10="urn:schemas-microsoft-com:office:word" xmlns:w="http://schemas.openxmlformats.org/wordprocessingml/2006/main" xmlns:w14="http://schemas.microsoft.com/office/word/2010/wordml" xmlns:wpg="http://schemas.microsoft.com/office/word/2010/wordprocessingGroup" xmlns:wpi="http://schemas.microsoft.com/office/word/2010/wordprocessingInk" xmlns:wne="http://schemas.microsoft.com/office/word/2006/wordml" xmlns:wps="http://schemas.microsoft.com/office/word/2010/wordprocessingShape" mc:Ignorable="w14 wp14">
+  <w:docDefaults>
+    <w:rPrDefault>
+      <w:rPr>
+        <w:rFonts w:ascii="Times" w:eastAsia="Times" w:hAnsi="Times" w:cs="Times New Roman"/>
+        <w:lang w:val="en-US" w:eastAsia="en-US" w:bidi="ar-SA"/>
+      </w:rPr>
+    </w:rPrDefault>
+    <w:pPrDefault/>
+  </w:docDefaults>
+  <w:latentStyles w:defLockedState="0" w:defUIPriority="99" w:defSemiHidden="1" w:defUnhideWhenUsed="1" w:defQFormat="0" w:count="267">
+    <w:lsdException w:name="Normal" w:semiHidden="0" w:uiPriority="0" w:unhideWhenUsed="0" w:qFormat="1"/>
+    <w:lsdException w:name="heading 1" w:semiHidden="0" w:uiPriority="0" w:unhideWhenUsed="0" w:qFormat="1"/>
+    <w:lsdException w:name="heading 2" w:semiHidden="0" w:uiPriority="9" w:unhideWhenUsed="0" w:qFormat="1"/>
+    <w:lsdException w:name="heading 3" w:semiHidden="0" w:uiPriority="9" w:unhideWhenUsed="0" w:qFormat="1"/>
+    <w:lsdException w:name="heading 4" w:semiHidden="0" w:uiPriority="9" w:unhideWhenUsed="0" w:qFormat="1"/>
+    <w:lsdException w:name="heading 5" w:semiHidden="0" w:uiPriority="9" w:unhideWhenUsed="0" w:qFormat="1"/>
+    <w:lsdException w:name="heading 6" w:semiHidden="0" w:uiPriority="9" w:unhideWhenUsed="0" w:qFormat="1"/>
+    <w:lsdException w:name="heading 7" w:semiHidden="0" w:uiPriority="9" w:unhideWhenUsed="0" w:qFormat="1"/>
+    <w:lsdException w:name="heading 8" w:semiHidden="0" w:uiPriority="9" w:unhideWhenUsed="0" w:qFormat="1"/>
+    <w:lsdException w:name="heading 9" w:semiHidden="0" w:uiPriority="9" w:unhideWhenUsed="0" w:qFormat="1"/>
+    <w:lsdException w:name="toc 1" w:uiPriority="39"/>
+    <w:lsdException w:name="toc 2" w:uiPriority="39"/>
+    <w:lsdException w:name="toc 3" w:uiPriority="39"/>
+    <w:lsdException w:name="toc 4" w:uiPriority="39"/>
+    <w:lsdException w:name="toc 5" w:uiPriority="39"/>
+    <w:lsdException w:name="toc 6" w:uiPriority="39"/>
+    <w:lsdException w:name="toc 7" w:uiPriority="39"/>
+    <w:lsdException w:name="toc 8" w:uiPriority="39"/>
+    <w:lsdException w:name="toc 9" w:uiPriority="39"/>
+    <w:lsdException w:name="caption" w:semiHidden="0" w:uiPriority="35" w:unhideWhenUsed="0" w:qFormat="1"/>
+    <w:lsdException w:name="Title" w:semiHidden="0" w:uiPriority="10" w:unhideWhenUsed="0" w:qFormat="1"/>
+    <w:lsdException w:name="Default Paragraph Font" w:uiPriority="1"/>
+    <w:lsdException w:name="Subtitle" w:semiHidden="0" w:uiPriority="11" w:unhideWhenUsed="0" w:qFormat="1"/>
+    <w:lsdException w:name="Hyperlink" w:uiPriority="0"/>
+    <w:lsdException w:name="Strong" w:semiHidden="0" w:uiPriority="22" w:unhideWhenUsed="0" w:qFormat="1"/>
+    <w:lsdException w:name="Emphasis" w:semiHidden="0" w:uiPriority="20" w:unhideWhenUsed="0" w:qFormat="1"/>
+    <w:lsdException w:name="Table Grid" w:semiHidden="0" w:uiPriority="59" w:unhideWhenUsed="0"/>
+    <w:lsdException w:name="Placeholder Text" w:unhideWhenUsed="0"/>
+    <w:lsdException w:name="No Spacing" w:semiHidden="0" w:uiPriority="1" w:unhideWhenUsed="0" w:qFormat="1"/>
+    <w:lsdException w:name="Light Shading" w:semiHidden="0" w:uiPriority="60" w:unhideWhenUsed="0"/>
+    <w:lsdException w:name="Light List" w:semiHidden="0" w:uiPriority="61" w:unhideWhenUsed="0"/>
+    <w:lsdException w:name="Light Grid" w:semiHidden="0" w:uiPriority="62" w:unhideWhenUsed="0"/>
+    <w:lsdException w:name="Medium Shading 1" w:semiHidden="0" w:uiPriority="63" w:unhideWhenUsed="0"/>
+    <w:lsdException w:name="Medium Shading 2" w:semiHidden="0" w:uiPriority="64" w:unhideWhenUsed="0"/>
+    <w:lsdException w:name="Medium List 1" w:semiHidden="0" w:uiPriority="65" w:unhideWhenUsed="0"/>
+    <w:lsdException w:name="Medium List 2" w:semiHidden="0" w:uiPriority="66" w:unhideWhenUsed="0"/>
+    <w:lsdException w:name="Medium Grid 1" w:semiHidden="0" w:uiPriority="67" w:unhideWhenUsed="0"/>
+    <w:lsdException w:name="Medium Grid 2" w:semiHidden="0" w:uiPriority="68" w:unhideWhenUsed="0"/>
+    <w:lsdException w:name="Medium Grid 3" w:semiHidden="0" w:uiPriority="69" w:unhideWhenUsed="0"/>
+    <w:lsdException w:name="Dark List" w:semiHidden="0" w:uiPriority="70" w:unhideWhenUsed="0"/>
+    <w:lsdException w:name="Colorful Shading" w:semiHidden="0" w:uiPriority="71" w:unhideWhenUsed="0"/>
+    <w:lsdException w:name="Colorful List" w:semiHidden="0" w:uiPriority="72" w:unhideWhenUsed="0" w:qFormat="1"/>
+    <w:lsdException w:name="Colorful Grid" w:semiHidden="0" w:uiPriority="73" w:unhideWhenUsed="0" w:qFormat="1"/>
+    <w:lsdException w:name="Light Shading Accent 1" w:semiHidden="0" w:uiPriority="60" w:unhideWhenUsed="0" w:qFormat="1"/>
+    <w:lsdException w:name="Light List Accent 1" w:semiHidden="0" w:uiPriority="61" w:unhideWhenUsed="0"/>
+    <w:lsdException w:name="Light Grid Accent 1" w:semiHidden="0" w:uiPriority="62" w:unhideWhenUsed="0"/>
+    <w:lsdException w:name="Medium Shading 1 Accent 1" w:semiHidden="0" w:uiPriority="63" w:unhideWhenUsed="0"/>
+    <w:lsdException w:name="Medium Shading 2 Accent 1" w:semiHidden="0" w:uiPriority="64" w:unhideWhenUsed="0"/>
+    <w:lsdException w:name="Medium List 1 Accent 1" w:semiHidden="0" w:uiPriority="65" w:unhideWhenUsed="0"/>
+    <w:lsdException w:name="Revision" w:unhideWhenUsed="0"/>
+    <w:lsdException w:name="List Paragraph" w:semiHidden="0" w:uiPriority="34" w:unhideWhenUsed="0" w:qFormat="1"/>
+    <w:lsdException w:name="Quote" w:semiHidden="0" w:uiPriority="29" w:unhideWhenUsed="0" w:qFormat="1"/>
+    <w:lsdException w:name="Intense Quote" w:semiHidden="0" w:uiPriority="30" w:unhideWhenUsed="0" w:qFormat="1"/>
+    <w:lsdException w:name="Medium List 2 Accent 1" w:semiHidden="0" w:uiPriority="66" w:unhideWhenUsed="0"/>
+    <w:lsdException w:name="Medium Grid 1 Accent 1" w:semiHidden="0" w:uiPriority="67" w:unhideWhenUsed="0"/>
+    <w:lsdException w:name="Medium Grid 2 Accent 1" w:semiHidden="0" w:uiPriority="68" w:unhideWhenUsed="0"/>
+    <w:lsdException w:name="Medium Grid 3 Accent 1" w:semiHidden="0" w:uiPriority="69" w:unhideWhenUsed="0"/>
+    <w:lsdException w:name="Dark List Accent 1" w:semiHidden="0" w:uiPriority="70" w:unhideWhenUsed="0"/>
+    <w:lsdException w:name="Colorful Shading Accent 1" w:semiHidden="0" w:uiPriority="71" w:unhideWhenUsed="0"/>
+    <w:lsdException w:name="Colorful List Accent 1" w:semiHidden="0" w:uiPriority="72" w:unhideWhenUsed="0"/>
+    <w:lsdException w:name="Colorful Grid Accent 1" w:semiHidden="0" w:uiPriority="73" w:unhideWhenUsed="0"/>
+    <w:lsdException w:name="Light Shading Accent 2" w:semiHidden="0" w:uiPriority="60" w:unhideWhenUsed="0"/>
+    <w:lsdException w:name="Light List Accent 2" w:semiHidden="0" w:uiPriority="61" w:unhideWhenUsed="0"/>
+    <w:lsdException w:name="Light Grid Accent 2" w:semiHidden="0" w:uiPriority="62" w:unhideWhenUsed="0"/>
+    <w:lsdException w:name="Medium Shading 1 Accent 2" w:semiHidden="0" w:uiPriority="63" w:unhideWhenUsed="0"/>
+    <w:lsdException w:name="Medium Shading 2 Accent 2" w:semiHidden="0" w:uiPriority="64" w:unhideWhenUsed="0"/>
+    <w:lsdException w:name="Medium List 1 Accent 2" w:semiHidden="0" w:uiPriority="65" w:unhideWhenUsed="0"/>
+    <w:lsdException w:name="Medium List 2 Accent 2" w:semiHidden="0" w:uiPriority="66" w:unhideWhenUsed="0"/>
+    <w:lsdException w:name="Medium Grid 1 Accent 2" w:semiHidden="0" w:uiPriority="67" w:unhideWhenUsed="0"/>
+    <w:lsdException w:name="Medium Grid 2 Accent 2" w:semiHidden="0" w:uiPriority="68" w:unhideWhenUsed="0"/>
+    <w:lsdException w:name="Medium Grid 3 Accent 2" w:semiHidden="0" w:uiPriority="69" w:unhideWhenUsed="0"/>
+    <w:lsdException w:name="Dark List Accent 2" w:semiHidden="0" w:uiPriority="70" w:unhideWhenUsed="0"/>
+    <w:lsdException w:name="Colorful Shading Accent 2" w:semiHidden="0" w:uiPriority="71" w:unhideWhenUsed="0"/>
+    <w:lsdException w:name="Colorful List Accent 2" w:semiHidden="0" w:uiPriority="72" w:unhideWhenUsed="0"/>
+    <w:lsdException w:name="Colorful Grid Accent 2" w:semiHidden="0" w:uiPriority="73" w:unhideWhenUsed="0"/>
+    <w:lsdException w:name="Light Shading Accent 3" w:semiHidden="0" w:uiPriority="60" w:unhideWhenUsed="0"/>
+    <w:lsdException w:name="Light List Accent 3" w:semiHidden="0" w:uiPriority="61" w:unhideWhenUsed="0"/>
+    <w:lsdException w:name="Light Grid Accent 3" w:semiHidden="0" w:uiPriority="62" w:unhideWhenUsed="0"/>
+    <w:lsdException w:name="Medium Shading 1 Accent 3" w:semiHidden="0" w:uiPriority="63" w:unhideWhenUsed="0"/>
+    <w:lsdException w:name="Medium Shading 2 Accent 3" w:semiHidden="0" w:uiPriority="64" w:unhideWhenUsed="0"/>
+    <w:lsdException w:name="Medium List 1 Accent 3" w:semiHidden="0" w:uiPriority="65" w:unhideWhenUsed="0"/>
+    <w:lsdException w:name="Medium List 2 Accent 3" w:semiHidden="0" w:uiPriority="66" w:unhideWhenUsed="0"/>
+    <w:lsdException w:name="Medium Grid 1 Accent 3" w:semiHidden="0" w:uiPriority="67" w:unhideWhenUsed="0"/>
+    <w:lsdException w:name="Medium Grid 2 Accent 3" w:semiHidden="0" w:uiPriority="68" w:unhideWhenUsed="0"/>
+    <w:lsdException w:name="Medium Grid 3 Accent 3" w:semiHidden="0" w:uiPriority="69" w:unhideWhenUsed="0"/>
+    <w:lsdException w:name="Dark List Accent 3" w:semiHidden="0" w:uiPriority="70" w:unhideWhenUsed="0"/>
+    <w:lsdException w:name="Colorful Shading Accent 3" w:semiHidden="0" w:uiPriority="71" w:unhideWhenUsed="0"/>
+    <w:lsdException w:name="Colorful List Accent 3" w:semiHidden="0" w:uiPriority="72" w:unhideWhenUsed="0"/>
+    <w:lsdException w:name="Colorful Grid Accent 3" w:semiHidden="0" w:uiPriority="73" w:unhideWhenUsed="0"/>
+    <w:lsdException w:name="Light Shading Accent 4" w:semiHidden="0" w:uiPriority="60" w:unhideWhenUsed="0"/>
+    <w:lsdException w:name="Light List Accent 4" w:semiHidden="0" w:uiPriority="61" w:unhideWhenUsed="0"/>
+    <w:lsdException w:name="Light Grid Accent 4" w:semiHidden="0" w:uiPriority="62" w:unhideWhenUsed="0"/>
+    <w:lsdException w:name="Medium Shading 1 Accent 4" w:semiHidden="0" w:uiPriority="63" w:unhideWhenUsed="0"/>
+    <w:lsdException w:name="Medium Shading 2 Accent 4" w:semiHidden="0" w:uiPriority="64" w:unhideWhenUsed="0"/>
+    <w:lsdException w:name="Medium List 1 Accent 4" w:semiHidden="0" w:uiPriority="65" w:unhideWhenUsed="0"/>
+    <w:lsdException w:name="Medium List 2 Accent 4" w:semiHidden="0" w:uiPriority="66" w:unhideWhenUsed="0"/>
+    <w:lsdException w:name="Medium Grid 1 Accent 4" w:semiHidden="0" w:uiPriority="67" w:unhideWhenUsed="0"/>
+    <w:lsdException w:name="Medium Grid 2 Accent 4" w:semiHidden="0" w:uiPriority="68" w:unhideWhenUsed="0"/>
+    <w:lsdException w:name="Medium Grid 3 Accent 4" w:semiHidden="0" w:uiPriority="69" w:unhideWhenUsed="0"/>
+    <w:lsdException w:name="Dark List Accent 4" w:semiHidden="0" w:uiPriority="70" w:unhideWhenUsed="0"/>
+    <w:lsdException w:name="Colorful Shading Accent 4" w:semiHidden="0" w:uiPriority="71" w:unhideWhenUsed="0"/>
+    <w:lsdException w:name="Colorful List Accent 4" w:semiHidden="0" w:uiPriority="72" w:unhideWhenUsed="0"/>
+    <w:lsdException w:name="Colorful Grid Accent 4" w:semiHidden="0" w:uiPriority="73" w:unhideWhenUsed="0"/>
+    <w:lsdException w:name="Light Shading Accent 5" w:semiHidden="0" w:uiPriority="60" w:unhideWhenUsed="0"/>
+    <w:lsdException w:name="Light List Accent 5" w:semiHidden="0" w:uiPriority="61" w:unhideWhenUsed="0"/>
+    <w:lsdException w:name="Light Grid Accent 5" w:semiHidden="0" w:uiPriority="62" w:unhideWhenUsed="0"/>
+    <w:lsdException w:name="Medium Shading 1 Accent 5" w:semiHidden="0" w:uiPriority="63" w:unhideWhenUsed="0"/>
+    <w:lsdException w:name="Medium Shading 2 Accent 5" w:semiHidden="0" w:uiPriority="64" w:unhideWhenUsed="0"/>
+    <w:lsdException w:name="Medium List 1 Accent 5" w:semiHidden="0" w:uiPriority="65" w:unhideWhenUsed="0"/>
+    <w:lsdException w:name="Medium List 2 Accent 5" w:semiHidden="0" w:uiPriority="66" w:unhideWhenUsed="0"/>
+    <w:lsdException w:name="Medium Grid 1 Accent 5" w:semiHidden="0" w:uiPriority="67" w:unhideWhenUsed="0"/>
+    <w:lsdException w:name="Medium Grid 2 Accent 5" w:semiHidden="0" w:uiPriority="68" w:unhideWhenUsed="0"/>
+    <w:lsdException w:name="Medium Grid 3 Accent 5" w:semiHidden="0" w:uiPriority="69" w:unhideWhenUsed="0"/>
+    <w:lsdException w:name="Dark List Accent 5" w:semiHidden="0" w:uiPriority="70" w:unhideWhenUsed="0"/>
+    <w:lsdException w:name="Colorful Shading Accent 5" w:semiHidden="0" w:uiPriority="71" w:unhideWhenUsed="0"/>
+    <w:lsdException w:name="Colorful List Accent 5" w:semiHidden="0" w:uiPriority="72" w:unhideWhenUsed="0"/>
+    <w:lsdException w:name="Colorful Grid Accent 5" w:semiHidden="0" w:uiPriority="73" w:unhideWhenUsed="0"/>
+    <w:lsdException w:name="Light Shading Accent 6" w:semiHidden="0" w:uiPriority="60" w:unhideWhenUsed="0"/>
+    <w:lsdException w:name="Light List Accent 6" w:semiHidden="0" w:uiPriority="61" w:unhideWhenUsed="0"/>
+    <w:lsdException w:name="Light Grid Accent 6" w:semiHidden="0" w:uiPriority="62" w:unhideWhenUsed="0"/>
+    <w:lsdException w:name="Medium Shading 1 Accent 6" w:semiHidden="0" w:uiPriority="63" w:unhideWhenUsed="0"/>
+    <w:lsdException w:name="Medium Shading 2 Accent 6" w:semiHidden="0" w:uiPriority="64" w:unhideWhenUsed="0"/>
+    <w:lsdException w:name="Medium List 1 Accent 6" w:semiHidden="0" w:uiPriority="65" w:unhideWhenUsed="0" w:qFormat="1"/>
+    <w:lsdException w:name="Medium List 2 Accent 6" w:semiHidden="0" w:uiPriority="66" w:unhideWhenUsed="0" w:qFormat="1"/>
+    <w:lsdException w:name="Medium Grid 1 Accent 6" w:semiHidden="0" w:uiPriority="67" w:unhideWhenUsed="0" w:qFormat="1"/>
+    <w:lsdException w:name="Medium Grid 2 Accent 6" w:semiHidden="0" w:uiPriority="68" w:unhideWhenUsed="0" w:qFormat="1"/>
+    <w:lsdException w:name="Medium Grid 3 Accent 6" w:semiHidden="0" w:uiPriority="69" w:unhideWhenUsed="0" w:qFormat="1"/>
+    <w:lsdException w:name="Dark List Accent 6" w:semiHidden="0" w:uiPriority="70" w:unhideWhenUsed="0"/>
+    <w:lsdException w:name="Colorful Shading Accent 6" w:semiHidden="0" w:uiPriority="71" w:unhideWhenUsed="0" w:qFormat="1"/>
+    <w:lsdException w:name="Colorful List Accent 6" w:semiHidden="0" w:uiPriority="72" w:unhideWhenUsed="0"/>
+    <w:lsdException w:name="Colorful Grid Accent 6" w:semiHidden="0" w:uiPriority="73" w:unhideWhenUsed="0"/>
+    <w:lsdException w:name="Subtle Emphasis" w:semiHidden="0" w:uiPriority="19" w:unhideWhenUsed="0" w:qFormat="1"/>
+    <w:lsdException w:name="Intense Emphasis" w:semiHidden="0" w:uiPriority="21" w:unhideWhenUsed="0" w:qFormat="1"/>
+    <w:lsdException w:name="Subtle Reference" w:semiHidden="0" w:uiPriority="31" w:unhideWhenUsed="0" w:qFormat="1"/>
+    <w:lsdException w:name="Intense Reference" w:semiHidden="0" w:uiPriority="32" w:unhideWhenUsed="0" w:qFormat="1"/>
+    <w:lsdException w:name="Book Title" w:semiHidden="0" w:uiPriority="33" w:unhideWhenUsed="0" w:qFormat="1"/>
+    <w:lsdException w:name="Bibliography" w:uiPriority="37"/>
+    <w:lsdException w:name="TOC Heading" w:uiPriority="39" w:qFormat="1"/>
   </w:latentStyles>
   <w:style w:type="paragraph" w:default="1" w:styleId="Normal">
     <w:name w:val="Normal"/>
@@ -7572,7 +8325,7 @@
 </file>
 
 <file path=customXml/itemProps1.xml><?xml version="1.0" encoding="utf-8"?>
-<ds:datastoreItem xmlns:ds="http://schemas.openxmlformats.org/officeDocument/2006/customXml" ds:itemID="{FA8EE5EC-225C-4A9F-8EF2-AEF45583FFAB}">
+<ds:datastoreItem xmlns:ds="http://schemas.openxmlformats.org/officeDocument/2006/customXml" ds:itemID="{D57FC59F-80D4-443C-88AA-4D49FE0FB7F9}">
   <ds:schemaRefs>
     <ds:schemaRef ds:uri="http://schemas.openxmlformats.org/officeDocument/2006/bibliography"/>
   </ds:schemaRefs>

</xml_diff>

<commit_message>
report com introdução, vai para o google docs
</commit_message>
<xml_diff>
--- a/VI-A01-Report.docx
+++ b/VI-A01-Report.docx
@@ -257,53 +257,108 @@
       </w:pPr>
       <w:r>
         <w:lastRenderedPageBreak/>
-        <w:t>INT</w:t>
+        <w:t>INTRODUCTION</w:t>
+      </w:r>
+    </w:p>
+    <w:p>
+      <w:r>
+        <w:t>How do the countries that participated in the Olympic Games stand against each other concerning the medals they achieved through the years? Do countries with a greater population</w:t>
+      </w:r>
+      <w:r>
+        <w:t xml:space="preserve"> also get more medals? How do these standings evolve over time and how do they accumulate in a certain amount of y</w:t>
+      </w:r>
+      <w:r>
+        <w:t>ears?</w:t>
+      </w:r>
+    </w:p>
+    <w:p>
+      <w:r>
+        <w:t>We knew there was data to answer how many medals a country scored for a ce</w:t>
+      </w:r>
+      <w:r>
+        <w:t>rtain sport in a certain year, and we did find a solution that did that, on the Internet. B</w:t>
+      </w:r>
+      <w:r>
+        <w:t>ut we wanted to go a bit further and be able to make comparis</w:t>
+      </w:r>
+      <w:r>
+        <w:t xml:space="preserve">ons, not just for one sport, </w:t>
+      </w:r>
+      <w:r>
+        <w:t>not just for one year at a time</w:t>
+      </w:r>
+      <w:r>
+        <w:t>, and not just counting one or all kinds of medals. So we went further and n</w:t>
+      </w:r>
+      <w:r>
+        <w:t xml:space="preserve">ow we could know, as an example, </w:t>
+      </w:r>
+      <w:r>
+        <w:t>if Russia had more or less gold and silver</w:t>
+      </w:r>
+      <w:r>
+        <w:t xml:space="preserve"> medals than the Soviet Union.</w:t>
+      </w:r>
+    </w:p>
+    <w:p>
+      <w:r>
+        <w:t>We also thought of seeing how many medals each country “owned”. That is, for example, how many medals Germany had scored, plus medals Germans playing for other teams scored, minus the ones foreigners playing for Germany scored. Unfortunately, we couldn’t find the nationalities of a big amount of athletes, so we decided to leave this feature alone.</w:t>
+      </w:r>
+    </w:p>
+    <w:p>
+      <w:r>
+        <w:t>The first tasks we proposed to support were, then:</w:t>
+      </w:r>
+    </w:p>
+    <w:p>
+      <w:pPr>
+        <w:pStyle w:val="Bullet"/>
+      </w:pPr>
+      <w:r>
+        <w:t xml:space="preserve">Browse – display the countries with the most gold medalists in total in a given year. </w:t>
+      </w:r>
+    </w:p>
+    <w:p>
+      <w:pPr>
+        <w:pStyle w:val="Bullet"/>
+      </w:pPr>
+      <w:r>
+        <w:t>Identify – show the country with the most medalists in a sport of all time.</w:t>
+      </w:r>
+    </w:p>
+    <w:p>
+      <w:pPr>
+        <w:pStyle w:val="Bullet"/>
+      </w:pPr>
+      <w:r>
+        <w:t>Locate – show the position of a country in the overall standings</w:t>
+      </w:r>
+      <w:r>
+        <w:t>.</w:t>
+      </w:r>
+    </w:p>
+    <w:p>
+      <w:pPr>
+        <w:pStyle w:val="Bullet"/>
+      </w:pPr>
+      <w:r>
+        <w:t>Explore – using the coefficient medals/population (derivative variable), display the countries with the highest coefficient.</w:t>
+      </w:r>
+    </w:p>
+    <w:p>
+      <w:pPr>
+        <w:pStyle w:val="Bullet"/>
+      </w:pPr>
+      <w:r>
+        <w:t xml:space="preserve">Compare – show the medals each country won. </w:t>
+      </w:r>
+    </w:p>
+    <w:p>
+      <w:r>
+        <w:t>Our initial thought of showing statistics for “all time” was also changed to a “span of years”, where we chose the minimum and maximum years, making our visualization more flexible.</w:t>
       </w:r>
       <w:bookmarkStart w:id="0" w:name="_GoBack"/>
       <w:bookmarkEnd w:id="0"/>
-      <w:r>
-        <w:t>RODUCTION</w:t>
-      </w:r>
-    </w:p>
-    <w:p>
-      <w:r>
-        <w:t xml:space="preserve">This format is to be used for submissions that are published </w:t>
-      </w:r>
-      <w:r>
-        <w:t>in the conference proceedings. </w:t>
-      </w:r>
-      <w:r>
-        <w:t>We wish to give this volume a consistent, high-quality appearance.</w:t>
-      </w:r>
-      <w:r>
-        <w:t xml:space="preserve"> We therefore ask that authors follow some simple guidelines. </w:t>
-      </w:r>
-      <w:r>
-        <w:t>Y</w:t>
-      </w:r>
-      <w:r>
-        <w:t xml:space="preserve">ou should format your paper exactly like this document. </w:t>
-      </w:r>
-      <w:r>
-        <w:t xml:space="preserve">The easiest way to do this is to </w:t>
-      </w:r>
-      <w:r>
-        <w:t>r</w:t>
-      </w:r>
-      <w:r>
-        <w:t>eplace the content with your own material</w:t>
-      </w:r>
-      <w:r>
-        <w:t>.</w:t>
-      </w:r>
-      <w:r>
-        <w:t xml:space="preserve"> </w:t>
-      </w:r>
-    </w:p>
-    <w:p>
-      <w:r>
-        <w:t>This document describes how to prepare your submissions using Microsoft Word on a PC or Mac. Specific instructions about accessing menu items in Word refer to the PC version of Word 2013.</w:t>
-      </w:r>
     </w:p>
     <w:p>
       <w:pPr>
@@ -394,7 +449,11 @@
         <w:t xml:space="preserve">. </w:t>
       </w:r>
       <w:r>
-        <w:t xml:space="preserve">Right margins should be justified, not ragged. </w:t>
+        <w:t xml:space="preserve">Right margins should be justified, not </w:t>
+      </w:r>
+      <w:r>
+        <w:lastRenderedPageBreak/>
+        <w:t xml:space="preserve">ragged. </w:t>
       </w:r>
       <w:r>
         <w:t xml:space="preserve">Please be sure your document and </w:t>
@@ -660,179 +719,179 @@
         <w:t xml:space="preserve">Then </w:t>
       </w:r>
       <w:r>
+        <w:t>right-</w:t>
+      </w:r>
+      <w:r>
+        <w:t>click</w:t>
+      </w:r>
+      <w:r>
+        <w:t xml:space="preserve"> anywhere on the table</w:t>
+      </w:r>
+      <w:r>
+        <w:t xml:space="preserve">, </w:t>
+      </w:r>
+      <w:r>
+        <w:t xml:space="preserve">click </w:t>
+      </w:r>
+      <w:r>
+        <w:t>“Table Properties”</w:t>
+      </w:r>
+      <w:r>
+        <w:t>,</w:t>
+      </w:r>
+      <w:r>
+        <w:t xml:space="preserve"> and within the </w:t>
+      </w:r>
+      <w:r>
+        <w:t>“</w:t>
+      </w:r>
+      <w:r>
+        <w:t>Table</w:t>
+      </w:r>
+      <w:r>
+        <w:t>”</w:t>
+      </w:r>
+      <w:r>
+        <w:t xml:space="preserve"> </w:t>
+      </w:r>
+      <w:r>
+        <w:t>t</w:t>
+      </w:r>
+      <w:r>
+        <w:t xml:space="preserve">ab, click the tab box for “Preferred Width” </w:t>
+      </w:r>
+      <w:r>
+        <w:t xml:space="preserve">and </w:t>
+      </w:r>
+      <w:r>
+        <w:t xml:space="preserve">enter </w:t>
+      </w:r>
+      <w:r>
+        <w:t>“</w:t>
+      </w:r>
+      <w:r>
+        <w:t>7</w:t>
+      </w:r>
+      <w:r>
+        <w:t>”.</w:t>
+      </w:r>
+    </w:p>
+    <w:p>
+      <w:r>
+        <w:t xml:space="preserve">If you need </w:t>
+      </w:r>
+      <w:r>
+        <w:t>author blocks for only 1 or 2 authors</w:t>
+      </w:r>
+      <w:r>
+        <w:t xml:space="preserve">, you should </w:t>
+      </w:r>
+      <w:r>
+        <w:t xml:space="preserve">remove one </w:t>
+      </w:r>
+      <w:r>
+        <w:t>column from the table. R</w:t>
+      </w:r>
+      <w:r>
+        <w:t>ight-c</w:t>
+      </w:r>
+      <w:r>
+        <w:t xml:space="preserve">lick in the unwanted cell, </w:t>
+      </w:r>
+      <w:r>
+        <w:t>click “Delete Cell</w:t>
+      </w:r>
+      <w:r>
+        <w:t>”</w:t>
+      </w:r>
+      <w:r>
+        <w:t>,</w:t>
+      </w:r>
+      <w:r>
+        <w:t xml:space="preserve"> </w:t>
+      </w:r>
+      <w:r>
+        <w:t xml:space="preserve">click </w:t>
+      </w:r>
+      <w:r>
+        <w:t>“Delete entire column</w:t>
+      </w:r>
+      <w:r>
+        <w:t>”</w:t>
+      </w:r>
+      <w:r>
+        <w:t>,</w:t>
+      </w:r>
+      <w:r>
+        <w:t xml:space="preserve"> then click </w:t>
+      </w:r>
+      <w:r>
+        <w:t>“</w:t>
+      </w:r>
+      <w:r>
+        <w:t>OK</w:t>
+      </w:r>
+      <w:r>
+        <w:t>”</w:t>
+      </w:r>
+      <w:r>
+        <w:t>. Repeat if necessary</w:t>
+      </w:r>
+      <w:r>
+        <w:t>.</w:t>
+      </w:r>
+    </w:p>
+    <w:p>
+      <w:pPr>
+        <w:pStyle w:val="Heading2"/>
+      </w:pPr>
+      <w:r>
+        <w:t>Abstract and Keywords</w:t>
+      </w:r>
+    </w:p>
+    <w:p>
+      <w:pPr>
+        <w:rPr>
+          <w:color w:val="000000"/>
+        </w:rPr>
+      </w:pPr>
+      <w:r>
+        <w:t>Every submission should begin with an abstract of about 150 words, followed by a set of keywords. The abstract and keywords should be placed in the left column of the first page under the left half of the title. The abstract should be a concise statement of the problem, approach</w:t>
+      </w:r>
+      <w:r>
+        <w:t>,</w:t>
+      </w:r>
+      <w:r>
+        <w:t xml:space="preserve"> and conclusions of the work described</w:t>
+      </w:r>
+      <w:r>
+        <w:t xml:space="preserve">. </w:t>
+      </w:r>
+      <w:r>
+        <w:rPr>
+          <w:color w:val="000000"/>
+        </w:rPr>
+        <w:t>It should clearly state the paper</w:t>
+      </w:r>
+      <w:r>
+        <w:rPr>
+          <w:color w:val="000000"/>
+        </w:rPr>
+        <w:t>’</w:t>
+      </w:r>
+      <w:r>
+        <w:rPr>
+          <w:color w:val="000000"/>
+        </w:rPr>
+        <w:t>s contribution to the field of HCI.</w:t>
+      </w:r>
+    </w:p>
+    <w:p>
+      <w:pPr>
+        <w:pStyle w:val="Heading2"/>
+      </w:pPr>
+      <w:r>
         <w:lastRenderedPageBreak/>
-        <w:t>right-</w:t>
-      </w:r>
-      <w:r>
-        <w:t>click</w:t>
-      </w:r>
-      <w:r>
-        <w:t xml:space="preserve"> anywhere on the table</w:t>
-      </w:r>
-      <w:r>
-        <w:t xml:space="preserve">, </w:t>
-      </w:r>
-      <w:r>
-        <w:t xml:space="preserve">click </w:t>
-      </w:r>
-      <w:r>
-        <w:t>“Table Properties”</w:t>
-      </w:r>
-      <w:r>
-        <w:t>,</w:t>
-      </w:r>
-      <w:r>
-        <w:t xml:space="preserve"> and within the </w:t>
-      </w:r>
-      <w:r>
-        <w:t>“</w:t>
-      </w:r>
-      <w:r>
-        <w:t>Table</w:t>
-      </w:r>
-      <w:r>
-        <w:t>”</w:t>
-      </w:r>
-      <w:r>
-        <w:t xml:space="preserve"> </w:t>
-      </w:r>
-      <w:r>
-        <w:t>t</w:t>
-      </w:r>
-      <w:r>
-        <w:t xml:space="preserve">ab, click the tab box for “Preferred Width” </w:t>
-      </w:r>
-      <w:r>
-        <w:t xml:space="preserve">and </w:t>
-      </w:r>
-      <w:r>
-        <w:t xml:space="preserve">enter </w:t>
-      </w:r>
-      <w:r>
-        <w:t>“</w:t>
-      </w:r>
-      <w:r>
-        <w:t>7</w:t>
-      </w:r>
-      <w:r>
-        <w:t>”.</w:t>
-      </w:r>
-    </w:p>
-    <w:p>
-      <w:r>
-        <w:t xml:space="preserve">If you need </w:t>
-      </w:r>
-      <w:r>
-        <w:t>author blocks for only 1 or 2 authors</w:t>
-      </w:r>
-      <w:r>
-        <w:t xml:space="preserve">, you should </w:t>
-      </w:r>
-      <w:r>
-        <w:t xml:space="preserve">remove one </w:t>
-      </w:r>
-      <w:r>
-        <w:t>column from the table. R</w:t>
-      </w:r>
-      <w:r>
-        <w:t>ight-c</w:t>
-      </w:r>
-      <w:r>
-        <w:t xml:space="preserve">lick in the unwanted cell, </w:t>
-      </w:r>
-      <w:r>
-        <w:t>click “Delete Cell</w:t>
-      </w:r>
-      <w:r>
-        <w:t>”</w:t>
-      </w:r>
-      <w:r>
-        <w:t>,</w:t>
-      </w:r>
-      <w:r>
-        <w:t xml:space="preserve"> </w:t>
-      </w:r>
-      <w:r>
-        <w:t xml:space="preserve">click </w:t>
-      </w:r>
-      <w:r>
-        <w:t>“Delete entire column</w:t>
-      </w:r>
-      <w:r>
-        <w:t>”</w:t>
-      </w:r>
-      <w:r>
-        <w:t>,</w:t>
-      </w:r>
-      <w:r>
-        <w:t xml:space="preserve"> then click </w:t>
-      </w:r>
-      <w:r>
-        <w:t>“</w:t>
-      </w:r>
-      <w:r>
-        <w:t>OK</w:t>
-      </w:r>
-      <w:r>
-        <w:t>”</w:t>
-      </w:r>
-      <w:r>
-        <w:t>. Repeat if necessary</w:t>
-      </w:r>
-      <w:r>
-        <w:t>.</w:t>
-      </w:r>
-    </w:p>
-    <w:p>
-      <w:pPr>
-        <w:pStyle w:val="Heading2"/>
-      </w:pPr>
-      <w:r>
-        <w:t>Abstract and Keywords</w:t>
-      </w:r>
-    </w:p>
-    <w:p>
-      <w:pPr>
-        <w:rPr>
-          <w:color w:val="000000"/>
-        </w:rPr>
-      </w:pPr>
-      <w:r>
-        <w:t>Every submission should begin with an abstract of about 150 words, followed by a set of keywords. The abstract and keywords should be placed in the left column of the first page under the left half of the title. The abstract should be a concise statement of the problem, approach</w:t>
-      </w:r>
-      <w:r>
-        <w:t>,</w:t>
-      </w:r>
-      <w:r>
-        <w:t xml:space="preserve"> and conclusions of the work described</w:t>
-      </w:r>
-      <w:r>
-        <w:t xml:space="preserve">. </w:t>
-      </w:r>
-      <w:r>
-        <w:rPr>
-          <w:color w:val="000000"/>
-        </w:rPr>
-        <w:t>It should clearly state the paper</w:t>
-      </w:r>
-      <w:r>
-        <w:rPr>
-          <w:color w:val="000000"/>
-        </w:rPr>
-        <w:t>’</w:t>
-      </w:r>
-      <w:r>
-        <w:rPr>
-          <w:color w:val="000000"/>
-        </w:rPr>
-        <w:t>s contribution to the field of HCI.</w:t>
-      </w:r>
-    </w:p>
-    <w:p>
-      <w:pPr>
-        <w:pStyle w:val="Heading2"/>
-      </w:pPr>
-      <w:r>
         <w:t>Normal or Body Text</w:t>
       </w:r>
     </w:p>
@@ -1111,7 +1170,6 @@
         <w:pStyle w:val="Heading2"/>
       </w:pPr>
       <w:r>
-        <w:lastRenderedPageBreak/>
         <w:t>References and Citations</w:t>
       </w:r>
     </w:p>
@@ -1488,6 +1546,7 @@
     </w:p>
     <w:p>
       <w:r>
+        <w:lastRenderedPageBreak/>
         <w:t xml:space="preserve">References should be in </w:t>
       </w:r>
       <w:r>
@@ -1710,7 +1769,6 @@
         <w:pStyle w:val="Heading3"/>
       </w:pPr>
       <w:r>
-        <w:lastRenderedPageBreak/>
         <w:t>Sub-subsections</w:t>
       </w:r>
     </w:p>
@@ -2024,65 +2082,493 @@
         <w:t xml:space="preserve">n Word, use </w:t>
       </w:r>
       <w:r>
+        <w:t>Home</w:t>
+      </w:r>
+      <w:r>
+        <w:t xml:space="preserve"> | Paragraph</w:t>
+      </w:r>
+      <w:r>
+        <w:t xml:space="preserve"> | Indents and Spacing</w:t>
+      </w:r>
+      <w:r>
+        <w:t xml:space="preserve">. </w:t>
+      </w:r>
+      <w:r>
+        <w:t>Generally, text in each field of a table will look better if it has equal amounts of spacing a</w:t>
+      </w:r>
+      <w:r>
+        <w:t xml:space="preserve">bove and below it, as in </w:t>
+      </w:r>
+      <w:r>
+        <w:fldChar w:fldCharType="begin"/>
+      </w:r>
+      <w:r>
+        <w:instrText xml:space="preserve"> REF _Ref279755490 \h </w:instrText>
+      </w:r>
+      <w:r>
+        <w:fldChar w:fldCharType="separate"/>
+      </w:r>
+      <w:r>
+        <w:t xml:space="preserve">Table </w:t>
+      </w:r>
+      <w:r>
+        <w:rPr>
+          <w:noProof/>
+        </w:rPr>
+        <w:t>1</w:t>
+      </w:r>
+      <w:r>
+        <w:t>. Table captions should be placed below the table. We recommend table lines be 1 point, 25% black. Minimize use of unnecessary table lines.</w:t>
+      </w:r>
+    </w:p>
+    <w:p>
+      <w:r>
+        <w:fldChar w:fldCharType="end"/>
+      </w:r>
+      <w:r>
+        <w:t>For improved accessibility, header rows of tables s</w:t>
+      </w:r>
+      <w:r>
+        <w:t>hould be marked. In Word, right-</w:t>
+      </w:r>
+      <w:r>
+        <w:t xml:space="preserve">click a header row, and select Table Properties | Row | </w:t>
+      </w:r>
+      <w:r>
+        <w:t>Repeat as header</w:t>
+      </w:r>
+      <w:r>
+        <w:t>…</w:t>
+      </w:r>
+    </w:p>
+    <w:p>
+      <w:pPr>
+        <w:pStyle w:val="Heading1"/>
+      </w:pPr>
+      <w:r>
+        <w:t>LANGUAGE, STYLE AND CONTENT</w:t>
+      </w:r>
+    </w:p>
+    <w:p>
+      <w:r>
+        <w:t>The written and spoken language of SIGCHI is English. Spelling and punctuation may use any dialect of English (e.g., British, Canadian, US, etc.) provided this is done consistently. Hyphenation is optional. To ensure suitability for an international audience, please:</w:t>
+      </w:r>
+    </w:p>
+    <w:p>
+      <w:pPr>
+        <w:pStyle w:val="Bullet"/>
+      </w:pPr>
+      <w:r>
+        <w:t xml:space="preserve">Write in a straightforward style. </w:t>
+      </w:r>
+    </w:p>
+    <w:p>
+      <w:pPr>
+        <w:pStyle w:val="Bullet"/>
+      </w:pPr>
+      <w:r>
+        <w:t xml:space="preserve">Try to avoid long or complex sentence structures. </w:t>
+      </w:r>
+    </w:p>
+    <w:p>
+      <w:pPr>
+        <w:pStyle w:val="Bullet"/>
+      </w:pPr>
+      <w:r>
+        <w:t>Use common and basic vocabulary (e.g., use the word “unusual” rather than the word “arcane”).</w:t>
+      </w:r>
+    </w:p>
+    <w:p>
+      <w:pPr>
+        <w:pStyle w:val="Bullet"/>
+      </w:pPr>
+      <w:r>
+        <w:t>Briefly define or explain all technical terms that may be unfamiliar to readers.</w:t>
+      </w:r>
+    </w:p>
+    <w:p>
+      <w:pPr>
+        <w:pStyle w:val="Bullet"/>
+      </w:pPr>
+      <w:r>
+        <w:t>Explain all acronyms the first time they are used in your text</w:t>
+      </w:r>
+      <w:r>
+        <w:t>—</w:t>
+      </w:r>
+      <w:r>
+        <w:t>e.g., “Digital Signal Processing (DSP)”.</w:t>
+      </w:r>
+    </w:p>
+    <w:p>
+      <w:pPr>
+        <w:pStyle w:val="Bullet"/>
+      </w:pPr>
+      <w:r>
+        <w:t>Explain local references (e.g., not everyone knows all city names in a particular country).</w:t>
+      </w:r>
+    </w:p>
+    <w:p>
+      <w:pPr>
+        <w:pStyle w:val="Bullet"/>
+      </w:pPr>
+      <w:r>
+        <w:t xml:space="preserve">Explain “insider” comments. Ensure that your whole audience understands any reference whose meaning you do not describe (e.g., do not </w:t>
+      </w:r>
+      <w:r>
+        <w:t xml:space="preserve">assume that everyone has used an Android </w:t>
+      </w:r>
+      <w:proofErr w:type="gramStart"/>
+      <w:r>
+        <w:t>phone,</w:t>
+      </w:r>
+      <w:proofErr w:type="gramEnd"/>
+      <w:r>
+        <w:t xml:space="preserve"> </w:t>
+      </w:r>
+      <w:r>
+        <w:t>or a particular application).</w:t>
+      </w:r>
+    </w:p>
+    <w:p>
+      <w:pPr>
+        <w:pStyle w:val="Bullet"/>
+      </w:pPr>
+      <w:r>
+        <w:t>Explain colloquial language and puns. Understanding phrases like “red herring” may require a local knowledge of English</w:t>
+      </w:r>
+      <w:r>
+        <w:t xml:space="preserve">. </w:t>
+      </w:r>
+      <w:r>
+        <w:t>Humor and irony are difficult to translate.</w:t>
+      </w:r>
+    </w:p>
+    <w:p>
+      <w:pPr>
+        <w:pStyle w:val="Bullet"/>
+      </w:pPr>
+      <w:r>
         <w:lastRenderedPageBreak/>
-        <w:t>Home</w:t>
-      </w:r>
-      <w:r>
-        <w:t xml:space="preserve"> | Paragraph</w:t>
-      </w:r>
-      <w:r>
-        <w:t xml:space="preserve"> | Indents and Spacing</w:t>
+        <w:t>Use unambiguous forms for culturally localized concepts, such as times, dates, currencies</w:t>
+      </w:r>
+      <w:r>
+        <w:t>,</w:t>
+      </w:r>
+      <w:r>
+        <w:t xml:space="preserve"> and numbers (e.g., “1-5- 97” or “5/1/97” may mean 5 January or 1 May, an</w:t>
+      </w:r>
+      <w:r>
+        <w:t>d “seven o’clock” may mean 7:00</w:t>
+      </w:r>
+      <w:r>
+        <w:t xml:space="preserve"> </w:t>
+      </w:r>
+      <w:r>
+        <w:t>am or 19:00)</w:t>
       </w:r>
       <w:r>
         <w:t xml:space="preserve">. </w:t>
       </w:r>
       <w:r>
-        <w:t>Generally, text in each field of a table will look better if it has equal amounts of spacing a</w:t>
-      </w:r>
-      <w:r>
-        <w:t xml:space="preserve">bove and below it, as in </w:t>
+        <w:t>For currencies, indicate equivalences</w:t>
+      </w:r>
+      <w:r>
+        <w:t xml:space="preserve">: </w:t>
+      </w:r>
+      <w:r>
+        <w:t xml:space="preserve">“Participants were paid </w:t>
+      </w:r>
+      <w:r>
+        <w:t>₩</w:t>
+      </w:r>
+      <w:r>
+        <w:t>22</w:t>
+      </w:r>
+      <w:r>
+        <w:t xml:space="preserve">, or roughly </w:t>
+      </w:r>
+      <w:r>
+        <w:t>US</w:t>
+      </w:r>
+      <w:r>
+        <w:t>$</w:t>
+      </w:r>
+      <w:r>
+        <w:t>29</w:t>
+      </w:r>
+      <w:r>
+        <w:t>.”</w:t>
+      </w:r>
+    </w:p>
+    <w:p>
+      <w:pPr>
+        <w:pStyle w:val="Bullet"/>
+      </w:pPr>
+      <w:r>
+        <w:t>Be careful with the use of gender-specific pronouns (</w:t>
+      </w:r>
+      <w:r>
+        <w:rPr>
+          <w:i/>
+        </w:rPr>
+        <w:t>he</w:t>
+      </w:r>
+      <w:r>
+        <w:t xml:space="preserve">, </w:t>
+      </w:r>
+      <w:r>
+        <w:rPr>
+          <w:i/>
+        </w:rPr>
+        <w:t>she</w:t>
+      </w:r>
+      <w:r>
+        <w:t>) and other gendered words (</w:t>
+      </w:r>
+      <w:r>
+        <w:rPr>
+          <w:i/>
+        </w:rPr>
+        <w:t>chairman</w:t>
+      </w:r>
+      <w:r>
+        <w:t xml:space="preserve">, </w:t>
+      </w:r>
+      <w:r>
+        <w:rPr>
+          <w:i/>
+        </w:rPr>
+        <w:t>manpower</w:t>
+      </w:r>
+      <w:r>
+        <w:t xml:space="preserve">, </w:t>
+      </w:r>
+      <w:r>
+        <w:rPr>
+          <w:i/>
+        </w:rPr>
+        <w:t>man-months</w:t>
+      </w:r>
+      <w:r>
+        <w:t xml:space="preserve">). Use inclusive language that is gender-neutral (e.g., </w:t>
+      </w:r>
+      <w:r>
+        <w:rPr>
+          <w:i/>
+        </w:rPr>
+        <w:t>she</w:t>
+      </w:r>
+      <w:r>
+        <w:t xml:space="preserve"> </w:t>
+      </w:r>
+      <w:r>
+        <w:rPr>
+          <w:i/>
+        </w:rPr>
+        <w:t>or</w:t>
+      </w:r>
+      <w:r>
+        <w:t xml:space="preserve"> </w:t>
+      </w:r>
+      <w:r>
+        <w:rPr>
+          <w:i/>
+        </w:rPr>
+        <w:t>he</w:t>
+      </w:r>
+      <w:r>
+        <w:t xml:space="preserve">, </w:t>
+      </w:r>
+      <w:r>
+        <w:rPr>
+          <w:i/>
+        </w:rPr>
+        <w:t>they</w:t>
+      </w:r>
+      <w:r>
+        <w:t>,</w:t>
+      </w:r>
+      <w:r>
+        <w:rPr>
+          <w:i/>
+        </w:rPr>
+        <w:t xml:space="preserve"> s/he</w:t>
+      </w:r>
+      <w:r>
+        <w:t xml:space="preserve">, </w:t>
+      </w:r>
+      <w:r>
+        <w:rPr>
+          <w:i/>
+        </w:rPr>
+        <w:t>chair</w:t>
+      </w:r>
+      <w:r>
+        <w:t xml:space="preserve">, </w:t>
+      </w:r>
+      <w:r>
+        <w:rPr>
+          <w:i/>
+        </w:rPr>
+        <w:t>staff</w:t>
+      </w:r>
+      <w:r>
+        <w:t xml:space="preserve">, </w:t>
+      </w:r>
+      <w:r>
+        <w:rPr>
+          <w:i/>
+        </w:rPr>
+        <w:t>staff-hours</w:t>
+      </w:r>
+      <w:r>
+        <w:t xml:space="preserve">, </w:t>
+      </w:r>
+      <w:r>
+        <w:rPr>
+          <w:i/>
+        </w:rPr>
+        <w:t>person-years</w:t>
+      </w:r>
+      <w:r>
+        <w:t>). See</w:t>
+      </w:r>
+      <w:r>
+        <w:t xml:space="preserve"> the </w:t>
+      </w:r>
+      <w:r>
+        <w:rPr>
+          <w:i/>
+        </w:rPr>
+        <w:t>Guidelines for Bias-Free Writing</w:t>
+      </w:r>
+      <w:r>
+        <w:t xml:space="preserve"> </w:t>
+      </w:r>
+      <w:r>
+        <w:t>for further advice and examples regarding gender and other personal attributes</w:t>
+      </w:r>
+      <w:r>
+        <w:t xml:space="preserve"> [</w:t>
       </w:r>
       <w:r>
         <w:fldChar w:fldCharType="begin"/>
       </w:r>
       <w:r>
-        <w:instrText xml:space="preserve"> REF _Ref279755490 \h </w:instrText>
+        <w:instrText xml:space="preserve"> REF _Ref279752240 \r \h </w:instrText>
       </w:r>
       <w:r>
         <w:fldChar w:fldCharType="separate"/>
       </w:r>
       <w:r>
-        <w:t xml:space="preserve">Table </w:t>
-      </w:r>
-      <w:r>
-        <w:rPr>
-          <w:noProof/>
-        </w:rPr>
-        <w:t>1</w:t>
-      </w:r>
-      <w:r>
-        <w:t>. Table captions should be placed below the table. We recommend table lines be 1 point, 25% black. Minimize use of unnecessary table lines.</w:t>
-      </w:r>
-    </w:p>
-    <w:p>
-      <w:r>
-        <w:lastRenderedPageBreak/>
+        <w:t>9</w:t>
+      </w:r>
+      <w:r>
         <w:fldChar w:fldCharType="end"/>
       </w:r>
       <w:r>
-        <w:t>For improved accessibility, header rows of tables s</w:t>
-      </w:r>
-      <w:r>
-        <w:t>hould be marked. In Word, right-</w:t>
-      </w:r>
-      <w:r>
-        <w:t xml:space="preserve">click a header row, and select Table Properties | Row | </w:t>
-      </w:r>
-      <w:r>
-        <w:t>Repeat as header</w:t>
-      </w:r>
-      <w:r>
-        <w:t>…</w:t>
+        <w:t>]</w:t>
+      </w:r>
+      <w:r>
+        <w:t>.</w:t>
+      </w:r>
+      <w:r>
+        <w:t xml:space="preserve"> Be particularly aware of considerations around writing about people with disabilities. </w:t>
+      </w:r>
+    </w:p>
+    <w:p>
+      <w:pPr>
+        <w:pStyle w:val="Bullet"/>
+      </w:pPr>
+      <w:r>
+        <w:t xml:space="preserve">If possible, use the full (extended) alphabetic character set for names of persons, institutions, and places (e.g., </w:t>
+      </w:r>
+      <w:proofErr w:type="spellStart"/>
+      <w:r>
+        <w:t>Grønbæk</w:t>
+      </w:r>
+      <w:proofErr w:type="spellEnd"/>
+      <w:r>
+        <w:t xml:space="preserve">, </w:t>
+      </w:r>
+      <w:proofErr w:type="spellStart"/>
+      <w:r>
+        <w:t>Lafreniére</w:t>
+      </w:r>
+      <w:proofErr w:type="spellEnd"/>
+      <w:r>
+        <w:t xml:space="preserve">, Sánchez, </w:t>
+      </w:r>
+      <w:proofErr w:type="spellStart"/>
+      <w:r>
+        <w:t>Nguyễn</w:t>
+      </w:r>
+      <w:proofErr w:type="spellEnd"/>
+      <w:r>
+        <w:t xml:space="preserve">, </w:t>
+      </w:r>
+      <w:proofErr w:type="spellStart"/>
+      <w:r>
+        <w:t>Universität</w:t>
+      </w:r>
+      <w:proofErr w:type="spellEnd"/>
+      <w:r>
+        <w:t xml:space="preserve">, </w:t>
+      </w:r>
+      <w:proofErr w:type="spellStart"/>
+      <w:r>
+        <w:t>Weißenbach</w:t>
+      </w:r>
+      <w:proofErr w:type="spellEnd"/>
+      <w:r>
+        <w:t xml:space="preserve">, </w:t>
+      </w:r>
+      <w:proofErr w:type="spellStart"/>
+      <w:r>
+        <w:t>Züllighoven</w:t>
+      </w:r>
+      <w:proofErr w:type="spellEnd"/>
+      <w:r>
+        <w:t xml:space="preserve">, </w:t>
+      </w:r>
+      <w:proofErr w:type="spellStart"/>
+      <w:r>
+        <w:t>Århus</w:t>
+      </w:r>
+      <w:proofErr w:type="spellEnd"/>
+      <w:r>
+        <w:t>, etc.)</w:t>
+      </w:r>
+      <w:r>
+        <w:t xml:space="preserve">. </w:t>
+      </w:r>
+      <w:r>
+        <w:t>These</w:t>
+      </w:r>
+      <w:r>
+        <w:t xml:space="preserve"> </w:t>
+      </w:r>
+      <w:r>
+        <w:t>characters</w:t>
+      </w:r>
+      <w:r>
+        <w:t xml:space="preserve"> </w:t>
+      </w:r>
+      <w:r>
+        <w:t>are</w:t>
+      </w:r>
+      <w:r>
+        <w:t xml:space="preserve"> </w:t>
+      </w:r>
+      <w:r>
+        <w:t>already</w:t>
+      </w:r>
+      <w:r>
+        <w:t xml:space="preserve"> in</w:t>
+      </w:r>
+      <w:r>
+        <w:t>cluded in most versions and variants of Times, Helvetica, and Arial fonts.</w:t>
       </w:r>
     </w:p>
     <w:p>
@@ -2090,457 +2576,24 @@
         <w:pStyle w:val="Heading1"/>
       </w:pPr>
       <w:r>
-        <w:t>LANGUAGE, STYLE AND CONTENT</w:t>
-      </w:r>
-    </w:p>
-    <w:p>
-      <w:r>
-        <w:t>The written and spoken language of SIGCHI is English. Spelling and punctuation may use any dialect of English (e.g., British, Canadian, US, etc.) provided this is done consistently. Hyphenation is optional. To ensure suitability for an international audience, please:</w:t>
-      </w:r>
-    </w:p>
-    <w:p>
-      <w:pPr>
-        <w:pStyle w:val="Bullet"/>
-      </w:pPr>
-      <w:r>
-        <w:t xml:space="preserve">Write in a straightforward style. </w:t>
-      </w:r>
-    </w:p>
-    <w:p>
-      <w:pPr>
-        <w:pStyle w:val="Bullet"/>
-      </w:pPr>
-      <w:r>
-        <w:t xml:space="preserve">Try to avoid long or complex sentence structures. </w:t>
-      </w:r>
-    </w:p>
-    <w:p>
-      <w:pPr>
-        <w:pStyle w:val="Bullet"/>
-      </w:pPr>
-      <w:r>
-        <w:t>Use common and basic vocabulary (e.g., use the word “unusual” rather than the word “arcane”).</w:t>
-      </w:r>
-    </w:p>
-    <w:p>
-      <w:pPr>
-        <w:pStyle w:val="Bullet"/>
-      </w:pPr>
-      <w:r>
-        <w:t>Briefly define or explain all technical terms that may be unfamiliar to readers.</w:t>
-      </w:r>
-    </w:p>
-    <w:p>
-      <w:pPr>
-        <w:pStyle w:val="Bullet"/>
-      </w:pPr>
-      <w:r>
-        <w:t>Explain all acronyms the first time they are used in your text</w:t>
-      </w:r>
-      <w:r>
-        <w:t>—</w:t>
-      </w:r>
-      <w:r>
-        <w:t>e.g., “Digital Signal Processing (DSP)”.</w:t>
-      </w:r>
-    </w:p>
-    <w:p>
-      <w:pPr>
-        <w:pStyle w:val="Bullet"/>
-      </w:pPr>
-      <w:r>
-        <w:t>Explain local references (e.g., not everyone knows all city names in a particular country).</w:t>
-      </w:r>
-    </w:p>
-    <w:p>
-      <w:pPr>
-        <w:pStyle w:val="Bullet"/>
-      </w:pPr>
-      <w:r>
-        <w:t xml:space="preserve">Explain “insider” comments. Ensure that your whole audience understands any reference whose meaning you do not describe (e.g., do not </w:t>
-      </w:r>
-      <w:r>
-        <w:t xml:space="preserve">assume that everyone has used an Android </w:t>
-      </w:r>
-      <w:proofErr w:type="gramStart"/>
-      <w:r>
-        <w:t>phone,</w:t>
-      </w:r>
-      <w:proofErr w:type="gramEnd"/>
+        <w:t>Accessibility</w:t>
+      </w:r>
+    </w:p>
+    <w:p>
+      <w:r>
+        <w:t>The Executive Council of SIGCHI</w:t>
+      </w:r>
       <w:r>
         <w:t xml:space="preserve"> </w:t>
       </w:r>
       <w:r>
-        <w:t>or a particular application).</w:t>
-      </w:r>
-    </w:p>
-    <w:p>
-      <w:pPr>
-        <w:pStyle w:val="Bullet"/>
-      </w:pPr>
-      <w:r>
-        <w:t>Explain colloquial language and puns. Understanding phrases like “red herring” may require a local knowledge of English</w:t>
-      </w:r>
-      <w:r>
-        <w:t xml:space="preserve">. </w:t>
-      </w:r>
-      <w:r>
-        <w:t>Humor and irony are difficult to translate.</w:t>
-      </w:r>
-    </w:p>
-    <w:p>
-      <w:pPr>
-        <w:pStyle w:val="Bullet"/>
-      </w:pPr>
-      <w:r>
-        <w:t>Use unambiguous forms for culturally localized concepts, such as times, dates, currencies</w:t>
-      </w:r>
-      <w:r>
-        <w:t>,</w:t>
-      </w:r>
-      <w:r>
-        <w:t xml:space="preserve"> and numbers (e.g., “1-5- 97” or “5/1/97” may mean 5 January or 1 May, an</w:t>
-      </w:r>
-      <w:r>
-        <w:t>d “seven o’clock” may mean 7:00</w:t>
-      </w:r>
-      <w:r>
-        <w:t xml:space="preserve"> </w:t>
-      </w:r>
-      <w:r>
-        <w:t>am or 19:00)</w:t>
-      </w:r>
-      <w:r>
-        <w:t xml:space="preserve">. </w:t>
-      </w:r>
-      <w:r>
-        <w:t>For currencies, indicate equivalences</w:t>
-      </w:r>
-      <w:r>
-        <w:t xml:space="preserve">: </w:t>
-      </w:r>
-      <w:r>
-        <w:t xml:space="preserve">“Participants were paid </w:t>
-      </w:r>
-      <w:r>
-        <w:t>₩</w:t>
-      </w:r>
-      <w:r>
-        <w:t>22</w:t>
-      </w:r>
-      <w:r>
-        <w:t xml:space="preserve">, or roughly </w:t>
-      </w:r>
-      <w:r>
-        <w:t>US</w:t>
-      </w:r>
-      <w:r>
-        <w:t>$</w:t>
-      </w:r>
-      <w:r>
-        <w:t>29</w:t>
-      </w:r>
-      <w:r>
-        <w:t>.”</w:t>
-      </w:r>
-    </w:p>
-    <w:p>
-      <w:pPr>
-        <w:pStyle w:val="Bullet"/>
-      </w:pPr>
-      <w:r>
-        <w:t>Be careful with the use of gender-specific pronouns (</w:t>
-      </w:r>
-      <w:r>
-        <w:rPr>
-          <w:i/>
-        </w:rPr>
-        <w:t>he</w:t>
-      </w:r>
-      <w:r>
-        <w:t xml:space="preserve">, </w:t>
-      </w:r>
-      <w:r>
-        <w:rPr>
-          <w:i/>
-        </w:rPr>
-        <w:t>she</w:t>
-      </w:r>
-      <w:r>
-        <w:t>) and other gendered words (</w:t>
-      </w:r>
-      <w:r>
-        <w:rPr>
-          <w:i/>
-        </w:rPr>
-        <w:t>chairman</w:t>
-      </w:r>
-      <w:r>
-        <w:t xml:space="preserve">, </w:t>
-      </w:r>
-      <w:r>
-        <w:rPr>
-          <w:i/>
-        </w:rPr>
-        <w:t>manpower</w:t>
-      </w:r>
-      <w:r>
-        <w:t xml:space="preserve">, </w:t>
-      </w:r>
-      <w:r>
-        <w:rPr>
-          <w:i/>
-        </w:rPr>
-        <w:t>man-months</w:t>
-      </w:r>
-      <w:r>
-        <w:t xml:space="preserve">). Use inclusive language that is gender-neutral (e.g., </w:t>
-      </w:r>
-      <w:r>
-        <w:rPr>
-          <w:i/>
-        </w:rPr>
-        <w:t>she</w:t>
-      </w:r>
-      <w:r>
-        <w:t xml:space="preserve"> </w:t>
-      </w:r>
-      <w:r>
-        <w:rPr>
-          <w:i/>
-        </w:rPr>
-        <w:t>or</w:t>
-      </w:r>
-      <w:r>
-        <w:t xml:space="preserve"> </w:t>
-      </w:r>
-      <w:r>
-        <w:rPr>
-          <w:i/>
-        </w:rPr>
-        <w:t>he</w:t>
-      </w:r>
-      <w:r>
-        <w:t xml:space="preserve">, </w:t>
-      </w:r>
-      <w:r>
-        <w:rPr>
-          <w:i/>
-        </w:rPr>
-        <w:t>they</w:t>
-      </w:r>
-      <w:r>
-        <w:t>,</w:t>
-      </w:r>
-      <w:r>
-        <w:rPr>
-          <w:i/>
-        </w:rPr>
-        <w:t xml:space="preserve"> s/he</w:t>
-      </w:r>
-      <w:r>
-        <w:t xml:space="preserve">, </w:t>
-      </w:r>
-      <w:r>
-        <w:rPr>
-          <w:i/>
-        </w:rPr>
-        <w:t>chair</w:t>
-      </w:r>
-      <w:r>
-        <w:t xml:space="preserve">, </w:t>
-      </w:r>
-      <w:r>
-        <w:rPr>
-          <w:i/>
-        </w:rPr>
-        <w:t>staff</w:t>
-      </w:r>
-      <w:r>
-        <w:t xml:space="preserve">, </w:t>
-      </w:r>
-      <w:r>
-        <w:rPr>
-          <w:i/>
-        </w:rPr>
-        <w:t>staff-hours</w:t>
-      </w:r>
-      <w:r>
-        <w:t xml:space="preserve">, </w:t>
-      </w:r>
-      <w:r>
-        <w:rPr>
-          <w:i/>
-        </w:rPr>
-        <w:t>person-years</w:t>
-      </w:r>
-      <w:r>
-        <w:t>). See</w:t>
-      </w:r>
-      <w:r>
-        <w:t xml:space="preserve"> the </w:t>
-      </w:r>
-      <w:r>
-        <w:rPr>
-          <w:i/>
-        </w:rPr>
-        <w:t>Guidelines for Bias-Free Writing</w:t>
-      </w:r>
-      <w:r>
-        <w:t xml:space="preserve"> </w:t>
-      </w:r>
-      <w:r>
-        <w:t>for further advice and examples regarding gender and other personal attributes</w:t>
-      </w:r>
-      <w:r>
-        <w:t xml:space="preserve"> [</w:t>
-      </w:r>
-      <w:r>
-        <w:fldChar w:fldCharType="begin"/>
-      </w:r>
-      <w:r>
-        <w:instrText xml:space="preserve"> REF _Ref279752240 \r \h </w:instrText>
-      </w:r>
-      <w:r>
-        <w:fldChar w:fldCharType="separate"/>
-      </w:r>
-      <w:r>
-        <w:t>9</w:t>
-      </w:r>
-      <w:r>
-        <w:fldChar w:fldCharType="end"/>
-      </w:r>
-      <w:r>
-        <w:t>]</w:t>
-      </w:r>
-      <w:r>
-        <w:t>.</w:t>
-      </w:r>
-      <w:r>
-        <w:t xml:space="preserve"> Be particularly aware of considerations around writing about people with disabilities. </w:t>
-      </w:r>
-    </w:p>
-    <w:p>
-      <w:pPr>
-        <w:pStyle w:val="Bullet"/>
-      </w:pPr>
-      <w:r>
-        <w:t xml:space="preserve">If possible, use the full (extended) alphabetic character set for names of persons, institutions, and places (e.g., </w:t>
-      </w:r>
-      <w:proofErr w:type="spellStart"/>
-      <w:r>
-        <w:t>Grønbæk</w:t>
-      </w:r>
-      <w:proofErr w:type="spellEnd"/>
-      <w:r>
-        <w:t xml:space="preserve">, </w:t>
-      </w:r>
-      <w:proofErr w:type="spellStart"/>
-      <w:r>
-        <w:t>Lafreniére</w:t>
-      </w:r>
-      <w:proofErr w:type="spellEnd"/>
-      <w:r>
-        <w:t xml:space="preserve">, Sánchez, </w:t>
-      </w:r>
-      <w:proofErr w:type="spellStart"/>
-      <w:r>
-        <w:t>Nguyễn</w:t>
-      </w:r>
-      <w:proofErr w:type="spellEnd"/>
-      <w:r>
-        <w:t xml:space="preserve">, </w:t>
-      </w:r>
-      <w:proofErr w:type="spellStart"/>
-      <w:r>
-        <w:t>Universität</w:t>
-      </w:r>
-      <w:proofErr w:type="spellEnd"/>
-      <w:r>
-        <w:t xml:space="preserve">, </w:t>
-      </w:r>
-      <w:proofErr w:type="spellStart"/>
-      <w:r>
-        <w:t>Weißenbach</w:t>
-      </w:r>
-      <w:proofErr w:type="spellEnd"/>
-      <w:r>
-        <w:t xml:space="preserve">, </w:t>
-      </w:r>
-      <w:proofErr w:type="spellStart"/>
-      <w:r>
-        <w:t>Züllighoven</w:t>
-      </w:r>
-      <w:proofErr w:type="spellEnd"/>
-      <w:r>
-        <w:t xml:space="preserve">, </w:t>
-      </w:r>
-      <w:proofErr w:type="spellStart"/>
-      <w:r>
-        <w:t>Århus</w:t>
-      </w:r>
-      <w:proofErr w:type="spellEnd"/>
-      <w:r>
-        <w:t>, etc.)</w:t>
-      </w:r>
-      <w:r>
-        <w:t xml:space="preserve">. </w:t>
-      </w:r>
-      <w:r>
-        <w:t>These</w:t>
-      </w:r>
-      <w:r>
-        <w:t xml:space="preserve"> </w:t>
-      </w:r>
-      <w:r>
-        <w:t>characters</w:t>
-      </w:r>
-      <w:r>
-        <w:t xml:space="preserve"> </w:t>
-      </w:r>
-      <w:r>
-        <w:t>are</w:t>
-      </w:r>
-      <w:r>
-        <w:t xml:space="preserve"> </w:t>
-      </w:r>
-      <w:r>
-        <w:t>already</w:t>
-      </w:r>
-      <w:r>
-        <w:t xml:space="preserve"> in</w:t>
-      </w:r>
-      <w:r>
-        <w:t>cluded in most versions and variants of Times, Helvetica, and Arial fonts.</w:t>
-      </w:r>
-    </w:p>
-    <w:p>
-      <w:pPr>
-        <w:pStyle w:val="Heading1"/>
-      </w:pPr>
-      <w:r>
-        <w:t>Accessibility</w:t>
-      </w:r>
-    </w:p>
-    <w:p>
-      <w:r>
-        <w:t>The Executive Council of SIGCHI</w:t>
-      </w:r>
-      <w:r>
-        <w:t xml:space="preserve"> </w:t>
-      </w:r>
-      <w:r>
         <w:t>ha</w:t>
       </w:r>
       <w:r>
         <w:t>s</w:t>
       </w:r>
       <w:r>
-        <w:t xml:space="preserve"> committed to making SIGCHI conferences more inclusive for researchers, practitioners, and educators with disabilities. </w:t>
-      </w:r>
-      <w:r>
-        <w:lastRenderedPageBreak/>
-        <w:t xml:space="preserve">As a part of this goal, the all authors </w:t>
+        <w:t xml:space="preserve"> committed to making SIGCHI conferences more inclusive for researchers, practitioners, and educators with disabilities. As a part of this goal, the all authors </w:t>
       </w:r>
       <w:r>
         <w:t xml:space="preserve">are asked </w:t>
@@ -2649,6 +2702,7 @@
         <w:pStyle w:val="Heading1"/>
       </w:pPr>
       <w:r>
+        <w:lastRenderedPageBreak/>
         <w:t>Page Numbering, Headers</w:t>
       </w:r>
       <w:r>
@@ -3072,365 +3126,368 @@
         <w:pStyle w:val="Heading1"/>
       </w:pPr>
       <w:r>
+        <w:t>ACKNOWLEDGMENTS</w:t>
+      </w:r>
+    </w:p>
+    <w:p>
+      <w:r>
+        <w:t xml:space="preserve">Sample </w:t>
+      </w:r>
+      <w:r>
+        <w:t>t</w:t>
+      </w:r>
+      <w:r>
+        <w:t xml:space="preserve">ext: We </w:t>
+      </w:r>
+      <w:r>
+        <w:t xml:space="preserve">thank </w:t>
+      </w:r>
+      <w:r>
+        <w:t>all the</w:t>
+      </w:r>
+      <w:r>
+        <w:t xml:space="preserve"> volunteers, and all publications support and staff, who wrote and provided helpful comments on previous versions of this document</w:t>
+      </w:r>
+      <w:r>
+        <w:t xml:space="preserve">. </w:t>
+      </w:r>
+      <w:r>
+        <w:t>A</w:t>
+      </w:r>
+      <w:r>
+        <w:t>uthors 1, 2,</w:t>
+      </w:r>
+      <w:r>
+        <w:t xml:space="preserve"> </w:t>
+      </w:r>
+      <w:r>
+        <w:t>and</w:t>
+      </w:r>
+      <w:r>
+        <w:t xml:space="preserve"> 3 grate</w:t>
+      </w:r>
+      <w:r>
+        <w:t>fully acknowledge the grant from</w:t>
+      </w:r>
+      <w:r>
+        <w:t xml:space="preserve"> NSF (#1234-2012-ABC). This </w:t>
+      </w:r>
+      <w:r>
+        <w:t xml:space="preserve">is just </w:t>
+      </w:r>
+      <w:r>
+        <w:t xml:space="preserve">an </w:t>
+      </w:r>
+      <w:r>
+        <w:t>example.</w:t>
+      </w:r>
+      <w:r>
+        <w:t xml:space="preserve"> </w:t>
+      </w:r>
+    </w:p>
+    <w:p>
+      <w:pPr>
+        <w:pStyle w:val="Heading1"/>
+      </w:pPr>
+      <w:r>
+        <w:t>References format</w:t>
+      </w:r>
+    </w:p>
+    <w:p>
+      <w:r>
+        <w:t xml:space="preserve">References must be the same font size as other body text. References should be in alphabetical order by last name of first author. </w:t>
+      </w:r>
+      <w:r>
+        <w:t xml:space="preserve">Example reference formatting for </w:t>
+      </w:r>
+      <w:r>
+        <w:t xml:space="preserve">individual </w:t>
+      </w:r>
+      <w:r>
+        <w:t xml:space="preserve">journal articles </w:t>
+      </w:r>
+      <w:r>
+        <w:t>[</w:t>
+      </w:r>
+      <w:r>
+        <w:fldChar w:fldCharType="begin"/>
+      </w:r>
+      <w:r>
+        <w:instrText xml:space="preserve"> REF _Ref279752133 \r \h </w:instrText>
+      </w:r>
+      <w:r>
+        <w:fldChar w:fldCharType="separate"/>
+      </w:r>
+      <w:r>
+        <w:t>3</w:t>
+      </w:r>
+      <w:r>
+        <w:fldChar w:fldCharType="end"/>
+      </w:r>
+      <w:r>
+        <w:t>]</w:t>
+      </w:r>
+      <w:r>
+        <w:t xml:space="preserve">, </w:t>
+      </w:r>
+      <w:r>
+        <w:t>articles in conference proceeding</w:t>
+      </w:r>
+      <w:r>
+        <w:t>s [</w:t>
+      </w:r>
+      <w:r>
+        <w:fldChar w:fldCharType="begin"/>
+      </w:r>
+      <w:r>
+        <w:instrText xml:space="preserve"> REF _Ref406944911 \r \h </w:instrText>
+      </w:r>
+      <w:r>
+        <w:fldChar w:fldCharType="separate"/>
+      </w:r>
+      <w:r>
+        <w:t>7</w:t>
+      </w:r>
+      <w:r>
+        <w:fldChar w:fldCharType="end"/>
+      </w:r>
+      <w:r>
+        <w:t>]</w:t>
+      </w:r>
+      <w:r>
+        <w:t xml:space="preserve">, books </w:t>
+      </w:r>
+      <w:r>
+        <w:t>[</w:t>
+      </w:r>
+      <w:r>
+        <w:fldChar w:fldCharType="begin"/>
+      </w:r>
+      <w:r>
+        <w:instrText xml:space="preserve"> REF _Ref279752240 \r \h </w:instrText>
+      </w:r>
+      <w:r>
+        <w:fldChar w:fldCharType="separate"/>
+      </w:r>
+      <w:r>
+        <w:t>9</w:t>
+      </w:r>
+      <w:r>
+        <w:fldChar w:fldCharType="end"/>
+      </w:r>
+      <w:r>
+        <w:t>]</w:t>
+      </w:r>
+      <w:r>
+        <w:t xml:space="preserve">, theses </w:t>
+      </w:r>
+      <w:r>
+        <w:t>[</w:t>
+      </w:r>
+      <w:r>
+        <w:fldChar w:fldCharType="begin"/>
+      </w:r>
+      <w:r>
+        <w:instrText xml:space="preserve"> REF _Ref279752272 \r \h </w:instrText>
+      </w:r>
+      <w:r>
+        <w:fldChar w:fldCharType="separate"/>
+      </w:r>
+      <w:r>
+        <w:t>10</w:t>
+      </w:r>
+      <w:r>
+        <w:fldChar w:fldCharType="end"/>
+      </w:r>
+      <w:r>
+        <w:t xml:space="preserve">], </w:t>
+      </w:r>
+      <w:r>
+        <w:t>book chapters</w:t>
+      </w:r>
+      <w:r>
+        <w:t xml:space="preserve"> [</w:t>
+      </w:r>
+      <w:r>
+        <w:fldChar w:fldCharType="begin"/>
+      </w:r>
+      <w:r>
+        <w:instrText xml:space="preserve"> REF _Ref279752304 \r \h </w:instrText>
+      </w:r>
+      <w:r>
+        <w:fldChar w:fldCharType="separate"/>
+      </w:r>
+      <w:r>
+        <w:t>11</w:t>
+      </w:r>
+      <w:r>
+        <w:fldChar w:fldCharType="end"/>
+      </w:r>
+      <w:r>
+        <w:t xml:space="preserve">], </w:t>
+      </w:r>
+      <w:r>
+        <w:t>an entire journal issue [</w:t>
+      </w:r>
+      <w:r>
+        <w:fldChar w:fldCharType="begin"/>
+      </w:r>
+      <w:r>
+        <w:instrText xml:space="preserve"> REF _Ref406944896 \r \h </w:instrText>
+      </w:r>
+      <w:r>
+        <w:fldChar w:fldCharType="separate"/>
+      </w:r>
+      <w:r>
+        <w:t>6</w:t>
+      </w:r>
+      <w:r>
+        <w:fldChar w:fldCharType="end"/>
+      </w:r>
+      <w:r>
+        <w:t xml:space="preserve">], </w:t>
+      </w:r>
+      <w:r>
+        <w:t>websites</w:t>
+      </w:r>
+      <w:r>
+        <w:t xml:space="preserve"> [</w:t>
+      </w:r>
+      <w:r>
+        <w:fldChar w:fldCharType="begin"/>
+      </w:r>
+      <w:r>
+        <w:instrText xml:space="preserve"> REF _Ref279753835 \r \h </w:instrText>
+      </w:r>
+      <w:r>
+        <w:fldChar w:fldCharType="separate"/>
+      </w:r>
+      <w:r>
+        <w:t>1</w:t>
+      </w:r>
+      <w:r>
+        <w:fldChar w:fldCharType="end"/>
+      </w:r>
+      <w:r>
+        <w:t>,</w:t>
+      </w:r>
+      <w:r>
+        <w:fldChar w:fldCharType="begin"/>
+      </w:r>
+      <w:r>
+        <w:instrText xml:space="preserve"> REF _Ref279753826 \r \h </w:instrText>
+      </w:r>
+      <w:r>
+        <w:fldChar w:fldCharType="separate"/>
+      </w:r>
+      <w:r>
+        <w:t>4</w:t>
+      </w:r>
+      <w:r>
+        <w:fldChar w:fldCharType="end"/>
+      </w:r>
+      <w:r>
+        <w:t>]</w:t>
+      </w:r>
+      <w:r>
+        <w:t xml:space="preserve">, tweets </w:t>
+      </w:r>
+      <w:r>
+        <w:t>[</w:t>
+      </w:r>
+      <w:r>
+        <w:fldChar w:fldCharType="begin"/>
+      </w:r>
+      <w:r>
+        <w:instrText xml:space="preserve"> REF _Ref279752164 \r \h </w:instrText>
+      </w:r>
+      <w:r>
+        <w:fldChar w:fldCharType="separate"/>
+      </w:r>
+      <w:r>
+        <w:t>1</w:t>
+      </w:r>
+      <w:r>
+        <w:fldChar w:fldCharType="end"/>
+      </w:r>
+      <w:r>
+        <w:t>]</w:t>
+      </w:r>
+      <w:r>
+        <w:t xml:space="preserve">, patents </w:t>
+      </w:r>
+      <w:r>
+        <w:t>[</w:t>
+      </w:r>
+      <w:r>
+        <w:fldChar w:fldCharType="begin"/>
+      </w:r>
+      <w:r>
+        <w:instrText xml:space="preserve"> REF _Ref279752259 \r \h </w:instrText>
+      </w:r>
+      <w:r>
+        <w:fldChar w:fldCharType="separate"/>
+      </w:r>
+      <w:r>
+        <w:t>5</w:t>
+      </w:r>
+      <w:r>
+        <w:fldChar w:fldCharType="end"/>
+      </w:r>
+      <w:r>
+        <w:t>]</w:t>
+      </w:r>
+      <w:r>
+        <w:t>,</w:t>
+      </w:r>
+      <w:r>
+        <w:t xml:space="preserve"> </w:t>
+      </w:r>
+      <w:r>
+        <w:t xml:space="preserve">and </w:t>
+      </w:r>
+      <w:r>
+        <w:t xml:space="preserve">online </w:t>
+      </w:r>
+      <w:r>
+        <w:t xml:space="preserve">videos </w:t>
+      </w:r>
+      <w:r>
+        <w:t>[</w:t>
+      </w:r>
+      <w:r>
+        <w:fldChar w:fldCharType="begin"/>
+      </w:r>
+      <w:r>
+        <w:instrText xml:space="preserve"> REF _Ref279752219 \r \h </w:instrText>
+      </w:r>
+      <w:r>
+        <w:fldChar w:fldCharType="separate"/>
+      </w:r>
+      <w:r>
+        <w:t>8</w:t>
+      </w:r>
+      <w:r>
+        <w:fldChar w:fldCharType="end"/>
+      </w:r>
+      <w:r>
+        <w:t>]</w:t>
+      </w:r>
+      <w:r>
+        <w:t xml:space="preserve"> is given here. </w:t>
+      </w:r>
+      <w:r>
+        <w:t xml:space="preserve">This formatting is a slightly </w:t>
+      </w:r>
+      <w:r>
+        <w:t>edited</w:t>
+      </w:r>
+      <w:r>
+        <w:t xml:space="preserve"> </w:t>
+      </w:r>
+      <w:r>
         <w:lastRenderedPageBreak/>
-        <w:t>ACKNOWLEDGMENTS</w:t>
-      </w:r>
-    </w:p>
-    <w:p>
-      <w:r>
-        <w:t xml:space="preserve">Sample </w:t>
-      </w:r>
-      <w:r>
-        <w:t>t</w:t>
-      </w:r>
-      <w:r>
-        <w:t xml:space="preserve">ext: We </w:t>
-      </w:r>
-      <w:r>
-        <w:t xml:space="preserve">thank </w:t>
-      </w:r>
-      <w:r>
-        <w:t>all the</w:t>
-      </w:r>
-      <w:r>
-        <w:t xml:space="preserve"> volunteers, and all publications support and staff, who wrote and provided helpful comments on previous versions of this document</w:t>
-      </w:r>
-      <w:r>
-        <w:t xml:space="preserve">. </w:t>
-      </w:r>
-      <w:r>
-        <w:t>A</w:t>
-      </w:r>
-      <w:r>
-        <w:t>uthors 1, 2,</w:t>
-      </w:r>
-      <w:r>
-        <w:t xml:space="preserve"> </w:t>
-      </w:r>
-      <w:r>
-        <w:t>and</w:t>
-      </w:r>
-      <w:r>
-        <w:t xml:space="preserve"> 3 grate</w:t>
-      </w:r>
-      <w:r>
-        <w:t>fully acknowledge the grant from</w:t>
-      </w:r>
-      <w:r>
-        <w:t xml:space="preserve"> NSF (#1234-2012-ABC). This </w:t>
-      </w:r>
-      <w:r>
-        <w:t xml:space="preserve">is just </w:t>
-      </w:r>
-      <w:r>
-        <w:t xml:space="preserve">an </w:t>
-      </w:r>
-      <w:r>
-        <w:t>example.</w:t>
-      </w:r>
-      <w:r>
-        <w:t xml:space="preserve"> </w:t>
-      </w:r>
-    </w:p>
-    <w:p>
-      <w:pPr>
-        <w:pStyle w:val="Heading1"/>
-      </w:pPr>
-      <w:r>
-        <w:t>References format</w:t>
-      </w:r>
-    </w:p>
-    <w:p>
-      <w:r>
-        <w:t xml:space="preserve">References must be the same font size as other body text. References should be in alphabetical order by last name of first author. </w:t>
-      </w:r>
-      <w:r>
-        <w:t xml:space="preserve">Example reference formatting for </w:t>
-      </w:r>
-      <w:r>
-        <w:t xml:space="preserve">individual </w:t>
-      </w:r>
-      <w:r>
-        <w:t xml:space="preserve">journal articles </w:t>
-      </w:r>
-      <w:r>
-        <w:t>[</w:t>
-      </w:r>
-      <w:r>
-        <w:fldChar w:fldCharType="begin"/>
-      </w:r>
-      <w:r>
-        <w:instrText xml:space="preserve"> REF _Ref279752133 \r \h </w:instrText>
-      </w:r>
-      <w:r>
-        <w:fldChar w:fldCharType="separate"/>
-      </w:r>
-      <w:r>
-        <w:t>3</w:t>
-      </w:r>
-      <w:r>
-        <w:fldChar w:fldCharType="end"/>
-      </w:r>
-      <w:r>
-        <w:t>]</w:t>
-      </w:r>
-      <w:r>
-        <w:t xml:space="preserve">, </w:t>
-      </w:r>
-      <w:r>
-        <w:t>articles in conference proceeding</w:t>
-      </w:r>
-      <w:r>
-        <w:t>s [</w:t>
-      </w:r>
-      <w:r>
-        <w:fldChar w:fldCharType="begin"/>
-      </w:r>
-      <w:r>
-        <w:instrText xml:space="preserve"> REF _Ref406944911 \r \h </w:instrText>
-      </w:r>
-      <w:r>
-        <w:fldChar w:fldCharType="separate"/>
-      </w:r>
-      <w:r>
-        <w:t>7</w:t>
-      </w:r>
-      <w:r>
-        <w:fldChar w:fldCharType="end"/>
-      </w:r>
-      <w:r>
-        <w:t>]</w:t>
-      </w:r>
-      <w:r>
-        <w:t xml:space="preserve">, books </w:t>
-      </w:r>
-      <w:r>
-        <w:t>[</w:t>
-      </w:r>
-      <w:r>
-        <w:fldChar w:fldCharType="begin"/>
-      </w:r>
-      <w:r>
-        <w:instrText xml:space="preserve"> REF _Ref279752240 \r \h </w:instrText>
-      </w:r>
-      <w:r>
-        <w:fldChar w:fldCharType="separate"/>
-      </w:r>
-      <w:r>
-        <w:t>9</w:t>
-      </w:r>
-      <w:r>
-        <w:fldChar w:fldCharType="end"/>
-      </w:r>
-      <w:r>
-        <w:t>]</w:t>
-      </w:r>
-      <w:r>
-        <w:t xml:space="preserve">, theses </w:t>
-      </w:r>
-      <w:r>
-        <w:t>[</w:t>
-      </w:r>
-      <w:r>
-        <w:fldChar w:fldCharType="begin"/>
-      </w:r>
-      <w:r>
-        <w:instrText xml:space="preserve"> REF _Ref279752272 \r \h </w:instrText>
-      </w:r>
-      <w:r>
-        <w:fldChar w:fldCharType="separate"/>
-      </w:r>
-      <w:r>
-        <w:t>10</w:t>
-      </w:r>
-      <w:r>
-        <w:fldChar w:fldCharType="end"/>
-      </w:r>
-      <w:r>
-        <w:t xml:space="preserve">], </w:t>
-      </w:r>
-      <w:r>
-        <w:t>book chapters</w:t>
-      </w:r>
-      <w:r>
-        <w:t xml:space="preserve"> [</w:t>
-      </w:r>
-      <w:r>
-        <w:fldChar w:fldCharType="begin"/>
-      </w:r>
-      <w:r>
-        <w:instrText xml:space="preserve"> REF _Ref279752304 \r \h </w:instrText>
-      </w:r>
-      <w:r>
-        <w:fldChar w:fldCharType="separate"/>
-      </w:r>
-      <w:r>
-        <w:t>11</w:t>
-      </w:r>
-      <w:r>
-        <w:fldChar w:fldCharType="end"/>
-      </w:r>
-      <w:r>
-        <w:t xml:space="preserve">], </w:t>
-      </w:r>
-      <w:r>
-        <w:t>an entire journal issue [</w:t>
-      </w:r>
-      <w:r>
-        <w:fldChar w:fldCharType="begin"/>
-      </w:r>
-      <w:r>
-        <w:instrText xml:space="preserve"> REF _Ref406944896 \r \h </w:instrText>
-      </w:r>
-      <w:r>
-        <w:fldChar w:fldCharType="separate"/>
-      </w:r>
-      <w:r>
-        <w:t>6</w:t>
-      </w:r>
-      <w:r>
-        <w:fldChar w:fldCharType="end"/>
-      </w:r>
-      <w:r>
-        <w:t xml:space="preserve">], </w:t>
-      </w:r>
-      <w:r>
-        <w:t>websites</w:t>
-      </w:r>
-      <w:r>
-        <w:t xml:space="preserve"> [</w:t>
-      </w:r>
-      <w:r>
-        <w:fldChar w:fldCharType="begin"/>
-      </w:r>
-      <w:r>
-        <w:instrText xml:space="preserve"> REF _Ref279753835 \r \h </w:instrText>
-      </w:r>
-      <w:r>
-        <w:fldChar w:fldCharType="separate"/>
-      </w:r>
-      <w:r>
-        <w:t>1</w:t>
-      </w:r>
-      <w:r>
-        <w:fldChar w:fldCharType="end"/>
-      </w:r>
-      <w:r>
-        <w:t>,</w:t>
-      </w:r>
-      <w:r>
-        <w:fldChar w:fldCharType="begin"/>
-      </w:r>
-      <w:r>
-        <w:instrText xml:space="preserve"> REF _Ref279753826 \r \h </w:instrText>
-      </w:r>
-      <w:r>
-        <w:fldChar w:fldCharType="separate"/>
-      </w:r>
-      <w:r>
-        <w:t>4</w:t>
-      </w:r>
-      <w:r>
-        <w:fldChar w:fldCharType="end"/>
-      </w:r>
-      <w:r>
-        <w:t>]</w:t>
-      </w:r>
-      <w:r>
-        <w:t xml:space="preserve">, tweets </w:t>
-      </w:r>
-      <w:r>
-        <w:t>[</w:t>
-      </w:r>
-      <w:r>
-        <w:fldChar w:fldCharType="begin"/>
-      </w:r>
-      <w:r>
-        <w:instrText xml:space="preserve"> REF _Ref279752164 \r \h </w:instrText>
-      </w:r>
-      <w:r>
-        <w:fldChar w:fldCharType="separate"/>
-      </w:r>
-      <w:r>
-        <w:t>1</w:t>
-      </w:r>
-      <w:r>
-        <w:fldChar w:fldCharType="end"/>
-      </w:r>
-      <w:r>
-        <w:t>]</w:t>
-      </w:r>
-      <w:r>
-        <w:t xml:space="preserve">, patents </w:t>
-      </w:r>
-      <w:r>
-        <w:t>[</w:t>
-      </w:r>
-      <w:r>
-        <w:fldChar w:fldCharType="begin"/>
-      </w:r>
-      <w:r>
-        <w:instrText xml:space="preserve"> REF _Ref279752259 \r \h </w:instrText>
-      </w:r>
-      <w:r>
-        <w:fldChar w:fldCharType="separate"/>
-      </w:r>
-      <w:r>
-        <w:t>5</w:t>
-      </w:r>
-      <w:r>
-        <w:fldChar w:fldCharType="end"/>
-      </w:r>
-      <w:r>
-        <w:t>]</w:t>
-      </w:r>
-      <w:r>
-        <w:t>,</w:t>
-      </w:r>
-      <w:r>
-        <w:t xml:space="preserve"> </w:t>
-      </w:r>
-      <w:r>
-        <w:t xml:space="preserve">and </w:t>
-      </w:r>
-      <w:r>
-        <w:t xml:space="preserve">online </w:t>
-      </w:r>
-      <w:r>
-        <w:t xml:space="preserve">videos </w:t>
-      </w:r>
-      <w:r>
-        <w:t>[</w:t>
-      </w:r>
-      <w:r>
-        <w:fldChar w:fldCharType="begin"/>
-      </w:r>
-      <w:r>
-        <w:instrText xml:space="preserve"> REF _Ref279752219 \r \h </w:instrText>
-      </w:r>
-      <w:r>
-        <w:fldChar w:fldCharType="separate"/>
-      </w:r>
-      <w:r>
-        <w:t>8</w:t>
-      </w:r>
-      <w:r>
-        <w:fldChar w:fldCharType="end"/>
-      </w:r>
-      <w:r>
-        <w:t>]</w:t>
-      </w:r>
-      <w:r>
-        <w:t xml:space="preserve"> is given here. </w:t>
-      </w:r>
-      <w:r>
-        <w:t xml:space="preserve">This formatting is a slightly </w:t>
-      </w:r>
-      <w:r>
-        <w:t>edited</w:t>
-      </w:r>
-      <w:r>
-        <w:t xml:space="preserve"> version of the format automatically generated by the ACM Digital Library</w:t>
+        <w:t>version of the format automatically generated by the ACM Digital Library</w:t>
       </w:r>
       <w:r>
         <w:t xml:space="preserve"> (</w:t>
@@ -3808,7 +3865,6 @@
       <w:bookmarkStart w:id="14" w:name="_Ref279752219"/>
       <w:proofErr w:type="spellStart"/>
       <w:r>
-        <w:lastRenderedPageBreak/>
         <w:t>Psy</w:t>
       </w:r>
       <w:proofErr w:type="spellEnd"/>
@@ -6791,6 +6847,17 @@
       <w:sz w:val="17"/>
     </w:rPr>
   </w:style>
+  <w:style w:type="paragraph" w:styleId="ListParagraph">
+    <w:name w:val="List Paragraph"/>
+    <w:basedOn w:val="Normal"/>
+    <w:uiPriority w:val="34"/>
+    <w:qFormat/>
+    <w:rsid w:val="008F5633"/>
+    <w:pPr>
+      <w:ind w:left="720"/>
+      <w:contextualSpacing/>
+    </w:pPr>
+  </w:style>
 </w:styles>
 </file>
 
@@ -7996,6 +8063,17 @@
       <w:kern w:val="18"/>
       <w:sz w:val="17"/>
     </w:rPr>
+  </w:style>
+  <w:style w:type="paragraph" w:styleId="ListParagraph">
+    <w:name w:val="List Paragraph"/>
+    <w:basedOn w:val="Normal"/>
+    <w:uiPriority w:val="34"/>
+    <w:qFormat/>
+    <w:rsid w:val="008F5633"/>
+    <w:pPr>
+      <w:ind w:left="720"/>
+      <w:contextualSpacing/>
+    </w:pPr>
   </w:style>
 </w:styles>
 </file>
@@ -8325,7 +8403,7 @@
 </file>
 
 <file path=customXml/itemProps1.xml><?xml version="1.0" encoding="utf-8"?>
-<ds:datastoreItem xmlns:ds="http://schemas.openxmlformats.org/officeDocument/2006/customXml" ds:itemID="{D57FC59F-80D4-443C-88AA-4D49FE0FB7F9}">
+<ds:datastoreItem xmlns:ds="http://schemas.openxmlformats.org/officeDocument/2006/customXml" ds:itemID="{8F8F1A51-163A-4B13-A2F0-A022F195FC9C}">
   <ds:schemaRefs>
     <ds:schemaRef ds:uri="http://schemas.openxmlformats.org/officeDocument/2006/bibliography"/>
   </ds:schemaRefs>

</xml_diff>

<commit_message>
rel $1 e $2
</commit_message>
<xml_diff>
--- a/VI-A01-Report.docx
+++ b/VI-A01-Report.docx
@@ -357,120 +357,106 @@
       <w:r>
         <w:t>Our initial thought of showing statistics for “all time” was also changed to a “span of years”, where we chose the minimum and maximum years, making our visualization more flexible.</w:t>
       </w:r>
+    </w:p>
+    <w:p>
+      <w:pPr>
+        <w:pStyle w:val="Heading1"/>
+        <w:spacing w:before="0"/>
+      </w:pPr>
+      <w:r>
+        <w:t>RELATED WORK</w:t>
+      </w:r>
+      <w:r>
+        <w:t>s</w:t>
+      </w:r>
+    </w:p>
+    <w:p>
+      <w:r>
+        <w:t>When we found our main dataset containing the medal standings, we had only a vague idea of what to do</w:t>
+      </w:r>
+      <w:r>
+        <w:t>: display bubbles for each country over a few rows, sorted by number of medals.</w:t>
+      </w:r>
+    </w:p>
+    <w:p>
+      <w:r>
+        <w:lastRenderedPageBreak/>
+        <w:t>Then we came across a solution somewhat similar to what we ended up with:</w:t>
+      </w:r>
+    </w:p>
+    <w:p>
+      <w:hyperlink r:id="rId9" w:history="1">
+        <w:r>
+          <w:rPr>
+            <w:rStyle w:val="Hyperlink"/>
+          </w:rPr>
+          <w:t>http://www.nytimes.com/interactive/2008/08/04/sports/olympics/20080804_MEDALCOUNT_MAP.html?_r=0</w:t>
+        </w:r>
+      </w:hyperlink>
+    </w:p>
+    <w:p>
+      <w:r>
+        <w:t>W</w:t>
+      </w:r>
+      <w:r>
+        <w:t>e liked most of what we</w:t>
+      </w:r>
+      <w:r>
+        <w:t xml:space="preserve"> saw, but as </w:t>
+      </w:r>
+      <w:r>
+        <w:t xml:space="preserve">we </w:t>
+      </w:r>
+      <w:r>
+        <w:t>said before, we wanted to go that step further.</w:t>
+      </w:r>
+    </w:p>
+    <w:p>
+      <w:r>
+        <w:t xml:space="preserve">The </w:t>
+      </w:r>
+      <w:r>
+        <w:t xml:space="preserve">main </w:t>
+      </w:r>
+      <w:r>
+        <w:t>problems with this solution we found were a few and we wanted to correct most of them in our solution:</w:t>
+      </w:r>
+    </w:p>
+    <w:p>
+      <w:pPr>
+        <w:pStyle w:val="Bullet"/>
+      </w:pPr>
+      <w:r>
+        <w:t>It’s difficult to find a country, even if we know its location in the world, since the bubbles</w:t>
+      </w:r>
+      <w:r>
+        <w:t xml:space="preserve"> are all jumbled together and are not related to a world map.</w:t>
+      </w:r>
+    </w:p>
+    <w:p>
+      <w:pPr>
+        <w:pStyle w:val="Bullet"/>
+      </w:pPr>
+      <w:r>
+        <w:t>It settled for only the amount of medals in a year and didn’t allow for side-by-side comparisons.</w:t>
+      </w:r>
+    </w:p>
+    <w:p>
+      <w:r>
+        <w:t>We drew some inspiration from this solution’</w:t>
+      </w:r>
       <w:bookmarkStart w:id="0" w:name="_GoBack"/>
       <w:bookmarkEnd w:id="0"/>
+      <w:r>
+        <w:t>s bubbles, and the rest of our solution came from our own thoughts.</w:t>
+      </w:r>
     </w:p>
     <w:p>
       <w:pPr>
         <w:pStyle w:val="Heading1"/>
-        <w:spacing w:before="0"/>
-      </w:pPr>
-      <w:r>
-        <w:t>PAGE SIZE and columns</w:t>
-      </w:r>
-    </w:p>
-    <w:p>
-      <w:r>
-        <w:t>On each page your material</w:t>
-      </w:r>
-      <w:r>
-        <w:t xml:space="preserve"> should fit within a rectang</w:t>
-      </w:r>
-      <w:r>
-        <w:t xml:space="preserve">le of </w:t>
-      </w:r>
-      <w:r>
-        <w:t xml:space="preserve">7 x 9.25 in </w:t>
-      </w:r>
-      <w:r>
-        <w:t>(</w:t>
-      </w:r>
-      <w:r>
-        <w:t>18 x 23.5 cm</w:t>
-      </w:r>
-      <w:r>
-        <w:t>), centered on a US letter page</w:t>
-      </w:r>
-      <w:r>
-        <w:t xml:space="preserve"> (8.5x11 </w:t>
-      </w:r>
-      <w:r>
-        <w:t>in)</w:t>
-      </w:r>
-      <w:r>
-        <w:t xml:space="preserve">, beginning </w:t>
-      </w:r>
-      <w:r>
-        <w:t>0.75 in</w:t>
-      </w:r>
-      <w:r>
-        <w:t xml:space="preserve"> </w:t>
-      </w:r>
-      <w:r>
-        <w:t>(</w:t>
-      </w:r>
-      <w:r>
-        <w:t>1.9 cm</w:t>
-      </w:r>
-      <w:r>
-        <w:t xml:space="preserve">) from the top of the page, with a </w:t>
-      </w:r>
-      <w:r>
-        <w:t xml:space="preserve">0.33 in </w:t>
-      </w:r>
-      <w:r>
-        <w:t>(</w:t>
-      </w:r>
-      <w:r>
-        <w:t>0</w:t>
-      </w:r>
-      <w:r>
-        <w:t>.85 cm</w:t>
-      </w:r>
-      <w:r>
-        <w:t>) space betwe</w:t>
-      </w:r>
-      <w:r>
-        <w:t xml:space="preserve">en two </w:t>
-      </w:r>
-      <w:r>
-        <w:t xml:space="preserve">3.3 in </w:t>
-      </w:r>
-      <w:r>
-        <w:t>(</w:t>
-      </w:r>
-      <w:r>
-        <w:t>8.4 cm</w:t>
-      </w:r>
-      <w:r>
-        <w:t>) columns</w:t>
-      </w:r>
-      <w:r>
-        <w:t xml:space="preserve">. </w:t>
-      </w:r>
-      <w:r>
-        <w:t xml:space="preserve">Right margins should be justified, not </w:t>
-      </w:r>
-      <w:r>
-        <w:lastRenderedPageBreak/>
-        <w:t xml:space="preserve">ragged. </w:t>
-      </w:r>
-      <w:r>
-        <w:t xml:space="preserve">Please be sure your document and </w:t>
-      </w:r>
-      <w:r>
-        <w:t xml:space="preserve">PDF </w:t>
-      </w:r>
-      <w:r>
-        <w:t>are US letter and not A4.</w:t>
-      </w:r>
-    </w:p>
-    <w:p>
-      <w:pPr>
-        <w:pStyle w:val="Heading1"/>
-      </w:pPr>
-      <w:r>
-        <w:t>TYPESET TEXT</w:t>
+      </w:pPr>
+      <w:r>
+        <w:t>RELATED WORKS</w:t>
       </w:r>
     </w:p>
     <w:p>
@@ -778,6 +764,7 @@
     </w:p>
     <w:p>
       <w:r>
+        <w:lastRenderedPageBreak/>
         <w:t xml:space="preserve">If you need </w:t>
       </w:r>
       <w:r>
@@ -891,7 +878,6 @@
         <w:pStyle w:val="Heading2"/>
       </w:pPr>
       <w:r>
-        <w:lastRenderedPageBreak/>
         <w:t>Normal or Body Text</w:t>
       </w:r>
     </w:p>
@@ -1042,7 +1028,7 @@
           <w:color w:val="000000"/>
         </w:rPr>
       </w:pPr>
-      <w:hyperlink r:id="rId9" w:history="1">
+      <w:hyperlink r:id="rId10" w:history="1">
         <w:r>
           <w:rPr>
             <w:rStyle w:val="Hyperlink"/>
@@ -1101,7 +1087,7 @@
                     <pic:cNvPicPr/>
                   </pic:nvPicPr>
                   <pic:blipFill>
-                    <a:blip r:embed="rId10">
+                    <a:blip r:embed="rId11">
                       <a:extLst>
                         <a:ext uri="{28A0092B-C50C-407E-A947-70E740481C1C}">
                           <a14:useLocalDpi xmlns:a14="http://schemas.microsoft.com/office/drawing/2010/main" val="0"/>
@@ -1132,80 +1118,60 @@
       <w:pPr>
         <w:pStyle w:val="Caption"/>
       </w:pPr>
-      <w:proofErr w:type="gramStart"/>
       <w:r>
         <w:t xml:space="preserve">Figure </w:t>
       </w:r>
+      <w:fldSimple w:instr=" SEQ Figure \* ARABIC ">
+        <w:r>
+          <w:rPr>
+            <w:noProof/>
+          </w:rPr>
+          <w:t>1</w:t>
+        </w:r>
+      </w:fldSimple>
+      <w:r>
+        <w:t>. Use high-resolution images, 300+ dpi, legible if printed in color or black-and-white. Number all figures and include captions below, using Insert, Caption.</w:t>
+      </w:r>
+    </w:p>
+    <w:p>
+      <w:pPr>
+        <w:pStyle w:val="Heading2"/>
+      </w:pPr>
+      <w:r>
+        <w:t>References and Citations</w:t>
+      </w:r>
+    </w:p>
+    <w:p>
+      <w:r>
+        <w:t xml:space="preserve">Use a numbered list of references at the end of the article, ordered alphabetically by </w:t>
+      </w:r>
+      <w:r>
+        <w:t xml:space="preserve">last name of </w:t>
+      </w:r>
+      <w:r>
+        <w:t xml:space="preserve">first author, and referenced by numbers in brackets </w:t>
+      </w:r>
+      <w:r>
+        <w:t>[</w:t>
+      </w:r>
       <w:r>
         <w:fldChar w:fldCharType="begin"/>
       </w:r>
       <w:r>
-        <w:instrText xml:space="preserve"> SEQ Figure \* ARABIC </w:instrText>
+        <w:instrText xml:space="preserve"> REF _Ref279753835 \r \h </w:instrText>
       </w:r>
       <w:r>
         <w:fldChar w:fldCharType="separate"/>
       </w:r>
       <w:r>
-        <w:rPr>
-          <w:noProof/>
-        </w:rPr>
         <w:t>1</w:t>
       </w:r>
       <w:r>
-        <w:rPr>
-          <w:noProof/>
-        </w:rPr>
         <w:fldChar w:fldCharType="end"/>
       </w:r>
       <w:r>
-        <w:t>.</w:t>
-      </w:r>
-      <w:proofErr w:type="gramEnd"/>
-      <w:r>
-        <w:t xml:space="preserve"> Use high-resolution images, 300+ dpi, legible if printed in color or black-and-white. Number all figures and include captions below, using Insert, Caption.</w:t>
-      </w:r>
-    </w:p>
-    <w:p>
-      <w:pPr>
-        <w:pStyle w:val="Heading2"/>
-      </w:pPr>
-      <w:r>
-        <w:t>References and Citations</w:t>
-      </w:r>
-    </w:p>
-    <w:p>
-      <w:r>
-        <w:t xml:space="preserve">Use a numbered list of references at the end of the article, ordered alphabetically by </w:t>
-      </w:r>
-      <w:r>
-        <w:t xml:space="preserve">last name of </w:t>
-      </w:r>
-      <w:r>
-        <w:t xml:space="preserve">first author, and referenced by numbers in brackets </w:t>
-      </w:r>
-      <w:r>
-        <w:t>[</w:t>
-      </w:r>
-      <w:r>
-        <w:fldChar w:fldCharType="begin"/>
-      </w:r>
-      <w:r>
-        <w:instrText xml:space="preserve"> REF _Ref279753835 \r \h </w:instrText>
-      </w:r>
-      <w:r>
-        <w:fldChar w:fldCharType="separate"/>
-      </w:r>
-      <w:r>
-        <w:t>1</w:t>
-      </w:r>
-      <w:r>
-        <w:fldChar w:fldCharType="end"/>
-      </w:r>
-      <w:proofErr w:type="gramStart"/>
-      <w:r>
         <w:t>,</w:t>
       </w:r>
-      <w:proofErr w:type="gramEnd"/>
       <w:r>
         <w:fldChar w:fldCharType="begin"/>
       </w:r>
@@ -1479,42 +1445,25 @@
         <w:pStyle w:val="Caption"/>
       </w:pPr>
       <w:bookmarkStart w:id="1" w:name="_Ref279755490"/>
-      <w:proofErr w:type="gramStart"/>
       <w:r>
         <w:t xml:space="preserve">Table </w:t>
       </w:r>
-      <w:r>
-        <w:fldChar w:fldCharType="begin"/>
-      </w:r>
-      <w:r>
-        <w:instrText xml:space="preserve"> SEQ Table \* ARABIC </w:instrText>
-      </w:r>
-      <w:r>
-        <w:fldChar w:fldCharType="separate"/>
-      </w:r>
-      <w:r>
-        <w:rPr>
-          <w:noProof/>
-        </w:rPr>
-        <w:t>1</w:t>
-      </w:r>
-      <w:r>
-        <w:rPr>
-          <w:noProof/>
-        </w:rPr>
-        <w:fldChar w:fldCharType="end"/>
-      </w:r>
-      <w:r>
-        <w:t>.</w:t>
-      </w:r>
-      <w:proofErr w:type="gramEnd"/>
-      <w:r>
-        <w:t xml:space="preserve"> Table captions should be placed below the table. We recommend table lines be 1 point, 25% black. Minimize use of unnecessary table lines.</w:t>
+      <w:fldSimple w:instr=" SEQ Table \* ARABIC ">
+        <w:r>
+          <w:rPr>
+            <w:noProof/>
+          </w:rPr>
+          <w:t>1</w:t>
+        </w:r>
+      </w:fldSimple>
+      <w:r>
+        <w:t>. Table captions should be placed below the table. We recommend table lines be 1 point, 25% black. Minimize use of unnecessary table lines.</w:t>
       </w:r>
     </w:p>
     <w:bookmarkEnd w:id="1"/>
     <w:p>
       <w:r>
+        <w:lastRenderedPageBreak/>
         <w:t>Your references should be published materials accessible to the public</w:t>
       </w:r>
       <w:r>
@@ -1535,18 +1484,15 @@
       <w:r>
         <w:t xml:space="preserve"> (e.g., “[</w:t>
       </w:r>
-      <w:proofErr w:type="spellStart"/>
       <w:r>
         <w:t>Borriello</w:t>
       </w:r>
-      <w:proofErr w:type="spellEnd"/>
       <w:r>
         <w:t>, personal communication]”).</w:t>
       </w:r>
     </w:p>
     <w:p>
       <w:r>
-        <w:lastRenderedPageBreak/>
         <w:t xml:space="preserve">References should be in </w:t>
       </w:r>
       <w:r>
@@ -1555,7 +1501,7 @@
       <w:r>
         <w:t xml:space="preserve"> citation format: </w:t>
       </w:r>
-      <w:hyperlink r:id="rId11" w:history="1">
+      <w:hyperlink r:id="rId12" w:history="1">
         <w:r>
           <w:rPr>
             <w:rStyle w:val="Hyperlink"/>
@@ -1587,11 +1533,9 @@
       <w:r>
         <w:fldChar w:fldCharType="end"/>
       </w:r>
-      <w:proofErr w:type="gramStart"/>
       <w:r>
         <w:t>,</w:t>
       </w:r>
-      <w:proofErr w:type="gramEnd"/>
       <w:r>
         <w:fldChar w:fldCharType="begin"/>
       </w:r>
@@ -1737,7 +1681,6 @@
       <w:r>
         <w:t xml:space="preserve">). For sub-sections and sub-subsections, a word like </w:t>
       </w:r>
-      <w:proofErr w:type="gramStart"/>
       <w:r>
         <w:rPr>
           <w:i/>
@@ -1745,11 +1688,7 @@
         <w:t>the</w:t>
       </w:r>
       <w:r>
-        <w:t xml:space="preserve"> or</w:t>
-      </w:r>
-      <w:proofErr w:type="gramEnd"/>
-      <w:r>
-        <w:t xml:space="preserve"> </w:t>
+        <w:t xml:space="preserve"> or </w:t>
       </w:r>
       <w:r>
         <w:rPr>
@@ -1900,13 +1839,21 @@
     </w:p>
     <w:p>
       <w:r>
-        <w:t>Occasionally MS Word generates larger-than-necessary PDF files when images inserted into the document are manipulated in MS Word. To minimize this problem, use an image editing tool to resize the image at the appropriate printing resolution (usually 300 dpi), and then insert the image into Word using Insert | Picture | From File.</w:t>
+        <w:t xml:space="preserve">Occasionally MS Word generates larger-than-necessary PDF files when images inserted into the document are manipulated in MS Word. To minimize this problem, use an image editing tool to resize the image at the appropriate </w:t>
+      </w:r>
+      <w:r>
+        <w:lastRenderedPageBreak/>
+        <w:t xml:space="preserve">printing resolution (usually 300 dpi), and then insert the </w:t>
+      </w:r>
+      <w:r>
+        <w:lastRenderedPageBreak/>
+        <w:t>image into Word using Insert | Picture | From File.</w:t>
       </w:r>
     </w:p>
     <w:p>
       <w:pPr>
         <w:sectPr>
-          <w:headerReference w:type="even" r:id="rId12"/>
+          <w:headerReference w:type="even" r:id="rId13"/>
           <w:type w:val="continuous"/>
           <w:pgSz w:w="12240" w:h="15840" w:code="1"/>
           <w:pgMar w:top="1224" w:right="1080" w:bottom="1440" w:left="1080" w:header="720" w:footer="720" w:gutter="0"/>
@@ -1942,7 +1889,7 @@
                     </pic:cNvPicPr>
                   </pic:nvPicPr>
                   <pic:blipFill>
-                    <a:blip r:embed="rId13">
+                    <a:blip r:embed="rId14">
                       <a:extLst>
                         <a:ext uri="{28A0092B-C50C-407E-A947-70E740481C1C}">
                           <a14:useLocalDpi xmlns:a14="http://schemas.microsoft.com/office/drawing/2010/main" val="0"/>
@@ -1977,56 +1924,22 @@
       <w:pPr>
         <w:pStyle w:val="Caption"/>
       </w:pPr>
-      <w:proofErr w:type="gramStart"/>
       <w:r>
         <w:t xml:space="preserve">Figure </w:t>
       </w:r>
-      <w:r>
-        <w:fldChar w:fldCharType="begin"/>
-      </w:r>
-      <w:r>
-        <w:instrText xml:space="preserve"> SEQ Figure \* ARABIC </w:instrText>
-      </w:r>
-      <w:r>
-        <w:fldChar w:fldCharType="separate"/>
-      </w:r>
-      <w:r>
-        <w:rPr>
-          <w:noProof/>
-        </w:rPr>
-        <w:t>2</w:t>
-      </w:r>
-      <w:r>
-        <w:rPr>
-          <w:noProof/>
-        </w:rPr>
-        <w:fldChar w:fldCharType="end"/>
-      </w:r>
-      <w:r>
-        <w:t>.</w:t>
-      </w:r>
-      <w:proofErr w:type="gramEnd"/>
-      <w:r>
-        <w:t xml:space="preserve"> </w:t>
-      </w:r>
-      <w:proofErr w:type="gramStart"/>
-      <w:r>
-        <w:t>Sample of a wide figure.</w:t>
-      </w:r>
-      <w:proofErr w:type="gramEnd"/>
-      <w:r>
-        <w:t xml:space="preserve"> Be sure to place at the top or bottom of the page. Ensure that important information is legible in both black-and-white and color printing.</w:t>
-      </w:r>
-      <w:r>
-        <w:t xml:space="preserve"> Image: CC-BY-ND </w:t>
-      </w:r>
-      <w:proofErr w:type="spellStart"/>
-      <w:r>
-        <w:t>ayman</w:t>
-      </w:r>
-      <w:proofErr w:type="spellEnd"/>
-      <w:r>
-        <w:t xml:space="preserve"> on Flickr.</w:t>
+      <w:fldSimple w:instr=" SEQ Figure \* ARABIC ">
+        <w:r>
+          <w:rPr>
+            <w:noProof/>
+          </w:rPr>
+          <w:t>2</w:t>
+        </w:r>
+      </w:fldSimple>
+      <w:r>
+        <w:t>. Sample of a wide figure. Be sure to place at the top or bottom of the page. Ensure that important information is legible in both black-and-white and color printing.</w:t>
+      </w:r>
+      <w:r>
+        <w:t xml:space="preserve"> Image: CC-BY-ND ayman on Flickr.</w:t>
       </w:r>
     </w:p>
     <w:p>
@@ -2216,15 +2129,7 @@
         <w:t xml:space="preserve">Explain “insider” comments. Ensure that your whole audience understands any reference whose meaning you do not describe (e.g., do not </w:t>
       </w:r>
       <w:r>
-        <w:t xml:space="preserve">assume that everyone has used an Android </w:t>
-      </w:r>
-      <w:proofErr w:type="gramStart"/>
-      <w:r>
-        <w:t>phone,</w:t>
-      </w:r>
-      <w:proofErr w:type="gramEnd"/>
-      <w:r>
-        <w:t xml:space="preserve"> </w:t>
+        <w:t xml:space="preserve">assume that everyone has used an Android phone, </w:t>
       </w:r>
       <w:r>
         <w:t>or a particular application).</w:t>
@@ -2482,63 +2387,16 @@
         <w:pStyle w:val="Bullet"/>
       </w:pPr>
       <w:r>
-        <w:t xml:space="preserve">If possible, use the full (extended) alphabetic character set for names of persons, institutions, and places (e.g., </w:t>
-      </w:r>
-      <w:proofErr w:type="spellStart"/>
-      <w:r>
-        <w:t>Grønbæk</w:t>
-      </w:r>
-      <w:proofErr w:type="spellEnd"/>
+        <w:t xml:space="preserve">If possible, use the full (extended) alphabetic character set for names of persons, institutions, and places (e.g., Grønbæk, Lafreniére, Sánchez, </w:t>
+      </w:r>
+      <w:r>
+        <w:t>Nguyễn</w:t>
+      </w:r>
       <w:r>
         <w:t xml:space="preserve">, </w:t>
       </w:r>
-      <w:proofErr w:type="spellStart"/>
-      <w:r>
-        <w:t>Lafreniére</w:t>
-      </w:r>
-      <w:proofErr w:type="spellEnd"/>
-      <w:r>
-        <w:t xml:space="preserve">, Sánchez, </w:t>
-      </w:r>
-      <w:proofErr w:type="spellStart"/>
-      <w:r>
-        <w:t>Nguyễn</w:t>
-      </w:r>
-      <w:proofErr w:type="spellEnd"/>
-      <w:r>
-        <w:t xml:space="preserve">, </w:t>
-      </w:r>
-      <w:proofErr w:type="spellStart"/>
-      <w:r>
-        <w:t>Universität</w:t>
-      </w:r>
-      <w:proofErr w:type="spellEnd"/>
-      <w:r>
-        <w:t xml:space="preserve">, </w:t>
-      </w:r>
-      <w:proofErr w:type="spellStart"/>
-      <w:r>
-        <w:t>Weißenbach</w:t>
-      </w:r>
-      <w:proofErr w:type="spellEnd"/>
-      <w:r>
-        <w:t xml:space="preserve">, </w:t>
-      </w:r>
-      <w:proofErr w:type="spellStart"/>
-      <w:r>
-        <w:t>Züllighoven</w:t>
-      </w:r>
-      <w:proofErr w:type="spellEnd"/>
-      <w:r>
-        <w:t xml:space="preserve">, </w:t>
-      </w:r>
-      <w:proofErr w:type="spellStart"/>
-      <w:r>
-        <w:t>Århus</w:t>
-      </w:r>
-      <w:proofErr w:type="spellEnd"/>
-      <w:r>
-        <w:t>, etc.)</w:t>
+      <w:r>
+        <w:t>Universität, Weißenbach, Züllighoven, Århus, etc.)</w:t>
       </w:r>
       <w:r>
         <w:t xml:space="preserve">. </w:t>
@@ -2685,7 +2543,7 @@
       <w:r>
         <w:t xml:space="preserve"> </w:t>
       </w:r>
-      <w:hyperlink r:id="rId14" w:history="1">
+      <w:hyperlink r:id="rId15" w:history="1">
         <w:r>
           <w:rPr>
             <w:rStyle w:val="Hyperlink"/>
@@ -2823,7 +2681,7 @@
           <w:color w:val="000000"/>
         </w:rPr>
       </w:pPr>
-      <w:hyperlink r:id="rId15" w:history="1">
+      <w:hyperlink r:id="rId16" w:history="1">
         <w:r>
           <w:rPr>
             <w:rStyle w:val="Hyperlink"/>
@@ -2866,21 +2724,7 @@
         <w:rPr>
           <w:color w:val="000000"/>
         </w:rPr>
-        <w:t xml:space="preserve">dd-in, also called </w:t>
-      </w:r>
-      <w:proofErr w:type="spellStart"/>
-      <w:r>
-        <w:rPr>
-          <w:color w:val="000000"/>
-        </w:rPr>
-        <w:t>PDFMaker</w:t>
-      </w:r>
-      <w:proofErr w:type="spellEnd"/>
-      <w:r>
-        <w:rPr>
-          <w:color w:val="000000"/>
-        </w:rPr>
-        <w:t xml:space="preserve">. </w:t>
+        <w:t xml:space="preserve">dd-in, also called PDFMaker. </w:t>
       </w:r>
       <w:r>
         <w:rPr>
@@ -3515,7 +3359,7 @@
       </w:r>
     </w:p>
     <w:p>
-      <w:hyperlink r:id="rId16" w:history="1">
+      <w:hyperlink r:id="rId17" w:history="1">
         <w:r>
           <w:rPr>
             <w:rStyle w:val="Hyperlink"/>
@@ -3597,7 +3441,7 @@
       <w:r>
         <w:t xml:space="preserve">Retrieved August 22, 2014 from </w:t>
       </w:r>
-      <w:hyperlink r:id="rId17" w:history="1">
+      <w:hyperlink r:id="rId18" w:history="1">
         <w:r>
           <w:rPr>
             <w:rStyle w:val="Hyperlink"/>
@@ -3621,55 +3465,19 @@
       <w:r>
         <w:t xml:space="preserve">Ronald E. Anderson. 1992. Social impacts of computing: Codes of professional ethics. </w:t>
       </w:r>
-      <w:proofErr w:type="spellStart"/>
       <w:r>
         <w:rPr>
           <w:i/>
         </w:rPr>
-        <w:t>Soc</w:t>
-      </w:r>
-      <w:proofErr w:type="spellEnd"/>
-      <w:r>
-        <w:rPr>
-          <w:i/>
-        </w:rPr>
+        <w:t>Soc Sci Comput Rev</w:t>
+      </w:r>
+      <w:r>
+        <w:t xml:space="preserve"> 10, 2: 453-469.</w:t>
+      </w:r>
+      <w:bookmarkEnd w:id="5"/>
+      <w:r>
         <w:t xml:space="preserve"> </w:t>
       </w:r>
-      <w:proofErr w:type="spellStart"/>
-      <w:r>
-        <w:rPr>
-          <w:i/>
-        </w:rPr>
-        <w:t>Sci</w:t>
-      </w:r>
-      <w:proofErr w:type="spellEnd"/>
-      <w:r>
-        <w:rPr>
-          <w:i/>
-        </w:rPr>
-        <w:t xml:space="preserve"> </w:t>
-      </w:r>
-      <w:proofErr w:type="spellStart"/>
-      <w:r>
-        <w:rPr>
-          <w:i/>
-        </w:rPr>
-        <w:t>Comput</w:t>
-      </w:r>
-      <w:proofErr w:type="spellEnd"/>
-      <w:r>
-        <w:rPr>
-          <w:i/>
-        </w:rPr>
-        <w:t xml:space="preserve"> Rev</w:t>
-      </w:r>
-      <w:r>
-        <w:t xml:space="preserve"> 10, 2: 453-469.</w:t>
-      </w:r>
-      <w:bookmarkEnd w:id="5"/>
-      <w:r>
-        <w:t xml:space="preserve"> </w:t>
-      </w:r>
     </w:p>
     <w:p>
       <w:pPr>
@@ -3677,25 +3485,9 @@
       </w:pPr>
       <w:bookmarkStart w:id="7" w:name="_Ref279753826"/>
       <w:r>
-        <w:t xml:space="preserve">Anna </w:t>
-      </w:r>
-      <w:proofErr w:type="spellStart"/>
-      <w:r>
-        <w:t>Cavender</w:t>
-      </w:r>
-      <w:proofErr w:type="spellEnd"/>
-      <w:r>
-        <w:t xml:space="preserve">, Shari </w:t>
-      </w:r>
-      <w:proofErr w:type="spellStart"/>
-      <w:r>
-        <w:t>Trewin</w:t>
-      </w:r>
-      <w:proofErr w:type="spellEnd"/>
-      <w:r>
-        <w:t xml:space="preserve">, Vicki Hanson. 2014. Accessible Writing Guide. Retrieved August 22, 2014 from </w:t>
-      </w:r>
-      <w:hyperlink r:id="rId18" w:history="1">
+        <w:t xml:space="preserve">Anna Cavender, Shari Trewin, Vicki Hanson. 2014. Accessible Writing Guide. Retrieved August 22, 2014 from </w:t>
+      </w:r>
+      <w:hyperlink r:id="rId19" w:history="1">
         <w:r>
           <w:rPr>
             <w:rStyle w:val="Hyperlink"/>
@@ -3718,23 +3510,7 @@
       <w:bookmarkStart w:id="9" w:name="_Ref279753241"/>
       <w:bookmarkStart w:id="10" w:name="_Ref279752204"/>
       <w:r>
-        <w:t xml:space="preserve">Morton L. </w:t>
-      </w:r>
-      <w:proofErr w:type="spellStart"/>
-      <w:r>
-        <w:t>Heilig</w:t>
-      </w:r>
-      <w:proofErr w:type="spellEnd"/>
-      <w:r>
-        <w:t xml:space="preserve">. 1962. </w:t>
-      </w:r>
-      <w:proofErr w:type="spellStart"/>
-      <w:r>
-        <w:t>Sensorama</w:t>
-      </w:r>
-      <w:proofErr w:type="spellEnd"/>
-      <w:r>
-        <w:t xml:space="preserve"> Simulator, U.S. Patent 3,050,870, Filed </w:t>
+        <w:t xml:space="preserve">Morton L. Heilig. 1962. Sensorama Simulator, U.S. Patent 3,050,870, Filed </w:t>
       </w:r>
       <w:r>
         <w:t>January 10, 1961</w:t>
@@ -3751,40 +3527,19 @@
       <w:bookmarkStart w:id="11" w:name="_Ref406944896"/>
       <w:bookmarkStart w:id="12" w:name="_Ref279753887"/>
       <w:bookmarkEnd w:id="9"/>
-      <w:proofErr w:type="spellStart"/>
-      <w:r>
-        <w:t>Jofish</w:t>
-      </w:r>
-      <w:proofErr w:type="spellEnd"/>
-      <w:r>
-        <w:t xml:space="preserve"> Kaye and Paul </w:t>
-      </w:r>
-      <w:proofErr w:type="spellStart"/>
-      <w:r>
-        <w:t>Dourish</w:t>
-      </w:r>
-      <w:proofErr w:type="spellEnd"/>
-      <w:r>
-        <w:t xml:space="preserve">. 2014. Special issue on science fiction and ubiquitous computing. </w:t>
+      <w:r>
+        <w:t xml:space="preserve">Jofish Kaye and Paul Dourish. 2014. Special issue on science fiction and ubiquitous computing. </w:t>
       </w:r>
       <w:r>
         <w:rPr>
           <w:i/>
         </w:rPr>
-        <w:t xml:space="preserve">Personal Ubiquitous </w:t>
-      </w:r>
-      <w:proofErr w:type="spellStart"/>
-      <w:r>
-        <w:rPr>
-          <w:i/>
-        </w:rPr>
-        <w:t>Comput</w:t>
-      </w:r>
-      <w:proofErr w:type="spellEnd"/>
+        <w:t>Personal Ubiquitous Comput</w:t>
+      </w:r>
       <w:r>
         <w:t xml:space="preserve">. 18, 4 (April 2014), 765-766. </w:t>
       </w:r>
-      <w:hyperlink r:id="rId19" w:history="1">
+      <w:hyperlink r:id="rId20" w:history="1">
         <w:r>
           <w:rPr>
             <w:rStyle w:val="Hyperlink"/>
@@ -3801,31 +3556,7 @@
       </w:pPr>
       <w:bookmarkStart w:id="13" w:name="_Ref406944911"/>
       <w:r>
-        <w:t xml:space="preserve">Scott R. </w:t>
-      </w:r>
-      <w:proofErr w:type="spellStart"/>
-      <w:r>
-        <w:t>Klemmer</w:t>
-      </w:r>
-      <w:proofErr w:type="spellEnd"/>
-      <w:r>
-        <w:t xml:space="preserve">, Michael Thomsen, Ethan Phelps-Goodman, Robert Lee, and James A. </w:t>
-      </w:r>
-      <w:proofErr w:type="spellStart"/>
-      <w:r>
-        <w:t>Landay</w:t>
-      </w:r>
-      <w:proofErr w:type="spellEnd"/>
-      <w:r>
-        <w:t>. 2002. Where do web sites come from</w:t>
-      </w:r>
-      <w:proofErr w:type="gramStart"/>
-      <w:r>
-        <w:t>?:</w:t>
-      </w:r>
-      <w:proofErr w:type="gramEnd"/>
-      <w:r>
-        <w:t xml:space="preserve"> capturing and interacting with design history. In </w:t>
+        <w:t xml:space="preserve">Scott R. Klemmer, Michael Thomsen, Ethan Phelps-Goodman, Robert Lee, and James A. Landay. 2002. Where do web sites come from?: capturing and interacting with design history. In </w:t>
       </w:r>
       <w:r>
         <w:rPr>
@@ -3847,7 +3578,7 @@
       <w:r>
         <w:t xml:space="preserve"> </w:t>
       </w:r>
-      <w:hyperlink r:id="rId20" w:history="1">
+      <w:hyperlink r:id="rId21" w:history="1">
         <w:r>
           <w:rPr>
             <w:rStyle w:val="Hyperlink"/>
@@ -3863,23 +3594,10 @@
         <w:pStyle w:val="References"/>
       </w:pPr>
       <w:bookmarkStart w:id="14" w:name="_Ref279752219"/>
-      <w:proofErr w:type="spellStart"/>
-      <w:r>
-        <w:t>Psy</w:t>
-      </w:r>
-      <w:proofErr w:type="spellEnd"/>
-      <w:r>
-        <w:t xml:space="preserve">. 2012. </w:t>
-      </w:r>
-      <w:proofErr w:type="spellStart"/>
-      <w:r>
-        <w:t>Gangnam</w:t>
-      </w:r>
-      <w:proofErr w:type="spellEnd"/>
-      <w:r>
-        <w:t xml:space="preserve"> Style. Video. (15 July 2012.). Retrieved August 22, 2014 from </w:t>
-      </w:r>
-      <w:hyperlink r:id="rId21" w:history="1">
+      <w:r>
+        <w:t xml:space="preserve">Psy. 2012. Gangnam Style. Video. (15 July 2012.). Retrieved August 22, 2014 from </w:t>
+      </w:r>
+      <w:hyperlink r:id="rId22" w:history="1">
         <w:r>
           <w:rPr>
             <w:rStyle w:val="Hyperlink"/>
@@ -3924,15 +3642,7 @@
         <w:t>Sketchpad, a Man-Machine Graphical Communication System</w:t>
       </w:r>
       <w:r>
-        <w:t xml:space="preserve">. </w:t>
-      </w:r>
-      <w:proofErr w:type="spellStart"/>
-      <w:r>
-        <w:t>Ph.D</w:t>
-      </w:r>
-      <w:proofErr w:type="spellEnd"/>
-      <w:r>
-        <w:t xml:space="preserve"> Dissertation. Massac</w:t>
+        <w:t>. Ph.D Dissertation. Massac</w:t>
       </w:r>
       <w:r>
         <w:t xml:space="preserve">husetts Institute of Technology, </w:t>
@@ -3957,34 +3667,13 @@
         <w:t>The Social Shaping of Technology</w:t>
       </w:r>
       <w:r>
-        <w:t xml:space="preserve"> (2nd. ed.), Donald </w:t>
-      </w:r>
-      <w:proofErr w:type="spellStart"/>
-      <w:r>
-        <w:t>MacKenzie</w:t>
-      </w:r>
-      <w:proofErr w:type="spellEnd"/>
-      <w:r>
-        <w:t xml:space="preserve"> and Judy </w:t>
-      </w:r>
-      <w:proofErr w:type="spellStart"/>
-      <w:r>
-        <w:t>Wajcman</w:t>
-      </w:r>
-      <w:proofErr w:type="spellEnd"/>
-      <w:r>
-        <w:t xml:space="preserve"> (</w:t>
-      </w:r>
-      <w:proofErr w:type="gramStart"/>
+        <w:t xml:space="preserve"> (2nd. ed.), Donald MacKenzie and Judy Wajcman (</w:t>
+      </w:r>
       <w:r>
         <w:t>e</w:t>
       </w:r>
       <w:r>
-        <w:t>ds</w:t>
-      </w:r>
-      <w:proofErr w:type="gramEnd"/>
-      <w:r>
-        <w:t>.). Open University Press, Buckingham, UK, 28-40.</w:t>
+        <w:t>ds.). Open University Press, Buckingham, UK, 28-40.</w:t>
       </w:r>
       <w:bookmarkEnd w:id="17"/>
     </w:p>
@@ -8403,7 +8092,7 @@
 </file>
 
 <file path=customXml/itemProps1.xml><?xml version="1.0" encoding="utf-8"?>
-<ds:datastoreItem xmlns:ds="http://schemas.openxmlformats.org/officeDocument/2006/customXml" ds:itemID="{8F8F1A51-163A-4B13-A2F0-A022F195FC9C}">
+<ds:datastoreItem xmlns:ds="http://schemas.openxmlformats.org/officeDocument/2006/customXml" ds:itemID="{BD2C9A59-391A-4D73-BB23-F41DC9188312}">
   <ds:schemaRefs>
     <ds:schemaRef ds:uri="http://schemas.openxmlformats.org/officeDocument/2006/bibliography"/>
   </ds:schemaRefs>

</xml_diff>

<commit_message>
report com secções 1, 2 (igual a antes) e 5 (new)
</commit_message>
<xml_diff>
--- a/VI-A01-Report.docx
+++ b/VI-A01-Report.docx
@@ -366,9 +366,6 @@
       <w:r>
         <w:t>RELATED WORK</w:t>
       </w:r>
-      <w:r>
-        <w:t>s</w:t>
-      </w:r>
     </w:p>
     <w:p>
       <w:r>
@@ -443,12 +440,7 @@
     </w:p>
     <w:p>
       <w:r>
-        <w:t>We drew some inspiration from this solution’</w:t>
-      </w:r>
-      <w:bookmarkStart w:id="0" w:name="_GoBack"/>
-      <w:bookmarkEnd w:id="0"/>
-      <w:r>
-        <w:t>s bubbles, and the rest of our solution came from our own thoughts.</w:t>
+        <w:t>We drew some inspiration from this solution’s bubbles, and the rest of our solution came from our own thoughts.</w:t>
       </w:r>
     </w:p>
     <w:p>
@@ -456,7 +448,7 @@
         <w:pStyle w:val="Heading1"/>
       </w:pPr>
       <w:r>
-        <w:t>RELATED WORKS</w:t>
+        <w:t>The DATA</w:t>
       </w:r>
     </w:p>
     <w:p>
@@ -478,564 +470,6 @@
       <w:r>
         <w:t xml:space="preserve"> style.</w:t>
       </w:r>
-    </w:p>
-    <w:p>
-      <w:pPr>
-        <w:pStyle w:val="Heading2"/>
-      </w:pPr>
-      <w:r>
-        <w:t>Title and Authors</w:t>
-      </w:r>
-    </w:p>
-    <w:p>
-      <w:r>
-        <w:t>Your paper’s title, authors</w:t>
-      </w:r>
-      <w:r>
-        <w:t>,</w:t>
-      </w:r>
-      <w:r>
-        <w:t xml:space="preserve"> and affiliations should run across the full width of the page i</w:t>
-      </w:r>
-      <w:r>
-        <w:t xml:space="preserve">n a single column </w:t>
-      </w:r>
-      <w:r>
-        <w:t xml:space="preserve">7 in </w:t>
-      </w:r>
-      <w:r>
-        <w:t>(</w:t>
-      </w:r>
-      <w:r>
-        <w:t>1</w:t>
-      </w:r>
-      <w:r>
-        <w:t>7</w:t>
-      </w:r>
-      <w:r>
-        <w:t>.8 cm</w:t>
-      </w:r>
-      <w:r>
-        <w:t>) wide</w:t>
-      </w:r>
-      <w:r>
-        <w:t xml:space="preserve">. </w:t>
-      </w:r>
-      <w:r>
-        <w:t xml:space="preserve">The title should be in </w:t>
-      </w:r>
-      <w:r>
-        <w:t xml:space="preserve">Helvetica or </w:t>
-      </w:r>
-      <w:r>
-        <w:t>Arial</w:t>
-      </w:r>
-      <w:r>
-        <w:t xml:space="preserve"> 18-point bold</w:t>
-      </w:r>
-      <w:r>
-        <w:t xml:space="preserve"> (the </w:t>
-      </w:r>
-      <w:r>
-        <w:rPr>
-          <w:rStyle w:val="StyleDescriptionChar"/>
-        </w:rPr>
-        <w:t>Title</w:t>
-      </w:r>
-      <w:r>
-        <w:t xml:space="preserve"> style in this document)</w:t>
-      </w:r>
-      <w:r>
-        <w:t xml:space="preserve">. </w:t>
-      </w:r>
-      <w:r>
-        <w:t xml:space="preserve">Authors’ names should be in Times </w:t>
-      </w:r>
-      <w:r>
-        <w:t xml:space="preserve">New </w:t>
-      </w:r>
-      <w:r>
-        <w:t>Roman</w:t>
-      </w:r>
-      <w:r>
-        <w:t xml:space="preserve"> or Times Roman</w:t>
-      </w:r>
-      <w:r>
-        <w:t xml:space="preserve"> 12-point bold</w:t>
-      </w:r>
-      <w:r>
-        <w:t xml:space="preserve"> (</w:t>
-      </w:r>
-      <w:r>
-        <w:rPr>
-          <w:rStyle w:val="StyleDescriptionChar"/>
-        </w:rPr>
-        <w:t>Author Name</w:t>
-      </w:r>
-      <w:r>
-        <w:t xml:space="preserve"> style)</w:t>
-      </w:r>
-      <w:r>
-        <w:t xml:space="preserve">, and affiliations in </w:t>
-      </w:r>
-      <w:r>
-        <w:t xml:space="preserve">the font as </w:t>
-      </w:r>
-      <w:r>
-        <w:t>12-point</w:t>
-      </w:r>
-      <w:r>
-        <w:t xml:space="preserve"> </w:t>
-      </w:r>
-      <w:r>
-        <w:t xml:space="preserve">regular </w:t>
-      </w:r>
-      <w:r>
-        <w:t>(</w:t>
-      </w:r>
-      <w:r>
-        <w:rPr>
-          <w:rStyle w:val="StyleDescriptionChar"/>
-        </w:rPr>
-        <w:t>Author Affiliation</w:t>
-      </w:r>
-      <w:r>
-        <w:t xml:space="preserve"> style)</w:t>
-      </w:r>
-      <w:r>
-        <w:t>.</w:t>
-      </w:r>
-    </w:p>
-    <w:p>
-      <w:r>
-        <w:t>To position names and addresses, use a single-row table with invisible borders, as in this document</w:t>
-      </w:r>
-      <w:r>
-        <w:t xml:space="preserve">. </w:t>
-      </w:r>
-      <w:r>
-        <w:t>Alternatively, if only one address is needed, use a centered tab stop to center all name and address text on the page; for two addresses, use two centered tab stops, and so on. For more than three authors, you may have to place some address information in a footnote, or in a named section at the end of your paper. Leave one 10-p</w:t>
-      </w:r>
-      <w:r>
-        <w:t>oin</w:t>
-      </w:r>
-      <w:r>
-        <w:t>t line of white space below the last line of affiliations</w:t>
-      </w:r>
-      <w:r>
-        <w:t xml:space="preserve">. </w:t>
-      </w:r>
-    </w:p>
-    <w:p>
-      <w:pPr>
-        <w:spacing w:before="120" w:after="0"/>
-        <w:rPr>
-          <w:rFonts w:ascii="Arial" w:hAnsi="Arial" w:cs="Arial"/>
-          <w:b/>
-          <w:sz w:val="18"/>
-          <w:szCs w:val="18"/>
-        </w:rPr>
-      </w:pPr>
-      <w:r>
-        <w:rPr>
-          <w:rFonts w:ascii="Arial" w:hAnsi="Arial" w:cs="Arial"/>
-          <w:b/>
-          <w:sz w:val="18"/>
-          <w:szCs w:val="18"/>
-        </w:rPr>
-        <w:t xml:space="preserve">Adding </w:t>
-      </w:r>
-      <w:r>
-        <w:rPr>
-          <w:rFonts w:ascii="Arial" w:hAnsi="Arial" w:cs="Arial"/>
-          <w:b/>
-          <w:sz w:val="18"/>
-          <w:szCs w:val="18"/>
-        </w:rPr>
-        <w:t>and</w:t>
-      </w:r>
-      <w:r>
-        <w:rPr>
-          <w:rFonts w:ascii="Arial" w:hAnsi="Arial" w:cs="Arial"/>
-          <w:b/>
-          <w:sz w:val="18"/>
-          <w:szCs w:val="18"/>
-        </w:rPr>
-        <w:t xml:space="preserve"> Removing Author Fields Above</w:t>
-      </w:r>
-    </w:p>
-    <w:p>
-      <w:r>
-        <w:t xml:space="preserve">If you need a </w:t>
-      </w:r>
-      <w:r>
-        <w:t>4</w:t>
-      </w:r>
-      <w:r>
-        <w:rPr>
-          <w:vertAlign w:val="superscript"/>
-        </w:rPr>
-        <w:t>th</w:t>
-      </w:r>
-      <w:r>
-        <w:t xml:space="preserve"> block for </w:t>
-      </w:r>
-      <w:r>
-        <w:t>an additional author</w:t>
-      </w:r>
-      <w:r>
-        <w:t xml:space="preserve"> with </w:t>
-      </w:r>
-      <w:r>
-        <w:t>a different affiliation</w:t>
-      </w:r>
-      <w:r>
-        <w:t>,</w:t>
-      </w:r>
-      <w:r>
-        <w:t xml:space="preserve"> </w:t>
-      </w:r>
-      <w:r>
-        <w:t>click on the table, click “layout” under “table tools”, and click “insert left” or “insert right”.</w:t>
-      </w:r>
-      <w:r>
-        <w:t xml:space="preserve"> </w:t>
-      </w:r>
-      <w:r>
-        <w:t xml:space="preserve">Then </w:t>
-      </w:r>
-      <w:r>
-        <w:t>right-</w:t>
-      </w:r>
-      <w:r>
-        <w:t>click</w:t>
-      </w:r>
-      <w:r>
-        <w:t xml:space="preserve"> anywhere on the table</w:t>
-      </w:r>
-      <w:r>
-        <w:t xml:space="preserve">, </w:t>
-      </w:r>
-      <w:r>
-        <w:t xml:space="preserve">click </w:t>
-      </w:r>
-      <w:r>
-        <w:t>“Table Properties”</w:t>
-      </w:r>
-      <w:r>
-        <w:t>,</w:t>
-      </w:r>
-      <w:r>
-        <w:t xml:space="preserve"> and within the </w:t>
-      </w:r>
-      <w:r>
-        <w:t>“</w:t>
-      </w:r>
-      <w:r>
-        <w:t>Table</w:t>
-      </w:r>
-      <w:r>
-        <w:t>”</w:t>
-      </w:r>
-      <w:r>
-        <w:t xml:space="preserve"> </w:t>
-      </w:r>
-      <w:r>
-        <w:t>t</w:t>
-      </w:r>
-      <w:r>
-        <w:t xml:space="preserve">ab, click the tab box for “Preferred Width” </w:t>
-      </w:r>
-      <w:r>
-        <w:t xml:space="preserve">and </w:t>
-      </w:r>
-      <w:r>
-        <w:t xml:space="preserve">enter </w:t>
-      </w:r>
-      <w:r>
-        <w:t>“</w:t>
-      </w:r>
-      <w:r>
-        <w:t>7</w:t>
-      </w:r>
-      <w:r>
-        <w:t>”.</w:t>
-      </w:r>
-    </w:p>
-    <w:p>
-      <w:r>
-        <w:lastRenderedPageBreak/>
-        <w:t xml:space="preserve">If you need </w:t>
-      </w:r>
-      <w:r>
-        <w:t>author blocks for only 1 or 2 authors</w:t>
-      </w:r>
-      <w:r>
-        <w:t xml:space="preserve">, you should </w:t>
-      </w:r>
-      <w:r>
-        <w:t xml:space="preserve">remove one </w:t>
-      </w:r>
-      <w:r>
-        <w:t>column from the table. R</w:t>
-      </w:r>
-      <w:r>
-        <w:t>ight-c</w:t>
-      </w:r>
-      <w:r>
-        <w:t xml:space="preserve">lick in the unwanted cell, </w:t>
-      </w:r>
-      <w:r>
-        <w:t>click “Delete Cell</w:t>
-      </w:r>
-      <w:r>
-        <w:t>”</w:t>
-      </w:r>
-      <w:r>
-        <w:t>,</w:t>
-      </w:r>
-      <w:r>
-        <w:t xml:space="preserve"> </w:t>
-      </w:r>
-      <w:r>
-        <w:t xml:space="preserve">click </w:t>
-      </w:r>
-      <w:r>
-        <w:t>“Delete entire column</w:t>
-      </w:r>
-      <w:r>
-        <w:t>”</w:t>
-      </w:r>
-      <w:r>
-        <w:t>,</w:t>
-      </w:r>
-      <w:r>
-        <w:t xml:space="preserve"> then click </w:t>
-      </w:r>
-      <w:r>
-        <w:t>“</w:t>
-      </w:r>
-      <w:r>
-        <w:t>OK</w:t>
-      </w:r>
-      <w:r>
-        <w:t>”</w:t>
-      </w:r>
-      <w:r>
-        <w:t>. Repeat if necessary</w:t>
-      </w:r>
-      <w:r>
-        <w:t>.</w:t>
-      </w:r>
-    </w:p>
-    <w:p>
-      <w:pPr>
-        <w:pStyle w:val="Heading2"/>
-      </w:pPr>
-      <w:r>
-        <w:t>Abstract and Keywords</w:t>
-      </w:r>
-    </w:p>
-    <w:p>
-      <w:pPr>
-        <w:rPr>
-          <w:color w:val="000000"/>
-        </w:rPr>
-      </w:pPr>
-      <w:r>
-        <w:t>Every submission should begin with an abstract of about 150 words, followed by a set of keywords. The abstract and keywords should be placed in the left column of the first page under the left half of the title. The abstract should be a concise statement of the problem, approach</w:t>
-      </w:r>
-      <w:r>
-        <w:t>,</w:t>
-      </w:r>
-      <w:r>
-        <w:t xml:space="preserve"> and conclusions of the work described</w:t>
-      </w:r>
-      <w:r>
-        <w:t xml:space="preserve">. </w:t>
-      </w:r>
-      <w:r>
-        <w:rPr>
-          <w:color w:val="000000"/>
-        </w:rPr>
-        <w:t>It should clearly state the paper</w:t>
-      </w:r>
-      <w:r>
-        <w:rPr>
-          <w:color w:val="000000"/>
-        </w:rPr>
-        <w:t>’</w:t>
-      </w:r>
-      <w:r>
-        <w:rPr>
-          <w:color w:val="000000"/>
-        </w:rPr>
-        <w:t>s contribution to the field of HCI.</w:t>
-      </w:r>
-    </w:p>
-    <w:p>
-      <w:pPr>
-        <w:pStyle w:val="Heading2"/>
-      </w:pPr>
-      <w:r>
-        <w:t>Normal or Body Text</w:t>
-      </w:r>
-    </w:p>
-    <w:p>
-      <w:r>
-        <w:t xml:space="preserve">Please use 10-point </w:t>
-      </w:r>
-      <w:r>
-        <w:t xml:space="preserve">Times New Roman </w:t>
-      </w:r>
-      <w:r>
-        <w:t xml:space="preserve">or Times Roman </w:t>
-      </w:r>
-      <w:r>
-        <w:t xml:space="preserve">font </w:t>
-      </w:r>
-      <w:r>
-        <w:t xml:space="preserve">(the </w:t>
-      </w:r>
-      <w:r>
-        <w:rPr>
-          <w:rStyle w:val="StyleDescriptionChar"/>
-        </w:rPr>
-        <w:t>Normal</w:t>
-      </w:r>
-      <w:r>
-        <w:t xml:space="preserve"> style) </w:t>
-      </w:r>
-      <w:r>
-        <w:t xml:space="preserve">or, if this is unavailable, another proportional font with serifs, as close as possible in appearance to Times </w:t>
-      </w:r>
-      <w:r>
-        <w:t xml:space="preserve">New </w:t>
-      </w:r>
-      <w:r>
-        <w:t xml:space="preserve">Roman 10-point. </w:t>
-      </w:r>
-      <w:r>
-        <w:t xml:space="preserve">Other than </w:t>
-      </w:r>
-      <w:r>
-        <w:t xml:space="preserve">Helvetica or </w:t>
-      </w:r>
-      <w:r>
-        <w:t>Arial headings, p</w:t>
-      </w:r>
-      <w:r>
-        <w:t>lease use sans-serif or non-proportional fonts only for special purposes, such as source code text.</w:t>
-      </w:r>
-    </w:p>
-    <w:p>
-      <w:pPr>
-        <w:pStyle w:val="Heading2"/>
-      </w:pPr>
-      <w:r>
-        <w:t>First Page Copyright Notice</w:t>
-      </w:r>
-    </w:p>
-    <w:p>
-      <w:pPr>
-        <w:spacing w:after="0"/>
-        <w:rPr>
-          <w:color w:val="000000"/>
-        </w:rPr>
-      </w:pPr>
-      <w:r>
-        <w:rPr>
-          <w:color w:val="000000"/>
-        </w:rPr>
-        <w:t>This sample word document has the correct ACM SIGCHI copyright notice in place (see page 1, bottom of column 1)</w:t>
-      </w:r>
-      <w:r>
-        <w:rPr>
-          <w:color w:val="000000"/>
-        </w:rPr>
-        <w:t>.</w:t>
-      </w:r>
-      <w:r>
-        <w:rPr>
-          <w:color w:val="000000"/>
-        </w:rPr>
-        <w:t xml:space="preserve"> </w:t>
-      </w:r>
-      <w:r>
-        <w:rPr>
-          <w:color w:val="000000"/>
-        </w:rPr>
-        <w:t xml:space="preserve">Accepted papers will be distributed in the </w:t>
-      </w:r>
-      <w:r>
-        <w:rPr>
-          <w:color w:val="000000"/>
-        </w:rPr>
-        <w:t>c</w:t>
-      </w:r>
-      <w:r>
-        <w:rPr>
-          <w:color w:val="000000"/>
-        </w:rPr>
-        <w:t xml:space="preserve">onference </w:t>
-      </w:r>
-      <w:r>
-        <w:rPr>
-          <w:color w:val="000000"/>
-        </w:rPr>
-        <w:t>p</w:t>
-      </w:r>
-      <w:r>
-        <w:rPr>
-          <w:color w:val="000000"/>
-        </w:rPr>
-        <w:t>ublications. They will also be placed in the ACM Digital Library, where they will remain accessible to thousands of research</w:t>
-      </w:r>
-      <w:r>
-        <w:rPr>
-          <w:color w:val="000000"/>
-        </w:rPr>
-        <w:t>ers and practitioners worldwide</w:t>
-      </w:r>
-      <w:r>
-        <w:rPr>
-          <w:color w:val="000000"/>
-        </w:rPr>
-        <w:t>.</w:t>
-      </w:r>
-      <w:r>
-        <w:rPr>
-          <w:color w:val="000000"/>
-        </w:rPr>
-        <w:t xml:space="preserve"> </w:t>
-      </w:r>
-      <w:r>
-        <w:rPr>
-          <w:color w:val="000000"/>
-        </w:rPr>
-        <w:t>ACM’s copyright and permissions policy</w:t>
-      </w:r>
-      <w:r>
-        <w:rPr>
-          <w:color w:val="000000"/>
-        </w:rPr>
-        <w:t xml:space="preserve"> is here:</w:t>
-      </w:r>
-    </w:p>
-    <w:p>
-      <w:pPr>
-        <w:rPr>
-          <w:color w:val="000000"/>
-        </w:rPr>
-      </w:pPr>
-      <w:hyperlink r:id="rId10" w:history="1">
-        <w:r>
-          <w:rPr>
-            <w:rStyle w:val="Hyperlink"/>
-          </w:rPr>
-          <w:t>http://acm.org/publications/policies/copyright_policy</w:t>
-        </w:r>
-      </w:hyperlink>
     </w:p>
     <w:p>
       <w:pPr>
@@ -1087,7 +521,7 @@
                     <pic:cNvPicPr/>
                   </pic:nvPicPr>
                   <pic:blipFill>
-                    <a:blip r:embed="rId11">
+                    <a:blip r:embed="rId10">
                       <a:extLst>
                         <a:ext uri="{28A0092B-C50C-407E-A947-70E740481C1C}">
                           <a14:useLocalDpi xmlns:a14="http://schemas.microsoft.com/office/drawing/2010/main" val="0"/>
@@ -1118,19 +552,37 @@
       <w:pPr>
         <w:pStyle w:val="Caption"/>
       </w:pPr>
+      <w:proofErr w:type="gramStart"/>
       <w:r>
         <w:t xml:space="preserve">Figure </w:t>
       </w:r>
-      <w:fldSimple w:instr=" SEQ Figure \* ARABIC ">
-        <w:r>
-          <w:rPr>
-            <w:noProof/>
-          </w:rPr>
-          <w:t>1</w:t>
-        </w:r>
-      </w:fldSimple>
-      <w:r>
-        <w:t>. Use high-resolution images, 300+ dpi, legible if printed in color or black-and-white. Number all figures and include captions below, using Insert, Caption.</w:t>
+      <w:r>
+        <w:fldChar w:fldCharType="begin"/>
+      </w:r>
+      <w:r>
+        <w:instrText xml:space="preserve"> SEQ Figure \* ARABIC </w:instrText>
+      </w:r>
+      <w:r>
+        <w:fldChar w:fldCharType="separate"/>
+      </w:r>
+      <w:r>
+        <w:rPr>
+          <w:noProof/>
+        </w:rPr>
+        <w:t>1</w:t>
+      </w:r>
+      <w:r>
+        <w:rPr>
+          <w:noProof/>
+        </w:rPr>
+        <w:fldChar w:fldCharType="end"/>
+      </w:r>
+      <w:r>
+        <w:t>.</w:t>
+      </w:r>
+      <w:proofErr w:type="gramEnd"/>
+      <w:r>
+        <w:t xml:space="preserve"> Use high-resolution images, 300+ dpi, legible if printed in color or black-and-white. Number all figures and include captions below, using Insert, Caption.</w:t>
       </w:r>
     </w:p>
     <w:p>
@@ -1169,9 +621,11 @@
       <w:r>
         <w:fldChar w:fldCharType="end"/>
       </w:r>
+      <w:proofErr w:type="gramStart"/>
       <w:r>
         <w:t>,</w:t>
       </w:r>
+      <w:proofErr w:type="gramEnd"/>
       <w:r>
         <w:fldChar w:fldCharType="begin"/>
       </w:r>
@@ -1444,26 +898,44 @@
       <w:pPr>
         <w:pStyle w:val="Caption"/>
       </w:pPr>
-      <w:bookmarkStart w:id="1" w:name="_Ref279755490"/>
-      <w:r>
+      <w:bookmarkStart w:id="0" w:name="_Ref279755490"/>
+      <w:proofErr w:type="gramStart"/>
+      <w:r>
+        <w:lastRenderedPageBreak/>
         <w:t xml:space="preserve">Table </w:t>
       </w:r>
-      <w:fldSimple w:instr=" SEQ Table \* ARABIC ">
-        <w:r>
-          <w:rPr>
-            <w:noProof/>
-          </w:rPr>
-          <w:t>1</w:t>
-        </w:r>
-      </w:fldSimple>
-      <w:r>
-        <w:t>. Table captions should be placed below the table. We recommend table lines be 1 point, 25% black. Minimize use of unnecessary table lines.</w:t>
-      </w:r>
-    </w:p>
-    <w:bookmarkEnd w:id="1"/>
-    <w:p>
-      <w:r>
-        <w:lastRenderedPageBreak/>
+      <w:r>
+        <w:fldChar w:fldCharType="begin"/>
+      </w:r>
+      <w:r>
+        <w:instrText xml:space="preserve"> SEQ Table \* ARABIC </w:instrText>
+      </w:r>
+      <w:r>
+        <w:fldChar w:fldCharType="separate"/>
+      </w:r>
+      <w:r>
+        <w:rPr>
+          <w:noProof/>
+        </w:rPr>
+        <w:t>1</w:t>
+      </w:r>
+      <w:r>
+        <w:rPr>
+          <w:noProof/>
+        </w:rPr>
+        <w:fldChar w:fldCharType="end"/>
+      </w:r>
+      <w:r>
+        <w:t>.</w:t>
+      </w:r>
+      <w:proofErr w:type="gramEnd"/>
+      <w:r>
+        <w:t xml:space="preserve"> Table captions should be placed below the table. We recommend table lines be 1 point, 25% black. Minimize use of unnecessary table lines.</w:t>
+      </w:r>
+    </w:p>
+    <w:bookmarkEnd w:id="0"/>
+    <w:p>
+      <w:r>
         <w:t>Your references should be published materials accessible to the public</w:t>
       </w:r>
       <w:r>
@@ -1484,9 +956,11 @@
       <w:r>
         <w:t xml:space="preserve"> (e.g., “[</w:t>
       </w:r>
+      <w:proofErr w:type="spellStart"/>
       <w:r>
         <w:t>Borriello</w:t>
       </w:r>
+      <w:proofErr w:type="spellEnd"/>
       <w:r>
         <w:t>, personal communication]”).</w:t>
       </w:r>
@@ -1501,7 +975,7 @@
       <w:r>
         <w:t xml:space="preserve"> citation format: </w:t>
       </w:r>
-      <w:hyperlink r:id="rId12" w:history="1">
+      <w:hyperlink r:id="rId11" w:history="1">
         <w:r>
           <w:rPr>
             <w:rStyle w:val="Hyperlink"/>
@@ -1533,9 +1007,11 @@
       <w:r>
         <w:fldChar w:fldCharType="end"/>
       </w:r>
+      <w:proofErr w:type="gramStart"/>
       <w:r>
         <w:t>,</w:t>
       </w:r>
+      <w:proofErr w:type="gramEnd"/>
       <w:r>
         <w:fldChar w:fldCharType="begin"/>
       </w:r>
@@ -1614,7 +1090,7 @@
         <w:pStyle w:val="Heading1"/>
       </w:pPr>
       <w:r>
-        <w:t>SECTIONS</w:t>
+        <w:t>VISUALIZATION</w:t>
       </w:r>
     </w:p>
     <w:p>
@@ -1681,6 +1157,7 @@
       <w:r>
         <w:t xml:space="preserve">). For sub-sections and sub-subsections, a word like </w:t>
       </w:r>
+      <w:proofErr w:type="gramStart"/>
       <w:r>
         <w:rPr>
           <w:i/>
@@ -1688,7 +1165,11 @@
         <w:t>the</w:t>
       </w:r>
       <w:r>
-        <w:t xml:space="preserve"> or </w:t>
+        <w:t xml:space="preserve"> or</w:t>
+      </w:r>
+      <w:proofErr w:type="gramEnd"/>
+      <w:r>
+        <w:t xml:space="preserve"> </w:t>
       </w:r>
       <w:r>
         <w:rPr>
@@ -1740,120 +1221,107 @@
         <w:pStyle w:val="Heading1"/>
       </w:pPr>
       <w:r>
-        <w:t>FIGURES/CAPTIONS</w:t>
-      </w:r>
-    </w:p>
-    <w:p>
-      <w:r>
-        <w:t>Place figures and tables at the top or bottom of the appropriate column or columns, on the same page as the relevant text (see Figure 1). A figure or table may extend across both columns to a maximum width of two columns, or 17.78 cm (7 in.).</w:t>
-      </w:r>
-    </w:p>
-    <w:p>
-      <w:r>
-        <w:t>Captions should be Times New Roman 9-point bold (</w:t>
-      </w:r>
-      <w:r>
-        <w:rPr>
-          <w:rFonts w:ascii="Courier New" w:hAnsi="Courier New"/>
-          <w:sz w:val="18"/>
-        </w:rPr>
-        <w:t>Caption</w:t>
-      </w:r>
-      <w:r>
-        <w:t xml:space="preserve"> </w:t>
-      </w:r>
-      <w:r>
-        <w:t>s</w:t>
-      </w:r>
-      <w:r>
-        <w:t>tyle). They should be numbered (e.g., “Table 1” or “Figure 2”), centered</w:t>
-      </w:r>
-      <w:r>
-        <w:t>,</w:t>
-      </w:r>
-      <w:r>
-        <w:t xml:space="preserve"> and placed beneath the figure or table. </w:t>
-      </w:r>
-      <w:r>
-        <w:t>T</w:t>
-      </w:r>
-      <w:r>
-        <w:t>he words “Figure” and “Table” should be spelled out (e.g., “Figure” rather than “Fig.”) wherever they occur.</w:t>
-      </w:r>
-    </w:p>
-    <w:p>
-      <w:r>
-        <w:t xml:space="preserve">All figures should also include alt text for improved accessibility. In Word, right click the figure, and select Format Picture | Layout | Alt Text). </w:t>
-      </w:r>
-      <w:r>
-        <w:rPr>
-          <w:color w:val="000000"/>
-        </w:rPr>
-        <w:t>Papers and notes may use color figures, which are included in the page limit; the figures must be usable when printed in black</w:t>
-      </w:r>
-      <w:r>
-        <w:rPr>
-          <w:color w:val="000000"/>
-        </w:rPr>
+        <w:t>Implementation details</w:t>
+      </w:r>
+    </w:p>
+    <w:p>
+      <w:r>
+        <w:t>The implementation of the most complicated aspects of the visualization weren’t in fact ridiculously difficult.</w:t>
+      </w:r>
+    </w:p>
+    <w:p>
+      <w:r>
+        <w:t>The first challenge was choosing the scales for the widths of the bars, radii of the bubbles and coordinates of the lines. We had to choose values that would display the number of medals and coefficient clearly but without great disparity between smaller and larger values.</w:t>
+      </w:r>
+      <w:r>
+        <w:t xml:space="preserve"> After that, we had to choose the best tick values for the line graph’s Y axis.</w:t>
+      </w:r>
+    </w:p>
+    <w:p>
+      <w:r>
+        <w:lastRenderedPageBreak/>
+        <w:t xml:space="preserve">The </w:t>
+      </w:r>
+      <w:r>
+        <w:t>second</w:t>
+      </w:r>
+      <w:r>
+        <w:t xml:space="preserve"> challenge was </w:t>
+      </w:r>
+      <w:r>
+        <w:t>being able to sum the medals of all sports for a country in a certain year, and also adding all the medals of the same sport over the years</w:t>
+      </w:r>
+      <w:r>
+        <w:t>.</w:t>
+      </w:r>
+      <w:r>
+        <w:t xml:space="preserve"> For both we had to use a few iterative cycles nested by one another and sum all the medals.</w:t>
+      </w:r>
+    </w:p>
+    <w:p>
+      <w:r>
+        <w:t>The third challenge was making the connection between idioms. The HTML and SVG elements we used had some attributes (their “id” containing the country code) that made matching bubbles and bars easy. The hard part was coding the logic to highlight the marks for a chosen country and stop highlighting the previously chosen country’s marks. For that we had to save the name of the previous country.</w:t>
+      </w:r>
+    </w:p>
+    <w:p>
+      <w:r>
+        <w:t xml:space="preserve">The fourth challenge was implementing the range sliders for the timeline and the animation that progresses through the years. For the range timeline, we used a </w:t>
+      </w:r>
+      <w:r>
+        <w:t>J</w:t>
+      </w:r>
+      <w:r>
         <w:t>-</w:t>
       </w:r>
       <w:r>
-        <w:rPr>
-          <w:color w:val="000000"/>
-        </w:rPr>
-        <w:t>and</w:t>
-      </w:r>
-      <w:r>
-        <w:rPr>
-          <w:color w:val="000000"/>
-        </w:rPr>
-        <w:t>-</w:t>
-      </w:r>
-      <w:r>
-        <w:rPr>
-          <w:color w:val="000000"/>
-        </w:rPr>
-        <w:t>white in the proceedings.</w:t>
-      </w:r>
-    </w:p>
-    <w:p>
-      <w:pPr>
-        <w:rPr>
-          <w:color w:val="000000"/>
-        </w:rPr>
-      </w:pPr>
-      <w:r>
-        <w:rPr>
-          <w:color w:val="000000"/>
-        </w:rPr>
-        <w:t>The paper may be accompanied by a short video figure up to five minutes in length. However, the paper should stand on its own without the video figure, as the video may not be available to everyone who reads the paper.</w:t>
-      </w:r>
-    </w:p>
-    <w:p>
-      <w:pPr>
-        <w:pStyle w:val="Heading2"/>
-      </w:pPr>
-      <w:r>
-        <w:t>Inserting Images</w:t>
-      </w:r>
-    </w:p>
-    <w:p>
-      <w:r>
-        <w:t xml:space="preserve">Occasionally MS Word generates larger-than-necessary PDF files when images inserted into the document are manipulated in MS Word. To minimize this problem, use an image editing tool to resize the image at the appropriate </w:t>
-      </w:r>
-      <w:r>
-        <w:lastRenderedPageBreak/>
-        <w:t xml:space="preserve">printing resolution (usually 300 dpi), and then insert the </w:t>
-      </w:r>
-      <w:r>
-        <w:lastRenderedPageBreak/>
-        <w:t>image into Word using Insert | Picture | From File.</w:t>
-      </w:r>
+        <w:t>Query</w:t>
+      </w:r>
+      <w:r>
+        <w:t xml:space="preserve"> solution we found online</w:t>
+      </w:r>
+      <w:r>
+        <w:t xml:space="preserve"> and modified for our fitting</w:t>
+      </w:r>
+      <w:r>
+        <w:t>. Then we had to figure out a cycle that would increase the years and update the visualization and the sliders.</w:t>
+      </w:r>
+    </w:p>
+    <w:p>
+      <w:r>
+        <w:t xml:space="preserve">The </w:t>
+      </w:r>
+      <w:r>
+        <w:t>fifth challenge was making the tooltips over the</w:t>
+      </w:r>
+      <w:r>
+        <w:t xml:space="preserve"> bubbles and bars. We initially used a graphical element that would pop up over a mark after one second, but then opted for a simple solution we found online that popped up immediately after hovering over the mark.</w:t>
+      </w:r>
+    </w:p>
+    <w:p>
+      <w:r>
+        <w:t xml:space="preserve">What did not end up being a challenge was optimization. We expected the sum of medals over the years and sports to be a very slow process. We’d have to do it every time we selected a range of years or to show stats for all sports. But that sum process was in fact rather quick under any circumstances, and did not spoil the experience. Thus, no optimization was needed. </w:t>
+      </w:r>
+    </w:p>
+    <w:p>
+      <w:r>
+        <w:t xml:space="preserve">In the end, most of the problems we had arose from not knowing the </w:t>
+      </w:r>
+      <w:r>
+        <w:t>JavaScript</w:t>
+      </w:r>
+      <w:r>
+        <w:t xml:space="preserve"> language’s quirks enough, initially.</w:t>
+      </w:r>
+      <w:r>
+        <w:t xml:space="preserve"> We made all the idioms ourselves without ever using D3’s examples page.</w:t>
+      </w:r>
+      <w:bookmarkStart w:id="1" w:name="_GoBack"/>
+      <w:bookmarkEnd w:id="1"/>
     </w:p>
     <w:p>
       <w:pPr>
         <w:sectPr>
-          <w:headerReference w:type="even" r:id="rId13"/>
+          <w:headerReference w:type="even" r:id="rId12"/>
           <w:type w:val="continuous"/>
           <w:pgSz w:w="12240" w:h="15840" w:code="1"/>
           <w:pgMar w:top="1224" w:right="1080" w:bottom="1440" w:left="1080" w:header="720" w:footer="720" w:gutter="0"/>
@@ -1889,7 +1357,7 @@
                     </pic:cNvPicPr>
                   </pic:nvPicPr>
                   <pic:blipFill>
-                    <a:blip r:embed="rId14">
+                    <a:blip r:embed="rId13">
                       <a:extLst>
                         <a:ext uri="{28A0092B-C50C-407E-A947-70E740481C1C}">
                           <a14:useLocalDpi xmlns:a14="http://schemas.microsoft.com/office/drawing/2010/main" val="0"/>
@@ -1924,22 +1392,56 @@
       <w:pPr>
         <w:pStyle w:val="Caption"/>
       </w:pPr>
+      <w:proofErr w:type="gramStart"/>
       <w:r>
         <w:t xml:space="preserve">Figure </w:t>
       </w:r>
-      <w:fldSimple w:instr=" SEQ Figure \* ARABIC ">
-        <w:r>
-          <w:rPr>
-            <w:noProof/>
-          </w:rPr>
-          <w:t>2</w:t>
-        </w:r>
-      </w:fldSimple>
-      <w:r>
-        <w:t>. Sample of a wide figure. Be sure to place at the top or bottom of the page. Ensure that important information is legible in both black-and-white and color printing.</w:t>
-      </w:r>
-      <w:r>
-        <w:t xml:space="preserve"> Image: CC-BY-ND ayman on Flickr.</w:t>
+      <w:r>
+        <w:fldChar w:fldCharType="begin"/>
+      </w:r>
+      <w:r>
+        <w:instrText xml:space="preserve"> SEQ Figure \* ARABIC </w:instrText>
+      </w:r>
+      <w:r>
+        <w:fldChar w:fldCharType="separate"/>
+      </w:r>
+      <w:r>
+        <w:rPr>
+          <w:noProof/>
+        </w:rPr>
+        <w:t>2</w:t>
+      </w:r>
+      <w:r>
+        <w:rPr>
+          <w:noProof/>
+        </w:rPr>
+        <w:fldChar w:fldCharType="end"/>
+      </w:r>
+      <w:r>
+        <w:t>.</w:t>
+      </w:r>
+      <w:proofErr w:type="gramEnd"/>
+      <w:r>
+        <w:t xml:space="preserve"> </w:t>
+      </w:r>
+      <w:proofErr w:type="gramStart"/>
+      <w:r>
+        <w:t>Sample of a wide figure.</w:t>
+      </w:r>
+      <w:proofErr w:type="gramEnd"/>
+      <w:r>
+        <w:t xml:space="preserve"> Be sure to place at the top or bottom of the page. Ensure that important information is legible in both black-and-white and color printing.</w:t>
+      </w:r>
+      <w:r>
+        <w:t xml:space="preserve"> Image: CC-BY-ND </w:t>
+      </w:r>
+      <w:proofErr w:type="spellStart"/>
+      <w:r>
+        <w:t>ayman</w:t>
+      </w:r>
+      <w:proofErr w:type="spellEnd"/>
+      <w:r>
+        <w:t xml:space="preserve"> on Flickr.</w:t>
       </w:r>
     </w:p>
     <w:p>
@@ -2129,7 +1631,15 @@
         <w:t xml:space="preserve">Explain “insider” comments. Ensure that your whole audience understands any reference whose meaning you do not describe (e.g., do not </w:t>
       </w:r>
       <w:r>
-        <w:t xml:space="preserve">assume that everyone has used an Android phone, </w:t>
+        <w:t xml:space="preserve">assume that everyone has used an Android </w:t>
+      </w:r>
+      <w:proofErr w:type="gramStart"/>
+      <w:r>
+        <w:t>phone,</w:t>
+      </w:r>
+      <w:proofErr w:type="gramEnd"/>
+      <w:r>
+        <w:t xml:space="preserve"> </w:t>
       </w:r>
       <w:r>
         <w:t>or a particular application).</w:t>
@@ -2154,249 +1664,296 @@
         <w:pStyle w:val="Bullet"/>
       </w:pPr>
       <w:r>
+        <w:t>Use unambiguous forms for culturally localized concepts, such as times, dates, currencies</w:t>
+      </w:r>
+      <w:r>
+        <w:t>,</w:t>
+      </w:r>
+      <w:r>
+        <w:t xml:space="preserve"> and numbers (e.g., “1-5- 97” or “5/1/97” may mean 5 January or 1 May, an</w:t>
+      </w:r>
+      <w:r>
+        <w:t>d “seven o’clock” may mean 7:00</w:t>
+      </w:r>
+      <w:r>
+        <w:t xml:space="preserve"> </w:t>
+      </w:r>
+      <w:r>
+        <w:t>am or 19:00)</w:t>
+      </w:r>
+      <w:r>
+        <w:t xml:space="preserve">. </w:t>
+      </w:r>
+      <w:r>
+        <w:t>For currencies, indicate equivalences</w:t>
+      </w:r>
+      <w:r>
+        <w:t xml:space="preserve">: </w:t>
+      </w:r>
+      <w:r>
+        <w:t xml:space="preserve">“Participants were paid </w:t>
+      </w:r>
+      <w:r>
+        <w:t>₩</w:t>
+      </w:r>
+      <w:r>
+        <w:t>22</w:t>
+      </w:r>
+      <w:r>
+        <w:t xml:space="preserve">, or roughly </w:t>
+      </w:r>
+      <w:r>
+        <w:t>US</w:t>
+      </w:r>
+      <w:r>
+        <w:t>$</w:t>
+      </w:r>
+      <w:r>
+        <w:t>29</w:t>
+      </w:r>
+      <w:r>
+        <w:t>.”</w:t>
+      </w:r>
+    </w:p>
+    <w:p>
+      <w:pPr>
+        <w:pStyle w:val="Bullet"/>
+      </w:pPr>
+      <w:r>
+        <w:t>Be careful with the use of gender-specific pronouns (</w:t>
+      </w:r>
+      <w:r>
+        <w:rPr>
+          <w:i/>
+        </w:rPr>
+        <w:t>he</w:t>
+      </w:r>
+      <w:r>
+        <w:t xml:space="preserve">, </w:t>
+      </w:r>
+      <w:r>
+        <w:rPr>
+          <w:i/>
+        </w:rPr>
+        <w:t>she</w:t>
+      </w:r>
+      <w:r>
+        <w:t>) and other gendered words (</w:t>
+      </w:r>
+      <w:r>
+        <w:rPr>
+          <w:i/>
+        </w:rPr>
+        <w:t>chairman</w:t>
+      </w:r>
+      <w:r>
+        <w:t xml:space="preserve">, </w:t>
+      </w:r>
+      <w:r>
+        <w:rPr>
+          <w:i/>
+        </w:rPr>
+        <w:t>manpower</w:t>
+      </w:r>
+      <w:r>
+        <w:t xml:space="preserve">, </w:t>
+      </w:r>
+      <w:r>
+        <w:rPr>
+          <w:i/>
+        </w:rPr>
+        <w:t>man-months</w:t>
+      </w:r>
+      <w:r>
+        <w:t xml:space="preserve">). Use inclusive language that is gender-neutral (e.g., </w:t>
+      </w:r>
+      <w:r>
+        <w:rPr>
+          <w:i/>
+        </w:rPr>
+        <w:t>she</w:t>
+      </w:r>
+      <w:r>
+        <w:t xml:space="preserve"> </w:t>
+      </w:r>
+      <w:r>
+        <w:rPr>
+          <w:i/>
+        </w:rPr>
+        <w:t>or</w:t>
+      </w:r>
+      <w:r>
+        <w:t xml:space="preserve"> </w:t>
+      </w:r>
+      <w:r>
+        <w:rPr>
+          <w:i/>
+        </w:rPr>
+        <w:t>he</w:t>
+      </w:r>
+      <w:r>
+        <w:t xml:space="preserve">, </w:t>
+      </w:r>
+      <w:r>
+        <w:rPr>
+          <w:i/>
+        </w:rPr>
+        <w:t>they</w:t>
+      </w:r>
+      <w:r>
+        <w:t>,</w:t>
+      </w:r>
+      <w:r>
+        <w:rPr>
+          <w:i/>
+        </w:rPr>
+        <w:t xml:space="preserve"> s/he</w:t>
+      </w:r>
+      <w:r>
+        <w:t xml:space="preserve">, </w:t>
+      </w:r>
+      <w:r>
+        <w:rPr>
+          <w:i/>
+        </w:rPr>
+        <w:t>chair</w:t>
+      </w:r>
+      <w:r>
+        <w:t xml:space="preserve">, </w:t>
+      </w:r>
+      <w:r>
+        <w:rPr>
+          <w:i/>
+        </w:rPr>
+        <w:t>staff</w:t>
+      </w:r>
+      <w:r>
+        <w:t xml:space="preserve">, </w:t>
+      </w:r>
+      <w:r>
+        <w:rPr>
+          <w:i/>
+        </w:rPr>
+        <w:t>staff-hours</w:t>
+      </w:r>
+      <w:r>
+        <w:t xml:space="preserve">, </w:t>
+      </w:r>
+      <w:r>
+        <w:rPr>
+          <w:i/>
+        </w:rPr>
+        <w:t>person-years</w:t>
+      </w:r>
+      <w:r>
+        <w:t>). See</w:t>
+      </w:r>
+      <w:r>
+        <w:t xml:space="preserve"> the </w:t>
+      </w:r>
+      <w:r>
+        <w:rPr>
+          <w:i/>
+        </w:rPr>
+        <w:t>Guidelines for Bias-Free Writing</w:t>
+      </w:r>
+      <w:r>
+        <w:t xml:space="preserve"> </w:t>
+      </w:r>
+      <w:r>
+        <w:t>for further advice and examples regarding gender and other personal attributes</w:t>
+      </w:r>
+      <w:r>
+        <w:t xml:space="preserve"> [</w:t>
+      </w:r>
+      <w:r>
+        <w:fldChar w:fldCharType="begin"/>
+      </w:r>
+      <w:r>
+        <w:instrText xml:space="preserve"> REF _Ref279752240 \r \h </w:instrText>
+      </w:r>
+      <w:r>
+        <w:fldChar w:fldCharType="separate"/>
+      </w:r>
+      <w:r>
+        <w:t>9</w:t>
+      </w:r>
+      <w:r>
+        <w:fldChar w:fldCharType="end"/>
+      </w:r>
+      <w:r>
+        <w:t>]</w:t>
+      </w:r>
+      <w:r>
+        <w:t>.</w:t>
+      </w:r>
+      <w:r>
+        <w:t xml:space="preserve"> Be particularly aware of considerations around writing about people with disabilities. </w:t>
+      </w:r>
+    </w:p>
+    <w:p>
+      <w:pPr>
+        <w:pStyle w:val="Bullet"/>
+      </w:pPr>
+      <w:r>
         <w:lastRenderedPageBreak/>
-        <w:t>Use unambiguous forms for culturally localized concepts, such as times, dates, currencies</w:t>
-      </w:r>
-      <w:r>
-        <w:t>,</w:t>
-      </w:r>
-      <w:r>
-        <w:t xml:space="preserve"> and numbers (e.g., “1-5- 97” or “5/1/97” may mean 5 January or 1 May, an</w:t>
-      </w:r>
-      <w:r>
-        <w:t>d “seven o’clock” may mean 7:00</w:t>
-      </w:r>
-      <w:r>
-        <w:t xml:space="preserve"> </w:t>
-      </w:r>
-      <w:r>
-        <w:t>am or 19:00)</w:t>
-      </w:r>
-      <w:r>
-        <w:t xml:space="preserve">. </w:t>
-      </w:r>
-      <w:r>
-        <w:t>For currencies, indicate equivalences</w:t>
-      </w:r>
-      <w:r>
-        <w:t xml:space="preserve">: </w:t>
-      </w:r>
-      <w:r>
-        <w:t xml:space="preserve">“Participants were paid </w:t>
-      </w:r>
-      <w:r>
-        <w:t>₩</w:t>
-      </w:r>
-      <w:r>
-        <w:t>22</w:t>
-      </w:r>
-      <w:r>
-        <w:t xml:space="preserve">, or roughly </w:t>
-      </w:r>
-      <w:r>
-        <w:t>US</w:t>
-      </w:r>
-      <w:r>
-        <w:t>$</w:t>
-      </w:r>
-      <w:r>
-        <w:t>29</w:t>
-      </w:r>
-      <w:r>
-        <w:t>.”</w:t>
-      </w:r>
-    </w:p>
-    <w:p>
-      <w:pPr>
-        <w:pStyle w:val="Bullet"/>
-      </w:pPr>
-      <w:r>
-        <w:t>Be careful with the use of gender-specific pronouns (</w:t>
-      </w:r>
-      <w:r>
-        <w:rPr>
-          <w:i/>
-        </w:rPr>
-        <w:t>he</w:t>
-      </w:r>
+        <w:t xml:space="preserve">If possible, use the full (extended) alphabetic character set for names of persons, institutions, and places (e.g., </w:t>
+      </w:r>
+      <w:proofErr w:type="spellStart"/>
+      <w:r>
+        <w:t>Grønbæk</w:t>
+      </w:r>
+      <w:proofErr w:type="spellEnd"/>
       <w:r>
         <w:t xml:space="preserve">, </w:t>
       </w:r>
-      <w:r>
-        <w:rPr>
-          <w:i/>
-        </w:rPr>
-        <w:t>she</w:t>
-      </w:r>
-      <w:r>
-        <w:t>) and other gendered words (</w:t>
-      </w:r>
-      <w:r>
-        <w:rPr>
-          <w:i/>
-        </w:rPr>
-        <w:t>chairman</w:t>
-      </w:r>
+      <w:proofErr w:type="spellStart"/>
+      <w:r>
+        <w:t>Lafreniére</w:t>
+      </w:r>
+      <w:proofErr w:type="spellEnd"/>
+      <w:r>
+        <w:t xml:space="preserve">, Sánchez, </w:t>
+      </w:r>
+      <w:proofErr w:type="spellStart"/>
+      <w:r>
+        <w:t>Nguyễn</w:t>
+      </w:r>
+      <w:proofErr w:type="spellEnd"/>
       <w:r>
         <w:t xml:space="preserve">, </w:t>
       </w:r>
-      <w:r>
-        <w:rPr>
-          <w:i/>
-        </w:rPr>
-        <w:t>manpower</w:t>
-      </w:r>
+      <w:proofErr w:type="spellStart"/>
+      <w:r>
+        <w:t>Universität</w:t>
+      </w:r>
+      <w:proofErr w:type="spellEnd"/>
       <w:r>
         <w:t xml:space="preserve">, </w:t>
       </w:r>
-      <w:r>
-        <w:rPr>
-          <w:i/>
-        </w:rPr>
-        <w:t>man-months</w:t>
-      </w:r>
-      <w:r>
-        <w:t xml:space="preserve">). Use inclusive language that is gender-neutral (e.g., </w:t>
-      </w:r>
-      <w:r>
-        <w:rPr>
-          <w:i/>
-        </w:rPr>
-        <w:t>she</w:t>
-      </w:r>
-      <w:r>
-        <w:t xml:space="preserve"> </w:t>
-      </w:r>
-      <w:r>
-        <w:rPr>
-          <w:i/>
-        </w:rPr>
-        <w:t>or</w:t>
-      </w:r>
-      <w:r>
-        <w:t xml:space="preserve"> </w:t>
-      </w:r>
-      <w:r>
-        <w:rPr>
-          <w:i/>
-        </w:rPr>
-        <w:t>he</w:t>
-      </w:r>
+      <w:proofErr w:type="spellStart"/>
+      <w:r>
+        <w:t>Weißenbach</w:t>
+      </w:r>
+      <w:proofErr w:type="spellEnd"/>
       <w:r>
         <w:t xml:space="preserve">, </w:t>
       </w:r>
-      <w:r>
-        <w:rPr>
-          <w:i/>
-        </w:rPr>
-        <w:t>they</w:t>
-      </w:r>
-      <w:r>
-        <w:t>,</w:t>
-      </w:r>
-      <w:r>
-        <w:rPr>
-          <w:i/>
-        </w:rPr>
-        <w:t xml:space="preserve"> s/he</w:t>
-      </w:r>
+      <w:proofErr w:type="spellStart"/>
+      <w:r>
+        <w:t>Züllighoven</w:t>
+      </w:r>
+      <w:proofErr w:type="spellEnd"/>
       <w:r>
         <w:t xml:space="preserve">, </w:t>
       </w:r>
-      <w:r>
-        <w:rPr>
-          <w:i/>
-        </w:rPr>
-        <w:t>chair</w:t>
-      </w:r>
-      <w:r>
-        <w:t xml:space="preserve">, </w:t>
-      </w:r>
-      <w:r>
-        <w:rPr>
-          <w:i/>
-        </w:rPr>
-        <w:t>staff</w:t>
-      </w:r>
-      <w:r>
-        <w:t xml:space="preserve">, </w:t>
-      </w:r>
-      <w:r>
-        <w:rPr>
-          <w:i/>
-        </w:rPr>
-        <w:t>staff-hours</w:t>
-      </w:r>
-      <w:r>
-        <w:t xml:space="preserve">, </w:t>
-      </w:r>
-      <w:r>
-        <w:rPr>
-          <w:i/>
-        </w:rPr>
-        <w:t>person-years</w:t>
-      </w:r>
-      <w:r>
-        <w:t>). See</w:t>
-      </w:r>
-      <w:r>
-        <w:t xml:space="preserve"> the </w:t>
-      </w:r>
-      <w:r>
-        <w:rPr>
-          <w:i/>
-        </w:rPr>
-        <w:t>Guidelines for Bias-Free Writing</w:t>
-      </w:r>
-      <w:r>
-        <w:t xml:space="preserve"> </w:t>
-      </w:r>
-      <w:r>
-        <w:t>for further advice and examples regarding gender and other personal attributes</w:t>
-      </w:r>
-      <w:r>
-        <w:t xml:space="preserve"> [</w:t>
-      </w:r>
-      <w:r>
-        <w:fldChar w:fldCharType="begin"/>
-      </w:r>
-      <w:r>
-        <w:instrText xml:space="preserve"> REF _Ref279752240 \r \h </w:instrText>
-      </w:r>
-      <w:r>
-        <w:fldChar w:fldCharType="separate"/>
-      </w:r>
-      <w:r>
-        <w:t>9</w:t>
-      </w:r>
-      <w:r>
-        <w:fldChar w:fldCharType="end"/>
-      </w:r>
-      <w:r>
-        <w:t>]</w:t>
-      </w:r>
-      <w:r>
-        <w:t>.</w:t>
-      </w:r>
-      <w:r>
-        <w:t xml:space="preserve"> Be particularly aware of considerations around writing about people with disabilities. </w:t>
-      </w:r>
-    </w:p>
-    <w:p>
-      <w:pPr>
-        <w:pStyle w:val="Bullet"/>
-      </w:pPr>
-      <w:r>
-        <w:t xml:space="preserve">If possible, use the full (extended) alphabetic character set for names of persons, institutions, and places (e.g., Grønbæk, Lafreniére, Sánchez, </w:t>
-      </w:r>
-      <w:r>
-        <w:t>Nguyễn</w:t>
-      </w:r>
-      <w:r>
-        <w:t xml:space="preserve">, </w:t>
-      </w:r>
-      <w:r>
-        <w:t>Universität, Weißenbach, Züllighoven, Århus, etc.)</w:t>
+      <w:proofErr w:type="spellStart"/>
+      <w:r>
+        <w:t>Århus</w:t>
+      </w:r>
+      <w:proofErr w:type="spellEnd"/>
+      <w:r>
+        <w:t>, etc.)</w:t>
       </w:r>
       <w:r>
         <w:t xml:space="preserve">. </w:t>
@@ -2543,7 +2100,7 @@
       <w:r>
         <w:t xml:space="preserve"> </w:t>
       </w:r>
-      <w:hyperlink r:id="rId15" w:history="1">
+      <w:hyperlink r:id="rId14" w:history="1">
         <w:r>
           <w:rPr>
             <w:rStyle w:val="Hyperlink"/>
@@ -2560,7 +2117,6 @@
         <w:pStyle w:val="Heading1"/>
       </w:pPr>
       <w:r>
-        <w:lastRenderedPageBreak/>
         <w:t>Page Numbering, Headers</w:t>
       </w:r>
       <w:r>
@@ -2681,7 +2237,7 @@
           <w:color w:val="000000"/>
         </w:rPr>
       </w:pPr>
-      <w:hyperlink r:id="rId16" w:history="1">
+      <w:hyperlink r:id="rId15" w:history="1">
         <w:r>
           <w:rPr>
             <w:rStyle w:val="Hyperlink"/>
@@ -2724,12 +2280,26 @@
         <w:rPr>
           <w:color w:val="000000"/>
         </w:rPr>
-        <w:t xml:space="preserve">dd-in, also called PDFMaker. </w:t>
-      </w:r>
+        <w:t xml:space="preserve">dd-in, also called </w:t>
+      </w:r>
+      <w:proofErr w:type="spellStart"/>
       <w:r>
         <w:rPr>
           <w:color w:val="000000"/>
         </w:rPr>
+        <w:t>PDFMaker</w:t>
+      </w:r>
+      <w:proofErr w:type="spellEnd"/>
+      <w:r>
+        <w:rPr>
+          <w:color w:val="000000"/>
+        </w:rPr>
+        <w:t xml:space="preserve">. </w:t>
+      </w:r>
+      <w:r>
+        <w:rPr>
+          <w:color w:val="000000"/>
+        </w:rPr>
         <w:t>S</w:t>
       </w:r>
       <w:r>
@@ -2920,7 +2490,11 @@
         <w:t>roceedings</w:t>
       </w:r>
       <w:r>
-        <w:t xml:space="preserve"> to understand the writing style and conventions that successful authors have used</w:t>
+        <w:t xml:space="preserve"> to understand the writing style and conventions that successful authors have </w:t>
+      </w:r>
+      <w:r>
+        <w:lastRenderedPageBreak/>
+        <w:t>used</w:t>
       </w:r>
       <w:r>
         <w:t>.</w:t>
@@ -3327,11 +2901,7 @@
         <w:t>edited</w:t>
       </w:r>
       <w:r>
-        <w:t xml:space="preserve"> </w:t>
-      </w:r>
-      <w:r>
-        <w:lastRenderedPageBreak/>
-        <w:t>version of the format automatically generated by the ACM Digital Library</w:t>
+        <w:t xml:space="preserve"> version of the format automatically generated by the ACM Digital Library</w:t>
       </w:r>
       <w:r>
         <w:t xml:space="preserve"> (</w:t>
@@ -3359,7 +2929,7 @@
       </w:r>
     </w:p>
     <w:p>
-      <w:hyperlink r:id="rId17" w:history="1">
+      <w:hyperlink r:id="rId16" w:history="1">
         <w:r>
           <w:rPr>
             <w:rStyle w:val="Hyperlink"/>
@@ -3441,7 +3011,7 @@
       <w:r>
         <w:t xml:space="preserve">Retrieved August 22, 2014 from </w:t>
       </w:r>
-      <w:hyperlink r:id="rId18" w:history="1">
+      <w:hyperlink r:id="rId17" w:history="1">
         <w:r>
           <w:rPr>
             <w:rStyle w:val="Hyperlink"/>
@@ -3465,11 +3035,47 @@
       <w:r>
         <w:t xml:space="preserve">Ronald E. Anderson. 1992. Social impacts of computing: Codes of professional ethics. </w:t>
       </w:r>
+      <w:proofErr w:type="spellStart"/>
       <w:r>
         <w:rPr>
           <w:i/>
         </w:rPr>
-        <w:t>Soc Sci Comput Rev</w:t>
+        <w:t>Soc</w:t>
+      </w:r>
+      <w:proofErr w:type="spellEnd"/>
+      <w:r>
+        <w:rPr>
+          <w:i/>
+        </w:rPr>
+        <w:t xml:space="preserve"> </w:t>
+      </w:r>
+      <w:proofErr w:type="spellStart"/>
+      <w:r>
+        <w:rPr>
+          <w:i/>
+        </w:rPr>
+        <w:t>Sci</w:t>
+      </w:r>
+      <w:proofErr w:type="spellEnd"/>
+      <w:r>
+        <w:rPr>
+          <w:i/>
+        </w:rPr>
+        <w:t xml:space="preserve"> </w:t>
+      </w:r>
+      <w:proofErr w:type="spellStart"/>
+      <w:r>
+        <w:rPr>
+          <w:i/>
+        </w:rPr>
+        <w:t>Comput</w:t>
+      </w:r>
+      <w:proofErr w:type="spellEnd"/>
+      <w:r>
+        <w:rPr>
+          <w:i/>
+        </w:rPr>
+        <w:t xml:space="preserve"> Rev</w:t>
       </w:r>
       <w:r>
         <w:t xml:space="preserve"> 10, 2: 453-469.</w:t>
@@ -3485,9 +3091,25 @@
       </w:pPr>
       <w:bookmarkStart w:id="7" w:name="_Ref279753826"/>
       <w:r>
-        <w:t xml:space="preserve">Anna Cavender, Shari Trewin, Vicki Hanson. 2014. Accessible Writing Guide. Retrieved August 22, 2014 from </w:t>
-      </w:r>
-      <w:hyperlink r:id="rId19" w:history="1">
+        <w:t xml:space="preserve">Anna </w:t>
+      </w:r>
+      <w:proofErr w:type="spellStart"/>
+      <w:r>
+        <w:t>Cavender</w:t>
+      </w:r>
+      <w:proofErr w:type="spellEnd"/>
+      <w:r>
+        <w:t xml:space="preserve">, Shari </w:t>
+      </w:r>
+      <w:proofErr w:type="spellStart"/>
+      <w:r>
+        <w:t>Trewin</w:t>
+      </w:r>
+      <w:proofErr w:type="spellEnd"/>
+      <w:r>
+        <w:t xml:space="preserve">, Vicki Hanson. 2014. Accessible Writing Guide. Retrieved August 22, 2014 from </w:t>
+      </w:r>
+      <w:hyperlink r:id="rId18" w:history="1">
         <w:r>
           <w:rPr>
             <w:rStyle w:val="Hyperlink"/>
@@ -3510,7 +3132,23 @@
       <w:bookmarkStart w:id="9" w:name="_Ref279753241"/>
       <w:bookmarkStart w:id="10" w:name="_Ref279752204"/>
       <w:r>
-        <w:t xml:space="preserve">Morton L. Heilig. 1962. Sensorama Simulator, U.S. Patent 3,050,870, Filed </w:t>
+        <w:t xml:space="preserve">Morton L. </w:t>
+      </w:r>
+      <w:proofErr w:type="spellStart"/>
+      <w:r>
+        <w:t>Heilig</w:t>
+      </w:r>
+      <w:proofErr w:type="spellEnd"/>
+      <w:r>
+        <w:t xml:space="preserve">. 1962. </w:t>
+      </w:r>
+      <w:proofErr w:type="spellStart"/>
+      <w:r>
+        <w:t>Sensorama</w:t>
+      </w:r>
+      <w:proofErr w:type="spellEnd"/>
+      <w:r>
+        <w:t xml:space="preserve"> Simulator, U.S. Patent 3,050,870, Filed </w:t>
       </w:r>
       <w:r>
         <w:t>January 10, 1961</w:t>
@@ -3527,19 +3165,47 @@
       <w:bookmarkStart w:id="11" w:name="_Ref406944896"/>
       <w:bookmarkStart w:id="12" w:name="_Ref279753887"/>
       <w:bookmarkEnd w:id="9"/>
-      <w:r>
-        <w:t xml:space="preserve">Jofish Kaye and Paul Dourish. 2014. Special issue on science fiction and ubiquitous computing. </w:t>
+      <w:proofErr w:type="spellStart"/>
+      <w:r>
+        <w:t>Jofish</w:t>
+      </w:r>
+      <w:proofErr w:type="spellEnd"/>
+      <w:r>
+        <w:t xml:space="preserve"> Kaye and Paul </w:t>
+      </w:r>
+      <w:proofErr w:type="spellStart"/>
+      <w:r>
+        <w:t>Dourish</w:t>
+      </w:r>
+      <w:proofErr w:type="spellEnd"/>
+      <w:r>
+        <w:t xml:space="preserve">. 2014. Special issue on science fiction and ubiquitous computing. </w:t>
       </w:r>
       <w:r>
         <w:rPr>
           <w:i/>
         </w:rPr>
-        <w:t>Personal Ubiquitous Comput</w:t>
-      </w:r>
+        <w:t xml:space="preserve">Personal </w:t>
+      </w:r>
+      <w:r>
+        <w:rPr>
+          <w:i/>
+        </w:rPr>
+        <w:lastRenderedPageBreak/>
+        <w:t xml:space="preserve">Ubiquitous </w:t>
+      </w:r>
+      <w:proofErr w:type="spellStart"/>
+      <w:r>
+        <w:rPr>
+          <w:i/>
+        </w:rPr>
+        <w:t>Comput</w:t>
+      </w:r>
+      <w:proofErr w:type="spellEnd"/>
       <w:r>
         <w:t xml:space="preserve">. 18, 4 (April 2014), 765-766. </w:t>
       </w:r>
-      <w:hyperlink r:id="rId20" w:history="1">
+      <w:hyperlink r:id="rId19" w:history="1">
         <w:r>
           <w:rPr>
             <w:rStyle w:val="Hyperlink"/>
@@ -3556,7 +3222,31 @@
       </w:pPr>
       <w:bookmarkStart w:id="13" w:name="_Ref406944911"/>
       <w:r>
-        <w:t xml:space="preserve">Scott R. Klemmer, Michael Thomsen, Ethan Phelps-Goodman, Robert Lee, and James A. Landay. 2002. Where do web sites come from?: capturing and interacting with design history. In </w:t>
+        <w:t xml:space="preserve">Scott R. </w:t>
+      </w:r>
+      <w:proofErr w:type="spellStart"/>
+      <w:r>
+        <w:t>Klemmer</w:t>
+      </w:r>
+      <w:proofErr w:type="spellEnd"/>
+      <w:r>
+        <w:t xml:space="preserve">, Michael Thomsen, Ethan Phelps-Goodman, Robert Lee, and James A. </w:t>
+      </w:r>
+      <w:proofErr w:type="spellStart"/>
+      <w:r>
+        <w:t>Landay</w:t>
+      </w:r>
+      <w:proofErr w:type="spellEnd"/>
+      <w:r>
+        <w:t>. 2002. Where do web sites come from</w:t>
+      </w:r>
+      <w:proofErr w:type="gramStart"/>
+      <w:r>
+        <w:t>?:</w:t>
+      </w:r>
+      <w:proofErr w:type="gramEnd"/>
+      <w:r>
+        <w:t xml:space="preserve"> capturing and interacting with design history. In </w:t>
       </w:r>
       <w:r>
         <w:rPr>
@@ -3578,7 +3268,7 @@
       <w:r>
         <w:t xml:space="preserve"> </w:t>
       </w:r>
-      <w:hyperlink r:id="rId21" w:history="1">
+      <w:hyperlink r:id="rId20" w:history="1">
         <w:r>
           <w:rPr>
             <w:rStyle w:val="Hyperlink"/>
@@ -3594,10 +3284,23 @@
         <w:pStyle w:val="References"/>
       </w:pPr>
       <w:bookmarkStart w:id="14" w:name="_Ref279752219"/>
-      <w:r>
-        <w:t xml:space="preserve">Psy. 2012. Gangnam Style. Video. (15 July 2012.). Retrieved August 22, 2014 from </w:t>
-      </w:r>
-      <w:hyperlink r:id="rId22" w:history="1">
+      <w:proofErr w:type="spellStart"/>
+      <w:r>
+        <w:t>Psy</w:t>
+      </w:r>
+      <w:proofErr w:type="spellEnd"/>
+      <w:r>
+        <w:t xml:space="preserve">. 2012. </w:t>
+      </w:r>
+      <w:proofErr w:type="spellStart"/>
+      <w:r>
+        <w:t>Gangnam</w:t>
+      </w:r>
+      <w:proofErr w:type="spellEnd"/>
+      <w:r>
+        <w:t xml:space="preserve"> Style. Video. (15 July 2012.). Retrieved August 22, 2014 from </w:t>
+      </w:r>
+      <w:hyperlink r:id="rId21" w:history="1">
         <w:r>
           <w:rPr>
             <w:rStyle w:val="Hyperlink"/>
@@ -3642,7 +3345,15 @@
         <w:t>Sketchpad, a Man-Machine Graphical Communication System</w:t>
       </w:r>
       <w:r>
-        <w:t>. Ph.D Dissertation. Massac</w:t>
+        <w:t xml:space="preserve">. </w:t>
+      </w:r>
+      <w:proofErr w:type="spellStart"/>
+      <w:r>
+        <w:t>Ph.D</w:t>
+      </w:r>
+      <w:proofErr w:type="spellEnd"/>
+      <w:r>
+        <w:t xml:space="preserve"> Dissertation. Massac</w:t>
       </w:r>
       <w:r>
         <w:t xml:space="preserve">husetts Institute of Technology, </w:t>
@@ -3667,13 +3378,34 @@
         <w:t>The Social Shaping of Technology</w:t>
       </w:r>
       <w:r>
-        <w:t xml:space="preserve"> (2nd. ed.), Donald MacKenzie and Judy Wajcman (</w:t>
-      </w:r>
+        <w:t xml:space="preserve"> (2nd. ed.), Donald </w:t>
+      </w:r>
+      <w:proofErr w:type="spellStart"/>
+      <w:r>
+        <w:t>MacKenzie</w:t>
+      </w:r>
+      <w:proofErr w:type="spellEnd"/>
+      <w:r>
+        <w:t xml:space="preserve"> and Judy </w:t>
+      </w:r>
+      <w:proofErr w:type="spellStart"/>
+      <w:r>
+        <w:t>Wajcman</w:t>
+      </w:r>
+      <w:proofErr w:type="spellEnd"/>
+      <w:r>
+        <w:t xml:space="preserve"> (</w:t>
+      </w:r>
+      <w:proofErr w:type="gramStart"/>
       <w:r>
         <w:t>e</w:t>
       </w:r>
       <w:r>
-        <w:t>ds.). Open University Press, Buckingham, UK, 28-40.</w:t>
+        <w:t>ds</w:t>
+      </w:r>
+      <w:proofErr w:type="gramEnd"/>
+      <w:r>
+        <w:t>.). Open University Press, Buckingham, UK, 28-40.</w:t>
       </w:r>
       <w:bookmarkEnd w:id="17"/>
     </w:p>
@@ -8092,7 +7824,7 @@
 </file>
 
 <file path=customXml/itemProps1.xml><?xml version="1.0" encoding="utf-8"?>
-<ds:datastoreItem xmlns:ds="http://schemas.openxmlformats.org/officeDocument/2006/customXml" ds:itemID="{BD2C9A59-391A-4D73-BB23-F41DC9188312}">
+<ds:datastoreItem xmlns:ds="http://schemas.openxmlformats.org/officeDocument/2006/customXml" ds:itemID="{64B53DA1-4BD3-402A-A47D-E089EE33FB54}">
   <ds:schemaRefs>
     <ds:schemaRef ds:uri="http://schemas.openxmlformats.org/officeDocument/2006/bibliography"/>
   </ds:schemaRefs>

</xml_diff>

<commit_message>
sections 1 2 3 5, 6 in progress, waiting for 4
</commit_message>
<xml_diff>
--- a/VI-A01-Report.docx
+++ b/VI-A01-Report.docx
@@ -453,22 +453,182 @@
     </w:p>
     <w:p>
       <w:r>
-        <w:t xml:space="preserve">The styles contained in this document have been modified from the default styles to reflect ACM formatting conventions. For example, content paragraphs </w:t>
-      </w:r>
-      <w:r>
-        <w:t xml:space="preserve">like this one </w:t>
-      </w:r>
-      <w:r>
-        <w:t xml:space="preserve">are formatted using the </w:t>
-      </w:r>
-      <w:r>
-        <w:rPr>
-          <w:rStyle w:val="StyleDescriptionChar"/>
-        </w:rPr>
-        <w:t>Normal</w:t>
-      </w:r>
-      <w:r>
-        <w:t xml:space="preserve"> style.</w:t>
+        <w:t xml:space="preserve">Over a few </w:t>
+      </w:r>
+      <w:r>
+        <w:t xml:space="preserve">days of </w:t>
+      </w:r>
+      <w:r>
+        <w:t>re</w:t>
+      </w:r>
+      <w:r>
+        <w:t>search o</w:t>
+      </w:r>
+      <w:r>
+        <w:t>n the Internet, we found some documents and datasets that gave us the theme for our visualization and aid its development</w:t>
+      </w:r>
+      <w:r>
+        <w:t xml:space="preserve">. </w:t>
+      </w:r>
+      <w:r>
+        <w:t>The main dataset we found was on a</w:t>
+      </w:r>
+      <w:r>
+        <w:t xml:space="preserve"> </w:t>
+      </w:r>
+      <w:r>
+        <w:t xml:space="preserve">The </w:t>
+      </w:r>
+      <w:r>
+        <w:t>Guardian</w:t>
+      </w:r>
+      <w:r>
+        <w:t xml:space="preserve"> article</w:t>
+      </w:r>
+      <w:r>
+        <w:t>:</w:t>
+      </w:r>
+    </w:p>
+    <w:p>
+      <w:hyperlink r:id="rId10" w:anchor="data" w:history="1">
+        <w:r>
+          <w:rPr>
+            <w:rStyle w:val="Hyperlink"/>
+          </w:rPr>
+          <w:t>http://www.theguardian.com/sport/datablog/2012/jun/25/olympic-medal-winner-list-data#data</w:t>
+        </w:r>
+      </w:hyperlink>
+    </w:p>
+    <w:p>
+      <w:r>
+        <w:t>At the bottom of the article, we found the data itself:</w:t>
+      </w:r>
+    </w:p>
+    <w:p>
+      <w:pPr>
+        <w:rPr>
+          <w:rStyle w:val="Hyperlink"/>
+        </w:rPr>
+      </w:pPr>
+      <w:hyperlink r:id="rId11" w:history="1">
+        <w:r>
+          <w:rPr>
+            <w:rStyle w:val="Hyperlink"/>
+          </w:rPr>
+          <w:t>https://docs.google.com/spreadsheets/d/1zeeZQzFoHE2j_ZrqDkVJK9eF7OH1yvg75c8S-aBcxaU/edit</w:t>
+        </w:r>
+      </w:hyperlink>
+    </w:p>
+    <w:p>
+      <w:r>
+        <w:t>This was the basis for most of our decisions in the project</w:t>
+      </w:r>
+      <w:r>
+        <w:t>.</w:t>
+      </w:r>
+      <w:r>
+        <w:t xml:space="preserve"> It had </w:t>
+      </w:r>
+      <w:r>
+        <w:t>more information than we needed. What we ended up using of it were the All Medalists sheet (containing information for each medal achieved), and the IOC Country Codes sheet (containing ISO codes and names for each country.</w:t>
+      </w:r>
+    </w:p>
+    <w:p>
+      <w:r>
+        <w:t>For the</w:t>
+      </w:r>
+      <w:r>
+        <w:t xml:space="preserve"> bubble chart</w:t>
+      </w:r>
+      <w:r>
+        <w:t xml:space="preserve"> we intended to draw</w:t>
+      </w:r>
+      <w:r>
+        <w:t xml:space="preserve"> </w:t>
+      </w:r>
+      <w:r>
+        <w:t>over</w:t>
+      </w:r>
+      <w:r>
+        <w:t xml:space="preserve"> a world map</w:t>
+      </w:r>
+      <w:r>
+        <w:t>,</w:t>
+      </w:r>
+      <w:r>
+        <w:t xml:space="preserve"> we needed another dataset </w:t>
+      </w:r>
+      <w:r>
+        <w:t>with the coordinates for each country</w:t>
+      </w:r>
+      <w:r>
+        <w:t>. For this, we opted to use this dataset</w:t>
+      </w:r>
+      <w:r>
+        <w:t xml:space="preserve"> provided by Google</w:t>
+      </w:r>
+      <w:r>
+        <w:t>:</w:t>
+      </w:r>
+    </w:p>
+    <w:p>
+      <w:hyperlink r:id="rId12" w:history="1">
+        <w:r>
+          <w:rPr>
+            <w:rStyle w:val="Hyperlink"/>
+          </w:rPr>
+          <w:t>https://developers.google.com/public-data/docs/canonical/countries_csv</w:t>
+        </w:r>
+      </w:hyperlink>
+    </w:p>
+    <w:p>
+      <w:r>
+        <w:t>Since we wanted to check if a country’s</w:t>
+      </w:r>
+      <w:r>
+        <w:t xml:space="preserve"> population had </w:t>
+      </w:r>
+      <w:r>
+        <w:t xml:space="preserve">some relation with how many medals that country scored (a tendency), we looked for a dataset with population data for </w:t>
+      </w:r>
+      <w:r>
+        <w:lastRenderedPageBreak/>
+        <w:t>countries over the years. W</w:t>
+      </w:r>
+      <w:r>
+        <w:t xml:space="preserve">e found a dataset with </w:t>
+      </w:r>
+      <w:r>
+        <w:t>what we wanted:</w:t>
+      </w:r>
+    </w:p>
+    <w:p>
+      <w:hyperlink r:id="rId13" w:history="1">
+        <w:r>
+          <w:rPr>
+            <w:rStyle w:val="Hyperlink"/>
+          </w:rPr>
+          <w:t>http://data.worldbank.org/indicator/SP.POP.TOTL?page=6</w:t>
+        </w:r>
+      </w:hyperlink>
+      <w:r>
+        <w:t>.</w:t>
+      </w:r>
+    </w:p>
+    <w:p>
+      <w:r>
+        <w:t xml:space="preserve">It only provided data from 1960 until 2014, but we found </w:t>
+      </w:r>
+      <w:r>
+        <w:t>those 13 editions in between</w:t>
+      </w:r>
+      <w:r>
+        <w:t xml:space="preserve"> to still give us a good idea of the tendency we wished to verify.</w:t>
+      </w:r>
+    </w:p>
+    <w:p>
+      <w:r>
+        <w:t>During the early development of the project we made several changes to the data we had and needed. Since we got our final dataset ready rather early, we could focus on the development of the visualization during the rest of our time.</w:t>
       </w:r>
     </w:p>
     <w:p>
@@ -476,25 +636,266 @@
         <w:pStyle w:val="Heading2"/>
       </w:pPr>
       <w:r>
-        <w:t>Subsequent Pages</w:t>
-      </w:r>
-    </w:p>
-    <w:p>
-      <w:r>
-        <w:t>On pages beyond the first, start at the top of the page and continue in double-column format</w:t>
-      </w:r>
-      <w:r>
-        <w:t xml:space="preserve">. </w:t>
-      </w:r>
-      <w:r>
-        <w:t xml:space="preserve">The two columns on the last page should be of </w:t>
-      </w:r>
-      <w:r>
-        <w:t xml:space="preserve">approximately </w:t>
-      </w:r>
-      <w:r>
-        <w:t>equal length.</w:t>
-      </w:r>
+        <w:t>Setting up and cleaning our data</w:t>
+      </w:r>
+    </w:p>
+    <w:p>
+      <w:r>
+        <w:t xml:space="preserve">From the All Medalists sheet, we managed to extract several pieces of data, grouped by arrangements of year, kind of medal, sport and country, using Pentaho. Some of those pieces of data (that we showed in the </w:t>
+      </w:r>
+      <w:r>
+        <w:t>2</w:t>
+      </w:r>
+      <w:r>
+        <w:rPr>
+          <w:vertAlign w:val="superscript"/>
+        </w:rPr>
+        <w:t>nd</w:t>
+      </w:r>
+      <w:r>
+        <w:t xml:space="preserve"> Checkpoint) were created as an experiment but never used because the arrangement and grouping of the attributes didn’t suit our needs. We realized this only after the 2</w:t>
+      </w:r>
+      <w:r>
+        <w:rPr>
+          <w:vertAlign w:val="superscript"/>
+        </w:rPr>
+        <w:t>nd</w:t>
+      </w:r>
+      <w:r>
+        <w:t xml:space="preserve"> Checkpoint, which fortunately wasn’t too late. Also sh</w:t>
+      </w:r>
+      <w:r>
+        <w:t>own in that Checkpoint were</w:t>
+      </w:r>
+      <w:r>
+        <w:t xml:space="preserve"> the only</w:t>
+      </w:r>
+      <w:r>
+        <w:t xml:space="preserve"> two</w:t>
+      </w:r>
+      <w:r>
+        <w:t xml:space="preserve"> piece of data we used from then, which had the amount of each medal, in each sport, that each country had in each year</w:t>
+      </w:r>
+      <w:r>
+        <w:t>, and summed by country and year</w:t>
+      </w:r>
+      <w:r>
+        <w:t>.</w:t>
+      </w:r>
+      <w:r>
+        <w:t xml:space="preserve"> Other attributes such as the gender of the medalist were filtered out for being irrelevant.</w:t>
+      </w:r>
+    </w:p>
+    <w:p>
+      <w:r>
+        <w:t>Something else we had to do was tidy up the Country Codes table.</w:t>
+      </w:r>
+      <w:r>
+        <w:t xml:space="preserve"> </w:t>
+      </w:r>
+      <w:r>
+        <w:t>Some of the country codes didn’t match perfectly with the coordinates and population data sets’ entries. We checked which codes were missing on those tables using Pentaho and we made matches.</w:t>
+      </w:r>
+    </w:p>
+    <w:p>
+      <w:r>
+        <w:t>We also faced another problem which was having countries that no longer existed having no coordinates assigned. We added extra entries on the Country Codes and Coordinates tables, so older countries could be displayed on the map, next to their more recent counterparts. An example of this is Russia, which has five bubbles over it on the bubble map: modern Russia, the Soviet Union, the Russian Empire and two agglomerate teams.</w:t>
+      </w:r>
+    </w:p>
+    <w:p>
+      <w:r>
+        <w:t xml:space="preserve">Then, through some data joins and </w:t>
+      </w:r>
+      <w:r>
+        <w:t>confusing normalizations and</w:t>
+      </w:r>
+      <w:r>
+        <w:t xml:space="preserve"> denormalizations made on Pentaho, we ended up with two almost final datasets. </w:t>
+      </w:r>
+      <w:r>
+        <w:t>On</w:t>
+      </w:r>
+      <w:r>
+        <w:t>e containing</w:t>
+      </w:r>
+      <w:r>
+        <w:t xml:space="preserve"> the Olympic medals </w:t>
+      </w:r>
+      <w:r>
+        <w:t>counts</w:t>
+      </w:r>
+      <w:r>
+        <w:t xml:space="preserve"> by country, year, sport, joined with the coordinates of that country.</w:t>
+      </w:r>
+      <w:r>
+        <w:t xml:space="preserve"> The second containing the population number and the total amount of medals by country and year.</w:t>
+      </w:r>
+    </w:p>
+    <w:p>
+      <w:r>
+        <w:t>Finally, we did simple mathematical operations on those datasets using Excel to obtain additional medal counts on one table and the coefficient on the other table</w:t>
+      </w:r>
+      <w:r>
+        <w:t>.</w:t>
+      </w:r>
+    </w:p>
+    <w:p>
+      <w:r>
+        <w:t>This concludes all the work we had to do to have our final datasets.</w:t>
+      </w:r>
+    </w:p>
+    <w:p>
+      <w:r>
+        <w:t>As we will mention in the fifth section of this report</w:t>
+      </w:r>
+      <w:r>
+        <w:t>, we ended up not having to worry</w:t>
+      </w:r>
+      <w:r>
+        <w:t xml:space="preserve"> about scalability issues, even </w:t>
+      </w:r>
+      <w:r>
+        <w:lastRenderedPageBreak/>
+        <w:t>if our datasets were really big, because runtime processing of the data was done much faster than we ever imagined.</w:t>
+      </w:r>
+    </w:p>
+    <w:p>
+      <w:pPr>
+        <w:pStyle w:val="Heading1"/>
+      </w:pPr>
+      <w:r>
+        <w:t>Implementation details</w:t>
+      </w:r>
+    </w:p>
+    <w:p>
+      <w:r>
+        <w:t>The implementation of the most complicated aspects of the visualization weren’t in fact ridiculously difficult.</w:t>
+      </w:r>
+    </w:p>
+    <w:p>
+      <w:r>
+        <w:t>The first challenge was choosing the scales for the widths of the bars, radii of the bubbles and coordinates of the lines. We had to choose values that would display the number of medals and coefficient clearly but without great disparity between smaller and larger values.</w:t>
+      </w:r>
+      <w:r>
+        <w:t xml:space="preserve"> After that, we had to choose the best tick values for the line graph’s Y axis.</w:t>
+      </w:r>
+    </w:p>
+    <w:p>
+      <w:r>
+        <w:t xml:space="preserve">The </w:t>
+      </w:r>
+      <w:r>
+        <w:t>second</w:t>
+      </w:r>
+      <w:r>
+        <w:t xml:space="preserve"> challenge was </w:t>
+      </w:r>
+      <w:r>
+        <w:t>being able to sum the medals of all sports for a country in a certain year, and also adding all the medals of the same sport over the years</w:t>
+      </w:r>
+      <w:r>
+        <w:t>.</w:t>
+      </w:r>
+      <w:r>
+        <w:t xml:space="preserve"> For both we had to use a few iterative cycles nested by one another and sum all the medals.</w:t>
+      </w:r>
+    </w:p>
+    <w:p>
+      <w:r>
+        <w:t>The third challenge was making the connection between idioms. The HTML and SVG elements we used had some attributes (their “id” containing the country code) that made matching bubbles and bars easy. The hard part was coding the logic to highlight the marks for a chosen country and stop highlighting the previously chosen country’s marks. For that we had to save the name of the previous country.</w:t>
+      </w:r>
+    </w:p>
+    <w:p>
+      <w:r>
+        <w:t xml:space="preserve">The fourth challenge was implementing the range sliders for the timeline and the animation that progresses through the years. For the range timeline, we used a </w:t>
+      </w:r>
+      <w:r>
+        <w:t>J</w:t>
+      </w:r>
+      <w:r>
+        <w:t>-</w:t>
+      </w:r>
+      <w:r>
+        <w:t>Query</w:t>
+      </w:r>
+      <w:r>
+        <w:t xml:space="preserve"> solution we found online</w:t>
+      </w:r>
+      <w:r>
+        <w:t xml:space="preserve"> and modified for our fitting</w:t>
+      </w:r>
+      <w:r>
+        <w:t>. Then we had to figure out a cycle that would increase the years and update the visualization and the sliders.</w:t>
+      </w:r>
+    </w:p>
+    <w:p>
+      <w:r>
+        <w:t xml:space="preserve">The </w:t>
+      </w:r>
+      <w:r>
+        <w:t>fifth challenge was making the tooltips over the</w:t>
+      </w:r>
+      <w:r>
+        <w:t xml:space="preserve"> bubbles and bars. We initially used a graphical element that would pop up over a mark after one second, but then opted for a simple solution we found online that popped up immediately after hovering over the mark.</w:t>
+      </w:r>
+    </w:p>
+    <w:p>
+      <w:r>
+        <w:t xml:space="preserve">What did not end up being a challenge was optimization. We expected the sum of medals over the years and sports to be a very slow process. We’d have to do it every time we selected a range of years or to show stats for all sports. But that sum process was in fact rather quick under any circumstances, and did not spoil the experience. Thus, no optimization was needed. </w:t>
+      </w:r>
+    </w:p>
+    <w:p>
+      <w:r>
+        <w:t xml:space="preserve">In the end, most of the problems we had arose from not knowing the </w:t>
+      </w:r>
+      <w:r>
+        <w:t>JavaScript</w:t>
+      </w:r>
+      <w:r>
+        <w:t xml:space="preserve"> language’s quirks enough, initially.</w:t>
+      </w:r>
+      <w:r>
+        <w:t xml:space="preserve"> We made all the idioms ourselves without ever using D3’s examples page.</w:t>
+      </w:r>
+    </w:p>
+    <w:p>
+      <w:pPr>
+        <w:pStyle w:val="Heading1"/>
+      </w:pPr>
+      <w:r>
+        <w:t>conclusion &amp; future work</w:t>
+      </w:r>
+      <w:bookmarkStart w:id="0" w:name="_GoBack"/>
+      <w:bookmarkEnd w:id="0"/>
+    </w:p>
+    <w:p>
+      <w:r>
+        <w:t>The implementation of the most complicated aspects of the visualization weren’t in fact ridiculously difficult.</w:t>
+      </w:r>
+    </w:p>
+    <w:p>
+      <w:r>
+        <w:t xml:space="preserve">The first challenge was choosing the scales for the widths of the bars, radii of the bubbles and coordinates of the lines. We had to choose values that would display the number of medals and coefficient clearly but without great disparity </w:t>
+      </w:r>
+      <w:r>
+        <w:lastRenderedPageBreak/>
+        <w:t xml:space="preserve">between smaller and larger values. After that, we had to </w:t>
+      </w:r>
+      <w:r>
+        <w:lastRenderedPageBreak/>
+        <w:t>choose the best tick values for the line graph’s Y axis.</w:t>
+      </w:r>
+    </w:p>
+    <w:p>
+      <w:pPr>
+        <w:sectPr>
+          <w:headerReference w:type="even" r:id="rId14"/>
+          <w:type w:val="continuous"/>
+          <w:pgSz w:w="12240" w:h="15840" w:code="1"/>
+          <w:pgMar w:top="1224" w:right="1080" w:bottom="1440" w:left="1080" w:header="720" w:footer="720" w:gutter="0"/>
+          <w:cols w:num="2" w:space="432"/>
+        </w:sectPr>
+      </w:pPr>
     </w:p>
     <w:p>
       <w:pPr>
@@ -505,8 +906,214 @@
         <w:rPr>
           <w:noProof/>
         </w:rPr>
+        <w:lastRenderedPageBreak/>
         <w:drawing>
-          <wp:inline distT="0" distB="0" distL="0" distR="0" wp14:anchorId="79D3252F" wp14:editId="3A02A454">
+          <wp:inline distT="0" distB="0" distL="0" distR="0" wp14:anchorId="603D984D" wp14:editId="0748690D">
+            <wp:extent cx="3733800" cy="1768064"/>
+            <wp:effectExtent l="0" t="0" r="0" b="10160"/>
+            <wp:docPr id="2" name="Picture 2"/>
+            <wp:cNvGraphicFramePr>
+              <a:graphicFrameLocks xmlns:a="http://schemas.openxmlformats.org/drawingml/2006/main" noChangeAspect="1"/>
+            </wp:cNvGraphicFramePr>
+            <a:graphic xmlns:a="http://schemas.openxmlformats.org/drawingml/2006/main">
+              <a:graphicData uri="http://schemas.openxmlformats.org/drawingml/2006/picture">
+                <pic:pic xmlns:pic="http://schemas.openxmlformats.org/drawingml/2006/picture">
+                  <pic:nvPicPr>
+                    <pic:cNvPr id="0" name="Picture 2" descr="This is a sample figure that spans two columns."/>
+                    <pic:cNvPicPr>
+                      <a:picLocks noChangeAspect="1" noChangeArrowheads="1"/>
+                    </pic:cNvPicPr>
+                  </pic:nvPicPr>
+                  <pic:blipFill>
+                    <a:blip r:embed="rId15">
+                      <a:extLst>
+                        <a:ext uri="{28A0092B-C50C-407E-A947-70E740481C1C}">
+                          <a14:useLocalDpi xmlns:a14="http://schemas.microsoft.com/office/drawing/2010/main" val="0"/>
+                        </a:ext>
+                      </a:extLst>
+                    </a:blip>
+                    <a:stretch>
+                      <a:fillRect/>
+                    </a:stretch>
+                  </pic:blipFill>
+                  <pic:spPr bwMode="auto">
+                    <a:xfrm>
+                      <a:off x="0" y="0"/>
+                      <a:ext cx="3733972" cy="1768146"/>
+                    </a:xfrm>
+                    <a:prstGeom prst="rect">
+                      <a:avLst/>
+                    </a:prstGeom>
+                    <a:noFill/>
+                    <a:ln>
+                      <a:noFill/>
+                    </a:ln>
+                  </pic:spPr>
+                </pic:pic>
+              </a:graphicData>
+            </a:graphic>
+          </wp:inline>
+        </w:drawing>
+      </w:r>
+    </w:p>
+    <w:p>
+      <w:pPr>
+        <w:pStyle w:val="Caption"/>
+      </w:pPr>
+      <w:r>
+        <w:t xml:space="preserve">Figure </w:t>
+      </w:r>
+      <w:fldSimple w:instr=" SEQ Figure \* ARABIC ">
+        <w:r>
+          <w:rPr>
+            <w:noProof/>
+          </w:rPr>
+          <w:t>2</w:t>
+        </w:r>
+      </w:fldSimple>
+      <w:r>
+        <w:t>. Sample of a wide figure. Be sure to place at the top or bottom of the page. Ensure that important information is legible in both black-and-white and color printing.</w:t>
+      </w:r>
+      <w:r>
+        <w:t xml:space="preserve"> Image: CC-BY-ND ayman on Flickr.</w:t>
+      </w:r>
+    </w:p>
+    <w:p>
+      <w:pPr>
+        <w:pStyle w:val="Caption"/>
+        <w:jc w:val="both"/>
+        <w:sectPr>
+          <w:type w:val="continuous"/>
+          <w:pgSz w:w="12240" w:h="15840" w:code="1"/>
+          <w:pgMar w:top="1224" w:right="1080" w:bottom="1440" w:left="1080" w:header="720" w:footer="720" w:gutter="0"/>
+          <w:cols w:space="432"/>
+        </w:sectPr>
+      </w:pPr>
+    </w:p>
+    <w:p>
+      <w:pPr>
+        <w:pStyle w:val="Heading2"/>
+      </w:pPr>
+      <w:r>
+        <w:lastRenderedPageBreak/>
+        <w:t>Table Style</w:t>
+      </w:r>
+    </w:p>
+    <w:p>
+      <w:pPr>
+        <w:pStyle w:val="Caption"/>
+      </w:pPr>
+      <w:r>
+        <w:t xml:space="preserve">The text of tables will format better if you use the </w:t>
+      </w:r>
+      <w:r>
+        <w:rPr>
+          <w:rFonts w:ascii="Courier New" w:hAnsi="Courier New"/>
+        </w:rPr>
+        <w:t>Table Text</w:t>
+      </w:r>
+      <w:r>
+        <w:t xml:space="preserve"> style</w:t>
+      </w:r>
+      <w:r>
+        <w:t xml:space="preserve"> (as in Table 1)</w:t>
+      </w:r>
+      <w:r>
+        <w:t xml:space="preserve">. </w:t>
+      </w:r>
+      <w:r>
+        <w:t>If you do not use this style, then you may want to adjust the vertical spac</w:t>
+      </w:r>
+      <w:r>
+        <w:t>ing of the text in the tables. To adjust the spacing of text in a table i</w:t>
+      </w:r>
+      <w:r>
+        <w:t xml:space="preserve">n Word, use </w:t>
+      </w:r>
+      <w:r>
+        <w:t>Home</w:t>
+      </w:r>
+      <w:r>
+        <w:t xml:space="preserve"> | Paragraph</w:t>
+      </w:r>
+      <w:r>
+        <w:t xml:space="preserve"> | Indents and Spacing</w:t>
+      </w:r>
+      <w:r>
+        <w:t xml:space="preserve">. </w:t>
+      </w:r>
+      <w:r>
+        <w:t>Generally, text in each field of a table will look better if it has equal amounts of spacing a</w:t>
+      </w:r>
+      <w:r>
+        <w:t xml:space="preserve">bove and below it, as in </w:t>
+      </w:r>
+      <w:r>
+        <w:fldChar w:fldCharType="begin"/>
+      </w:r>
+      <w:r>
+        <w:instrText xml:space="preserve"> REF _Ref279755490 \h </w:instrText>
+      </w:r>
+      <w:r>
+        <w:fldChar w:fldCharType="separate"/>
+      </w:r>
+      <w:r>
+        <w:t xml:space="preserve">Table </w:t>
+      </w:r>
+      <w:r>
+        <w:rPr>
+          <w:noProof/>
+        </w:rPr>
+        <w:t>1</w:t>
+      </w:r>
+      <w:r>
+        <w:t>. Table captions should be placed below the table. We recommend table lines be 1 point, 25% black. Minimize use of unnecessary table lines.</w:t>
+      </w:r>
+    </w:p>
+    <w:p>
+      <w:r>
+        <w:fldChar w:fldCharType="end"/>
+      </w:r>
+      <w:r>
+        <w:t>For improved accessibility, header rows of tables s</w:t>
+      </w:r>
+      <w:r>
+        <w:t>hould be marked. In Word, right-</w:t>
+      </w:r>
+      <w:r>
+        <w:t xml:space="preserve">click a header row, and select Table Properties | Row | </w:t>
+      </w:r>
+      <w:r>
+        <w:t>Repeat as header</w:t>
+      </w:r>
+      <w:r>
+        <w:t>…</w:t>
+      </w:r>
+    </w:p>
+    <w:p>
+      <w:pPr>
+        <w:pStyle w:val="Heading2"/>
+      </w:pPr>
+      <w:r>
+        <w:t>Subsequent Pages</w:t>
+      </w:r>
+    </w:p>
+    <w:p>
+      <w:r>
+        <w:t>On pages beyond the first, start at the top of the page and continue in double-column format. The two columns on the last page should be of approximately equal length.</w:t>
+      </w:r>
+    </w:p>
+    <w:p>
+      <w:pPr>
+        <w:keepNext/>
+        <w:jc w:val="center"/>
+      </w:pPr>
+      <w:r>
+        <w:rPr>
+          <w:noProof/>
+        </w:rPr>
+        <w:drawing>
+          <wp:inline distT="0" distB="0" distL="0" distR="0" wp14:anchorId="5B406E0E" wp14:editId="51CAF609">
             <wp:extent cx="3063240" cy="701738"/>
             <wp:effectExtent l="0" t="0" r="10160" b="9525"/>
             <wp:docPr id="4" name="Picture 4"/>
@@ -521,7 +1128,7 @@
                     <pic:cNvPicPr/>
                   </pic:nvPicPr>
                   <pic:blipFill>
-                    <a:blip r:embed="rId10">
+                    <a:blip r:embed="rId16">
                       <a:extLst>
                         <a:ext uri="{28A0092B-C50C-407E-A947-70E740481C1C}">
                           <a14:useLocalDpi xmlns:a14="http://schemas.microsoft.com/office/drawing/2010/main" val="0"/>
@@ -552,7 +1159,6 @@
       <w:pPr>
         <w:pStyle w:val="Caption"/>
       </w:pPr>
-      <w:proofErr w:type="gramStart"/>
       <w:r>
         <w:t xml:space="preserve">Figure </w:t>
       </w:r>
@@ -578,11 +1184,7 @@
         <w:fldChar w:fldCharType="end"/>
       </w:r>
       <w:r>
-        <w:t>.</w:t>
-      </w:r>
-      <w:proofErr w:type="gramEnd"/>
-      <w:r>
-        <w:t xml:space="preserve"> Use high-resolution images, 300+ dpi, legible if printed in color or black-and-white. Number all figures and include captions below, using Insert, Caption.</w:t>
+        <w:t>. Use high-resolution images, 300+ dpi, legible if printed in color or black-and-white. Number all figures and include captions below, using Insert, Caption.</w:t>
       </w:r>
     </w:p>
     <w:p>
@@ -595,16 +1197,7 @@
     </w:p>
     <w:p>
       <w:r>
-        <w:t xml:space="preserve">Use a numbered list of references at the end of the article, ordered alphabetically by </w:t>
-      </w:r>
-      <w:r>
-        <w:t xml:space="preserve">last name of </w:t>
-      </w:r>
-      <w:r>
-        <w:t xml:space="preserve">first author, and referenced by numbers in brackets </w:t>
-      </w:r>
-      <w:r>
-        <w:t>[</w:t>
+        <w:t>Use a numbered list of references at the end of the article, ordered alphabetically by last name of first author, and referenced by numbers in brackets [</w:t>
       </w:r>
       <w:r>
         <w:fldChar w:fldCharType="begin"/>
@@ -621,11 +1214,9 @@
       <w:r>
         <w:fldChar w:fldCharType="end"/>
       </w:r>
-      <w:proofErr w:type="gramStart"/>
       <w:r>
         <w:t>,</w:t>
       </w:r>
-      <w:proofErr w:type="gramEnd"/>
       <w:r>
         <w:fldChar w:fldCharType="begin"/>
       </w:r>
@@ -660,10 +1251,7 @@
         <w:fldChar w:fldCharType="end"/>
       </w:r>
       <w:r>
-        <w:t>]</w:t>
-      </w:r>
-      <w:r>
-        <w:t>.</w:t>
+        <w:t>].</w:t>
       </w:r>
     </w:p>
     <w:tbl>
@@ -898,675 +1486,372 @@
       <w:pPr>
         <w:pStyle w:val="Caption"/>
       </w:pPr>
-      <w:bookmarkStart w:id="0" w:name="_Ref279755490"/>
-      <w:proofErr w:type="gramStart"/>
+      <w:bookmarkStart w:id="1" w:name="_Ref279755490"/>
+      <w:r>
+        <w:t xml:space="preserve">Table </w:t>
+      </w:r>
+      <w:r>
+        <w:fldChar w:fldCharType="begin"/>
+      </w:r>
+      <w:r>
+        <w:instrText xml:space="preserve"> SEQ Table \* ARABIC </w:instrText>
+      </w:r>
+      <w:r>
+        <w:fldChar w:fldCharType="separate"/>
+      </w:r>
+      <w:r>
+        <w:rPr>
+          <w:noProof/>
+        </w:rPr>
+        <w:t>1</w:t>
+      </w:r>
+      <w:r>
+        <w:rPr>
+          <w:noProof/>
+        </w:rPr>
+        <w:fldChar w:fldCharType="end"/>
+      </w:r>
+      <w:r>
+        <w:t>. Table captions should be placed below the table. We recommend table lines be 1 point, 25% black. Minimize use of unnecessary table lines.</w:t>
+      </w:r>
+    </w:p>
+    <w:bookmarkEnd w:id="1"/>
+    <w:p>
       <w:r>
         <w:lastRenderedPageBreak/>
-        <w:t xml:space="preserve">Table </w:t>
+        <w:t>Your references should be published materials accessible to the public. Internal technical reports may be cited only if they are easily accessible (i.e., you provide the address for obtaining the report within your citation) and may be obtained by any reader for a nominal fee. Proprietary information may not be cited. Private communications should be acknowledged in the main text, not referenced (e.g., “[Borriello, personal communication]”).</w:t>
+      </w:r>
+    </w:p>
+    <w:p/>
+    <w:p>
+      <w:pPr>
+        <w:pStyle w:val="Heading1"/>
+      </w:pPr>
+      <w:r>
+        <w:t>LANGUAGE, STYLE AND CONTENT</w:t>
+      </w:r>
+    </w:p>
+    <w:p>
+      <w:r>
+        <w:t>The written and spoken language of SIGCHI is English. Spelling and punctuation may use any dialect of English (e.g., British, Canadian, US, etc.) provided this is done consistently. Hyphenation is optional. To ensure suitability for an international audience, please:</w:t>
+      </w:r>
+    </w:p>
+    <w:p>
+      <w:pPr>
+        <w:pStyle w:val="Bullet"/>
+      </w:pPr>
+      <w:r>
+        <w:t xml:space="preserve">Write in a straightforward style. </w:t>
+      </w:r>
+    </w:p>
+    <w:p>
+      <w:pPr>
+        <w:pStyle w:val="Bullet"/>
+      </w:pPr>
+      <w:r>
+        <w:t xml:space="preserve">Try to avoid long or complex sentence structures. </w:t>
+      </w:r>
+    </w:p>
+    <w:p>
+      <w:pPr>
+        <w:pStyle w:val="Bullet"/>
+      </w:pPr>
+      <w:r>
+        <w:t>Use common and basic vocabulary (e.g., use the word “unusual” rather than the word “arcane”).</w:t>
+      </w:r>
+    </w:p>
+    <w:p>
+      <w:pPr>
+        <w:pStyle w:val="Bullet"/>
+      </w:pPr>
+      <w:r>
+        <w:t>Briefly define or explain all technical terms that may be unfamiliar to readers.</w:t>
+      </w:r>
+    </w:p>
+    <w:p>
+      <w:pPr>
+        <w:pStyle w:val="Bullet"/>
+      </w:pPr>
+      <w:r>
+        <w:t>Explain all acronyms the first time they are used in your text</w:t>
+      </w:r>
+      <w:r>
+        <w:t>—</w:t>
+      </w:r>
+      <w:r>
+        <w:t>e.g., “Digital Signal Processing (DSP)”.</w:t>
+      </w:r>
+    </w:p>
+    <w:p>
+      <w:pPr>
+        <w:pStyle w:val="Bullet"/>
+      </w:pPr>
+      <w:r>
+        <w:t>Explain local references (e.g., not everyone knows all city names in a particular country).</w:t>
+      </w:r>
+    </w:p>
+    <w:p>
+      <w:pPr>
+        <w:pStyle w:val="Bullet"/>
+      </w:pPr>
+      <w:r>
+        <w:t xml:space="preserve">Explain “insider” comments. Ensure that your whole audience understands any reference whose meaning you do not describe (e.g., do not </w:t>
+      </w:r>
+      <w:r>
+        <w:t xml:space="preserve">assume that everyone has used an Android phone, </w:t>
+      </w:r>
+      <w:r>
+        <w:t>or a particular application).</w:t>
+      </w:r>
+    </w:p>
+    <w:p>
+      <w:pPr>
+        <w:pStyle w:val="Bullet"/>
+      </w:pPr>
+      <w:r>
+        <w:t>Explain colloquial language and puns. Understanding phrases like “red herring” may require a local knowledge of English</w:t>
+      </w:r>
+      <w:r>
+        <w:t xml:space="preserve">. </w:t>
+      </w:r>
+      <w:r>
+        <w:t>Humor and irony are difficult to translate.</w:t>
+      </w:r>
+    </w:p>
+    <w:p>
+      <w:pPr>
+        <w:pStyle w:val="Bullet"/>
+      </w:pPr>
+      <w:r>
+        <w:t>Use unambiguous forms for culturally localized concepts, such as times, dates, currencies</w:t>
+      </w:r>
+      <w:r>
+        <w:t>,</w:t>
+      </w:r>
+      <w:r>
+        <w:t xml:space="preserve"> and numbers (e.g., “1-5- 97” or “5/1/97” may mean 5 January or 1 May, an</w:t>
+      </w:r>
+      <w:r>
+        <w:t>d “seven o’clock” may mean 7:00</w:t>
+      </w:r>
+      <w:r>
+        <w:t xml:space="preserve"> </w:t>
+      </w:r>
+      <w:r>
+        <w:t>am or 19:00)</w:t>
+      </w:r>
+      <w:r>
+        <w:t xml:space="preserve">. </w:t>
+      </w:r>
+      <w:r>
+        <w:t xml:space="preserve">For </w:t>
+      </w:r>
+      <w:r>
+        <w:lastRenderedPageBreak/>
+        <w:t>currencies, indicate equivalences</w:t>
+      </w:r>
+      <w:r>
+        <w:t xml:space="preserve">: </w:t>
+      </w:r>
+      <w:r>
+        <w:t xml:space="preserve">“Participants were paid </w:t>
+      </w:r>
+      <w:r>
+        <w:t>₩</w:t>
+      </w:r>
+      <w:r>
+        <w:t>22</w:t>
+      </w:r>
+      <w:r>
+        <w:t xml:space="preserve">, or roughly </w:t>
+      </w:r>
+      <w:r>
+        <w:t>US</w:t>
+      </w:r>
+      <w:r>
+        <w:t>$</w:t>
+      </w:r>
+      <w:r>
+        <w:t>29</w:t>
+      </w:r>
+      <w:r>
+        <w:t>.”</w:t>
+      </w:r>
+    </w:p>
+    <w:p>
+      <w:pPr>
+        <w:pStyle w:val="Bullet"/>
+      </w:pPr>
+      <w:r>
+        <w:t>Be careful with the use of gender-specific pronouns (</w:t>
+      </w:r>
+      <w:r>
+        <w:rPr>
+          <w:i/>
+        </w:rPr>
+        <w:t>he</w:t>
+      </w:r>
+      <w:r>
+        <w:t xml:space="preserve">, </w:t>
+      </w:r>
+      <w:r>
+        <w:rPr>
+          <w:i/>
+        </w:rPr>
+        <w:t>she</w:t>
+      </w:r>
+      <w:r>
+        <w:t>) and other gendered words (</w:t>
+      </w:r>
+      <w:r>
+        <w:rPr>
+          <w:i/>
+        </w:rPr>
+        <w:t>chairman</w:t>
+      </w:r>
+      <w:r>
+        <w:t xml:space="preserve">, </w:t>
+      </w:r>
+      <w:r>
+        <w:rPr>
+          <w:i/>
+        </w:rPr>
+        <w:t>manpower</w:t>
+      </w:r>
+      <w:r>
+        <w:t xml:space="preserve">, </w:t>
+      </w:r>
+      <w:r>
+        <w:rPr>
+          <w:i/>
+        </w:rPr>
+        <w:t>man-months</w:t>
+      </w:r>
+      <w:r>
+        <w:t xml:space="preserve">). Use inclusive language that is gender-neutral (e.g., </w:t>
+      </w:r>
+      <w:r>
+        <w:rPr>
+          <w:i/>
+        </w:rPr>
+        <w:t>she</w:t>
+      </w:r>
+      <w:r>
+        <w:t xml:space="preserve"> </w:t>
+      </w:r>
+      <w:r>
+        <w:rPr>
+          <w:i/>
+        </w:rPr>
+        <w:t>or</w:t>
+      </w:r>
+      <w:r>
+        <w:t xml:space="preserve"> </w:t>
+      </w:r>
+      <w:r>
+        <w:rPr>
+          <w:i/>
+        </w:rPr>
+        <w:t>he</w:t>
+      </w:r>
+      <w:r>
+        <w:t xml:space="preserve">, </w:t>
+      </w:r>
+      <w:r>
+        <w:rPr>
+          <w:i/>
+        </w:rPr>
+        <w:t>they</w:t>
+      </w:r>
+      <w:r>
+        <w:t>,</w:t>
+      </w:r>
+      <w:r>
+        <w:rPr>
+          <w:i/>
+        </w:rPr>
+        <w:t xml:space="preserve"> s/he</w:t>
+      </w:r>
+      <w:r>
+        <w:t xml:space="preserve">, </w:t>
+      </w:r>
+      <w:r>
+        <w:rPr>
+          <w:i/>
+        </w:rPr>
+        <w:t>chair</w:t>
+      </w:r>
+      <w:r>
+        <w:t xml:space="preserve">, </w:t>
+      </w:r>
+      <w:r>
+        <w:rPr>
+          <w:i/>
+        </w:rPr>
+        <w:t>staff</w:t>
+      </w:r>
+      <w:r>
+        <w:t xml:space="preserve">, </w:t>
+      </w:r>
+      <w:r>
+        <w:rPr>
+          <w:i/>
+        </w:rPr>
+        <w:t>staff-hours</w:t>
+      </w:r>
+      <w:r>
+        <w:t xml:space="preserve">, </w:t>
+      </w:r>
+      <w:r>
+        <w:rPr>
+          <w:i/>
+        </w:rPr>
+        <w:t>person-years</w:t>
+      </w:r>
+      <w:r>
+        <w:t>). See</w:t>
+      </w:r>
+      <w:r>
+        <w:t xml:space="preserve"> the </w:t>
+      </w:r>
+      <w:r>
+        <w:rPr>
+          <w:i/>
+        </w:rPr>
+        <w:t>Guidelines for Bias-Free Writing</w:t>
+      </w:r>
+      <w:r>
+        <w:t xml:space="preserve"> </w:t>
+      </w:r>
+      <w:r>
+        <w:t>for further advice and examples regarding gender and other personal attributes</w:t>
+      </w:r>
+      <w:r>
+        <w:t xml:space="preserve"> [</w:t>
       </w:r>
       <w:r>
         <w:fldChar w:fldCharType="begin"/>
       </w:r>
       <w:r>
-        <w:instrText xml:space="preserve"> SEQ Table \* ARABIC </w:instrText>
+        <w:instrText xml:space="preserve"> REF _Ref279752240 \r \h </w:instrText>
       </w:r>
       <w:r>
         <w:fldChar w:fldCharType="separate"/>
       </w:r>
       <w:r>
-        <w:rPr>
-          <w:noProof/>
-        </w:rPr>
-        <w:t>1</w:t>
-      </w:r>
-      <w:r>
-        <w:rPr>
-          <w:noProof/>
-        </w:rPr>
+        <w:t>9</w:t>
+      </w:r>
+      <w:r>
         <w:fldChar w:fldCharType="end"/>
       </w:r>
       <w:r>
+        <w:t>]</w:t>
+      </w:r>
+      <w:r>
         <w:t>.</w:t>
       </w:r>
-      <w:proofErr w:type="gramEnd"/>
-      <w:r>
-        <w:t xml:space="preserve"> Table captions should be placed below the table. We recommend table lines be 1 point, 25% black. Minimize use of unnecessary table lines.</w:t>
-      </w:r>
-    </w:p>
-    <w:bookmarkEnd w:id="0"/>
-    <w:p>
-      <w:r>
-        <w:t>Your references should be published materials accessible to the public</w:t>
-      </w:r>
-      <w:r>
-        <w:t xml:space="preserve">. </w:t>
-      </w:r>
-      <w:r>
-        <w:t>Internal technical reports may be cited only if they are easily accessible (i.e., you provide the address for obtaining the report within your citation) and may be obtained by any reader for a nominal fee</w:t>
-      </w:r>
-      <w:r>
-        <w:t xml:space="preserve">. </w:t>
-      </w:r>
-      <w:r>
-        <w:t>Proprietary information may not be cited. Private communications should be acknowledged i</w:t>
-      </w:r>
-      <w:r>
-        <w:t>n the main text, not referenced</w:t>
-      </w:r>
-      <w:r>
-        <w:t xml:space="preserve"> (e.g., “[</w:t>
-      </w:r>
-      <w:proofErr w:type="spellStart"/>
-      <w:r>
-        <w:t>Borriello</w:t>
-      </w:r>
-      <w:proofErr w:type="spellEnd"/>
-      <w:r>
-        <w:t>, personal communication]”).</w:t>
-      </w:r>
-    </w:p>
-    <w:p>
-      <w:r>
-        <w:t xml:space="preserve">References should be in </w:t>
-      </w:r>
-      <w:r>
-        <w:t>ACM</w:t>
-      </w:r>
-      <w:r>
-        <w:t xml:space="preserve"> citation format: </w:t>
-      </w:r>
-      <w:hyperlink r:id="rId11" w:history="1">
-        <w:r>
-          <w:rPr>
-            <w:rStyle w:val="Hyperlink"/>
-          </w:rPr>
-          <w:t>http://acm.org/publications/submissions/latex_style</w:t>
-        </w:r>
-      </w:hyperlink>
-      <w:r>
-        <w:t xml:space="preserve">. </w:t>
-      </w:r>
-      <w:r>
-        <w:t xml:space="preserve">This includes citations to internet resources </w:t>
-      </w:r>
-      <w:r>
-        <w:t>[</w:t>
-      </w:r>
-      <w:r>
-        <w:fldChar w:fldCharType="begin"/>
-      </w:r>
-      <w:r>
-        <w:instrText xml:space="preserve"> REF _Ref279753835 \r \h </w:instrText>
-      </w:r>
-      <w:r>
-        <w:fldChar w:fldCharType="separate"/>
-      </w:r>
-      <w:r>
-        <w:t>1</w:t>
-      </w:r>
-      <w:r>
-        <w:fldChar w:fldCharType="end"/>
-      </w:r>
-      <w:proofErr w:type="gramStart"/>
-      <w:r>
-        <w:t>,</w:t>
-      </w:r>
-      <w:proofErr w:type="gramEnd"/>
-      <w:r>
-        <w:fldChar w:fldCharType="begin"/>
-      </w:r>
-      <w:r>
-        <w:instrText xml:space="preserve"> REF _Ref279753826 \r \h </w:instrText>
-      </w:r>
-      <w:r>
-        <w:fldChar w:fldCharType="separate"/>
-      </w:r>
-      <w:r>
-        <w:t>4</w:t>
-      </w:r>
-      <w:r>
-        <w:fldChar w:fldCharType="end"/>
-      </w:r>
-      <w:r>
-        <w:t>,</w:t>
-      </w:r>
-      <w:r>
-        <w:fldChar w:fldCharType="begin"/>
-      </w:r>
-      <w:r>
-        <w:instrText xml:space="preserve"> REF _Ref279752219 \r \h </w:instrText>
-      </w:r>
-      <w:r>
-        <w:fldChar w:fldCharType="separate"/>
-      </w:r>
-      <w:r>
-        <w:t>8</w:t>
-      </w:r>
-      <w:r>
-        <w:fldChar w:fldCharType="end"/>
-      </w:r>
-      <w:r>
-        <w:t>,</w:t>
-      </w:r>
-      <w:r>
-        <w:fldChar w:fldCharType="begin"/>
-      </w:r>
-      <w:r>
-        <w:instrText xml:space="preserve"> REF _Ref279752164 \r \h </w:instrText>
-      </w:r>
-      <w:r>
-        <w:fldChar w:fldCharType="separate"/>
-      </w:r>
-      <w:r>
-        <w:t>1</w:t>
-      </w:r>
-      <w:r>
-        <w:fldChar w:fldCharType="end"/>
-      </w:r>
-      <w:r>
-        <w:t xml:space="preserve">] </w:t>
-      </w:r>
-      <w:r>
-        <w:t xml:space="preserve">according to </w:t>
-      </w:r>
-      <w:r>
-        <w:t>ACM</w:t>
-      </w:r>
-      <w:r>
-        <w:t xml:space="preserve"> format</w:t>
-      </w:r>
-      <w:r>
-        <w:t xml:space="preserve">, although it is often appropriate to include URLs </w:t>
-      </w:r>
-      <w:r>
-        <w:t>directly in the text, as above</w:t>
-      </w:r>
-      <w:r>
-        <w:t>.</w:t>
-      </w:r>
-    </w:p>
-    <w:p>
-      <w:pPr>
-        <w:pStyle w:val="Heading1"/>
-      </w:pPr>
-      <w:r>
-        <w:t>VISUALIZATION</w:t>
-      </w:r>
-    </w:p>
-    <w:p>
-      <w:r>
-        <w:t xml:space="preserve">The heading of a section should be in </w:t>
-      </w:r>
-      <w:r>
-        <w:t>Arial</w:t>
-      </w:r>
-      <w:r>
-        <w:t xml:space="preserve"> 9-point bold, all in capitals (</w:t>
-      </w:r>
-      <w:r>
-        <w:rPr>
-          <w:rFonts w:ascii="Courier New" w:hAnsi="Courier New"/>
-          <w:sz w:val="18"/>
-        </w:rPr>
-        <w:t>Heading 1</w:t>
-      </w:r>
-      <w:r>
-        <w:t xml:space="preserve"> </w:t>
-      </w:r>
-      <w:r>
-        <w:t>s</w:t>
-      </w:r>
-      <w:r>
-        <w:t>tyle)</w:t>
-      </w:r>
-      <w:r>
-        <w:t xml:space="preserve">. </w:t>
-      </w:r>
-      <w:r>
-        <w:t xml:space="preserve">Sections should not be numbered. </w:t>
-      </w:r>
-    </w:p>
-    <w:p>
-      <w:pPr>
-        <w:pStyle w:val="Heading2"/>
-      </w:pPr>
-      <w:r>
-        <w:t>Subsections</w:t>
-      </w:r>
-    </w:p>
-    <w:p>
-      <w:r>
-        <w:t xml:space="preserve">Headings of subsections should be in </w:t>
-      </w:r>
-      <w:r>
-        <w:t xml:space="preserve">Arial </w:t>
-      </w:r>
-      <w:r>
-        <w:t>9-point bold with initial letters capitalized (</w:t>
-      </w:r>
-      <w:r>
-        <w:rPr>
-          <w:rFonts w:ascii="Courier New" w:hAnsi="Courier New"/>
-          <w:sz w:val="18"/>
-        </w:rPr>
-        <w:t>Heading 2</w:t>
-      </w:r>
-      <w:r>
-        <w:t xml:space="preserve"> style</w:t>
-      </w:r>
-      <w:r>
-        <w:t xml:space="preserve">). For sub-sections and sub-subsections, a word like </w:t>
-      </w:r>
-      <w:proofErr w:type="gramStart"/>
-      <w:r>
-        <w:rPr>
-          <w:i/>
-        </w:rPr>
-        <w:t>the</w:t>
-      </w:r>
-      <w:r>
-        <w:t xml:space="preserve"> or</w:t>
-      </w:r>
-      <w:proofErr w:type="gramEnd"/>
-      <w:r>
-        <w:t xml:space="preserve"> </w:t>
-      </w:r>
-      <w:r>
-        <w:rPr>
-          <w:i/>
-        </w:rPr>
-        <w:t>of</w:t>
-      </w:r>
-      <w:r>
-        <w:t xml:space="preserve"> is not capitalized unless it is</w:t>
-      </w:r>
-      <w:r>
-        <w:t xml:space="preserve"> the first word of the heading.</w:t>
-      </w:r>
-    </w:p>
-    <w:p>
-      <w:pPr>
-        <w:pStyle w:val="Heading3"/>
-      </w:pPr>
-      <w:r>
-        <w:t>Sub-subsections</w:t>
-      </w:r>
-    </w:p>
-    <w:p>
-      <w:r>
-        <w:t xml:space="preserve">Headings for sub-subsections should be in </w:t>
-      </w:r>
-      <w:r>
-        <w:t xml:space="preserve">Arial </w:t>
-      </w:r>
-      <w:r>
-        <w:t>9-point italic with initial letters capitalized (</w:t>
-      </w:r>
-      <w:r>
-        <w:rPr>
-          <w:rFonts w:ascii="Courier New" w:hAnsi="Courier New"/>
-          <w:sz w:val="18"/>
-        </w:rPr>
-        <w:t>Heading 3</w:t>
-      </w:r>
-      <w:r>
-        <w:t xml:space="preserve"> style</w:t>
-      </w:r>
-      <w:r>
-        <w:t xml:space="preserve">). </w:t>
-      </w:r>
-    </w:p>
-    <w:p>
-      <w:pPr>
-        <w:pStyle w:val="Heading1"/>
-      </w:pPr>
-      <w:r>
-        <w:t>Implementation details</w:t>
-      </w:r>
-    </w:p>
-    <w:p>
-      <w:r>
-        <w:t>The implementation of the most complicated aspects of the visualization weren’t in fact ridiculously difficult.</w:t>
-      </w:r>
-    </w:p>
-    <w:p>
-      <w:r>
-        <w:t>The first challenge was choosing the scales for the widths of the bars, radii of the bubbles and coordinates of the lines. We had to choose values that would display the number of medals and coefficient clearly but without great disparity between smaller and larger values.</w:t>
-      </w:r>
-      <w:r>
-        <w:t xml:space="preserve"> After that, we had to choose the best tick values for the line graph’s Y axis.</w:t>
-      </w:r>
-    </w:p>
-    <w:p>
-      <w:r>
-        <w:lastRenderedPageBreak/>
-        <w:t xml:space="preserve">The </w:t>
-      </w:r>
-      <w:r>
-        <w:t>second</w:t>
-      </w:r>
-      <w:r>
-        <w:t xml:space="preserve"> challenge was </w:t>
-      </w:r>
-      <w:r>
-        <w:t>being able to sum the medals of all sports for a country in a certain year, and also adding all the medals of the same sport over the years</w:t>
-      </w:r>
-      <w:r>
-        <w:t>.</w:t>
-      </w:r>
-      <w:r>
-        <w:t xml:space="preserve"> For both we had to use a few iterative cycles nested by one another and sum all the medals.</w:t>
-      </w:r>
-    </w:p>
-    <w:p>
-      <w:r>
-        <w:t>The third challenge was making the connection between idioms. The HTML and SVG elements we used had some attributes (their “id” containing the country code) that made matching bubbles and bars easy. The hard part was coding the logic to highlight the marks for a chosen country and stop highlighting the previously chosen country’s marks. For that we had to save the name of the previous country.</w:t>
-      </w:r>
-    </w:p>
-    <w:p>
-      <w:r>
-        <w:t xml:space="preserve">The fourth challenge was implementing the range sliders for the timeline and the animation that progresses through the years. For the range timeline, we used a </w:t>
-      </w:r>
-      <w:r>
-        <w:t>J</w:t>
-      </w:r>
-      <w:r>
-        <w:t>-</w:t>
-      </w:r>
-      <w:r>
-        <w:t>Query</w:t>
-      </w:r>
-      <w:r>
-        <w:t xml:space="preserve"> solution we found online</w:t>
-      </w:r>
-      <w:r>
-        <w:t xml:space="preserve"> and modified for our fitting</w:t>
-      </w:r>
-      <w:r>
-        <w:t>. Then we had to figure out a cycle that would increase the years and update the visualization and the sliders.</w:t>
-      </w:r>
-    </w:p>
-    <w:p>
-      <w:r>
-        <w:t xml:space="preserve">The </w:t>
-      </w:r>
-      <w:r>
-        <w:t>fifth challenge was making the tooltips over the</w:t>
-      </w:r>
-      <w:r>
-        <w:t xml:space="preserve"> bubbles and bars. We initially used a graphical element that would pop up over a mark after one second, but then opted for a simple solution we found online that popped up immediately after hovering over the mark.</w:t>
-      </w:r>
-    </w:p>
-    <w:p>
-      <w:r>
-        <w:t xml:space="preserve">What did not end up being a challenge was optimization. We expected the sum of medals over the years and sports to be a very slow process. We’d have to do it every time we selected a range of years or to show stats for all sports. But that sum process was in fact rather quick under any circumstances, and did not spoil the experience. Thus, no optimization was needed. </w:t>
-      </w:r>
-    </w:p>
-    <w:p>
-      <w:r>
-        <w:t xml:space="preserve">In the end, most of the problems we had arose from not knowing the </w:t>
-      </w:r>
-      <w:r>
-        <w:t>JavaScript</w:t>
-      </w:r>
-      <w:r>
-        <w:t xml:space="preserve"> language’s quirks enough, initially.</w:t>
-      </w:r>
-      <w:r>
-        <w:t xml:space="preserve"> We made all the idioms ourselves without ever using D3’s examples page.</w:t>
-      </w:r>
-      <w:bookmarkStart w:id="1" w:name="_GoBack"/>
-      <w:bookmarkEnd w:id="1"/>
-    </w:p>
-    <w:p>
-      <w:pPr>
-        <w:sectPr>
-          <w:headerReference w:type="even" r:id="rId12"/>
-          <w:type w:val="continuous"/>
-          <w:pgSz w:w="12240" w:h="15840" w:code="1"/>
-          <w:pgMar w:top="1224" w:right="1080" w:bottom="1440" w:left="1080" w:header="720" w:footer="720" w:gutter="0"/>
-          <w:cols w:num="2" w:space="432"/>
-        </w:sectPr>
-      </w:pPr>
-    </w:p>
-    <w:p>
-      <w:pPr>
-        <w:keepNext/>
-        <w:jc w:val="center"/>
-      </w:pPr>
-      <w:r>
-        <w:rPr>
-          <w:noProof/>
-        </w:rPr>
-        <w:lastRenderedPageBreak/>
-        <w:drawing>
-          <wp:inline distT="0" distB="0" distL="0" distR="0" wp14:anchorId="603D984D" wp14:editId="0748690D">
-            <wp:extent cx="3733800" cy="1768064"/>
-            <wp:effectExtent l="0" t="0" r="0" b="10160"/>
-            <wp:docPr id="2" name="Picture 2"/>
-            <wp:cNvGraphicFramePr>
-              <a:graphicFrameLocks xmlns:a="http://schemas.openxmlformats.org/drawingml/2006/main" noChangeAspect="1"/>
-            </wp:cNvGraphicFramePr>
-            <a:graphic xmlns:a="http://schemas.openxmlformats.org/drawingml/2006/main">
-              <a:graphicData uri="http://schemas.openxmlformats.org/drawingml/2006/picture">
-                <pic:pic xmlns:pic="http://schemas.openxmlformats.org/drawingml/2006/picture">
-                  <pic:nvPicPr>
-                    <pic:cNvPr id="0" name="Picture 2" descr="This is a sample figure that spans two columns."/>
-                    <pic:cNvPicPr>
-                      <a:picLocks noChangeAspect="1" noChangeArrowheads="1"/>
-                    </pic:cNvPicPr>
-                  </pic:nvPicPr>
-                  <pic:blipFill>
-                    <a:blip r:embed="rId13">
-                      <a:extLst>
-                        <a:ext uri="{28A0092B-C50C-407E-A947-70E740481C1C}">
-                          <a14:useLocalDpi xmlns:a14="http://schemas.microsoft.com/office/drawing/2010/main" val="0"/>
-                        </a:ext>
-                      </a:extLst>
-                    </a:blip>
-                    <a:stretch>
-                      <a:fillRect/>
-                    </a:stretch>
-                  </pic:blipFill>
-                  <pic:spPr bwMode="auto">
-                    <a:xfrm>
-                      <a:off x="0" y="0"/>
-                      <a:ext cx="3733972" cy="1768146"/>
-                    </a:xfrm>
-                    <a:prstGeom prst="rect">
-                      <a:avLst/>
-                    </a:prstGeom>
-                    <a:noFill/>
-                    <a:ln>
-                      <a:noFill/>
-                    </a:ln>
-                  </pic:spPr>
-                </pic:pic>
-              </a:graphicData>
-            </a:graphic>
-          </wp:inline>
-        </w:drawing>
-      </w:r>
-    </w:p>
-    <w:p>
-      <w:pPr>
-        <w:pStyle w:val="Caption"/>
-      </w:pPr>
-      <w:proofErr w:type="gramStart"/>
-      <w:r>
-        <w:t xml:space="preserve">Figure </w:t>
-      </w:r>
-      <w:r>
-        <w:fldChar w:fldCharType="begin"/>
-      </w:r>
-      <w:r>
-        <w:instrText xml:space="preserve"> SEQ Figure \* ARABIC </w:instrText>
-      </w:r>
-      <w:r>
-        <w:fldChar w:fldCharType="separate"/>
-      </w:r>
-      <w:r>
-        <w:rPr>
-          <w:noProof/>
-        </w:rPr>
-        <w:t>2</w:t>
-      </w:r>
-      <w:r>
-        <w:rPr>
-          <w:noProof/>
-        </w:rPr>
-        <w:fldChar w:fldCharType="end"/>
-      </w:r>
-      <w:r>
-        <w:t>.</w:t>
-      </w:r>
-      <w:proofErr w:type="gramEnd"/>
-      <w:r>
-        <w:t xml:space="preserve"> </w:t>
-      </w:r>
-      <w:proofErr w:type="gramStart"/>
-      <w:r>
-        <w:t>Sample of a wide figure.</w:t>
-      </w:r>
-      <w:proofErr w:type="gramEnd"/>
-      <w:r>
-        <w:t xml:space="preserve"> Be sure to place at the top or bottom of the page. Ensure that important information is legible in both black-and-white and color printing.</w:t>
-      </w:r>
-      <w:r>
-        <w:t xml:space="preserve"> Image: CC-BY-ND </w:t>
-      </w:r>
-      <w:proofErr w:type="spellStart"/>
-      <w:r>
-        <w:t>ayman</w:t>
-      </w:r>
-      <w:proofErr w:type="spellEnd"/>
-      <w:r>
-        <w:t xml:space="preserve"> on Flickr.</w:t>
-      </w:r>
-    </w:p>
-    <w:p>
-      <w:pPr>
-        <w:pStyle w:val="Caption"/>
-        <w:jc w:val="both"/>
-        <w:sectPr>
-          <w:type w:val="continuous"/>
-          <w:pgSz w:w="12240" w:h="15840" w:code="1"/>
-          <w:pgMar w:top="1224" w:right="1080" w:bottom="1440" w:left="1080" w:header="720" w:footer="720" w:gutter="0"/>
-          <w:cols w:space="432"/>
-        </w:sectPr>
-      </w:pPr>
-    </w:p>
-    <w:p>
-      <w:pPr>
-        <w:pStyle w:val="Heading2"/>
-      </w:pPr>
-      <w:r>
-        <w:lastRenderedPageBreak/>
-        <w:t>Table Style</w:t>
-      </w:r>
-    </w:p>
-    <w:p>
-      <w:pPr>
-        <w:pStyle w:val="Caption"/>
-      </w:pPr>
-      <w:r>
-        <w:t xml:space="preserve">The text of tables will format better if you use the </w:t>
-      </w:r>
-      <w:r>
-        <w:rPr>
-          <w:rFonts w:ascii="Courier New" w:hAnsi="Courier New"/>
-        </w:rPr>
-        <w:t>Table Text</w:t>
-      </w:r>
-      <w:r>
-        <w:t xml:space="preserve"> style</w:t>
-      </w:r>
-      <w:r>
-        <w:t xml:space="preserve"> (as in Table 1)</w:t>
-      </w:r>
-      <w:r>
-        <w:t xml:space="preserve">. </w:t>
-      </w:r>
-      <w:r>
-        <w:t>If you do not use this style, then you may want to adjust the vertical spac</w:t>
-      </w:r>
-      <w:r>
-        <w:t>ing of the text in the tables. To adjust the spacing of text in a table i</w:t>
-      </w:r>
-      <w:r>
-        <w:t xml:space="preserve">n Word, use </w:t>
-      </w:r>
-      <w:r>
-        <w:t>Home</w:t>
-      </w:r>
-      <w:r>
-        <w:t xml:space="preserve"> | Paragraph</w:t>
-      </w:r>
-      <w:r>
-        <w:t xml:space="preserve"> | Indents and Spacing</w:t>
-      </w:r>
-      <w:r>
-        <w:t xml:space="preserve">. </w:t>
-      </w:r>
-      <w:r>
-        <w:t>Generally, text in each field of a table will look better if it has equal amounts of spacing a</w:t>
-      </w:r>
-      <w:r>
-        <w:t xml:space="preserve">bove and below it, as in </w:t>
-      </w:r>
-      <w:r>
-        <w:fldChar w:fldCharType="begin"/>
-      </w:r>
-      <w:r>
-        <w:instrText xml:space="preserve"> REF _Ref279755490 \h </w:instrText>
-      </w:r>
-      <w:r>
-        <w:fldChar w:fldCharType="separate"/>
-      </w:r>
-      <w:r>
-        <w:t xml:space="preserve">Table </w:t>
-      </w:r>
-      <w:r>
-        <w:rPr>
-          <w:noProof/>
-        </w:rPr>
-        <w:t>1</w:t>
-      </w:r>
-      <w:r>
-        <w:t>. Table captions should be placed below the table. We recommend table lines be 1 point, 25% black. Minimize use of unnecessary table lines.</w:t>
-      </w:r>
-    </w:p>
-    <w:p>
-      <w:r>
-        <w:fldChar w:fldCharType="end"/>
-      </w:r>
-      <w:r>
-        <w:t>For improved accessibility, header rows of tables s</w:t>
-      </w:r>
-      <w:r>
-        <w:t>hould be marked. In Word, right-</w:t>
-      </w:r>
-      <w:r>
-        <w:t xml:space="preserve">click a header row, and select Table Properties | Row | </w:t>
-      </w:r>
-      <w:r>
-        <w:t>Repeat as header</w:t>
-      </w:r>
-      <w:r>
-        <w:t>…</w:t>
-      </w:r>
-    </w:p>
-    <w:p>
-      <w:pPr>
-        <w:pStyle w:val="Heading1"/>
-      </w:pPr>
-      <w:r>
-        <w:t>LANGUAGE, STYLE AND CONTENT</w:t>
-      </w:r>
-    </w:p>
-    <w:p>
-      <w:r>
-        <w:t>The written and spoken language of SIGCHI is English. Spelling and punctuation may use any dialect of English (e.g., British, Canadian, US, etc.) provided this is done consistently. Hyphenation is optional. To ensure suitability for an international audience, please:</w:t>
+      <w:r>
+        <w:t xml:space="preserve"> Be particularly aware of considerations around writing about people with disabilities. </w:t>
       </w:r>
     </w:p>
     <w:p>
@@ -1574,386 +1859,16 @@
         <w:pStyle w:val="Bullet"/>
       </w:pPr>
       <w:r>
-        <w:t xml:space="preserve">Write in a straightforward style. </w:t>
-      </w:r>
-    </w:p>
-    <w:p>
-      <w:pPr>
-        <w:pStyle w:val="Bullet"/>
-      </w:pPr>
-      <w:r>
-        <w:t xml:space="preserve">Try to avoid long or complex sentence structures. </w:t>
-      </w:r>
-    </w:p>
-    <w:p>
-      <w:pPr>
-        <w:pStyle w:val="Bullet"/>
-      </w:pPr>
-      <w:r>
-        <w:t>Use common and basic vocabulary (e.g., use the word “unusual” rather than the word “arcane”).</w:t>
-      </w:r>
-    </w:p>
-    <w:p>
-      <w:pPr>
-        <w:pStyle w:val="Bullet"/>
-      </w:pPr>
-      <w:r>
-        <w:t>Briefly define or explain all technical terms that may be unfamiliar to readers.</w:t>
-      </w:r>
-    </w:p>
-    <w:p>
-      <w:pPr>
-        <w:pStyle w:val="Bullet"/>
-      </w:pPr>
-      <w:r>
-        <w:t>Explain all acronyms the first time they are used in your text</w:t>
-      </w:r>
-      <w:r>
-        <w:t>—</w:t>
-      </w:r>
-      <w:r>
-        <w:t>e.g., “Digital Signal Processing (DSP)”.</w:t>
-      </w:r>
-    </w:p>
-    <w:p>
-      <w:pPr>
-        <w:pStyle w:val="Bullet"/>
-      </w:pPr>
-      <w:r>
-        <w:t>Explain local references (e.g., not everyone knows all city names in a particular country).</w:t>
-      </w:r>
-    </w:p>
-    <w:p>
-      <w:pPr>
-        <w:pStyle w:val="Bullet"/>
-      </w:pPr>
-      <w:r>
-        <w:t xml:space="preserve">Explain “insider” comments. Ensure that your whole audience understands any reference whose meaning you do not describe (e.g., do not </w:t>
-      </w:r>
-      <w:r>
-        <w:t xml:space="preserve">assume that everyone has used an Android </w:t>
-      </w:r>
-      <w:proofErr w:type="gramStart"/>
-      <w:r>
-        <w:t>phone,</w:t>
-      </w:r>
-      <w:proofErr w:type="gramEnd"/>
-      <w:r>
-        <w:t xml:space="preserve"> </w:t>
-      </w:r>
-      <w:r>
-        <w:t>or a particular application).</w:t>
-      </w:r>
-    </w:p>
-    <w:p>
-      <w:pPr>
-        <w:pStyle w:val="Bullet"/>
-      </w:pPr>
-      <w:r>
-        <w:t>Explain colloquial language and puns. Understanding phrases like “red herring” may require a local knowledge of English</w:t>
-      </w:r>
-      <w:r>
-        <w:t xml:space="preserve">. </w:t>
-      </w:r>
-      <w:r>
-        <w:t>Humor and irony are difficult to translate.</w:t>
-      </w:r>
-    </w:p>
-    <w:p>
-      <w:pPr>
-        <w:pStyle w:val="Bullet"/>
-      </w:pPr>
-      <w:r>
-        <w:t>Use unambiguous forms for culturally localized concepts, such as times, dates, currencies</w:t>
-      </w:r>
-      <w:r>
-        <w:t>,</w:t>
-      </w:r>
-      <w:r>
-        <w:t xml:space="preserve"> and numbers (e.g., “1-5- 97” or “5/1/97” may mean 5 January or 1 May, an</w:t>
-      </w:r>
-      <w:r>
-        <w:t>d “seven o’clock” may mean 7:00</w:t>
-      </w:r>
-      <w:r>
-        <w:t xml:space="preserve"> </w:t>
-      </w:r>
-      <w:r>
-        <w:t>am or 19:00)</w:t>
-      </w:r>
-      <w:r>
-        <w:t xml:space="preserve">. </w:t>
-      </w:r>
-      <w:r>
-        <w:t>For currencies, indicate equivalences</w:t>
-      </w:r>
-      <w:r>
-        <w:t xml:space="preserve">: </w:t>
-      </w:r>
-      <w:r>
-        <w:t xml:space="preserve">“Participants were paid </w:t>
-      </w:r>
-      <w:r>
-        <w:t>₩</w:t>
-      </w:r>
-      <w:r>
-        <w:t>22</w:t>
-      </w:r>
-      <w:r>
-        <w:t xml:space="preserve">, or roughly </w:t>
-      </w:r>
-      <w:r>
-        <w:t>US</w:t>
-      </w:r>
-      <w:r>
-        <w:t>$</w:t>
-      </w:r>
-      <w:r>
-        <w:t>29</w:t>
-      </w:r>
-      <w:r>
-        <w:t>.”</w:t>
-      </w:r>
-    </w:p>
-    <w:p>
-      <w:pPr>
-        <w:pStyle w:val="Bullet"/>
-      </w:pPr>
-      <w:r>
-        <w:t>Be careful with the use of gender-specific pronouns (</w:t>
-      </w:r>
-      <w:r>
-        <w:rPr>
-          <w:i/>
-        </w:rPr>
-        <w:t>he</w:t>
+        <w:t xml:space="preserve">If possible, use the full (extended) alphabetic character set for names of persons, institutions, and places (e.g., Grønbæk, Lafreniére, Sánchez, </w:t>
+      </w:r>
+      <w:r>
+        <w:t>Nguyễn</w:t>
       </w:r>
       <w:r>
         <w:t xml:space="preserve">, </w:t>
       </w:r>
       <w:r>
-        <w:rPr>
-          <w:i/>
-        </w:rPr>
-        <w:t>she</w:t>
-      </w:r>
-      <w:r>
-        <w:t>) and other gendered words (</w:t>
-      </w:r>
-      <w:r>
-        <w:rPr>
-          <w:i/>
-        </w:rPr>
-        <w:t>chairman</w:t>
-      </w:r>
-      <w:r>
-        <w:t xml:space="preserve">, </w:t>
-      </w:r>
-      <w:r>
-        <w:rPr>
-          <w:i/>
-        </w:rPr>
-        <w:t>manpower</w:t>
-      </w:r>
-      <w:r>
-        <w:t xml:space="preserve">, </w:t>
-      </w:r>
-      <w:r>
-        <w:rPr>
-          <w:i/>
-        </w:rPr>
-        <w:t>man-months</w:t>
-      </w:r>
-      <w:r>
-        <w:t xml:space="preserve">). Use inclusive language that is gender-neutral (e.g., </w:t>
-      </w:r>
-      <w:r>
-        <w:rPr>
-          <w:i/>
-        </w:rPr>
-        <w:t>she</w:t>
-      </w:r>
-      <w:r>
-        <w:t xml:space="preserve"> </w:t>
-      </w:r>
-      <w:r>
-        <w:rPr>
-          <w:i/>
-        </w:rPr>
-        <w:t>or</w:t>
-      </w:r>
-      <w:r>
-        <w:t xml:space="preserve"> </w:t>
-      </w:r>
-      <w:r>
-        <w:rPr>
-          <w:i/>
-        </w:rPr>
-        <w:t>he</w:t>
-      </w:r>
-      <w:r>
-        <w:t xml:space="preserve">, </w:t>
-      </w:r>
-      <w:r>
-        <w:rPr>
-          <w:i/>
-        </w:rPr>
-        <w:t>they</w:t>
-      </w:r>
-      <w:r>
-        <w:t>,</w:t>
-      </w:r>
-      <w:r>
-        <w:rPr>
-          <w:i/>
-        </w:rPr>
-        <w:t xml:space="preserve"> s/he</w:t>
-      </w:r>
-      <w:r>
-        <w:t xml:space="preserve">, </w:t>
-      </w:r>
-      <w:r>
-        <w:rPr>
-          <w:i/>
-        </w:rPr>
-        <w:t>chair</w:t>
-      </w:r>
-      <w:r>
-        <w:t xml:space="preserve">, </w:t>
-      </w:r>
-      <w:r>
-        <w:rPr>
-          <w:i/>
-        </w:rPr>
-        <w:t>staff</w:t>
-      </w:r>
-      <w:r>
-        <w:t xml:space="preserve">, </w:t>
-      </w:r>
-      <w:r>
-        <w:rPr>
-          <w:i/>
-        </w:rPr>
-        <w:t>staff-hours</w:t>
-      </w:r>
-      <w:r>
-        <w:t xml:space="preserve">, </w:t>
-      </w:r>
-      <w:r>
-        <w:rPr>
-          <w:i/>
-        </w:rPr>
-        <w:t>person-years</w:t>
-      </w:r>
-      <w:r>
-        <w:t>). See</w:t>
-      </w:r>
-      <w:r>
-        <w:t xml:space="preserve"> the </w:t>
-      </w:r>
-      <w:r>
-        <w:rPr>
-          <w:i/>
-        </w:rPr>
-        <w:t>Guidelines for Bias-Free Writing</w:t>
-      </w:r>
-      <w:r>
-        <w:t xml:space="preserve"> </w:t>
-      </w:r>
-      <w:r>
-        <w:t>for further advice and examples regarding gender and other personal attributes</w:t>
-      </w:r>
-      <w:r>
-        <w:t xml:space="preserve"> [</w:t>
-      </w:r>
-      <w:r>
-        <w:fldChar w:fldCharType="begin"/>
-      </w:r>
-      <w:r>
-        <w:instrText xml:space="preserve"> REF _Ref279752240 \r \h </w:instrText>
-      </w:r>
-      <w:r>
-        <w:fldChar w:fldCharType="separate"/>
-      </w:r>
-      <w:r>
-        <w:t>9</w:t>
-      </w:r>
-      <w:r>
-        <w:fldChar w:fldCharType="end"/>
-      </w:r>
-      <w:r>
-        <w:t>]</w:t>
-      </w:r>
-      <w:r>
-        <w:t>.</w:t>
-      </w:r>
-      <w:r>
-        <w:t xml:space="preserve"> Be particularly aware of considerations around writing about people with disabilities. </w:t>
-      </w:r>
-    </w:p>
-    <w:p>
-      <w:pPr>
-        <w:pStyle w:val="Bullet"/>
-      </w:pPr>
-      <w:r>
-        <w:lastRenderedPageBreak/>
-        <w:t xml:space="preserve">If possible, use the full (extended) alphabetic character set for names of persons, institutions, and places (e.g., </w:t>
-      </w:r>
-      <w:proofErr w:type="spellStart"/>
-      <w:r>
-        <w:t>Grønbæk</w:t>
-      </w:r>
-      <w:proofErr w:type="spellEnd"/>
-      <w:r>
-        <w:t xml:space="preserve">, </w:t>
-      </w:r>
-      <w:proofErr w:type="spellStart"/>
-      <w:r>
-        <w:t>Lafreniére</w:t>
-      </w:r>
-      <w:proofErr w:type="spellEnd"/>
-      <w:r>
-        <w:t xml:space="preserve">, Sánchez, </w:t>
-      </w:r>
-      <w:proofErr w:type="spellStart"/>
-      <w:r>
-        <w:t>Nguyễn</w:t>
-      </w:r>
-      <w:proofErr w:type="spellEnd"/>
-      <w:r>
-        <w:t xml:space="preserve">, </w:t>
-      </w:r>
-      <w:proofErr w:type="spellStart"/>
-      <w:r>
-        <w:t>Universität</w:t>
-      </w:r>
-      <w:proofErr w:type="spellEnd"/>
-      <w:r>
-        <w:t xml:space="preserve">, </w:t>
-      </w:r>
-      <w:proofErr w:type="spellStart"/>
-      <w:r>
-        <w:t>Weißenbach</w:t>
-      </w:r>
-      <w:proofErr w:type="spellEnd"/>
-      <w:r>
-        <w:t xml:space="preserve">, </w:t>
-      </w:r>
-      <w:proofErr w:type="spellStart"/>
-      <w:r>
-        <w:t>Züllighoven</w:t>
-      </w:r>
-      <w:proofErr w:type="spellEnd"/>
-      <w:r>
-        <w:t xml:space="preserve">, </w:t>
-      </w:r>
-      <w:proofErr w:type="spellStart"/>
-      <w:r>
-        <w:t>Århus</w:t>
-      </w:r>
-      <w:proofErr w:type="spellEnd"/>
-      <w:r>
-        <w:t>, etc.)</w:t>
+        <w:t>Universität, Weißenbach, Züllighoven, Århus, etc.)</w:t>
       </w:r>
       <w:r>
         <w:t xml:space="preserve">. </w:t>
@@ -2100,7 +2015,7 @@
       <w:r>
         <w:t xml:space="preserve"> </w:t>
       </w:r>
-      <w:hyperlink r:id="rId14" w:history="1">
+      <w:hyperlink r:id="rId17" w:history="1">
         <w:r>
           <w:rPr>
             <w:rStyle w:val="Hyperlink"/>
@@ -2237,7 +2152,7 @@
           <w:color w:val="000000"/>
         </w:rPr>
       </w:pPr>
-      <w:hyperlink r:id="rId15" w:history="1">
+      <w:hyperlink r:id="rId18" w:history="1">
         <w:r>
           <w:rPr>
             <w:rStyle w:val="Hyperlink"/>
@@ -2280,349 +2195,584 @@
         <w:rPr>
           <w:color w:val="000000"/>
         </w:rPr>
-        <w:t xml:space="preserve">dd-in, also called </w:t>
-      </w:r>
-      <w:proofErr w:type="spellStart"/>
+        <w:t xml:space="preserve">dd-in, also called PDFMaker. </w:t>
+      </w:r>
       <w:r>
         <w:rPr>
           <w:color w:val="000000"/>
         </w:rPr>
-        <w:t>PDFMaker</w:t>
-      </w:r>
-      <w:proofErr w:type="spellEnd"/>
+        <w:t>S</w:t>
+      </w:r>
       <w:r>
         <w:rPr>
           <w:color w:val="000000"/>
         </w:rPr>
+        <w:t xml:space="preserve">elect </w:t>
+      </w:r>
+      <w:r>
+        <w:rPr>
+          <w:color w:val="000000"/>
+        </w:rPr>
+        <w:t xml:space="preserve">Acrobat | </w:t>
+      </w:r>
+      <w:r>
+        <w:rPr>
+          <w:color w:val="000000"/>
+        </w:rPr>
+        <w:t xml:space="preserve">Preferences from the </w:t>
+      </w:r>
+      <w:r>
+        <w:rPr>
+          <w:color w:val="000000"/>
+        </w:rPr>
+        <w:t xml:space="preserve">ribbon </w:t>
+      </w:r>
+      <w:r>
+        <w:rPr>
+          <w:color w:val="000000"/>
+        </w:rPr>
+        <w:t xml:space="preserve">and ensure that </w:t>
+      </w:r>
+      <w:r>
+        <w:rPr>
+          <w:color w:val="000000"/>
+        </w:rPr>
+        <w:t>“</w:t>
+      </w:r>
+      <w:r>
+        <w:rPr>
+          <w:color w:val="000000"/>
+        </w:rPr>
+        <w:t xml:space="preserve">Enable Accessibility and Reflow with </w:t>
+      </w:r>
+      <w:r>
+        <w:rPr>
+          <w:color w:val="000000"/>
+        </w:rPr>
+        <w:lastRenderedPageBreak/>
+        <w:t>tagged Adobe PDF</w:t>
+      </w:r>
+      <w:r>
+        <w:rPr>
+          <w:color w:val="000000"/>
+        </w:rPr>
+        <w:t>”</w:t>
+      </w:r>
+      <w:r>
+        <w:rPr>
+          <w:color w:val="000000"/>
+        </w:rPr>
+        <w:t xml:space="preserve"> is selected.</w:t>
+      </w:r>
+      <w:r>
+        <w:rPr>
+          <w:color w:val="000000"/>
+        </w:rPr>
+        <w:t xml:space="preserve"> You can then generate a tagged PDF by selecting “C</w:t>
+      </w:r>
+      <w:r>
+        <w:rPr>
+          <w:color w:val="000000"/>
+        </w:rPr>
+        <w:t>reate PDF</w:t>
+      </w:r>
+      <w:r>
+        <w:rPr>
+          <w:color w:val="000000"/>
+        </w:rPr>
+        <w:t>”</w:t>
+      </w:r>
+      <w:r>
+        <w:rPr>
+          <w:color w:val="000000"/>
+        </w:rPr>
+        <w:t xml:space="preserve"> from the Acrobat ribbon.</w:t>
+      </w:r>
+      <w:r>
+        <w:rPr>
+          <w:color w:val="000000"/>
+        </w:rPr>
+        <w:t xml:space="preserve"> </w:t>
+      </w:r>
+      <w:r>
+        <w:rPr>
+          <w:color w:val="000000"/>
+        </w:rPr>
+        <w:t xml:space="preserve">Test your PDF file by viewing or printing it with the same software </w:t>
+      </w:r>
+      <w:r>
+        <w:rPr>
+          <w:color w:val="000000"/>
+        </w:rPr>
+        <w:t xml:space="preserve">the publisher </w:t>
+      </w:r>
+      <w:r>
+        <w:rPr>
+          <w:color w:val="000000"/>
+        </w:rPr>
+        <w:t xml:space="preserve">will use, Adobe Acrobat Reader Version </w:t>
+      </w:r>
+      <w:r>
+        <w:rPr>
+          <w:color w:val="000000"/>
+        </w:rPr>
+        <w:t>10</w:t>
+      </w:r>
+      <w:r>
+        <w:rPr>
+          <w:color w:val="000000"/>
+        </w:rPr>
+        <w:t xml:space="preserve">, which </w:t>
+      </w:r>
+      <w:r>
+        <w:rPr>
+          <w:color w:val="000000"/>
+        </w:rPr>
+        <w:t xml:space="preserve">is widely </w:t>
+      </w:r>
+      <w:r>
+        <w:rPr>
+          <w:color w:val="000000"/>
+        </w:rPr>
+        <w:t>available at no cost</w:t>
+      </w:r>
+      <w:r>
+        <w:rPr>
+          <w:color w:val="000000"/>
+        </w:rPr>
         <w:t xml:space="preserve">. </w:t>
       </w:r>
       <w:r>
         <w:rPr>
           <w:color w:val="000000"/>
         </w:rPr>
-        <w:t>S</w:t>
+        <w:t xml:space="preserve">Note that most reviewers will use a North American/European version of Acrobat </w:t>
       </w:r>
       <w:r>
         <w:rPr>
           <w:color w:val="000000"/>
         </w:rPr>
-        <w:t xml:space="preserve">elect </w:t>
+        <w:t>R</w:t>
       </w:r>
       <w:r>
         <w:rPr>
           <w:color w:val="000000"/>
         </w:rPr>
-        <w:t xml:space="preserve">Acrobat | </w:t>
+        <w:t>eader</w:t>
       </w:r>
       <w:r>
         <w:rPr>
           <w:color w:val="000000"/>
         </w:rPr>
-        <w:t xml:space="preserve">Preferences from the </w:t>
+        <w:t>, so please check your PDF accordingly</w:t>
       </w:r>
       <w:r>
         <w:rPr>
           <w:color w:val="000000"/>
         </w:rPr>
-        <w:t xml:space="preserve">ribbon </w:t>
-      </w:r>
-      <w:r>
-        <w:rPr>
-          <w:color w:val="000000"/>
-        </w:rPr>
-        <w:t xml:space="preserve">and ensure that </w:t>
-      </w:r>
-      <w:r>
-        <w:rPr>
-          <w:color w:val="000000"/>
-        </w:rPr>
-        <w:t>“</w:t>
-      </w:r>
-      <w:r>
-        <w:rPr>
-          <w:color w:val="000000"/>
-        </w:rPr>
-        <w:t>Enable Accessibility and Reflow with tagged Adobe PDF</w:t>
-      </w:r>
-      <w:r>
-        <w:rPr>
-          <w:color w:val="000000"/>
-        </w:rPr>
-        <w:t>”</w:t>
-      </w:r>
-      <w:r>
-        <w:rPr>
-          <w:color w:val="000000"/>
-        </w:rPr>
-        <w:t xml:space="preserve"> is selected.</w:t>
-      </w:r>
-      <w:r>
-        <w:rPr>
-          <w:color w:val="000000"/>
-        </w:rPr>
-        <w:t xml:space="preserve"> You can then generate a tagged PDF by selecting “C</w:t>
-      </w:r>
-      <w:r>
-        <w:rPr>
-          <w:color w:val="000000"/>
-        </w:rPr>
-        <w:t>reate PDF</w:t>
-      </w:r>
-      <w:r>
-        <w:rPr>
-          <w:color w:val="000000"/>
-        </w:rPr>
-        <w:t>”</w:t>
-      </w:r>
-      <w:r>
-        <w:rPr>
-          <w:color w:val="000000"/>
-        </w:rPr>
-        <w:t xml:space="preserve"> from the Acrobat ribbon.</w:t>
-      </w:r>
-      <w:r>
-        <w:rPr>
-          <w:color w:val="000000"/>
-        </w:rPr>
+        <w:t xml:space="preserve">. </w:t>
+      </w:r>
+    </w:p>
+    <w:p>
+      <w:pPr>
+        <w:pStyle w:val="Heading1"/>
+      </w:pPr>
+      <w:r>
+        <w:t>Conclusion</w:t>
+      </w:r>
+    </w:p>
+    <w:p>
+      <w:r>
+        <w:t>It is important that you write for the SIGCHI audience</w:t>
+      </w:r>
+      <w:r>
+        <w:t xml:space="preserve">. </w:t>
+      </w:r>
+      <w:r>
+        <w:t xml:space="preserve">Please read previous years’ </w:t>
+      </w:r>
+      <w:r>
+        <w:t>p</w:t>
+      </w:r>
+      <w:r>
+        <w:t>roceedings</w:t>
+      </w:r>
+      <w:r>
+        <w:t xml:space="preserve"> to understand the writing style and conventions that successful authors have used</w:t>
+      </w:r>
+      <w:r>
+        <w:t>.</w:t>
+      </w:r>
+      <w:r>
+        <w:t xml:space="preserve"> S</w:t>
+      </w:r>
+      <w:r>
+        <w:t xml:space="preserve">tate clearly what you have done, not merely what you plan to do, and explain how your work is different from previously published work, i.e., </w:t>
+      </w:r>
+      <w:r>
+        <w:rPr>
+          <w:i/>
+        </w:rPr>
+        <w:t>the unique contribution that</w:t>
+      </w:r>
+      <w:r>
+        <w:rPr>
+          <w:i/>
+        </w:rPr>
+        <w:t xml:space="preserve"> your work makes to the field</w:t>
+      </w:r>
+      <w:r>
+        <w:t>.</w:t>
+      </w:r>
+      <w:r>
         <w:t xml:space="preserve"> </w:t>
       </w:r>
       <w:r>
-        <w:rPr>
-          <w:color w:val="000000"/>
-        </w:rPr>
-        <w:t xml:space="preserve">Test your PDF file by viewing or printing it with the same software </w:t>
-      </w:r>
-      <w:r>
-        <w:rPr>
-          <w:color w:val="000000"/>
-        </w:rPr>
-        <w:t xml:space="preserve">the publisher </w:t>
-      </w:r>
-      <w:r>
-        <w:rPr>
-          <w:color w:val="000000"/>
-        </w:rPr>
-        <w:t xml:space="preserve">will use, Adobe Acrobat Reader Version </w:t>
-      </w:r>
-      <w:r>
-        <w:rPr>
-          <w:color w:val="000000"/>
-        </w:rPr>
+        <w:t>Please consider what the reader will learn from your submission, and how they will find your work useful</w:t>
+      </w:r>
+      <w:r>
+        <w:t xml:space="preserve">. </w:t>
+      </w:r>
+      <w:r>
+        <w:t>If you write with these questions in mind, your work is more likely to be successful, b</w:t>
+      </w:r>
+      <w:r>
+        <w:t>oth in being accepted into the c</w:t>
+      </w:r>
+      <w:r>
+        <w:t>onference, and in influencing the work of our field.</w:t>
+      </w:r>
+    </w:p>
+    <w:p>
+      <w:pPr>
+        <w:pStyle w:val="Heading1"/>
+      </w:pPr>
+      <w:r>
+        <w:t>ACKNOWLEDGMENTS</w:t>
+      </w:r>
+    </w:p>
+    <w:p>
+      <w:r>
+        <w:t xml:space="preserve">Sample </w:t>
+      </w:r>
+      <w:r>
+        <w:t>t</w:t>
+      </w:r>
+      <w:r>
+        <w:t xml:space="preserve">ext: We </w:t>
+      </w:r>
+      <w:r>
+        <w:t xml:space="preserve">thank </w:t>
+      </w:r>
+      <w:r>
+        <w:t>all the</w:t>
+      </w:r>
+      <w:r>
+        <w:t xml:space="preserve"> volunteers, and all publications support and staff, who wrote and provided helpful comments on previous versions of this document</w:t>
+      </w:r>
+      <w:r>
+        <w:t xml:space="preserve">. </w:t>
+      </w:r>
+      <w:r>
+        <w:t>A</w:t>
+      </w:r>
+      <w:r>
+        <w:t>uthors 1, 2,</w:t>
+      </w:r>
+      <w:r>
+        <w:t xml:space="preserve"> </w:t>
+      </w:r>
+      <w:r>
+        <w:t>and</w:t>
+      </w:r>
+      <w:r>
+        <w:t xml:space="preserve"> 3 grate</w:t>
+      </w:r>
+      <w:r>
+        <w:t>fully acknowledge the grant from</w:t>
+      </w:r>
+      <w:r>
+        <w:t xml:space="preserve"> NSF (#1234-2012-ABC). This </w:t>
+      </w:r>
+      <w:r>
+        <w:t xml:space="preserve">is just </w:t>
+      </w:r>
+      <w:r>
+        <w:t xml:space="preserve">an </w:t>
+      </w:r>
+      <w:r>
+        <w:t>example.</w:t>
+      </w:r>
+      <w:r>
+        <w:t xml:space="preserve"> </w:t>
+      </w:r>
+    </w:p>
+    <w:p>
+      <w:pPr>
+        <w:pStyle w:val="Heading1"/>
+      </w:pPr>
+      <w:r>
+        <w:t>References format</w:t>
+      </w:r>
+    </w:p>
+    <w:p>
+      <w:r>
+        <w:t xml:space="preserve">References must be the same font size as other body text. References should be in alphabetical order by last name of first author. </w:t>
+      </w:r>
+      <w:r>
+        <w:t xml:space="preserve">Example reference formatting for </w:t>
+      </w:r>
+      <w:r>
+        <w:t xml:space="preserve">individual </w:t>
+      </w:r>
+      <w:r>
+        <w:t xml:space="preserve">journal articles </w:t>
+      </w:r>
+      <w:r>
+        <w:t>[</w:t>
+      </w:r>
+      <w:r>
+        <w:fldChar w:fldCharType="begin"/>
+      </w:r>
+      <w:r>
+        <w:instrText xml:space="preserve"> REF _Ref279752133 \r \h </w:instrText>
+      </w:r>
+      <w:r>
+        <w:fldChar w:fldCharType="separate"/>
+      </w:r>
+      <w:r>
+        <w:t>3</w:t>
+      </w:r>
+      <w:r>
+        <w:fldChar w:fldCharType="end"/>
+      </w:r>
+      <w:r>
+        <w:t>]</w:t>
+      </w:r>
+      <w:r>
+        <w:t xml:space="preserve">, </w:t>
+      </w:r>
+      <w:r>
+        <w:t>articles in conference proceeding</w:t>
+      </w:r>
+      <w:r>
+        <w:t>s [</w:t>
+      </w:r>
+      <w:r>
+        <w:fldChar w:fldCharType="begin"/>
+      </w:r>
+      <w:r>
+        <w:instrText xml:space="preserve"> REF _Ref406944911 \r \h </w:instrText>
+      </w:r>
+      <w:r>
+        <w:fldChar w:fldCharType="separate"/>
+      </w:r>
+      <w:r>
+        <w:t>7</w:t>
+      </w:r>
+      <w:r>
+        <w:fldChar w:fldCharType="end"/>
+      </w:r>
+      <w:r>
+        <w:t>]</w:t>
+      </w:r>
+      <w:r>
+        <w:t xml:space="preserve">, books </w:t>
+      </w:r>
+      <w:r>
+        <w:t>[</w:t>
+      </w:r>
+      <w:r>
+        <w:fldChar w:fldCharType="begin"/>
+      </w:r>
+      <w:r>
+        <w:instrText xml:space="preserve"> REF _Ref279752240 \r \h </w:instrText>
+      </w:r>
+      <w:r>
+        <w:fldChar w:fldCharType="separate"/>
+      </w:r>
+      <w:r>
+        <w:t>9</w:t>
+      </w:r>
+      <w:r>
+        <w:fldChar w:fldCharType="end"/>
+      </w:r>
+      <w:r>
+        <w:t>]</w:t>
+      </w:r>
+      <w:r>
+        <w:t xml:space="preserve">, theses </w:t>
+      </w:r>
+      <w:r>
+        <w:t>[</w:t>
+      </w:r>
+      <w:r>
+        <w:fldChar w:fldCharType="begin"/>
+      </w:r>
+      <w:r>
+        <w:instrText xml:space="preserve"> REF _Ref279752272 \r \h </w:instrText>
+      </w:r>
+      <w:r>
+        <w:fldChar w:fldCharType="separate"/>
+      </w:r>
+      <w:r>
         <w:t>10</w:t>
       </w:r>
       <w:r>
-        <w:rPr>
-          <w:color w:val="000000"/>
-        </w:rPr>
-        <w:t xml:space="preserve">, which </w:t>
-      </w:r>
-      <w:r>
-        <w:rPr>
-          <w:color w:val="000000"/>
-        </w:rPr>
-        <w:t xml:space="preserve">is widely </w:t>
-      </w:r>
-      <w:r>
-        <w:rPr>
-          <w:color w:val="000000"/>
-        </w:rPr>
-        <w:t>available at no cost</w:t>
-      </w:r>
-      <w:r>
-        <w:rPr>
-          <w:color w:val="000000"/>
-        </w:rPr>
-        <w:t xml:space="preserve">. </w:t>
-      </w:r>
-      <w:r>
-        <w:rPr>
-          <w:color w:val="000000"/>
-        </w:rPr>
-        <w:t xml:space="preserve">Note that most reviewers will use a North American/European version of Acrobat </w:t>
-      </w:r>
-      <w:r>
-        <w:rPr>
-          <w:color w:val="000000"/>
-        </w:rPr>
-        <w:t>R</w:t>
-      </w:r>
-      <w:r>
-        <w:rPr>
-          <w:color w:val="000000"/>
-        </w:rPr>
-        <w:t>eader</w:t>
-      </w:r>
-      <w:r>
-        <w:rPr>
-          <w:color w:val="000000"/>
-        </w:rPr>
-        <w:t>, so please check your PDF accordingly</w:t>
-      </w:r>
-      <w:r>
-        <w:rPr>
-          <w:color w:val="000000"/>
-        </w:rPr>
-        <w:t xml:space="preserve">. </w:t>
-      </w:r>
-    </w:p>
-    <w:p>
-      <w:pPr>
-        <w:pStyle w:val="Heading1"/>
-      </w:pPr>
-      <w:r>
-        <w:t>Conclusion</w:t>
-      </w:r>
-    </w:p>
-    <w:p>
-      <w:r>
-        <w:t>It is important that you write for the SIGCHI audience</w:t>
-      </w:r>
-      <w:r>
-        <w:t xml:space="preserve">. </w:t>
-      </w:r>
-      <w:r>
-        <w:t xml:space="preserve">Please read previous years’ </w:t>
-      </w:r>
-      <w:r>
-        <w:t>p</w:t>
-      </w:r>
-      <w:r>
-        <w:t>roceedings</w:t>
-      </w:r>
-      <w:r>
-        <w:t xml:space="preserve"> to understand the writing style and conventions that successful authors have </w:t>
-      </w:r>
-      <w:r>
-        <w:lastRenderedPageBreak/>
-        <w:t>used</w:t>
-      </w:r>
-      <w:r>
-        <w:t>.</w:t>
-      </w:r>
-      <w:r>
-        <w:t xml:space="preserve"> S</w:t>
-      </w:r>
-      <w:r>
-        <w:t xml:space="preserve">tate clearly what you have done, not merely what you plan to do, and explain how your work is different from previously published work, i.e., </w:t>
-      </w:r>
-      <w:r>
-        <w:rPr>
-          <w:i/>
-        </w:rPr>
-        <w:t>the unique contribution that</w:t>
-      </w:r>
-      <w:r>
-        <w:rPr>
-          <w:i/>
-        </w:rPr>
-        <w:t xml:space="preserve"> your work makes to the field</w:t>
-      </w:r>
-      <w:r>
-        <w:t>.</w:t>
+        <w:fldChar w:fldCharType="end"/>
+      </w:r>
+      <w:r>
+        <w:t xml:space="preserve">], </w:t>
+      </w:r>
+      <w:r>
+        <w:t>book chapters</w:t>
+      </w:r>
+      <w:r>
+        <w:t xml:space="preserve"> [</w:t>
+      </w:r>
+      <w:r>
+        <w:fldChar w:fldCharType="begin"/>
+      </w:r>
+      <w:r>
+        <w:instrText xml:space="preserve"> REF _Ref279752304 \r \h </w:instrText>
+      </w:r>
+      <w:r>
+        <w:fldChar w:fldCharType="separate"/>
+      </w:r>
+      <w:r>
+        <w:t>11</w:t>
+      </w:r>
+      <w:r>
+        <w:fldChar w:fldCharType="end"/>
+      </w:r>
+      <w:r>
+        <w:t xml:space="preserve">], </w:t>
+      </w:r>
+      <w:r>
+        <w:t>an entire journal issue [</w:t>
+      </w:r>
+      <w:r>
+        <w:fldChar w:fldCharType="begin"/>
+      </w:r>
+      <w:r>
+        <w:instrText xml:space="preserve"> REF _Ref406944896 \r \h </w:instrText>
+      </w:r>
+      <w:r>
+        <w:fldChar w:fldCharType="separate"/>
+      </w:r>
+      <w:r>
+        <w:t>6</w:t>
+      </w:r>
+      <w:r>
+        <w:fldChar w:fldCharType="end"/>
+      </w:r>
+      <w:r>
+        <w:t xml:space="preserve">], </w:t>
+      </w:r>
+      <w:r>
+        <w:t>websites</w:t>
+      </w:r>
+      <w:r>
+        <w:t xml:space="preserve"> [</w:t>
+      </w:r>
+      <w:r>
+        <w:fldChar w:fldCharType="begin"/>
+      </w:r>
+      <w:r>
+        <w:instrText xml:space="preserve"> REF _Ref279753835 \r \h </w:instrText>
+      </w:r>
+      <w:r>
+        <w:fldChar w:fldCharType="separate"/>
+      </w:r>
+      <w:r>
+        <w:t>1</w:t>
+      </w:r>
+      <w:r>
+        <w:fldChar w:fldCharType="end"/>
+      </w:r>
+      <w:r>
+        <w:t>,</w:t>
+      </w:r>
+      <w:r>
+        <w:fldChar w:fldCharType="begin"/>
+      </w:r>
+      <w:r>
+        <w:instrText xml:space="preserve"> REF _Ref279753826 \r \h </w:instrText>
+      </w:r>
+      <w:r>
+        <w:fldChar w:fldCharType="separate"/>
+      </w:r>
+      <w:r>
+        <w:t>4</w:t>
+      </w:r>
+      <w:r>
+        <w:fldChar w:fldCharType="end"/>
+      </w:r>
+      <w:r>
+        <w:t>]</w:t>
+      </w:r>
+      <w:r>
+        <w:t xml:space="preserve">, tweets </w:t>
+      </w:r>
+      <w:r>
+        <w:t>[</w:t>
+      </w:r>
+      <w:r>
+        <w:fldChar w:fldCharType="begin"/>
+      </w:r>
+      <w:r>
+        <w:instrText xml:space="preserve"> REF _Ref279752164 \r \h </w:instrText>
+      </w:r>
+      <w:r>
+        <w:fldChar w:fldCharType="separate"/>
+      </w:r>
+      <w:r>
+        <w:t>1</w:t>
+      </w:r>
+      <w:r>
+        <w:fldChar w:fldCharType="end"/>
+      </w:r>
+      <w:r>
+        <w:t>]</w:t>
+      </w:r>
+      <w:r>
+        <w:t xml:space="preserve">, patents </w:t>
+      </w:r>
+      <w:r>
+        <w:t>[</w:t>
+      </w:r>
+      <w:r>
+        <w:fldChar w:fldCharType="begin"/>
+      </w:r>
+      <w:r>
+        <w:instrText xml:space="preserve"> REF _Ref279752259 \r \h </w:instrText>
+      </w:r>
+      <w:r>
+        <w:fldChar w:fldCharType="separate"/>
+      </w:r>
+      <w:r>
+        <w:t>5</w:t>
+      </w:r>
+      <w:r>
+        <w:fldChar w:fldCharType="end"/>
+      </w:r>
+      <w:r>
+        <w:t>]</w:t>
+      </w:r>
+      <w:r>
+        <w:t>,</w:t>
       </w:r>
       <w:r>
         <w:t xml:space="preserve"> </w:t>
       </w:r>
       <w:r>
-        <w:t>Please consider what the reader will learn from your submission, and how they will find your work useful</w:t>
-      </w:r>
-      <w:r>
-        <w:t xml:space="preserve">. </w:t>
-      </w:r>
-      <w:r>
-        <w:t>If you write with these questions in mind, your work is more likely to be successful, b</w:t>
-      </w:r>
-      <w:r>
-        <w:t>oth in being accepted into the c</w:t>
-      </w:r>
-      <w:r>
-        <w:t>onference, and in influencing the work of our field.</w:t>
-      </w:r>
-    </w:p>
-    <w:p>
-      <w:pPr>
-        <w:pStyle w:val="Heading1"/>
-      </w:pPr>
-      <w:r>
-        <w:t>ACKNOWLEDGMENTS</w:t>
-      </w:r>
-    </w:p>
-    <w:p>
-      <w:r>
-        <w:t xml:space="preserve">Sample </w:t>
-      </w:r>
-      <w:r>
-        <w:t>t</w:t>
-      </w:r>
-      <w:r>
-        <w:t xml:space="preserve">ext: We </w:t>
-      </w:r>
-      <w:r>
-        <w:t xml:space="preserve">thank </w:t>
-      </w:r>
-      <w:r>
-        <w:t>all the</w:t>
-      </w:r>
-      <w:r>
-        <w:t xml:space="preserve"> volunteers, and all publications support and staff, who wrote and provided helpful comments on previous versions of this document</w:t>
-      </w:r>
-      <w:r>
-        <w:t xml:space="preserve">. </w:t>
-      </w:r>
-      <w:r>
-        <w:t>A</w:t>
-      </w:r>
-      <w:r>
-        <w:t>uthors 1, 2,</w:t>
-      </w:r>
-      <w:r>
-        <w:t xml:space="preserve"> </w:t>
-      </w:r>
-      <w:r>
-        <w:t>and</w:t>
-      </w:r>
-      <w:r>
-        <w:t xml:space="preserve"> 3 grate</w:t>
-      </w:r>
-      <w:r>
-        <w:t>fully acknowledge the grant from</w:t>
-      </w:r>
-      <w:r>
-        <w:t xml:space="preserve"> NSF (#1234-2012-ABC). This </w:t>
-      </w:r>
-      <w:r>
-        <w:t xml:space="preserve">is just </w:t>
-      </w:r>
-      <w:r>
-        <w:t xml:space="preserve">an </w:t>
-      </w:r>
-      <w:r>
-        <w:t>example.</w:t>
-      </w:r>
-      <w:r>
-        <w:t xml:space="preserve"> </w:t>
-      </w:r>
-    </w:p>
-    <w:p>
-      <w:pPr>
-        <w:pStyle w:val="Heading1"/>
-      </w:pPr>
-      <w:r>
-        <w:t>References format</w:t>
-      </w:r>
-    </w:p>
-    <w:p>
-      <w:r>
-        <w:t xml:space="preserve">References must be the same font size as other body text. References should be in alphabetical order by last name of first author. </w:t>
-      </w:r>
-      <w:r>
-        <w:t xml:space="preserve">Example reference formatting for </w:t>
-      </w:r>
-      <w:r>
-        <w:t xml:space="preserve">individual </w:t>
-      </w:r>
-      <w:r>
-        <w:t xml:space="preserve">journal articles </w:t>
+        <w:t xml:space="preserve">and </w:t>
+      </w:r>
+      <w:r>
+        <w:t xml:space="preserve">online </w:t>
+      </w:r>
+      <w:r>
+        <w:t xml:space="preserve">videos </w:t>
       </w:r>
       <w:r>
         <w:t>[</w:t>
@@ -2631,13 +2781,13 @@
         <w:fldChar w:fldCharType="begin"/>
       </w:r>
       <w:r>
-        <w:instrText xml:space="preserve"> REF _Ref279752133 \r \h </w:instrText>
+        <w:instrText xml:space="preserve"> REF _Ref279752219 \r \h </w:instrText>
       </w:r>
       <w:r>
         <w:fldChar w:fldCharType="separate"/>
       </w:r>
       <w:r>
-        <w:t>3</w:t>
+        <w:t>8</w:t>
       </w:r>
       <w:r>
         <w:fldChar w:fldCharType="end"/>
@@ -2646,252 +2796,6 @@
         <w:t>]</w:t>
       </w:r>
       <w:r>
-        <w:t xml:space="preserve">, </w:t>
-      </w:r>
-      <w:r>
-        <w:t>articles in conference proceeding</w:t>
-      </w:r>
-      <w:r>
-        <w:t>s [</w:t>
-      </w:r>
-      <w:r>
-        <w:fldChar w:fldCharType="begin"/>
-      </w:r>
-      <w:r>
-        <w:instrText xml:space="preserve"> REF _Ref406944911 \r \h </w:instrText>
-      </w:r>
-      <w:r>
-        <w:fldChar w:fldCharType="separate"/>
-      </w:r>
-      <w:r>
-        <w:t>7</w:t>
-      </w:r>
-      <w:r>
-        <w:fldChar w:fldCharType="end"/>
-      </w:r>
-      <w:r>
-        <w:t>]</w:t>
-      </w:r>
-      <w:r>
-        <w:t xml:space="preserve">, books </w:t>
-      </w:r>
-      <w:r>
-        <w:t>[</w:t>
-      </w:r>
-      <w:r>
-        <w:fldChar w:fldCharType="begin"/>
-      </w:r>
-      <w:r>
-        <w:instrText xml:space="preserve"> REF _Ref279752240 \r \h </w:instrText>
-      </w:r>
-      <w:r>
-        <w:fldChar w:fldCharType="separate"/>
-      </w:r>
-      <w:r>
-        <w:t>9</w:t>
-      </w:r>
-      <w:r>
-        <w:fldChar w:fldCharType="end"/>
-      </w:r>
-      <w:r>
-        <w:t>]</w:t>
-      </w:r>
-      <w:r>
-        <w:t xml:space="preserve">, theses </w:t>
-      </w:r>
-      <w:r>
-        <w:t>[</w:t>
-      </w:r>
-      <w:r>
-        <w:fldChar w:fldCharType="begin"/>
-      </w:r>
-      <w:r>
-        <w:instrText xml:space="preserve"> REF _Ref279752272 \r \h </w:instrText>
-      </w:r>
-      <w:r>
-        <w:fldChar w:fldCharType="separate"/>
-      </w:r>
-      <w:r>
-        <w:t>10</w:t>
-      </w:r>
-      <w:r>
-        <w:fldChar w:fldCharType="end"/>
-      </w:r>
-      <w:r>
-        <w:t xml:space="preserve">], </w:t>
-      </w:r>
-      <w:r>
-        <w:t>book chapters</w:t>
-      </w:r>
-      <w:r>
-        <w:t xml:space="preserve"> [</w:t>
-      </w:r>
-      <w:r>
-        <w:fldChar w:fldCharType="begin"/>
-      </w:r>
-      <w:r>
-        <w:instrText xml:space="preserve"> REF _Ref279752304 \r \h </w:instrText>
-      </w:r>
-      <w:r>
-        <w:fldChar w:fldCharType="separate"/>
-      </w:r>
-      <w:r>
-        <w:t>11</w:t>
-      </w:r>
-      <w:r>
-        <w:fldChar w:fldCharType="end"/>
-      </w:r>
-      <w:r>
-        <w:t xml:space="preserve">], </w:t>
-      </w:r>
-      <w:r>
-        <w:t>an entire journal issue [</w:t>
-      </w:r>
-      <w:r>
-        <w:fldChar w:fldCharType="begin"/>
-      </w:r>
-      <w:r>
-        <w:instrText xml:space="preserve"> REF _Ref406944896 \r \h </w:instrText>
-      </w:r>
-      <w:r>
-        <w:fldChar w:fldCharType="separate"/>
-      </w:r>
-      <w:r>
-        <w:t>6</w:t>
-      </w:r>
-      <w:r>
-        <w:fldChar w:fldCharType="end"/>
-      </w:r>
-      <w:r>
-        <w:t xml:space="preserve">], </w:t>
-      </w:r>
-      <w:r>
-        <w:t>websites</w:t>
-      </w:r>
-      <w:r>
-        <w:t xml:space="preserve"> [</w:t>
-      </w:r>
-      <w:r>
-        <w:fldChar w:fldCharType="begin"/>
-      </w:r>
-      <w:r>
-        <w:instrText xml:space="preserve"> REF _Ref279753835 \r \h </w:instrText>
-      </w:r>
-      <w:r>
-        <w:fldChar w:fldCharType="separate"/>
-      </w:r>
-      <w:r>
-        <w:t>1</w:t>
-      </w:r>
-      <w:r>
-        <w:fldChar w:fldCharType="end"/>
-      </w:r>
-      <w:r>
-        <w:t>,</w:t>
-      </w:r>
-      <w:r>
-        <w:fldChar w:fldCharType="begin"/>
-      </w:r>
-      <w:r>
-        <w:instrText xml:space="preserve"> REF _Ref279753826 \r \h </w:instrText>
-      </w:r>
-      <w:r>
-        <w:fldChar w:fldCharType="separate"/>
-      </w:r>
-      <w:r>
-        <w:t>4</w:t>
-      </w:r>
-      <w:r>
-        <w:fldChar w:fldCharType="end"/>
-      </w:r>
-      <w:r>
-        <w:t>]</w:t>
-      </w:r>
-      <w:r>
-        <w:t xml:space="preserve">, tweets </w:t>
-      </w:r>
-      <w:r>
-        <w:t>[</w:t>
-      </w:r>
-      <w:r>
-        <w:fldChar w:fldCharType="begin"/>
-      </w:r>
-      <w:r>
-        <w:instrText xml:space="preserve"> REF _Ref279752164 \r \h </w:instrText>
-      </w:r>
-      <w:r>
-        <w:fldChar w:fldCharType="separate"/>
-      </w:r>
-      <w:r>
-        <w:t>1</w:t>
-      </w:r>
-      <w:r>
-        <w:fldChar w:fldCharType="end"/>
-      </w:r>
-      <w:r>
-        <w:t>]</w:t>
-      </w:r>
-      <w:r>
-        <w:t xml:space="preserve">, patents </w:t>
-      </w:r>
-      <w:r>
-        <w:t>[</w:t>
-      </w:r>
-      <w:r>
-        <w:fldChar w:fldCharType="begin"/>
-      </w:r>
-      <w:r>
-        <w:instrText xml:space="preserve"> REF _Ref279752259 \r \h </w:instrText>
-      </w:r>
-      <w:r>
-        <w:fldChar w:fldCharType="separate"/>
-      </w:r>
-      <w:r>
-        <w:t>5</w:t>
-      </w:r>
-      <w:r>
-        <w:fldChar w:fldCharType="end"/>
-      </w:r>
-      <w:r>
-        <w:t>]</w:t>
-      </w:r>
-      <w:r>
-        <w:t>,</w:t>
-      </w:r>
-      <w:r>
-        <w:t xml:space="preserve"> </w:t>
-      </w:r>
-      <w:r>
-        <w:t xml:space="preserve">and </w:t>
-      </w:r>
-      <w:r>
-        <w:t xml:space="preserve">online </w:t>
-      </w:r>
-      <w:r>
-        <w:t xml:space="preserve">videos </w:t>
-      </w:r>
-      <w:r>
-        <w:t>[</w:t>
-      </w:r>
-      <w:r>
-        <w:fldChar w:fldCharType="begin"/>
-      </w:r>
-      <w:r>
-        <w:instrText xml:space="preserve"> REF _Ref279752219 \r \h </w:instrText>
-      </w:r>
-      <w:r>
-        <w:fldChar w:fldCharType="separate"/>
-      </w:r>
-      <w:r>
-        <w:t>8</w:t>
-      </w:r>
-      <w:r>
-        <w:fldChar w:fldCharType="end"/>
-      </w:r>
-      <w:r>
-        <w:t>]</w:t>
-      </w:r>
-      <w:r>
         <w:t xml:space="preserve"> is given here. </w:t>
       </w:r>
       <w:r>
@@ -2929,7 +2833,7 @@
       </w:r>
     </w:p>
     <w:p>
-      <w:hyperlink r:id="rId16" w:history="1">
+      <w:hyperlink r:id="rId19" w:history="1">
         <w:r>
           <w:rPr>
             <w:rStyle w:val="Hyperlink"/>
@@ -3011,7 +2915,7 @@
       <w:r>
         <w:t xml:space="preserve">Retrieved August 22, 2014 from </w:t>
       </w:r>
-      <w:hyperlink r:id="rId17" w:history="1">
+      <w:hyperlink r:id="rId20" w:history="1">
         <w:r>
           <w:rPr>
             <w:rStyle w:val="Hyperlink"/>
@@ -3033,57 +2937,22 @@
       <w:bookmarkStart w:id="5" w:name="_Ref279752133"/>
       <w:bookmarkStart w:id="6" w:name="_Ref279752517"/>
       <w:r>
+        <w:lastRenderedPageBreak/>
         <w:t xml:space="preserve">Ronald E. Anderson. 1992. Social impacts of computing: Codes of professional ethics. </w:t>
       </w:r>
-      <w:proofErr w:type="spellStart"/>
       <w:r>
         <w:rPr>
           <w:i/>
         </w:rPr>
-        <w:t>Soc</w:t>
-      </w:r>
-      <w:proofErr w:type="spellEnd"/>
-      <w:r>
-        <w:rPr>
-          <w:i/>
-        </w:rPr>
+        <w:t>Soc Sci Comput Rev</w:t>
+      </w:r>
+      <w:r>
+        <w:t xml:space="preserve"> 10, 2: 453-469.</w:t>
+      </w:r>
+      <w:bookmarkEnd w:id="5"/>
+      <w:r>
         <w:t xml:space="preserve"> </w:t>
       </w:r>
-      <w:proofErr w:type="spellStart"/>
-      <w:r>
-        <w:rPr>
-          <w:i/>
-        </w:rPr>
-        <w:t>Sci</w:t>
-      </w:r>
-      <w:proofErr w:type="spellEnd"/>
-      <w:r>
-        <w:rPr>
-          <w:i/>
-        </w:rPr>
-        <w:t xml:space="preserve"> </w:t>
-      </w:r>
-      <w:proofErr w:type="spellStart"/>
-      <w:r>
-        <w:rPr>
-          <w:i/>
-        </w:rPr>
-        <w:t>Comput</w:t>
-      </w:r>
-      <w:proofErr w:type="spellEnd"/>
-      <w:r>
-        <w:rPr>
-          <w:i/>
-        </w:rPr>
-        <w:t xml:space="preserve"> Rev</w:t>
-      </w:r>
-      <w:r>
-        <w:t xml:space="preserve"> 10, 2: 453-469.</w:t>
-      </w:r>
-      <w:bookmarkEnd w:id="5"/>
-      <w:r>
-        <w:t xml:space="preserve"> </w:t>
-      </w:r>
     </w:p>
     <w:p>
       <w:pPr>
@@ -3091,25 +2960,9 @@
       </w:pPr>
       <w:bookmarkStart w:id="7" w:name="_Ref279753826"/>
       <w:r>
-        <w:t xml:space="preserve">Anna </w:t>
-      </w:r>
-      <w:proofErr w:type="spellStart"/>
-      <w:r>
-        <w:t>Cavender</w:t>
-      </w:r>
-      <w:proofErr w:type="spellEnd"/>
-      <w:r>
-        <w:t xml:space="preserve">, Shari </w:t>
-      </w:r>
-      <w:proofErr w:type="spellStart"/>
-      <w:r>
-        <w:t>Trewin</w:t>
-      </w:r>
-      <w:proofErr w:type="spellEnd"/>
-      <w:r>
-        <w:t xml:space="preserve">, Vicki Hanson. 2014. Accessible Writing Guide. Retrieved August 22, 2014 from </w:t>
-      </w:r>
-      <w:hyperlink r:id="rId18" w:history="1">
+        <w:t xml:space="preserve">Anna Cavender, Shari Trewin, Vicki Hanson. 2014. Accessible Writing Guide. Retrieved August 22, 2014 from </w:t>
+      </w:r>
+      <w:hyperlink r:id="rId21" w:history="1">
         <w:r>
           <w:rPr>
             <w:rStyle w:val="Hyperlink"/>
@@ -3132,23 +2985,7 @@
       <w:bookmarkStart w:id="9" w:name="_Ref279753241"/>
       <w:bookmarkStart w:id="10" w:name="_Ref279752204"/>
       <w:r>
-        <w:t xml:space="preserve">Morton L. </w:t>
-      </w:r>
-      <w:proofErr w:type="spellStart"/>
-      <w:r>
-        <w:t>Heilig</w:t>
-      </w:r>
-      <w:proofErr w:type="spellEnd"/>
-      <w:r>
-        <w:t xml:space="preserve">. 1962. </w:t>
-      </w:r>
-      <w:proofErr w:type="spellStart"/>
-      <w:r>
-        <w:t>Sensorama</w:t>
-      </w:r>
-      <w:proofErr w:type="spellEnd"/>
-      <w:r>
-        <w:t xml:space="preserve"> Simulator, U.S. Patent 3,050,870, Filed </w:t>
+        <w:t xml:space="preserve">Morton L. Heilig. 1962. Sensorama Simulator, U.S. Patent 3,050,870, Filed </w:t>
       </w:r>
       <w:r>
         <w:t>January 10, 1961</w:t>
@@ -3165,47 +3002,19 @@
       <w:bookmarkStart w:id="11" w:name="_Ref406944896"/>
       <w:bookmarkStart w:id="12" w:name="_Ref279753887"/>
       <w:bookmarkEnd w:id="9"/>
-      <w:proofErr w:type="spellStart"/>
-      <w:r>
-        <w:t>Jofish</w:t>
-      </w:r>
-      <w:proofErr w:type="spellEnd"/>
-      <w:r>
-        <w:t xml:space="preserve"> Kaye and Paul </w:t>
-      </w:r>
-      <w:proofErr w:type="spellStart"/>
-      <w:r>
-        <w:t>Dourish</w:t>
-      </w:r>
-      <w:proofErr w:type="spellEnd"/>
-      <w:r>
-        <w:t xml:space="preserve">. 2014. Special issue on science fiction and ubiquitous computing. </w:t>
+      <w:r>
+        <w:t xml:space="preserve">Jofish Kaye and Paul Dourish. 2014. Special issue on science fiction and ubiquitous computing. </w:t>
       </w:r>
       <w:r>
         <w:rPr>
           <w:i/>
         </w:rPr>
-        <w:t xml:space="preserve">Personal </w:t>
-      </w:r>
-      <w:r>
-        <w:rPr>
-          <w:i/>
-        </w:rPr>
-        <w:lastRenderedPageBreak/>
-        <w:t xml:space="preserve">Ubiquitous </w:t>
-      </w:r>
-      <w:proofErr w:type="spellStart"/>
-      <w:r>
-        <w:rPr>
-          <w:i/>
-        </w:rPr>
-        <w:t>Comput</w:t>
-      </w:r>
-      <w:proofErr w:type="spellEnd"/>
+        <w:t>Personal Ubiquitous Comput</w:t>
+      </w:r>
       <w:r>
         <w:t xml:space="preserve">. 18, 4 (April 2014), 765-766. </w:t>
       </w:r>
-      <w:hyperlink r:id="rId19" w:history="1">
+      <w:hyperlink r:id="rId22" w:history="1">
         <w:r>
           <w:rPr>
             <w:rStyle w:val="Hyperlink"/>
@@ -3222,31 +3031,7 @@
       </w:pPr>
       <w:bookmarkStart w:id="13" w:name="_Ref406944911"/>
       <w:r>
-        <w:t xml:space="preserve">Scott R. </w:t>
-      </w:r>
-      <w:proofErr w:type="spellStart"/>
-      <w:r>
-        <w:t>Klemmer</w:t>
-      </w:r>
-      <w:proofErr w:type="spellEnd"/>
-      <w:r>
-        <w:t xml:space="preserve">, Michael Thomsen, Ethan Phelps-Goodman, Robert Lee, and James A. </w:t>
-      </w:r>
-      <w:proofErr w:type="spellStart"/>
-      <w:r>
-        <w:t>Landay</w:t>
-      </w:r>
-      <w:proofErr w:type="spellEnd"/>
-      <w:r>
-        <w:t>. 2002. Where do web sites come from</w:t>
-      </w:r>
-      <w:proofErr w:type="gramStart"/>
-      <w:r>
-        <w:t>?:</w:t>
-      </w:r>
-      <w:proofErr w:type="gramEnd"/>
-      <w:r>
-        <w:t xml:space="preserve"> capturing and interacting with design history. In </w:t>
+        <w:t xml:space="preserve">Scott R. Klemmer, Michael Thomsen, Ethan Phelps-Goodman, Robert Lee, and James A. Landay. 2002. Where do web sites come from?: capturing and interacting with design history. In </w:t>
       </w:r>
       <w:r>
         <w:rPr>
@@ -3268,7 +3053,7 @@
       <w:r>
         <w:t xml:space="preserve"> </w:t>
       </w:r>
-      <w:hyperlink r:id="rId20" w:history="1">
+      <w:hyperlink r:id="rId23" w:history="1">
         <w:r>
           <w:rPr>
             <w:rStyle w:val="Hyperlink"/>
@@ -3284,23 +3069,10 @@
         <w:pStyle w:val="References"/>
       </w:pPr>
       <w:bookmarkStart w:id="14" w:name="_Ref279752219"/>
-      <w:proofErr w:type="spellStart"/>
-      <w:r>
-        <w:t>Psy</w:t>
-      </w:r>
-      <w:proofErr w:type="spellEnd"/>
-      <w:r>
-        <w:t xml:space="preserve">. 2012. </w:t>
-      </w:r>
-      <w:proofErr w:type="spellStart"/>
-      <w:r>
-        <w:t>Gangnam</w:t>
-      </w:r>
-      <w:proofErr w:type="spellEnd"/>
-      <w:r>
-        <w:t xml:space="preserve"> Style. Video. (15 July 2012.). Retrieved August 22, 2014 from </w:t>
-      </w:r>
-      <w:hyperlink r:id="rId21" w:history="1">
+      <w:r>
+        <w:t xml:space="preserve">Psy. 2012. Gangnam Style. Video. (15 July 2012.). Retrieved August 22, 2014 from </w:t>
+      </w:r>
+      <w:hyperlink r:id="rId24" w:history="1">
         <w:r>
           <w:rPr>
             <w:rStyle w:val="Hyperlink"/>
@@ -3345,15 +3117,7 @@
         <w:t>Sketchpad, a Man-Machine Graphical Communication System</w:t>
       </w:r>
       <w:r>
-        <w:t xml:space="preserve">. </w:t>
-      </w:r>
-      <w:proofErr w:type="spellStart"/>
-      <w:r>
-        <w:t>Ph.D</w:t>
-      </w:r>
-      <w:proofErr w:type="spellEnd"/>
-      <w:r>
-        <w:t xml:space="preserve"> Dissertation. Massac</w:t>
+        <w:t>. Ph.D Dissertation. Massac</w:t>
       </w:r>
       <w:r>
         <w:t xml:space="preserve">husetts Institute of Technology, </w:t>
@@ -3378,34 +3142,13 @@
         <w:t>The Social Shaping of Technology</w:t>
       </w:r>
       <w:r>
-        <w:t xml:space="preserve"> (2nd. ed.), Donald </w:t>
-      </w:r>
-      <w:proofErr w:type="spellStart"/>
-      <w:r>
-        <w:t>MacKenzie</w:t>
-      </w:r>
-      <w:proofErr w:type="spellEnd"/>
-      <w:r>
-        <w:t xml:space="preserve"> and Judy </w:t>
-      </w:r>
-      <w:proofErr w:type="spellStart"/>
-      <w:r>
-        <w:t>Wajcman</w:t>
-      </w:r>
-      <w:proofErr w:type="spellEnd"/>
-      <w:r>
-        <w:t xml:space="preserve"> (</w:t>
-      </w:r>
-      <w:proofErr w:type="gramStart"/>
+        <w:t xml:space="preserve"> (2nd. ed.), Donald MacKenzie and Judy Wajcman (</w:t>
+      </w:r>
       <w:r>
         <w:t>e</w:t>
       </w:r>
       <w:r>
-        <w:t>ds</w:t>
-      </w:r>
-      <w:proofErr w:type="gramEnd"/>
-      <w:r>
-        <w:t>.). Open University Press, Buckingham, UK, 28-40.</w:t>
+        <w:t>ds.). Open University Press, Buckingham, UK, 28-40.</w:t>
       </w:r>
       <w:bookmarkEnd w:id="17"/>
     </w:p>
@@ -7824,7 +7567,7 @@
 </file>
 
 <file path=customXml/itemProps1.xml><?xml version="1.0" encoding="utf-8"?>
-<ds:datastoreItem xmlns:ds="http://schemas.openxmlformats.org/officeDocument/2006/customXml" ds:itemID="{64B53DA1-4BD3-402A-A47D-E089EE33FB54}">
+<ds:datastoreItem xmlns:ds="http://schemas.openxmlformats.org/officeDocument/2006/customXml" ds:itemID="{A139D6B7-188D-44B9-83CE-949B6A680554}">
   <ds:schemaRefs>
     <ds:schemaRef ds:uri="http://schemas.openxmlformats.org/officeDocument/2006/bibliography"/>
   </ds:schemaRefs>

</xml_diff>

<commit_message>
sections 1 2 3 5 6, missing 4
</commit_message>
<xml_diff>
--- a/VI-A01-Report.docx
+++ b/VI-A01-Report.docx
@@ -387,7 +387,19 @@
           <w:rPr>
             <w:rStyle w:val="Hyperlink"/>
           </w:rPr>
-          <w:t>http://www.nytimes.com/interactive/2008/08/04/sports/olympics/20080804_MEDALCOUNT_MAP.html?_r=0</w:t>
+          <w:t>http://www.nytimes.</w:t>
+        </w:r>
+        <w:r>
+          <w:rPr>
+            <w:rStyle w:val="Hyperlink"/>
+          </w:rPr>
+          <w:t>c</w:t>
+        </w:r>
+        <w:r>
+          <w:rPr>
+            <w:rStyle w:val="Hyperlink"/>
+          </w:rPr>
+          <w:t>om/interactive/2008/08/04/sports/olympics/20080804_MEDALCOUNT_MAP.html?_r=0</w:t>
         </w:r>
       </w:hyperlink>
     </w:p>
@@ -409,6 +421,87 @@
       </w:r>
     </w:p>
     <w:p>
+      <w:pPr>
+        <w:keepNext/>
+      </w:pPr>
+      <w:r>
+        <w:rPr>
+          <w:noProof/>
+        </w:rPr>
+        <w:drawing>
+          <wp:inline distT="0" distB="0" distL="0" distR="0" wp14:anchorId="42D3A468" wp14:editId="785266F6">
+            <wp:extent cx="3051810" cy="1754505"/>
+            <wp:effectExtent l="0" t="0" r="0" b="0"/>
+            <wp:docPr id="5" name="Picture 5"/>
+            <wp:cNvGraphicFramePr>
+              <a:graphicFrameLocks xmlns:a="http://schemas.openxmlformats.org/drawingml/2006/main" noChangeAspect="1"/>
+            </wp:cNvGraphicFramePr>
+            <a:graphic xmlns:a="http://schemas.openxmlformats.org/drawingml/2006/main">
+              <a:graphicData uri="http://schemas.openxmlformats.org/drawingml/2006/picture">
+                <pic:pic xmlns:pic="http://schemas.openxmlformats.org/drawingml/2006/picture">
+                  <pic:nvPicPr>
+                    <pic:cNvPr id="0" name="Picture 3"/>
+                    <pic:cNvPicPr>
+                      <a:picLocks noChangeAspect="1" noChangeArrowheads="1"/>
+                    </pic:cNvPicPr>
+                  </pic:nvPicPr>
+                  <pic:blipFill>
+                    <a:blip r:embed="rId10">
+                      <a:extLst>
+                        <a:ext uri="{28A0092B-C50C-407E-A947-70E740481C1C}">
+                          <a14:useLocalDpi xmlns:a14="http://schemas.microsoft.com/office/drawing/2010/main" val="0"/>
+                        </a:ext>
+                      </a:extLst>
+                    </a:blip>
+                    <a:srcRect/>
+                    <a:stretch>
+                      <a:fillRect/>
+                    </a:stretch>
+                  </pic:blipFill>
+                  <pic:spPr bwMode="auto">
+                    <a:xfrm>
+                      <a:off x="0" y="0"/>
+                      <a:ext cx="3051810" cy="1754505"/>
+                    </a:xfrm>
+                    <a:prstGeom prst="rect">
+                      <a:avLst/>
+                    </a:prstGeom>
+                    <a:noFill/>
+                    <a:ln>
+                      <a:noFill/>
+                    </a:ln>
+                  </pic:spPr>
+                </pic:pic>
+              </a:graphicData>
+            </a:graphic>
+          </wp:inline>
+        </w:drawing>
+      </w:r>
+    </w:p>
+    <w:p>
+      <w:pPr>
+        <w:pStyle w:val="Caption"/>
+        <w:jc w:val="both"/>
+      </w:pPr>
+      <w:r>
+        <w:t xml:space="preserve">Figure </w:t>
+      </w:r>
+      <w:fldSimple w:instr=" SEQ Figure \* ARABIC ">
+        <w:r>
+          <w:rPr>
+            <w:noProof/>
+          </w:rPr>
+          <w:t>1</w:t>
+        </w:r>
+      </w:fldSimple>
+      <w:r>
+        <w:rPr>
+          <w:noProof/>
+        </w:rPr>
+        <w:t xml:space="preserve"> - The pretty but lackluster solution we found</w:t>
+      </w:r>
+    </w:p>
+    <w:p>
       <w:r>
         <w:t xml:space="preserve">The </w:t>
       </w:r>
@@ -490,7 +583,7 @@
       </w:r>
     </w:p>
     <w:p>
-      <w:hyperlink r:id="rId10" w:anchor="data" w:history="1">
+      <w:hyperlink r:id="rId11" w:anchor="data" w:history="1">
         <w:r>
           <w:rPr>
             <w:rStyle w:val="Hyperlink"/>
@@ -510,7 +603,7 @@
           <w:rStyle w:val="Hyperlink"/>
         </w:rPr>
       </w:pPr>
-      <w:hyperlink r:id="rId11" w:history="1">
+      <w:hyperlink r:id="rId12" w:history="1">
         <w:r>
           <w:rPr>
             <w:rStyle w:val="Hyperlink"/>
@@ -530,7 +623,11 @@
         <w:t xml:space="preserve"> It had </w:t>
       </w:r>
       <w:r>
-        <w:t>more information than we needed. What we ended up using of it were the All Medalists sheet (containing information for each medal achieved), and the IOC Country Codes sheet (containing ISO codes and names for each country.</w:t>
+        <w:t xml:space="preserve">more information than we needed. What we ended up using of it were the All Medalists sheet (containing information for each medal achieved), and the IOC Country </w:t>
+      </w:r>
+      <w:r>
+        <w:lastRenderedPageBreak/>
+        <w:t>Codes sheet (containing ISO codes and names for each country.</w:t>
       </w:r>
     </w:p>
     <w:p>
@@ -572,7 +669,7 @@
       </w:r>
     </w:p>
     <w:p>
-      <w:hyperlink r:id="rId12" w:history="1">
+      <w:hyperlink r:id="rId13" w:history="1">
         <w:r>
           <w:rPr>
             <w:rStyle w:val="Hyperlink"/>
@@ -589,11 +686,7 @@
         <w:t xml:space="preserve"> population had </w:t>
       </w:r>
       <w:r>
-        <w:t xml:space="preserve">some relation with how many medals that country scored (a tendency), we looked for a dataset with population data for </w:t>
-      </w:r>
-      <w:r>
-        <w:lastRenderedPageBreak/>
-        <w:t>countries over the years. W</w:t>
+        <w:t>some relation with how many medals that country scored (a tendency), we looked for a dataset with population data for countries over the years. W</w:t>
       </w:r>
       <w:r>
         <w:t xml:space="preserve">e found a dataset with </w:t>
@@ -603,7 +696,7 @@
       </w:r>
     </w:p>
     <w:p>
-      <w:hyperlink r:id="rId13" w:history="1">
+      <w:hyperlink r:id="rId14" w:history="1">
         <w:r>
           <w:rPr>
             <w:rStyle w:val="Hyperlink"/>
@@ -674,7 +767,19 @@
         <w:t xml:space="preserve"> two</w:t>
       </w:r>
       <w:r>
-        <w:t xml:space="preserve"> piece of data we used from then, which had the amount of each medal, in each sport, that each country had in each year</w:t>
+        <w:t xml:space="preserve"> piece</w:t>
+      </w:r>
+      <w:r>
+        <w:t>s</w:t>
+      </w:r>
+      <w:r>
+        <w:t xml:space="preserve"> of data we used from then, which had the amoun</w:t>
+      </w:r>
+      <w:r>
+        <w:t xml:space="preserve">t of each medal, in each sport </w:t>
+      </w:r>
+      <w:r>
+        <w:t>that each country had in each year</w:t>
       </w:r>
       <w:r>
         <w:t>, and summed by country and year</w:t>
@@ -687,6 +792,84 @@
       </w:r>
     </w:p>
     <w:p>
+      <w:pPr>
+        <w:keepNext/>
+      </w:pPr>
+      <w:r>
+        <w:rPr>
+          <w:noProof/>
+        </w:rPr>
+        <w:drawing>
+          <wp:inline distT="0" distB="0" distL="0" distR="0" wp14:anchorId="7ED81D65" wp14:editId="0231BE60">
+            <wp:extent cx="3061970" cy="1042035"/>
+            <wp:effectExtent l="0" t="0" r="5080" b="5715"/>
+            <wp:docPr id="3" name="Picture 3"/>
+            <wp:cNvGraphicFramePr>
+              <a:graphicFrameLocks xmlns:a="http://schemas.openxmlformats.org/drawingml/2006/main" noChangeAspect="1"/>
+            </wp:cNvGraphicFramePr>
+            <a:graphic xmlns:a="http://schemas.openxmlformats.org/drawingml/2006/main">
+              <a:graphicData uri="http://schemas.openxmlformats.org/drawingml/2006/picture">
+                <pic:pic xmlns:pic="http://schemas.openxmlformats.org/drawingml/2006/picture">
+                  <pic:nvPicPr>
+                    <pic:cNvPr id="0" name="Picture 2"/>
+                    <pic:cNvPicPr>
+                      <a:picLocks noChangeAspect="1" noChangeArrowheads="1"/>
+                    </pic:cNvPicPr>
+                  </pic:nvPicPr>
+                  <pic:blipFill>
+                    <a:blip r:embed="rId15">
+                      <a:extLst>
+                        <a:ext uri="{28A0092B-C50C-407E-A947-70E740481C1C}">
+                          <a14:useLocalDpi xmlns:a14="http://schemas.microsoft.com/office/drawing/2010/main" val="0"/>
+                        </a:ext>
+                      </a:extLst>
+                    </a:blip>
+                    <a:srcRect/>
+                    <a:stretch>
+                      <a:fillRect/>
+                    </a:stretch>
+                  </pic:blipFill>
+                  <pic:spPr bwMode="auto">
+                    <a:xfrm>
+                      <a:off x="0" y="0"/>
+                      <a:ext cx="3061970" cy="1042035"/>
+                    </a:xfrm>
+                    <a:prstGeom prst="rect">
+                      <a:avLst/>
+                    </a:prstGeom>
+                    <a:noFill/>
+                    <a:ln>
+                      <a:noFill/>
+                    </a:ln>
+                  </pic:spPr>
+                </pic:pic>
+              </a:graphicData>
+            </a:graphic>
+          </wp:inline>
+        </w:drawing>
+      </w:r>
+    </w:p>
+    <w:p>
+      <w:pPr>
+        <w:pStyle w:val="Caption"/>
+        <w:jc w:val="both"/>
+      </w:pPr>
+      <w:r>
+        <w:t xml:space="preserve">Figure </w:t>
+      </w:r>
+      <w:fldSimple w:instr=" SEQ Figure \* ARABIC ">
+        <w:r>
+          <w:rPr>
+            <w:noProof/>
+          </w:rPr>
+          <w:t>2</w:t>
+        </w:r>
+      </w:fldSimple>
+      <w:r>
+        <w:t xml:space="preserve"> - Our main dataset in its early stages</w:t>
+      </w:r>
+    </w:p>
+    <w:p>
       <w:r>
         <w:t>Something else we had to do was tidy up the Country Codes table.</w:t>
       </w:r>
@@ -699,7 +882,89 @@
     </w:p>
     <w:p>
       <w:r>
-        <w:t>We also faced another problem which was having countries that no longer existed having no coordinates assigned. We added extra entries on the Country Codes and Coordinates tables, so older countries could be displayed on the map, next to their more recent counterparts. An example of this is Russia, which has five bubbles over it on the bubble map: modern Russia, the Soviet Union, the Russian Empire and two agglomerate teams.</w:t>
+        <w:t xml:space="preserve">We also faced another problem which was having countries that no longer existed having no coordinates assigned. We </w:t>
+      </w:r>
+      <w:r>
+        <w:lastRenderedPageBreak/>
+        <w:t>added extra entries on the Country Codes and Coordinates tables, so older countries could be displayed on the map, next to their more recent counterparts. An example of this is Russia, which has five bubbles over it on the bubble map: modern Russia, the Soviet Union, the Russian Empire and two agglomerate teams.</w:t>
+      </w:r>
+    </w:p>
+    <w:p>
+      <w:pPr>
+        <w:keepNext/>
+      </w:pPr>
+      <w:r>
+        <w:rPr>
+          <w:noProof/>
+        </w:rPr>
+        <w:drawing>
+          <wp:inline distT="0" distB="0" distL="0" distR="0" wp14:anchorId="71BF37C1" wp14:editId="37265DC6">
+            <wp:extent cx="3061970" cy="1360805"/>
+            <wp:effectExtent l="0" t="0" r="5080" b="0"/>
+            <wp:docPr id="1" name="Picture 1"/>
+            <wp:cNvGraphicFramePr>
+              <a:graphicFrameLocks xmlns:a="http://schemas.openxmlformats.org/drawingml/2006/main" noChangeAspect="1"/>
+            </wp:cNvGraphicFramePr>
+            <a:graphic xmlns:a="http://schemas.openxmlformats.org/drawingml/2006/main">
+              <a:graphicData uri="http://schemas.openxmlformats.org/drawingml/2006/picture">
+                <pic:pic xmlns:pic="http://schemas.openxmlformats.org/drawingml/2006/picture">
+                  <pic:nvPicPr>
+                    <pic:cNvPr id="0" name="Picture 1"/>
+                    <pic:cNvPicPr>
+                      <a:picLocks noChangeAspect="1" noChangeArrowheads="1"/>
+                    </pic:cNvPicPr>
+                  </pic:nvPicPr>
+                  <pic:blipFill>
+                    <a:blip r:embed="rId16">
+                      <a:extLst>
+                        <a:ext uri="{28A0092B-C50C-407E-A947-70E740481C1C}">
+                          <a14:useLocalDpi xmlns:a14="http://schemas.microsoft.com/office/drawing/2010/main" val="0"/>
+                        </a:ext>
+                      </a:extLst>
+                    </a:blip>
+                    <a:srcRect/>
+                    <a:stretch>
+                      <a:fillRect/>
+                    </a:stretch>
+                  </pic:blipFill>
+                  <pic:spPr bwMode="auto">
+                    <a:xfrm>
+                      <a:off x="0" y="0"/>
+                      <a:ext cx="3061970" cy="1360805"/>
+                    </a:xfrm>
+                    <a:prstGeom prst="rect">
+                      <a:avLst/>
+                    </a:prstGeom>
+                    <a:noFill/>
+                    <a:ln>
+                      <a:noFill/>
+                    </a:ln>
+                  </pic:spPr>
+                </pic:pic>
+              </a:graphicData>
+            </a:graphic>
+          </wp:inline>
+        </w:drawing>
+      </w:r>
+    </w:p>
+    <w:p>
+      <w:pPr>
+        <w:pStyle w:val="Caption"/>
+        <w:jc w:val="both"/>
+      </w:pPr>
+      <w:r>
+        <w:t xml:space="preserve">Figure </w:t>
+      </w:r>
+      <w:fldSimple w:instr=" SEQ Figure \* ARABIC ">
+        <w:r>
+          <w:rPr>
+            <w:noProof/>
+          </w:rPr>
+          <w:t>3</w:t>
+        </w:r>
+      </w:fldSimple>
+      <w:r>
+        <w:t xml:space="preserve"> - All the teams related to Russia</w:t>
       </w:r>
     </w:p>
     <w:p>
@@ -728,8 +993,13 @@
         <w:t xml:space="preserve"> by country, year, sport, joined with the coordinates of that country.</w:t>
       </w:r>
       <w:r>
-        <w:t xml:space="preserve"> The second containing the population number and the total amount of medals by country and year.</w:t>
-      </w:r>
+        <w:t xml:space="preserve"> </w:t>
+      </w:r>
+      <w:proofErr w:type="gramStart"/>
+      <w:r>
+        <w:t>The second containing the population number and the total amount of medals by country and year.</w:t>
+      </w:r>
+      <w:proofErr w:type="gramEnd"/>
     </w:p>
     <w:p>
       <w:r>
@@ -755,8 +1025,130 @@
         <w:t xml:space="preserve"> about scalability issues, even </w:t>
       </w:r>
       <w:r>
+        <w:t>if our datasets were really big, because runtime processing of the data was done much faster than we ever imagined.</w:t>
+      </w:r>
+    </w:p>
+    <w:p>
+      <w:pPr>
+        <w:pStyle w:val="Heading1"/>
+      </w:pPr>
+      <w:r>
+        <w:t>Implementation details</w:t>
+      </w:r>
+    </w:p>
+    <w:p>
+      <w:r>
+        <w:t>The implementation of the most complicated aspects of the visualization weren’t in fact ridiculously difficult.</w:t>
+      </w:r>
+    </w:p>
+    <w:p>
+      <w:r>
+        <w:t>The first challenge was choosing the scales for the widths of the bars, radii of the bubbles and coordinates of the lines. We had to choose values that would display the number of medals and coefficient clearly but without great disparity between smaller and larger values.</w:t>
+      </w:r>
+      <w:r>
+        <w:t xml:space="preserve"> After that, we had to choose the best tick values for the line graph’s Y axis.</w:t>
+      </w:r>
+    </w:p>
+    <w:p>
+      <w:r>
+        <w:t xml:space="preserve">The </w:t>
+      </w:r>
+      <w:r>
+        <w:t>second</w:t>
+      </w:r>
+      <w:r>
+        <w:t xml:space="preserve"> challenge was </w:t>
+      </w:r>
+      <w:r>
+        <w:t>being able to sum the medals of all sports for a country in a certain year, and also adding all the medals of the same sport over the years</w:t>
+      </w:r>
+      <w:r>
+        <w:t>.</w:t>
+      </w:r>
+      <w:r>
+        <w:t xml:space="preserve"> For both we had to use a few iterative cycles nested by one another and sum all the medals.</w:t>
+      </w:r>
+    </w:p>
+    <w:p>
+      <w:r>
+        <w:t xml:space="preserve">The third challenge was making the connection between idioms. The HTML and SVG elements we used had some attributes (their “id” containing the country code) that made matching bubbles and bars easy. The hard part was coding the logic to highlight the marks for a chosen country and </w:t>
+      </w:r>
+      <w:r>
         <w:lastRenderedPageBreak/>
-        <w:t>if our datasets were really big, because runtime processing of the data was done much faster than we ever imagined.</w:t>
+        <w:t>stop highlighting the previously chosen country’s marks. For that we had to save the name of the previous country.</w:t>
+      </w:r>
+    </w:p>
+    <w:p>
+      <w:r>
+        <w:t xml:space="preserve">The fourth challenge was implementing the range sliders for the timeline and the animation that progresses through the years. For the range timeline, we used a </w:t>
+      </w:r>
+      <w:r>
+        <w:t>J</w:t>
+      </w:r>
+      <w:r>
+        <w:t>-</w:t>
+      </w:r>
+      <w:r>
+        <w:t>Query</w:t>
+      </w:r>
+      <w:r>
+        <w:t xml:space="preserve"> solution we found online</w:t>
+      </w:r>
+      <w:r>
+        <w:t xml:space="preserve"> and modified for our fitting</w:t>
+      </w:r>
+      <w:r>
+        <w:t>. Then we had to figure out a cycle that would increase the years and update the visualization and the sliders.</w:t>
+      </w:r>
+    </w:p>
+    <w:p>
+      <w:r>
+        <w:t xml:space="preserve">The </w:t>
+      </w:r>
+      <w:r>
+        <w:t>fifth challenge was making the tooltips over the</w:t>
+      </w:r>
+      <w:r>
+        <w:t xml:space="preserve"> bubbles and bars. We initially used a graphical element that would pop up over a mark after one second, but then opted for a simple solution we found online that popped up immediately after hovering over the mark.</w:t>
+      </w:r>
+    </w:p>
+    <w:p>
+      <w:r>
+        <w:t>The sixth challenge was making the drawing of the map more efficient. Initially we had it being drawn every time we changed the bubbles</w:t>
+      </w:r>
+      <w:r>
+        <w:t>, which was the most straining thing in our visualization</w:t>
+      </w:r>
+      <w:r>
+        <w:t>. We had to find a way around D3’s logic to allow a one-time drawing of the map bug free.</w:t>
+      </w:r>
+    </w:p>
+    <w:p>
+      <w:r>
+        <w:t>What did not end up being a challenge was optimization. We expected the sum of medals over the years and sports to be a very slow process. We’d have to do it every time we selected a range of years or to show stats for all sports. But that sum process was in fact rather quick under any circumstances, and did not spoil the experience. Th</w:t>
+      </w:r>
+      <w:r>
+        <w:t>us, no optimization was needed on that.</w:t>
+      </w:r>
+    </w:p>
+    <w:p>
+      <w:r>
+        <w:t xml:space="preserve">In the end, most of the problems we had arose from not knowing the </w:t>
+      </w:r>
+      <w:r>
+        <w:t>JavaScript</w:t>
+      </w:r>
+      <w:r>
+        <w:t xml:space="preserve"> language’s quirks </w:t>
+      </w:r>
+      <w:r>
+        <w:t xml:space="preserve">well </w:t>
+      </w:r>
+      <w:r>
+        <w:t>enough, initially.</w:t>
+      </w:r>
+      <w:r>
+        <w:t xml:space="preserve"> We made all the idioms ourselves without ever using D3’s examples page.</w:t>
       </w:r>
     </w:p>
     <w:p>
@@ -764,138 +1156,142 @@
         <w:pStyle w:val="Heading1"/>
       </w:pPr>
       <w:r>
-        <w:t>Implementation details</w:t>
-      </w:r>
-    </w:p>
-    <w:p>
-      <w:r>
-        <w:t>The implementation of the most complicated aspects of the visualization weren’t in fact ridiculously difficult.</w:t>
-      </w:r>
-    </w:p>
-    <w:p>
-      <w:r>
-        <w:t>The first challenge was choosing the scales for the widths of the bars, radii of the bubbles and coordinates of the lines. We had to choose values that would display the number of medals and coefficient clearly but without great disparity between smaller and larger values.</w:t>
-      </w:r>
-      <w:r>
-        <w:t xml:space="preserve"> After that, we had to choose the best tick values for the line graph’s Y axis.</w:t>
-      </w:r>
-    </w:p>
-    <w:p>
-      <w:r>
-        <w:t xml:space="preserve">The </w:t>
-      </w:r>
-      <w:r>
-        <w:t>second</w:t>
-      </w:r>
-      <w:r>
-        <w:t xml:space="preserve"> challenge was </w:t>
-      </w:r>
-      <w:r>
-        <w:t>being able to sum the medals of all sports for a country in a certain year, and also adding all the medals of the same sport over the years</w:t>
-      </w:r>
-      <w:r>
-        <w:t>.</w:t>
-      </w:r>
-      <w:r>
-        <w:t xml:space="preserve"> For both we had to use a few iterative cycles nested by one another and sum all the medals.</w:t>
-      </w:r>
-    </w:p>
-    <w:p>
-      <w:r>
-        <w:t>The third challenge was making the connection between idioms. The HTML and SVG elements we used had some attributes (their “id” containing the country code) that made matching bubbles and bars easy. The hard part was coding the logic to highlight the marks for a chosen country and stop highlighting the previously chosen country’s marks. For that we had to save the name of the previous country.</w:t>
-      </w:r>
-    </w:p>
-    <w:p>
-      <w:r>
-        <w:t xml:space="preserve">The fourth challenge was implementing the range sliders for the timeline and the animation that progresses through the years. For the range timeline, we used a </w:t>
-      </w:r>
-      <w:r>
-        <w:t>J</w:t>
-      </w:r>
-      <w:r>
-        <w:t>-</w:t>
-      </w:r>
-      <w:r>
-        <w:t>Query</w:t>
-      </w:r>
-      <w:r>
-        <w:t xml:space="preserve"> solution we found online</w:t>
-      </w:r>
-      <w:r>
-        <w:t xml:space="preserve"> and modified for our fitting</w:t>
-      </w:r>
-      <w:r>
-        <w:t>. Then we had to figure out a cycle that would increase the years and update the visualization and the sliders.</w:t>
-      </w:r>
-    </w:p>
-    <w:p>
-      <w:r>
-        <w:t xml:space="preserve">The </w:t>
-      </w:r>
-      <w:r>
-        <w:t>fifth challenge was making the tooltips over the</w:t>
-      </w:r>
-      <w:r>
-        <w:t xml:space="preserve"> bubbles and bars. We initially used a graphical element that would pop up over a mark after one second, but then opted for a simple solution we found online that popped up immediately after hovering over the mark.</w:t>
-      </w:r>
-    </w:p>
-    <w:p>
-      <w:r>
-        <w:t xml:space="preserve">What did not end up being a challenge was optimization. We expected the sum of medals over the years and sports to be a very slow process. We’d have to do it every time we selected a range of years or to show stats for all sports. But that sum process was in fact rather quick under any circumstances, and did not spoil the experience. Thus, no optimization was needed. </w:t>
-      </w:r>
-    </w:p>
-    <w:p>
-      <w:r>
-        <w:t xml:space="preserve">In the end, most of the problems we had arose from not knowing the </w:t>
-      </w:r>
-      <w:r>
-        <w:t>JavaScript</w:t>
-      </w:r>
-      <w:r>
-        <w:t xml:space="preserve"> language’s quirks enough, initially.</w:t>
-      </w:r>
-      <w:r>
-        <w:t xml:space="preserve"> We made all the idioms ourselves without ever using D3’s examples page.</w:t>
-      </w:r>
-    </w:p>
-    <w:p>
-      <w:pPr>
-        <w:pStyle w:val="Heading1"/>
-      </w:pPr>
-      <w:r>
         <w:t>conclusion &amp; future work</w:t>
       </w:r>
-      <w:bookmarkStart w:id="0" w:name="_GoBack"/>
-      <w:bookmarkEnd w:id="0"/>
-    </w:p>
-    <w:p>
-      <w:r>
-        <w:t>The implementation of the most complicated aspects of the visualization weren’t in fact ridiculously difficult.</w:t>
-      </w:r>
-    </w:p>
-    <w:p>
-      <w:r>
-        <w:t xml:space="preserve">The first challenge was choosing the scales for the widths of the bars, radii of the bubbles and coordinates of the lines. We had to choose values that would display the number of medals and coefficient clearly but without great disparity </w:t>
+    </w:p>
+    <w:p>
+      <w:r>
+        <w:t>Having finished our visualization with all that we had planned, and even during the development, we learned a few things, some related to the data we displayed, some unrelated to that</w:t>
+      </w:r>
+      <w:r>
+        <w:t>, as well as.</w:t>
+      </w:r>
+      <w:r>
+        <w:t xml:space="preserve"> </w:t>
+      </w:r>
+      <w:r>
+        <w:t>Some extra features beyond</w:t>
+      </w:r>
+      <w:r>
+        <w:t xml:space="preserve"> the tasks </w:t>
+      </w:r>
+      <w:r>
+        <w:t>we first committed to answer to were also added to enrich our visualization, and those taught us a few more things.</w:t>
+      </w:r>
+    </w:p>
+    <w:p>
+      <w:pPr>
+        <w:pStyle w:val="Heading2"/>
+      </w:pPr>
+      <w:r>
+        <w:t>Things we learned</w:t>
+      </w:r>
+    </w:p>
+    <w:p>
+      <w:r>
+        <w:t xml:space="preserve">We didn’t know there hadn’t been any games during the World Wars. We had to display an image instead of data, </w:t>
       </w:r>
       <w:r>
         <w:lastRenderedPageBreak/>
-        <w:t xml:space="preserve">between smaller and larger values. After that, we had to </w:t>
-      </w:r>
-      <w:r>
-        <w:lastRenderedPageBreak/>
-        <w:t>choose the best tick values for the line graph’s Y axis.</w:t>
+        <w:t>when we found out there were no bubbles or bars during those years.</w:t>
+      </w:r>
+    </w:p>
+    <w:p>
+      <w:r>
+        <w:t>We learned that computers are really fast. We had a few thousands of entries to process during runtime, and our code just skimmed through them when the time came to pump out graphical elements.</w:t>
+      </w:r>
+    </w:p>
+    <w:p>
+      <w:r>
+        <w:t>We learned that the Soviet Union achieved three times as many medals as modern Russia has, in the span of only around twice the editions of the Olympics.</w:t>
+      </w:r>
+    </w:p>
+    <w:p>
+      <w:r>
+        <w:t xml:space="preserve">We found out about obscure games such as </w:t>
+      </w:r>
+      <w:proofErr w:type="spellStart"/>
+      <w:r>
+        <w:t>Jeu</w:t>
+      </w:r>
+      <w:proofErr w:type="spellEnd"/>
+      <w:r>
+        <w:t xml:space="preserve"> de </w:t>
+      </w:r>
+      <w:proofErr w:type="spellStart"/>
+      <w:r>
+        <w:t>Paume</w:t>
+      </w:r>
+      <w:proofErr w:type="spellEnd"/>
+      <w:r>
+        <w:t xml:space="preserve"> and Basque </w:t>
+      </w:r>
+      <w:proofErr w:type="spellStart"/>
+      <w:r>
+        <w:t>Pelota</w:t>
+      </w:r>
+      <w:proofErr w:type="spellEnd"/>
+      <w:r>
+        <w:t xml:space="preserve"> where only a couple countries got medals.</w:t>
+      </w:r>
+      <w:r>
+        <w:t xml:space="preserve"> </w:t>
+      </w:r>
+      <w:proofErr w:type="spellStart"/>
+      <w:r>
+        <w:t>Jeu</w:t>
+      </w:r>
+      <w:proofErr w:type="spellEnd"/>
+      <w:r>
+        <w:t xml:space="preserve"> de </w:t>
+      </w:r>
+      <w:proofErr w:type="spellStart"/>
+      <w:r>
+        <w:t>Paume</w:t>
+      </w:r>
+      <w:proofErr w:type="spellEnd"/>
+      <w:r>
+        <w:t xml:space="preserve"> is a French game but none of the medalists were from a French team.</w:t>
+      </w:r>
+    </w:p>
+    <w:p>
+      <w:pPr>
+        <w:pStyle w:val="Heading2"/>
+      </w:pPr>
+      <w:r>
+        <w:t>Things to improve on</w:t>
+      </w:r>
+    </w:p>
+    <w:p>
+      <w:r>
+        <w:t>If we were to start over, we would have skipped the useless data processing experiments we did and gone straight to the data that mattered. But experimenting was probably a useful step to help us figure out how each arrangement of data is best for what we want to draw.</w:t>
+      </w:r>
+    </w:p>
+    <w:p>
+      <w:r>
+        <w:t>Furthermore, we would have organized our code better from the beginning, to facilitate the increments we made throughout the development. For example, the tooltips weren’t something we had originally planned and they required some dark magic using SVG, HTML and JavaScript in ways they should probably not be mixed. The animation through the years also required some structure changes in the code, and we still had to correct some small bugs.</w:t>
+      </w:r>
+    </w:p>
+    <w:p>
+      <w:r>
+        <w:t>If we had more resources to work on our visualization, we’d like to first perform a small style overhaul to the interface and general look of our solution. We would also allow for a choice of an arbitrary amount of sports, instead of forcing the user between choosing either one or all of them. We would also attempt to merge the two tabs Standings and Standings Comparison into one, after we figured out how to organize the views on the page.</w:t>
       </w:r>
     </w:p>
     <w:p>
       <w:pPr>
         <w:sectPr>
-          <w:headerReference w:type="even" r:id="rId14"/>
+          <w:headerReference w:type="even" r:id="rId17"/>
           <w:type w:val="continuous"/>
           <w:pgSz w:w="12240" w:h="15840" w:code="1"/>
           <w:pgMar w:top="1224" w:right="1080" w:bottom="1440" w:left="1080" w:header="720" w:footer="720" w:gutter="0"/>
           <w:cols w:num="2" w:space="432"/>
         </w:sectPr>
       </w:pPr>
+      <w:r>
+        <w:t>We’ll finish off by saying this was enriching project that went as we planned, in some aspects better than we expected, that we would like to do some further improvements on, and that taught us skills in building visualizations as well as facts about the Olympic Games.</w:t>
+      </w:r>
+      <w:bookmarkStart w:id="0" w:name="_GoBack"/>
+      <w:bookmarkEnd w:id="0"/>
     </w:p>
     <w:p>
       <w:pPr>
@@ -925,7 +1321,7 @@
                     </pic:cNvPicPr>
                   </pic:nvPicPr>
                   <pic:blipFill>
-                    <a:blip r:embed="rId15">
+                    <a:blip r:embed="rId18">
                       <a:extLst>
                         <a:ext uri="{28A0092B-C50C-407E-A947-70E740481C1C}">
                           <a14:useLocalDpi xmlns:a14="http://schemas.microsoft.com/office/drawing/2010/main" val="0"/>
@@ -960,22 +1356,58 @@
       <w:pPr>
         <w:pStyle w:val="Caption"/>
       </w:pPr>
+      <w:proofErr w:type="gramStart"/>
       <w:r>
         <w:t xml:space="preserve">Figure </w:t>
       </w:r>
-      <w:fldSimple w:instr=" SEQ Figure \* ARABIC ">
-        <w:r>
-          <w:rPr>
-            <w:noProof/>
-          </w:rPr>
-          <w:t>2</w:t>
-        </w:r>
-      </w:fldSimple>
-      <w:r>
-        <w:t>. Sample of a wide figure. Be sure to place at the top or bottom of the page. Ensure that important information is legible in both black-and-white and color printing.</w:t>
-      </w:r>
-      <w:r>
-        <w:t xml:space="preserve"> Image: CC-BY-ND ayman on Flickr.</w:t>
+      <w:proofErr w:type="gramEnd"/>
+      <w:r>
+        <w:fldChar w:fldCharType="begin"/>
+      </w:r>
+      <w:r>
+        <w:instrText xml:space="preserve"> SEQ Figure \* ARABIC </w:instrText>
+      </w:r>
+      <w:r>
+        <w:fldChar w:fldCharType="separate"/>
+      </w:r>
+      <w:r>
+        <w:rPr>
+          <w:noProof/>
+        </w:rPr>
+        <w:t>4</w:t>
+      </w:r>
+      <w:r>
+        <w:rPr>
+          <w:noProof/>
+        </w:rPr>
+        <w:fldChar w:fldCharType="end"/>
+      </w:r>
+      <w:proofErr w:type="gramStart"/>
+      <w:r>
+        <w:t>.</w:t>
+      </w:r>
+      <w:proofErr w:type="gramEnd"/>
+      <w:r>
+        <w:t xml:space="preserve"> </w:t>
+      </w:r>
+      <w:proofErr w:type="gramStart"/>
+      <w:r>
+        <w:t>Sample of a wide figure.</w:t>
+      </w:r>
+      <w:proofErr w:type="gramEnd"/>
+      <w:r>
+        <w:t xml:space="preserve"> Be sure to place at the top or bottom of the page. Ensure that important information is legible in both black-and-white and color printing.</w:t>
+      </w:r>
+      <w:r>
+        <w:t xml:space="preserve"> Image: CC-BY-ND </w:t>
+      </w:r>
+      <w:proofErr w:type="spellStart"/>
+      <w:r>
+        <w:t>ayman</w:t>
+      </w:r>
+      <w:proofErr w:type="spellEnd"/>
+      <w:r>
+        <w:t xml:space="preserve"> on Flickr.</w:t>
       </w:r>
     </w:p>
     <w:p>
@@ -1128,7 +1560,7 @@
                     <pic:cNvPicPr/>
                   </pic:nvPicPr>
                   <pic:blipFill>
-                    <a:blip r:embed="rId16">
+                    <a:blip r:embed="rId19">
                       <a:extLst>
                         <a:ext uri="{28A0092B-C50C-407E-A947-70E740481C1C}">
                           <a14:useLocalDpi xmlns:a14="http://schemas.microsoft.com/office/drawing/2010/main" val="0"/>
@@ -1159,9 +1591,11 @@
       <w:pPr>
         <w:pStyle w:val="Caption"/>
       </w:pPr>
+      <w:proofErr w:type="gramStart"/>
       <w:r>
         <w:t xml:space="preserve">Figure </w:t>
       </w:r>
+      <w:proofErr w:type="gramEnd"/>
       <w:r>
         <w:fldChar w:fldCharType="begin"/>
       </w:r>
@@ -1175,48 +1609,55 @@
         <w:rPr>
           <w:noProof/>
         </w:rPr>
+        <w:t>5</w:t>
+      </w:r>
+      <w:r>
+        <w:rPr>
+          <w:noProof/>
+        </w:rPr>
+        <w:fldChar w:fldCharType="end"/>
+      </w:r>
+      <w:proofErr w:type="gramStart"/>
+      <w:r>
+        <w:t>.</w:t>
+      </w:r>
+      <w:proofErr w:type="gramEnd"/>
+      <w:r>
+        <w:t xml:space="preserve"> Use high-resolution images, 300+ dpi, legible if printed in color or black-and-white. Number all figures and include captions below, using Insert, Caption.</w:t>
+      </w:r>
+    </w:p>
+    <w:p>
+      <w:pPr>
+        <w:pStyle w:val="Heading2"/>
+      </w:pPr>
+      <w:r>
+        <w:t>References and Citations</w:t>
+      </w:r>
+    </w:p>
+    <w:p>
+      <w:r>
+        <w:t>Use a numbered list of references at the end of the article, ordered alphabetically by last name of first author, and referenced by numbers in brackets [</w:t>
+      </w:r>
+      <w:r>
+        <w:fldChar w:fldCharType="begin"/>
+      </w:r>
+      <w:r>
+        <w:instrText xml:space="preserve"> REF _Ref279753835 \r \h </w:instrText>
+      </w:r>
+      <w:r>
+        <w:fldChar w:fldCharType="separate"/>
+      </w:r>
+      <w:r>
         <w:t>1</w:t>
       </w:r>
       <w:r>
-        <w:rPr>
-          <w:noProof/>
-        </w:rPr>
         <w:fldChar w:fldCharType="end"/>
       </w:r>
-      <w:r>
-        <w:t>. Use high-resolution images, 300+ dpi, legible if printed in color or black-and-white. Number all figures and include captions below, using Insert, Caption.</w:t>
-      </w:r>
-    </w:p>
-    <w:p>
-      <w:pPr>
-        <w:pStyle w:val="Heading2"/>
-      </w:pPr>
-      <w:r>
-        <w:t>References and Citations</w:t>
-      </w:r>
-    </w:p>
-    <w:p>
-      <w:r>
-        <w:t>Use a numbered list of references at the end of the article, ordered alphabetically by last name of first author, and referenced by numbers in brackets [</w:t>
-      </w:r>
-      <w:r>
-        <w:fldChar w:fldCharType="begin"/>
-      </w:r>
-      <w:r>
-        <w:instrText xml:space="preserve"> REF _Ref279753835 \r \h </w:instrText>
-      </w:r>
-      <w:r>
-        <w:fldChar w:fldCharType="separate"/>
-      </w:r>
-      <w:r>
-        <w:t>1</w:t>
-      </w:r>
-      <w:r>
-        <w:fldChar w:fldCharType="end"/>
-      </w:r>
+      <w:proofErr w:type="gramStart"/>
       <w:r>
         <w:t>,</w:t>
       </w:r>
+      <w:proofErr w:type="gramEnd"/>
       <w:r>
         <w:fldChar w:fldCharType="begin"/>
       </w:r>
@@ -1487,39 +1928,39 @@
         <w:pStyle w:val="Caption"/>
       </w:pPr>
       <w:bookmarkStart w:id="1" w:name="_Ref279755490"/>
+      <w:proofErr w:type="gramStart"/>
       <w:r>
         <w:t xml:space="preserve">Table </w:t>
       </w:r>
-      <w:r>
-        <w:fldChar w:fldCharType="begin"/>
-      </w:r>
-      <w:r>
-        <w:instrText xml:space="preserve"> SEQ Table \* ARABIC </w:instrText>
-      </w:r>
-      <w:r>
-        <w:fldChar w:fldCharType="separate"/>
-      </w:r>
-      <w:r>
-        <w:rPr>
-          <w:noProof/>
-        </w:rPr>
-        <w:t>1</w:t>
-      </w:r>
-      <w:r>
-        <w:rPr>
-          <w:noProof/>
-        </w:rPr>
-        <w:fldChar w:fldCharType="end"/>
-      </w:r>
-      <w:r>
-        <w:t>. Table captions should be placed below the table. We recommend table lines be 1 point, 25% black. Minimize use of unnecessary table lines.</w:t>
+      <w:fldSimple w:instr=" SEQ Table \* ARABIC ">
+        <w:r>
+          <w:rPr>
+            <w:noProof/>
+          </w:rPr>
+          <w:t>1</w:t>
+        </w:r>
+      </w:fldSimple>
+      <w:r>
+        <w:t>.</w:t>
+      </w:r>
+      <w:proofErr w:type="gramEnd"/>
+      <w:r>
+        <w:t xml:space="preserve"> Table captions should be placed below the table. We recommend table lines be 1 point, 25% black. Minimize use of unnecessary table lines.</w:t>
       </w:r>
     </w:p>
     <w:bookmarkEnd w:id="1"/>
     <w:p>
       <w:r>
         <w:lastRenderedPageBreak/>
-        <w:t>Your references should be published materials accessible to the public. Internal technical reports may be cited only if they are easily accessible (i.e., you provide the address for obtaining the report within your citation) and may be obtained by any reader for a nominal fee. Proprietary information may not be cited. Private communications should be acknowledged in the main text, not referenced (e.g., “[Borriello, personal communication]”).</w:t>
+        <w:t>Your references should be published materials accessible to the public. Internal technical reports may be cited only if they are easily accessible (i.e., you provide the address for obtaining the report within your citation) and may be obtained by any reader for a nominal fee. Proprietary information may not be cited. Private communications should be acknowledged in the main text, not referenced (e.g., “[</w:t>
+      </w:r>
+      <w:proofErr w:type="spellStart"/>
+      <w:r>
+        <w:t>Borriello</w:t>
+      </w:r>
+      <w:proofErr w:type="spellEnd"/>
+      <w:r>
+        <w:t>, personal communication]”).</w:t>
       </w:r>
     </w:p>
     <w:p/>
@@ -1598,7 +2039,15 @@
         <w:t xml:space="preserve">Explain “insider” comments. Ensure that your whole audience understands any reference whose meaning you do not describe (e.g., do not </w:t>
       </w:r>
       <w:r>
-        <w:t xml:space="preserve">assume that everyone has used an Android phone, </w:t>
+        <w:t xml:space="preserve">assume that everyone has used an Android </w:t>
+      </w:r>
+      <w:proofErr w:type="gramStart"/>
+      <w:r>
+        <w:t>phone,</w:t>
+      </w:r>
+      <w:proofErr w:type="gramEnd"/>
+      <w:r>
+        <w:t xml:space="preserve"> </w:t>
       </w:r>
       <w:r>
         <w:t>or a particular application).</w:t>
@@ -1859,16 +2308,63 @@
         <w:pStyle w:val="Bullet"/>
       </w:pPr>
       <w:r>
-        <w:t xml:space="preserve">If possible, use the full (extended) alphabetic character set for names of persons, institutions, and places (e.g., Grønbæk, Lafreniére, Sánchez, </w:t>
-      </w:r>
+        <w:t xml:space="preserve">If possible, use the full (extended) alphabetic character set for names of persons, institutions, and places (e.g., </w:t>
+      </w:r>
+      <w:proofErr w:type="spellStart"/>
+      <w:r>
+        <w:t>Grønbæk</w:t>
+      </w:r>
+      <w:proofErr w:type="spellEnd"/>
+      <w:r>
+        <w:t xml:space="preserve">, </w:t>
+      </w:r>
+      <w:proofErr w:type="spellStart"/>
+      <w:r>
+        <w:t>Lafreniére</w:t>
+      </w:r>
+      <w:proofErr w:type="spellEnd"/>
+      <w:r>
+        <w:t xml:space="preserve">, Sánchez, </w:t>
+      </w:r>
+      <w:proofErr w:type="spellStart"/>
       <w:r>
         <w:t>Nguyễn</w:t>
       </w:r>
+      <w:proofErr w:type="spellEnd"/>
       <w:r>
         <w:t xml:space="preserve">, </w:t>
       </w:r>
-      <w:r>
-        <w:t>Universität, Weißenbach, Züllighoven, Århus, etc.)</w:t>
+      <w:proofErr w:type="spellStart"/>
+      <w:r>
+        <w:t>Universität</w:t>
+      </w:r>
+      <w:proofErr w:type="spellEnd"/>
+      <w:r>
+        <w:t xml:space="preserve">, </w:t>
+      </w:r>
+      <w:proofErr w:type="spellStart"/>
+      <w:r>
+        <w:t>Weißenbach</w:t>
+      </w:r>
+      <w:proofErr w:type="spellEnd"/>
+      <w:r>
+        <w:t xml:space="preserve">, </w:t>
+      </w:r>
+      <w:proofErr w:type="spellStart"/>
+      <w:r>
+        <w:t>Züllighoven</w:t>
+      </w:r>
+      <w:proofErr w:type="spellEnd"/>
+      <w:r>
+        <w:t xml:space="preserve">, </w:t>
+      </w:r>
+      <w:proofErr w:type="spellStart"/>
+      <w:r>
+        <w:t>Århus</w:t>
+      </w:r>
+      <w:proofErr w:type="spellEnd"/>
+      <w:r>
+        <w:t>, etc.)</w:t>
       </w:r>
       <w:r>
         <w:t xml:space="preserve">. </w:t>
@@ -2015,7 +2511,7 @@
       <w:r>
         <w:t xml:space="preserve"> </w:t>
       </w:r>
-      <w:hyperlink r:id="rId17" w:history="1">
+      <w:hyperlink r:id="rId20" w:history="1">
         <w:r>
           <w:rPr>
             <w:rStyle w:val="Hyperlink"/>
@@ -2152,7 +2648,7 @@
           <w:color w:val="000000"/>
         </w:rPr>
       </w:pPr>
-      <w:hyperlink r:id="rId18" w:history="1">
+      <w:hyperlink r:id="rId21" w:history="1">
         <w:r>
           <w:rPr>
             <w:rStyle w:val="Hyperlink"/>
@@ -2195,7 +2691,21 @@
         <w:rPr>
           <w:color w:val="000000"/>
         </w:rPr>
-        <w:t xml:space="preserve">dd-in, also called PDFMaker. </w:t>
+        <w:t xml:space="preserve">dd-in, also called </w:t>
+      </w:r>
+      <w:proofErr w:type="spellStart"/>
+      <w:r>
+        <w:rPr>
+          <w:color w:val="000000"/>
+        </w:rPr>
+        <w:t>PDFMaker</w:t>
+      </w:r>
+      <w:proofErr w:type="spellEnd"/>
+      <w:r>
+        <w:rPr>
+          <w:color w:val="000000"/>
+        </w:rPr>
+        <w:t xml:space="preserve">. </w:t>
       </w:r>
       <w:r>
         <w:rPr>
@@ -2833,7 +3343,7 @@
       </w:r>
     </w:p>
     <w:p>
-      <w:hyperlink r:id="rId19" w:history="1">
+      <w:hyperlink r:id="rId22" w:history="1">
         <w:r>
           <w:rPr>
             <w:rStyle w:val="Hyperlink"/>
@@ -2915,7 +3425,7 @@
       <w:r>
         <w:t xml:space="preserve">Retrieved August 22, 2014 from </w:t>
       </w:r>
-      <w:hyperlink r:id="rId20" w:history="1">
+      <w:hyperlink r:id="rId23" w:history="1">
         <w:r>
           <w:rPr>
             <w:rStyle w:val="Hyperlink"/>
@@ -2940,11 +3450,47 @@
         <w:lastRenderedPageBreak/>
         <w:t xml:space="preserve">Ronald E. Anderson. 1992. Social impacts of computing: Codes of professional ethics. </w:t>
       </w:r>
+      <w:proofErr w:type="spellStart"/>
       <w:r>
         <w:rPr>
           <w:i/>
         </w:rPr>
-        <w:t>Soc Sci Comput Rev</w:t>
+        <w:t>Soc</w:t>
+      </w:r>
+      <w:proofErr w:type="spellEnd"/>
+      <w:r>
+        <w:rPr>
+          <w:i/>
+        </w:rPr>
+        <w:t xml:space="preserve"> </w:t>
+      </w:r>
+      <w:proofErr w:type="spellStart"/>
+      <w:r>
+        <w:rPr>
+          <w:i/>
+        </w:rPr>
+        <w:t>Sci</w:t>
+      </w:r>
+      <w:proofErr w:type="spellEnd"/>
+      <w:r>
+        <w:rPr>
+          <w:i/>
+        </w:rPr>
+        <w:t xml:space="preserve"> </w:t>
+      </w:r>
+      <w:proofErr w:type="spellStart"/>
+      <w:r>
+        <w:rPr>
+          <w:i/>
+        </w:rPr>
+        <w:t>Comput</w:t>
+      </w:r>
+      <w:proofErr w:type="spellEnd"/>
+      <w:r>
+        <w:rPr>
+          <w:i/>
+        </w:rPr>
+        <w:t xml:space="preserve"> Rev</w:t>
       </w:r>
       <w:r>
         <w:t xml:space="preserve"> 10, 2: 453-469.</w:t>
@@ -2960,9 +3506,25 @@
       </w:pPr>
       <w:bookmarkStart w:id="7" w:name="_Ref279753826"/>
       <w:r>
-        <w:t xml:space="preserve">Anna Cavender, Shari Trewin, Vicki Hanson. 2014. Accessible Writing Guide. Retrieved August 22, 2014 from </w:t>
-      </w:r>
-      <w:hyperlink r:id="rId21" w:history="1">
+        <w:t xml:space="preserve">Anna </w:t>
+      </w:r>
+      <w:proofErr w:type="spellStart"/>
+      <w:r>
+        <w:t>Cavender</w:t>
+      </w:r>
+      <w:proofErr w:type="spellEnd"/>
+      <w:r>
+        <w:t xml:space="preserve">, Shari </w:t>
+      </w:r>
+      <w:proofErr w:type="spellStart"/>
+      <w:r>
+        <w:t>Trewin</w:t>
+      </w:r>
+      <w:proofErr w:type="spellEnd"/>
+      <w:r>
+        <w:t xml:space="preserve">, Vicki Hanson. 2014. Accessible Writing Guide. Retrieved August 22, 2014 from </w:t>
+      </w:r>
+      <w:hyperlink r:id="rId24" w:history="1">
         <w:r>
           <w:rPr>
             <w:rStyle w:val="Hyperlink"/>
@@ -2985,7 +3547,23 @@
       <w:bookmarkStart w:id="9" w:name="_Ref279753241"/>
       <w:bookmarkStart w:id="10" w:name="_Ref279752204"/>
       <w:r>
-        <w:t xml:space="preserve">Morton L. Heilig. 1962. Sensorama Simulator, U.S. Patent 3,050,870, Filed </w:t>
+        <w:t xml:space="preserve">Morton L. </w:t>
+      </w:r>
+      <w:proofErr w:type="spellStart"/>
+      <w:r>
+        <w:t>Heilig</w:t>
+      </w:r>
+      <w:proofErr w:type="spellEnd"/>
+      <w:r>
+        <w:t xml:space="preserve">. 1962. </w:t>
+      </w:r>
+      <w:proofErr w:type="spellStart"/>
+      <w:r>
+        <w:t>Sensorama</w:t>
+      </w:r>
+      <w:proofErr w:type="spellEnd"/>
+      <w:r>
+        <w:t xml:space="preserve"> Simulator, U.S. Patent 3,050,870, Filed </w:t>
       </w:r>
       <w:r>
         <w:t>January 10, 1961</w:t>
@@ -3002,19 +3580,40 @@
       <w:bookmarkStart w:id="11" w:name="_Ref406944896"/>
       <w:bookmarkStart w:id="12" w:name="_Ref279753887"/>
       <w:bookmarkEnd w:id="9"/>
-      <w:r>
-        <w:t xml:space="preserve">Jofish Kaye and Paul Dourish. 2014. Special issue on science fiction and ubiquitous computing. </w:t>
+      <w:proofErr w:type="spellStart"/>
+      <w:r>
+        <w:t>Jofish</w:t>
+      </w:r>
+      <w:proofErr w:type="spellEnd"/>
+      <w:r>
+        <w:t xml:space="preserve"> Kaye and Paul </w:t>
+      </w:r>
+      <w:proofErr w:type="spellStart"/>
+      <w:r>
+        <w:t>Dourish</w:t>
+      </w:r>
+      <w:proofErr w:type="spellEnd"/>
+      <w:r>
+        <w:t xml:space="preserve">. 2014. Special issue on science fiction and ubiquitous computing. </w:t>
       </w:r>
       <w:r>
         <w:rPr>
           <w:i/>
         </w:rPr>
-        <w:t>Personal Ubiquitous Comput</w:t>
-      </w:r>
+        <w:t xml:space="preserve">Personal Ubiquitous </w:t>
+      </w:r>
+      <w:proofErr w:type="spellStart"/>
+      <w:r>
+        <w:rPr>
+          <w:i/>
+        </w:rPr>
+        <w:t>Comput</w:t>
+      </w:r>
+      <w:proofErr w:type="spellEnd"/>
       <w:r>
         <w:t xml:space="preserve">. 18, 4 (April 2014), 765-766. </w:t>
       </w:r>
-      <w:hyperlink r:id="rId22" w:history="1">
+      <w:hyperlink r:id="rId25" w:history="1">
         <w:r>
           <w:rPr>
             <w:rStyle w:val="Hyperlink"/>
@@ -3031,7 +3630,31 @@
       </w:pPr>
       <w:bookmarkStart w:id="13" w:name="_Ref406944911"/>
       <w:r>
-        <w:t xml:space="preserve">Scott R. Klemmer, Michael Thomsen, Ethan Phelps-Goodman, Robert Lee, and James A. Landay. 2002. Where do web sites come from?: capturing and interacting with design history. In </w:t>
+        <w:t xml:space="preserve">Scott R. </w:t>
+      </w:r>
+      <w:proofErr w:type="spellStart"/>
+      <w:r>
+        <w:t>Klemmer</w:t>
+      </w:r>
+      <w:proofErr w:type="spellEnd"/>
+      <w:r>
+        <w:t xml:space="preserve">, Michael Thomsen, Ethan Phelps-Goodman, Robert Lee, and James A. </w:t>
+      </w:r>
+      <w:proofErr w:type="spellStart"/>
+      <w:r>
+        <w:t>Landay</w:t>
+      </w:r>
+      <w:proofErr w:type="spellEnd"/>
+      <w:r>
+        <w:t>. 2002. Where do web sites come from</w:t>
+      </w:r>
+      <w:proofErr w:type="gramStart"/>
+      <w:r>
+        <w:t>?:</w:t>
+      </w:r>
+      <w:proofErr w:type="gramEnd"/>
+      <w:r>
+        <w:t xml:space="preserve"> capturing and interacting with design history. In </w:t>
       </w:r>
       <w:r>
         <w:rPr>
@@ -3053,7 +3676,7 @@
       <w:r>
         <w:t xml:space="preserve"> </w:t>
       </w:r>
-      <w:hyperlink r:id="rId23" w:history="1">
+      <w:hyperlink r:id="rId26" w:history="1">
         <w:r>
           <w:rPr>
             <w:rStyle w:val="Hyperlink"/>
@@ -3069,10 +3692,23 @@
         <w:pStyle w:val="References"/>
       </w:pPr>
       <w:bookmarkStart w:id="14" w:name="_Ref279752219"/>
-      <w:r>
-        <w:t xml:space="preserve">Psy. 2012. Gangnam Style. Video. (15 July 2012.). Retrieved August 22, 2014 from </w:t>
-      </w:r>
-      <w:hyperlink r:id="rId24" w:history="1">
+      <w:proofErr w:type="spellStart"/>
+      <w:r>
+        <w:t>Psy</w:t>
+      </w:r>
+      <w:proofErr w:type="spellEnd"/>
+      <w:r>
+        <w:t xml:space="preserve">. 2012. </w:t>
+      </w:r>
+      <w:proofErr w:type="spellStart"/>
+      <w:r>
+        <w:t>Gangnam</w:t>
+      </w:r>
+      <w:proofErr w:type="spellEnd"/>
+      <w:r>
+        <w:t xml:space="preserve"> Style. Video. (15 July 2012.). Retrieved August 22, 2014 from </w:t>
+      </w:r>
+      <w:hyperlink r:id="rId27" w:history="1">
         <w:r>
           <w:rPr>
             <w:rStyle w:val="Hyperlink"/>
@@ -3117,7 +3753,15 @@
         <w:t>Sketchpad, a Man-Machine Graphical Communication System</w:t>
       </w:r>
       <w:r>
-        <w:t>. Ph.D Dissertation. Massac</w:t>
+        <w:t xml:space="preserve">. </w:t>
+      </w:r>
+      <w:proofErr w:type="spellStart"/>
+      <w:r>
+        <w:t>Ph.D</w:t>
+      </w:r>
+      <w:proofErr w:type="spellEnd"/>
+      <w:r>
+        <w:t xml:space="preserve"> Dissertation. Massac</w:t>
       </w:r>
       <w:r>
         <w:t xml:space="preserve">husetts Institute of Technology, </w:t>
@@ -3142,13 +3786,34 @@
         <w:t>The Social Shaping of Technology</w:t>
       </w:r>
       <w:r>
-        <w:t xml:space="preserve"> (2nd. ed.), Donald MacKenzie and Judy Wajcman (</w:t>
-      </w:r>
+        <w:t xml:space="preserve"> (2nd. ed.), Donald </w:t>
+      </w:r>
+      <w:proofErr w:type="spellStart"/>
+      <w:r>
+        <w:t>MacKenzie</w:t>
+      </w:r>
+      <w:proofErr w:type="spellEnd"/>
+      <w:r>
+        <w:t xml:space="preserve"> and Judy </w:t>
+      </w:r>
+      <w:proofErr w:type="spellStart"/>
+      <w:r>
+        <w:t>Wajcman</w:t>
+      </w:r>
+      <w:proofErr w:type="spellEnd"/>
+      <w:r>
+        <w:t xml:space="preserve"> (</w:t>
+      </w:r>
+      <w:proofErr w:type="gramStart"/>
       <w:r>
         <w:t>e</w:t>
       </w:r>
       <w:r>
-        <w:t>ds.). Open University Press, Buckingham, UK, 28-40.</w:t>
+        <w:t>ds</w:t>
+      </w:r>
+      <w:proofErr w:type="gramEnd"/>
+      <w:r>
+        <w:t>.). Open University Press, Buckingham, UK, 28-40.</w:t>
       </w:r>
       <w:bookmarkEnd w:id="17"/>
     </w:p>
@@ -7567,7 +8232,7 @@
 </file>
 
 <file path=customXml/itemProps1.xml><?xml version="1.0" encoding="utf-8"?>
-<ds:datastoreItem xmlns:ds="http://schemas.openxmlformats.org/officeDocument/2006/customXml" ds:itemID="{A139D6B7-188D-44B9-83CE-949B6A680554}">
+<ds:datastoreItem xmlns:ds="http://schemas.openxmlformats.org/officeDocument/2006/customXml" ds:itemID="{2F604508-655F-4F09-905A-82B85B1171EF}">
   <ds:schemaRefs>
     <ds:schemaRef ds:uri="http://schemas.openxmlformats.org/officeDocument/2006/bibliography"/>
   </ds:schemaRefs>

</xml_diff>

<commit_message>
section 4.1, going to add 4.2 by daniel soon
</commit_message>
<xml_diff>
--- a/VI-A01-Report.docx
+++ b/VI-A01-Report.docx
@@ -474,35 +474,20 @@
       <w:r>
         <w:t xml:space="preserve">Figure </w:t>
       </w:r>
-      <w:r>
-        <w:fldChar w:fldCharType="begin"/>
-      </w:r>
-      <w:r>
-        <w:instrText xml:space="preserve"> SEQ Figure \* ARABIC </w:instrText>
-      </w:r>
-      <w:r>
-        <w:fldChar w:fldCharType="separate"/>
-      </w:r>
+      <w:fldSimple w:instr=" SEQ Figure \* ARABIC ">
+        <w:r>
+          <w:rPr>
+            <w:noProof/>
+          </w:rPr>
+          <w:t>1</w:t>
+        </w:r>
+      </w:fldSimple>
       <w:r>
         <w:rPr>
           <w:noProof/>
         </w:rPr>
-        <w:t>1</w:t>
-      </w:r>
-      <w:r>
-        <w:rPr>
-          <w:noProof/>
-        </w:rPr>
-        <w:fldChar w:fldCharType="end"/>
-      </w:r>
-      <w:r>
-        <w:rPr>
-          <w:noProof/>
-        </w:rPr>
         <w:t xml:space="preserve"> - The pretty but lacking</w:t>
       </w:r>
-      <w:bookmarkStart w:id="0" w:name="_GoBack"/>
-      <w:bookmarkEnd w:id="0"/>
       <w:r>
         <w:rPr>
           <w:noProof/>
@@ -866,27 +851,14 @@
       <w:r>
         <w:t xml:space="preserve">Figure </w:t>
       </w:r>
-      <w:r>
-        <w:fldChar w:fldCharType="begin"/>
-      </w:r>
-      <w:r>
-        <w:instrText xml:space="preserve"> SEQ Figure \* ARABIC </w:instrText>
-      </w:r>
-      <w:r>
-        <w:fldChar w:fldCharType="separate"/>
-      </w:r>
-      <w:r>
-        <w:rPr>
-          <w:noProof/>
-        </w:rPr>
-        <w:t>2</w:t>
-      </w:r>
-      <w:r>
-        <w:rPr>
-          <w:noProof/>
-        </w:rPr>
-        <w:fldChar w:fldCharType="end"/>
-      </w:r>
+      <w:fldSimple w:instr=" SEQ Figure \* ARABIC ">
+        <w:r>
+          <w:rPr>
+            <w:noProof/>
+          </w:rPr>
+          <w:t>2</w:t>
+        </w:r>
+      </w:fldSimple>
       <w:r>
         <w:t xml:space="preserve"> - Our main dataset in its early stages</w:t>
       </w:r>
@@ -977,27 +949,14 @@
       <w:r>
         <w:t xml:space="preserve">Figure </w:t>
       </w:r>
-      <w:r>
-        <w:fldChar w:fldCharType="begin"/>
-      </w:r>
-      <w:r>
-        <w:instrText xml:space="preserve"> SEQ Figure \* ARABIC </w:instrText>
-      </w:r>
-      <w:r>
-        <w:fldChar w:fldCharType="separate"/>
-      </w:r>
-      <w:r>
-        <w:rPr>
-          <w:noProof/>
-        </w:rPr>
-        <w:t>3</w:t>
-      </w:r>
-      <w:r>
-        <w:rPr>
-          <w:noProof/>
-        </w:rPr>
-        <w:fldChar w:fldCharType="end"/>
-      </w:r>
+      <w:fldSimple w:instr=" SEQ Figure \* ARABIC ">
+        <w:r>
+          <w:rPr>
+            <w:noProof/>
+          </w:rPr>
+          <w:t>3</w:t>
+        </w:r>
+      </w:fldSimple>
       <w:r>
         <w:t xml:space="preserve"> - All the teams related to Russia</w:t>
       </w:r>
@@ -1063,6 +1022,310 @@
         <w:pStyle w:val="Heading1"/>
       </w:pPr>
       <w:r>
+        <w:t>VISUALIZATION</w:t>
+      </w:r>
+    </w:p>
+    <w:p>
+      <w:pPr>
+        <w:pStyle w:val="Heading2"/>
+      </w:pPr>
+      <w:r>
+        <w:t>Overall Description</w:t>
+      </w:r>
+    </w:p>
+    <w:p>
+      <w:r>
+        <w:t>The first design we made was the one we stood by. We’d have 3 tabs, each with their own purpose: Standings, Standings Comparison, and Coefficient</w:t>
+      </w:r>
+      <w:r>
+        <w:t>.</w:t>
+      </w:r>
+      <w:r>
+        <w:t xml:space="preserve"> We made improvements on them over time, and our final result was a similar but more complex interface.</w:t>
+      </w:r>
+    </w:p>
+    <w:p>
+      <w:r>
+        <w:t>All those tabs</w:t>
+      </w:r>
+      <w:r>
+        <w:t xml:space="preserve"> feature similar layouts: a top section </w:t>
+      </w:r>
+      <w:r>
+        <w:t>for our input, including a timeline and search box, a lower section with the visualization itself. Entering that visualization section, to the top left we have a bubble chart over a map, encoding the number of medals or the coefficient; on the right, we have a bar chart, also encoding the number of medals; to the bottom left, we have a line chart also encoding the number of medals over time, with bubbles on top.</w:t>
+      </w:r>
+    </w:p>
+    <w:p>
+      <w:r>
+        <w:t xml:space="preserve">The first tab (Standings) </w:t>
+      </w:r>
+      <w:r>
+        <w:t>also features a vertical sidebar on the left</w:t>
+      </w:r>
+      <w:r>
+        <w:t xml:space="preserve"> with all</w:t>
+      </w:r>
+      <w:r>
+        <w:t xml:space="preserve"> the</w:t>
+      </w:r>
+      <w:r>
+        <w:t xml:space="preserve"> Olympic sports, s</w:t>
+      </w:r>
+      <w:r>
+        <w:t xml:space="preserve">o </w:t>
+      </w:r>
+      <w:r>
+        <w:t>we</w:t>
+      </w:r>
+      <w:r>
+        <w:t xml:space="preserve"> can select</w:t>
+      </w:r>
+      <w:r>
+        <w:t xml:space="preserve"> and highlight</w:t>
+      </w:r>
+      <w:r>
+        <w:t xml:space="preserve"> in a different color</w:t>
+      </w:r>
+      <w:r>
+        <w:t xml:space="preserve"> the sport for which data will be shown.</w:t>
+      </w:r>
+      <w:r>
+        <w:t xml:space="preserve"> </w:t>
+      </w:r>
+      <w:r>
+        <w:t>On the input section, there are also three</w:t>
+      </w:r>
+      <w:r>
+        <w:t xml:space="preserve"> </w:t>
+      </w:r>
+      <w:r>
+        <w:lastRenderedPageBreak/>
+        <w:t>check</w:t>
+      </w:r>
+      <w:r>
+        <w:t xml:space="preserve">boxes that represent the medals </w:t>
+      </w:r>
+      <w:r>
+        <w:t>we’d like to</w:t>
+      </w:r>
+      <w:r>
+        <w:t xml:space="preserve"> see</w:t>
+      </w:r>
+      <w:r>
+        <w:t xml:space="preserve"> counted. The timeline is a double slider bar, where we drag the thumbs to select a single year or an interval to show data for</w:t>
+      </w:r>
+      <w:r>
+        <w:t xml:space="preserve">. </w:t>
+      </w:r>
+      <w:r>
+        <w:t>Then, the search box will highlight</w:t>
+      </w:r>
+      <w:r>
+        <w:t xml:space="preserve"> in a different color</w:t>
+      </w:r>
+      <w:r>
+        <w:t xml:space="preserve"> a country’s</w:t>
+      </w:r>
+      <w:r>
+        <w:t xml:space="preserve"> marks</w:t>
+      </w:r>
+      <w:r>
+        <w:t xml:space="preserve"> if they exist and will push that country’s data into the line chart</w:t>
+      </w:r>
+      <w:r>
+        <w:t xml:space="preserve">. All </w:t>
+      </w:r>
+      <w:r>
+        <w:t>these inputs will change the information we’re shown when we change their value</w:t>
+      </w:r>
+      <w:r>
+        <w:t xml:space="preserve">. The </w:t>
+      </w:r>
+      <w:r>
+        <w:t xml:space="preserve">idioms in the </w:t>
+      </w:r>
+      <w:r>
+        <w:t>visualization</w:t>
+      </w:r>
+      <w:r>
+        <w:t xml:space="preserve"> section</w:t>
+      </w:r>
+      <w:r>
+        <w:t xml:space="preserve"> </w:t>
+      </w:r>
+      <w:r>
+        <w:t>encode the number of medals under the specified circumstances</w:t>
+      </w:r>
+      <w:r>
+        <w:t xml:space="preserve">: </w:t>
+      </w:r>
+      <w:r>
+        <w:t>the more medals, the bigger</w:t>
+      </w:r>
+      <w:r>
+        <w:t xml:space="preserve"> the width of the bars and the further up the rank they are. For a bigger count of medals,</w:t>
+      </w:r>
+      <w:r>
+        <w:t xml:space="preserve"> the radius of the bubbles over the map</w:t>
+      </w:r>
+      <w:r>
+        <w:t xml:space="preserve"> also increases. T</w:t>
+      </w:r>
+      <w:r>
+        <w:t>he line chart encodes the number of medals vertically and tha</w:t>
+      </w:r>
+      <w:r>
+        <w:t>t number over time horizontally, with the vertical scale varying according to the maximum number of medals.</w:t>
+      </w:r>
+    </w:p>
+    <w:p>
+      <w:r>
+        <w:t>The second tab</w:t>
+      </w:r>
+      <w:r>
+        <w:t xml:space="preserve"> (Standings C</w:t>
+      </w:r>
+      <w:r>
+        <w:t>omparison</w:t>
+      </w:r>
+      <w:r>
+        <w:t>) has a</w:t>
+      </w:r>
+      <w:r>
+        <w:t xml:space="preserve"> </w:t>
+      </w:r>
+      <w:r>
+        <w:t>layout similar to the</w:t>
+      </w:r>
+      <w:r>
+        <w:t xml:space="preserve"> first tab</w:t>
+      </w:r>
+      <w:r>
+        <w:t>’</w:t>
+      </w:r>
+      <w:r>
+        <w:t>s.</w:t>
+      </w:r>
+      <w:r>
+        <w:t xml:space="preserve"> Since we always compare the two countries concerning their medals in each sport, it’s of no use to have the sports sidebar</w:t>
+      </w:r>
+      <w:r>
+        <w:t xml:space="preserve">. </w:t>
+      </w:r>
+      <w:r>
+        <w:t>Since we compare two countries at each time</w:t>
+      </w:r>
+      <w:r>
+        <w:t>, we have</w:t>
+      </w:r>
+      <w:r>
+        <w:t xml:space="preserve"> two search text boxes. As for the output, </w:t>
+      </w:r>
+      <w:r>
+        <w:t>the bubble chart remains the same highlighting the two countries,</w:t>
+      </w:r>
+      <w:r>
+        <w:t xml:space="preserve"> </w:t>
+      </w:r>
+      <w:r>
+        <w:t>the</w:t>
+      </w:r>
+      <w:r>
+        <w:t xml:space="preserve"> bar chart </w:t>
+      </w:r>
+      <w:r>
+        <w:t>displays the countries scores by sport side by side, and the</w:t>
+      </w:r>
+      <w:r>
+        <w:t xml:space="preserve"> line chart </w:t>
+      </w:r>
+      <w:r>
+        <w:t>shows the two lines for the countries</w:t>
+      </w:r>
+      <w:r>
+        <w:t>.</w:t>
+      </w:r>
+      <w:r>
+        <w:t xml:space="preserve"> Each country is highlighted in its own color, across the idioms.</w:t>
+      </w:r>
+    </w:p>
+    <w:p>
+      <w:r>
+        <w:t>The third tab (Coefficient)</w:t>
+      </w:r>
+      <w:r>
+        <w:t xml:space="preserve"> </w:t>
+      </w:r>
+      <w:r>
+        <w:t>is also similar to the first tab in layout, but the idioms encode the coefficient of the countries. Since the coefficient is measured using the total of medals and the population, we aren’t offered the choice of sport or medal. The timeline is also for only single years, because the population changes each year. The bars and bubbles are bigger for countries with a higher coefficient</w:t>
+      </w:r>
+      <w:r>
+        <w:t xml:space="preserve">. The </w:t>
+      </w:r>
+      <w:r>
+        <w:t>line chart works the same way as in the first tab, encoding coefficient vertically and change over time horizontally.</w:t>
+      </w:r>
+    </w:p>
+    <w:p>
+      <w:r>
+        <w:t>In all the idioms there are tooltips popping up when we hover over marks, and displaying the name of the country, country code, number of medals and coefficient where appropriate.</w:t>
+      </w:r>
+    </w:p>
+    <w:p>
+      <w:r>
+        <w:t>In the first and third tabs, w</w:t>
+      </w:r>
+      <w:r>
+        <w:t>hen we click on a country’s bar or bubble, the marks on the other idioms are highlighted too</w:t>
+      </w:r>
+      <w:r>
+        <w:t>, also changing</w:t>
+      </w:r>
+      <w:r>
+        <w:t xml:space="preserve"> the country for which data is shown on the line chart</w:t>
+      </w:r>
+      <w:r>
+        <w:t>. If we search for a country, its bar and bubble will be highligh</w:t>
+      </w:r>
+      <w:r>
+        <w:t>ted and, as said before, the country displayed on the line chart changes too</w:t>
+      </w:r>
+      <w:r>
+        <w:t>.</w:t>
+      </w:r>
+    </w:p>
+    <w:p>
+      <w:r>
+        <w:t>The bubble chart’s map can be zoomed and dragged to see countries in greater detail. The size of the bubbles remains the same on the screen (semantic zoom) so they don’t constantly obstruct the countries’ borders.</w:t>
+      </w:r>
+    </w:p>
+    <w:p>
+      <w:r>
+        <w:t>Clicking on a bubble on the line chart will change the year of the visualization. The bubbles contained in the range of years or just the year selected will be filled, otherwise they will be empty.</w:t>
+      </w:r>
+    </w:p>
+    <w:p>
+      <w:r>
+        <w:lastRenderedPageBreak/>
+        <w:t xml:space="preserve">Additionally, we can see the data changing on the bubble chart and bar chart over the years, if </w:t>
+      </w:r>
+      <w:r>
+        <w:t>we click on the play button</w:t>
+      </w:r>
+      <w:r>
+        <w:t>. In the first and second tabs, the progression will start at the position of the Minimum year thumb</w:t>
+      </w:r>
+      <w:r>
+        <w:t xml:space="preserve"> and end automatically in 2008 unless we click the Play/Pause button again. In the third tab, the progression will start at the position of the single slider and end automatically in 2008 unless we click the Play/Pause button.</w:t>
+      </w:r>
+      <w:bookmarkStart w:id="0" w:name="_GoBack"/>
+      <w:bookmarkEnd w:id="0"/>
+    </w:p>
+    <w:p>
+      <w:pPr>
+        <w:pStyle w:val="Heading1"/>
+      </w:pPr>
+      <w:r>
         <w:t>Implementation details</w:t>
       </w:r>
     </w:p>
@@ -1101,68 +1364,65 @@
     </w:p>
     <w:p>
       <w:r>
-        <w:t xml:space="preserve">The third challenge was making the connection between idioms. The HTML and SVG elements we used had some attributes (their “id” containing the country code) that made matching bubbles and bars easy. The hard part was coding the logic to highlight the marks for a chosen country and </w:t>
-      </w:r>
+        <w:t>The third challenge was making the connection between idioms. The HTML and SVG elements we used had some attributes (their “id” containing the country code) that made matching bubbles and bars easy. The hard part was coding the logic to highlight the marks for a chosen country and stop highlighting the previously chosen country’s marks. For that we had to save the name of the previous country.</w:t>
+      </w:r>
+    </w:p>
+    <w:p>
+      <w:r>
+        <w:t xml:space="preserve">The fourth challenge was implementing the range sliders for the timeline and the animation that progresses through the years. For the range timeline, we used a </w:t>
+      </w:r>
+      <w:r>
+        <w:t>J</w:t>
+      </w:r>
+      <w:r>
+        <w:t>-</w:t>
+      </w:r>
+      <w:r>
+        <w:t>Query</w:t>
+      </w:r>
+      <w:r>
+        <w:t xml:space="preserve"> solution we found online</w:t>
+      </w:r>
+      <w:r>
+        <w:t xml:space="preserve"> and modified for our fitting</w:t>
+      </w:r>
+      <w:r>
+        <w:t>. Then we had to figure out a cycle that would increase the years and update the visualization and the sliders.</w:t>
+      </w:r>
+    </w:p>
+    <w:p>
+      <w:r>
+        <w:t xml:space="preserve">The </w:t>
+      </w:r>
+      <w:r>
+        <w:t>fifth challenge was making the tooltips over the</w:t>
+      </w:r>
+      <w:r>
+        <w:t xml:space="preserve"> bubbles and bars. We initially used a graphical element that would pop up over a mark after one second, but then opted for a simple solution we found online that popped up immediately after hovering over the mark.</w:t>
+      </w:r>
+    </w:p>
+    <w:p>
+      <w:r>
+        <w:t>The sixth challenge was making the drawing of the map more efficient. Initially we had it being drawn every time we changed the bubbles</w:t>
+      </w:r>
+      <w:r>
+        <w:t>, which was the most straining thing in our visualization</w:t>
+      </w:r>
+      <w:r>
+        <w:t>. We had to find a way around D3’s logic to allow a one-time drawing of the map bug free.</w:t>
+      </w:r>
+    </w:p>
+    <w:p>
+      <w:r>
+        <w:t>What did not end up being a challenge was optimization. We expected the sum of medals over the years and sports to be a very slow process. We’d have to do it every time we selected a range of years or to show stats for all sports. But that sum process was in fact rather quick under any circumstances, and did not spoil the experience. Th</w:t>
+      </w:r>
+      <w:r>
+        <w:t>us, no optimization was needed on that.</w:t>
+      </w:r>
+    </w:p>
+    <w:p>
       <w:r>
         <w:lastRenderedPageBreak/>
-        <w:t>stop highlighting the previously chosen country’s marks. For that we had to save the name of the previous country.</w:t>
-      </w:r>
-    </w:p>
-    <w:p>
-      <w:r>
-        <w:t xml:space="preserve">The fourth challenge was implementing the range sliders for the timeline and the animation that progresses through the years. For the range timeline, we used a </w:t>
-      </w:r>
-      <w:r>
-        <w:t>J</w:t>
-      </w:r>
-      <w:r>
-        <w:t>-</w:t>
-      </w:r>
-      <w:r>
-        <w:t>Query</w:t>
-      </w:r>
-      <w:r>
-        <w:t xml:space="preserve"> solution we found online</w:t>
-      </w:r>
-      <w:r>
-        <w:t xml:space="preserve"> and modified for our fitting</w:t>
-      </w:r>
-      <w:r>
-        <w:t>. Then we had to figure out a cycle that would increase the years and update the visualization and the sliders.</w:t>
-      </w:r>
-    </w:p>
-    <w:p>
-      <w:r>
-        <w:t xml:space="preserve">The </w:t>
-      </w:r>
-      <w:r>
-        <w:t>fifth challenge was making the tooltips over the</w:t>
-      </w:r>
-      <w:r>
-        <w:t xml:space="preserve"> bubbles and bars. We initially used a graphical element that would pop up over a mark after one second, but then opted for a simple solution we found online that popped up immediately after hovering over the mark.</w:t>
-      </w:r>
-    </w:p>
-    <w:p>
-      <w:r>
-        <w:t>The sixth challenge was making the drawing of the map more efficient. Initially we had it being drawn every time we changed the bubbles</w:t>
-      </w:r>
-      <w:r>
-        <w:t>, which was the most straining thing in our visualization</w:t>
-      </w:r>
-      <w:r>
-        <w:t>. We had to find a way around D3’s logic to allow a one-time drawing of the map bug free.</w:t>
-      </w:r>
-    </w:p>
-    <w:p>
-      <w:r>
-        <w:t>What did not end up being a challenge was optimization. We expected the sum of medals over the years and sports to be a very slow process. We’d have to do it every time we selected a range of years or to show stats for all sports. But that sum process was in fact rather quick under any circumstances, and did not spoil the experience. Th</w:t>
-      </w:r>
-      <w:r>
-        <w:t>us, no optimization was needed on that.</w:t>
-      </w:r>
-    </w:p>
-    <w:p>
-      <w:r>
         <w:t xml:space="preserve">In the end, most of the problems we had arose from not knowing the </w:t>
       </w:r>
       <w:r>
@@ -1219,36 +1479,39 @@
     </w:p>
     <w:p>
       <w:r>
-        <w:t xml:space="preserve">We didn’t know there hadn’t been any games during the World Wars. We had to display an image instead of data, </w:t>
-      </w:r>
+        <w:t>We didn’t know there hadn’t been any games during the World Wars. We had to display an image instead of data, when we found out there were no bubbles or bars during those years.</w:t>
+      </w:r>
+    </w:p>
+    <w:p>
+      <w:r>
+        <w:t>We learned that computers are really fast. We had a few thousands of entries to process during runtime, and our code just skimmed through them when the time came to pump out graphical elements.</w:t>
+      </w:r>
+    </w:p>
+    <w:p>
+      <w:r>
+        <w:t>We learned that the Soviet Union achieved three times as many medals as modern Russia has, in the span of only around twice the editions of the Olympics.</w:t>
+      </w:r>
+    </w:p>
+    <w:p>
+      <w:r>
+        <w:t>We found out about obscur</w:t>
+      </w:r>
+      <w:r>
+        <w:t>e games such as Jeu de Paume, Tug of War and</w:t>
+      </w:r>
+      <w:r>
+        <w:t xml:space="preserve"> Basque Pelota where only a couple countries got medals.</w:t>
+      </w:r>
+      <w:r>
+        <w:t xml:space="preserve"> Jeu de Paume is a French game but none of the medalists were from a French team.</w:t>
+      </w:r>
+    </w:p>
+    <w:p>
+      <w:pPr>
+        <w:pStyle w:val="Heading2"/>
+      </w:pPr>
       <w:r>
         <w:lastRenderedPageBreak/>
-        <w:t>when we found out there were no bubbles or bars during those years.</w:t>
-      </w:r>
-    </w:p>
-    <w:p>
-      <w:r>
-        <w:t>We learned that computers are really fast. We had a few thousands of entries to process during runtime, and our code just skimmed through them when the time came to pump out graphical elements.</w:t>
-      </w:r>
-    </w:p>
-    <w:p>
-      <w:r>
-        <w:t>We learned that the Soviet Union achieved three times as many medals as modern Russia has, in the span of only around twice the editions of the Olympics.</w:t>
-      </w:r>
-    </w:p>
-    <w:p>
-      <w:r>
-        <w:t>We found out about obscure games such as Jeu de Paume and Basque Pelota where only a couple countries got medals.</w:t>
-      </w:r>
-      <w:r>
-        <w:t xml:space="preserve"> Jeu de Paume is a French game but none of the medalists were from a French team.</w:t>
-      </w:r>
-    </w:p>
-    <w:p>
-      <w:pPr>
-        <w:pStyle w:val="Heading2"/>
-      </w:pPr>
-      <w:r>
         <w:t>Things to improve on</w:t>
       </w:r>
     </w:p>
@@ -1347,14 +1610,27 @@
       <w:r>
         <w:t xml:space="preserve">Figure </w:t>
       </w:r>
-      <w:fldSimple w:instr=" SEQ Figure \* ARABIC ">
-        <w:r>
-          <w:rPr>
-            <w:noProof/>
-          </w:rPr>
-          <w:t>4</w:t>
-        </w:r>
-      </w:fldSimple>
+      <w:r>
+        <w:fldChar w:fldCharType="begin"/>
+      </w:r>
+      <w:r>
+        <w:instrText xml:space="preserve"> SEQ Figure \* ARABIC </w:instrText>
+      </w:r>
+      <w:r>
+        <w:fldChar w:fldCharType="separate"/>
+      </w:r>
+      <w:r>
+        <w:rPr>
+          <w:noProof/>
+        </w:rPr>
+        <w:t>4</w:t>
+      </w:r>
+      <w:r>
+        <w:rPr>
+          <w:noProof/>
+        </w:rPr>
+        <w:fldChar w:fldCharType="end"/>
+      </w:r>
       <w:r>
         <w:t>. Sample of a wide figure. Be sure to place at the top or bottom of the page. Ensure that important information is legible in both black-and-white and color printing.</w:t>
       </w:r>
@@ -1456,6 +1732,7 @@
     </w:p>
     <w:p>
       <w:r>
+        <w:lastRenderedPageBreak/>
         <w:fldChar w:fldCharType="end"/>
       </w:r>
       <w:r>
@@ -1496,6 +1773,7 @@
         <w:rPr>
           <w:noProof/>
         </w:rPr>
+        <w:lastRenderedPageBreak/>
         <w:drawing>
           <wp:inline distT="0" distB="0" distL="0" distR="0" wp14:anchorId="5B406E0E" wp14:editId="51CAF609">
             <wp:extent cx="3063240" cy="701738"/>
@@ -1546,14 +1824,27 @@
       <w:r>
         <w:t xml:space="preserve">Figure </w:t>
       </w:r>
-      <w:fldSimple w:instr=" SEQ Figure \* ARABIC ">
-        <w:r>
-          <w:rPr>
-            <w:noProof/>
-          </w:rPr>
-          <w:t>5</w:t>
-        </w:r>
-      </w:fldSimple>
+      <w:r>
+        <w:fldChar w:fldCharType="begin"/>
+      </w:r>
+      <w:r>
+        <w:instrText xml:space="preserve"> SEQ Figure \* ARABIC </w:instrText>
+      </w:r>
+      <w:r>
+        <w:fldChar w:fldCharType="separate"/>
+      </w:r>
+      <w:r>
+        <w:rPr>
+          <w:noProof/>
+        </w:rPr>
+        <w:t>5</w:t>
+      </w:r>
+      <w:r>
+        <w:rPr>
+          <w:noProof/>
+        </w:rPr>
+        <w:fldChar w:fldCharType="end"/>
+      </w:r>
       <w:r>
         <w:t>. Use high-resolution images, 300+ dpi, legible if printed in color or black-and-white. Number all figures and include captions below, using Insert, Caption.</w:t>
       </w:r>
@@ -1861,27 +2152,14 @@
       <w:r>
         <w:t xml:space="preserve">Table </w:t>
       </w:r>
-      <w:r>
-        <w:fldChar w:fldCharType="begin"/>
-      </w:r>
-      <w:r>
-        <w:instrText xml:space="preserve"> SEQ Table \* ARABIC </w:instrText>
-      </w:r>
-      <w:r>
-        <w:fldChar w:fldCharType="separate"/>
-      </w:r>
-      <w:r>
-        <w:rPr>
-          <w:noProof/>
-        </w:rPr>
-        <w:t>1</w:t>
-      </w:r>
-      <w:r>
-        <w:rPr>
-          <w:noProof/>
-        </w:rPr>
-        <w:fldChar w:fldCharType="end"/>
-      </w:r>
+      <w:fldSimple w:instr=" SEQ Table \* ARABIC ">
+        <w:r>
+          <w:rPr>
+            <w:noProof/>
+          </w:rPr>
+          <w:t>1</w:t>
+        </w:r>
+      </w:fldSimple>
       <w:r>
         <w:t>. Table captions should be placed below the table. We recommend table lines be 1 point, 25% black. Minimize use of unnecessary table lines.</w:t>
       </w:r>
@@ -1889,22 +2167,104 @@
     <w:bookmarkEnd w:id="1"/>
     <w:p>
       <w:r>
+        <w:t>Your references should be published materials accessible to the public. Internal technical reports may be cited only if they are easily accessible (i.e., you provide the address for obtaining the report within your citation) and may be obtained by any reader for a nominal fee. Proprietary information may not be cited. Private communications should be acknowledged in the main text, not referenced (e.g., “[Borriello, personal communication]”).</w:t>
+      </w:r>
+    </w:p>
+    <w:p/>
+    <w:p>
+      <w:pPr>
+        <w:pStyle w:val="Heading1"/>
+      </w:pPr>
+      <w:r>
+        <w:t>LANGUAGE, STYLE AND CONTENT</w:t>
+      </w:r>
+    </w:p>
+    <w:p>
+      <w:r>
+        <w:t>The written and spoken language of SIGCHI is English. Spelling and punctuation may use any dialect of English (e.g., British, Canadian, US, etc.) provided this is done consistently. Hyphenation is optional. To ensure suitability for an international audience, please:</w:t>
+      </w:r>
+    </w:p>
+    <w:p>
+      <w:pPr>
+        <w:pStyle w:val="Bullet"/>
+      </w:pPr>
+      <w:r>
+        <w:t xml:space="preserve">Write in a straightforward style. </w:t>
+      </w:r>
+    </w:p>
+    <w:p>
+      <w:pPr>
+        <w:pStyle w:val="Bullet"/>
+      </w:pPr>
+      <w:r>
+        <w:t xml:space="preserve">Try to avoid long or complex sentence structures. </w:t>
+      </w:r>
+    </w:p>
+    <w:p>
+      <w:pPr>
+        <w:pStyle w:val="Bullet"/>
+      </w:pPr>
+      <w:r>
+        <w:t>Use common and basic vocabulary (e.g., use the word “unusual” rather than the word “arcane”).</w:t>
+      </w:r>
+    </w:p>
+    <w:p>
+      <w:pPr>
+        <w:pStyle w:val="Bullet"/>
+      </w:pPr>
+      <w:r>
+        <w:t>Briefly define or explain all technical terms that may be unfamiliar to readers.</w:t>
+      </w:r>
+    </w:p>
+    <w:p>
+      <w:pPr>
+        <w:pStyle w:val="Bullet"/>
+      </w:pPr>
+      <w:r>
+        <w:t>Explain all acronyms the first time they are used in your text</w:t>
+      </w:r>
+      <w:r>
+        <w:t>—</w:t>
+      </w:r>
+      <w:r>
+        <w:t>e.g., “Digital Signal Processing (DSP)”.</w:t>
+      </w:r>
+    </w:p>
+    <w:p>
+      <w:pPr>
+        <w:pStyle w:val="Bullet"/>
+      </w:pPr>
+      <w:r>
+        <w:t>Explain local references (e.g., not everyone knows all city names in a particular country).</w:t>
+      </w:r>
+    </w:p>
+    <w:p>
+      <w:pPr>
+        <w:pStyle w:val="Bullet"/>
+      </w:pPr>
+      <w:r>
+        <w:t xml:space="preserve">Explain “insider” comments. Ensure that your whole audience understands any reference whose meaning you do not describe (e.g., do not </w:t>
+      </w:r>
+      <w:r>
+        <w:t xml:space="preserve">assume that everyone has used an Android phone, </w:t>
+      </w:r>
+      <w:r>
+        <w:t>or a particular application).</w:t>
+      </w:r>
+    </w:p>
+    <w:p>
+      <w:pPr>
+        <w:pStyle w:val="Bullet"/>
+      </w:pPr>
+      <w:r>
         <w:lastRenderedPageBreak/>
-        <w:t>Your references should be published materials accessible to the public. Internal technical reports may be cited only if they are easily accessible (i.e., you provide the address for obtaining the report within your citation) and may be obtained by any reader for a nominal fee. Proprietary information may not be cited. Private communications should be acknowledged in the main text, not referenced (e.g., “[Borriello, personal communication]”).</w:t>
-      </w:r>
-    </w:p>
-    <w:p/>
-    <w:p>
-      <w:pPr>
-        <w:pStyle w:val="Heading1"/>
-      </w:pPr>
-      <w:r>
-        <w:t>LANGUAGE, STYLE AND CONTENT</w:t>
-      </w:r>
-    </w:p>
-    <w:p>
-      <w:r>
-        <w:t>The written and spoken language of SIGCHI is English. Spelling and punctuation may use any dialect of English (e.g., British, Canadian, US, etc.) provided this is done consistently. Hyphenation is optional. To ensure suitability for an international audience, please:</w:t>
+        <w:t>Explain colloquial language and puns. Understanding phrases like “red herring” may require a local knowledge of English</w:t>
+      </w:r>
+      <w:r>
+        <w:t xml:space="preserve">. </w:t>
+      </w:r>
+      <w:r>
+        <w:t>Humor and irony are difficult to translate.</w:t>
       </w:r>
     </w:p>
     <w:p>
@@ -1912,114 +2272,28 @@
         <w:pStyle w:val="Bullet"/>
       </w:pPr>
       <w:r>
-        <w:t xml:space="preserve">Write in a straightforward style. </w:t>
-      </w:r>
-    </w:p>
-    <w:p>
-      <w:pPr>
-        <w:pStyle w:val="Bullet"/>
-      </w:pPr>
-      <w:r>
-        <w:t xml:space="preserve">Try to avoid long or complex sentence structures. </w:t>
-      </w:r>
-    </w:p>
-    <w:p>
-      <w:pPr>
-        <w:pStyle w:val="Bullet"/>
-      </w:pPr>
-      <w:r>
-        <w:t>Use common and basic vocabulary (e.g., use the word “unusual” rather than the word “arcane”).</w:t>
-      </w:r>
-    </w:p>
-    <w:p>
-      <w:pPr>
-        <w:pStyle w:val="Bullet"/>
-      </w:pPr>
-      <w:r>
-        <w:t>Briefly define or explain all technical terms that may be unfamiliar to readers.</w:t>
-      </w:r>
-    </w:p>
-    <w:p>
-      <w:pPr>
-        <w:pStyle w:val="Bullet"/>
-      </w:pPr>
-      <w:r>
-        <w:t>Explain all acronyms the first time they are used in your text</w:t>
-      </w:r>
-      <w:r>
-        <w:t>—</w:t>
-      </w:r>
-      <w:r>
-        <w:t>e.g., “Digital Signal Processing (DSP)”.</w:t>
-      </w:r>
-    </w:p>
-    <w:p>
-      <w:pPr>
-        <w:pStyle w:val="Bullet"/>
-      </w:pPr>
-      <w:r>
-        <w:t>Explain local references (e.g., not everyone knows all city names in a particular country).</w:t>
-      </w:r>
-    </w:p>
-    <w:p>
-      <w:pPr>
-        <w:pStyle w:val="Bullet"/>
-      </w:pPr>
-      <w:r>
-        <w:t xml:space="preserve">Explain “insider” comments. Ensure that your whole audience understands any reference whose meaning you do not describe (e.g., do not </w:t>
-      </w:r>
-      <w:r>
-        <w:t xml:space="preserve">assume that everyone has used an Android phone, </w:t>
-      </w:r>
-      <w:r>
-        <w:t>or a particular application).</w:t>
-      </w:r>
-    </w:p>
-    <w:p>
-      <w:pPr>
-        <w:pStyle w:val="Bullet"/>
-      </w:pPr>
-      <w:r>
-        <w:t>Explain colloquial language and puns. Understanding phrases like “red herring” may require a local knowledge of English</w:t>
+        <w:t>Use unambiguous forms for culturally localized concepts, such as times, dates, currencies</w:t>
+      </w:r>
+      <w:r>
+        <w:t>,</w:t>
+      </w:r>
+      <w:r>
+        <w:t xml:space="preserve"> and numbers (e.g., “1-5- 97” or “5/1/97” may mean 5 January or 1 May, an</w:t>
+      </w:r>
+      <w:r>
+        <w:t>d “seven o’clock” may mean 7:00</w:t>
+      </w:r>
+      <w:r>
+        <w:t xml:space="preserve"> </w:t>
+      </w:r>
+      <w:r>
+        <w:t>am or 19:00)</w:t>
       </w:r>
       <w:r>
         <w:t xml:space="preserve">. </w:t>
       </w:r>
       <w:r>
-        <w:t>Humor and irony are difficult to translate.</w:t>
-      </w:r>
-    </w:p>
-    <w:p>
-      <w:pPr>
-        <w:pStyle w:val="Bullet"/>
-      </w:pPr>
-      <w:r>
-        <w:t>Use unambiguous forms for culturally localized concepts, such as times, dates, currencies</w:t>
-      </w:r>
-      <w:r>
-        <w:t>,</w:t>
-      </w:r>
-      <w:r>
-        <w:t xml:space="preserve"> and numbers (e.g., “1-5- 97” or “5/1/97” may mean 5 January or 1 May, an</w:t>
-      </w:r>
-      <w:r>
-        <w:t>d “seven o’clock” may mean 7:00</w:t>
-      </w:r>
-      <w:r>
-        <w:t xml:space="preserve"> </w:t>
-      </w:r>
-      <w:r>
-        <w:t>am or 19:00)</w:t>
-      </w:r>
-      <w:r>
-        <w:t xml:space="preserve">. </w:t>
-      </w:r>
-      <w:r>
-        <w:t xml:space="preserve">For </w:t>
-      </w:r>
-      <w:r>
-        <w:lastRenderedPageBreak/>
-        <w:t>currencies, indicate equivalences</w:t>
+        <w:t>For currencies, indicate equivalences</w:t>
       </w:r>
       <w:r>
         <w:t xml:space="preserve">: </w:t>
@@ -2614,14 +2888,7 @@
         <w:rPr>
           <w:color w:val="000000"/>
         </w:rPr>
-        <w:t xml:space="preserve">Enable Accessibility and Reflow with </w:t>
-      </w:r>
-      <w:r>
-        <w:rPr>
-          <w:color w:val="000000"/>
-        </w:rPr>
-        <w:lastRenderedPageBreak/>
-        <w:t>tagged Adobe PDF</w:t>
+        <w:t>Enable Accessibility and Reflow with tagged Adobe PDF</w:t>
       </w:r>
       <w:r>
         <w:rPr>
@@ -3269,7 +3536,11 @@
         <w:t>). Retrieved February 2, 2014 from</w:t>
       </w:r>
       <w:r>
-        <w:t xml:space="preserve"> https://twitter.com/_CHINOSAUR/status/461864317415989248</w:t>
+        <w:t xml:space="preserve"> </w:t>
+      </w:r>
+      <w:r>
+        <w:lastRenderedPageBreak/>
+        <w:t>https://twitter.com/_CHINOSAUR/status/461864317415989248</w:t>
       </w:r>
       <w:bookmarkEnd w:id="2"/>
     </w:p>
@@ -3308,7 +3579,6 @@
       <w:bookmarkStart w:id="5" w:name="_Ref279752133"/>
       <w:bookmarkStart w:id="6" w:name="_Ref279752517"/>
       <w:r>
-        <w:lastRenderedPageBreak/>
         <w:t xml:space="preserve">Ronald E. Anderson. 1992. Social impacts of computing: Codes of professional ethics. </w:t>
       </w:r>
       <w:r>
@@ -7938,7 +8208,7 @@
 </file>
 
 <file path=customXml/itemProps1.xml><?xml version="1.0" encoding="utf-8"?>
-<ds:datastoreItem xmlns:ds="http://schemas.openxmlformats.org/officeDocument/2006/customXml" ds:itemID="{B62676B8-B229-4363-9D7B-205C1FC4AE67}">
+<ds:datastoreItem xmlns:ds="http://schemas.openxmlformats.org/officeDocument/2006/customXml" ds:itemID="{B7F65282-1E8E-4ACE-8C86-E6C150406964}">
   <ds:schemaRefs>
     <ds:schemaRef ds:uri="http://schemas.openxmlformats.org/officeDocument/2006/bibliography"/>
   </ds:schemaRefs>

</xml_diff>

<commit_message>
all sections done, complete 4.3 and other parts
</commit_message>
<xml_diff>
--- a/VI-A01-Report.docx
+++ b/VI-A01-Report.docx
@@ -315,7 +315,7 @@
         <w:pStyle w:val="Bullet"/>
       </w:pPr>
       <w:r>
-        <w:t xml:space="preserve">Browse – display the countries with the most gold medalists in total in a given year. </w:t>
+        <w:t xml:space="preserve">Browse – display the countries with the most gold medal in total in a given year. </w:t>
       </w:r>
     </w:p>
     <w:p>
@@ -323,7 +323,13 @@
         <w:pStyle w:val="Bullet"/>
       </w:pPr>
       <w:r>
-        <w:t>Identify – show the country with the most medalists in a sport of all time.</w:t>
+        <w:t>Identify – show th</w:t>
+      </w:r>
+      <w:r>
+        <w:t>e country with the most medal</w:t>
+      </w:r>
+      <w:r>
+        <w:t>s in a sport of all time.</w:t>
       </w:r>
     </w:p>
     <w:p>
@@ -474,14 +480,27 @@
       <w:r>
         <w:t xml:space="preserve">Figure </w:t>
       </w:r>
-      <w:fldSimple w:instr=" SEQ Figure \* ARABIC ">
-        <w:r>
-          <w:rPr>
-            <w:noProof/>
-          </w:rPr>
-          <w:t>1</w:t>
-        </w:r>
-      </w:fldSimple>
+      <w:r>
+        <w:fldChar w:fldCharType="begin"/>
+      </w:r>
+      <w:r>
+        <w:instrText xml:space="preserve"> SEQ Figure \* ARABIC </w:instrText>
+      </w:r>
+      <w:r>
+        <w:fldChar w:fldCharType="separate"/>
+      </w:r>
+      <w:r>
+        <w:rPr>
+          <w:noProof/>
+        </w:rPr>
+        <w:t>1</w:t>
+      </w:r>
+      <w:r>
+        <w:rPr>
+          <w:noProof/>
+        </w:rPr>
+        <w:fldChar w:fldCharType="end"/>
+      </w:r>
       <w:r>
         <w:rPr>
           <w:noProof/>
@@ -851,14 +870,27 @@
       <w:r>
         <w:t xml:space="preserve">Figure </w:t>
       </w:r>
-      <w:fldSimple w:instr=" SEQ Figure \* ARABIC ">
-        <w:r>
-          <w:rPr>
-            <w:noProof/>
-          </w:rPr>
-          <w:t>2</w:t>
-        </w:r>
-      </w:fldSimple>
+      <w:r>
+        <w:fldChar w:fldCharType="begin"/>
+      </w:r>
+      <w:r>
+        <w:instrText xml:space="preserve"> SEQ Figure \* ARABIC </w:instrText>
+      </w:r>
+      <w:r>
+        <w:fldChar w:fldCharType="separate"/>
+      </w:r>
+      <w:r>
+        <w:rPr>
+          <w:noProof/>
+        </w:rPr>
+        <w:t>2</w:t>
+      </w:r>
+      <w:r>
+        <w:rPr>
+          <w:noProof/>
+        </w:rPr>
+        <w:fldChar w:fldCharType="end"/>
+      </w:r>
       <w:r>
         <w:t xml:space="preserve"> - Our main dataset in its early stages</w:t>
       </w:r>
@@ -949,616 +981,266 @@
       <w:r>
         <w:t xml:space="preserve">Figure </w:t>
       </w:r>
-      <w:fldSimple w:instr=" SEQ Figure \* ARABIC ">
-        <w:r>
-          <w:rPr>
-            <w:noProof/>
-          </w:rPr>
-          <w:t>3</w:t>
-        </w:r>
-      </w:fldSimple>
-      <w:r>
-        <w:t xml:space="preserve"> - All the teams related to Russia</w:t>
-      </w:r>
-    </w:p>
-    <w:p>
-      <w:r>
-        <w:t xml:space="preserve">Then, through some data joins and </w:t>
-      </w:r>
-      <w:r>
-        <w:t>confusing normalizations and</w:t>
-      </w:r>
-      <w:r>
-        <w:t xml:space="preserve"> denormalizations made on Pentaho, we ended up with two almost final datasets. </w:t>
-      </w:r>
-      <w:r>
-        <w:t>On</w:t>
-      </w:r>
-      <w:r>
-        <w:t>e containing</w:t>
-      </w:r>
-      <w:r>
-        <w:t xml:space="preserve"> the Olympic medals </w:t>
-      </w:r>
-      <w:r>
-        <w:t>counts</w:t>
-      </w:r>
-      <w:r>
-        <w:t xml:space="preserve"> by country, year, sport, joined with the coordinates of that country.</w:t>
-      </w:r>
-      <w:r>
-        <w:t xml:space="preserve"> The second containing the population number and the total amount of medals by country and year.</w:t>
-      </w:r>
-    </w:p>
-    <w:p>
-      <w:r>
-        <w:t>Finally, we did simple mathematical operations on those datasets using Excel to obtain additional medal counts on one table and the coefficient on the other table</w:t>
-      </w:r>
-      <w:r>
-        <w:t>.</w:t>
-      </w:r>
-    </w:p>
-    <w:p>
-      <w:r>
-        <w:t>This concludes all the work we had to do to have our final datasets.</w:t>
-      </w:r>
-    </w:p>
-    <w:p>
-      <w:r>
-        <w:t>As we will mention in the fifth section of this report</w:t>
-      </w:r>
-      <w:r>
-        <w:t>, we ended up not having to worry</w:t>
-      </w:r>
-      <w:r>
-        <w:t xml:space="preserve"> about scalability issues, even </w:t>
-      </w:r>
-      <w:r>
-        <w:t>if our datasets were really big, because runtime processing of the data was done much faster than we ever imagined.</w:t>
-      </w:r>
-    </w:p>
-    <w:p>
-      <w:pPr>
-        <w:pStyle w:val="Heading1"/>
-      </w:pPr>
-      <w:r>
-        <w:t>VISUALIZATION</w:t>
-      </w:r>
-    </w:p>
-    <w:p>
-      <w:pPr>
-        <w:pStyle w:val="Heading2"/>
-      </w:pPr>
-      <w:r>
-        <w:t>Overall Description</w:t>
-      </w:r>
-    </w:p>
-    <w:p>
-      <w:r>
-        <w:t>The first design we made was the one we stood by. We’d have 3 tabs, each with their own purpose: Standings, Standings Comparison, and Coefficient</w:t>
-      </w:r>
-      <w:r>
-        <w:t>.</w:t>
-      </w:r>
-      <w:r>
-        <w:t xml:space="preserve"> We made improvements on them over time, and our final result was a similar but more complex interface.</w:t>
-      </w:r>
-    </w:p>
-    <w:p>
-      <w:r>
-        <w:t>All those tabs</w:t>
-      </w:r>
-      <w:r>
-        <w:t xml:space="preserve"> feature similar layouts: a top section </w:t>
-      </w:r>
-      <w:r>
-        <w:t>for our input, including a timeline and search box, a lower section with the visualization itself. Entering that visualization section, to the top left we have a bubble chart over a map, encoding the number of medals or the coefficient; on the right, we have a bar chart, also encoding the number of medals; to the bottom left, we have a line chart also encoding the number of medals over time, with bubbles on top.</w:t>
-      </w:r>
-    </w:p>
-    <w:p>
-      <w:r>
-        <w:t xml:space="preserve">The first tab (Standings) </w:t>
-      </w:r>
-      <w:r>
-        <w:t>also features a vertical sidebar on the left</w:t>
-      </w:r>
-      <w:r>
-        <w:t xml:space="preserve"> with all</w:t>
-      </w:r>
-      <w:r>
-        <w:t xml:space="preserve"> the</w:t>
-      </w:r>
-      <w:r>
-        <w:t xml:space="preserve"> Olympic sports, s</w:t>
-      </w:r>
-      <w:r>
-        <w:t xml:space="preserve">o </w:t>
-      </w:r>
-      <w:r>
-        <w:t>we</w:t>
-      </w:r>
-      <w:r>
-        <w:t xml:space="preserve"> can select</w:t>
-      </w:r>
-      <w:r>
-        <w:t xml:space="preserve"> and highlight</w:t>
-      </w:r>
-      <w:r>
-        <w:t xml:space="preserve"> in a different color</w:t>
-      </w:r>
-      <w:r>
-        <w:t xml:space="preserve"> the sport for which data will be shown.</w:t>
-      </w:r>
-      <w:r>
-        <w:t xml:space="preserve"> </w:t>
-      </w:r>
-      <w:r>
-        <w:t>On the input section, there are also three</w:t>
-      </w:r>
-      <w:r>
-        <w:t xml:space="preserve"> </w:t>
-      </w:r>
-      <w:r>
-        <w:lastRenderedPageBreak/>
-        <w:t>check</w:t>
-      </w:r>
-      <w:r>
-        <w:t xml:space="preserve">boxes that represent the medals </w:t>
-      </w:r>
-      <w:r>
-        <w:t>we’d like to</w:t>
-      </w:r>
-      <w:r>
-        <w:t xml:space="preserve"> see</w:t>
-      </w:r>
-      <w:r>
-        <w:t xml:space="preserve"> counted. The timeline is a double slider bar, where we drag the thumbs to select a single year or an interval to show data for</w:t>
-      </w:r>
-      <w:r>
-        <w:t xml:space="preserve">. </w:t>
-      </w:r>
-      <w:r>
-        <w:t>Then, the search box will highlight</w:t>
-      </w:r>
-      <w:r>
-        <w:t xml:space="preserve"> in a different color</w:t>
-      </w:r>
-      <w:r>
-        <w:t xml:space="preserve"> a country’s</w:t>
-      </w:r>
-      <w:r>
-        <w:t xml:space="preserve"> marks</w:t>
-      </w:r>
-      <w:r>
-        <w:t xml:space="preserve"> if they exist and will push that country’s data into the line chart</w:t>
-      </w:r>
-      <w:r>
-        <w:t xml:space="preserve">. All </w:t>
-      </w:r>
-      <w:r>
-        <w:t>these inputs will change the information we’re shown when we change their value</w:t>
-      </w:r>
-      <w:r>
-        <w:t xml:space="preserve">. The </w:t>
-      </w:r>
-      <w:r>
-        <w:t xml:space="preserve">idioms in the </w:t>
-      </w:r>
-      <w:r>
-        <w:t>visualization</w:t>
-      </w:r>
-      <w:r>
-        <w:t xml:space="preserve"> section</w:t>
-      </w:r>
-      <w:r>
-        <w:t xml:space="preserve"> </w:t>
-      </w:r>
-      <w:r>
-        <w:t>encode the number of medals under the specified circumstances</w:t>
-      </w:r>
-      <w:r>
-        <w:t xml:space="preserve">: </w:t>
-      </w:r>
-      <w:r>
-        <w:t>the more medals, the bigger</w:t>
-      </w:r>
-      <w:r>
-        <w:t xml:space="preserve"> the width of the bars and the further up the rank they are. For a bigger count of medals,</w:t>
-      </w:r>
-      <w:r>
-        <w:t xml:space="preserve"> the radius of the bubbles over the map</w:t>
-      </w:r>
-      <w:r>
-        <w:t xml:space="preserve"> also increases. T</w:t>
-      </w:r>
-      <w:r>
-        <w:t>he line chart encodes the number of medals vertically and tha</w:t>
-      </w:r>
-      <w:r>
-        <w:t>t number over time horizontally, with the vertical scale varying according to the maximum number of medals.</w:t>
-      </w:r>
-    </w:p>
-    <w:p>
-      <w:r>
-        <w:t>The second tab</w:t>
-      </w:r>
-      <w:r>
-        <w:t xml:space="preserve"> (Standings C</w:t>
-      </w:r>
-      <w:r>
-        <w:t>omparison</w:t>
-      </w:r>
-      <w:r>
-        <w:t>) has a</w:t>
-      </w:r>
-      <w:r>
-        <w:t xml:space="preserve"> </w:t>
-      </w:r>
-      <w:r>
-        <w:t>layout similar to the</w:t>
-      </w:r>
-      <w:r>
-        <w:t xml:space="preserve"> first tab</w:t>
-      </w:r>
-      <w:r>
-        <w:t>’</w:t>
-      </w:r>
-      <w:r>
-        <w:t>s.</w:t>
-      </w:r>
-      <w:r>
-        <w:t xml:space="preserve"> Since we always compare the two countries concerning their medals in each sport, it’s of no use to have the sports sidebar</w:t>
-      </w:r>
-      <w:r>
-        <w:t xml:space="preserve">. </w:t>
-      </w:r>
-      <w:r>
-        <w:t>Since we compare two countries at each time</w:t>
-      </w:r>
-      <w:r>
-        <w:t>, we have</w:t>
-      </w:r>
-      <w:r>
-        <w:t xml:space="preserve"> two search text boxes. As for the output, </w:t>
-      </w:r>
-      <w:r>
-        <w:t>the bubble chart remains the same highlighting the two countries,</w:t>
-      </w:r>
-      <w:r>
-        <w:t xml:space="preserve"> </w:t>
-      </w:r>
-      <w:r>
-        <w:t>the</w:t>
-      </w:r>
-      <w:r>
-        <w:t xml:space="preserve"> bar chart </w:t>
-      </w:r>
-      <w:r>
-        <w:t>displays the countries scores by sport side by side, and the</w:t>
-      </w:r>
-      <w:r>
-        <w:t xml:space="preserve"> line chart </w:t>
-      </w:r>
-      <w:r>
-        <w:t>shows the two lines for the countries</w:t>
-      </w:r>
-      <w:r>
-        <w:t>.</w:t>
-      </w:r>
-      <w:r>
-        <w:t xml:space="preserve"> Each country is highlighted in its own color, across the idioms.</w:t>
-      </w:r>
-    </w:p>
-    <w:p>
-      <w:r>
-        <w:t>The third tab (Coefficient)</w:t>
-      </w:r>
-      <w:r>
-        <w:t xml:space="preserve"> </w:t>
-      </w:r>
-      <w:r>
-        <w:t>is also similar to the first tab in layout, but the idioms encode the coefficient of the countries. Since the coefficient is measured using the total of medals and the population, we aren’t offered the choice of sport or medal. The timeline is also for only single years, because the population changes each year. The bars and bubbles are bigger for countries with a higher coefficient</w:t>
-      </w:r>
-      <w:r>
-        <w:t xml:space="preserve">. The </w:t>
-      </w:r>
-      <w:r>
-        <w:t>line chart works the same way as in the first tab, encoding coefficient vertically and change over time horizontally.</w:t>
-      </w:r>
-    </w:p>
-    <w:p>
-      <w:r>
-        <w:t>In all the idioms there are tooltips popping up when we hover over marks, and displaying the name of the country, country code, number of medals and coefficient where appropriate.</w:t>
-      </w:r>
-    </w:p>
-    <w:p>
-      <w:r>
-        <w:t>In the first and third tabs, w</w:t>
-      </w:r>
-      <w:r>
-        <w:t>hen we click on a country’s bar or bubble, the marks on the other idioms are highlighted too</w:t>
-      </w:r>
-      <w:r>
-        <w:t>, also changing</w:t>
-      </w:r>
-      <w:r>
-        <w:t xml:space="preserve"> the country for which data is shown on the line chart</w:t>
-      </w:r>
-      <w:r>
-        <w:t>. If we search for a country, its bar and bubble will be highligh</w:t>
-      </w:r>
-      <w:r>
-        <w:t>ted and, as said before, the country displayed on the line chart changes too</w:t>
-      </w:r>
-      <w:r>
-        <w:t>.</w:t>
-      </w:r>
-    </w:p>
-    <w:p>
-      <w:r>
-        <w:t>The bubble chart’s map can be zoomed and dragged to see countries in greater detail. The size of the bubbles remains the same on the screen (semantic zoom) so they don’t constantly obstruct the countries’ borders.</w:t>
-      </w:r>
-    </w:p>
-    <w:p>
-      <w:r>
-        <w:t>Clicking on a bubble on the line chart will change the year of the visualization. The bubbles contained in the range of years or just the year selected will be filled, otherwise they will be empty.</w:t>
-      </w:r>
-    </w:p>
-    <w:p>
-      <w:r>
-        <w:lastRenderedPageBreak/>
-        <w:t xml:space="preserve">Additionally, we can see the data changing on the bubble chart and bar chart over the years, if </w:t>
-      </w:r>
-      <w:r>
-        <w:t>we click on the play button</w:t>
-      </w:r>
-      <w:r>
-        <w:t>. In the first and second tabs, the progression will start at the position of the Minimum year thumb</w:t>
-      </w:r>
-      <w:r>
-        <w:t xml:space="preserve"> and end automatically in 2008 unless we click the Play/Pause button again. In the third tab, the progression will start at the position of the single slider and end automatically in 2008 unless we click the Play/Pause button.</w:t>
-      </w:r>
-      <w:bookmarkStart w:id="0" w:name="_GoBack"/>
-      <w:bookmarkEnd w:id="0"/>
-    </w:p>
-    <w:p>
-      <w:pPr>
-        <w:pStyle w:val="Heading1"/>
-      </w:pPr>
-      <w:r>
-        <w:t>Implementation details</w:t>
-      </w:r>
-    </w:p>
-    <w:p>
-      <w:r>
-        <w:t>The implementation of the most complicated aspects of the visualization weren’t in fact ridiculously difficult.</w:t>
-      </w:r>
-    </w:p>
-    <w:p>
-      <w:r>
-        <w:t>The first challenge was choosing the scales for the widths of the bars, radii of the bubbles and coordinates of the lines. We had to choose values that would display the number of medals and coefficient clearly but without great disparity between smaller and larger values.</w:t>
-      </w:r>
-      <w:r>
-        <w:t xml:space="preserve"> After that, we had to choose the best tick values for the line graph’s Y axis.</w:t>
-      </w:r>
-    </w:p>
-    <w:p>
-      <w:r>
-        <w:t xml:space="preserve">The </w:t>
-      </w:r>
-      <w:r>
-        <w:t>second</w:t>
-      </w:r>
-      <w:r>
-        <w:t xml:space="preserve"> challenge was </w:t>
-      </w:r>
-      <w:r>
-        <w:t>being able to sum the medals of all sports for a country in a certain year, and also adding all the medals of the same sport over the years</w:t>
-      </w:r>
-      <w:r>
-        <w:t>.</w:t>
-      </w:r>
-      <w:r>
-        <w:t xml:space="preserve"> For both we had to use a few iterative cycles nested by one another and sum all the medals.</w:t>
-      </w:r>
-    </w:p>
-    <w:p>
-      <w:r>
-        <w:t>The third challenge was making the connection between idioms. The HTML and SVG elements we used had some attributes (their “id” containing the country code) that made matching bubbles and bars easy. The hard part was coding the logic to highlight the marks for a chosen country and stop highlighting the previously chosen country’s marks. For that we had to save the name of the previous country.</w:t>
-      </w:r>
-    </w:p>
-    <w:p>
-      <w:r>
-        <w:t xml:space="preserve">The fourth challenge was implementing the range sliders for the timeline and the animation that progresses through the years. For the range timeline, we used a </w:t>
-      </w:r>
-      <w:r>
-        <w:t>J</w:t>
-      </w:r>
-      <w:r>
-        <w:t>-</w:t>
-      </w:r>
-      <w:r>
-        <w:t>Query</w:t>
-      </w:r>
-      <w:r>
-        <w:t xml:space="preserve"> solution we found online</w:t>
-      </w:r>
-      <w:r>
-        <w:t xml:space="preserve"> and modified for our fitting</w:t>
-      </w:r>
-      <w:r>
-        <w:t>. Then we had to figure out a cycle that would increase the years and update the visualization and the sliders.</w:t>
-      </w:r>
-    </w:p>
-    <w:p>
-      <w:r>
-        <w:t xml:space="preserve">The </w:t>
-      </w:r>
-      <w:r>
-        <w:t>fifth challenge was making the tooltips over the</w:t>
-      </w:r>
-      <w:r>
-        <w:t xml:space="preserve"> bubbles and bars. We initially used a graphical element that would pop up over a mark after one second, but then opted for a simple solution we found online that popped up immediately after hovering over the mark.</w:t>
-      </w:r>
-    </w:p>
-    <w:p>
-      <w:r>
-        <w:t>The sixth challenge was making the drawing of the map more efficient. Initially we had it being drawn every time we changed the bubbles</w:t>
-      </w:r>
-      <w:r>
-        <w:t>, which was the most straining thing in our visualization</w:t>
-      </w:r>
-      <w:r>
-        <w:t>. We had to find a way around D3’s logic to allow a one-time drawing of the map bug free.</w:t>
-      </w:r>
-    </w:p>
-    <w:p>
-      <w:r>
-        <w:t>What did not end up being a challenge was optimization. We expected the sum of medals over the years and sports to be a very slow process. We’d have to do it every time we selected a range of years or to show stats for all sports. But that sum process was in fact rather quick under any circumstances, and did not spoil the experience. Th</w:t>
-      </w:r>
-      <w:r>
-        <w:t>us, no optimization was needed on that.</w:t>
-      </w:r>
-    </w:p>
-    <w:p>
-      <w:r>
-        <w:lastRenderedPageBreak/>
-        <w:t xml:space="preserve">In the end, most of the problems we had arose from not knowing the </w:t>
-      </w:r>
-      <w:r>
-        <w:t>JavaScript</w:t>
-      </w:r>
-      <w:r>
-        <w:t xml:space="preserve"> language’s quirks </w:t>
-      </w:r>
-      <w:r>
-        <w:t xml:space="preserve">well </w:t>
-      </w:r>
-      <w:r>
-        <w:t>enough, initially.</w:t>
-      </w:r>
-      <w:r>
-        <w:t xml:space="preserve"> We made all the idioms ourselves without ever using D3’s examples page.</w:t>
-      </w:r>
-    </w:p>
-    <w:p>
-      <w:pPr>
-        <w:pStyle w:val="Heading1"/>
-      </w:pPr>
-      <w:r>
-        <w:t>conclusion &amp; future work</w:t>
-      </w:r>
-    </w:p>
-    <w:p>
-      <w:r>
-        <w:t>Having finished our visualization with all that we had planned, and even during the development, we learned a few things, some related to the data we displayed, some unrelated to that</w:t>
-      </w:r>
-      <w:r>
-        <w:t>, as well as.</w:t>
-      </w:r>
-      <w:r>
-        <w:t xml:space="preserve"> </w:t>
-      </w:r>
-      <w:r>
-        <w:t>Some extra features beyond</w:t>
-      </w:r>
-      <w:r>
-        <w:t xml:space="preserve"> the tasks </w:t>
-      </w:r>
-      <w:r>
-        <w:t>we first committed to answer to were also added to enrich our visualization, and those taught us a few more things.</w:t>
-      </w:r>
-    </w:p>
-    <w:p>
-      <w:pPr>
-        <w:pStyle w:val="Heading2"/>
-      </w:pPr>
-      <w:r>
-        <w:t>Things we learned</w:t>
-      </w:r>
-    </w:p>
-    <w:p>
-      <w:r>
-        <w:t>We didn’t know there hadn’t been any games during the World Wars. We had to display an image instead of data, when we found out there were no bubbles or bars during those years.</w:t>
-      </w:r>
-    </w:p>
-    <w:p>
-      <w:r>
-        <w:t>We learned that computers are really fast. We had a few thousands of entries to process during runtime, and our code just skimmed through them when the time came to pump out graphical elements.</w:t>
-      </w:r>
-    </w:p>
-    <w:p>
-      <w:r>
-        <w:t>We learned that the Soviet Union achieved three times as many medals as modern Russia has, in the span of only around twice the editions of the Olympics.</w:t>
-      </w:r>
-    </w:p>
-    <w:p>
-      <w:r>
-        <w:t>We found out about obscur</w:t>
-      </w:r>
-      <w:r>
-        <w:t>e games such as Jeu de Paume, Tug of War and</w:t>
-      </w:r>
-      <w:r>
-        <w:t xml:space="preserve"> Basque Pelota where only a couple countries got medals.</w:t>
-      </w:r>
-      <w:r>
-        <w:t xml:space="preserve"> Jeu de Paume is a French game but none of the medalists were from a French team.</w:t>
-      </w:r>
-    </w:p>
-    <w:p>
-      <w:pPr>
-        <w:pStyle w:val="Heading2"/>
-      </w:pPr>
-      <w:r>
-        <w:lastRenderedPageBreak/>
-        <w:t>Things to improve on</w:t>
-      </w:r>
-    </w:p>
-    <w:p>
-      <w:r>
-        <w:t>If we were to start over, we would have skipped the useless data processing experiments we did and gone straight to the data that mattered. But experimenting was probably a useful step to help us figure out how each arrangement of data is best for what we want to draw.</w:t>
-      </w:r>
-    </w:p>
-    <w:p>
-      <w:r>
-        <w:t>Furthermore, we would have organized our code better from the beginning, to facilitate the increments we made throughout the development. For example, the tooltips weren’t something we had originally planned and they required some dark magic using SVG, HTML and JavaScript in ways they should probably not be mixed. The animation through the years also required some structure changes in the code, and we still had to correct some small bugs.</w:t>
-      </w:r>
-    </w:p>
-    <w:p>
-      <w:r>
-        <w:t>If we had more resources to work on our visualization, we’d like to first perform a small style overhaul to the interface and general look of our solution. We would also allow for a choice of an arbitrary amount of sports, instead of forcing the user between choosing either one or all of them. We would also attempt to merge the two tabs Standings and Standings Comparison into one, after we figured out how to organize the views on the page.</w:t>
-      </w:r>
-    </w:p>
-    <w:p>
-      <w:pPr>
-        <w:sectPr>
-          <w:headerReference w:type="even" r:id="rId17"/>
-          <w:type w:val="continuous"/>
-          <w:pgSz w:w="12240" w:h="15840" w:code="1"/>
-          <w:pgMar w:top="1224" w:right="1080" w:bottom="1440" w:left="1080" w:header="720" w:footer="720" w:gutter="0"/>
-          <w:cols w:num="2" w:space="432"/>
-        </w:sectPr>
-      </w:pPr>
-      <w:r>
-        <w:t>We’ll finish off by saying this was enriching project that went as we planned, in some aspects better than we expected, that we would like to do some further improvements on, and that taught us skills in building visualizations as well as facts about the Olympic Games.</w:t>
-      </w:r>
-    </w:p>
-    <w:p>
-      <w:pPr>
-        <w:keepNext/>
-        <w:jc w:val="center"/>
-      </w:pPr>
+      <w:r>
+        <w:fldChar w:fldCharType="begin"/>
+      </w:r>
+      <w:r>
+        <w:instrText xml:space="preserve"> SEQ Figure \* ARABIC </w:instrText>
+      </w:r>
+      <w:r>
+        <w:fldChar w:fldCharType="separate"/>
+      </w:r>
       <w:r>
         <w:rPr>
           <w:noProof/>
         </w:rPr>
+        <w:t>3</w:t>
+      </w:r>
+      <w:r>
+        <w:rPr>
+          <w:noProof/>
+        </w:rPr>
+        <w:fldChar w:fldCharType="end"/>
+      </w:r>
+      <w:r>
+        <w:t xml:space="preserve"> - All the teams related to Russia</w:t>
+      </w:r>
+    </w:p>
+    <w:p>
+      <w:r>
+        <w:t xml:space="preserve">Then, through some data joins and </w:t>
+      </w:r>
+      <w:r>
+        <w:t>confusing normalizations and</w:t>
+      </w:r>
+      <w:r>
+        <w:t xml:space="preserve"> denormalizations made on Pentaho, we ended up with two almost final datasets. </w:t>
+      </w:r>
+      <w:r>
+        <w:t>On</w:t>
+      </w:r>
+      <w:r>
+        <w:t>e containing</w:t>
+      </w:r>
+      <w:r>
+        <w:t xml:space="preserve"> the Olympic medals </w:t>
+      </w:r>
+      <w:r>
+        <w:t>counts</w:t>
+      </w:r>
+      <w:r>
+        <w:t xml:space="preserve"> by country, year, sport, joined with the coordinates of that country.</w:t>
+      </w:r>
+      <w:r>
+        <w:t xml:space="preserve"> </w:t>
+      </w:r>
+      <w:proofErr w:type="gramStart"/>
+      <w:r>
+        <w:t>The second containing the population number and the total amount of medals by country and year.</w:t>
+      </w:r>
+      <w:proofErr w:type="gramEnd"/>
+    </w:p>
+    <w:p>
+      <w:r>
+        <w:t>Finally, we did simple mathematical operations on those datasets using Excel to obtain additional medal counts on one table and the coefficient on the other table</w:t>
+      </w:r>
+      <w:r>
+        <w:t>.</w:t>
+      </w:r>
+    </w:p>
+    <w:p>
+      <w:r>
+        <w:t>This concludes all the work we had to do to have our final datasets.</w:t>
+      </w:r>
+    </w:p>
+    <w:p>
+      <w:r>
+        <w:t>As we will mention in the fifth section of this report</w:t>
+      </w:r>
+      <w:r>
+        <w:t>, we ended up not having to worry</w:t>
+      </w:r>
+      <w:r>
+        <w:t xml:space="preserve"> about scalability issues, even </w:t>
+      </w:r>
+      <w:r>
+        <w:t>if our datasets were really big, because runtime processing of the data was done much faster than we ever imagined.</w:t>
+      </w:r>
+    </w:p>
+    <w:p>
+      <w:pPr>
+        <w:pStyle w:val="Heading1"/>
+      </w:pPr>
+      <w:r>
+        <w:t>VISUALIZATION</w:t>
+      </w:r>
+    </w:p>
+    <w:p>
+      <w:pPr>
+        <w:pStyle w:val="Heading2"/>
+      </w:pPr>
+      <w:r>
+        <w:t>Overall Description</w:t>
+      </w:r>
+    </w:p>
+    <w:p>
+      <w:r>
+        <w:t>The first design we made was the one we stood by. We’d have 3 tabs, each with their own purpose: Standings, Standings Comparison, and Coefficient</w:t>
+      </w:r>
+      <w:r>
+        <w:t>.</w:t>
+      </w:r>
+      <w:r>
+        <w:t xml:space="preserve"> We made improvements on them over time, and our final result was a similar but more complex interface.</w:t>
+      </w:r>
+    </w:p>
+    <w:p>
+      <w:r>
+        <w:t>All those tabs</w:t>
+      </w:r>
+      <w:r>
+        <w:t xml:space="preserve"> feature similar layouts: a top section </w:t>
+      </w:r>
+      <w:r>
+        <w:t>for our input, including a timeline and search box, a lower section with the visualization itself. Entering that visualization section, to the top left we have a bubble chart over a map, encoding the number of medals or the coefficient; on the right, we have a bar chart, also encoding the number of medals; to the bottom left, we have a line chart also encoding the number of medals over time, with bubbles on top.</w:t>
+      </w:r>
+    </w:p>
+    <w:p>
+      <w:r>
+        <w:t xml:space="preserve">The first tab (Standings) </w:t>
+      </w:r>
+      <w:r>
+        <w:t>also features a vertical sidebar on the left</w:t>
+      </w:r>
+      <w:r>
+        <w:t xml:space="preserve"> with all</w:t>
+      </w:r>
+      <w:r>
+        <w:t xml:space="preserve"> the</w:t>
+      </w:r>
+      <w:r>
+        <w:t xml:space="preserve"> Olympic sports, s</w:t>
+      </w:r>
+      <w:r>
+        <w:t xml:space="preserve">o </w:t>
+      </w:r>
+      <w:r>
+        <w:t>we</w:t>
+      </w:r>
+      <w:r>
+        <w:t xml:space="preserve"> can select</w:t>
+      </w:r>
+      <w:r>
+        <w:t xml:space="preserve"> and highlight</w:t>
+      </w:r>
+      <w:r>
+        <w:t xml:space="preserve"> in a different color</w:t>
+      </w:r>
+      <w:r>
+        <w:t xml:space="preserve"> the sport for which data will be shown.</w:t>
+      </w:r>
+      <w:r>
+        <w:t xml:space="preserve"> </w:t>
+      </w:r>
+      <w:r>
+        <w:t>On the input section, there are also three</w:t>
+      </w:r>
+      <w:r>
+        <w:t xml:space="preserve"> </w:t>
+      </w:r>
+      <w:r>
         <w:lastRenderedPageBreak/>
+        <w:t>check</w:t>
+      </w:r>
+      <w:r>
+        <w:t xml:space="preserve">boxes that represent the medals </w:t>
+      </w:r>
+      <w:r>
+        <w:t>we’d like to</w:t>
+      </w:r>
+      <w:r>
+        <w:t xml:space="preserve"> see</w:t>
+      </w:r>
+      <w:r>
+        <w:t xml:space="preserve"> counted. The timeline is a double slider bar, where we drag the thumbs to select a single year or an interval to show data for</w:t>
+      </w:r>
+      <w:r>
+        <w:t xml:space="preserve">. </w:t>
+      </w:r>
+      <w:r>
+        <w:t>Then, the search box will highlight</w:t>
+      </w:r>
+      <w:r>
+        <w:t xml:space="preserve"> in a different color</w:t>
+      </w:r>
+      <w:r>
+        <w:t xml:space="preserve"> a country’s</w:t>
+      </w:r>
+      <w:r>
+        <w:t xml:space="preserve"> marks</w:t>
+      </w:r>
+      <w:r>
+        <w:t xml:space="preserve"> if they exist and will push that country’s data into the line chart</w:t>
+      </w:r>
+      <w:r>
+        <w:t xml:space="preserve">. All </w:t>
+      </w:r>
+      <w:r>
+        <w:t>these inputs will change the information we’re shown when we change their value</w:t>
+      </w:r>
+      <w:r>
+        <w:t xml:space="preserve">. The </w:t>
+      </w:r>
+      <w:r>
+        <w:t xml:space="preserve">idioms in the </w:t>
+      </w:r>
+      <w:r>
+        <w:t>visualization</w:t>
+      </w:r>
+      <w:r>
+        <w:t xml:space="preserve"> section</w:t>
+      </w:r>
+      <w:r>
+        <w:t xml:space="preserve"> </w:t>
+      </w:r>
+      <w:r>
+        <w:t>encode the number of medals under the specified circumstances</w:t>
+      </w:r>
+      <w:r>
+        <w:t xml:space="preserve">: </w:t>
+      </w:r>
+      <w:r>
+        <w:t>the more medals, the bigger</w:t>
+      </w:r>
+      <w:r>
+        <w:t xml:space="preserve"> the width of the bars and the further up the rank they are. For a bigger count of medals,</w:t>
+      </w:r>
+      <w:r>
+        <w:t xml:space="preserve"> the radius of the bubbles over the map</w:t>
+      </w:r>
+      <w:r>
+        <w:t xml:space="preserve"> also increases. T</w:t>
+      </w:r>
+      <w:r>
+        <w:t>he line chart encodes the number of medals vertically and tha</w:t>
+      </w:r>
+      <w:r>
+        <w:t>t number over time horizontally, with the vertical scale varying according to the maximum number of medals.</w:t>
+      </w:r>
+    </w:p>
+    <w:p>
+      <w:pPr>
+        <w:keepNext/>
+      </w:pPr>
+      <w:r>
+        <w:rPr>
+          <w:noProof/>
+        </w:rPr>
         <w:drawing>
-          <wp:inline distT="0" distB="0" distL="0" distR="0" wp14:anchorId="603D984D" wp14:editId="0748690D">
-            <wp:extent cx="3733800" cy="1768064"/>
-            <wp:effectExtent l="0" t="0" r="0" b="10160"/>
-            <wp:docPr id="2" name="Picture 2"/>
+          <wp:inline distT="0" distB="0" distL="0" distR="0" wp14:anchorId="62F42069" wp14:editId="66B7E233">
+            <wp:extent cx="3063240" cy="4341272"/>
+            <wp:effectExtent l="0" t="0" r="3810" b="2540"/>
+            <wp:docPr id="8" name="Picture 8" descr="C:\Users\Admin\Documents\GitHub\V_I_2015_1\checkpoint3\imagens\pergunta1 tab1.png"/>
             <wp:cNvGraphicFramePr>
               <a:graphicFrameLocks xmlns:a="http://schemas.openxmlformats.org/drawingml/2006/main" noChangeAspect="1"/>
             </wp:cNvGraphicFramePr>
@@ -1566,19 +1248,20 @@
               <a:graphicData uri="http://schemas.openxmlformats.org/drawingml/2006/picture">
                 <pic:pic xmlns:pic="http://schemas.openxmlformats.org/drawingml/2006/picture">
                   <pic:nvPicPr>
-                    <pic:cNvPr id="0" name="Picture 2" descr="This is a sample figure that spans two columns."/>
+                    <pic:cNvPr id="0" name="Picture 3" descr="C:\Users\Admin\Documents\GitHub\V_I_2015_1\checkpoint3\imagens\pergunta1 tab1.png"/>
                     <pic:cNvPicPr>
                       <a:picLocks noChangeAspect="1" noChangeArrowheads="1"/>
                     </pic:cNvPicPr>
                   </pic:nvPicPr>
                   <pic:blipFill>
-                    <a:blip r:embed="rId18">
+                    <a:blip r:embed="rId17">
                       <a:extLst>
                         <a:ext uri="{28A0092B-C50C-407E-A947-70E740481C1C}">
                           <a14:useLocalDpi xmlns:a14="http://schemas.microsoft.com/office/drawing/2010/main" val="0"/>
                         </a:ext>
                       </a:extLst>
                     </a:blip>
+                    <a:srcRect/>
                     <a:stretch>
                       <a:fillRect/>
                     </a:stretch>
@@ -1586,7 +1269,7 @@
                   <pic:spPr bwMode="auto">
                     <a:xfrm>
                       <a:off x="0" y="0"/>
-                      <a:ext cx="3733972" cy="1768146"/>
+                      <a:ext cx="3063240" cy="4341272"/>
                     </a:xfrm>
                     <a:prstGeom prst="rect">
                       <a:avLst/>
@@ -1606,179 +1289,154 @@
     <w:p>
       <w:pPr>
         <w:pStyle w:val="Caption"/>
+        <w:jc w:val="both"/>
       </w:pPr>
       <w:r>
         <w:t xml:space="preserve">Figure </w:t>
       </w:r>
-      <w:r>
-        <w:fldChar w:fldCharType="begin"/>
-      </w:r>
-      <w:r>
-        <w:instrText xml:space="preserve"> SEQ Figure \* ARABIC </w:instrText>
-      </w:r>
-      <w:r>
-        <w:fldChar w:fldCharType="separate"/>
-      </w:r>
+      <w:fldSimple w:instr=" SEQ Figure \* ARABIC ">
+        <w:r>
+          <w:rPr>
+            <w:noProof/>
+          </w:rPr>
+          <w:t>4</w:t>
+        </w:r>
+      </w:fldSimple>
       <w:r>
         <w:rPr>
           <w:noProof/>
         </w:rPr>
-        <w:t>4</w:t>
+        <w:t xml:space="preserve"> - One of our first prototypes, with the medals still as radio buttons </w:t>
       </w:r>
       <w:r>
         <w:rPr>
           <w:noProof/>
         </w:rPr>
-        <w:fldChar w:fldCharType="end"/>
-      </w:r>
-      <w:r>
-        <w:t>. Sample of a wide figure. Be sure to place at the top or bottom of the page. Ensure that important information is legible in both black-and-white and color printing.</w:t>
-      </w:r>
-      <w:r>
-        <w:t xml:space="preserve"> Image: CC-BY-ND ayman on Flickr.</w:t>
-      </w:r>
-    </w:p>
-    <w:p>
-      <w:pPr>
-        <w:pStyle w:val="Caption"/>
-        <w:jc w:val="both"/>
-        <w:sectPr>
-          <w:type w:val="continuous"/>
-          <w:pgSz w:w="12240" w:h="15840" w:code="1"/>
-          <w:pgMar w:top="1224" w:right="1080" w:bottom="1440" w:left="1080" w:header="720" w:footer="720" w:gutter="0"/>
-          <w:cols w:space="432"/>
-        </w:sectPr>
-      </w:pPr>
-    </w:p>
-    <w:p>
-      <w:pPr>
-        <w:pStyle w:val="Heading2"/>
-      </w:pPr>
-      <w:r>
-        <w:lastRenderedPageBreak/>
-        <w:t>Table Style</w:t>
-      </w:r>
-    </w:p>
-    <w:p>
-      <w:pPr>
-        <w:pStyle w:val="Caption"/>
-      </w:pPr>
-      <w:r>
-        <w:t xml:space="preserve">The text of tables will format better if you use the </w:t>
-      </w:r>
-      <w:r>
-        <w:rPr>
-          <w:rFonts w:ascii="Courier New" w:hAnsi="Courier New"/>
-        </w:rPr>
-        <w:t>Table Text</w:t>
-      </w:r>
-      <w:r>
-        <w:t xml:space="preserve"> style</w:t>
-      </w:r>
-      <w:r>
-        <w:t xml:space="preserve"> (as in Table 1)</w:t>
-      </w:r>
-      <w:r>
-        <w:t xml:space="preserve">. </w:t>
-      </w:r>
-      <w:r>
-        <w:t>If you do not use this style, then you may want to adjust the vertical spac</w:t>
-      </w:r>
-      <w:r>
-        <w:t>ing of the text in the tables. To adjust the spacing of text in a table i</w:t>
-      </w:r>
-      <w:r>
-        <w:t xml:space="preserve">n Word, use </w:t>
-      </w:r>
-      <w:r>
-        <w:t>Home</w:t>
-      </w:r>
-      <w:r>
-        <w:t xml:space="preserve"> | Paragraph</w:t>
-      </w:r>
-      <w:r>
-        <w:t xml:space="preserve"> | Indents and Spacing</w:t>
-      </w:r>
-      <w:r>
-        <w:t xml:space="preserve">. </w:t>
-      </w:r>
-      <w:r>
-        <w:t>Generally, text in each field of a table will look better if it has equal amounts of spacing a</w:t>
-      </w:r>
-      <w:r>
-        <w:t xml:space="preserve">bove and below it, as in </w:t>
-      </w:r>
-      <w:r>
-        <w:fldChar w:fldCharType="begin"/>
-      </w:r>
-      <w:r>
-        <w:instrText xml:space="preserve"> REF _Ref279755490 \h </w:instrText>
-      </w:r>
-      <w:r>
-        <w:fldChar w:fldCharType="separate"/>
-      </w:r>
-      <w:r>
-        <w:t xml:space="preserve">Table </w:t>
+        <w:t xml:space="preserve">(less flexible) </w:t>
       </w:r>
       <w:r>
         <w:rPr>
           <w:noProof/>
         </w:rPr>
-        <w:t>1</w:t>
-      </w:r>
-      <w:r>
-        <w:t>. Table captions should be placed below the table. We recommend table lines be 1 point, 25% black. Minimize use of unnecessary table lines.</w:t>
-      </w:r>
-    </w:p>
-    <w:p>
-      <w:r>
-        <w:lastRenderedPageBreak/>
-        <w:fldChar w:fldCharType="end"/>
-      </w:r>
-      <w:r>
-        <w:t>For improved accessibility, header rows of tables s</w:t>
-      </w:r>
-      <w:r>
-        <w:t>hould be marked. In Word, right-</w:t>
-      </w:r>
-      <w:r>
-        <w:t xml:space="preserve">click a header row, and select Table Properties | Row | </w:t>
-      </w:r>
-      <w:r>
-        <w:t>Repeat as header</w:t>
-      </w:r>
-      <w:r>
-        <w:t>…</w:t>
-      </w:r>
-    </w:p>
-    <w:p>
-      <w:pPr>
-        <w:pStyle w:val="Heading2"/>
-      </w:pPr>
-      <w:r>
-        <w:t>Subsequent Pages</w:t>
-      </w:r>
-    </w:p>
-    <w:p>
-      <w:r>
-        <w:t>On pages beyond the first, start at the top of the page and continue in double-column format. The two columns on the last page should be of approximately equal length.</w:t>
-      </w:r>
-    </w:p>
-    <w:p>
-      <w:pPr>
-        <w:keepNext/>
-        <w:jc w:val="center"/>
-      </w:pPr>
+        <w:t>and not checkboxes</w:t>
+      </w:r>
       <w:r>
         <w:rPr>
           <w:noProof/>
         </w:rPr>
+        <w:t xml:space="preserve"> (more flexible)</w:t>
+      </w:r>
+    </w:p>
+    <w:p>
+      <w:r>
+        <w:t>The second tab</w:t>
+      </w:r>
+      <w:r>
+        <w:t xml:space="preserve"> (Standings C</w:t>
+      </w:r>
+      <w:r>
+        <w:t>omparison</w:t>
+      </w:r>
+      <w:r>
+        <w:t>) has a</w:t>
+      </w:r>
+      <w:r>
+        <w:t xml:space="preserve"> </w:t>
+      </w:r>
+      <w:r>
+        <w:t>layout similar to the</w:t>
+      </w:r>
+      <w:r>
+        <w:t xml:space="preserve"> first </w:t>
+      </w:r>
+      <w:proofErr w:type="gramStart"/>
+      <w:r>
+        <w:t>tab</w:t>
+      </w:r>
+      <w:r>
+        <w:t>’</w:t>
+      </w:r>
+      <w:r>
+        <w:t>s</w:t>
+      </w:r>
+      <w:proofErr w:type="gramEnd"/>
+      <w:r>
+        <w:t>.</w:t>
+      </w:r>
+      <w:r>
+        <w:t xml:space="preserve"> Since we always compare the two countries concerning their medals in each sport, it’s of no use to have the sports sidebar</w:t>
+      </w:r>
+      <w:r>
+        <w:t xml:space="preserve">. </w:t>
+      </w:r>
+      <w:r>
+        <w:t>Since we compare two countries at each time</w:t>
+      </w:r>
+      <w:r>
+        <w:t>, we have</w:t>
+      </w:r>
+      <w:r>
+        <w:t xml:space="preserve"> two search text boxes. As for the output, </w:t>
+      </w:r>
+      <w:r>
+        <w:t>the bubble chart remains the same highlighting the two countries,</w:t>
+      </w:r>
+      <w:r>
+        <w:t xml:space="preserve"> </w:t>
+      </w:r>
+      <w:r>
+        <w:t>the</w:t>
+      </w:r>
+      <w:r>
+        <w:t xml:space="preserve"> bar chart </w:t>
+      </w:r>
+      <w:r>
+        <w:t>displays the countries scores by sport side by side, and the</w:t>
+      </w:r>
+      <w:r>
+        <w:t xml:space="preserve"> line chart </w:t>
+      </w:r>
+      <w:r>
         <w:lastRenderedPageBreak/>
+        <w:t>shows the two lines for the countries</w:t>
+      </w:r>
+      <w:r>
+        <w:t>.</w:t>
+      </w:r>
+      <w:r>
+        <w:t xml:space="preserve"> Each country is highlighted in its own color, across the idioms.</w:t>
+      </w:r>
+    </w:p>
+    <w:p>
+      <w:r>
+        <w:t>The third tab (Coefficient)</w:t>
+      </w:r>
+      <w:r>
+        <w:t xml:space="preserve"> </w:t>
+      </w:r>
+      <w:r>
+        <w:t>is also similar to the first tab in layout, but the idioms encode the coefficient of the countries. Since the coefficient is measured using the total of medals and the population, we aren’t offered the choice of sport or medal. The timeline is also for only single years, because the population changes each year. The bars and bubbles are bigger for countries with a higher coefficient</w:t>
+      </w:r>
+      <w:r>
+        <w:t xml:space="preserve">. The </w:t>
+      </w:r>
+      <w:r>
+        <w:t>line chart works the same way as in the first tab, encoding coefficient vertically and change over time horizontally.</w:t>
+      </w:r>
+    </w:p>
+    <w:p>
+      <w:pPr>
+        <w:keepNext/>
+      </w:pPr>
+      <w:r>
+        <w:rPr>
+          <w:noProof/>
+        </w:rPr>
         <w:drawing>
-          <wp:inline distT="0" distB="0" distL="0" distR="0" wp14:anchorId="5B406E0E" wp14:editId="51CAF609">
-            <wp:extent cx="3063240" cy="701738"/>
-            <wp:effectExtent l="0" t="0" r="10160" b="9525"/>
-            <wp:docPr id="4" name="Picture 4"/>
+          <wp:inline distT="0" distB="0" distL="0" distR="0" wp14:anchorId="2BA388D9" wp14:editId="62B0568D">
+            <wp:extent cx="3063240" cy="1963845"/>
+            <wp:effectExtent l="0" t="0" r="3810" b="0"/>
+            <wp:docPr id="9" name="Picture 9" descr="C:\Users\Admin\Documents\GitHub\V_I_2015_1\checkpoint4\imagem5.PNG"/>
             <wp:cNvGraphicFramePr>
               <a:graphicFrameLocks xmlns:a="http://schemas.openxmlformats.org/drawingml/2006/main" noChangeAspect="1"/>
             </wp:cNvGraphicFramePr>
@@ -1786,8 +1444,138 @@
               <a:graphicData uri="http://schemas.openxmlformats.org/drawingml/2006/picture">
                 <pic:pic xmlns:pic="http://schemas.openxmlformats.org/drawingml/2006/picture">
                   <pic:nvPicPr>
-                    <pic:cNvPr id="0" name="p-figure1.png"/>
-                    <pic:cNvPicPr/>
+                    <pic:cNvPr id="0" name="Picture 4" descr="C:\Users\Admin\Documents\GitHub\V_I_2015_1\checkpoint4\imagem5.PNG"/>
+                    <pic:cNvPicPr>
+                      <a:picLocks noChangeAspect="1" noChangeArrowheads="1"/>
+                    </pic:cNvPicPr>
+                  </pic:nvPicPr>
+                  <pic:blipFill>
+                    <a:blip r:embed="rId18">
+                      <a:extLst>
+                        <a:ext uri="{28A0092B-C50C-407E-A947-70E740481C1C}">
+                          <a14:useLocalDpi xmlns:a14="http://schemas.microsoft.com/office/drawing/2010/main" val="0"/>
+                        </a:ext>
+                      </a:extLst>
+                    </a:blip>
+                    <a:srcRect/>
+                    <a:stretch>
+                      <a:fillRect/>
+                    </a:stretch>
+                  </pic:blipFill>
+                  <pic:spPr bwMode="auto">
+                    <a:xfrm>
+                      <a:off x="0" y="0"/>
+                      <a:ext cx="3063240" cy="1963845"/>
+                    </a:xfrm>
+                    <a:prstGeom prst="rect">
+                      <a:avLst/>
+                    </a:prstGeom>
+                    <a:noFill/>
+                    <a:ln>
+                      <a:noFill/>
+                    </a:ln>
+                  </pic:spPr>
+                </pic:pic>
+              </a:graphicData>
+            </a:graphic>
+          </wp:inline>
+        </w:drawing>
+      </w:r>
+    </w:p>
+    <w:p>
+      <w:pPr>
+        <w:pStyle w:val="Caption"/>
+        <w:jc w:val="both"/>
+      </w:pPr>
+      <w:r>
+        <w:t xml:space="preserve">Figure </w:t>
+      </w:r>
+      <w:fldSimple w:instr=" SEQ Figure \* ARABIC ">
+        <w:r>
+          <w:rPr>
+            <w:noProof/>
+          </w:rPr>
+          <w:t>5</w:t>
+        </w:r>
+      </w:fldSimple>
+      <w:r>
+        <w:rPr>
+          <w:noProof/>
+        </w:rPr>
+        <w:t xml:space="preserve"> </w:t>
+      </w:r>
+      <w:r>
+        <w:rPr>
+          <w:noProof/>
+        </w:rPr>
+        <w:t>– Bar chart in the t</w:t>
+      </w:r>
+      <w:r>
+        <w:rPr>
+          <w:noProof/>
+        </w:rPr>
+        <w:t>hird tab in a mid-development stage, still with poor number format and width differences</w:t>
+      </w:r>
+    </w:p>
+    <w:p>
+      <w:r>
+        <w:t>In all the idioms there are tooltips popping up when we hover over marks, and displaying the name of the country, country code, number of medals and coefficient where appropriate.</w:t>
+      </w:r>
+    </w:p>
+    <w:p>
+      <w:r>
+        <w:t>In the first and third tabs, w</w:t>
+      </w:r>
+      <w:r>
+        <w:t>hen we click on a country’s bar or bubble, the marks on the other idioms are highlighted too</w:t>
+      </w:r>
+      <w:r>
+        <w:t>, also changing the country for which data is shown on the line chart</w:t>
+      </w:r>
+      <w:r>
+        <w:t>. If we search for a country, its bar and bubble will be highligh</w:t>
+      </w:r>
+      <w:r>
+        <w:t>ted and, as said before, the country displayed on the line chart changes too</w:t>
+      </w:r>
+      <w:r>
+        <w:t>.</w:t>
+      </w:r>
+    </w:p>
+    <w:p>
+      <w:r>
+        <w:t>The bubble chart’s map can be zoomed and dragged to see countries in greater detail. The size of the bubbles remains the same on the screen (semantic zoom) so they don’t constantly obstruct the countries’ borders.</w:t>
+      </w:r>
+    </w:p>
+    <w:p>
+      <w:r>
+        <w:t>Clicking on a bubble on the line chart will change the year of the visualization. The bubbles contained in the range of years or just the year selected will be filled, otherwise they will be empty.</w:t>
+      </w:r>
+    </w:p>
+    <w:p>
+      <w:pPr>
+        <w:keepNext/>
+      </w:pPr>
+      <w:r>
+        <w:rPr>
+          <w:noProof/>
+        </w:rPr>
+        <w:drawing>
+          <wp:inline distT="0" distB="0" distL="0" distR="0" wp14:anchorId="30B55BEE" wp14:editId="07CF8462">
+            <wp:extent cx="3063240" cy="523373"/>
+            <wp:effectExtent l="0" t="0" r="3810" b="0"/>
+            <wp:docPr id="13" name="Picture 13" descr="C:\Users\Admin\Documents\GitHub\V_I_2015_1\checkpoint4\imagem13.png"/>
+            <wp:cNvGraphicFramePr>
+              <a:graphicFrameLocks xmlns:a="http://schemas.openxmlformats.org/drawingml/2006/main" noChangeAspect="1"/>
+            </wp:cNvGraphicFramePr>
+            <a:graphic xmlns:a="http://schemas.openxmlformats.org/drawingml/2006/main">
+              <a:graphicData uri="http://schemas.openxmlformats.org/drawingml/2006/picture">
+                <pic:pic xmlns:pic="http://schemas.openxmlformats.org/drawingml/2006/picture">
+                  <pic:nvPicPr>
+                    <pic:cNvPr id="0" name="Picture 8" descr="C:\Users\Admin\Documents\GitHub\V_I_2015_1\checkpoint4\imagem13.png"/>
+                    <pic:cNvPicPr>
+                      <a:picLocks noChangeAspect="1" noChangeArrowheads="1"/>
+                    </pic:cNvPicPr>
                   </pic:nvPicPr>
                   <pic:blipFill>
                     <a:blip r:embed="rId19">
@@ -1797,18 +1585,23 @@
                         </a:ext>
                       </a:extLst>
                     </a:blip>
+                    <a:srcRect/>
                     <a:stretch>
                       <a:fillRect/>
                     </a:stretch>
                   </pic:blipFill>
-                  <pic:spPr>
+                  <pic:spPr bwMode="auto">
                     <a:xfrm>
                       <a:off x="0" y="0"/>
-                      <a:ext cx="3063240" cy="701738"/>
+                      <a:ext cx="3063240" cy="523373"/>
                     </a:xfrm>
                     <a:prstGeom prst="rect">
                       <a:avLst/>
                     </a:prstGeom>
+                    <a:noFill/>
+                    <a:ln>
+                      <a:noFill/>
+                    </a:ln>
                   </pic:spPr>
                 </pic:pic>
               </a:graphicData>
@@ -1820,354 +1613,1079 @@
     <w:p>
       <w:pPr>
         <w:pStyle w:val="Caption"/>
+        <w:jc w:val="both"/>
       </w:pPr>
       <w:r>
         <w:t xml:space="preserve">Figure </w:t>
       </w:r>
-      <w:r>
-        <w:fldChar w:fldCharType="begin"/>
-      </w:r>
-      <w:r>
-        <w:instrText xml:space="preserve"> SEQ Figure \* ARABIC </w:instrText>
-      </w:r>
-      <w:r>
-        <w:fldChar w:fldCharType="separate"/>
-      </w:r>
-      <w:r>
-        <w:rPr>
-          <w:noProof/>
-        </w:rPr>
-        <w:t>5</w:t>
-      </w:r>
-      <w:r>
-        <w:rPr>
-          <w:noProof/>
-        </w:rPr>
-        <w:fldChar w:fldCharType="end"/>
-      </w:r>
-      <w:r>
-        <w:t>. Use high-resolution images, 300+ dpi, legible if printed in color or black-and-white. Number all figures and include captions below, using Insert, Caption.</w:t>
-      </w:r>
-    </w:p>
-    <w:p>
-      <w:pPr>
-        <w:pStyle w:val="Heading2"/>
-      </w:pPr>
-      <w:r>
-        <w:t>References and Citations</w:t>
-      </w:r>
-    </w:p>
-    <w:p>
-      <w:r>
-        <w:t>Use a numbered list of references at the end of the article, ordered alphabetically by last name of first author, and referenced by numbers in brackets [</w:t>
-      </w:r>
-      <w:r>
-        <w:fldChar w:fldCharType="begin"/>
-      </w:r>
-      <w:r>
-        <w:instrText xml:space="preserve"> REF _Ref279753835 \r \h </w:instrText>
-      </w:r>
-      <w:r>
-        <w:fldChar w:fldCharType="separate"/>
-      </w:r>
-      <w:r>
-        <w:t>1</w:t>
-      </w:r>
-      <w:r>
-        <w:fldChar w:fldCharType="end"/>
-      </w:r>
-      <w:r>
-        <w:t>,</w:t>
-      </w:r>
-      <w:r>
-        <w:fldChar w:fldCharType="begin"/>
-      </w:r>
-      <w:r>
-        <w:instrText xml:space="preserve"> REF _Ref279752133 \r \h </w:instrText>
-      </w:r>
-      <w:r>
-        <w:fldChar w:fldCharType="separate"/>
-      </w:r>
-      <w:r>
-        <w:t>3</w:t>
-      </w:r>
-      <w:r>
-        <w:fldChar w:fldCharType="end"/>
-      </w:r>
-      <w:r>
-        <w:t>,</w:t>
-      </w:r>
-      <w:r>
-        <w:fldChar w:fldCharType="begin"/>
-      </w:r>
-      <w:r>
-        <w:instrText xml:space="preserve"> REF _Ref279753826 \r \h </w:instrText>
-      </w:r>
-      <w:r>
-        <w:fldChar w:fldCharType="separate"/>
-      </w:r>
-      <w:r>
-        <w:t>4</w:t>
-      </w:r>
-      <w:r>
-        <w:fldChar w:fldCharType="end"/>
-      </w:r>
-      <w:r>
-        <w:t>].</w:t>
-      </w:r>
-    </w:p>
-    <w:tbl>
-      <w:tblPr>
-        <w:tblW w:w="0" w:type="auto"/>
-        <w:jc w:val="center"/>
-        <w:tblBorders>
-          <w:insideH w:val="single" w:sz="8" w:space="0" w:color="BFBFBF"/>
-          <w:insideV w:val="single" w:sz="8" w:space="0" w:color="BFBFBF"/>
-        </w:tblBorders>
-        <w:tblLayout w:type="fixed"/>
-        <w:tblLook w:val="0000" w:firstRow="0" w:lastRow="0" w:firstColumn="0" w:lastColumn="0" w:noHBand="0" w:noVBand="0"/>
-        <w:tblCaption w:val="This is a sample table and can be ignored"/>
-        <w:tblDescription w:val="In here we would add a more detailed description"/>
-      </w:tblPr>
-      <w:tblGrid>
-        <w:gridCol w:w="1080"/>
-        <w:gridCol w:w="1260"/>
-        <w:gridCol w:w="2250"/>
-      </w:tblGrid>
-      <w:tr>
-        <w:trPr>
-          <w:cantSplit/>
-          <w:trHeight w:val="310"/>
-          <w:tblHeader/>
-          <w:jc w:val="center"/>
-        </w:trPr>
-        <w:tc>
-          <w:tcPr>
-            <w:tcW w:w="1080" w:type="dxa"/>
-            <w:tcBorders>
-              <w:bottom w:val="single" w:sz="8" w:space="0" w:color="BFBFBF"/>
-            </w:tcBorders>
-            <w:vAlign w:val="center"/>
-          </w:tcPr>
-          <w:p>
-            <w:pPr>
-              <w:pStyle w:val="cell"/>
-              <w:spacing w:before="40" w:after="40"/>
-            </w:pPr>
-            <w:r>
-              <w:t>Objects</w:t>
-            </w:r>
-          </w:p>
-        </w:tc>
-        <w:tc>
-          <w:tcPr>
-            <w:tcW w:w="1260" w:type="dxa"/>
-            <w:tcBorders>
-              <w:top w:val="nil"/>
-              <w:bottom w:val="single" w:sz="8" w:space="0" w:color="BFBFBF"/>
-              <w:right w:val="nil"/>
-            </w:tcBorders>
-            <w:vAlign w:val="center"/>
-          </w:tcPr>
-          <w:p>
-            <w:pPr>
-              <w:keepNext/>
-              <w:keepLines/>
-              <w:spacing w:before="40" w:after="40"/>
-              <w:jc w:val="center"/>
-              <w:rPr>
-                <w:b/>
-              </w:rPr>
-            </w:pPr>
-            <w:r>
-              <w:rPr>
-                <w:b/>
-              </w:rPr>
-              <w:t>Caption – pre-2002</w:t>
-            </w:r>
-          </w:p>
-        </w:tc>
-        <w:tc>
-          <w:tcPr>
-            <w:tcW w:w="2250" w:type="dxa"/>
-            <w:tcBorders>
-              <w:top w:val="nil"/>
-              <w:left w:val="nil"/>
-              <w:bottom w:val="single" w:sz="8" w:space="0" w:color="BFBFBF"/>
-            </w:tcBorders>
-            <w:vAlign w:val="center"/>
-          </w:tcPr>
-          <w:p>
-            <w:pPr>
-              <w:keepNext/>
-              <w:keepLines/>
-              <w:spacing w:before="40" w:after="40"/>
-              <w:jc w:val="center"/>
-              <w:rPr>
-                <w:b/>
-              </w:rPr>
-            </w:pPr>
-            <w:r>
-              <w:rPr>
-                <w:b/>
-              </w:rPr>
-              <w:t>Caption – 2003 and afterwards</w:t>
-            </w:r>
-          </w:p>
-        </w:tc>
-      </w:tr>
-      <w:tr>
-        <w:trPr>
-          <w:cantSplit/>
-          <w:trHeight w:val="56"/>
-          <w:jc w:val="center"/>
-        </w:trPr>
-        <w:tc>
-          <w:tcPr>
-            <w:tcW w:w="1080" w:type="dxa"/>
-            <w:tcBorders>
-              <w:top w:val="single" w:sz="8" w:space="0" w:color="BFBFBF"/>
-              <w:bottom w:val="nil"/>
-            </w:tcBorders>
-            <w:vAlign w:val="center"/>
-          </w:tcPr>
-          <w:p>
-            <w:pPr>
-              <w:pStyle w:val="TableText"/>
-            </w:pPr>
-            <w:r>
-              <w:t>Tables</w:t>
-            </w:r>
-          </w:p>
-        </w:tc>
-        <w:tc>
-          <w:tcPr>
-            <w:tcW w:w="1260" w:type="dxa"/>
-            <w:tcBorders>
-              <w:top w:val="single" w:sz="8" w:space="0" w:color="BFBFBF"/>
-              <w:bottom w:val="nil"/>
-              <w:right w:val="nil"/>
-            </w:tcBorders>
-            <w:vAlign w:val="center"/>
-          </w:tcPr>
-          <w:p>
-            <w:pPr>
-              <w:pStyle w:val="TableText"/>
-            </w:pPr>
-            <w:r>
-              <w:t>Above</w:t>
-            </w:r>
-          </w:p>
-        </w:tc>
-        <w:tc>
-          <w:tcPr>
-            <w:tcW w:w="2250" w:type="dxa"/>
-            <w:tcBorders>
-              <w:top w:val="single" w:sz="8" w:space="0" w:color="BFBFBF"/>
-              <w:left w:val="nil"/>
-              <w:bottom w:val="nil"/>
-            </w:tcBorders>
-            <w:vAlign w:val="center"/>
-          </w:tcPr>
-          <w:p>
-            <w:pPr>
-              <w:pStyle w:val="TableText"/>
-            </w:pPr>
-            <w:r>
-              <w:t>Below</w:t>
-            </w:r>
-          </w:p>
-        </w:tc>
-      </w:tr>
-      <w:tr>
-        <w:trPr>
-          <w:cantSplit/>
-          <w:trHeight w:val="341"/>
-          <w:jc w:val="center"/>
-        </w:trPr>
-        <w:tc>
-          <w:tcPr>
-            <w:tcW w:w="1080" w:type="dxa"/>
-            <w:tcBorders>
-              <w:top w:val="nil"/>
-              <w:bottom w:val="nil"/>
-            </w:tcBorders>
-            <w:vAlign w:val="center"/>
-          </w:tcPr>
-          <w:p>
-            <w:pPr>
-              <w:pStyle w:val="TableText"/>
-            </w:pPr>
-            <w:r>
-              <w:t>Figures</w:t>
-            </w:r>
-          </w:p>
-        </w:tc>
-        <w:tc>
-          <w:tcPr>
-            <w:tcW w:w="1260" w:type="dxa"/>
-            <w:tcBorders>
-              <w:top w:val="nil"/>
-              <w:bottom w:val="nil"/>
-              <w:right w:val="nil"/>
-            </w:tcBorders>
-            <w:vAlign w:val="center"/>
-          </w:tcPr>
-          <w:p>
-            <w:pPr>
-              <w:pStyle w:val="TableText"/>
-            </w:pPr>
-            <w:r>
-              <w:t>Below</w:t>
-            </w:r>
-          </w:p>
-        </w:tc>
-        <w:tc>
-          <w:tcPr>
-            <w:tcW w:w="2250" w:type="dxa"/>
-            <w:tcBorders>
-              <w:top w:val="nil"/>
-              <w:left w:val="nil"/>
-              <w:bottom w:val="nil"/>
-            </w:tcBorders>
-            <w:vAlign w:val="center"/>
-          </w:tcPr>
-          <w:p>
-            <w:pPr>
-              <w:pStyle w:val="TableText"/>
-              <w:keepNext/>
-            </w:pPr>
-            <w:r>
-              <w:t>Below</w:t>
-            </w:r>
-          </w:p>
-        </w:tc>
-      </w:tr>
-    </w:tbl>
-    <w:p>
-      <w:pPr>
-        <w:pStyle w:val="Caption"/>
-      </w:pPr>
-      <w:bookmarkStart w:id="1" w:name="_Ref279755490"/>
-      <w:r>
-        <w:t xml:space="preserve">Table </w:t>
-      </w:r>
-      <w:fldSimple w:instr=" SEQ Table \* ARABIC ">
+      <w:fldSimple w:instr=" SEQ Figure \* ARABIC ">
         <w:r>
           <w:rPr>
             <w:noProof/>
           </w:rPr>
-          <w:t>1</w:t>
+          <w:t>6</w:t>
         </w:r>
       </w:fldSimple>
       <w:r>
-        <w:t>. Table captions should be placed below the table. We recommend table lines be 1 point, 25% black. Minimize use of unnecessary table lines.</w:t>
-      </w:r>
-    </w:p>
-    <w:bookmarkEnd w:id="1"/>
-    <w:p>
-      <w:r>
-        <w:t>Your references should be published materials accessible to the public. Internal technical reports may be cited only if they are easily accessible (i.e., you provide the address for obtaining the report within your citation) and may be obtained by any reader for a nominal fee. Proprietary information may not be cited. Private communications should be acknowledged in the main text, not referenced (e.g., “[Borriello, personal communication]”).</w:t>
+        <w:t xml:space="preserve"> - The mid-</w:t>
+      </w:r>
+      <w:proofErr w:type="gramStart"/>
+      <w:r>
+        <w:t xml:space="preserve">development </w:t>
+      </w:r>
+      <w:r>
+        <w:rPr>
+          <w:noProof/>
+        </w:rPr>
+        <w:t xml:space="preserve"> look</w:t>
+      </w:r>
+      <w:proofErr w:type="gramEnd"/>
+      <w:r>
+        <w:rPr>
+          <w:noProof/>
+        </w:rPr>
+        <w:t xml:space="preserve"> of the search boxes in Tab 2, color coded according to the color of the marks of the countries</w:t>
+      </w:r>
+    </w:p>
+    <w:p>
+      <w:r>
+        <w:lastRenderedPageBreak/>
+        <w:t xml:space="preserve">Additionally, we can see the data changing on the bubble chart and bar chart over the years, if </w:t>
+      </w:r>
+      <w:r>
+        <w:t>we click on the play button</w:t>
+      </w:r>
+      <w:r>
+        <w:t>. In the first and second tabs, the progression will start at the position of the Minimum year thumb</w:t>
+      </w:r>
+      <w:r>
+        <w:t xml:space="preserve"> and end automatically in 2008 unless we click the Play/Pause button again. In the third tab, the progression will start at the position of the single slider and end automatically in 2008 unless we click the Play/Pause button.</w:t>
+      </w:r>
+    </w:p>
+    <w:p>
+      <w:pPr>
+        <w:spacing w:before="120" w:after="0"/>
+        <w:rPr>
+          <w:rFonts w:ascii="Arial" w:hAnsi="Arial" w:cs="Arial"/>
+          <w:b/>
+          <w:sz w:val="18"/>
+          <w:szCs w:val="18"/>
+        </w:rPr>
+      </w:pPr>
+      <w:r>
+        <w:rPr>
+          <w:rFonts w:ascii="Arial" w:hAnsi="Arial" w:cs="Arial"/>
+          <w:b/>
+          <w:sz w:val="18"/>
+          <w:szCs w:val="18"/>
+        </w:rPr>
+        <w:t>Rationale</w:t>
+      </w:r>
+    </w:p>
+    <w:p>
+      <w:r>
+        <w:t>Our choices were made aiming for</w:t>
+      </w:r>
+      <w:r>
+        <w:t xml:space="preserve"> the simplicity of the visualizations. We wanted to </w:t>
+      </w:r>
+      <w:r>
+        <w:t>make sure the</w:t>
+      </w:r>
+      <w:r>
+        <w:t xml:space="preserve"> user underst</w:t>
+      </w:r>
+      <w:r>
+        <w:t>oo</w:t>
+      </w:r>
+      <w:r>
+        <w:t>d all the information</w:t>
+      </w:r>
+      <w:r>
+        <w:t xml:space="preserve"> he saw, so a higher level of complexity could overwhelm them.</w:t>
+      </w:r>
+    </w:p>
+    <w:p>
+      <w:r>
+        <w:t>One thing we had done initially was having text labels over the bubbles over the map and next to the bars. It worked well with the bars and we kept them, but the ones over the bubbles on the map made that idiom much more confusing and didn’t have much of a positive impact.</w:t>
+      </w:r>
+    </w:p>
+    <w:p>
+      <w:pPr>
+        <w:keepNext/>
+      </w:pPr>
+      <w:r>
+        <w:rPr>
+          <w:noProof/>
+        </w:rPr>
+        <w:drawing>
+          <wp:inline distT="0" distB="0" distL="0" distR="0" wp14:anchorId="099B13A8" wp14:editId="100CAEEF">
+            <wp:extent cx="1828800" cy="638175"/>
+            <wp:effectExtent l="0" t="0" r="0" b="9525"/>
+            <wp:docPr id="6" name="Picture 6"/>
+            <wp:cNvGraphicFramePr>
+              <a:graphicFrameLocks xmlns:a="http://schemas.openxmlformats.org/drawingml/2006/main" noChangeAspect="1"/>
+            </wp:cNvGraphicFramePr>
+            <a:graphic xmlns:a="http://schemas.openxmlformats.org/drawingml/2006/main">
+              <a:graphicData uri="http://schemas.openxmlformats.org/drawingml/2006/picture">
+                <pic:pic xmlns:pic="http://schemas.openxmlformats.org/drawingml/2006/picture">
+                  <pic:nvPicPr>
+                    <pic:cNvPr id="0" name="Picture 1"/>
+                    <pic:cNvPicPr>
+                      <a:picLocks noChangeAspect="1" noChangeArrowheads="1"/>
+                    </pic:cNvPicPr>
+                  </pic:nvPicPr>
+                  <pic:blipFill>
+                    <a:blip r:embed="rId20">
+                      <a:extLst>
+                        <a:ext uri="{28A0092B-C50C-407E-A947-70E740481C1C}">
+                          <a14:useLocalDpi xmlns:a14="http://schemas.microsoft.com/office/drawing/2010/main" val="0"/>
+                        </a:ext>
+                      </a:extLst>
+                    </a:blip>
+                    <a:srcRect/>
+                    <a:stretch>
+                      <a:fillRect/>
+                    </a:stretch>
+                  </pic:blipFill>
+                  <pic:spPr bwMode="auto">
+                    <a:xfrm>
+                      <a:off x="0" y="0"/>
+                      <a:ext cx="1828800" cy="638175"/>
+                    </a:xfrm>
+                    <a:prstGeom prst="rect">
+                      <a:avLst/>
+                    </a:prstGeom>
+                    <a:noFill/>
+                    <a:ln>
+                      <a:noFill/>
+                    </a:ln>
+                  </pic:spPr>
+                </pic:pic>
+              </a:graphicData>
+            </a:graphic>
+          </wp:inline>
+        </w:drawing>
+      </w:r>
+    </w:p>
+    <w:p>
+      <w:pPr>
+        <w:pStyle w:val="Caption"/>
+        <w:jc w:val="both"/>
+      </w:pPr>
+      <w:r>
+        <w:t xml:space="preserve">Figure </w:t>
+      </w:r>
+      <w:fldSimple w:instr=" SEQ Figure \* ARABIC ">
+        <w:r>
+          <w:rPr>
+            <w:noProof/>
+          </w:rPr>
+          <w:t>7</w:t>
+        </w:r>
+      </w:fldSimple>
+      <w:r>
+        <w:rPr>
+          <w:noProof/>
+        </w:rPr>
+        <w:t xml:space="preserve"> - Labels over the bubbles could become messy if in great amount</w:t>
+      </w:r>
+      <w:r>
+        <w:rPr>
+          <w:noProof/>
+        </w:rPr>
+        <w:t>, so we removed them</w:t>
+      </w:r>
+    </w:p>
+    <w:p>
+      <w:r>
+        <w:t>To solve that, we had added text that popped up w</w:t>
+      </w:r>
+      <w:r>
+        <w:t xml:space="preserve">hen </w:t>
+      </w:r>
+      <w:r>
+        <w:t>we hovered over any bubble on the map, bar or bubble</w:t>
+      </w:r>
+      <w:r>
+        <w:t xml:space="preserve"> of a line chart.</w:t>
+      </w:r>
+      <w:r>
+        <w:t xml:space="preserve"> It worked well, but those took a while to pop up (since they used SVG primitives), so we made different ones that popped up immediately upon hovering.</w:t>
+      </w:r>
+      <w:r>
+        <w:t xml:space="preserve"> </w:t>
+      </w:r>
+    </w:p>
+    <w:p>
+      <w:pPr>
+        <w:keepNext/>
+      </w:pPr>
+      <w:r>
+        <w:rPr>
+          <w:noProof/>
+        </w:rPr>
+        <w:drawing>
+          <wp:inline distT="0" distB="0" distL="0" distR="0" wp14:anchorId="71A90658" wp14:editId="347EE358">
+            <wp:extent cx="2362200" cy="476250"/>
+            <wp:effectExtent l="0" t="0" r="0" b="0"/>
+            <wp:docPr id="7" name="Picture 7"/>
+            <wp:cNvGraphicFramePr>
+              <a:graphicFrameLocks xmlns:a="http://schemas.openxmlformats.org/drawingml/2006/main" noChangeAspect="1"/>
+            </wp:cNvGraphicFramePr>
+            <a:graphic xmlns:a="http://schemas.openxmlformats.org/drawingml/2006/main">
+              <a:graphicData uri="http://schemas.openxmlformats.org/drawingml/2006/picture">
+                <pic:pic xmlns:pic="http://schemas.openxmlformats.org/drawingml/2006/picture">
+                  <pic:nvPicPr>
+                    <pic:cNvPr id="0" name="Picture 2"/>
+                    <pic:cNvPicPr>
+                      <a:picLocks noChangeAspect="1" noChangeArrowheads="1"/>
+                    </pic:cNvPicPr>
+                  </pic:nvPicPr>
+                  <pic:blipFill>
+                    <a:blip r:embed="rId21">
+                      <a:extLst>
+                        <a:ext uri="{28A0092B-C50C-407E-A947-70E740481C1C}">
+                          <a14:useLocalDpi xmlns:a14="http://schemas.microsoft.com/office/drawing/2010/main" val="0"/>
+                        </a:ext>
+                      </a:extLst>
+                    </a:blip>
+                    <a:srcRect/>
+                    <a:stretch>
+                      <a:fillRect/>
+                    </a:stretch>
+                  </pic:blipFill>
+                  <pic:spPr bwMode="auto">
+                    <a:xfrm>
+                      <a:off x="0" y="0"/>
+                      <a:ext cx="2362200" cy="476250"/>
+                    </a:xfrm>
+                    <a:prstGeom prst="rect">
+                      <a:avLst/>
+                    </a:prstGeom>
+                    <a:noFill/>
+                    <a:ln>
+                      <a:noFill/>
+                    </a:ln>
+                  </pic:spPr>
+                </pic:pic>
+              </a:graphicData>
+            </a:graphic>
+          </wp:inline>
+        </w:drawing>
+      </w:r>
+    </w:p>
+    <w:p>
+      <w:pPr>
+        <w:pStyle w:val="Caption"/>
+        <w:jc w:val="both"/>
+      </w:pPr>
+      <w:r>
+        <w:t xml:space="preserve">Figure </w:t>
+      </w:r>
+      <w:fldSimple w:instr=" SEQ Figure \* ARABIC ">
+        <w:r>
+          <w:rPr>
+            <w:noProof/>
+          </w:rPr>
+          <w:t>8</w:t>
+        </w:r>
+      </w:fldSimple>
+      <w:r>
+        <w:t xml:space="preserve"> - The final tooltips</w:t>
+      </w:r>
+    </w:p>
+    <w:p>
+      <w:r>
+        <w:t xml:space="preserve">The map bubble chart was </w:t>
+      </w:r>
+      <w:r>
+        <w:t xml:space="preserve">chosen because it was easy to find a </w:t>
+      </w:r>
+      <w:r>
+        <w:t>country</w:t>
+      </w:r>
+      <w:r>
+        <w:t xml:space="preserve"> on it, if we knew its approximate location, and the radius of the bubble was intuitively associated with the number of medals</w:t>
+      </w:r>
+      <w:r>
+        <w:t xml:space="preserve">. </w:t>
+      </w:r>
+      <w:r>
+        <w:t xml:space="preserve">If they didn’t know that location, they could </w:t>
+      </w:r>
+      <w:r>
+        <w:t>use the search box</w:t>
+      </w:r>
+      <w:r>
+        <w:t xml:space="preserve"> instead</w:t>
+      </w:r>
+      <w:r>
+        <w:t>. This is only an amuse, cultural and direct way of viewing the data in a World Map.</w:t>
+      </w:r>
+      <w:r>
+        <w:t xml:space="preserve"> Even if there are a lot of bubbles, we can zoom in and reduce the mess on the screen.</w:t>
+      </w:r>
+    </w:p>
+    <w:p>
+      <w:r>
+        <w:t>T</w:t>
+      </w:r>
+      <w:r>
+        <w:t>he bar chart</w:t>
+      </w:r>
+      <w:r>
+        <w:t xml:space="preserve"> was chosen for the same kind of simplicity concerning the width of the bars.</w:t>
+      </w:r>
+      <w:r>
+        <w:t xml:space="preserve"> </w:t>
+      </w:r>
+      <w:r>
+        <w:t>Some text</w:t>
+      </w:r>
+      <w:r>
+        <w:t xml:space="preserve"> labels </w:t>
+      </w:r>
+      <w:r>
+        <w:t>to the sides of the bars would help the user know what country it belongs to and the count of medals or coefficient</w:t>
+      </w:r>
+      <w:r>
+        <w:t>.</w:t>
+      </w:r>
+      <w:r>
+        <w:t xml:space="preserve"> In the first and third tabs, the bars were sorted by the number of medals or coefficient, since what we’d like to see is a rank of the countries</w:t>
+      </w:r>
+      <w:r>
+        <w:t xml:space="preserve">. </w:t>
+      </w:r>
+      <w:r>
+        <w:t>In</w:t>
+      </w:r>
+      <w:r>
+        <w:t xml:space="preserve"> the second tab, </w:t>
+      </w:r>
+      <w:r>
+        <w:t>we sorted the bars by sport, alphabetically, since it makes it easier to find the sport we’d like to see</w:t>
+      </w:r>
+      <w:r>
+        <w:t xml:space="preserve">. </w:t>
+      </w:r>
+      <w:r>
+        <w:t xml:space="preserve">Even though the bars are </w:t>
+      </w:r>
+      <w:r>
+        <w:t>side by side</w:t>
+      </w:r>
+      <w:r>
+        <w:t xml:space="preserve"> and we can see bigger differences in size, smaller differences are problematic.</w:t>
+      </w:r>
+      <w:r>
+        <w:t xml:space="preserve"> </w:t>
+      </w:r>
+      <w:r>
+        <w:t xml:space="preserve">The label showing the amount </w:t>
+      </w:r>
+      <w:r>
+        <w:lastRenderedPageBreak/>
+        <w:t>of medals</w:t>
+      </w:r>
+      <w:r>
+        <w:t xml:space="preserve"> </w:t>
+      </w:r>
+      <w:r>
+        <w:t>solve</w:t>
+      </w:r>
+      <w:r>
+        <w:t>s</w:t>
+      </w:r>
+      <w:r>
+        <w:t xml:space="preserve"> that issue</w:t>
+      </w:r>
+      <w:r>
+        <w:t>.</w:t>
+      </w:r>
+      <w:r>
+        <w:t xml:space="preserve"> A growing amount of bars doesn’t affect the visualization too much since we can just scroll down for more bars.</w:t>
+      </w:r>
+    </w:p>
+    <w:p>
+      <w:r>
+        <w:t xml:space="preserve">Our final visualization – the line chart – was used because we wanted </w:t>
+      </w:r>
+      <w:r>
+        <w:t>more than just seeing the information</w:t>
+      </w:r>
+      <w:r>
+        <w:t xml:space="preserve"> of a country in a certain year. </w:t>
+      </w:r>
+      <w:r>
+        <w:t>Using the line chart, we could easily see the number of medals or the coefficient of the country over the years, which we found to be a useful and interesting feature</w:t>
+      </w:r>
+      <w:r>
+        <w:t>.</w:t>
+      </w:r>
+      <w:r>
+        <w:t xml:space="preserve"> The line chart doesn’t seem to get too filled with more entries.</w:t>
+      </w:r>
+    </w:p>
+    <w:p>
+      <w:r>
+        <w:t>Simplicity and effe</w:t>
+      </w:r>
+      <w:r>
+        <w:t xml:space="preserve">ctiveness </w:t>
+      </w:r>
+      <w:r>
+        <w:t>were important in the development of</w:t>
+      </w:r>
+      <w:r>
+        <w:t xml:space="preserve"> </w:t>
+      </w:r>
+      <w:r>
+        <w:t>our visualizations and we think we achieved that (plus one Gold for Portugal, in 2015!)</w:t>
+      </w:r>
+      <w:r>
+        <w:t xml:space="preserve">. </w:t>
+      </w:r>
+      <w:r>
+        <w:t>There could be room for improvement, of course, if we had an extra month and €3000</w:t>
+      </w:r>
+      <w:r>
+        <w:t>.</w:t>
+      </w:r>
+    </w:p>
+    <w:p>
+      <w:pPr>
+        <w:pStyle w:val="Heading2"/>
+      </w:pPr>
+      <w:r>
+        <w:t>Demonstrate the potential</w:t>
+      </w:r>
+    </w:p>
+    <w:p>
+      <w:r>
+        <w:t>So here are the five tasks we promised to give answers for, plus a few other special cases after.</w:t>
+      </w:r>
+    </w:p>
+    <w:p>
+      <w:pPr>
+        <w:pStyle w:val="Heading3"/>
+      </w:pPr>
+      <w:r>
+        <w:t>What co</w:t>
+      </w:r>
+      <w:r>
+        <w:t>untries had the most gold medal</w:t>
+      </w:r>
+      <w:r>
+        <w:t>s in the first games, in 1896</w:t>
+      </w:r>
+      <w:r>
+        <w:t>?</w:t>
+      </w:r>
+    </w:p>
+    <w:p>
+      <w:proofErr w:type="spellStart"/>
+      <w:r>
+        <w:t>A</w:t>
+      </w:r>
+      <w:r>
+        <w:t>aaa</w:t>
+      </w:r>
+      <w:proofErr w:type="spellEnd"/>
+    </w:p>
+    <w:p>
+      <w:pPr>
+        <w:keepNext/>
+      </w:pPr>
+      <w:r>
+        <w:rPr>
+          <w:noProof/>
+        </w:rPr>
+        <w:drawing>
+          <wp:inline distT="0" distB="0" distL="0" distR="0" wp14:anchorId="52F6585D" wp14:editId="58FFE3D5">
+            <wp:extent cx="3061970" cy="1786255"/>
+            <wp:effectExtent l="0" t="0" r="5080" b="4445"/>
+            <wp:docPr id="15" name="Picture 15"/>
+            <wp:cNvGraphicFramePr>
+              <a:graphicFrameLocks xmlns:a="http://schemas.openxmlformats.org/drawingml/2006/main" noChangeAspect="1"/>
+            </wp:cNvGraphicFramePr>
+            <a:graphic xmlns:a="http://schemas.openxmlformats.org/drawingml/2006/main">
+              <a:graphicData uri="http://schemas.openxmlformats.org/drawingml/2006/picture">
+                <pic:pic xmlns:pic="http://schemas.openxmlformats.org/drawingml/2006/picture">
+                  <pic:nvPicPr>
+                    <pic:cNvPr id="0" name="Picture 10"/>
+                    <pic:cNvPicPr>
+                      <a:picLocks noChangeAspect="1" noChangeArrowheads="1"/>
+                    </pic:cNvPicPr>
+                  </pic:nvPicPr>
+                  <pic:blipFill>
+                    <a:blip r:embed="rId22">
+                      <a:extLst>
+                        <a:ext uri="{28A0092B-C50C-407E-A947-70E740481C1C}">
+                          <a14:useLocalDpi xmlns:a14="http://schemas.microsoft.com/office/drawing/2010/main" val="0"/>
+                        </a:ext>
+                      </a:extLst>
+                    </a:blip>
+                    <a:srcRect/>
+                    <a:stretch>
+                      <a:fillRect/>
+                    </a:stretch>
+                  </pic:blipFill>
+                  <pic:spPr bwMode="auto">
+                    <a:xfrm>
+                      <a:off x="0" y="0"/>
+                      <a:ext cx="3061970" cy="1786255"/>
+                    </a:xfrm>
+                    <a:prstGeom prst="rect">
+                      <a:avLst/>
+                    </a:prstGeom>
+                    <a:noFill/>
+                    <a:ln>
+                      <a:noFill/>
+                    </a:ln>
+                  </pic:spPr>
+                </pic:pic>
+              </a:graphicData>
+            </a:graphic>
+          </wp:inline>
+        </w:drawing>
+      </w:r>
+    </w:p>
+    <w:p>
+      <w:pPr>
+        <w:pStyle w:val="Caption"/>
+        <w:jc w:val="both"/>
+      </w:pPr>
+      <w:r>
+        <w:t xml:space="preserve">Figure </w:t>
+      </w:r>
+      <w:fldSimple w:instr=" SEQ Figure \* ARABIC ">
+        <w:r>
+          <w:rPr>
+            <w:noProof/>
+          </w:rPr>
+          <w:t>9</w:t>
+        </w:r>
+      </w:fldSimple>
+      <w:r>
+        <w:t xml:space="preserve"> - It's Germany that had the most gold medals in 1896</w:t>
+      </w:r>
+    </w:p>
+    <w:p>
+      <w:pPr>
+        <w:pStyle w:val="Heading3"/>
+      </w:pPr>
+      <w:r>
+        <w:t>Wha</w:t>
+      </w:r>
+      <w:r>
+        <w:t>t country has the most medal</w:t>
+      </w:r>
+      <w:r>
+        <w:t>s in Judo?</w:t>
+      </w:r>
+    </w:p>
+    <w:p>
+      <w:proofErr w:type="spellStart"/>
+      <w:proofErr w:type="gramStart"/>
+      <w:r>
+        <w:t>A</w:t>
+      </w:r>
+      <w:r>
+        <w:t>aa</w:t>
+      </w:r>
+      <w:proofErr w:type="spellEnd"/>
+      <w:proofErr w:type="gramEnd"/>
+    </w:p>
+    <w:p>
+      <w:pPr>
+        <w:keepNext/>
+      </w:pPr>
+      <w:r>
+        <w:rPr>
+          <w:noProof/>
+        </w:rPr>
+        <w:drawing>
+          <wp:inline distT="0" distB="0" distL="0" distR="0" wp14:anchorId="5712E24E" wp14:editId="5614D83D">
+            <wp:extent cx="3061970" cy="1201420"/>
+            <wp:effectExtent l="0" t="0" r="5080" b="0"/>
+            <wp:docPr id="16" name="Picture 16"/>
+            <wp:cNvGraphicFramePr>
+              <a:graphicFrameLocks xmlns:a="http://schemas.openxmlformats.org/drawingml/2006/main" noChangeAspect="1"/>
+            </wp:cNvGraphicFramePr>
+            <a:graphic xmlns:a="http://schemas.openxmlformats.org/drawingml/2006/main">
+              <a:graphicData uri="http://schemas.openxmlformats.org/drawingml/2006/picture">
+                <pic:pic xmlns:pic="http://schemas.openxmlformats.org/drawingml/2006/picture">
+                  <pic:nvPicPr>
+                    <pic:cNvPr id="0" name="Picture 11"/>
+                    <pic:cNvPicPr>
+                      <a:picLocks noChangeAspect="1" noChangeArrowheads="1"/>
+                    </pic:cNvPicPr>
+                  </pic:nvPicPr>
+                  <pic:blipFill>
+                    <a:blip r:embed="rId23">
+                      <a:extLst>
+                        <a:ext uri="{28A0092B-C50C-407E-A947-70E740481C1C}">
+                          <a14:useLocalDpi xmlns:a14="http://schemas.microsoft.com/office/drawing/2010/main" val="0"/>
+                        </a:ext>
+                      </a:extLst>
+                    </a:blip>
+                    <a:srcRect/>
+                    <a:stretch>
+                      <a:fillRect/>
+                    </a:stretch>
+                  </pic:blipFill>
+                  <pic:spPr bwMode="auto">
+                    <a:xfrm>
+                      <a:off x="0" y="0"/>
+                      <a:ext cx="3061970" cy="1201420"/>
+                    </a:xfrm>
+                    <a:prstGeom prst="rect">
+                      <a:avLst/>
+                    </a:prstGeom>
+                    <a:noFill/>
+                    <a:ln>
+                      <a:noFill/>
+                    </a:ln>
+                  </pic:spPr>
+                </pic:pic>
+              </a:graphicData>
+            </a:graphic>
+          </wp:inline>
+        </w:drawing>
+      </w:r>
+    </w:p>
+    <w:p>
+      <w:pPr>
+        <w:pStyle w:val="Caption"/>
+        <w:jc w:val="both"/>
+      </w:pPr>
+      <w:r>
+        <w:t xml:space="preserve">Figure </w:t>
+      </w:r>
+      <w:fldSimple w:instr=" SEQ Figure \* ARABIC ">
+        <w:r>
+          <w:rPr>
+            <w:noProof/>
+          </w:rPr>
+          <w:t>10</w:t>
+        </w:r>
+      </w:fldSimple>
+      <w:r>
+        <w:rPr>
+          <w:noProof/>
+        </w:rPr>
+        <w:t xml:space="preserve"> - </w:t>
+      </w:r>
+      <w:r>
+        <w:rPr>
+          <w:noProof/>
+        </w:rPr>
+        <w:t>Japan had the most Judo medal</w:t>
+      </w:r>
+      <w:r>
+        <w:rPr>
+          <w:noProof/>
+        </w:rPr>
+        <w:t>s</w:t>
+      </w:r>
+    </w:p>
+    <w:p>
+      <w:pPr>
+        <w:pStyle w:val="Heading3"/>
+      </w:pPr>
+      <w:r>
+        <w:t>What are the standings of the USSR in 1964?</w:t>
+      </w:r>
+    </w:p>
+    <w:p>
+      <w:proofErr w:type="spellStart"/>
+      <w:r>
+        <w:t>A</w:t>
+      </w:r>
+      <w:r>
+        <w:t>aaa</w:t>
+      </w:r>
+      <w:proofErr w:type="spellEnd"/>
+    </w:p>
+    <w:p>
+      <w:pPr>
+        <w:keepNext/>
+      </w:pPr>
+      <w:r>
+        <w:rPr>
+          <w:noProof/>
+        </w:rPr>
+        <w:lastRenderedPageBreak/>
+        <w:drawing>
+          <wp:inline distT="0" distB="0" distL="0" distR="0" wp14:anchorId="1E5E3E47" wp14:editId="262AD03D">
+            <wp:extent cx="3061970" cy="2732405"/>
+            <wp:effectExtent l="0" t="0" r="5080" b="0"/>
+            <wp:docPr id="17" name="Picture 17"/>
+            <wp:cNvGraphicFramePr>
+              <a:graphicFrameLocks xmlns:a="http://schemas.openxmlformats.org/drawingml/2006/main" noChangeAspect="1"/>
+            </wp:cNvGraphicFramePr>
+            <a:graphic xmlns:a="http://schemas.openxmlformats.org/drawingml/2006/main">
+              <a:graphicData uri="http://schemas.openxmlformats.org/drawingml/2006/picture">
+                <pic:pic xmlns:pic="http://schemas.openxmlformats.org/drawingml/2006/picture">
+                  <pic:nvPicPr>
+                    <pic:cNvPr id="0" name="Picture 12"/>
+                    <pic:cNvPicPr>
+                      <a:picLocks noChangeAspect="1" noChangeArrowheads="1"/>
+                    </pic:cNvPicPr>
+                  </pic:nvPicPr>
+                  <pic:blipFill>
+                    <a:blip r:embed="rId24">
+                      <a:extLst>
+                        <a:ext uri="{28A0092B-C50C-407E-A947-70E740481C1C}">
+                          <a14:useLocalDpi xmlns:a14="http://schemas.microsoft.com/office/drawing/2010/main" val="0"/>
+                        </a:ext>
+                      </a:extLst>
+                    </a:blip>
+                    <a:srcRect/>
+                    <a:stretch>
+                      <a:fillRect/>
+                    </a:stretch>
+                  </pic:blipFill>
+                  <pic:spPr bwMode="auto">
+                    <a:xfrm>
+                      <a:off x="0" y="0"/>
+                      <a:ext cx="3061970" cy="2732405"/>
+                    </a:xfrm>
+                    <a:prstGeom prst="rect">
+                      <a:avLst/>
+                    </a:prstGeom>
+                    <a:noFill/>
+                    <a:ln>
+                      <a:noFill/>
+                    </a:ln>
+                  </pic:spPr>
+                </pic:pic>
+              </a:graphicData>
+            </a:graphic>
+          </wp:inline>
+        </w:drawing>
+      </w:r>
+    </w:p>
+    <w:p>
+      <w:pPr>
+        <w:pStyle w:val="Caption"/>
+        <w:jc w:val="both"/>
+        <w:rPr>
+          <w:noProof/>
+        </w:rPr>
+      </w:pPr>
+      <w:r>
+        <w:t xml:space="preserve">Figure </w:t>
+      </w:r>
+      <w:fldSimple w:instr=" SEQ Figure \* ARABIC ">
+        <w:r>
+          <w:rPr>
+            <w:noProof/>
+          </w:rPr>
+          <w:t>11</w:t>
+        </w:r>
+      </w:fldSimple>
+      <w:r>
+        <w:rPr>
+          <w:noProof/>
+        </w:rPr>
+        <w:t xml:space="preserve"> - We know where the Soviet Union was centered s</w:t>
+      </w:r>
+      <w:r>
+        <w:rPr>
+          <w:noProof/>
+        </w:rPr>
+        <w:t>o we click on it to highlight the bubble and the corresponding bar</w:t>
+      </w:r>
+    </w:p>
+    <w:p>
+      <w:pPr>
+        <w:keepNext/>
+      </w:pPr>
+      <w:r>
+        <w:rPr>
+          <w:noProof/>
+        </w:rPr>
+        <w:drawing>
+          <wp:inline distT="0" distB="0" distL="0" distR="0" wp14:anchorId="638DC92B" wp14:editId="4544653B">
+            <wp:extent cx="3061970" cy="1190625"/>
+            <wp:effectExtent l="0" t="0" r="5080" b="9525"/>
+            <wp:docPr id="18" name="Picture 18"/>
+            <wp:cNvGraphicFramePr>
+              <a:graphicFrameLocks xmlns:a="http://schemas.openxmlformats.org/drawingml/2006/main" noChangeAspect="1"/>
+            </wp:cNvGraphicFramePr>
+            <a:graphic xmlns:a="http://schemas.openxmlformats.org/drawingml/2006/main">
+              <a:graphicData uri="http://schemas.openxmlformats.org/drawingml/2006/picture">
+                <pic:pic xmlns:pic="http://schemas.openxmlformats.org/drawingml/2006/picture">
+                  <pic:nvPicPr>
+                    <pic:cNvPr id="0" name="Picture 13"/>
+                    <pic:cNvPicPr>
+                      <a:picLocks noChangeAspect="1" noChangeArrowheads="1"/>
+                    </pic:cNvPicPr>
+                  </pic:nvPicPr>
+                  <pic:blipFill>
+                    <a:blip r:embed="rId25">
+                      <a:extLst>
+                        <a:ext uri="{28A0092B-C50C-407E-A947-70E740481C1C}">
+                          <a14:useLocalDpi xmlns:a14="http://schemas.microsoft.com/office/drawing/2010/main" val="0"/>
+                        </a:ext>
+                      </a:extLst>
+                    </a:blip>
+                    <a:srcRect/>
+                    <a:stretch>
+                      <a:fillRect/>
+                    </a:stretch>
+                  </pic:blipFill>
+                  <pic:spPr bwMode="auto">
+                    <a:xfrm>
+                      <a:off x="0" y="0"/>
+                      <a:ext cx="3061970" cy="1190625"/>
+                    </a:xfrm>
+                    <a:prstGeom prst="rect">
+                      <a:avLst/>
+                    </a:prstGeom>
+                    <a:noFill/>
+                    <a:ln>
+                      <a:noFill/>
+                    </a:ln>
+                  </pic:spPr>
+                </pic:pic>
+              </a:graphicData>
+            </a:graphic>
+          </wp:inline>
+        </w:drawing>
+      </w:r>
+    </w:p>
+    <w:p>
+      <w:pPr>
+        <w:pStyle w:val="Caption"/>
+        <w:jc w:val="both"/>
+      </w:pPr>
+      <w:r>
+        <w:t xml:space="preserve">Figure </w:t>
+      </w:r>
+      <w:fldSimple w:instr=" SEQ Figure \* ARABIC ">
+        <w:r>
+          <w:rPr>
+            <w:noProof/>
+          </w:rPr>
+          <w:t>12</w:t>
+        </w:r>
+      </w:fldSimple>
+      <w:r>
+        <w:t xml:space="preserve"> - The Soviet Union</w:t>
+      </w:r>
+      <w:r>
+        <w:rPr>
+          <w:noProof/>
+        </w:rPr>
+        <w:t xml:space="preserve"> was at the top of the ranking in that year, closely followed by the USA</w:t>
+      </w:r>
+    </w:p>
+    <w:p>
+      <w:pPr>
+        <w:pStyle w:val="Heading3"/>
+      </w:pPr>
+      <w:r>
+        <w:t xml:space="preserve">See the countries with the most </w:t>
+      </w:r>
+      <w:proofErr w:type="spellStart"/>
+      <w:r>
+        <w:t>medallists</w:t>
+      </w:r>
+      <w:proofErr w:type="spellEnd"/>
+      <w:r>
+        <w:t xml:space="preserve"> per capita in 2008.</w:t>
+      </w:r>
+    </w:p>
+    <w:p>
+      <w:proofErr w:type="spellStart"/>
+      <w:r>
+        <w:t>A</w:t>
+      </w:r>
+      <w:r>
+        <w:t>aaaa</w:t>
+      </w:r>
+      <w:proofErr w:type="spellEnd"/>
+    </w:p>
+    <w:p>
+      <w:pPr>
+        <w:keepNext/>
+      </w:pPr>
+      <w:r>
+        <w:rPr>
+          <w:noProof/>
+        </w:rPr>
+        <w:drawing>
+          <wp:inline distT="0" distB="0" distL="0" distR="0" wp14:anchorId="02222B29" wp14:editId="251446B1">
+            <wp:extent cx="3061970" cy="914400"/>
+            <wp:effectExtent l="0" t="0" r="5080" b="0"/>
+            <wp:docPr id="19" name="Picture 19"/>
+            <wp:cNvGraphicFramePr>
+              <a:graphicFrameLocks xmlns:a="http://schemas.openxmlformats.org/drawingml/2006/main" noChangeAspect="1"/>
+            </wp:cNvGraphicFramePr>
+            <a:graphic xmlns:a="http://schemas.openxmlformats.org/drawingml/2006/main">
+              <a:graphicData uri="http://schemas.openxmlformats.org/drawingml/2006/picture">
+                <pic:pic xmlns:pic="http://schemas.openxmlformats.org/drawingml/2006/picture">
+                  <pic:nvPicPr>
+                    <pic:cNvPr id="0" name="Picture 14"/>
+                    <pic:cNvPicPr>
+                      <a:picLocks noChangeAspect="1" noChangeArrowheads="1"/>
+                    </pic:cNvPicPr>
+                  </pic:nvPicPr>
+                  <pic:blipFill>
+                    <a:blip r:embed="rId26">
+                      <a:extLst>
+                        <a:ext uri="{28A0092B-C50C-407E-A947-70E740481C1C}">
+                          <a14:useLocalDpi xmlns:a14="http://schemas.microsoft.com/office/drawing/2010/main" val="0"/>
+                        </a:ext>
+                      </a:extLst>
+                    </a:blip>
+                    <a:srcRect/>
+                    <a:stretch>
+                      <a:fillRect/>
+                    </a:stretch>
+                  </pic:blipFill>
+                  <pic:spPr bwMode="auto">
+                    <a:xfrm>
+                      <a:off x="0" y="0"/>
+                      <a:ext cx="3061970" cy="914400"/>
+                    </a:xfrm>
+                    <a:prstGeom prst="rect">
+                      <a:avLst/>
+                    </a:prstGeom>
+                    <a:noFill/>
+                    <a:ln>
+                      <a:noFill/>
+                    </a:ln>
+                  </pic:spPr>
+                </pic:pic>
+              </a:graphicData>
+            </a:graphic>
+          </wp:inline>
+        </w:drawing>
+      </w:r>
+    </w:p>
+    <w:p>
+      <w:pPr>
+        <w:pStyle w:val="Caption"/>
+        <w:jc w:val="both"/>
+      </w:pPr>
+      <w:r>
+        <w:t xml:space="preserve">Figure </w:t>
+      </w:r>
+      <w:fldSimple w:instr=" SEQ Figure \* ARABIC ">
+        <w:r>
+          <w:rPr>
+            <w:noProof/>
+          </w:rPr>
+          <w:t>13</w:t>
+        </w:r>
+      </w:fldSimple>
+      <w:r>
+        <w:rPr>
+          <w:noProof/>
+        </w:rPr>
+        <w:t xml:space="preserve"> - Iceland had 44 million medallists per capita. That's more then how many popes there are per square km, in the Vatican City (2.3)</w:t>
+      </w:r>
+    </w:p>
+    <w:p>
+      <w:pPr>
+        <w:pStyle w:val="Heading3"/>
+      </w:pPr>
+      <w:r>
+        <w:t>How do the USSR and Russia’s cumulative scores compare?</w:t>
+      </w:r>
+    </w:p>
+    <w:p>
+      <w:proofErr w:type="spellStart"/>
+      <w:r>
+        <w:t>A</w:t>
+      </w:r>
+      <w:r>
+        <w:t>aaaa</w:t>
+      </w:r>
+      <w:proofErr w:type="spellEnd"/>
+    </w:p>
+    <w:p>
+      <w:pPr>
+        <w:keepNext/>
+      </w:pPr>
+      <w:r>
+        <w:rPr>
+          <w:noProof/>
+        </w:rPr>
+        <w:lastRenderedPageBreak/>
+        <w:drawing>
+          <wp:inline distT="0" distB="0" distL="0" distR="0" wp14:anchorId="0F801BDA" wp14:editId="02455AF6">
+            <wp:extent cx="3061970" cy="3796030"/>
+            <wp:effectExtent l="0" t="0" r="5080" b="0"/>
+            <wp:docPr id="20" name="Picture 20"/>
+            <wp:cNvGraphicFramePr>
+              <a:graphicFrameLocks xmlns:a="http://schemas.openxmlformats.org/drawingml/2006/main" noChangeAspect="1"/>
+            </wp:cNvGraphicFramePr>
+            <a:graphic xmlns:a="http://schemas.openxmlformats.org/drawingml/2006/main">
+              <a:graphicData uri="http://schemas.openxmlformats.org/drawingml/2006/picture">
+                <pic:pic xmlns:pic="http://schemas.openxmlformats.org/drawingml/2006/picture">
+                  <pic:nvPicPr>
+                    <pic:cNvPr id="0" name="Picture 15"/>
+                    <pic:cNvPicPr>
+                      <a:picLocks noChangeAspect="1" noChangeArrowheads="1"/>
+                    </pic:cNvPicPr>
+                  </pic:nvPicPr>
+                  <pic:blipFill>
+                    <a:blip r:embed="rId27">
+                      <a:extLst>
+                        <a:ext uri="{28A0092B-C50C-407E-A947-70E740481C1C}">
+                          <a14:useLocalDpi xmlns:a14="http://schemas.microsoft.com/office/drawing/2010/main" val="0"/>
+                        </a:ext>
+                      </a:extLst>
+                    </a:blip>
+                    <a:srcRect/>
+                    <a:stretch>
+                      <a:fillRect/>
+                    </a:stretch>
+                  </pic:blipFill>
+                  <pic:spPr bwMode="auto">
+                    <a:xfrm>
+                      <a:off x="0" y="0"/>
+                      <a:ext cx="3061970" cy="3796030"/>
+                    </a:xfrm>
+                    <a:prstGeom prst="rect">
+                      <a:avLst/>
+                    </a:prstGeom>
+                    <a:noFill/>
+                    <a:ln>
+                      <a:noFill/>
+                    </a:ln>
+                  </pic:spPr>
+                </pic:pic>
+              </a:graphicData>
+            </a:graphic>
+          </wp:inline>
+        </w:drawing>
+      </w:r>
+    </w:p>
+    <w:p>
+      <w:pPr>
+        <w:pStyle w:val="Caption"/>
+        <w:jc w:val="both"/>
+      </w:pPr>
+      <w:r>
+        <w:t xml:space="preserve">Figure </w:t>
+      </w:r>
+      <w:fldSimple w:instr=" SEQ Figure \* ARABIC ">
+        <w:r>
+          <w:rPr>
+            <w:noProof/>
+          </w:rPr>
+          <w:t>14</w:t>
+        </w:r>
+      </w:fldSimple>
+      <w:r>
+        <w:t xml:space="preserve"> - To the right, the Soviet Union, to the left, Russia. The Soviet Union had way more medals overall and in every sport</w:t>
       </w:r>
     </w:p>
     <w:p/>
@@ -2176,1624 +2694,277 @@
         <w:pStyle w:val="Heading1"/>
       </w:pPr>
       <w:r>
-        <w:t>LANGUAGE, STYLE AND CONTENT</w:t>
-      </w:r>
-    </w:p>
-    <w:p>
-      <w:r>
-        <w:t>The written and spoken language of SIGCHI is English. Spelling and punctuation may use any dialect of English (e.g., British, Canadian, US, etc.) provided this is done consistently. Hyphenation is optional. To ensure suitability for an international audience, please:</w:t>
-      </w:r>
-    </w:p>
-    <w:p>
-      <w:pPr>
-        <w:pStyle w:val="Bullet"/>
-      </w:pPr>
-      <w:r>
-        <w:t xml:space="preserve">Write in a straightforward style. </w:t>
-      </w:r>
-    </w:p>
-    <w:p>
-      <w:pPr>
-        <w:pStyle w:val="Bullet"/>
-      </w:pPr>
-      <w:r>
-        <w:t xml:space="preserve">Try to avoid long or complex sentence structures. </w:t>
-      </w:r>
-    </w:p>
-    <w:p>
-      <w:pPr>
-        <w:pStyle w:val="Bullet"/>
-      </w:pPr>
-      <w:r>
-        <w:t>Use common and basic vocabulary (e.g., use the word “unusual” rather than the word “arcane”).</w:t>
-      </w:r>
-    </w:p>
-    <w:p>
-      <w:pPr>
-        <w:pStyle w:val="Bullet"/>
-      </w:pPr>
-      <w:r>
-        <w:t>Briefly define or explain all technical terms that may be unfamiliar to readers.</w:t>
-      </w:r>
-    </w:p>
-    <w:p>
-      <w:pPr>
-        <w:pStyle w:val="Bullet"/>
-      </w:pPr>
-      <w:r>
-        <w:t>Explain all acronyms the first time they are used in your text</w:t>
-      </w:r>
-      <w:r>
-        <w:t>—</w:t>
-      </w:r>
-      <w:r>
-        <w:t>e.g., “Digital Signal Processing (DSP)”.</w:t>
-      </w:r>
-    </w:p>
-    <w:p>
-      <w:pPr>
-        <w:pStyle w:val="Bullet"/>
-      </w:pPr>
-      <w:r>
-        <w:t>Explain local references (e.g., not everyone knows all city names in a particular country).</w:t>
-      </w:r>
-    </w:p>
-    <w:p>
-      <w:pPr>
-        <w:pStyle w:val="Bullet"/>
-      </w:pPr>
-      <w:r>
-        <w:t xml:space="preserve">Explain “insider” comments. Ensure that your whole audience understands any reference whose meaning you do not describe (e.g., do not </w:t>
-      </w:r>
-      <w:r>
-        <w:t xml:space="preserve">assume that everyone has used an Android phone, </w:t>
-      </w:r>
-      <w:r>
-        <w:t>or a particular application).</w:t>
-      </w:r>
-    </w:p>
-    <w:p>
-      <w:pPr>
-        <w:pStyle w:val="Bullet"/>
-      </w:pPr>
+        <w:t>Implementation details</w:t>
+      </w:r>
+    </w:p>
+    <w:p>
+      <w:r>
+        <w:t>The implementation of the most complicated aspects of the visualization weren’t in fact ridiculously difficult.</w:t>
+      </w:r>
+    </w:p>
+    <w:p>
+      <w:r>
+        <w:t>The first challenge was choosing the scales for the widths of the bars, radii of the bubbles and coordinates of the lines. We had to choose values that would display the number of medals and coefficient clearly but without great disparity between smaller and larger values.</w:t>
+      </w:r>
+      <w:r>
+        <w:t xml:space="preserve"> After that, we had to choose the best tick values for the line graph’s Y axis.</w:t>
+      </w:r>
+    </w:p>
+    <w:p>
+      <w:r>
+        <w:t xml:space="preserve">The </w:t>
+      </w:r>
+      <w:r>
+        <w:t>second</w:t>
+      </w:r>
+      <w:r>
+        <w:t xml:space="preserve"> challenge was </w:t>
+      </w:r>
+      <w:r>
+        <w:t>being able to sum the medals of all sports for a country in a certain year, and also adding all the medals of the same sport over the years</w:t>
+      </w:r>
+      <w:r>
+        <w:t>.</w:t>
+      </w:r>
+      <w:r>
+        <w:t xml:space="preserve"> For both we had to use a few iterative cycles nested by one another and sum all the medals.</w:t>
+      </w:r>
+    </w:p>
+    <w:p>
+      <w:r>
+        <w:t>The third challenge was making the connection between idioms. The HTML and SVG elements we used had some attributes (their “id” containing the country code) that made matching bubbles and bars easy. The hard part was coding the logic to highlight the marks for a chosen country and stop highlighting the previously chosen country’s marks. For that we had to save the name of the previous country.</w:t>
+      </w:r>
+    </w:p>
+    <w:p>
+      <w:r>
+        <w:t xml:space="preserve">The fourth challenge was implementing the range sliders for the timeline and the animation that progresses through the years. For the range timeline, we used a </w:t>
+      </w:r>
+      <w:r>
+        <w:t>J</w:t>
+      </w:r>
+      <w:r>
+        <w:t>-</w:t>
+      </w:r>
+      <w:r>
+        <w:t>Query</w:t>
+      </w:r>
+      <w:r>
+        <w:t xml:space="preserve"> </w:t>
+      </w:r>
       <w:r>
         <w:lastRenderedPageBreak/>
-        <w:t>Explain colloquial language and puns. Understanding phrases like “red herring” may require a local knowledge of English</w:t>
-      </w:r>
-      <w:r>
-        <w:t xml:space="preserve">. </w:t>
-      </w:r>
-      <w:r>
-        <w:t>Humor and irony are difficult to translate.</w:t>
-      </w:r>
-    </w:p>
-    <w:p>
-      <w:pPr>
-        <w:pStyle w:val="Bullet"/>
-      </w:pPr>
-      <w:r>
-        <w:t>Use unambiguous forms for culturally localized concepts, such as times, dates, currencies</w:t>
-      </w:r>
-      <w:r>
-        <w:t>,</w:t>
-      </w:r>
-      <w:r>
-        <w:t xml:space="preserve"> and numbers (e.g., “1-5- 97” or “5/1/97” may mean 5 January or 1 May, an</w:t>
-      </w:r>
-      <w:r>
-        <w:t>d “seven o’clock” may mean 7:00</w:t>
+        <w:t>solution we found online</w:t>
+      </w:r>
+      <w:r>
+        <w:t xml:space="preserve"> and modified for our fitting</w:t>
+      </w:r>
+      <w:r>
+        <w:t>. Then we had to figure out a cycle that would increase the years and update the visualization and the sliders.</w:t>
+      </w:r>
+    </w:p>
+    <w:p>
+      <w:r>
+        <w:t xml:space="preserve">The </w:t>
+      </w:r>
+      <w:r>
+        <w:t>fifth challenge was making the tooltips over the</w:t>
+      </w:r>
+      <w:r>
+        <w:t xml:space="preserve"> bubbles and bars. We initially used a graphical element that would pop up over a mark after one second, but then opted for a simple solution we found online that popped up immediately after hovering over the mark.</w:t>
+      </w:r>
+    </w:p>
+    <w:p>
+      <w:r>
+        <w:t>The sixth challenge was making the drawing of the map more efficient. Initially we had it being drawn every time we changed the bubbles</w:t>
+      </w:r>
+      <w:r>
+        <w:t>, which was the most straining thing in our visualization</w:t>
+      </w:r>
+      <w:r>
+        <w:t>. We had to find a way around D3’s logic to allow a one-time drawing of the map bug free.</w:t>
+      </w:r>
+    </w:p>
+    <w:p>
+      <w:r>
+        <w:t>What did not end up being a challenge was optimization. We expected the sum of medals over the years and sports to be a very slow process. We’d have to do it every time we selected a range of years or to show stats for all sports. But that sum process was in fact rather quick under any circumstances, and did not spoil the experience. Th</w:t>
+      </w:r>
+      <w:r>
+        <w:t>us, no optimization was needed on that.</w:t>
+      </w:r>
+    </w:p>
+    <w:p>
+      <w:r>
+        <w:t xml:space="preserve">In the end, most of the problems we had arose from not knowing the </w:t>
+      </w:r>
+      <w:r>
+        <w:t>JavaScript</w:t>
+      </w:r>
+      <w:r>
+        <w:t xml:space="preserve"> language’s quirks </w:t>
+      </w:r>
+      <w:r>
+        <w:t xml:space="preserve">well </w:t>
+      </w:r>
+      <w:r>
+        <w:t>enough, initially.</w:t>
+      </w:r>
+      <w:r>
+        <w:t xml:space="preserve"> We made all the idioms ourselves without ever using D3’s examples page.</w:t>
+      </w:r>
+    </w:p>
+    <w:p>
+      <w:pPr>
+        <w:pStyle w:val="Heading1"/>
+      </w:pPr>
+      <w:r>
+        <w:t>conclusion &amp; future work</w:t>
+      </w:r>
+    </w:p>
+    <w:p>
+      <w:r>
+        <w:t>Having finished our visualization with all that we had planned, and even during the development, we learned a few things, some related to the data we displayed, some unrelated to that</w:t>
+      </w:r>
+      <w:r>
+        <w:t>, as well as.</w:t>
       </w:r>
       <w:r>
         <w:t xml:space="preserve"> </w:t>
       </w:r>
       <w:r>
-        <w:t>am or 19:00)</w:t>
-      </w:r>
-      <w:r>
-        <w:t xml:space="preserve">. </w:t>
-      </w:r>
-      <w:r>
-        <w:t>For currencies, indicate equivalences</w:t>
-      </w:r>
-      <w:r>
-        <w:t xml:space="preserve">: </w:t>
-      </w:r>
-      <w:r>
-        <w:t xml:space="preserve">“Participants were paid </w:t>
-      </w:r>
-      <w:r>
-        <w:t>₩</w:t>
-      </w:r>
-      <w:r>
-        <w:t>22</w:t>
-      </w:r>
-      <w:r>
-        <w:t xml:space="preserve">, or roughly </w:t>
-      </w:r>
-      <w:r>
-        <w:t>US</w:t>
-      </w:r>
-      <w:r>
-        <w:t>$</w:t>
-      </w:r>
-      <w:r>
-        <w:t>29</w:t>
-      </w:r>
-      <w:r>
-        <w:t>.”</w:t>
-      </w:r>
-    </w:p>
-    <w:p>
-      <w:pPr>
-        <w:pStyle w:val="Bullet"/>
-      </w:pPr>
-      <w:r>
-        <w:t>Be careful with the use of gender-specific pronouns (</w:t>
-      </w:r>
-      <w:r>
-        <w:rPr>
-          <w:i/>
-        </w:rPr>
-        <w:t>he</w:t>
-      </w:r>
-      <w:r>
-        <w:t xml:space="preserve">, </w:t>
-      </w:r>
-      <w:r>
-        <w:rPr>
-          <w:i/>
-        </w:rPr>
-        <w:t>she</w:t>
-      </w:r>
-      <w:r>
-        <w:t>) and other gendered words (</w:t>
-      </w:r>
-      <w:r>
-        <w:rPr>
-          <w:i/>
-        </w:rPr>
-        <w:t>chairman</w:t>
-      </w:r>
-      <w:r>
-        <w:t xml:space="preserve">, </w:t>
-      </w:r>
-      <w:r>
-        <w:rPr>
-          <w:i/>
-        </w:rPr>
-        <w:t>manpower</w:t>
-      </w:r>
-      <w:r>
-        <w:t xml:space="preserve">, </w:t>
-      </w:r>
-      <w:r>
-        <w:rPr>
-          <w:i/>
-        </w:rPr>
-        <w:t>man-months</w:t>
-      </w:r>
-      <w:r>
-        <w:t xml:space="preserve">). Use inclusive language that is gender-neutral (e.g., </w:t>
-      </w:r>
-      <w:r>
-        <w:rPr>
-          <w:i/>
-        </w:rPr>
-        <w:t>she</w:t>
+        <w:t>Some extra features beyond</w:t>
+      </w:r>
+      <w:r>
+        <w:t xml:space="preserve"> the tasks </w:t>
+      </w:r>
+      <w:r>
+        <w:t>we first committed to answer to were also added to enrich our visualization, and those taught us a few more things.</w:t>
+      </w:r>
+    </w:p>
+    <w:p>
+      <w:pPr>
+        <w:pStyle w:val="Heading2"/>
+      </w:pPr>
+      <w:r>
+        <w:t>Things we learned</w:t>
+      </w:r>
+    </w:p>
+    <w:p>
+      <w:r>
+        <w:t>We didn’t know there hadn’t been any games during the World Wars. We had to display an image instead of data, when we found out there were no bubbles or bars during those years.</w:t>
+      </w:r>
+    </w:p>
+    <w:p>
+      <w:r>
+        <w:t>We learned that computers are really fast. We had a few thousands of entries to process during runtime, and our code just skimmed through them when the time came to pump out graphical elements.</w:t>
+      </w:r>
+    </w:p>
+    <w:p>
+      <w:r>
+        <w:t>We learned that the Soviet Union achieved three times as many medals as modern Russia has, in the span of only around twice the editions of the Olympics.</w:t>
+      </w:r>
+    </w:p>
+    <w:p>
+      <w:r>
+        <w:t>We found out about obscur</w:t>
+      </w:r>
+      <w:r>
+        <w:t xml:space="preserve">e games such as </w:t>
+      </w:r>
+      <w:proofErr w:type="spellStart"/>
+      <w:r>
+        <w:t>Jeu</w:t>
+      </w:r>
+      <w:proofErr w:type="spellEnd"/>
+      <w:r>
+        <w:t xml:space="preserve"> de </w:t>
+      </w:r>
+      <w:proofErr w:type="spellStart"/>
+      <w:r>
+        <w:t>Paume</w:t>
+      </w:r>
+      <w:proofErr w:type="spellEnd"/>
+      <w:r>
+        <w:t>, Tug of War and</w:t>
+      </w:r>
+      <w:r>
+        <w:t xml:space="preserve"> Basque </w:t>
+      </w:r>
+      <w:proofErr w:type="spellStart"/>
+      <w:r>
+        <w:t>Pelota</w:t>
+      </w:r>
+      <w:proofErr w:type="spellEnd"/>
+      <w:r>
+        <w:t xml:space="preserve"> where only a couple countries got medals.</w:t>
       </w:r>
       <w:r>
         <w:t xml:space="preserve"> </w:t>
       </w:r>
-      <w:r>
-        <w:rPr>
-          <w:i/>
-        </w:rPr>
-        <w:t>or</w:t>
-      </w:r>
-      <w:r>
-        <w:t xml:space="preserve"> </w:t>
-      </w:r>
-      <w:r>
-        <w:rPr>
-          <w:i/>
-        </w:rPr>
-        <w:t>he</w:t>
-      </w:r>
-      <w:r>
-        <w:t xml:space="preserve">, </w:t>
-      </w:r>
-      <w:r>
-        <w:rPr>
-          <w:i/>
-        </w:rPr>
-        <w:t>they</w:t>
-      </w:r>
-      <w:r>
-        <w:t>,</w:t>
-      </w:r>
-      <w:r>
-        <w:rPr>
-          <w:i/>
-        </w:rPr>
-        <w:t xml:space="preserve"> s/he</w:t>
-      </w:r>
-      <w:r>
-        <w:t xml:space="preserve">, </w:t>
-      </w:r>
-      <w:r>
-        <w:rPr>
-          <w:i/>
-        </w:rPr>
-        <w:t>chair</w:t>
-      </w:r>
-      <w:r>
-        <w:t xml:space="preserve">, </w:t>
-      </w:r>
-      <w:r>
-        <w:rPr>
-          <w:i/>
-        </w:rPr>
-        <w:t>staff</w:t>
-      </w:r>
-      <w:r>
-        <w:t xml:space="preserve">, </w:t>
-      </w:r>
-      <w:r>
-        <w:rPr>
-          <w:i/>
-        </w:rPr>
-        <w:t>staff-hours</w:t>
-      </w:r>
-      <w:r>
-        <w:t xml:space="preserve">, </w:t>
-      </w:r>
-      <w:r>
-        <w:rPr>
-          <w:i/>
-        </w:rPr>
-        <w:t>person-years</w:t>
-      </w:r>
-      <w:r>
-        <w:t>). See</w:t>
-      </w:r>
-      <w:r>
-        <w:t xml:space="preserve"> the </w:t>
-      </w:r>
-      <w:r>
-        <w:rPr>
-          <w:i/>
-        </w:rPr>
-        <w:t>Guidelines for Bias-Free Writing</w:t>
-      </w:r>
-      <w:r>
-        <w:t xml:space="preserve"> </w:t>
-      </w:r>
-      <w:r>
-        <w:t>for further advice and examples regarding gender and other personal attributes</w:t>
-      </w:r>
-      <w:r>
-        <w:t xml:space="preserve"> [</w:t>
-      </w:r>
-      <w:r>
-        <w:fldChar w:fldCharType="begin"/>
-      </w:r>
-      <w:r>
-        <w:instrText xml:space="preserve"> REF _Ref279752240 \r \h </w:instrText>
-      </w:r>
-      <w:r>
-        <w:fldChar w:fldCharType="separate"/>
-      </w:r>
-      <w:r>
-        <w:t>9</w:t>
-      </w:r>
-      <w:r>
-        <w:fldChar w:fldCharType="end"/>
-      </w:r>
-      <w:r>
-        <w:t>]</w:t>
-      </w:r>
-      <w:r>
-        <w:t>.</w:t>
-      </w:r>
-      <w:r>
-        <w:t xml:space="preserve"> Be particularly aware of considerations around writing about people with disabilities. </w:t>
-      </w:r>
-    </w:p>
-    <w:p>
-      <w:pPr>
-        <w:pStyle w:val="Bullet"/>
-      </w:pPr>
-      <w:r>
-        <w:t xml:space="preserve">If possible, use the full (extended) alphabetic character set for names of persons, institutions, and places (e.g., Grønbæk, Lafreniére, Sánchez, </w:t>
-      </w:r>
-      <w:r>
-        <w:t>Nguyễn</w:t>
-      </w:r>
-      <w:r>
-        <w:t xml:space="preserve">, </w:t>
-      </w:r>
-      <w:r>
-        <w:t>Universität, Weißenbach, Züllighoven, Århus, etc.)</w:t>
-      </w:r>
-      <w:r>
-        <w:t xml:space="preserve">. </w:t>
-      </w:r>
-      <w:r>
-        <w:t>These</w:t>
-      </w:r>
-      <w:r>
-        <w:t xml:space="preserve"> </w:t>
-      </w:r>
-      <w:r>
-        <w:t>characters</w:t>
-      </w:r>
-      <w:r>
-        <w:t xml:space="preserve"> </w:t>
-      </w:r>
-      <w:r>
-        <w:t>are</w:t>
-      </w:r>
-      <w:r>
-        <w:t xml:space="preserve"> </w:t>
-      </w:r>
-      <w:r>
-        <w:t>already</w:t>
-      </w:r>
-      <w:r>
-        <w:t xml:space="preserve"> in</w:t>
-      </w:r>
-      <w:r>
-        <w:t>cluded in most versions and variants of Times, Helvetica, and Arial fonts.</w:t>
-      </w:r>
-    </w:p>
-    <w:p>
-      <w:pPr>
-        <w:pStyle w:val="Heading1"/>
-      </w:pPr>
-      <w:r>
-        <w:t>Accessibility</w:t>
-      </w:r>
-    </w:p>
-    <w:p>
-      <w:r>
-        <w:t>The Executive Council of SIGCHI</w:t>
-      </w:r>
-      <w:r>
-        <w:t xml:space="preserve"> </w:t>
-      </w:r>
-      <w:r>
-        <w:t>ha</w:t>
-      </w:r>
-      <w:r>
-        <w:t>s</w:t>
-      </w:r>
-      <w:r>
-        <w:t xml:space="preserve"> committed to making SIGCHI conferences more inclusive for researchers, practitioners, and educators with disabilities. As a part of this goal, the all authors </w:t>
-      </w:r>
-      <w:r>
-        <w:t xml:space="preserve">are asked </w:t>
-      </w:r>
-      <w:r>
-        <w:t xml:space="preserve">to work on improving the accessibility of their submissions. </w:t>
-      </w:r>
-      <w:r>
-        <w:t xml:space="preserve">Specifically, we encourage authors to carry out the following </w:t>
-      </w:r>
-      <w:r>
-        <w:t xml:space="preserve">five </w:t>
-      </w:r>
-      <w:r>
-        <w:t>steps:</w:t>
-      </w:r>
-    </w:p>
-    <w:p>
-      <w:pPr>
-        <w:pStyle w:val="Bullet"/>
+      <w:proofErr w:type="spellStart"/>
+      <w:r>
+        <w:t>Jeu</w:t>
+      </w:r>
+      <w:proofErr w:type="spellEnd"/>
+      <w:r>
+        <w:t xml:space="preserve"> de </w:t>
+      </w:r>
+      <w:proofErr w:type="spellStart"/>
+      <w:r>
+        <w:t>Paume</w:t>
+      </w:r>
+      <w:proofErr w:type="spellEnd"/>
+      <w:r>
+        <w:t xml:space="preserve"> is a French game but none of the medalists were from a French team.</w:t>
+      </w:r>
+    </w:p>
+    <w:p>
+      <w:pPr>
+        <w:pStyle w:val="Heading2"/>
+      </w:pPr>
+      <w:r>
+        <w:t>Things to improve on</w:t>
+      </w:r>
+    </w:p>
+    <w:p>
+      <w:r>
+        <w:t xml:space="preserve">If we were to start over, we would have skipped the useless data processing experiments we did and gone straight to the data that mattered. But experimenting was probably a </w:t>
+      </w:r>
+      <w:r>
+        <w:lastRenderedPageBreak/>
+        <w:t>useful step to help us figure out how each arrangement of data is best for what we want to draw.</w:t>
+      </w:r>
+    </w:p>
+    <w:p>
+      <w:r>
+        <w:t>Furthermore, we would have organized our code better from the beginning, to facilitate the increments we made throughout the development. For example, the tooltips weren’t something we had originally planned and they required some dark magic using SVG, HTML and JavaScript in ways they should probably not be mixed. The animation through the years also required some structure changes in the code, and we still had to correct some small bugs.</w:t>
+      </w:r>
+    </w:p>
+    <w:p>
+      <w:r>
+        <w:t>If we had more resources to work on our visualization, we’d like to first perform a small style overhaul to the interface and general look of our solution. We would also allow for a choice of an arbitrary amount of sports, instead of forcing the user between choosing either one or all of them. We would also attempt to merge the two tabs Standings and Standings Comparison into one, after we figured out how to organize the views on the page.</w:t>
+      </w:r>
+    </w:p>
+    <w:p>
+      <w:r>
+        <w:t>We’ll finish off by saying this was enriching project that went as we planned, in some aspects better than we expected, that we would like to do some further improvements on, and that taught us skills in building visualizations as well a</w:t>
+      </w:r>
+      <w:r>
+        <w:t>s facts about the Olympic Games.</w:t>
+      </w:r>
+    </w:p>
+    <w:p>
+      <w:pPr>
+        <w:pStyle w:val="References"/>
         <w:numPr>
           <w:ilvl w:val="0"/>
-          <w:numId w:val="34"/>
+          <w:numId w:val="0"/>
         </w:numPr>
-        <w:ind w:left="187" w:hanging="187"/>
-      </w:pPr>
-      <w:r>
-        <w:t>Add alternative text to all figures</w:t>
-      </w:r>
-    </w:p>
-    <w:p>
-      <w:pPr>
-        <w:pStyle w:val="Bullet"/>
-        <w:numPr>
-          <w:ilvl w:val="0"/>
-          <w:numId w:val="34"/>
-        </w:numPr>
-        <w:ind w:left="187" w:hanging="187"/>
-      </w:pPr>
-      <w:r>
-        <w:t>Mark table headings</w:t>
-      </w:r>
-    </w:p>
-    <w:p>
-      <w:pPr>
-        <w:pStyle w:val="Bullet"/>
-        <w:numPr>
-          <w:ilvl w:val="0"/>
-          <w:numId w:val="34"/>
-        </w:numPr>
-        <w:ind w:left="187" w:hanging="187"/>
-      </w:pPr>
-      <w:r>
-        <w:t>Generate a tagged PDF</w:t>
-      </w:r>
-    </w:p>
-    <w:p>
-      <w:pPr>
-        <w:pStyle w:val="Bullet"/>
-        <w:numPr>
-          <w:ilvl w:val="0"/>
-          <w:numId w:val="34"/>
-        </w:numPr>
-        <w:ind w:left="187" w:hanging="187"/>
-      </w:pPr>
-      <w:r>
-        <w:t xml:space="preserve">Verify the default </w:t>
-      </w:r>
-      <w:r>
-        <w:t>language</w:t>
-      </w:r>
-    </w:p>
-    <w:p>
-      <w:pPr>
-        <w:pStyle w:val="Bullet"/>
-        <w:numPr>
-          <w:ilvl w:val="0"/>
-          <w:numId w:val="34"/>
-        </w:numPr>
-      </w:pPr>
-      <w:r>
-        <w:t>Set the tab order to “Use Document Structure”</w:t>
-      </w:r>
-    </w:p>
-    <w:p>
-      <w:r>
-        <w:t>For more information and links to instructions and resources, please see:</w:t>
-      </w:r>
-      <w:r>
-        <w:t xml:space="preserve"> </w:t>
-      </w:r>
-      <w:hyperlink r:id="rId20" w:history="1">
-        <w:r>
-          <w:rPr>
-            <w:rStyle w:val="Hyperlink"/>
-          </w:rPr>
-          <w:t>http://chi2016.acm.org/accessibility</w:t>
-        </w:r>
-      </w:hyperlink>
-      <w:r>
-        <w:t>.</w:t>
-      </w:r>
-    </w:p>
-    <w:p>
-      <w:pPr>
-        <w:pStyle w:val="Heading1"/>
-      </w:pPr>
-      <w:r>
-        <w:t>Page Numbering, Headers</w:t>
-      </w:r>
-      <w:r>
-        <w:t>,</w:t>
-      </w:r>
-      <w:r>
-        <w:t xml:space="preserve"> and Footers</w:t>
-      </w:r>
-    </w:p>
-    <w:p>
-      <w:r>
-        <w:t xml:space="preserve">Your final submission </w:t>
-      </w:r>
-      <w:r>
-        <w:t>should not</w:t>
-      </w:r>
-      <w:r>
-        <w:t xml:space="preserve"> </w:t>
-      </w:r>
-      <w:r>
-        <w:t xml:space="preserve">contain footer or header information at the top or bottom of each page. </w:t>
-      </w:r>
-      <w:r>
-        <w:t xml:space="preserve">Specifically, your final submission should not include page numbers. </w:t>
-      </w:r>
-      <w:r>
-        <w:t>Initial submissions</w:t>
-      </w:r>
-      <w:r>
-        <w:t xml:space="preserve"> </w:t>
-      </w:r>
-      <w:r>
-        <w:t>may include page numbers</w:t>
-      </w:r>
-      <w:r>
-        <w:t xml:space="preserve">, but these </w:t>
-      </w:r>
-      <w:r>
-        <w:rPr>
-          <w:i/>
-        </w:rPr>
-        <w:t>must</w:t>
-      </w:r>
-      <w:r>
-        <w:t xml:space="preserve"> be removed for camera-ready</w:t>
-      </w:r>
-      <w:r>
-        <w:t xml:space="preserve">. </w:t>
-      </w:r>
-      <w:r>
-        <w:t>P</w:t>
-      </w:r>
-      <w:r>
-        <w:t xml:space="preserve">age numbers </w:t>
-      </w:r>
-      <w:r>
-        <w:t xml:space="preserve">will be </w:t>
-      </w:r>
-      <w:r>
-        <w:t xml:space="preserve">added to the </w:t>
-      </w:r>
-      <w:r>
-        <w:t>PDF</w:t>
-      </w:r>
-      <w:r>
-        <w:t xml:space="preserve"> </w:t>
-      </w:r>
-      <w:r>
-        <w:t>when the proceedings are assembled</w:t>
-      </w:r>
-      <w:r>
-        <w:t>.</w:t>
-      </w:r>
-    </w:p>
-    <w:p>
-      <w:pPr>
-        <w:pStyle w:val="Heading1"/>
-      </w:pPr>
-      <w:r>
-        <w:t>Producing and testing PDF files</w:t>
-      </w:r>
-    </w:p>
-    <w:p>
-      <w:pPr>
-        <w:rPr>
-          <w:color w:val="000000"/>
-        </w:rPr>
-      </w:pPr>
-      <w:r>
-        <w:rPr>
-          <w:color w:val="000000"/>
-        </w:rPr>
-        <w:t>We recommend that you produce a PDF version of your submission well before the final deadline</w:t>
-      </w:r>
-      <w:r>
-        <w:rPr>
-          <w:color w:val="000000"/>
-        </w:rPr>
-        <w:t xml:space="preserve">. </w:t>
-      </w:r>
-      <w:r>
-        <w:rPr>
-          <w:color w:val="000000"/>
-        </w:rPr>
-        <w:t>Your PDF file must be ACM DL Compliant. The requirements for an ACM Compliant PDF are available at</w:t>
-      </w:r>
-      <w:r>
-        <w:rPr>
-          <w:color w:val="000000"/>
-        </w:rPr>
-        <w:t>:</w:t>
-      </w:r>
-    </w:p>
-    <w:p>
-      <w:pPr>
-        <w:rPr>
-          <w:rStyle w:val="Hyperlink"/>
-          <w:color w:val="000000"/>
-        </w:rPr>
-      </w:pPr>
-      <w:hyperlink r:id="rId21" w:history="1">
-        <w:r>
-          <w:rPr>
-            <w:rStyle w:val="Hyperlink"/>
-          </w:rPr>
-          <w:t>http://sheridanprinting.com/typedept/ACM-distilling-settings.htm</w:t>
-        </w:r>
-      </w:hyperlink>
-    </w:p>
-    <w:p>
-      <w:pPr>
-        <w:rPr>
-          <w:color w:val="000000"/>
-        </w:rPr>
-      </w:pPr>
-      <w:r>
-        <w:rPr>
-          <w:color w:val="000000"/>
-        </w:rPr>
-        <w:t xml:space="preserve">When creating your PDF from Word, ensure that you generate a tagged PDF from improved accessibility. This can be done by using the </w:t>
-      </w:r>
-      <w:r>
-        <w:rPr>
-          <w:color w:val="000000"/>
-        </w:rPr>
-        <w:t>Ado</w:t>
-      </w:r>
-      <w:r>
-        <w:rPr>
-          <w:color w:val="000000"/>
-        </w:rPr>
-        <w:t xml:space="preserve">be </w:t>
-      </w:r>
-      <w:r>
-        <w:rPr>
-          <w:color w:val="000000"/>
-        </w:rPr>
-        <w:t>PDF a</w:t>
-      </w:r>
-      <w:r>
-        <w:rPr>
-          <w:color w:val="000000"/>
-        </w:rPr>
-        <w:t xml:space="preserve">dd-in, also called PDFMaker. </w:t>
-      </w:r>
-      <w:r>
-        <w:rPr>
-          <w:color w:val="000000"/>
-        </w:rPr>
-        <w:t>S</w:t>
-      </w:r>
-      <w:r>
-        <w:rPr>
-          <w:color w:val="000000"/>
-        </w:rPr>
-        <w:t xml:space="preserve">elect </w:t>
-      </w:r>
-      <w:r>
-        <w:rPr>
-          <w:color w:val="000000"/>
-        </w:rPr>
-        <w:t xml:space="preserve">Acrobat | </w:t>
-      </w:r>
-      <w:r>
-        <w:rPr>
-          <w:color w:val="000000"/>
-        </w:rPr>
-        <w:t xml:space="preserve">Preferences from the </w:t>
-      </w:r>
-      <w:r>
-        <w:rPr>
-          <w:color w:val="000000"/>
-        </w:rPr>
-        <w:t xml:space="preserve">ribbon </w:t>
-      </w:r>
-      <w:r>
-        <w:rPr>
-          <w:color w:val="000000"/>
-        </w:rPr>
-        <w:t xml:space="preserve">and ensure that </w:t>
-      </w:r>
-      <w:r>
-        <w:rPr>
-          <w:color w:val="000000"/>
-        </w:rPr>
-        <w:t>“</w:t>
-      </w:r>
-      <w:r>
-        <w:rPr>
-          <w:color w:val="000000"/>
-        </w:rPr>
-        <w:t>Enable Accessibility and Reflow with tagged Adobe PDF</w:t>
-      </w:r>
-      <w:r>
-        <w:rPr>
-          <w:color w:val="000000"/>
-        </w:rPr>
-        <w:t>”</w:t>
-      </w:r>
-      <w:r>
-        <w:rPr>
-          <w:color w:val="000000"/>
-        </w:rPr>
-        <w:t xml:space="preserve"> is selected.</w:t>
-      </w:r>
-      <w:r>
-        <w:rPr>
-          <w:color w:val="000000"/>
-        </w:rPr>
-        <w:t xml:space="preserve"> You can then generate a tagged PDF by selecting “C</w:t>
-      </w:r>
-      <w:r>
-        <w:rPr>
-          <w:color w:val="000000"/>
-        </w:rPr>
-        <w:t>reate PDF</w:t>
-      </w:r>
-      <w:r>
-        <w:rPr>
-          <w:color w:val="000000"/>
-        </w:rPr>
-        <w:t>”</w:t>
-      </w:r>
-      <w:r>
-        <w:rPr>
-          <w:color w:val="000000"/>
-        </w:rPr>
-        <w:t xml:space="preserve"> from the Acrobat ribbon.</w:t>
-      </w:r>
-      <w:r>
-        <w:rPr>
-          <w:color w:val="000000"/>
-        </w:rPr>
-        <w:t xml:space="preserve"> </w:t>
-      </w:r>
-      <w:r>
-        <w:rPr>
-          <w:color w:val="000000"/>
-        </w:rPr>
-        <w:t xml:space="preserve">Test your PDF file by viewing or printing it with the same software </w:t>
-      </w:r>
-      <w:r>
-        <w:rPr>
-          <w:color w:val="000000"/>
-        </w:rPr>
-        <w:t xml:space="preserve">the publisher </w:t>
-      </w:r>
-      <w:r>
-        <w:rPr>
-          <w:color w:val="000000"/>
-        </w:rPr>
-        <w:t xml:space="preserve">will use, Adobe Acrobat Reader Version </w:t>
-      </w:r>
-      <w:r>
-        <w:rPr>
-          <w:color w:val="000000"/>
-        </w:rPr>
-        <w:t>10</w:t>
-      </w:r>
-      <w:r>
-        <w:rPr>
-          <w:color w:val="000000"/>
-        </w:rPr>
-        <w:t xml:space="preserve">, which </w:t>
-      </w:r>
-      <w:r>
-        <w:rPr>
-          <w:color w:val="000000"/>
-        </w:rPr>
-        <w:t xml:space="preserve">is widely </w:t>
-      </w:r>
-      <w:r>
-        <w:rPr>
-          <w:color w:val="000000"/>
-        </w:rPr>
-        <w:t>available at no cost</w:t>
-      </w:r>
-      <w:r>
-        <w:rPr>
-          <w:color w:val="000000"/>
-        </w:rPr>
-        <w:t xml:space="preserve">. </w:t>
-      </w:r>
-      <w:r>
-        <w:rPr>
-          <w:color w:val="000000"/>
-        </w:rPr>
-        <w:t xml:space="preserve">Note that most reviewers will use a North American/European version of Acrobat </w:t>
-      </w:r>
-      <w:r>
-        <w:rPr>
-          <w:color w:val="000000"/>
-        </w:rPr>
-        <w:t>R</w:t>
-      </w:r>
-      <w:r>
-        <w:rPr>
-          <w:color w:val="000000"/>
-        </w:rPr>
-        <w:t>eader</w:t>
-      </w:r>
-      <w:r>
-        <w:rPr>
-          <w:color w:val="000000"/>
-        </w:rPr>
-        <w:t>, so please check your PDF accordingly</w:t>
-      </w:r>
-      <w:r>
-        <w:rPr>
-          <w:color w:val="000000"/>
-        </w:rPr>
-        <w:t xml:space="preserve">. </w:t>
-      </w:r>
-    </w:p>
-    <w:p>
-      <w:pPr>
-        <w:pStyle w:val="Heading1"/>
-      </w:pPr>
-      <w:r>
-        <w:t>Conclusion</w:t>
-      </w:r>
-    </w:p>
-    <w:p>
-      <w:r>
-        <w:t>It is important that you write for the SIGCHI audience</w:t>
-      </w:r>
-      <w:r>
-        <w:t xml:space="preserve">. </w:t>
-      </w:r>
-      <w:r>
-        <w:t xml:space="preserve">Please read previous years’ </w:t>
-      </w:r>
-      <w:r>
-        <w:t>p</w:t>
-      </w:r>
-      <w:r>
-        <w:t>roceedings</w:t>
-      </w:r>
-      <w:r>
-        <w:t xml:space="preserve"> to understand the writing style and conventions that successful authors have used</w:t>
-      </w:r>
-      <w:r>
-        <w:t>.</w:t>
-      </w:r>
-      <w:r>
-        <w:t xml:space="preserve"> S</w:t>
-      </w:r>
-      <w:r>
-        <w:t xml:space="preserve">tate clearly what you have done, not merely what you plan to do, and explain how your work is different from previously published work, i.e., </w:t>
-      </w:r>
-      <w:r>
-        <w:rPr>
-          <w:i/>
-        </w:rPr>
-        <w:t>the unique contribution that</w:t>
-      </w:r>
-      <w:r>
-        <w:rPr>
-          <w:i/>
-        </w:rPr>
-        <w:t xml:space="preserve"> your work makes to the field</w:t>
-      </w:r>
-      <w:r>
-        <w:t>.</w:t>
-      </w:r>
-      <w:r>
-        <w:t xml:space="preserve"> </w:t>
-      </w:r>
-      <w:r>
-        <w:t>Please consider what the reader will learn from your submission, and how they will find your work useful</w:t>
-      </w:r>
-      <w:r>
-        <w:t xml:space="preserve">. </w:t>
-      </w:r>
-      <w:r>
-        <w:t>If you write with these questions in mind, your work is more likely to be successful, b</w:t>
-      </w:r>
-      <w:r>
-        <w:t>oth in being accepted into the c</w:t>
-      </w:r>
-      <w:r>
-        <w:t>onference, and in influencing the work of our field.</w:t>
-      </w:r>
-    </w:p>
-    <w:p>
-      <w:pPr>
-        <w:pStyle w:val="Heading1"/>
-      </w:pPr>
-      <w:r>
-        <w:t>ACKNOWLEDGMENTS</w:t>
-      </w:r>
-    </w:p>
-    <w:p>
-      <w:r>
-        <w:t xml:space="preserve">Sample </w:t>
-      </w:r>
-      <w:r>
-        <w:t>t</w:t>
-      </w:r>
-      <w:r>
-        <w:t xml:space="preserve">ext: We </w:t>
-      </w:r>
-      <w:r>
-        <w:t xml:space="preserve">thank </w:t>
-      </w:r>
-      <w:r>
-        <w:t>all the</w:t>
-      </w:r>
-      <w:r>
-        <w:t xml:space="preserve"> volunteers, and all publications support and staff, who wrote and provided helpful comments on previous versions of this document</w:t>
-      </w:r>
-      <w:r>
-        <w:t xml:space="preserve">. </w:t>
-      </w:r>
-      <w:r>
-        <w:t>A</w:t>
-      </w:r>
-      <w:r>
-        <w:t>uthors 1, 2,</w:t>
-      </w:r>
-      <w:r>
-        <w:t xml:space="preserve"> </w:t>
-      </w:r>
-      <w:r>
-        <w:t>and</w:t>
-      </w:r>
-      <w:r>
-        <w:t xml:space="preserve"> 3 grate</w:t>
-      </w:r>
-      <w:r>
-        <w:t>fully acknowledge the grant from</w:t>
-      </w:r>
-      <w:r>
-        <w:t xml:space="preserve"> NSF (#1234-2012-ABC). This </w:t>
-      </w:r>
-      <w:r>
-        <w:t xml:space="preserve">is just </w:t>
-      </w:r>
-      <w:r>
-        <w:t xml:space="preserve">an </w:t>
-      </w:r>
-      <w:r>
-        <w:t>example.</w:t>
-      </w:r>
-      <w:r>
-        <w:t xml:space="preserve"> </w:t>
-      </w:r>
-    </w:p>
-    <w:p>
-      <w:pPr>
-        <w:pStyle w:val="Heading1"/>
-      </w:pPr>
-      <w:r>
-        <w:t>References format</w:t>
-      </w:r>
-    </w:p>
-    <w:p>
-      <w:r>
-        <w:t xml:space="preserve">References must be the same font size as other body text. References should be in alphabetical order by last name of first author. </w:t>
-      </w:r>
-      <w:r>
-        <w:t xml:space="preserve">Example reference formatting for </w:t>
-      </w:r>
-      <w:r>
-        <w:t xml:space="preserve">individual </w:t>
-      </w:r>
-      <w:r>
-        <w:t xml:space="preserve">journal articles </w:t>
-      </w:r>
-      <w:r>
-        <w:t>[</w:t>
-      </w:r>
-      <w:r>
-        <w:fldChar w:fldCharType="begin"/>
-      </w:r>
-      <w:r>
-        <w:instrText xml:space="preserve"> REF _Ref279752133 \r \h </w:instrText>
-      </w:r>
-      <w:r>
-        <w:fldChar w:fldCharType="separate"/>
-      </w:r>
-      <w:r>
-        <w:t>3</w:t>
-      </w:r>
-      <w:r>
-        <w:fldChar w:fldCharType="end"/>
-      </w:r>
-      <w:r>
-        <w:t>]</w:t>
-      </w:r>
-      <w:r>
-        <w:t xml:space="preserve">, </w:t>
-      </w:r>
-      <w:r>
-        <w:t>articles in conference proceeding</w:t>
-      </w:r>
-      <w:r>
-        <w:t>s [</w:t>
-      </w:r>
-      <w:r>
-        <w:fldChar w:fldCharType="begin"/>
-      </w:r>
-      <w:r>
-        <w:instrText xml:space="preserve"> REF _Ref406944911 \r \h </w:instrText>
-      </w:r>
-      <w:r>
-        <w:fldChar w:fldCharType="separate"/>
-      </w:r>
-      <w:r>
-        <w:t>7</w:t>
-      </w:r>
-      <w:r>
-        <w:fldChar w:fldCharType="end"/>
-      </w:r>
-      <w:r>
-        <w:t>]</w:t>
-      </w:r>
-      <w:r>
-        <w:t xml:space="preserve">, books </w:t>
-      </w:r>
-      <w:r>
-        <w:t>[</w:t>
-      </w:r>
-      <w:r>
-        <w:fldChar w:fldCharType="begin"/>
-      </w:r>
-      <w:r>
-        <w:instrText xml:space="preserve"> REF _Ref279752240 \r \h </w:instrText>
-      </w:r>
-      <w:r>
-        <w:fldChar w:fldCharType="separate"/>
-      </w:r>
-      <w:r>
-        <w:t>9</w:t>
-      </w:r>
-      <w:r>
-        <w:fldChar w:fldCharType="end"/>
-      </w:r>
-      <w:r>
-        <w:t>]</w:t>
-      </w:r>
-      <w:r>
-        <w:t xml:space="preserve">, theses </w:t>
-      </w:r>
-      <w:r>
-        <w:t>[</w:t>
-      </w:r>
-      <w:r>
-        <w:fldChar w:fldCharType="begin"/>
-      </w:r>
-      <w:r>
-        <w:instrText xml:space="preserve"> REF _Ref279752272 \r \h </w:instrText>
-      </w:r>
-      <w:r>
-        <w:fldChar w:fldCharType="separate"/>
-      </w:r>
-      <w:r>
-        <w:t>10</w:t>
-      </w:r>
-      <w:r>
-        <w:fldChar w:fldCharType="end"/>
-      </w:r>
-      <w:r>
-        <w:t xml:space="preserve">], </w:t>
-      </w:r>
-      <w:r>
-        <w:t>book chapters</w:t>
-      </w:r>
-      <w:r>
-        <w:t xml:space="preserve"> [</w:t>
-      </w:r>
-      <w:r>
-        <w:fldChar w:fldCharType="begin"/>
-      </w:r>
-      <w:r>
-        <w:instrText xml:space="preserve"> REF _Ref279752304 \r \h </w:instrText>
-      </w:r>
-      <w:r>
-        <w:fldChar w:fldCharType="separate"/>
-      </w:r>
-      <w:r>
-        <w:t>11</w:t>
-      </w:r>
-      <w:r>
-        <w:fldChar w:fldCharType="end"/>
-      </w:r>
-      <w:r>
-        <w:t xml:space="preserve">], </w:t>
-      </w:r>
-      <w:r>
-        <w:t>an entire journal issue [</w:t>
-      </w:r>
-      <w:r>
-        <w:fldChar w:fldCharType="begin"/>
-      </w:r>
-      <w:r>
-        <w:instrText xml:space="preserve"> REF _Ref406944896 \r \h </w:instrText>
-      </w:r>
-      <w:r>
-        <w:fldChar w:fldCharType="separate"/>
-      </w:r>
-      <w:r>
-        <w:t>6</w:t>
-      </w:r>
-      <w:r>
-        <w:fldChar w:fldCharType="end"/>
-      </w:r>
-      <w:r>
-        <w:t xml:space="preserve">], </w:t>
-      </w:r>
-      <w:r>
-        <w:t>websites</w:t>
-      </w:r>
-      <w:r>
-        <w:t xml:space="preserve"> [</w:t>
-      </w:r>
-      <w:r>
-        <w:fldChar w:fldCharType="begin"/>
-      </w:r>
-      <w:r>
-        <w:instrText xml:space="preserve"> REF _Ref279753835 \r \h </w:instrText>
-      </w:r>
-      <w:r>
-        <w:fldChar w:fldCharType="separate"/>
-      </w:r>
-      <w:r>
-        <w:t>1</w:t>
-      </w:r>
-      <w:r>
-        <w:fldChar w:fldCharType="end"/>
-      </w:r>
-      <w:r>
-        <w:t>,</w:t>
-      </w:r>
-      <w:r>
-        <w:fldChar w:fldCharType="begin"/>
-      </w:r>
-      <w:r>
-        <w:instrText xml:space="preserve"> REF _Ref279753826 \r \h </w:instrText>
-      </w:r>
-      <w:r>
-        <w:fldChar w:fldCharType="separate"/>
-      </w:r>
-      <w:r>
-        <w:t>4</w:t>
-      </w:r>
-      <w:r>
-        <w:fldChar w:fldCharType="end"/>
-      </w:r>
-      <w:r>
-        <w:t>]</w:t>
-      </w:r>
-      <w:r>
-        <w:t xml:space="preserve">, tweets </w:t>
-      </w:r>
-      <w:r>
-        <w:t>[</w:t>
-      </w:r>
-      <w:r>
-        <w:fldChar w:fldCharType="begin"/>
-      </w:r>
-      <w:r>
-        <w:instrText xml:space="preserve"> REF _Ref279752164 \r \h </w:instrText>
-      </w:r>
-      <w:r>
-        <w:fldChar w:fldCharType="separate"/>
-      </w:r>
-      <w:r>
-        <w:t>1</w:t>
-      </w:r>
-      <w:r>
-        <w:fldChar w:fldCharType="end"/>
-      </w:r>
-      <w:r>
-        <w:t>]</w:t>
-      </w:r>
-      <w:r>
-        <w:t xml:space="preserve">, patents </w:t>
-      </w:r>
-      <w:r>
-        <w:t>[</w:t>
-      </w:r>
-      <w:r>
-        <w:fldChar w:fldCharType="begin"/>
-      </w:r>
-      <w:r>
-        <w:instrText xml:space="preserve"> REF _Ref279752259 \r \h </w:instrText>
-      </w:r>
-      <w:r>
-        <w:fldChar w:fldCharType="separate"/>
-      </w:r>
-      <w:r>
-        <w:t>5</w:t>
-      </w:r>
-      <w:r>
-        <w:fldChar w:fldCharType="end"/>
-      </w:r>
-      <w:r>
-        <w:t>]</w:t>
-      </w:r>
-      <w:r>
-        <w:t>,</w:t>
-      </w:r>
-      <w:r>
-        <w:t xml:space="preserve"> </w:t>
-      </w:r>
-      <w:r>
-        <w:t xml:space="preserve">and </w:t>
-      </w:r>
-      <w:r>
-        <w:t xml:space="preserve">online </w:t>
-      </w:r>
-      <w:r>
-        <w:t xml:space="preserve">videos </w:t>
-      </w:r>
-      <w:r>
-        <w:t>[</w:t>
-      </w:r>
-      <w:r>
-        <w:fldChar w:fldCharType="begin"/>
-      </w:r>
-      <w:r>
-        <w:instrText xml:space="preserve"> REF _Ref279752219 \r \h </w:instrText>
-      </w:r>
-      <w:r>
-        <w:fldChar w:fldCharType="separate"/>
-      </w:r>
-      <w:r>
-        <w:t>8</w:t>
-      </w:r>
-      <w:r>
-        <w:fldChar w:fldCharType="end"/>
-      </w:r>
-      <w:r>
-        <w:t>]</w:t>
-      </w:r>
-      <w:r>
-        <w:t xml:space="preserve"> is given here. </w:t>
-      </w:r>
-      <w:r>
-        <w:t xml:space="preserve">This formatting is a slightly </w:t>
-      </w:r>
-      <w:r>
-        <w:t>edited</w:t>
-      </w:r>
-      <w:r>
-        <w:t xml:space="preserve"> version of the format automatically generated by the ACM Digital Library</w:t>
-      </w:r>
-      <w:r>
-        <w:t xml:space="preserve"> (</w:t>
-      </w:r>
-      <w:r>
-        <w:rPr>
-          <w:rStyle w:val="Hyperlink"/>
-        </w:rPr>
-        <w:t>http://dl.acm.org</w:t>
-      </w:r>
-      <w:r>
-        <w:t xml:space="preserve">) </w:t>
-      </w:r>
-      <w:r>
-        <w:t xml:space="preserve">as “ACM </w:t>
-      </w:r>
-      <w:r>
-        <w:t>Ref</w:t>
-      </w:r>
-      <w:r>
-        <w:t xml:space="preserve">”. </w:t>
-      </w:r>
-      <w:r>
-        <w:t>More details of reference formatting are available at:</w:t>
-      </w:r>
-    </w:p>
-    <w:p>
-      <w:hyperlink r:id="rId22" w:history="1">
-        <w:r>
-          <w:rPr>
-            <w:rStyle w:val="Hyperlink"/>
-          </w:rPr>
-          <w:t>http://www.acm.org/publications/submissions/latex_style</w:t>
-        </w:r>
-      </w:hyperlink>
-      <w:r>
-        <w:t xml:space="preserve"> </w:t>
-      </w:r>
-    </w:p>
-    <w:p>
-      <w:r>
-        <w:t xml:space="preserve">Note that the </w:t>
-      </w:r>
-      <w:r>
-        <w:rPr>
-          <w:rStyle w:val="StyleDescriptionChar"/>
-        </w:rPr>
-        <w:t>Hyperlink</w:t>
-      </w:r>
-      <w:r>
-        <w:t xml:space="preserve"> style used throughout this document uses blue links; however, URLs that appear in the references section </w:t>
-      </w:r>
-      <w:r>
-        <w:t>may</w:t>
-      </w:r>
-      <w:r>
-        <w:t xml:space="preserve"> appear in black.</w:t>
-      </w:r>
-    </w:p>
-    <w:p>
-      <w:pPr>
-        <w:pStyle w:val="Heading1"/>
-      </w:pPr>
-      <w:r>
-        <w:t>REFERENCES</w:t>
-      </w:r>
-    </w:p>
-    <w:p>
-      <w:pPr>
-        <w:pStyle w:val="References"/>
-        <w:rPr>
-          <w:rFonts w:ascii="Helvetica" w:hAnsi="Helvetica"/>
-          <w:b/>
-          <w:sz w:val="24"/>
-        </w:rPr>
-      </w:pPr>
-      <w:bookmarkStart w:id="2" w:name="_Ref279752164"/>
-      <w:bookmarkStart w:id="3" w:name="_Ref279752146"/>
-      <w:bookmarkStart w:id="4" w:name="_Ref279753835"/>
-      <w:r>
-        <w:t xml:space="preserve">@_CHINOSAUR. 2014. VENUE IS TOO COLD. #BINGO #CHI2016. </w:t>
-      </w:r>
-      <w:r>
-        <w:t>Tweet. (</w:t>
-      </w:r>
-      <w:r>
-        <w:t>1 May, 2014</w:t>
-      </w:r>
-      <w:r>
-        <w:t>). Retrieved February 2, 2014 from</w:t>
-      </w:r>
-      <w:r>
-        <w:t xml:space="preserve"> </w:t>
-      </w:r>
-      <w:r>
-        <w:lastRenderedPageBreak/>
-        <w:t>https://twitter.com/_CHINOSAUR/status/461864317415989248</w:t>
-      </w:r>
-      <w:bookmarkEnd w:id="2"/>
-    </w:p>
-    <w:p>
-      <w:pPr>
-        <w:pStyle w:val="References"/>
-      </w:pPr>
-      <w:r>
-        <w:t>ACM. How to Classify Works Using ACM’s Computing Classification System. 2014.</w:t>
-      </w:r>
-      <w:r>
-        <w:t xml:space="preserve"> </w:t>
-      </w:r>
-      <w:r>
-        <w:t xml:space="preserve">Retrieved August 22, 2014 from </w:t>
-      </w:r>
-      <w:hyperlink r:id="rId23" w:history="1">
-        <w:r>
-          <w:rPr>
-            <w:rStyle w:val="Hyperlink"/>
-            <w:color w:val="auto"/>
-          </w:rPr>
-          <w:t>http://www.acm.org/class/how_to_use.html</w:t>
-        </w:r>
-        <w:bookmarkEnd w:id="3"/>
-        <w:bookmarkEnd w:id="4"/>
-      </w:hyperlink>
-      <w:r>
-        <w:t xml:space="preserve"> </w:t>
-      </w:r>
-    </w:p>
-    <w:p>
-      <w:pPr>
-        <w:pStyle w:val="References"/>
-      </w:pPr>
-      <w:bookmarkStart w:id="5" w:name="_Ref279752133"/>
-      <w:bookmarkStart w:id="6" w:name="_Ref279752517"/>
-      <w:r>
-        <w:t xml:space="preserve">Ronald E. Anderson. 1992. Social impacts of computing: Codes of professional ethics. </w:t>
-      </w:r>
-      <w:r>
-        <w:rPr>
-          <w:i/>
-        </w:rPr>
-        <w:t>Soc Sci Comput Rev</w:t>
-      </w:r>
-      <w:r>
-        <w:t xml:space="preserve"> 10, 2: 453-469.</w:t>
-      </w:r>
-      <w:bookmarkEnd w:id="5"/>
-      <w:r>
-        <w:t xml:space="preserve"> </w:t>
-      </w:r>
-    </w:p>
-    <w:p>
-      <w:pPr>
-        <w:pStyle w:val="References"/>
-      </w:pPr>
-      <w:bookmarkStart w:id="7" w:name="_Ref279753826"/>
-      <w:r>
-        <w:t xml:space="preserve">Anna Cavender, Shari Trewin, Vicki Hanson. 2014. Accessible Writing Guide. Retrieved August 22, 2014 from </w:t>
-      </w:r>
-      <w:hyperlink r:id="rId24" w:history="1">
-        <w:r>
-          <w:rPr>
-            <w:rStyle w:val="Hyperlink"/>
-            <w:color w:val="auto"/>
-          </w:rPr>
-          <w:t>http://www.sigaccess.org/welcome-to-sigaccess/resources/accessible-writing-guide/</w:t>
-        </w:r>
-        <w:bookmarkEnd w:id="6"/>
-        <w:bookmarkEnd w:id="7"/>
-      </w:hyperlink>
-      <w:r>
-        <w:t xml:space="preserve"> </w:t>
-      </w:r>
-    </w:p>
-    <w:p>
-      <w:pPr>
-        <w:pStyle w:val="References"/>
-      </w:pPr>
-      <w:bookmarkStart w:id="8" w:name="_Ref279752259"/>
-      <w:bookmarkStart w:id="9" w:name="_Ref279753241"/>
-      <w:bookmarkStart w:id="10" w:name="_Ref279752204"/>
-      <w:r>
-        <w:t xml:space="preserve">Morton L. Heilig. 1962. Sensorama Simulator, U.S. Patent 3,050,870, Filed </w:t>
-      </w:r>
-      <w:r>
-        <w:t>January 10, 1961</w:t>
-      </w:r>
-      <w:r>
-        <w:t>, issued August 28, 1962.</w:t>
-      </w:r>
-      <w:bookmarkEnd w:id="8"/>
-    </w:p>
-    <w:p>
-      <w:pPr>
-        <w:pStyle w:val="References"/>
-      </w:pPr>
-      <w:bookmarkStart w:id="11" w:name="_Ref406944896"/>
-      <w:bookmarkStart w:id="12" w:name="_Ref279753887"/>
-      <w:bookmarkEnd w:id="9"/>
-      <w:r>
-        <w:t xml:space="preserve">Jofish Kaye and Paul Dourish. 2014. Special issue on science fiction and ubiquitous computing. </w:t>
-      </w:r>
-      <w:r>
-        <w:rPr>
-          <w:i/>
-        </w:rPr>
-        <w:t>Personal Ubiquitous Comput</w:t>
-      </w:r>
-      <w:r>
-        <w:t xml:space="preserve">. 18, 4 (April 2014), 765-766. </w:t>
-      </w:r>
-      <w:hyperlink r:id="rId25" w:history="1">
-        <w:r>
-          <w:rPr>
-            <w:rStyle w:val="Hyperlink"/>
-            <w:color w:val="auto"/>
-          </w:rPr>
-          <w:t>http://dx.doi.org/10.1007/s00779-014-0773-4</w:t>
-        </w:r>
-      </w:hyperlink>
-      <w:bookmarkEnd w:id="11"/>
-    </w:p>
-    <w:p>
-      <w:pPr>
-        <w:pStyle w:val="References"/>
-      </w:pPr>
-      <w:bookmarkStart w:id="13" w:name="_Ref406944911"/>
-      <w:r>
-        <w:t xml:space="preserve">Scott R. Klemmer, Michael Thomsen, Ethan Phelps-Goodman, Robert Lee, and James A. Landay. 2002. Where do web sites come from?: capturing and interacting with design history. In </w:t>
-      </w:r>
-      <w:r>
-        <w:rPr>
-          <w:i/>
-        </w:rPr>
-        <w:t xml:space="preserve">Proceedings of the SIGCHI Conference on Human Factors in Computing Systems </w:t>
-      </w:r>
-      <w:r>
-        <w:t>(CHI '02)</w:t>
-      </w:r>
-      <w:r>
-        <w:t xml:space="preserve">, </w:t>
-      </w:r>
-      <w:r>
-        <w:t>1-8.</w:t>
-      </w:r>
-      <w:bookmarkEnd w:id="10"/>
-      <w:bookmarkEnd w:id="12"/>
-      <w:r>
-        <w:t xml:space="preserve"> </w:t>
-      </w:r>
-      <w:hyperlink r:id="rId26" w:history="1">
-        <w:r>
-          <w:rPr>
-            <w:rStyle w:val="Hyperlink"/>
-            <w:color w:val="auto"/>
-          </w:rPr>
-          <w:t>http://doi.acm.org/10.1145/503376.503378</w:t>
-        </w:r>
-      </w:hyperlink>
-      <w:bookmarkEnd w:id="13"/>
-    </w:p>
-    <w:p>
-      <w:pPr>
-        <w:pStyle w:val="References"/>
-      </w:pPr>
-      <w:bookmarkStart w:id="14" w:name="_Ref279752219"/>
-      <w:r>
-        <w:t xml:space="preserve">Psy. 2012. Gangnam Style. Video. (15 July 2012.). Retrieved August 22, 2014 from </w:t>
-      </w:r>
-      <w:hyperlink r:id="rId27" w:history="1">
-        <w:r>
-          <w:rPr>
-            <w:rStyle w:val="Hyperlink"/>
-            <w:color w:val="auto"/>
-          </w:rPr>
-          <w:t>https://www.youtube.com/watch?v=9bZkp7q19f0</w:t>
-        </w:r>
-        <w:bookmarkEnd w:id="14"/>
-      </w:hyperlink>
-    </w:p>
-    <w:p>
-      <w:pPr>
-        <w:pStyle w:val="References"/>
-      </w:pPr>
-      <w:bookmarkStart w:id="15" w:name="_Ref279752240"/>
-      <w:r>
-        <w:t xml:space="preserve">Marilyn Schwartz. 1995. </w:t>
-      </w:r>
-      <w:r>
-        <w:rPr>
-          <w:i/>
-        </w:rPr>
-        <w:t>Guidelines for Bias-Free Writing.</w:t>
-      </w:r>
-      <w:r>
-        <w:t xml:space="preserve"> Indiana University Press.</w:t>
-      </w:r>
-      <w:bookmarkEnd w:id="15"/>
-    </w:p>
-    <w:p>
-      <w:pPr>
-        <w:pStyle w:val="References"/>
-      </w:pPr>
-      <w:bookmarkStart w:id="16" w:name="_Ref279752272"/>
-      <w:r>
-        <w:t xml:space="preserve">Ivan E. Sutherland. 1963. </w:t>
-      </w:r>
-      <w:r>
-        <w:rPr>
-          <w:i/>
-        </w:rPr>
-        <w:t>Sketchpad, a Man-Machine Graphical Communication System</w:t>
-      </w:r>
-      <w:r>
-        <w:t>. Ph.D Dissertation. Massac</w:t>
-      </w:r>
-      <w:r>
-        <w:t xml:space="preserve">husetts Institute of Technology, </w:t>
-      </w:r>
-      <w:r>
-        <w:t>Cambridge, MA.</w:t>
-      </w:r>
-      <w:bookmarkEnd w:id="16"/>
-    </w:p>
-    <w:p>
-      <w:pPr>
-        <w:pStyle w:val="References"/>
-      </w:pPr>
-      <w:bookmarkStart w:id="17" w:name="_Ref279752304"/>
-      <w:r>
-        <w:t xml:space="preserve">Langdon Winner. 1999. Do artifacts have politics? In </w:t>
-      </w:r>
-      <w:r>
-        <w:rPr>
-          <w:i/>
-        </w:rPr>
-        <w:t>The Social Shaping of Technology</w:t>
-      </w:r>
-      <w:r>
-        <w:t xml:space="preserve"> (2nd. ed.), Donald MacKenzie and Judy Wajcman (</w:t>
-      </w:r>
-      <w:r>
-        <w:t>e</w:t>
-      </w:r>
-      <w:r>
-        <w:t>ds.). Open University Press, Buckingham, UK, 28-40.</w:t>
-      </w:r>
-      <w:bookmarkEnd w:id="17"/>
+      </w:pPr>
+      <w:bookmarkStart w:id="0" w:name="_GoBack"/>
+      <w:bookmarkEnd w:id="0"/>
     </w:p>
     <w:sectPr>
+      <w:headerReference w:type="even" r:id="rId28"/>
       <w:type w:val="continuous"/>
       <w:pgSz w:w="12240" w:h="15840" w:code="1"/>
       <w:pgMar w:top="1224" w:right="1080" w:bottom="1440" w:left="1080" w:header="720" w:footer="720" w:gutter="0"/>
@@ -8208,7 +7379,7 @@
 </file>
 
 <file path=customXml/itemProps1.xml><?xml version="1.0" encoding="utf-8"?>
-<ds:datastoreItem xmlns:ds="http://schemas.openxmlformats.org/officeDocument/2006/customXml" ds:itemID="{B7F65282-1E8E-4ACE-8C86-E6C150406964}">
+<ds:datastoreItem xmlns:ds="http://schemas.openxmlformats.org/officeDocument/2006/customXml" ds:itemID="{08B6B8FB-21F8-4BB5-AE6D-8D2557B8B3BD}">
   <ds:schemaRefs>
     <ds:schemaRef ds:uri="http://schemas.openxmlformats.org/officeDocument/2006/bibliography"/>
   </ds:schemaRefs>

</xml_diff>

<commit_message>
readme and checkbox text in report
</commit_message>
<xml_diff>
--- a/VI-A01-Report.docx
+++ b/VI-A01-Report.docx
@@ -481,27 +481,14 @@
       <w:r>
         <w:t xml:space="preserve">Figure </w:t>
       </w:r>
-      <w:r>
-        <w:fldChar w:fldCharType="begin"/>
-      </w:r>
-      <w:r>
-        <w:instrText xml:space="preserve"> SEQ Figure \* ARABIC </w:instrText>
-      </w:r>
-      <w:r>
-        <w:fldChar w:fldCharType="separate"/>
-      </w:r>
-      <w:r>
-        <w:rPr>
-          <w:noProof/>
-        </w:rPr>
-        <w:t>1</w:t>
-      </w:r>
-      <w:r>
-        <w:rPr>
-          <w:noProof/>
-        </w:rPr>
-        <w:fldChar w:fldCharType="end"/>
-      </w:r>
+      <w:fldSimple w:instr=" SEQ Figure \* ARABIC ">
+        <w:r>
+          <w:rPr>
+            <w:noProof/>
+          </w:rPr>
+          <w:t>1</w:t>
+        </w:r>
+      </w:fldSimple>
       <w:r>
         <w:rPr>
           <w:noProof/>
@@ -872,27 +859,14 @@
       <w:r>
         <w:t xml:space="preserve">Figure </w:t>
       </w:r>
-      <w:r>
-        <w:fldChar w:fldCharType="begin"/>
-      </w:r>
-      <w:r>
-        <w:instrText xml:space="preserve"> SEQ Figure \* ARABIC </w:instrText>
-      </w:r>
-      <w:r>
-        <w:fldChar w:fldCharType="separate"/>
-      </w:r>
-      <w:r>
-        <w:rPr>
-          <w:noProof/>
-        </w:rPr>
-        <w:t>2</w:t>
-      </w:r>
-      <w:r>
-        <w:rPr>
-          <w:noProof/>
-        </w:rPr>
-        <w:fldChar w:fldCharType="end"/>
-      </w:r>
+      <w:fldSimple w:instr=" SEQ Figure \* ARABIC ">
+        <w:r>
+          <w:rPr>
+            <w:noProof/>
+          </w:rPr>
+          <w:t>2</w:t>
+        </w:r>
+      </w:fldSimple>
       <w:r>
         <w:t xml:space="preserve"> - Our main dataset in its early stages</w:t>
       </w:r>
@@ -984,27 +958,14 @@
       <w:r>
         <w:t xml:space="preserve">Figure </w:t>
       </w:r>
-      <w:r>
-        <w:fldChar w:fldCharType="begin"/>
-      </w:r>
-      <w:r>
-        <w:instrText xml:space="preserve"> SEQ Figure \* ARABIC </w:instrText>
-      </w:r>
-      <w:r>
-        <w:fldChar w:fldCharType="separate"/>
-      </w:r>
-      <w:r>
-        <w:rPr>
-          <w:noProof/>
-        </w:rPr>
-        <w:t>3</w:t>
-      </w:r>
-      <w:r>
-        <w:rPr>
-          <w:noProof/>
-        </w:rPr>
-        <w:fldChar w:fldCharType="end"/>
-      </w:r>
+      <w:fldSimple w:instr=" SEQ Figure \* ARABIC ">
+        <w:r>
+          <w:rPr>
+            <w:noProof/>
+          </w:rPr>
+          <w:t>3</w:t>
+        </w:r>
+      </w:fldSimple>
       <w:r>
         <w:t xml:space="preserve"> - All the teams related to Russia</w:t>
       </w:r>
@@ -1147,11 +1108,25 @@
         <w:t xml:space="preserve"> </w:t>
       </w:r>
       <w:r>
+        <w:t xml:space="preserve">medal </w:t>
+      </w:r>
+      <w:r>
         <w:lastRenderedPageBreak/>
+        <w:t xml:space="preserve">shaped </w:t>
+      </w:r>
+      <w:r>
         <w:t>check</w:t>
       </w:r>
       <w:r>
-        <w:t xml:space="preserve">boxes that represent the medals </w:t>
+        <w:t xml:space="preserve">boxes </w:t>
+      </w:r>
+      <w:r>
+        <w:t xml:space="preserve">over a podium </w:t>
+      </w:r>
+      <w:bookmarkStart w:id="0" w:name="_GoBack"/>
+      <w:bookmarkEnd w:id="0"/>
+      <w:r>
+        <w:t xml:space="preserve">that represent the medals </w:t>
       </w:r>
       <w:r>
         <w:t>we’d like to</w:t>
@@ -1293,14 +1268,27 @@
       <w:r>
         <w:t xml:space="preserve">Figure </w:t>
       </w:r>
-      <w:fldSimple w:instr=" SEQ Figure \* ARABIC ">
-        <w:r>
-          <w:rPr>
-            <w:noProof/>
-          </w:rPr>
-          <w:t>4</w:t>
-        </w:r>
-      </w:fldSimple>
+      <w:r>
+        <w:fldChar w:fldCharType="begin"/>
+      </w:r>
+      <w:r>
+        <w:instrText xml:space="preserve"> SEQ Figure \* ARABIC </w:instrText>
+      </w:r>
+      <w:r>
+        <w:fldChar w:fldCharType="separate"/>
+      </w:r>
+      <w:r>
+        <w:rPr>
+          <w:noProof/>
+        </w:rPr>
+        <w:t>4</w:t>
+      </w:r>
+      <w:r>
+        <w:rPr>
+          <w:noProof/>
+        </w:rPr>
+        <w:fldChar w:fldCharType="end"/>
+      </w:r>
       <w:r>
         <w:rPr>
           <w:noProof/>
@@ -1482,14 +1470,27 @@
       <w:r>
         <w:t xml:space="preserve">Figure </w:t>
       </w:r>
-      <w:fldSimple w:instr=" SEQ Figure \* ARABIC ">
-        <w:r>
-          <w:rPr>
-            <w:noProof/>
-          </w:rPr>
-          <w:t>5</w:t>
-        </w:r>
-      </w:fldSimple>
+      <w:r>
+        <w:fldChar w:fldCharType="begin"/>
+      </w:r>
+      <w:r>
+        <w:instrText xml:space="preserve"> SEQ Figure \* ARABIC </w:instrText>
+      </w:r>
+      <w:r>
+        <w:fldChar w:fldCharType="separate"/>
+      </w:r>
+      <w:r>
+        <w:rPr>
+          <w:noProof/>
+        </w:rPr>
+        <w:t>5</w:t>
+      </w:r>
+      <w:r>
+        <w:rPr>
+          <w:noProof/>
+        </w:rPr>
+        <w:fldChar w:fldCharType="end"/>
+      </w:r>
       <w:r>
         <w:rPr>
           <w:noProof/>
@@ -1611,14 +1612,27 @@
       <w:r>
         <w:t xml:space="preserve">Figure </w:t>
       </w:r>
-      <w:fldSimple w:instr=" SEQ Figure \* ARABIC ">
-        <w:r>
-          <w:rPr>
-            <w:noProof/>
-          </w:rPr>
-          <w:t>6</w:t>
-        </w:r>
-      </w:fldSimple>
+      <w:r>
+        <w:fldChar w:fldCharType="begin"/>
+      </w:r>
+      <w:r>
+        <w:instrText xml:space="preserve"> SEQ Figure \* ARABIC </w:instrText>
+      </w:r>
+      <w:r>
+        <w:fldChar w:fldCharType="separate"/>
+      </w:r>
+      <w:r>
+        <w:rPr>
+          <w:noProof/>
+        </w:rPr>
+        <w:t>6</w:t>
+      </w:r>
+      <w:r>
+        <w:rPr>
+          <w:noProof/>
+        </w:rPr>
+        <w:fldChar w:fldCharType="end"/>
+      </w:r>
       <w:r>
         <w:t xml:space="preserve"> - The mid-development </w:t>
       </w:r>
@@ -1669,12 +1683,7 @@
         <w:t>Our choices were made aiming for the simplicity of the visualizations. We wanted to make sure the user understood all the information he saw, so a higher level of complexity could overwhelm them.</w:t>
       </w:r>
       <w:r>
-        <w:t xml:space="preserve"> We also attempted to choose the best colors for the various kinds of </w:t>
-      </w:r>
-      <w:bookmarkStart w:id="0" w:name="_GoBack"/>
-      <w:bookmarkEnd w:id="0"/>
-      <w:r>
-        <w:t>colorblindness; the shades of blue, red and green we used still seemed distinguishable.</w:t>
+        <w:t xml:space="preserve"> We also attempted to choose the best colors for the various kinds of colorblindness; the shades of blue, red and green we used still seemed distinguishable.</w:t>
       </w:r>
     </w:p>
     <w:p>
@@ -1749,14 +1758,27 @@
       <w:r>
         <w:t xml:space="preserve">Figure </w:t>
       </w:r>
-      <w:fldSimple w:instr=" SEQ Figure \* ARABIC ">
-        <w:r>
-          <w:rPr>
-            <w:noProof/>
-          </w:rPr>
-          <w:t>7</w:t>
-        </w:r>
-      </w:fldSimple>
+      <w:r>
+        <w:fldChar w:fldCharType="begin"/>
+      </w:r>
+      <w:r>
+        <w:instrText xml:space="preserve"> SEQ Figure \* ARABIC </w:instrText>
+      </w:r>
+      <w:r>
+        <w:fldChar w:fldCharType="separate"/>
+      </w:r>
+      <w:r>
+        <w:rPr>
+          <w:noProof/>
+        </w:rPr>
+        <w:t>7</w:t>
+      </w:r>
+      <w:r>
+        <w:rPr>
+          <w:noProof/>
+        </w:rPr>
+        <w:fldChar w:fldCharType="end"/>
+      </w:r>
       <w:r>
         <w:rPr>
           <w:noProof/>
@@ -1844,14 +1866,27 @@
       <w:r>
         <w:t xml:space="preserve">Figure </w:t>
       </w:r>
-      <w:fldSimple w:instr=" SEQ Figure \* ARABIC ">
-        <w:r>
-          <w:rPr>
-            <w:noProof/>
-          </w:rPr>
-          <w:t>8</w:t>
-        </w:r>
-      </w:fldSimple>
+      <w:r>
+        <w:fldChar w:fldCharType="begin"/>
+      </w:r>
+      <w:r>
+        <w:instrText xml:space="preserve"> SEQ Figure \* ARABIC </w:instrText>
+      </w:r>
+      <w:r>
+        <w:fldChar w:fldCharType="separate"/>
+      </w:r>
+      <w:r>
+        <w:rPr>
+          <w:noProof/>
+        </w:rPr>
+        <w:t>8</w:t>
+      </w:r>
+      <w:r>
+        <w:rPr>
+          <w:noProof/>
+        </w:rPr>
+        <w:fldChar w:fldCharType="end"/>
+      </w:r>
       <w:r>
         <w:t xml:space="preserve"> - The new tooltips we used</w:t>
       </w:r>
@@ -2103,14 +2138,27 @@
       <w:r>
         <w:t xml:space="preserve">Figure </w:t>
       </w:r>
-      <w:fldSimple w:instr=" SEQ Figure \* ARABIC ">
-        <w:r>
-          <w:rPr>
-            <w:noProof/>
-          </w:rPr>
-          <w:t>9</w:t>
-        </w:r>
-      </w:fldSimple>
+      <w:r>
+        <w:fldChar w:fldCharType="begin"/>
+      </w:r>
+      <w:r>
+        <w:instrText xml:space="preserve"> SEQ Figure \* ARABIC </w:instrText>
+      </w:r>
+      <w:r>
+        <w:fldChar w:fldCharType="separate"/>
+      </w:r>
+      <w:r>
+        <w:rPr>
+          <w:noProof/>
+        </w:rPr>
+        <w:t>9</w:t>
+      </w:r>
+      <w:r>
+        <w:rPr>
+          <w:noProof/>
+        </w:rPr>
+        <w:fldChar w:fldCharType="end"/>
+      </w:r>
       <w:r>
         <w:t xml:space="preserve"> </w:t>
       </w:r>
@@ -2194,14 +2242,27 @@
       <w:r>
         <w:t xml:space="preserve">Figure </w:t>
       </w:r>
-      <w:fldSimple w:instr=" SEQ Figure \* ARABIC ">
-        <w:r>
-          <w:rPr>
-            <w:noProof/>
-          </w:rPr>
-          <w:t>10</w:t>
-        </w:r>
-      </w:fldSimple>
+      <w:r>
+        <w:fldChar w:fldCharType="begin"/>
+      </w:r>
+      <w:r>
+        <w:instrText xml:space="preserve"> SEQ Figure \* ARABIC </w:instrText>
+      </w:r>
+      <w:r>
+        <w:fldChar w:fldCharType="separate"/>
+      </w:r>
+      <w:r>
+        <w:rPr>
+          <w:noProof/>
+        </w:rPr>
+        <w:t>10</w:t>
+      </w:r>
+      <w:r>
+        <w:rPr>
+          <w:noProof/>
+        </w:rPr>
+        <w:fldChar w:fldCharType="end"/>
+      </w:r>
       <w:r>
         <w:t xml:space="preserve"> - We select only the gold medal on the podium</w:t>
       </w:r>
@@ -2273,14 +2334,27 @@
       <w:r>
         <w:t xml:space="preserve">Figure </w:t>
       </w:r>
-      <w:fldSimple w:instr=" SEQ Figure \* ARABIC ">
-        <w:r>
-          <w:rPr>
-            <w:noProof/>
-          </w:rPr>
-          <w:t>11</w:t>
-        </w:r>
-      </w:fldSimple>
+      <w:r>
+        <w:fldChar w:fldCharType="begin"/>
+      </w:r>
+      <w:r>
+        <w:instrText xml:space="preserve"> SEQ Figure \* ARABIC </w:instrText>
+      </w:r>
+      <w:r>
+        <w:fldChar w:fldCharType="separate"/>
+      </w:r>
+      <w:r>
+        <w:rPr>
+          <w:noProof/>
+        </w:rPr>
+        <w:t>11</w:t>
+      </w:r>
+      <w:r>
+        <w:rPr>
+          <w:noProof/>
+        </w:rPr>
+        <w:fldChar w:fldCharType="end"/>
+      </w:r>
       <w:r>
         <w:t xml:space="preserve"> - On the sidebar, we select All Sports</w:t>
       </w:r>
@@ -2349,14 +2423,27 @@
       <w:r>
         <w:t xml:space="preserve">Figure </w:t>
       </w:r>
-      <w:fldSimple w:instr=" SEQ Figure \* ARABIC ">
-        <w:r>
-          <w:rPr>
-            <w:noProof/>
-          </w:rPr>
-          <w:t>12</w:t>
-        </w:r>
-      </w:fldSimple>
+      <w:r>
+        <w:fldChar w:fldCharType="begin"/>
+      </w:r>
+      <w:r>
+        <w:instrText xml:space="preserve"> SEQ Figure \* ARABIC </w:instrText>
+      </w:r>
+      <w:r>
+        <w:fldChar w:fldCharType="separate"/>
+      </w:r>
+      <w:r>
+        <w:rPr>
+          <w:noProof/>
+        </w:rPr>
+        <w:t>12</w:t>
+      </w:r>
+      <w:r>
+        <w:rPr>
+          <w:noProof/>
+        </w:rPr>
+        <w:fldChar w:fldCharType="end"/>
+      </w:r>
       <w:r>
         <w:t xml:space="preserve"> </w:t>
       </w:r>
@@ -2449,14 +2536,27 @@
       <w:r>
         <w:t xml:space="preserve">Figure </w:t>
       </w:r>
-      <w:fldSimple w:instr=" SEQ Figure \* ARABIC ">
-        <w:r>
-          <w:rPr>
-            <w:noProof/>
-          </w:rPr>
-          <w:t>13</w:t>
-        </w:r>
-      </w:fldSimple>
+      <w:r>
+        <w:fldChar w:fldCharType="begin"/>
+      </w:r>
+      <w:r>
+        <w:instrText xml:space="preserve"> SEQ Figure \* ARABIC </w:instrText>
+      </w:r>
+      <w:r>
+        <w:fldChar w:fldCharType="separate"/>
+      </w:r>
+      <w:r>
+        <w:rPr>
+          <w:noProof/>
+        </w:rPr>
+        <w:t>13</w:t>
+      </w:r>
+      <w:r>
+        <w:rPr>
+          <w:noProof/>
+        </w:rPr>
+        <w:fldChar w:fldCharType="end"/>
+      </w:r>
       <w:r>
         <w:t xml:space="preserve"> - First we can choose Judo (the order doesn't matter)</w:t>
       </w:r>
@@ -2528,14 +2628,27 @@
       <w:r>
         <w:t xml:space="preserve">Figure </w:t>
       </w:r>
-      <w:fldSimple w:instr=" SEQ Figure \* ARABIC ">
-        <w:r>
-          <w:rPr>
-            <w:noProof/>
-          </w:rPr>
-          <w:t>14</w:t>
-        </w:r>
-      </w:fldSimple>
+      <w:r>
+        <w:fldChar w:fldCharType="begin"/>
+      </w:r>
+      <w:r>
+        <w:instrText xml:space="preserve"> SEQ Figure \* ARABIC </w:instrText>
+      </w:r>
+      <w:r>
+        <w:fldChar w:fldCharType="separate"/>
+      </w:r>
+      <w:r>
+        <w:rPr>
+          <w:noProof/>
+        </w:rPr>
+        <w:t>14</w:t>
+      </w:r>
+      <w:r>
+        <w:rPr>
+          <w:noProof/>
+        </w:rPr>
+        <w:fldChar w:fldCharType="end"/>
+      </w:r>
       <w:r>
         <w:t xml:space="preserve"> - We can drag both sliders to span over all the years now</w:t>
       </w:r>
@@ -2607,14 +2720,27 @@
       <w:r>
         <w:t xml:space="preserve">Figure </w:t>
       </w:r>
-      <w:fldSimple w:instr=" SEQ Figure \* ARABIC ">
-        <w:r>
-          <w:rPr>
-            <w:noProof/>
-          </w:rPr>
-          <w:t>15</w:t>
-        </w:r>
-      </w:fldSimple>
+      <w:r>
+        <w:fldChar w:fldCharType="begin"/>
+      </w:r>
+      <w:r>
+        <w:instrText xml:space="preserve"> SEQ Figure \* ARABIC </w:instrText>
+      </w:r>
+      <w:r>
+        <w:fldChar w:fldCharType="separate"/>
+      </w:r>
+      <w:r>
+        <w:rPr>
+          <w:noProof/>
+        </w:rPr>
+        <w:t>15</w:t>
+      </w:r>
+      <w:r>
+        <w:rPr>
+          <w:noProof/>
+        </w:rPr>
+        <w:fldChar w:fldCharType="end"/>
+      </w:r>
       <w:r>
         <w:t xml:space="preserve"> - And then all the medals</w:t>
       </w:r>
@@ -2686,14 +2812,27 @@
       <w:r>
         <w:t xml:space="preserve">Figure </w:t>
       </w:r>
-      <w:fldSimple w:instr=" SEQ Figure \* ARABIC ">
-        <w:r>
-          <w:rPr>
-            <w:noProof/>
-          </w:rPr>
-          <w:t>16</w:t>
-        </w:r>
-      </w:fldSimple>
+      <w:r>
+        <w:fldChar w:fldCharType="begin"/>
+      </w:r>
+      <w:r>
+        <w:instrText xml:space="preserve"> SEQ Figure \* ARABIC </w:instrText>
+      </w:r>
+      <w:r>
+        <w:fldChar w:fldCharType="separate"/>
+      </w:r>
+      <w:r>
+        <w:rPr>
+          <w:noProof/>
+        </w:rPr>
+        <w:t>16</w:t>
+      </w:r>
+      <w:r>
+        <w:rPr>
+          <w:noProof/>
+        </w:rPr>
+        <w:fldChar w:fldCharType="end"/>
+      </w:r>
       <w:r>
         <w:rPr>
           <w:noProof/>
@@ -2800,14 +2939,27 @@
       <w:r>
         <w:t xml:space="preserve">Figure </w:t>
       </w:r>
-      <w:fldSimple w:instr=" SEQ Figure \* ARABIC ">
-        <w:r>
-          <w:rPr>
-            <w:noProof/>
-          </w:rPr>
-          <w:t>17</w:t>
-        </w:r>
-      </w:fldSimple>
+      <w:r>
+        <w:fldChar w:fldCharType="begin"/>
+      </w:r>
+      <w:r>
+        <w:instrText xml:space="preserve"> SEQ Figure \* ARABIC </w:instrText>
+      </w:r>
+      <w:r>
+        <w:fldChar w:fldCharType="separate"/>
+      </w:r>
+      <w:r>
+        <w:rPr>
+          <w:noProof/>
+        </w:rPr>
+        <w:t>17</w:t>
+      </w:r>
+      <w:r>
+        <w:rPr>
+          <w:noProof/>
+        </w:rPr>
+        <w:fldChar w:fldCharType="end"/>
+      </w:r>
       <w:r>
         <w:t xml:space="preserve"> - We drag both sliders to 1964</w:t>
       </w:r>
@@ -2883,14 +3035,27 @@
       <w:r>
         <w:t xml:space="preserve">Figure </w:t>
       </w:r>
-      <w:fldSimple w:instr=" SEQ Figure \* ARABIC ">
-        <w:r>
-          <w:rPr>
-            <w:noProof/>
-          </w:rPr>
-          <w:t>18</w:t>
-        </w:r>
-      </w:fldSimple>
+      <w:r>
+        <w:fldChar w:fldCharType="begin"/>
+      </w:r>
+      <w:r>
+        <w:instrText xml:space="preserve"> SEQ Figure \* ARABIC </w:instrText>
+      </w:r>
+      <w:r>
+        <w:fldChar w:fldCharType="separate"/>
+      </w:r>
+      <w:r>
+        <w:rPr>
+          <w:noProof/>
+        </w:rPr>
+        <w:t>18</w:t>
+      </w:r>
+      <w:r>
+        <w:rPr>
+          <w:noProof/>
+        </w:rPr>
+        <w:fldChar w:fldCharType="end"/>
+      </w:r>
       <w:r>
         <w:rPr>
           <w:noProof/>
@@ -3007,14 +3172,27 @@
       <w:r>
         <w:t xml:space="preserve">Figure </w:t>
       </w:r>
-      <w:fldSimple w:instr=" SEQ Figure \* ARABIC ">
-        <w:r>
-          <w:rPr>
-            <w:noProof/>
-          </w:rPr>
-          <w:t>19</w:t>
-        </w:r>
-      </w:fldSimple>
+      <w:r>
+        <w:fldChar w:fldCharType="begin"/>
+      </w:r>
+      <w:r>
+        <w:instrText xml:space="preserve"> SEQ Figure \* ARABIC </w:instrText>
+      </w:r>
+      <w:r>
+        <w:fldChar w:fldCharType="separate"/>
+      </w:r>
+      <w:r>
+        <w:rPr>
+          <w:noProof/>
+        </w:rPr>
+        <w:t>19</w:t>
+      </w:r>
+      <w:r>
+        <w:rPr>
+          <w:noProof/>
+        </w:rPr>
+        <w:fldChar w:fldCharType="end"/>
+      </w:r>
       <w:r>
         <w:t xml:space="preserve"> </w:t>
       </w:r>
@@ -3115,14 +3293,27 @@
       <w:r>
         <w:t xml:space="preserve">Figure </w:t>
       </w:r>
-      <w:fldSimple w:instr=" SEQ Figure \* ARABIC ">
-        <w:r>
-          <w:rPr>
-            <w:noProof/>
-          </w:rPr>
-          <w:t>20</w:t>
-        </w:r>
-      </w:fldSimple>
+      <w:r>
+        <w:fldChar w:fldCharType="begin"/>
+      </w:r>
+      <w:r>
+        <w:instrText xml:space="preserve"> SEQ Figure \* ARABIC </w:instrText>
+      </w:r>
+      <w:r>
+        <w:fldChar w:fldCharType="separate"/>
+      </w:r>
+      <w:r>
+        <w:rPr>
+          <w:noProof/>
+        </w:rPr>
+        <w:t>20</w:t>
+      </w:r>
+      <w:r>
+        <w:rPr>
+          <w:noProof/>
+        </w:rPr>
+        <w:fldChar w:fldCharType="end"/>
+      </w:r>
       <w:r>
         <w:t xml:space="preserve"> - In Tab 3, Coefficient, we can begin by dragging the slider to 2008</w:t>
       </w:r>
@@ -3194,14 +3385,27 @@
       <w:r>
         <w:t xml:space="preserve">Figure </w:t>
       </w:r>
-      <w:fldSimple w:instr=" SEQ Figure \* ARABIC ">
-        <w:r>
-          <w:rPr>
-            <w:noProof/>
-          </w:rPr>
-          <w:t>21</w:t>
-        </w:r>
-      </w:fldSimple>
+      <w:r>
+        <w:fldChar w:fldCharType="begin"/>
+      </w:r>
+      <w:r>
+        <w:instrText xml:space="preserve"> SEQ Figure \* ARABIC </w:instrText>
+      </w:r>
+      <w:r>
+        <w:fldChar w:fldCharType="separate"/>
+      </w:r>
+      <w:r>
+        <w:rPr>
+          <w:noProof/>
+        </w:rPr>
+        <w:t>21</w:t>
+      </w:r>
+      <w:r>
+        <w:rPr>
+          <w:noProof/>
+        </w:rPr>
+        <w:fldChar w:fldCharType="end"/>
+      </w:r>
       <w:r>
         <w:rPr>
           <w:noProof/>
@@ -3296,14 +3500,27 @@
       <w:r>
         <w:t xml:space="preserve">Figure </w:t>
       </w:r>
-      <w:fldSimple w:instr=" SEQ Figure \* ARABIC ">
-        <w:r>
-          <w:rPr>
-            <w:noProof/>
-          </w:rPr>
-          <w:t>22</w:t>
-        </w:r>
-      </w:fldSimple>
+      <w:r>
+        <w:fldChar w:fldCharType="begin"/>
+      </w:r>
+      <w:r>
+        <w:instrText xml:space="preserve"> SEQ Figure \* ARABIC </w:instrText>
+      </w:r>
+      <w:r>
+        <w:fldChar w:fldCharType="separate"/>
+      </w:r>
+      <w:r>
+        <w:rPr>
+          <w:noProof/>
+        </w:rPr>
+        <w:t>22</w:t>
+      </w:r>
+      <w:r>
+        <w:rPr>
+          <w:noProof/>
+        </w:rPr>
+        <w:fldChar w:fldCharType="end"/>
+      </w:r>
       <w:r>
         <w:t xml:space="preserve"> - In Tab 2, Standings Comparison, we can start by dragging the sliders across all years</w:t>
       </w:r>
@@ -3376,14 +3593,27 @@
       <w:r>
         <w:t xml:space="preserve">Figure </w:t>
       </w:r>
-      <w:fldSimple w:instr=" SEQ Figure \* ARABIC ">
-        <w:r>
-          <w:rPr>
-            <w:noProof/>
-          </w:rPr>
-          <w:t>23</w:t>
-        </w:r>
-      </w:fldSimple>
+      <w:r>
+        <w:fldChar w:fldCharType="begin"/>
+      </w:r>
+      <w:r>
+        <w:instrText xml:space="preserve"> SEQ Figure \* ARABIC </w:instrText>
+      </w:r>
+      <w:r>
+        <w:fldChar w:fldCharType="separate"/>
+      </w:r>
+      <w:r>
+        <w:rPr>
+          <w:noProof/>
+        </w:rPr>
+        <w:t>23</w:t>
+      </w:r>
+      <w:r>
+        <w:rPr>
+          <w:noProof/>
+        </w:rPr>
+        <w:fldChar w:fldCharType="end"/>
+      </w:r>
       <w:r>
         <w:t xml:space="preserve"> - Again, we select all the medals</w:t>
       </w:r>
@@ -3455,14 +3685,30 @@
       <w:r>
         <w:t xml:space="preserve">Figure </w:t>
       </w:r>
-      <w:fldSimple w:instr=" SEQ Figure \* ARABIC ">
-        <w:r>
-          <w:rPr>
-            <w:noProof/>
-          </w:rPr>
-          <w:t>24</w:t>
-        </w:r>
-      </w:fldSimple>
+      <w:r>
+        <w:fldChar w:fldCharType="begin"/>
+      </w:r>
+      <w:r>
+        <w:instrText xml:space="preserve"> SEQ Figure</w:instrText>
+      </w:r>
+      <w:r>
+        <w:instrText xml:space="preserve"> \* ARABIC </w:instrText>
+      </w:r>
+      <w:r>
+        <w:fldChar w:fldCharType="separate"/>
+      </w:r>
+      <w:r>
+        <w:rPr>
+          <w:noProof/>
+        </w:rPr>
+        <w:t>24</w:t>
+      </w:r>
+      <w:r>
+        <w:rPr>
+          <w:noProof/>
+        </w:rPr>
+        <w:fldChar w:fldCharType="end"/>
+      </w:r>
       <w:r>
         <w:t xml:space="preserve"> - We search for the two countries in the boxes</w:t>
       </w:r>
@@ -3534,14 +3780,27 @@
       <w:r>
         <w:t xml:space="preserve">Figure </w:t>
       </w:r>
-      <w:fldSimple w:instr=" SEQ Figure \* ARABIC ">
-        <w:r>
-          <w:rPr>
-            <w:noProof/>
-          </w:rPr>
-          <w:t>25</w:t>
-        </w:r>
-      </w:fldSimple>
+      <w:r>
+        <w:fldChar w:fldCharType="begin"/>
+      </w:r>
+      <w:r>
+        <w:instrText xml:space="preserve"> SEQ Figure \* ARABIC </w:instrText>
+      </w:r>
+      <w:r>
+        <w:fldChar w:fldCharType="separate"/>
+      </w:r>
+      <w:r>
+        <w:rPr>
+          <w:noProof/>
+        </w:rPr>
+        <w:t>25</w:t>
+      </w:r>
+      <w:r>
+        <w:rPr>
+          <w:noProof/>
+        </w:rPr>
+        <w:fldChar w:fldCharType="end"/>
+      </w:r>
       <w:r>
         <w:t xml:space="preserve"> - And now we can see on the map the bubbles of the two compared countries</w:t>
       </w:r>
@@ -3613,14 +3872,27 @@
       <w:r>
         <w:t xml:space="preserve">Figure </w:t>
       </w:r>
-      <w:fldSimple w:instr=" SEQ Figure \* ARABIC ">
-        <w:r>
-          <w:rPr>
-            <w:noProof/>
-          </w:rPr>
-          <w:t>26</w:t>
-        </w:r>
-      </w:fldSimple>
+      <w:r>
+        <w:fldChar w:fldCharType="begin"/>
+      </w:r>
+      <w:r>
+        <w:instrText xml:space="preserve"> SEQ Figure \* ARABIC </w:instrText>
+      </w:r>
+      <w:r>
+        <w:fldChar w:fldCharType="separate"/>
+      </w:r>
+      <w:r>
+        <w:rPr>
+          <w:noProof/>
+        </w:rPr>
+        <w:t>26</w:t>
+      </w:r>
+      <w:r>
+        <w:rPr>
+          <w:noProof/>
+        </w:rPr>
+        <w:fldChar w:fldCharType="end"/>
+      </w:r>
       <w:r>
         <w:t xml:space="preserve"> - To the right, the Soviet Union, to the left, Russia. The Soviet Union had way more medals overall and in every sport</w:t>
       </w:r>
@@ -3693,14 +3965,27 @@
       <w:r>
         <w:t xml:space="preserve">Figure </w:t>
       </w:r>
-      <w:fldSimple w:instr=" SEQ Figure \* ARABIC ">
-        <w:r>
-          <w:rPr>
-            <w:noProof/>
-          </w:rPr>
-          <w:t>27</w:t>
-        </w:r>
-      </w:fldSimple>
+      <w:r>
+        <w:fldChar w:fldCharType="begin"/>
+      </w:r>
+      <w:r>
+        <w:instrText xml:space="preserve"> SEQ Figure \* ARABIC </w:instrText>
+      </w:r>
+      <w:r>
+        <w:fldChar w:fldCharType="separate"/>
+      </w:r>
+      <w:r>
+        <w:rPr>
+          <w:noProof/>
+        </w:rPr>
+        <w:t>27</w:t>
+      </w:r>
+      <w:r>
+        <w:rPr>
+          <w:noProof/>
+        </w:rPr>
+        <w:fldChar w:fldCharType="end"/>
+      </w:r>
       <w:r>
         <w:t xml:space="preserve"> - And on the line graph, how the medal winnings change through the years</w:t>
       </w:r>
@@ -3780,14 +4065,27 @@
       <w:r>
         <w:t xml:space="preserve">Figure </w:t>
       </w:r>
-      <w:fldSimple w:instr=" SEQ Figure \* ARABIC ">
-        <w:r>
-          <w:rPr>
-            <w:noProof/>
-          </w:rPr>
-          <w:t>28</w:t>
-        </w:r>
-      </w:fldSimple>
+      <w:r>
+        <w:fldChar w:fldCharType="begin"/>
+      </w:r>
+      <w:r>
+        <w:instrText xml:space="preserve"> SEQ Figure \* ARABIC </w:instrText>
+      </w:r>
+      <w:r>
+        <w:fldChar w:fldCharType="separate"/>
+      </w:r>
+      <w:r>
+        <w:rPr>
+          <w:noProof/>
+        </w:rPr>
+        <w:t>28</w:t>
+      </w:r>
+      <w:r>
+        <w:rPr>
+          <w:noProof/>
+        </w:rPr>
+        <w:fldChar w:fldCharType="end"/>
+      </w:r>
       <w:r>
         <w:t xml:space="preserve"> - In Tab 1, Standings, we select the silver medal. We’ve already seen how to select a single year and all sports.</w:t>
       </w:r>
@@ -3859,14 +4157,27 @@
       <w:r>
         <w:t xml:space="preserve">Figure </w:t>
       </w:r>
-      <w:fldSimple w:instr=" SEQ Figure \* ARABIC ">
-        <w:r>
-          <w:rPr>
-            <w:noProof/>
-          </w:rPr>
-          <w:t>29</w:t>
-        </w:r>
-      </w:fldSimple>
+      <w:r>
+        <w:fldChar w:fldCharType="begin"/>
+      </w:r>
+      <w:r>
+        <w:instrText xml:space="preserve"> SEQ Figure \* ARABIC </w:instrText>
+      </w:r>
+      <w:r>
+        <w:fldChar w:fldCharType="separate"/>
+      </w:r>
+      <w:r>
+        <w:rPr>
+          <w:noProof/>
+        </w:rPr>
+        <w:t>29</w:t>
+      </w:r>
+      <w:r>
+        <w:rPr>
+          <w:noProof/>
+        </w:rPr>
+        <w:fldChar w:fldCharType="end"/>
+      </w:r>
       <w:r>
         <w:t xml:space="preserve"> - Oh no! The world was at war in 1940 so there were no games</w:t>
       </w:r>
@@ -3946,14 +4257,27 @@
       <w:r>
         <w:t xml:space="preserve">Figure </w:t>
       </w:r>
-      <w:fldSimple w:instr=" SEQ Figure \* ARABIC ">
-        <w:r>
-          <w:rPr>
-            <w:noProof/>
-          </w:rPr>
-          <w:t>30</w:t>
-        </w:r>
-      </w:fldSimple>
+      <w:r>
+        <w:fldChar w:fldCharType="begin"/>
+      </w:r>
+      <w:r>
+        <w:instrText xml:space="preserve"> SEQ Figure \* ARABIC </w:instrText>
+      </w:r>
+      <w:r>
+        <w:fldChar w:fldCharType="separate"/>
+      </w:r>
+      <w:r>
+        <w:rPr>
+          <w:noProof/>
+        </w:rPr>
+        <w:t>30</w:t>
+      </w:r>
+      <w:r>
+        <w:rPr>
+          <w:noProof/>
+        </w:rPr>
+        <w:fldChar w:fldCharType="end"/>
+      </w:r>
       <w:r>
         <w:t xml:space="preserve"> - After selecting All Sports, every medal and years from 1896 to 2008, we just don't know where Zimbabwe is, so we can search for it</w:t>
       </w:r>
@@ -4026,14 +4350,27 @@
       <w:r>
         <w:t xml:space="preserve">Figure </w:t>
       </w:r>
-      <w:fldSimple w:instr=" SEQ Figure \* ARABIC ">
-        <w:r>
-          <w:rPr>
-            <w:noProof/>
-          </w:rPr>
-          <w:t>31</w:t>
-        </w:r>
-      </w:fldSimple>
+      <w:r>
+        <w:fldChar w:fldCharType="begin"/>
+      </w:r>
+      <w:r>
+        <w:instrText xml:space="preserve"> SEQ Figure \* ARABIC </w:instrText>
+      </w:r>
+      <w:r>
+        <w:fldChar w:fldCharType="separate"/>
+      </w:r>
+      <w:r>
+        <w:rPr>
+          <w:noProof/>
+        </w:rPr>
+        <w:t>31</w:t>
+      </w:r>
+      <w:r>
+        <w:rPr>
+          <w:noProof/>
+        </w:rPr>
+        <w:fldChar w:fldCharType="end"/>
+      </w:r>
       <w:r>
         <w:t xml:space="preserve"> - There's Zimbabwe, in red, being an average country concerning the medals won</w:t>
       </w:r>
@@ -4113,27 +4450,14 @@
       <w:r>
         <w:t xml:space="preserve">Figure </w:t>
       </w:r>
-      <w:r>
-        <w:fldChar w:fldCharType="begin"/>
-      </w:r>
-      <w:r>
-        <w:instrText xml:space="preserve"> SEQ Figure \* ARABIC </w:instrText>
-      </w:r>
-      <w:r>
-        <w:fldChar w:fldCharType="separate"/>
-      </w:r>
-      <w:r>
-        <w:rPr>
-          <w:noProof/>
-        </w:rPr>
-        <w:t>32</w:t>
-      </w:r>
-      <w:r>
-        <w:rPr>
-          <w:noProof/>
-        </w:rPr>
-        <w:fldChar w:fldCharType="end"/>
-      </w:r>
+      <w:fldSimple w:instr=" SEQ Figure \* ARABIC ">
+        <w:r>
+          <w:rPr>
+            <w:noProof/>
+          </w:rPr>
+          <w:t>32</w:t>
+        </w:r>
+      </w:fldSimple>
       <w:r>
         <w:rPr>
           <w:noProof/>
@@ -7826,7 +8150,7 @@
 </file>
 
 <file path=customXml/itemProps1.xml><?xml version="1.0" encoding="utf-8"?>
-<ds:datastoreItem xmlns:ds="http://schemas.openxmlformats.org/officeDocument/2006/customXml" ds:itemID="{CECB2AEA-FC12-47C7-A717-2F93E1A22089}">
+<ds:datastoreItem xmlns:ds="http://schemas.openxmlformats.org/officeDocument/2006/customXml" ds:itemID="{E553553C-8627-4D06-ACA4-0AF298515132}">
   <ds:schemaRefs>
     <ds:schemaRef ds:uri="http://schemas.openxmlformats.org/officeDocument/2006/bibliography"/>
   </ds:schemaRefs>

</xml_diff>